<commit_message>
SE CAMBIO EL CONTRATO DE CORTO Y SE PUSO DIAS EN LUGAR DE MESES
</commit_message>
<xml_diff>
--- a/contrato_corto_plazo.docx
+++ b/contrato_corto_plazo.docx
@@ -25,14 +25,12 @@
         </w:rPr>
         <w:t xml:space="preserve"> </w:t>
       </w:r>
-      <w:proofErr w:type="spellStart"/>
       <w:r>
         <w:rPr>
           <w:rFonts w:ascii="Arial Rounded MT Bold" w:hAnsi="Arial Rounded MT Bold"/>
         </w:rPr>
         <w:t>N°</w:t>
       </w:r>
-      <w:proofErr w:type="spellEnd"/>
       <w:r>
         <w:rPr>
           <w:rFonts w:ascii="Arial Rounded MT Bold" w:hAnsi="Arial Rounded MT Bold"/>
@@ -305,25 +303,23 @@
           <w:sz w:val="20"/>
           <w:szCs w:val="20"/>
         </w:rPr>
-        <w:t xml:space="preserve"> inscrita en la Partida Electrónica </w:t>
-      </w:r>
-      <w:proofErr w:type="spellStart"/>
+        <w:t xml:space="preserve"> inscrita en la Partida Electrónica N° </w:t>
+      </w:r>
       <w:r>
         <w:rPr>
           <w:rFonts w:ascii="Arial Rounded MT Bold" w:hAnsi="Arial Rounded MT Bold"/>
           <w:sz w:val="20"/>
           <w:szCs w:val="20"/>
         </w:rPr>
-        <w:t>N°</w:t>
-      </w:r>
-      <w:proofErr w:type="spellEnd"/>
+        <w:t>11107487</w:t>
+      </w:r>
       <w:r>
         <w:rPr>
           <w:rFonts w:ascii="Arial Rounded MT Bold" w:hAnsi="Arial Rounded MT Bold"/>
           <w:sz w:val="20"/>
           <w:szCs w:val="20"/>
         </w:rPr>
-        <w:t xml:space="preserve"> </w:t>
+        <w:t xml:space="preserve"> del Registro de Personas Jurídicas de Zona Registral N° III – C – Oficina Registral </w:t>
       </w:r>
       <w:r>
         <w:rPr>
@@ -331,7 +327,7 @@
           <w:sz w:val="20"/>
           <w:szCs w:val="20"/>
         </w:rPr>
-        <w:t>11107487</w:t>
+        <w:t>Tarapoto, debidamente</w:t>
       </w:r>
       <w:r>
         <w:rPr>
@@ -339,25 +335,23 @@
           <w:sz w:val="20"/>
           <w:szCs w:val="20"/>
         </w:rPr>
-        <w:t xml:space="preserve"> del Registro de Personas Jurídicas de Zona Registral </w:t>
-      </w:r>
-      <w:proofErr w:type="spellStart"/>
+        <w:t xml:space="preserve"> representada por su GERENTE GENERAL, </w:t>
+      </w:r>
       <w:r>
         <w:rPr>
           <w:rFonts w:ascii="Arial Rounded MT Bold" w:hAnsi="Arial Rounded MT Bold"/>
           <w:sz w:val="20"/>
           <w:szCs w:val="20"/>
         </w:rPr>
-        <w:t>N°</w:t>
-      </w:r>
-      <w:proofErr w:type="spellEnd"/>
+        <w:t>EISEN PAREDES GRANDEZ</w:t>
+      </w:r>
       <w:r>
         <w:rPr>
           <w:rFonts w:ascii="Arial Rounded MT Bold" w:hAnsi="Arial Rounded MT Bold"/>
           <w:sz w:val="20"/>
           <w:szCs w:val="20"/>
         </w:rPr>
-        <w:t xml:space="preserve"> III – C – Oficina Registral </w:t>
+        <w:t xml:space="preserve">, identificado con DNI N° </w:t>
       </w:r>
       <w:r>
         <w:rPr>
@@ -365,7 +359,7 @@
           <w:sz w:val="20"/>
           <w:szCs w:val="20"/>
         </w:rPr>
-        <w:t>Tarapoto, debidamente</w:t>
+        <w:t>01086711</w:t>
       </w:r>
       <w:r>
         <w:rPr>
@@ -373,7 +367,7 @@
           <w:sz w:val="20"/>
           <w:szCs w:val="20"/>
         </w:rPr>
-        <w:t xml:space="preserve"> representada por su GERENTE GENERAL, </w:t>
+        <w:t xml:space="preserve">, con domicilio fiscal en </w:t>
       </w:r>
       <w:r>
         <w:rPr>
@@ -381,7 +375,7 @@
           <w:sz w:val="20"/>
           <w:szCs w:val="20"/>
         </w:rPr>
-        <w:t>EISEN PAREDES GRANDEZ</w:t>
+        <w:t xml:space="preserve">Jr. </w:t>
       </w:r>
       <w:r>
         <w:rPr>
@@ -389,25 +383,23 @@
           <w:sz w:val="20"/>
           <w:szCs w:val="20"/>
         </w:rPr>
-        <w:t xml:space="preserve">, identificado con DNI </w:t>
-      </w:r>
-      <w:proofErr w:type="spellStart"/>
+        <w:t>Víctor</w:t>
+      </w:r>
       <w:r>
         <w:rPr>
           <w:rFonts w:ascii="Arial Rounded MT Bold" w:hAnsi="Arial Rounded MT Bold"/>
           <w:sz w:val="20"/>
           <w:szCs w:val="20"/>
         </w:rPr>
-        <w:t>N°</w:t>
-      </w:r>
-      <w:proofErr w:type="spellEnd"/>
+        <w:t xml:space="preserve"> </w:t>
+      </w:r>
       <w:r>
         <w:rPr>
           <w:rFonts w:ascii="Arial Rounded MT Bold" w:hAnsi="Arial Rounded MT Bold"/>
           <w:sz w:val="20"/>
           <w:szCs w:val="20"/>
         </w:rPr>
-        <w:t xml:space="preserve"> </w:t>
+        <w:t>Andrés</w:t>
       </w:r>
       <w:r>
         <w:rPr>
@@ -415,73 +407,7 @@
           <w:sz w:val="20"/>
           <w:szCs w:val="20"/>
         </w:rPr>
-        <w:t>01086711</w:t>
-      </w:r>
-      <w:r>
-        <w:rPr>
-          <w:rFonts w:ascii="Arial Rounded MT Bold" w:hAnsi="Arial Rounded MT Bold"/>
-          <w:sz w:val="20"/>
-          <w:szCs w:val="20"/>
-        </w:rPr>
-        <w:t xml:space="preserve">, con domicilio fiscal en </w:t>
-      </w:r>
-      <w:r>
-        <w:rPr>
-          <w:rFonts w:ascii="Arial Rounded MT Bold" w:hAnsi="Arial Rounded MT Bold"/>
-          <w:sz w:val="20"/>
-          <w:szCs w:val="20"/>
-        </w:rPr>
-        <w:t xml:space="preserve">Jr. </w:t>
-      </w:r>
-      <w:r>
-        <w:rPr>
-          <w:rFonts w:ascii="Arial Rounded MT Bold" w:hAnsi="Arial Rounded MT Bold"/>
-          <w:sz w:val="20"/>
-          <w:szCs w:val="20"/>
-        </w:rPr>
-        <w:t>Víctor</w:t>
-      </w:r>
-      <w:r>
-        <w:rPr>
-          <w:rFonts w:ascii="Arial Rounded MT Bold" w:hAnsi="Arial Rounded MT Bold"/>
-          <w:sz w:val="20"/>
-          <w:szCs w:val="20"/>
-        </w:rPr>
-        <w:t xml:space="preserve"> </w:t>
-      </w:r>
-      <w:r>
-        <w:rPr>
-          <w:rFonts w:ascii="Arial Rounded MT Bold" w:hAnsi="Arial Rounded MT Bold"/>
-          <w:sz w:val="20"/>
-          <w:szCs w:val="20"/>
-        </w:rPr>
-        <w:t>Andrés</w:t>
-      </w:r>
-      <w:r>
-        <w:rPr>
-          <w:rFonts w:ascii="Arial Rounded MT Bold" w:hAnsi="Arial Rounded MT Bold"/>
-          <w:sz w:val="20"/>
-          <w:szCs w:val="20"/>
-        </w:rPr>
-        <w:t xml:space="preserve"> Belaunde </w:t>
-      </w:r>
-      <w:proofErr w:type="spellStart"/>
-      <w:r>
-        <w:rPr>
-          <w:rFonts w:ascii="Arial Rounded MT Bold" w:hAnsi="Arial Rounded MT Bold"/>
-          <w:sz w:val="20"/>
-          <w:szCs w:val="20"/>
-        </w:rPr>
-        <w:t>N°</w:t>
-      </w:r>
-      <w:proofErr w:type="spellEnd"/>
-      <w:r>
-        <w:rPr>
-          <w:rFonts w:ascii="Arial Rounded MT Bold" w:hAnsi="Arial Rounded MT Bold"/>
-          <w:sz w:val="20"/>
-          <w:szCs w:val="20"/>
-        </w:rPr>
-        <w:t xml:space="preserve"> 318 - </w:t>
+        <w:t xml:space="preserve"> Belaunde N° 318 - </w:t>
       </w:r>
       <w:r>
         <w:rPr>
@@ -581,21 +507,7 @@
         <w:rPr>
           <w:rFonts w:ascii="Arial Rounded MT Bold" w:hAnsi="Arial Rounded MT Bold"/>
         </w:rPr>
-        <w:t xml:space="preserve"> </w:t>
-      </w:r>
-      <w:proofErr w:type="spellStart"/>
-      <w:r>
-        <w:rPr>
-          <w:rFonts w:ascii="Arial Rounded MT Bold" w:hAnsi="Arial Rounded MT Bold"/>
-        </w:rPr>
-        <w:t>N°</w:t>
-      </w:r>
-      <w:proofErr w:type="spellEnd"/>
-      <w:r>
-        <w:rPr>
-          <w:rFonts w:ascii="Arial Rounded MT Bold" w:hAnsi="Arial Rounded MT Bold"/>
-        </w:rPr>
-        <w:t xml:space="preserve"> </w:t>
+        <w:t xml:space="preserve"> N° </w:t>
       </w:r>
       <w:r>
         <w:rPr>
@@ -804,43 +716,39 @@
           <w:sz w:val="20"/>
           <w:szCs w:val="20"/>
         </w:rPr>
-        <w:t xml:space="preserve">Empresa HEO ASESORIA Y CONSULTORIA EMPRESARIAL S.A.C., con RUC: 20611447541, inscrita en la Partida Electrónica </w:t>
-      </w:r>
-      <w:proofErr w:type="spellStart"/>
+        <w:t xml:space="preserve">Empresa HEO ASESORIA Y CONSULTORIA EMPRESARIAL S.A.C., con RUC: 20611447541, inscrita en la Partida Electrónica N° 11221847 del Registro de Personas Jurídicas de Zona Registral N° III – C – Oficina Registral Tarapoto,  debidamente representada por su </w:t>
+      </w:r>
       <w:r>
         <w:rPr>
           <w:rFonts w:ascii="Arial Rounded MT Bold" w:hAnsi="Arial Rounded MT Bold"/>
           <w:sz w:val="20"/>
           <w:szCs w:val="20"/>
         </w:rPr>
-        <w:t>N°</w:t>
-      </w:r>
-      <w:proofErr w:type="spellEnd"/>
+        <w:t>{{CARGOGERENTE}}</w:t>
+      </w:r>
       <w:r>
         <w:rPr>
           <w:rFonts w:ascii="Arial Rounded MT Bold" w:hAnsi="Arial Rounded MT Bold"/>
           <w:sz w:val="20"/>
           <w:szCs w:val="20"/>
         </w:rPr>
-        <w:t xml:space="preserve"> 11221847 del Registro de Personas Jurídicas de Zona Registral </w:t>
-      </w:r>
-      <w:proofErr w:type="spellStart"/>
+        <w:t xml:space="preserve">, </w:t>
+      </w:r>
       <w:r>
         <w:rPr>
           <w:rFonts w:ascii="Arial Rounded MT Bold" w:hAnsi="Arial Rounded MT Bold"/>
           <w:sz w:val="20"/>
           <w:szCs w:val="20"/>
         </w:rPr>
-        <w:t>N°</w:t>
-      </w:r>
-      <w:proofErr w:type="spellEnd"/>
+        <w:t>{{NOMBREGERENTE}}</w:t>
+      </w:r>
       <w:r>
         <w:rPr>
           <w:rFonts w:ascii="Arial Rounded MT Bold" w:hAnsi="Arial Rounded MT Bold"/>
           <w:sz w:val="20"/>
           <w:szCs w:val="20"/>
         </w:rPr>
-        <w:t xml:space="preserve"> III – C – Oficina Registral Tarapoto,  debidamente representada por su </w:t>
+        <w:t xml:space="preserve">, identificado con DNI N° </w:t>
       </w:r>
       <w:r>
         <w:rPr>
@@ -848,7 +756,7 @@
           <w:sz w:val="20"/>
           <w:szCs w:val="20"/>
         </w:rPr>
-        <w:t>{{CARGOGERENTE}}</w:t>
+        <w:t>{{DNIGERENTE}}</w:t>
       </w:r>
       <w:r>
         <w:rPr>
@@ -856,75 +764,7 @@
           <w:sz w:val="20"/>
           <w:szCs w:val="20"/>
         </w:rPr>
-        <w:t xml:space="preserve">, </w:t>
-      </w:r>
-      <w:r>
-        <w:rPr>
-          <w:rFonts w:ascii="Arial Rounded MT Bold" w:hAnsi="Arial Rounded MT Bold"/>
-          <w:sz w:val="20"/>
-          <w:szCs w:val="20"/>
-        </w:rPr>
-        <w:t>{{NOMBREGERENTE}}</w:t>
-      </w:r>
-      <w:r>
-        <w:rPr>
-          <w:rFonts w:ascii="Arial Rounded MT Bold" w:hAnsi="Arial Rounded MT Bold"/>
-          <w:sz w:val="20"/>
-          <w:szCs w:val="20"/>
-        </w:rPr>
-        <w:t xml:space="preserve">, identificado con DNI </w:t>
-      </w:r>
-      <w:proofErr w:type="spellStart"/>
-      <w:r>
-        <w:rPr>
-          <w:rFonts w:ascii="Arial Rounded MT Bold" w:hAnsi="Arial Rounded MT Bold"/>
-          <w:sz w:val="20"/>
-          <w:szCs w:val="20"/>
-        </w:rPr>
-        <w:t>N°</w:t>
-      </w:r>
-      <w:proofErr w:type="spellEnd"/>
-      <w:r>
-        <w:rPr>
-          <w:rFonts w:ascii="Arial Rounded MT Bold" w:hAnsi="Arial Rounded MT Bold"/>
-          <w:sz w:val="20"/>
-          <w:szCs w:val="20"/>
-        </w:rPr>
-        <w:t xml:space="preserve"> </w:t>
-      </w:r>
-      <w:r>
-        <w:rPr>
-          <w:rFonts w:ascii="Arial Rounded MT Bold" w:hAnsi="Arial Rounded MT Bold"/>
-          <w:sz w:val="20"/>
-          <w:szCs w:val="20"/>
-        </w:rPr>
-        <w:t>{{DNIGERENTE}}</w:t>
-      </w:r>
-      <w:r>
-        <w:rPr>
-          <w:rFonts w:ascii="Arial Rounded MT Bold" w:hAnsi="Arial Rounded MT Bold"/>
-          <w:sz w:val="20"/>
-          <w:szCs w:val="20"/>
-        </w:rPr>
-        <w:t xml:space="preserve">, con domicilio fiscal en Jirón Alegría Arias de </w:t>
-      </w:r>
-      <w:proofErr w:type="spellStart"/>
-      <w:r>
-        <w:rPr>
-          <w:rFonts w:ascii="Arial Rounded MT Bold" w:hAnsi="Arial Rounded MT Bold"/>
-          <w:sz w:val="20"/>
-          <w:szCs w:val="20"/>
-        </w:rPr>
-        <w:t>Morey</w:t>
-      </w:r>
-      <w:proofErr w:type="spellEnd"/>
-      <w:r>
-        <w:rPr>
-          <w:rFonts w:ascii="Arial Rounded MT Bold" w:hAnsi="Arial Rounded MT Bold"/>
-          <w:sz w:val="20"/>
-          <w:szCs w:val="20"/>
-        </w:rPr>
-        <w:t xml:space="preserve"> 219, Oficina 2A, Distrito de Tarapoto, Provincia y Departamento de San Martin, quien para efectos del presente se le denominará “EL TERCERO”.</w:t>
+        <w:t>, con domicilio fiscal en Jirón Alegría Arias de Morey 219, Oficina 2A, Distrito de Tarapoto, Provincia y Departamento de San Martin, quien para efectos del presente se le denominará “EL TERCERO”.</w:t>
       </w:r>
     </w:p>
     <w:p>
@@ -1786,17 +1626,8 @@
           <w:rFonts w:ascii="Arial Rounded MT Bold" w:hAnsi="Arial Rounded MT Bold"/>
           <w:sz w:val="20"/>
         </w:rPr>
-        <w:t xml:space="preserve">corriente </w:t>
-      </w:r>
-      <w:proofErr w:type="spellStart"/>
-      <w:r>
-        <w:rPr>
-          <w:rFonts w:ascii="Arial Rounded MT Bold" w:hAnsi="Arial Rounded MT Bold"/>
-          <w:sz w:val="20"/>
-        </w:rPr>
-        <w:t>N°</w:t>
-      </w:r>
-      <w:proofErr w:type="spellEnd"/>
+        <w:t>corriente N°</w:t>
+      </w:r>
       <w:r>
         <w:rPr>
           <w:rFonts w:ascii="Arial Rounded MT Bold" w:hAnsi="Arial Rounded MT Bold"/>
@@ -2226,25 +2057,7 @@
           <w:spacing w:val="1"/>
           <w:sz w:val="20"/>
         </w:rPr>
-        <w:t xml:space="preserve"> </w:t>
-      </w:r>
-      <w:proofErr w:type="spellStart"/>
-      <w:r>
-        <w:rPr>
-          <w:rFonts w:ascii="Arial Rounded MT Bold" w:hAnsi="Arial Rounded MT Bold"/>
-          <w:spacing w:val="1"/>
-          <w:sz w:val="20"/>
-        </w:rPr>
-        <w:t>N°</w:t>
-      </w:r>
-      <w:proofErr w:type="spellEnd"/>
-      <w:r>
-        <w:rPr>
-          <w:rFonts w:ascii="Arial Rounded MT Bold" w:hAnsi="Arial Rounded MT Bold"/>
-          <w:spacing w:val="1"/>
-          <w:sz w:val="20"/>
-        </w:rPr>
-        <w:t xml:space="preserve"> </w:t>
+        <w:t xml:space="preserve"> N° </w:t>
       </w:r>
       <w:r>
         <w:rPr>
@@ -2406,7 +2219,7 @@
           <w:rFonts w:ascii="Arial Rounded MT Bold" w:hAnsi="Arial Rounded MT Bold"/>
           <w:sz w:val="20"/>
         </w:rPr>
-        <w:t>meses</w:t>
+        <w:t>dias</w:t>
       </w:r>
       <w:r>
         <w:rPr>
@@ -6365,31 +6178,7 @@
           <w:rFonts w:ascii="Arial Rounded MT Bold" w:hAnsi="Arial Rounded MT Bold"/>
           <w:sz w:val="20"/>
         </w:rPr>
-        <w:t xml:space="preserve">e recibidas en los correos electrónicos y números de </w:t>
-      </w:r>
-      <w:proofErr w:type="spellStart"/>
-      <w:r>
-        <w:rPr>
-          <w:rFonts w:ascii="Arial Rounded MT Bold" w:hAnsi="Arial Rounded MT Bold"/>
-          <w:sz w:val="20"/>
-        </w:rPr>
-        <w:t>whatsapp</w:t>
-      </w:r>
-      <w:proofErr w:type="spellEnd"/>
-      <w:r>
-        <w:rPr>
-          <w:rFonts w:ascii="Arial Rounded MT Bold" w:hAnsi="Arial Rounded MT Bold"/>
-          <w:sz w:val="20"/>
-        </w:rPr>
-        <w:t xml:space="preserve"> </w:t>
-      </w:r>
-      <w:proofErr w:type="gramStart"/>
-      <w:r>
-        <w:rPr>
-          <w:rFonts w:ascii="Arial Rounded MT Bold" w:hAnsi="Arial Rounded MT Bold"/>
-          <w:sz w:val="20"/>
-        </w:rPr>
-        <w:t>declarados</w:t>
+        <w:t>e recibidas en los correos electrónicos y números de whatsapp declarados</w:t>
       </w:r>
       <w:r>
         <w:rPr>
@@ -6411,15 +6200,7 @@
           <w:rFonts w:ascii="Arial Rounded MT Bold" w:hAnsi="Arial Rounded MT Bold"/>
           <w:sz w:val="20"/>
         </w:rPr>
-        <w:t>por</w:t>
-      </w:r>
-      <w:proofErr w:type="gramEnd"/>
-      <w:r>
-        <w:rPr>
-          <w:rFonts w:ascii="Arial Rounded MT Bold" w:hAnsi="Arial Rounded MT Bold"/>
-          <w:sz w:val="20"/>
-        </w:rPr>
-        <w:t xml:space="preserve"> las partes (se establece que el día será computado desde las 08:00 am hasta las</w:t>
+        <w:t>por las partes (se establece que el día será computado desde las 08:00 am hasta las</w:t>
       </w:r>
       <w:r>
         <w:rPr>
@@ -6569,21 +6350,12 @@
         </w:rPr>
         <w:t xml:space="preserve"> </w:t>
       </w:r>
-      <w:proofErr w:type="spellStart"/>
-      <w:r>
-        <w:rPr>
-          <w:rFonts w:ascii="Arial Rounded MT Bold" w:hAnsi="Arial Rounded MT Bold"/>
-          <w:sz w:val="20"/>
-        </w:rPr>
-        <w:t>whatsapp</w:t>
-      </w:r>
-      <w:proofErr w:type="spellEnd"/>
-      <w:r>
-        <w:rPr>
-          <w:rFonts w:ascii="Arial Rounded MT Bold" w:hAnsi="Arial Rounded MT Bold"/>
-          <w:sz w:val="20"/>
-        </w:rPr>
-        <w:t>:</w:t>
+      <w:r>
+        <w:rPr>
+          <w:rFonts w:ascii="Arial Rounded MT Bold" w:hAnsi="Arial Rounded MT Bold"/>
+          <w:sz w:val="20"/>
+        </w:rPr>
+        <w:t>whatsapp:</w:t>
       </w:r>
     </w:p>
     <w:p>
@@ -6730,14 +6502,12 @@
         </w:rPr>
         <w:t xml:space="preserve"> </w:t>
       </w:r>
-      <w:proofErr w:type="spellStart"/>
       <w:r>
         <w:rPr>
           <w:rFonts w:ascii="Arial Rounded MT Bold" w:hAnsi="Arial Rounded MT Bold"/>
         </w:rPr>
         <w:t>whatsapp</w:t>
       </w:r>
-      <w:proofErr w:type="spellEnd"/>
       <w:r>
         <w:rPr>
           <w:rFonts w:ascii="Arial Rounded MT Bold" w:hAnsi="Arial Rounded MT Bold"/>
@@ -6870,14 +6640,12 @@
         </w:rPr>
         <w:t xml:space="preserve"> </w:t>
       </w:r>
-      <w:proofErr w:type="spellStart"/>
       <w:r>
         <w:rPr>
           <w:rFonts w:ascii="Arial Rounded MT Bold" w:hAnsi="Arial Rounded MT Bold"/>
         </w:rPr>
         <w:t>whatsapp</w:t>
       </w:r>
-      <w:proofErr w:type="spellEnd"/>
       <w:r>
         <w:rPr>
           <w:rFonts w:ascii="Arial Rounded MT Bold" w:hAnsi="Arial Rounded MT Bold"/>
@@ -7006,14 +6774,12 @@
         </w:rPr>
         <w:t xml:space="preserve"> </w:t>
       </w:r>
-      <w:proofErr w:type="spellStart"/>
       <w:r>
         <w:rPr>
           <w:rFonts w:ascii="Arial Rounded MT Bold" w:hAnsi="Arial Rounded MT Bold"/>
         </w:rPr>
         <w:t>whatsapp</w:t>
       </w:r>
-      <w:proofErr w:type="spellEnd"/>
       <w:r>
         <w:rPr>
           <w:rFonts w:ascii="Arial Rounded MT Bold" w:hAnsi="Arial Rounded MT Bold"/>
@@ -8126,16 +7892,8 @@
         <w:rPr>
           <w:rFonts w:ascii="Arial Rounded MT Bold" w:hAnsi="Arial Rounded MT Bold"/>
         </w:rPr>
-        <w:t xml:space="preserve">, quedando autorizado a recibir en sus cuentas corrientes </w:t>
-      </w:r>
-      <w:proofErr w:type="spellStart"/>
-      <w:r>
-        <w:rPr>
-          <w:rFonts w:ascii="Arial Rounded MT Bold" w:hAnsi="Arial Rounded MT Bold"/>
-        </w:rPr>
-        <w:t>N°</w:t>
-      </w:r>
-      <w:proofErr w:type="spellEnd"/>
+        <w:t>, quedando autorizado a recibir en sus cuentas corrientes N°</w:t>
+      </w:r>
       <w:r>
         <w:rPr>
           <w:rFonts w:ascii="Arial Rounded MT Bold" w:hAnsi="Arial Rounded MT Bold"/>
@@ -8226,16 +7984,8 @@
         <w:rPr>
           <w:rFonts w:ascii="Arial Rounded MT Bold" w:hAnsi="Arial Rounded MT Bold"/>
         </w:rPr>
-        <w:t xml:space="preserve"> </w:t>
-      </w:r>
-      <w:proofErr w:type="spellStart"/>
-      <w:r>
-        <w:rPr>
-          <w:rFonts w:ascii="Arial Rounded MT Bold" w:hAnsi="Arial Rounded MT Bold"/>
-        </w:rPr>
-        <w:t>N°</w:t>
-      </w:r>
-      <w:proofErr w:type="spellEnd"/>
+        <w:t xml:space="preserve"> N°</w:t>
+      </w:r>
       <w:r>
         <w:rPr>
           <w:rFonts w:ascii="Arial Rounded MT Bold" w:hAnsi="Arial Rounded MT Bold"/>
@@ -8952,17 +8702,7 @@
                                   <w:sz w:val="18"/>
                                   <w:lang w:val="es-PE"/>
                                 </w:rPr>
-                                <w:t xml:space="preserve">DNI </w:t>
-                              </w:r>
-                              <w:proofErr w:type="spellStart"/>
-                              <w:r>
-                                <w:rPr>
-                                  <w:b/>
-                                  <w:color w:val="000000" w:themeColor="text1"/>
-                                  <w:sz w:val="18"/>
-                                  <w:lang w:val="es-PE"/>
-                                </w:rPr>
-                                <w:t>N</w:t>
+                                <w:t>DNI N</w:t>
                               </w:r>
                               <w:r>
                                 <w:rPr>
@@ -8971,17 +8711,7 @@
                                   <w:sz w:val="18"/>
                                   <w:lang w:val="es-PE"/>
                                 </w:rPr>
-                                <w:t>°</w:t>
-                              </w:r>
-                              <w:proofErr w:type="spellEnd"/>
-                              <w:r>
-                                <w:rPr>
-                                  <w:b/>
-                                  <w:color w:val="000000" w:themeColor="text1"/>
-                                  <w:sz w:val="18"/>
-                                  <w:lang w:val="es-PE"/>
-                                </w:rPr>
-                                <w:t xml:space="preserve"> {{NUMERODOCUMENTO}}</w:t>
+                                <w:t>° {{NUMERODOCUMENTO}}</w:t>
                               </w:r>
                             </w:p>
                             <w:p>
@@ -9120,17 +8850,7 @@
                             <w:sz w:val="18"/>
                             <w:lang w:val="es-PE"/>
                           </w:rPr>
-                          <w:t xml:space="preserve">DNI </w:t>
-                        </w:r>
-                        <w:proofErr w:type="spellStart"/>
-                        <w:r>
-                          <w:rPr>
-                            <w:b/>
-                            <w:color w:val="000000" w:themeColor="text1"/>
-                            <w:sz w:val="18"/>
-                            <w:lang w:val="es-PE"/>
-                          </w:rPr>
-                          <w:t>N</w:t>
+                          <w:t>DNI N</w:t>
                         </w:r>
                         <w:r>
                           <w:rPr>
@@ -9139,17 +8859,7 @@
                             <w:sz w:val="18"/>
                             <w:lang w:val="es-PE"/>
                           </w:rPr>
-                          <w:t>°</w:t>
-                        </w:r>
-                        <w:proofErr w:type="spellEnd"/>
-                        <w:r>
-                          <w:rPr>
-                            <w:b/>
-                            <w:color w:val="000000" w:themeColor="text1"/>
-                            <w:sz w:val="18"/>
-                            <w:lang w:val="es-PE"/>
-                          </w:rPr>
-                          <w:t xml:space="preserve"> {{NUMERODOCUMENTO}}</w:t>
+                          <w:t>° {{NUMERODOCUMENTO}}</w:t>
                         </w:r>
                       </w:p>
                       <w:p>
@@ -10335,43 +10045,7 @@
                               <w:sz w:val="18"/>
                               <w:szCs w:val="18"/>
                             </w:rPr>
-                            <w:t xml:space="preserve">Alegría Arias de </w:t>
-                          </w:r>
-                          <w:proofErr w:type="spellStart"/>
-                          <w:r>
-                            <w:rPr>
-                              <w:rFonts w:ascii="Arial" w:hAnsi="Arial" w:cs="Arial"/>
-                              <w:sz w:val="18"/>
-                              <w:szCs w:val="18"/>
-                            </w:rPr>
-                            <w:t>Morey</w:t>
-                          </w:r>
-                          <w:proofErr w:type="spellEnd"/>
-                          <w:r>
-                            <w:rPr>
-                              <w:rFonts w:ascii="Arial" w:hAnsi="Arial" w:cs="Arial"/>
-                              <w:sz w:val="18"/>
-                              <w:szCs w:val="18"/>
-                            </w:rPr>
-                            <w:t xml:space="preserve"> </w:t>
-                          </w:r>
-                          <w:proofErr w:type="spellStart"/>
-                          <w:r>
-                            <w:rPr>
-                              <w:rFonts w:ascii="Arial" w:hAnsi="Arial" w:cs="Arial"/>
-                              <w:sz w:val="18"/>
-                              <w:szCs w:val="18"/>
-                            </w:rPr>
-                            <w:t>N°</w:t>
-                          </w:r>
-                          <w:proofErr w:type="spellEnd"/>
-                          <w:r>
-                            <w:rPr>
-                              <w:rFonts w:ascii="Arial" w:hAnsi="Arial" w:cs="Arial"/>
-                              <w:sz w:val="18"/>
-                              <w:szCs w:val="18"/>
-                            </w:rPr>
-                            <w:t xml:space="preserve"> 219 oficina 2 A</w:t>
+                            <w:t>Alegría Arias de Morey N° 219 oficina 2 A</w:t>
                           </w:r>
                         </w:p>
                       </w:txbxContent>
@@ -10474,43 +10148,7 @@
                         <w:sz w:val="18"/>
                         <w:szCs w:val="18"/>
                       </w:rPr>
-                      <w:t xml:space="preserve">Alegría Arias de </w:t>
-                    </w:r>
-                    <w:proofErr w:type="spellStart"/>
-                    <w:r>
-                      <w:rPr>
-                        <w:rFonts w:ascii="Arial" w:hAnsi="Arial" w:cs="Arial"/>
-                        <w:sz w:val="18"/>
-                        <w:szCs w:val="18"/>
-                      </w:rPr>
-                      <w:t>Morey</w:t>
-                    </w:r>
-                    <w:proofErr w:type="spellEnd"/>
-                    <w:r>
-                      <w:rPr>
-                        <w:rFonts w:ascii="Arial" w:hAnsi="Arial" w:cs="Arial"/>
-                        <w:sz w:val="18"/>
-                        <w:szCs w:val="18"/>
-                      </w:rPr>
-                      <w:t xml:space="preserve"> </w:t>
-                    </w:r>
-                    <w:proofErr w:type="spellStart"/>
-                    <w:r>
-                      <w:rPr>
-                        <w:rFonts w:ascii="Arial" w:hAnsi="Arial" w:cs="Arial"/>
-                        <w:sz w:val="18"/>
-                        <w:szCs w:val="18"/>
-                      </w:rPr>
-                      <w:t>N°</w:t>
-                    </w:r>
-                    <w:proofErr w:type="spellEnd"/>
-                    <w:r>
-                      <w:rPr>
-                        <w:rFonts w:ascii="Arial" w:hAnsi="Arial" w:cs="Arial"/>
-                        <w:sz w:val="18"/>
-                        <w:szCs w:val="18"/>
-                      </w:rPr>
-                      <w:t xml:space="preserve"> 219 oficina 2 A</w:t>
+                      <w:t>Alegría Arias de Morey N° 219 oficina 2 A</w:t>
                     </w:r>
                   </w:p>
                 </w:txbxContent>

</xml_diff>

<commit_message>
SE agrego el file_stream.close()
</commit_message>
<xml_diff>
--- a/contrato_corto_plazo.docx
+++ b/contrato_corto_plazo.docx
@@ -25,12 +25,14 @@
         </w:rPr>
         <w:t xml:space="preserve"> </w:t>
       </w:r>
+      <w:proofErr w:type="spellStart"/>
       <w:r>
         <w:rPr>
           <w:rFonts w:ascii="Arial Rounded MT Bold" w:hAnsi="Arial Rounded MT Bold"/>
         </w:rPr>
         <w:t>N°</w:t>
       </w:r>
+      <w:proofErr w:type="spellEnd"/>
       <w:r>
         <w:rPr>
           <w:rFonts w:ascii="Arial Rounded MT Bold" w:hAnsi="Arial Rounded MT Bold"/>
@@ -303,14 +305,32 @@
           <w:sz w:val="20"/>
           <w:szCs w:val="20"/>
         </w:rPr>
-        <w:t xml:space="preserve"> inscrita en la Partida Electrónica N° </w:t>
-      </w:r>
+        <w:t xml:space="preserve"> inscrita en la Partida Electrónica </w:t>
+      </w:r>
+      <w:proofErr w:type="spellStart"/>
       <w:r>
         <w:rPr>
           <w:rFonts w:ascii="Arial Rounded MT Bold" w:hAnsi="Arial Rounded MT Bold"/>
           <w:sz w:val="20"/>
           <w:szCs w:val="20"/>
         </w:rPr>
+        <w:t>N°</w:t>
+      </w:r>
+      <w:proofErr w:type="spellEnd"/>
+      <w:r>
+        <w:rPr>
+          <w:rFonts w:ascii="Arial Rounded MT Bold" w:hAnsi="Arial Rounded MT Bold"/>
+          <w:sz w:val="20"/>
+          <w:szCs w:val="20"/>
+        </w:rPr>
+        <w:t xml:space="preserve"> </w:t>
+      </w:r>
+      <w:r>
+        <w:rPr>
+          <w:rFonts w:ascii="Arial Rounded MT Bold" w:hAnsi="Arial Rounded MT Bold"/>
+          <w:sz w:val="20"/>
+          <w:szCs w:val="20"/>
+        </w:rPr>
         <w:t>11107487</w:t>
       </w:r>
       <w:r>
@@ -319,14 +339,32 @@
           <w:sz w:val="20"/>
           <w:szCs w:val="20"/>
         </w:rPr>
-        <w:t xml:space="preserve"> del Registro de Personas Jurídicas de Zona Registral N° III – C – Oficina Registral </w:t>
-      </w:r>
+        <w:t xml:space="preserve"> del Registro de Personas Jurídicas de Zona Registral </w:t>
+      </w:r>
+      <w:proofErr w:type="spellStart"/>
       <w:r>
         <w:rPr>
           <w:rFonts w:ascii="Arial Rounded MT Bold" w:hAnsi="Arial Rounded MT Bold"/>
           <w:sz w:val="20"/>
           <w:szCs w:val="20"/>
         </w:rPr>
+        <w:t>N°</w:t>
+      </w:r>
+      <w:proofErr w:type="spellEnd"/>
+      <w:r>
+        <w:rPr>
+          <w:rFonts w:ascii="Arial Rounded MT Bold" w:hAnsi="Arial Rounded MT Bold"/>
+          <w:sz w:val="20"/>
+          <w:szCs w:val="20"/>
+        </w:rPr>
+        <w:t xml:space="preserve"> III – C – Oficina Registral </w:t>
+      </w:r>
+      <w:r>
+        <w:rPr>
+          <w:rFonts w:ascii="Arial Rounded MT Bold" w:hAnsi="Arial Rounded MT Bold"/>
+          <w:sz w:val="20"/>
+          <w:szCs w:val="20"/>
+        </w:rPr>
         <w:t>Tarapoto, debidamente</w:t>
       </w:r>
       <w:r>
@@ -351,14 +389,32 @@
           <w:sz w:val="20"/>
           <w:szCs w:val="20"/>
         </w:rPr>
-        <w:t xml:space="preserve">, identificado con DNI N° </w:t>
-      </w:r>
+        <w:t xml:space="preserve">, identificado con DNI </w:t>
+      </w:r>
+      <w:proofErr w:type="spellStart"/>
       <w:r>
         <w:rPr>
           <w:rFonts w:ascii="Arial Rounded MT Bold" w:hAnsi="Arial Rounded MT Bold"/>
           <w:sz w:val="20"/>
           <w:szCs w:val="20"/>
         </w:rPr>
+        <w:t>N°</w:t>
+      </w:r>
+      <w:proofErr w:type="spellEnd"/>
+      <w:r>
+        <w:rPr>
+          <w:rFonts w:ascii="Arial Rounded MT Bold" w:hAnsi="Arial Rounded MT Bold"/>
+          <w:sz w:val="20"/>
+          <w:szCs w:val="20"/>
+        </w:rPr>
+        <w:t xml:space="preserve"> </w:t>
+      </w:r>
+      <w:r>
+        <w:rPr>
+          <w:rFonts w:ascii="Arial Rounded MT Bold" w:hAnsi="Arial Rounded MT Bold"/>
+          <w:sz w:val="20"/>
+          <w:szCs w:val="20"/>
+        </w:rPr>
         <w:t>01086711</w:t>
       </w:r>
       <w:r>
@@ -407,7 +463,25 @@
           <w:sz w:val="20"/>
           <w:szCs w:val="20"/>
         </w:rPr>
-        <w:t xml:space="preserve"> Belaunde N° 318 - </w:t>
+        <w:t xml:space="preserve"> Belaunde </w:t>
+      </w:r>
+      <w:proofErr w:type="spellStart"/>
+      <w:r>
+        <w:rPr>
+          <w:rFonts w:ascii="Arial Rounded MT Bold" w:hAnsi="Arial Rounded MT Bold"/>
+          <w:sz w:val="20"/>
+          <w:szCs w:val="20"/>
+        </w:rPr>
+        <w:t>N°</w:t>
+      </w:r>
+      <w:proofErr w:type="spellEnd"/>
+      <w:r>
+        <w:rPr>
+          <w:rFonts w:ascii="Arial Rounded MT Bold" w:hAnsi="Arial Rounded MT Bold"/>
+          <w:sz w:val="20"/>
+          <w:szCs w:val="20"/>
+        </w:rPr>
+        <w:t xml:space="preserve"> 318 - </w:t>
       </w:r>
       <w:r>
         <w:rPr>
@@ -507,7 +581,21 @@
         <w:rPr>
           <w:rFonts w:ascii="Arial Rounded MT Bold" w:hAnsi="Arial Rounded MT Bold"/>
         </w:rPr>
-        <w:t xml:space="preserve"> N° </w:t>
+        <w:t xml:space="preserve"> </w:t>
+      </w:r>
+      <w:proofErr w:type="spellStart"/>
+      <w:r>
+        <w:rPr>
+          <w:rFonts w:ascii="Arial Rounded MT Bold" w:hAnsi="Arial Rounded MT Bold"/>
+        </w:rPr>
+        <w:t>N°</w:t>
+      </w:r>
+      <w:proofErr w:type="spellEnd"/>
+      <w:r>
+        <w:rPr>
+          <w:rFonts w:ascii="Arial Rounded MT Bold" w:hAnsi="Arial Rounded MT Bold"/>
+        </w:rPr>
+        <w:t xml:space="preserve"> </w:t>
       </w:r>
       <w:r>
         <w:rPr>
@@ -716,14 +804,50 @@
           <w:sz w:val="20"/>
           <w:szCs w:val="20"/>
         </w:rPr>
-        <w:t xml:space="preserve">Empresa HEO ASESORIA Y CONSULTORIA EMPRESARIAL S.A.C., con RUC: 20611447541, inscrita en la Partida Electrónica N° 11221847 del Registro de Personas Jurídicas de Zona Registral N° III – C – Oficina Registral Tarapoto,  debidamente representada por su </w:t>
-      </w:r>
+        <w:t xml:space="preserve">Empresa HEO ASESORIA Y CONSULTORIA EMPRESARIAL S.A.C., con RUC: 20611447541, inscrita en la Partida Electrónica </w:t>
+      </w:r>
+      <w:proofErr w:type="spellStart"/>
       <w:r>
         <w:rPr>
           <w:rFonts w:ascii="Arial Rounded MT Bold" w:hAnsi="Arial Rounded MT Bold"/>
           <w:sz w:val="20"/>
           <w:szCs w:val="20"/>
         </w:rPr>
+        <w:t>N°</w:t>
+      </w:r>
+      <w:proofErr w:type="spellEnd"/>
+      <w:r>
+        <w:rPr>
+          <w:rFonts w:ascii="Arial Rounded MT Bold" w:hAnsi="Arial Rounded MT Bold"/>
+          <w:sz w:val="20"/>
+          <w:szCs w:val="20"/>
+        </w:rPr>
+        <w:t xml:space="preserve"> 11221847 del Registro de Personas Jurídicas de Zona Registral </w:t>
+      </w:r>
+      <w:proofErr w:type="spellStart"/>
+      <w:r>
+        <w:rPr>
+          <w:rFonts w:ascii="Arial Rounded MT Bold" w:hAnsi="Arial Rounded MT Bold"/>
+          <w:sz w:val="20"/>
+          <w:szCs w:val="20"/>
+        </w:rPr>
+        <w:t>N°</w:t>
+      </w:r>
+      <w:proofErr w:type="spellEnd"/>
+      <w:r>
+        <w:rPr>
+          <w:rFonts w:ascii="Arial Rounded MT Bold" w:hAnsi="Arial Rounded MT Bold"/>
+          <w:sz w:val="20"/>
+          <w:szCs w:val="20"/>
+        </w:rPr>
+        <w:t xml:space="preserve"> III – C – Oficina Registral Tarapoto,  debidamente representada por su </w:t>
+      </w:r>
+      <w:r>
+        <w:rPr>
+          <w:rFonts w:ascii="Arial Rounded MT Bold" w:hAnsi="Arial Rounded MT Bold"/>
+          <w:sz w:val="20"/>
+          <w:szCs w:val="20"/>
+        </w:rPr>
         <w:t>{{CARGOGERENTE}}</w:t>
       </w:r>
       <w:r>
@@ -748,14 +872,32 @@
           <w:sz w:val="20"/>
           <w:szCs w:val="20"/>
         </w:rPr>
-        <w:t xml:space="preserve">, identificado con DNI N° </w:t>
-      </w:r>
+        <w:t xml:space="preserve">, identificado con DNI </w:t>
+      </w:r>
+      <w:proofErr w:type="spellStart"/>
       <w:r>
         <w:rPr>
           <w:rFonts w:ascii="Arial Rounded MT Bold" w:hAnsi="Arial Rounded MT Bold"/>
           <w:sz w:val="20"/>
           <w:szCs w:val="20"/>
         </w:rPr>
+        <w:t>N°</w:t>
+      </w:r>
+      <w:proofErr w:type="spellEnd"/>
+      <w:r>
+        <w:rPr>
+          <w:rFonts w:ascii="Arial Rounded MT Bold" w:hAnsi="Arial Rounded MT Bold"/>
+          <w:sz w:val="20"/>
+          <w:szCs w:val="20"/>
+        </w:rPr>
+        <w:t xml:space="preserve"> </w:t>
+      </w:r>
+      <w:r>
+        <w:rPr>
+          <w:rFonts w:ascii="Arial Rounded MT Bold" w:hAnsi="Arial Rounded MT Bold"/>
+          <w:sz w:val="20"/>
+          <w:szCs w:val="20"/>
+        </w:rPr>
         <w:t>{{DNIGERENTE}}</w:t>
       </w:r>
       <w:r>
@@ -764,7 +906,25 @@
           <w:sz w:val="20"/>
           <w:szCs w:val="20"/>
         </w:rPr>
-        <w:t>, con domicilio fiscal en Jirón Alegría Arias de Morey 219, Oficina 2A, Distrito de Tarapoto, Provincia y Departamento de San Martin, quien para efectos del presente se le denominará “EL TERCERO”.</w:t>
+        <w:t xml:space="preserve">, con domicilio fiscal en Jirón Alegría Arias de </w:t>
+      </w:r>
+      <w:proofErr w:type="spellStart"/>
+      <w:r>
+        <w:rPr>
+          <w:rFonts w:ascii="Arial Rounded MT Bold" w:hAnsi="Arial Rounded MT Bold"/>
+          <w:sz w:val="20"/>
+          <w:szCs w:val="20"/>
+        </w:rPr>
+        <w:t>Morey</w:t>
+      </w:r>
+      <w:proofErr w:type="spellEnd"/>
+      <w:r>
+        <w:rPr>
+          <w:rFonts w:ascii="Arial Rounded MT Bold" w:hAnsi="Arial Rounded MT Bold"/>
+          <w:sz w:val="20"/>
+          <w:szCs w:val="20"/>
+        </w:rPr>
+        <w:t xml:space="preserve"> 219, Oficina 2A, Distrito de Tarapoto, Provincia y Departamento de San Martin, quien para efectos del presente se le denominará “EL TERCERO”.</w:t>
       </w:r>
     </w:p>
     <w:p>
@@ -1046,10 +1206,7 @@
         <w:t xml:space="preserve"> en los términos a que se contrae este documento; declarando que los fondos que aportara son productos de </w:t>
       </w:r>
       <w:r>
-        <w:t>sus ahorros</w:t>
-      </w:r>
-      <w:r>
-        <w:t xml:space="preserve">. </w:t>
+        <w:t>{{ORIGENFONDOS}}</w:t>
       </w:r>
     </w:p>
     <w:p>
@@ -1626,8 +1783,17 @@
           <w:rFonts w:ascii="Arial Rounded MT Bold" w:hAnsi="Arial Rounded MT Bold"/>
           <w:sz w:val="20"/>
         </w:rPr>
-        <w:t>corriente N°</w:t>
-      </w:r>
+        <w:t xml:space="preserve">corriente </w:t>
+      </w:r>
+      <w:proofErr w:type="spellStart"/>
+      <w:r>
+        <w:rPr>
+          <w:rFonts w:ascii="Arial Rounded MT Bold" w:hAnsi="Arial Rounded MT Bold"/>
+          <w:sz w:val="20"/>
+        </w:rPr>
+        <w:t>N°</w:t>
+      </w:r>
+      <w:proofErr w:type="spellEnd"/>
       <w:r>
         <w:rPr>
           <w:rFonts w:ascii="Arial Rounded MT Bold" w:hAnsi="Arial Rounded MT Bold"/>
@@ -2057,7 +2223,25 @@
           <w:spacing w:val="1"/>
           <w:sz w:val="20"/>
         </w:rPr>
-        <w:t xml:space="preserve"> N° </w:t>
+        <w:t xml:space="preserve"> </w:t>
+      </w:r>
+      <w:proofErr w:type="spellStart"/>
+      <w:r>
+        <w:rPr>
+          <w:rFonts w:ascii="Arial Rounded MT Bold" w:hAnsi="Arial Rounded MT Bold"/>
+          <w:spacing w:val="1"/>
+          <w:sz w:val="20"/>
+        </w:rPr>
+        <w:t>N°</w:t>
+      </w:r>
+      <w:proofErr w:type="spellEnd"/>
+      <w:r>
+        <w:rPr>
+          <w:rFonts w:ascii="Arial Rounded MT Bold" w:hAnsi="Arial Rounded MT Bold"/>
+          <w:spacing w:val="1"/>
+          <w:sz w:val="20"/>
+        </w:rPr>
+        <w:t xml:space="preserve"> </w:t>
       </w:r>
       <w:r>
         <w:rPr>
@@ -2214,6 +2398,7 @@
         </w:rPr>
         <w:t xml:space="preserve"> </w:t>
       </w:r>
+      <w:proofErr w:type="spellStart"/>
       <w:r>
         <w:rPr>
           <w:rFonts w:ascii="Arial Rounded MT Bold" w:hAnsi="Arial Rounded MT Bold"/>
@@ -2221,6 +2406,7 @@
         </w:rPr>
         <w:t>dias</w:t>
       </w:r>
+      <w:proofErr w:type="spellEnd"/>
       <w:r>
         <w:rPr>
           <w:rFonts w:ascii="Arial Rounded MT Bold" w:hAnsi="Arial Rounded MT Bold"/>
@@ -6178,7 +6364,31 @@
           <w:rFonts w:ascii="Arial Rounded MT Bold" w:hAnsi="Arial Rounded MT Bold"/>
           <w:sz w:val="20"/>
         </w:rPr>
-        <w:t>e recibidas en los correos electrónicos y números de whatsapp declarados</w:t>
+        <w:t xml:space="preserve">e recibidas en los correos electrónicos y números de </w:t>
+      </w:r>
+      <w:proofErr w:type="spellStart"/>
+      <w:r>
+        <w:rPr>
+          <w:rFonts w:ascii="Arial Rounded MT Bold" w:hAnsi="Arial Rounded MT Bold"/>
+          <w:sz w:val="20"/>
+        </w:rPr>
+        <w:t>whatsapp</w:t>
+      </w:r>
+      <w:proofErr w:type="spellEnd"/>
+      <w:r>
+        <w:rPr>
+          <w:rFonts w:ascii="Arial Rounded MT Bold" w:hAnsi="Arial Rounded MT Bold"/>
+          <w:sz w:val="20"/>
+        </w:rPr>
+        <w:t xml:space="preserve"> </w:t>
+      </w:r>
+      <w:proofErr w:type="gramStart"/>
+      <w:r>
+        <w:rPr>
+          <w:rFonts w:ascii="Arial Rounded MT Bold" w:hAnsi="Arial Rounded MT Bold"/>
+          <w:sz w:val="20"/>
+        </w:rPr>
+        <w:t>declarados</w:t>
       </w:r>
       <w:r>
         <w:rPr>
@@ -6200,7 +6410,15 @@
           <w:rFonts w:ascii="Arial Rounded MT Bold" w:hAnsi="Arial Rounded MT Bold"/>
           <w:sz w:val="20"/>
         </w:rPr>
-        <w:t>por las partes (se establece que el día será computado desde las 08:00 am hasta las</w:t>
+        <w:t>por</w:t>
+      </w:r>
+      <w:proofErr w:type="gramEnd"/>
+      <w:r>
+        <w:rPr>
+          <w:rFonts w:ascii="Arial Rounded MT Bold" w:hAnsi="Arial Rounded MT Bold"/>
+          <w:sz w:val="20"/>
+        </w:rPr>
+        <w:t xml:space="preserve"> las partes (se establece que el día será computado desde las 08:00 am hasta las</w:t>
       </w:r>
       <w:r>
         <w:rPr>
@@ -6350,12 +6568,21 @@
         </w:rPr>
         <w:t xml:space="preserve"> </w:t>
       </w:r>
-      <w:r>
-        <w:rPr>
-          <w:rFonts w:ascii="Arial Rounded MT Bold" w:hAnsi="Arial Rounded MT Bold"/>
-          <w:sz w:val="20"/>
-        </w:rPr>
-        <w:t>whatsapp:</w:t>
+      <w:proofErr w:type="spellStart"/>
+      <w:r>
+        <w:rPr>
+          <w:rFonts w:ascii="Arial Rounded MT Bold" w:hAnsi="Arial Rounded MT Bold"/>
+          <w:sz w:val="20"/>
+        </w:rPr>
+        <w:t>whatsapp</w:t>
+      </w:r>
+      <w:proofErr w:type="spellEnd"/>
+      <w:r>
+        <w:rPr>
+          <w:rFonts w:ascii="Arial Rounded MT Bold" w:hAnsi="Arial Rounded MT Bold"/>
+          <w:sz w:val="20"/>
+        </w:rPr>
+        <w:t>:</w:t>
       </w:r>
     </w:p>
     <w:p>
@@ -6502,12 +6729,14 @@
         </w:rPr>
         <w:t xml:space="preserve"> </w:t>
       </w:r>
+      <w:proofErr w:type="spellStart"/>
       <w:r>
         <w:rPr>
           <w:rFonts w:ascii="Arial Rounded MT Bold" w:hAnsi="Arial Rounded MT Bold"/>
         </w:rPr>
         <w:t>whatsapp</w:t>
       </w:r>
+      <w:proofErr w:type="spellEnd"/>
       <w:r>
         <w:rPr>
           <w:rFonts w:ascii="Arial Rounded MT Bold" w:hAnsi="Arial Rounded MT Bold"/>
@@ -6640,12 +6869,14 @@
         </w:rPr>
         <w:t xml:space="preserve"> </w:t>
       </w:r>
+      <w:proofErr w:type="spellStart"/>
       <w:r>
         <w:rPr>
           <w:rFonts w:ascii="Arial Rounded MT Bold" w:hAnsi="Arial Rounded MT Bold"/>
         </w:rPr>
         <w:t>whatsapp</w:t>
       </w:r>
+      <w:proofErr w:type="spellEnd"/>
       <w:r>
         <w:rPr>
           <w:rFonts w:ascii="Arial Rounded MT Bold" w:hAnsi="Arial Rounded MT Bold"/>
@@ -6774,12 +7005,14 @@
         </w:rPr>
         <w:t xml:space="preserve"> </w:t>
       </w:r>
+      <w:proofErr w:type="spellStart"/>
       <w:r>
         <w:rPr>
           <w:rFonts w:ascii="Arial Rounded MT Bold" w:hAnsi="Arial Rounded MT Bold"/>
         </w:rPr>
         <w:t>whatsapp</w:t>
       </w:r>
+      <w:proofErr w:type="spellEnd"/>
       <w:r>
         <w:rPr>
           <w:rFonts w:ascii="Arial Rounded MT Bold" w:hAnsi="Arial Rounded MT Bold"/>
@@ -7892,8 +8125,16 @@
         <w:rPr>
           <w:rFonts w:ascii="Arial Rounded MT Bold" w:hAnsi="Arial Rounded MT Bold"/>
         </w:rPr>
-        <w:t>, quedando autorizado a recibir en sus cuentas corrientes N°</w:t>
-      </w:r>
+        <w:t xml:space="preserve">, quedando autorizado a recibir en sus cuentas corrientes </w:t>
+      </w:r>
+      <w:proofErr w:type="spellStart"/>
+      <w:r>
+        <w:rPr>
+          <w:rFonts w:ascii="Arial Rounded MT Bold" w:hAnsi="Arial Rounded MT Bold"/>
+        </w:rPr>
+        <w:t>N°</w:t>
+      </w:r>
+      <w:proofErr w:type="spellEnd"/>
       <w:r>
         <w:rPr>
           <w:rFonts w:ascii="Arial Rounded MT Bold" w:hAnsi="Arial Rounded MT Bold"/>
@@ -7984,8 +8225,16 @@
         <w:rPr>
           <w:rFonts w:ascii="Arial Rounded MT Bold" w:hAnsi="Arial Rounded MT Bold"/>
         </w:rPr>
-        <w:t xml:space="preserve"> N°</w:t>
-      </w:r>
+        <w:t xml:space="preserve"> </w:t>
+      </w:r>
+      <w:proofErr w:type="spellStart"/>
+      <w:r>
+        <w:rPr>
+          <w:rFonts w:ascii="Arial Rounded MT Bold" w:hAnsi="Arial Rounded MT Bold"/>
+        </w:rPr>
+        <w:t>N°</w:t>
+      </w:r>
+      <w:proofErr w:type="spellEnd"/>
       <w:r>
         <w:rPr>
           <w:rFonts w:ascii="Arial Rounded MT Bold" w:hAnsi="Arial Rounded MT Bold"/>
@@ -8702,7 +8951,17 @@
                                   <w:sz w:val="18"/>
                                   <w:lang w:val="es-PE"/>
                                 </w:rPr>
-                                <w:t>DNI N</w:t>
+                                <w:t xml:space="preserve">DNI </w:t>
+                              </w:r>
+                              <w:proofErr w:type="spellStart"/>
+                              <w:r>
+                                <w:rPr>
+                                  <w:b/>
+                                  <w:color w:val="000000" w:themeColor="text1"/>
+                                  <w:sz w:val="18"/>
+                                  <w:lang w:val="es-PE"/>
+                                </w:rPr>
+                                <w:t>N</w:t>
                               </w:r>
                               <w:r>
                                 <w:rPr>
@@ -8711,7 +8970,17 @@
                                   <w:sz w:val="18"/>
                                   <w:lang w:val="es-PE"/>
                                 </w:rPr>
-                                <w:t>° {{NUMERODOCUMENTO}}</w:t>
+                                <w:t>°</w:t>
+                              </w:r>
+                              <w:proofErr w:type="spellEnd"/>
+                              <w:r>
+                                <w:rPr>
+                                  <w:b/>
+                                  <w:color w:val="000000" w:themeColor="text1"/>
+                                  <w:sz w:val="18"/>
+                                  <w:lang w:val="es-PE"/>
+                                </w:rPr>
+                                <w:t xml:space="preserve"> {{NUMERODOCUMENTO}}</w:t>
                               </w:r>
                             </w:p>
                             <w:p>
@@ -8850,7 +9119,17 @@
                             <w:sz w:val="18"/>
                             <w:lang w:val="es-PE"/>
                           </w:rPr>
-                          <w:t>DNI N</w:t>
+                          <w:t xml:space="preserve">DNI </w:t>
+                        </w:r>
+                        <w:proofErr w:type="spellStart"/>
+                        <w:r>
+                          <w:rPr>
+                            <w:b/>
+                            <w:color w:val="000000" w:themeColor="text1"/>
+                            <w:sz w:val="18"/>
+                            <w:lang w:val="es-PE"/>
+                          </w:rPr>
+                          <w:t>N</w:t>
                         </w:r>
                         <w:r>
                           <w:rPr>
@@ -8859,7 +9138,17 @@
                             <w:sz w:val="18"/>
                             <w:lang w:val="es-PE"/>
                           </w:rPr>
-                          <w:t>° {{NUMERODOCUMENTO}}</w:t>
+                          <w:t>°</w:t>
+                        </w:r>
+                        <w:proofErr w:type="spellEnd"/>
+                        <w:r>
+                          <w:rPr>
+                            <w:b/>
+                            <w:color w:val="000000" w:themeColor="text1"/>
+                            <w:sz w:val="18"/>
+                            <w:lang w:val="es-PE"/>
+                          </w:rPr>
+                          <w:t xml:space="preserve"> {{NUMERODOCUMENTO}}</w:t>
                         </w:r>
                       </w:p>
                       <w:p>
@@ -9696,6 +9985,28 @@
                                   <w:sz w:val="18"/>
                                   <w:lang w:val="es-PE"/>
                                 </w:rPr>
+                                <w:t>GERENTE GENERAL</w:t>
+                              </w:r>
+                            </w:p>
+                            <w:p>
+                              <w:pPr>
+                                <w:spacing w:before="1" w:line="217" w:lineRule="exact"/>
+                                <w:ind w:left="119"/>
+                                <w:jc w:val="center"/>
+                                <w:rPr>
+                                  <w:b/>
+                                  <w:color w:val="000000" w:themeColor="text1"/>
+                                  <w:sz w:val="18"/>
+                                  <w:lang w:val="es-PE"/>
+                                </w:rPr>
+                              </w:pPr>
+                              <w:r>
+                                <w:rPr>
+                                  <w:b/>
+                                  <w:color w:val="000000" w:themeColor="text1"/>
+                                  <w:sz w:val="18"/>
+                                  <w:lang w:val="es-PE"/>
+                                </w:rPr>
                                 <w:t>EL ASOCIA</w:t>
                               </w:r>
                               <w:r>
@@ -9783,6 +10094,28 @@
                             <w:lang w:val="es-PE"/>
                           </w:rPr>
                           <w:t>ARGOS CONSTRUCTORA Y CONSULTORA S.A.C</w:t>
+                        </w:r>
+                      </w:p>
+                      <w:p>
+                        <w:pPr>
+                          <w:spacing w:before="1" w:line="217" w:lineRule="exact"/>
+                          <w:ind w:left="119"/>
+                          <w:jc w:val="center"/>
+                          <w:rPr>
+                            <w:b/>
+                            <w:color w:val="000000" w:themeColor="text1"/>
+                            <w:sz w:val="18"/>
+                            <w:lang w:val="es-PE"/>
+                          </w:rPr>
+                        </w:pPr>
+                        <w:r>
+                          <w:rPr>
+                            <w:b/>
+                            <w:color w:val="000000" w:themeColor="text1"/>
+                            <w:sz w:val="18"/>
+                            <w:lang w:val="es-PE"/>
+                          </w:rPr>
+                          <w:t>GERENTE GENERAL</w:t>
                         </w:r>
                       </w:p>
                       <w:p>
@@ -10045,7 +10378,43 @@
                               <w:sz w:val="18"/>
                               <w:szCs w:val="18"/>
                             </w:rPr>
-                            <w:t>Alegría Arias de Morey N° 219 oficina 2 A</w:t>
+                            <w:t xml:space="preserve">Alegría Arias de </w:t>
+                          </w:r>
+                          <w:proofErr w:type="spellStart"/>
+                          <w:r>
+                            <w:rPr>
+                              <w:rFonts w:ascii="Arial" w:hAnsi="Arial" w:cs="Arial"/>
+                              <w:sz w:val="18"/>
+                              <w:szCs w:val="18"/>
+                            </w:rPr>
+                            <w:t>Morey</w:t>
+                          </w:r>
+                          <w:proofErr w:type="spellEnd"/>
+                          <w:r>
+                            <w:rPr>
+                              <w:rFonts w:ascii="Arial" w:hAnsi="Arial" w:cs="Arial"/>
+                              <w:sz w:val="18"/>
+                              <w:szCs w:val="18"/>
+                            </w:rPr>
+                            <w:t xml:space="preserve"> </w:t>
+                          </w:r>
+                          <w:proofErr w:type="spellStart"/>
+                          <w:r>
+                            <w:rPr>
+                              <w:rFonts w:ascii="Arial" w:hAnsi="Arial" w:cs="Arial"/>
+                              <w:sz w:val="18"/>
+                              <w:szCs w:val="18"/>
+                            </w:rPr>
+                            <w:t>N°</w:t>
+                          </w:r>
+                          <w:proofErr w:type="spellEnd"/>
+                          <w:r>
+                            <w:rPr>
+                              <w:rFonts w:ascii="Arial" w:hAnsi="Arial" w:cs="Arial"/>
+                              <w:sz w:val="18"/>
+                              <w:szCs w:val="18"/>
+                            </w:rPr>
+                            <w:t xml:space="preserve"> 219 oficina 2 A</w:t>
                           </w:r>
                         </w:p>
                       </w:txbxContent>
@@ -10148,7 +10517,43 @@
                         <w:sz w:val="18"/>
                         <w:szCs w:val="18"/>
                       </w:rPr>
-                      <w:t>Alegría Arias de Morey N° 219 oficina 2 A</w:t>
+                      <w:t xml:space="preserve">Alegría Arias de </w:t>
+                    </w:r>
+                    <w:proofErr w:type="spellStart"/>
+                    <w:r>
+                      <w:rPr>
+                        <w:rFonts w:ascii="Arial" w:hAnsi="Arial" w:cs="Arial"/>
+                        <w:sz w:val="18"/>
+                        <w:szCs w:val="18"/>
+                      </w:rPr>
+                      <w:t>Morey</w:t>
+                    </w:r>
+                    <w:proofErr w:type="spellEnd"/>
+                    <w:r>
+                      <w:rPr>
+                        <w:rFonts w:ascii="Arial" w:hAnsi="Arial" w:cs="Arial"/>
+                        <w:sz w:val="18"/>
+                        <w:szCs w:val="18"/>
+                      </w:rPr>
+                      <w:t xml:space="preserve"> </w:t>
+                    </w:r>
+                    <w:proofErr w:type="spellStart"/>
+                    <w:r>
+                      <w:rPr>
+                        <w:rFonts w:ascii="Arial" w:hAnsi="Arial" w:cs="Arial"/>
+                        <w:sz w:val="18"/>
+                        <w:szCs w:val="18"/>
+                      </w:rPr>
+                      <w:t>N°</w:t>
+                    </w:r>
+                    <w:proofErr w:type="spellEnd"/>
+                    <w:r>
+                      <w:rPr>
+                        <w:rFonts w:ascii="Arial" w:hAnsi="Arial" w:cs="Arial"/>
+                        <w:sz w:val="18"/>
+                        <w:szCs w:val="18"/>
+                      </w:rPr>
+                      <w:t xml:space="preserve"> 219 oficina 2 A</w:t>
                     </w:r>
                   </w:p>
                 </w:txbxContent>

</xml_diff>

<commit_message>
SE SOLUCIONO OBSERVACIONES DEL CONTRATO
</commit_message>
<xml_diff>
--- a/contrato_corto_plazo.docx
+++ b/contrato_corto_plazo.docx
@@ -1413,6 +1413,13 @@
       <w:r>
         <w:rPr>
           <w:rFonts w:ascii="Arial Rounded MT Bold" w:hAnsi="Arial Rounded MT Bold"/>
+          <w:spacing w:val="1"/>
+        </w:rPr>
+        <w:t xml:space="preserve">  </w:t>
+      </w:r>
+      <w:r>
+        <w:rPr>
+          <w:rFonts w:ascii="Arial Rounded MT Bold" w:hAnsi="Arial Rounded MT Bold"/>
         </w:rPr>
         <w:t xml:space="preserve">El presente contrato tiene por objeto que </w:t>
       </w:r>
@@ -5718,6 +5725,8 @@
       <w:r>
         <w:rPr>
           <w:rFonts w:ascii="Arial Rounded MT Bold" w:hAnsi="Arial Rounded MT Bold"/>
+          <w:b/>
+          <w:bCs/>
         </w:rPr>
         <w:t>10.1</w:t>
       </w:r>
@@ -7108,6 +7117,8 @@
       <w:r>
         <w:rPr>
           <w:rFonts w:ascii="Arial Rounded MT Bold" w:hAnsi="Arial Rounded MT Bold"/>
+          <w:b/>
+          <w:bCs/>
         </w:rPr>
         <w:t>12.1</w:t>
       </w:r>
@@ -7388,8 +7399,16 @@
       <w:r>
         <w:rPr>
           <w:rFonts w:ascii="Arial Rounded MT Bold" w:hAnsi="Arial Rounded MT Bold"/>
-        </w:rPr>
-        <w:t>12.2    En armonía con lo establecido por los artículos 438 y 441 de</w:t>
+          <w:b/>
+          <w:bCs/>
+        </w:rPr>
+        <w:t>12.2</w:t>
+      </w:r>
+      <w:r>
+        <w:rPr>
+          <w:rFonts w:ascii="Arial Rounded MT Bold" w:hAnsi="Arial Rounded MT Bold"/>
+        </w:rPr>
+        <w:t xml:space="preserve">    En armonía con lo establecido por los artículos 438 y 441 de</w:t>
       </w:r>
       <w:r>
         <w:rPr>
@@ -7578,8 +7597,16 @@
       <w:r>
         <w:rPr>
           <w:rFonts w:ascii="Arial Rounded MT Bold" w:hAnsi="Arial Rounded MT Bold"/>
-        </w:rPr>
-        <w:t xml:space="preserve">13.1   </w:t>
+          <w:b/>
+          <w:bCs/>
+        </w:rPr>
+        <w:t>13.1</w:t>
+      </w:r>
+      <w:r>
+        <w:rPr>
+          <w:rFonts w:ascii="Arial Rounded MT Bold" w:hAnsi="Arial Rounded MT Bold"/>
+        </w:rPr>
+        <w:t xml:space="preserve">   </w:t>
       </w:r>
       <w:r>
         <w:rPr>
@@ -8056,8 +8083,16 @@
       <w:r>
         <w:rPr>
           <w:rFonts w:ascii="Arial Rounded MT Bold" w:hAnsi="Arial Rounded MT Bold"/>
-        </w:rPr>
-        <w:t xml:space="preserve">14.1   </w:t>
+          <w:b/>
+          <w:bCs/>
+        </w:rPr>
+        <w:t>14.1</w:t>
+      </w:r>
+      <w:r>
+        <w:rPr>
+          <w:rFonts w:ascii="Arial Rounded MT Bold" w:hAnsi="Arial Rounded MT Bold"/>
+        </w:rPr>
+        <w:t xml:space="preserve">   </w:t>
       </w:r>
       <w:r>
         <w:rPr>
@@ -8266,8 +8301,16 @@
       <w:r>
         <w:rPr>
           <w:rFonts w:ascii="Arial Rounded MT Bold" w:hAnsi="Arial Rounded MT Bold"/>
-        </w:rPr>
-        <w:t xml:space="preserve">14.2     Las partes declaran expresamente que corresponde a EL ASOCIANTE la gestión, administración y realización del negocio materia del presente contrato. En tal sentido, EL ASOCIANTE deberá proceder con la diligencia, prudencia, buena fe y lealtad; además de estar obligado a la reserva y confidencialidad del negocio. </w:t>
+          <w:b/>
+          <w:bCs/>
+        </w:rPr>
+        <w:t>14.2</w:t>
+      </w:r>
+      <w:r>
+        <w:rPr>
+          <w:rFonts w:ascii="Arial Rounded MT Bold" w:hAnsi="Arial Rounded MT Bold"/>
+        </w:rPr>
+        <w:t xml:space="preserve">     Las partes declaran expresamente que corresponde a EL ASOCIANTE la gestión, administración y realización del negocio materia del presente contrato. En tal sentido, EL ASOCIANTE deberá proceder con la diligencia, prudencia, buena fe y lealtad; además de estar obligado a la reserva y confidencialidad del negocio. </w:t>
       </w:r>
     </w:p>
     <w:p>
@@ -8292,6 +8335,8 @@
       <w:r>
         <w:rPr>
           <w:rFonts w:ascii="Arial Rounded MT Bold" w:hAnsi="Arial Rounded MT Bold"/>
+          <w:b/>
+          <w:bCs/>
         </w:rPr>
         <w:t>14.3</w:t>
       </w:r>
@@ -11676,7 +11721,7 @@
   <w:abstractNum w:abstractNumId="2" w15:restartNumberingAfterBreak="1">
     <w:nsid w:val="1A143045"/>
     <w:multiLevelType w:val="multilevel"/>
-    <w:tmpl w:val="E3D29F78"/>
+    <w:tmpl w:val="765AF65E"/>
     <w:lvl w:ilvl="0">
       <w:start w:val="11"/>
       <w:numFmt w:val="decimal"/>
@@ -11700,6 +11745,8 @@
       </w:pPr>
       <w:rPr>
         <w:rFonts w:ascii="Tahoma" w:eastAsia="Tahoma" w:hAnsi="Tahoma" w:cs="Tahoma" w:hint="default"/>
+        <w:b/>
+        <w:bCs/>
         <w:spacing w:val="-1"/>
         <w:w w:val="99"/>
         <w:sz w:val="20"/>
@@ -11916,7 +11963,7 @@
   <w:abstractNum w:abstractNumId="4" w15:restartNumberingAfterBreak="1">
     <w:nsid w:val="223E60C0"/>
     <w:multiLevelType w:val="multilevel"/>
-    <w:tmpl w:val="EE1AF4CC"/>
+    <w:tmpl w:val="C7909A58"/>
     <w:lvl w:ilvl="0">
       <w:start w:val="9"/>
       <w:numFmt w:val="decimal"/>
@@ -11940,6 +11987,8 @@
       </w:pPr>
       <w:rPr>
         <w:rFonts w:ascii="Tahoma" w:eastAsia="Tahoma" w:hAnsi="Tahoma" w:cs="Tahoma" w:hint="default"/>
+        <w:b/>
+        <w:bCs/>
         <w:spacing w:val="-1"/>
         <w:w w:val="99"/>
         <w:sz w:val="20"/>
@@ -12035,7 +12084,7 @@
   <w:abstractNum w:abstractNumId="5" w15:restartNumberingAfterBreak="1">
     <w:nsid w:val="2D35746D"/>
     <w:multiLevelType w:val="multilevel"/>
-    <w:tmpl w:val="8778796A"/>
+    <w:tmpl w:val="4E0EC6A0"/>
     <w:lvl w:ilvl="0">
       <w:start w:val="3"/>
       <w:numFmt w:val="decimal"/>
@@ -12055,10 +12104,12 @@
       <w:lvlText w:val="%1.%2"/>
       <w:lvlJc w:val="left"/>
       <w:pPr>
-        <w:ind w:left="1142" w:hanging="720"/>
+        <w:ind w:left="1146" w:hanging="720"/>
       </w:pPr>
       <w:rPr>
         <w:rFonts w:ascii="Tahoma" w:eastAsia="Tahoma" w:hAnsi="Tahoma" w:cs="Tahoma" w:hint="default"/>
+        <w:b/>
+        <w:bCs/>
         <w:spacing w:val="-1"/>
         <w:w w:val="99"/>
         <w:sz w:val="20"/>
@@ -12272,7 +12323,7 @@
   <w:abstractNum w:abstractNumId="7" w15:restartNumberingAfterBreak="1">
     <w:nsid w:val="50A05CF4"/>
     <w:multiLevelType w:val="multilevel"/>
-    <w:tmpl w:val="B300A00E"/>
+    <w:tmpl w:val="AD4E3A54"/>
     <w:lvl w:ilvl="0">
       <w:start w:val="7"/>
       <w:numFmt w:val="decimal"/>
@@ -12296,6 +12347,8 @@
       </w:pPr>
       <w:rPr>
         <w:rFonts w:ascii="Tahoma" w:eastAsia="Tahoma" w:hAnsi="Tahoma" w:cs="Tahoma" w:hint="default"/>
+        <w:b/>
+        <w:bCs/>
         <w:spacing w:val="-1"/>
         <w:w w:val="99"/>
         <w:sz w:val="20"/>
@@ -12391,7 +12444,7 @@
   <w:abstractNum w:abstractNumId="8" w15:restartNumberingAfterBreak="1">
     <w:nsid w:val="5503243F"/>
     <w:multiLevelType w:val="multilevel"/>
-    <w:tmpl w:val="5C188D08"/>
+    <w:tmpl w:val="C6CAB0A6"/>
     <w:lvl w:ilvl="0">
       <w:start w:val="8"/>
       <w:numFmt w:val="decimal"/>
@@ -12415,6 +12468,8 @@
       </w:pPr>
       <w:rPr>
         <w:rFonts w:ascii="Tahoma" w:eastAsia="Tahoma" w:hAnsi="Tahoma" w:cs="Tahoma" w:hint="default"/>
+        <w:b/>
+        <w:bCs/>
         <w:spacing w:val="-1"/>
         <w:w w:val="99"/>
         <w:sz w:val="20"/>

</xml_diff>

<commit_message>
SE CAMBIARON COSAS EN EL SCRIPT
</commit_message>
<xml_diff>
--- a/contrato_corto_plazo.docx
+++ b/contrato_corto_plazo.docx
@@ -25,14 +25,12 @@
         </w:rPr>
         <w:t xml:space="preserve"> </w:t>
       </w:r>
-      <w:proofErr w:type="spellStart"/>
       <w:r>
         <w:rPr>
           <w:rFonts w:ascii="Arial Rounded MT Bold" w:hAnsi="Arial Rounded MT Bold"/>
         </w:rPr>
         <w:t>N°</w:t>
       </w:r>
-      <w:proofErr w:type="spellEnd"/>
       <w:r>
         <w:rPr>
           <w:rFonts w:ascii="Arial Rounded MT Bold" w:hAnsi="Arial Rounded MT Bold"/>
@@ -305,25 +303,23 @@
           <w:sz w:val="20"/>
           <w:szCs w:val="20"/>
         </w:rPr>
-        <w:t xml:space="preserve"> inscrita en la Partida Electrónica </w:t>
-      </w:r>
-      <w:proofErr w:type="spellStart"/>
+        <w:t xml:space="preserve"> inscrita en la Partida Electrónica N° </w:t>
+      </w:r>
       <w:r>
         <w:rPr>
           <w:rFonts w:ascii="Arial Rounded MT Bold" w:hAnsi="Arial Rounded MT Bold"/>
           <w:sz w:val="20"/>
           <w:szCs w:val="20"/>
         </w:rPr>
-        <w:t>N°</w:t>
-      </w:r>
-      <w:proofErr w:type="spellEnd"/>
+        <w:t>11107487</w:t>
+      </w:r>
       <w:r>
         <w:rPr>
           <w:rFonts w:ascii="Arial Rounded MT Bold" w:hAnsi="Arial Rounded MT Bold"/>
           <w:sz w:val="20"/>
           <w:szCs w:val="20"/>
         </w:rPr>
-        <w:t xml:space="preserve"> </w:t>
+        <w:t xml:space="preserve"> del Registro de Personas Jurídicas de Zona Registral N° III – C – Oficina Registral </w:t>
       </w:r>
       <w:r>
         <w:rPr>
@@ -331,7 +327,7 @@
           <w:sz w:val="20"/>
           <w:szCs w:val="20"/>
         </w:rPr>
-        <w:t>11107487</w:t>
+        <w:t>Tarapoto, debidamente</w:t>
       </w:r>
       <w:r>
         <w:rPr>
@@ -339,25 +335,23 @@
           <w:sz w:val="20"/>
           <w:szCs w:val="20"/>
         </w:rPr>
-        <w:t xml:space="preserve"> del Registro de Personas Jurídicas de Zona Registral </w:t>
-      </w:r>
-      <w:proofErr w:type="spellStart"/>
+        <w:t xml:space="preserve"> representada por su GERENTE GENERAL, </w:t>
+      </w:r>
       <w:r>
         <w:rPr>
           <w:rFonts w:ascii="Arial Rounded MT Bold" w:hAnsi="Arial Rounded MT Bold"/>
           <w:sz w:val="20"/>
           <w:szCs w:val="20"/>
         </w:rPr>
-        <w:t>N°</w:t>
-      </w:r>
-      <w:proofErr w:type="spellEnd"/>
+        <w:t>EISEN PAREDES GRANDEZ</w:t>
+      </w:r>
       <w:r>
         <w:rPr>
           <w:rFonts w:ascii="Arial Rounded MT Bold" w:hAnsi="Arial Rounded MT Bold"/>
           <w:sz w:val="20"/>
           <w:szCs w:val="20"/>
         </w:rPr>
-        <w:t xml:space="preserve"> III – C – Oficina Registral </w:t>
+        <w:t xml:space="preserve">, identificado con DNI N° </w:t>
       </w:r>
       <w:r>
         <w:rPr>
@@ -365,7 +359,7 @@
           <w:sz w:val="20"/>
           <w:szCs w:val="20"/>
         </w:rPr>
-        <w:t>Tarapoto, debidamente</w:t>
+        <w:t>01086711</w:t>
       </w:r>
       <w:r>
         <w:rPr>
@@ -373,7 +367,7 @@
           <w:sz w:val="20"/>
           <w:szCs w:val="20"/>
         </w:rPr>
-        <w:t xml:space="preserve"> representada por su GERENTE GENERAL, </w:t>
+        <w:t xml:space="preserve">, con domicilio fiscal en </w:t>
       </w:r>
       <w:r>
         <w:rPr>
@@ -381,7 +375,7 @@
           <w:sz w:val="20"/>
           <w:szCs w:val="20"/>
         </w:rPr>
-        <w:t>EISEN PAREDES GRANDEZ</w:t>
+        <w:t xml:space="preserve">Jr. </w:t>
       </w:r>
       <w:r>
         <w:rPr>
@@ -389,25 +383,23 @@
           <w:sz w:val="20"/>
           <w:szCs w:val="20"/>
         </w:rPr>
-        <w:t xml:space="preserve">, identificado con DNI </w:t>
-      </w:r>
-      <w:proofErr w:type="spellStart"/>
+        <w:t>Víctor</w:t>
+      </w:r>
       <w:r>
         <w:rPr>
           <w:rFonts w:ascii="Arial Rounded MT Bold" w:hAnsi="Arial Rounded MT Bold"/>
           <w:sz w:val="20"/>
           <w:szCs w:val="20"/>
         </w:rPr>
-        <w:t>N°</w:t>
-      </w:r>
-      <w:proofErr w:type="spellEnd"/>
+        <w:t xml:space="preserve"> </w:t>
+      </w:r>
       <w:r>
         <w:rPr>
           <w:rFonts w:ascii="Arial Rounded MT Bold" w:hAnsi="Arial Rounded MT Bold"/>
           <w:sz w:val="20"/>
           <w:szCs w:val="20"/>
         </w:rPr>
-        <w:t xml:space="preserve"> </w:t>
+        <w:t>Andrés</w:t>
       </w:r>
       <w:r>
         <w:rPr>
@@ -415,73 +407,7 @@
           <w:sz w:val="20"/>
           <w:szCs w:val="20"/>
         </w:rPr>
-        <w:t>01086711</w:t>
-      </w:r>
-      <w:r>
-        <w:rPr>
-          <w:rFonts w:ascii="Arial Rounded MT Bold" w:hAnsi="Arial Rounded MT Bold"/>
-          <w:sz w:val="20"/>
-          <w:szCs w:val="20"/>
-        </w:rPr>
-        <w:t xml:space="preserve">, con domicilio fiscal en </w:t>
-      </w:r>
-      <w:r>
-        <w:rPr>
-          <w:rFonts w:ascii="Arial Rounded MT Bold" w:hAnsi="Arial Rounded MT Bold"/>
-          <w:sz w:val="20"/>
-          <w:szCs w:val="20"/>
-        </w:rPr>
-        <w:t xml:space="preserve">Jr. </w:t>
-      </w:r>
-      <w:r>
-        <w:rPr>
-          <w:rFonts w:ascii="Arial Rounded MT Bold" w:hAnsi="Arial Rounded MT Bold"/>
-          <w:sz w:val="20"/>
-          <w:szCs w:val="20"/>
-        </w:rPr>
-        <w:t>Víctor</w:t>
-      </w:r>
-      <w:r>
-        <w:rPr>
-          <w:rFonts w:ascii="Arial Rounded MT Bold" w:hAnsi="Arial Rounded MT Bold"/>
-          <w:sz w:val="20"/>
-          <w:szCs w:val="20"/>
-        </w:rPr>
-        <w:t xml:space="preserve"> </w:t>
-      </w:r>
-      <w:r>
-        <w:rPr>
-          <w:rFonts w:ascii="Arial Rounded MT Bold" w:hAnsi="Arial Rounded MT Bold"/>
-          <w:sz w:val="20"/>
-          <w:szCs w:val="20"/>
-        </w:rPr>
-        <w:t>Andrés</w:t>
-      </w:r>
-      <w:r>
-        <w:rPr>
-          <w:rFonts w:ascii="Arial Rounded MT Bold" w:hAnsi="Arial Rounded MT Bold"/>
-          <w:sz w:val="20"/>
-          <w:szCs w:val="20"/>
-        </w:rPr>
-        <w:t xml:space="preserve"> Belaunde </w:t>
-      </w:r>
-      <w:proofErr w:type="spellStart"/>
-      <w:r>
-        <w:rPr>
-          <w:rFonts w:ascii="Arial Rounded MT Bold" w:hAnsi="Arial Rounded MT Bold"/>
-          <w:sz w:val="20"/>
-          <w:szCs w:val="20"/>
-        </w:rPr>
-        <w:t>N°</w:t>
-      </w:r>
-      <w:proofErr w:type="spellEnd"/>
-      <w:r>
-        <w:rPr>
-          <w:rFonts w:ascii="Arial Rounded MT Bold" w:hAnsi="Arial Rounded MT Bold"/>
-          <w:sz w:val="20"/>
-          <w:szCs w:val="20"/>
-        </w:rPr>
-        <w:t xml:space="preserve"> 318 - </w:t>
+        <w:t xml:space="preserve"> Belaunde N° 318 - </w:t>
       </w:r>
       <w:r>
         <w:rPr>
@@ -581,21 +507,7 @@
         <w:rPr>
           <w:rFonts w:ascii="Arial Rounded MT Bold" w:hAnsi="Arial Rounded MT Bold"/>
         </w:rPr>
-        <w:t xml:space="preserve"> </w:t>
-      </w:r>
-      <w:proofErr w:type="spellStart"/>
-      <w:r>
-        <w:rPr>
-          <w:rFonts w:ascii="Arial Rounded MT Bold" w:hAnsi="Arial Rounded MT Bold"/>
-        </w:rPr>
-        <w:t>N°</w:t>
-      </w:r>
-      <w:proofErr w:type="spellEnd"/>
-      <w:r>
-        <w:rPr>
-          <w:rFonts w:ascii="Arial Rounded MT Bold" w:hAnsi="Arial Rounded MT Bold"/>
-        </w:rPr>
-        <w:t xml:space="preserve"> </w:t>
+        <w:t xml:space="preserve"> N° </w:t>
       </w:r>
       <w:r>
         <w:rPr>
@@ -804,43 +716,39 @@
           <w:sz w:val="20"/>
           <w:szCs w:val="20"/>
         </w:rPr>
-        <w:t xml:space="preserve">Empresa HEO ASESORIA Y CONSULTORIA EMPRESARIAL S.A.C., con RUC: 20611447541, inscrita en la Partida Electrónica </w:t>
-      </w:r>
-      <w:proofErr w:type="spellStart"/>
+        <w:t xml:space="preserve">Empresa HEO ASESORIA Y CONSULTORIA EMPRESARIAL S.A.C., con RUC: 20611447541, inscrita en la Partida Electrónica N° 11221847 del Registro de Personas Jurídicas de Zona Registral N° III – C – Oficina Registral Tarapoto,  debidamente representada por su </w:t>
+      </w:r>
       <w:r>
         <w:rPr>
           <w:rFonts w:ascii="Arial Rounded MT Bold" w:hAnsi="Arial Rounded MT Bold"/>
           <w:sz w:val="20"/>
           <w:szCs w:val="20"/>
         </w:rPr>
-        <w:t>N°</w:t>
-      </w:r>
-      <w:proofErr w:type="spellEnd"/>
+        <w:t>{{CARGOGERENTE}}</w:t>
+      </w:r>
       <w:r>
         <w:rPr>
           <w:rFonts w:ascii="Arial Rounded MT Bold" w:hAnsi="Arial Rounded MT Bold"/>
           <w:sz w:val="20"/>
           <w:szCs w:val="20"/>
         </w:rPr>
-        <w:t xml:space="preserve"> 11221847 del Registro de Personas Jurídicas de Zona Registral </w:t>
-      </w:r>
-      <w:proofErr w:type="spellStart"/>
+        <w:t xml:space="preserve">, </w:t>
+      </w:r>
       <w:r>
         <w:rPr>
           <w:rFonts w:ascii="Arial Rounded MT Bold" w:hAnsi="Arial Rounded MT Bold"/>
           <w:sz w:val="20"/>
           <w:szCs w:val="20"/>
         </w:rPr>
-        <w:t>N°</w:t>
-      </w:r>
-      <w:proofErr w:type="spellEnd"/>
+        <w:t>{{NOMBREGERENTE}}</w:t>
+      </w:r>
       <w:r>
         <w:rPr>
           <w:rFonts w:ascii="Arial Rounded MT Bold" w:hAnsi="Arial Rounded MT Bold"/>
           <w:sz w:val="20"/>
           <w:szCs w:val="20"/>
         </w:rPr>
-        <w:t xml:space="preserve"> III – C – Oficina Registral Tarapoto,  debidamente representada por su </w:t>
+        <w:t xml:space="preserve">, identificado con DNI N° </w:t>
       </w:r>
       <w:r>
         <w:rPr>
@@ -848,7 +756,7 @@
           <w:sz w:val="20"/>
           <w:szCs w:val="20"/>
         </w:rPr>
-        <w:t>{{CARGOGERENTE}}</w:t>
+        <w:t>{{DNIGERENTE}}</w:t>
       </w:r>
       <w:r>
         <w:rPr>
@@ -856,75 +764,7 @@
           <w:sz w:val="20"/>
           <w:szCs w:val="20"/>
         </w:rPr>
-        <w:t xml:space="preserve">, </w:t>
-      </w:r>
-      <w:r>
-        <w:rPr>
-          <w:rFonts w:ascii="Arial Rounded MT Bold" w:hAnsi="Arial Rounded MT Bold"/>
-          <w:sz w:val="20"/>
-          <w:szCs w:val="20"/>
-        </w:rPr>
-        <w:t>{{NOMBREGERENTE}}</w:t>
-      </w:r>
-      <w:r>
-        <w:rPr>
-          <w:rFonts w:ascii="Arial Rounded MT Bold" w:hAnsi="Arial Rounded MT Bold"/>
-          <w:sz w:val="20"/>
-          <w:szCs w:val="20"/>
-        </w:rPr>
-        <w:t xml:space="preserve">, identificado con DNI </w:t>
-      </w:r>
-      <w:proofErr w:type="spellStart"/>
-      <w:r>
-        <w:rPr>
-          <w:rFonts w:ascii="Arial Rounded MT Bold" w:hAnsi="Arial Rounded MT Bold"/>
-          <w:sz w:val="20"/>
-          <w:szCs w:val="20"/>
-        </w:rPr>
-        <w:t>N°</w:t>
-      </w:r>
-      <w:proofErr w:type="spellEnd"/>
-      <w:r>
-        <w:rPr>
-          <w:rFonts w:ascii="Arial Rounded MT Bold" w:hAnsi="Arial Rounded MT Bold"/>
-          <w:sz w:val="20"/>
-          <w:szCs w:val="20"/>
-        </w:rPr>
-        <w:t xml:space="preserve"> </w:t>
-      </w:r>
-      <w:r>
-        <w:rPr>
-          <w:rFonts w:ascii="Arial Rounded MT Bold" w:hAnsi="Arial Rounded MT Bold"/>
-          <w:sz w:val="20"/>
-          <w:szCs w:val="20"/>
-        </w:rPr>
-        <w:t>{{DNIGERENTE}}</w:t>
-      </w:r>
-      <w:r>
-        <w:rPr>
-          <w:rFonts w:ascii="Arial Rounded MT Bold" w:hAnsi="Arial Rounded MT Bold"/>
-          <w:sz w:val="20"/>
-          <w:szCs w:val="20"/>
-        </w:rPr>
-        <w:t xml:space="preserve">, con domicilio fiscal en Jirón Alegría Arias de </w:t>
-      </w:r>
-      <w:proofErr w:type="spellStart"/>
-      <w:r>
-        <w:rPr>
-          <w:rFonts w:ascii="Arial Rounded MT Bold" w:hAnsi="Arial Rounded MT Bold"/>
-          <w:sz w:val="20"/>
-          <w:szCs w:val="20"/>
-        </w:rPr>
-        <w:t>Morey</w:t>
-      </w:r>
-      <w:proofErr w:type="spellEnd"/>
-      <w:r>
-        <w:rPr>
-          <w:rFonts w:ascii="Arial Rounded MT Bold" w:hAnsi="Arial Rounded MT Bold"/>
-          <w:sz w:val="20"/>
-          <w:szCs w:val="20"/>
-        </w:rPr>
-        <w:t xml:space="preserve"> 219, Oficina 2A, Distrito de Tarapoto, Provincia y Departamento de San Martin, quien para efectos del presente se le denominará “EL TERCERO”.</w:t>
+        <w:t>, con domicilio fiscal en Jirón Alegría Arias de Morey 219, Oficina 2A, Distrito de Tarapoto, Provincia y Departamento de San Martin, quien para efectos del presente se le denominará “EL TERCERO”.</w:t>
       </w:r>
     </w:p>
     <w:p>
@@ -1702,40 +1542,23 @@
         <w:t>{{CAPITALLETRA}}</w:t>
       </w:r>
       <w:r>
-        <w:t xml:space="preserve"> con </w:t>
+        <w:t>)</w:t>
       </w:r>
       <w:r>
         <w:rPr>
           <w:b/>
           <w:bCs/>
         </w:rPr>
-        <w:t>00</w:t>
+        <w:t xml:space="preserve"> </w:t>
+      </w:r>
+      <w:r>
+        <w:t xml:space="preserve">en favor de </w:t>
       </w:r>
       <w:r>
         <w:rPr>
           <w:b/>
           <w:bCs/>
         </w:rPr>
-        <w:t>/100 SOLES</w:t>
-      </w:r>
-      <w:r>
-        <w:t>)</w:t>
-      </w:r>
-      <w:r>
-        <w:rPr>
-          <w:b/>
-          <w:bCs/>
-        </w:rPr>
-        <w:t xml:space="preserve"> </w:t>
-      </w:r>
-      <w:r>
-        <w:t xml:space="preserve">en favor de </w:t>
-      </w:r>
-      <w:r>
-        <w:rPr>
-          <w:b/>
-          <w:bCs/>
-        </w:rPr>
         <w:t>“EL ASOCIANTE”,</w:t>
       </w:r>
       <w:r>
@@ -1790,17 +1613,8 @@
           <w:rFonts w:ascii="Arial Rounded MT Bold" w:hAnsi="Arial Rounded MT Bold"/>
           <w:sz w:val="20"/>
         </w:rPr>
-        <w:t xml:space="preserve">corriente </w:t>
-      </w:r>
-      <w:proofErr w:type="spellStart"/>
-      <w:r>
-        <w:rPr>
-          <w:rFonts w:ascii="Arial Rounded MT Bold" w:hAnsi="Arial Rounded MT Bold"/>
-          <w:sz w:val="20"/>
-        </w:rPr>
-        <w:t>N°</w:t>
-      </w:r>
-      <w:proofErr w:type="spellEnd"/>
+        <w:t>corriente N°</w:t>
+      </w:r>
       <w:r>
         <w:rPr>
           <w:rFonts w:ascii="Arial Rounded MT Bold" w:hAnsi="Arial Rounded MT Bold"/>
@@ -2091,7 +1905,7 @@
           <w:spacing w:val="-7"/>
           <w:sz w:val="20"/>
         </w:rPr>
-        <w:t>{{UTILIDADLETRAS}}</w:t>
+        <w:t>{{UTILIDADLETRAS}</w:t>
       </w:r>
       <w:r>
         <w:rPr>
@@ -2099,7 +1913,7 @@
           <w:spacing w:val="-7"/>
           <w:sz w:val="20"/>
         </w:rPr>
-        <w:t xml:space="preserve"> </w:t>
+        <w:t>})</w:t>
       </w:r>
       <w:r>
         <w:rPr>
@@ -2107,7 +1921,7 @@
           <w:spacing w:val="-7"/>
           <w:sz w:val="20"/>
         </w:rPr>
-        <w:t xml:space="preserve">con </w:t>
+        <w:t xml:space="preserve"> (utilidad del negocio) y el capital de S/. {{CAPITAL}} ({{CAPITALLETRA}}</w:t>
       </w:r>
       <w:r>
         <w:rPr>
@@ -2115,38 +1929,6 @@
           <w:spacing w:val="-7"/>
           <w:sz w:val="20"/>
         </w:rPr>
-        <w:t>00/100</w:t>
-      </w:r>
-      <w:r>
-        <w:rPr>
-          <w:rFonts w:ascii="Arial Rounded MT Bold" w:hAnsi="Arial Rounded MT Bold"/>
-          <w:spacing w:val="-7"/>
-          <w:sz w:val="20"/>
-        </w:rPr>
-        <w:t xml:space="preserve"> SOLES</w:t>
-      </w:r>
-      <w:r>
-        <w:rPr>
-          <w:rFonts w:ascii="Arial Rounded MT Bold" w:hAnsi="Arial Rounded MT Bold"/>
-          <w:spacing w:val="-7"/>
-          <w:sz w:val="20"/>
-        </w:rPr>
-        <w:t>)</w:t>
-      </w:r>
-      <w:r>
-        <w:rPr>
-          <w:rFonts w:ascii="Arial Rounded MT Bold" w:hAnsi="Arial Rounded MT Bold"/>
-          <w:spacing w:val="-7"/>
-          <w:sz w:val="20"/>
-        </w:rPr>
-        <w:t xml:space="preserve"> (utilidad del negocio) y el capital de S/. {{CAPITAL}} ({{CAPITALLETRA}} con 00/100 soles</w:t>
-      </w:r>
-      <w:r>
-        <w:rPr>
-          <w:rFonts w:ascii="Arial Rounded MT Bold" w:hAnsi="Arial Rounded MT Bold"/>
-          <w:spacing w:val="-7"/>
-          <w:sz w:val="20"/>
-        </w:rPr>
         <w:t>);</w:t>
       </w:r>
       <w:r>
@@ -2230,25 +2012,7 @@
           <w:spacing w:val="1"/>
           <w:sz w:val="20"/>
         </w:rPr>
-        <w:t xml:space="preserve"> </w:t>
-      </w:r>
-      <w:proofErr w:type="spellStart"/>
-      <w:r>
-        <w:rPr>
-          <w:rFonts w:ascii="Arial Rounded MT Bold" w:hAnsi="Arial Rounded MT Bold"/>
-          <w:spacing w:val="1"/>
-          <w:sz w:val="20"/>
-        </w:rPr>
-        <w:t>N°</w:t>
-      </w:r>
-      <w:proofErr w:type="spellEnd"/>
-      <w:r>
-        <w:rPr>
-          <w:rFonts w:ascii="Arial Rounded MT Bold" w:hAnsi="Arial Rounded MT Bold"/>
-          <w:spacing w:val="1"/>
-          <w:sz w:val="20"/>
-        </w:rPr>
-        <w:t xml:space="preserve"> </w:t>
+        <w:t xml:space="preserve"> N° </w:t>
       </w:r>
       <w:r>
         <w:rPr>
@@ -2405,7 +2169,6 @@
         </w:rPr>
         <w:t xml:space="preserve"> </w:t>
       </w:r>
-      <w:proofErr w:type="spellStart"/>
       <w:r>
         <w:rPr>
           <w:rFonts w:ascii="Arial Rounded MT Bold" w:hAnsi="Arial Rounded MT Bold"/>
@@ -2413,7 +2176,6 @@
         </w:rPr>
         <w:t>dias</w:t>
       </w:r>
-      <w:proofErr w:type="spellEnd"/>
       <w:r>
         <w:rPr>
           <w:rFonts w:ascii="Arial Rounded MT Bold" w:hAnsi="Arial Rounded MT Bold"/>
@@ -6373,23 +6135,7 @@
           <w:rFonts w:ascii="Arial Rounded MT Bold" w:hAnsi="Arial Rounded MT Bold"/>
           <w:sz w:val="20"/>
         </w:rPr>
-        <w:t xml:space="preserve">e recibidas en los correos electrónicos y números de </w:t>
-      </w:r>
-      <w:proofErr w:type="spellStart"/>
-      <w:r>
-        <w:rPr>
-          <w:rFonts w:ascii="Arial Rounded MT Bold" w:hAnsi="Arial Rounded MT Bold"/>
-          <w:sz w:val="20"/>
-        </w:rPr>
-        <w:t>whatsapp</w:t>
-      </w:r>
-      <w:proofErr w:type="spellEnd"/>
-      <w:r>
-        <w:rPr>
-          <w:rFonts w:ascii="Arial Rounded MT Bold" w:hAnsi="Arial Rounded MT Bold"/>
-          <w:sz w:val="20"/>
-        </w:rPr>
-        <w:t xml:space="preserve"> </w:t>
+        <w:t xml:space="preserve">e recibidas en los correos electrónicos y números de whatsapp </w:t>
       </w:r>
       <w:proofErr w:type="gramStart"/>
       <w:r>
@@ -6577,21 +6323,12 @@
         </w:rPr>
         <w:t xml:space="preserve"> </w:t>
       </w:r>
-      <w:proofErr w:type="spellStart"/>
-      <w:r>
-        <w:rPr>
-          <w:rFonts w:ascii="Arial Rounded MT Bold" w:hAnsi="Arial Rounded MT Bold"/>
-          <w:sz w:val="20"/>
-        </w:rPr>
-        <w:t>whatsapp</w:t>
-      </w:r>
-      <w:proofErr w:type="spellEnd"/>
-      <w:r>
-        <w:rPr>
-          <w:rFonts w:ascii="Arial Rounded MT Bold" w:hAnsi="Arial Rounded MT Bold"/>
-          <w:sz w:val="20"/>
-        </w:rPr>
-        <w:t>:</w:t>
+      <w:r>
+        <w:rPr>
+          <w:rFonts w:ascii="Arial Rounded MT Bold" w:hAnsi="Arial Rounded MT Bold"/>
+          <w:sz w:val="20"/>
+        </w:rPr>
+        <w:t>whatsapp:</w:t>
       </w:r>
     </w:p>
     <w:p>
@@ -6738,14 +6475,12 @@
         </w:rPr>
         <w:t xml:space="preserve"> </w:t>
       </w:r>
-      <w:proofErr w:type="spellStart"/>
       <w:r>
         <w:rPr>
           <w:rFonts w:ascii="Arial Rounded MT Bold" w:hAnsi="Arial Rounded MT Bold"/>
         </w:rPr>
         <w:t>whatsapp</w:t>
       </w:r>
-      <w:proofErr w:type="spellEnd"/>
       <w:r>
         <w:rPr>
           <w:rFonts w:ascii="Arial Rounded MT Bold" w:hAnsi="Arial Rounded MT Bold"/>
@@ -6878,14 +6613,12 @@
         </w:rPr>
         <w:t xml:space="preserve"> </w:t>
       </w:r>
-      <w:proofErr w:type="spellStart"/>
       <w:r>
         <w:rPr>
           <w:rFonts w:ascii="Arial Rounded MT Bold" w:hAnsi="Arial Rounded MT Bold"/>
         </w:rPr>
         <w:t>whatsapp</w:t>
       </w:r>
-      <w:proofErr w:type="spellEnd"/>
       <w:r>
         <w:rPr>
           <w:rFonts w:ascii="Arial Rounded MT Bold" w:hAnsi="Arial Rounded MT Bold"/>
@@ -7014,14 +6747,12 @@
         </w:rPr>
         <w:t xml:space="preserve"> </w:t>
       </w:r>
-      <w:proofErr w:type="spellStart"/>
       <w:r>
         <w:rPr>
           <w:rFonts w:ascii="Arial Rounded MT Bold" w:hAnsi="Arial Rounded MT Bold"/>
         </w:rPr>
         <w:t>whatsapp</w:t>
       </w:r>
-      <w:proofErr w:type="spellEnd"/>
       <w:r>
         <w:rPr>
           <w:rFonts w:ascii="Arial Rounded MT Bold" w:hAnsi="Arial Rounded MT Bold"/>
@@ -8160,16 +7891,8 @@
         <w:rPr>
           <w:rFonts w:ascii="Arial Rounded MT Bold" w:hAnsi="Arial Rounded MT Bold"/>
         </w:rPr>
-        <w:t xml:space="preserve">, quedando autorizado a recibir en sus cuentas corrientes </w:t>
-      </w:r>
-      <w:proofErr w:type="spellStart"/>
-      <w:r>
-        <w:rPr>
-          <w:rFonts w:ascii="Arial Rounded MT Bold" w:hAnsi="Arial Rounded MT Bold"/>
-        </w:rPr>
-        <w:t>N°</w:t>
-      </w:r>
-      <w:proofErr w:type="spellEnd"/>
+        <w:t>, quedando autorizado a recibir en sus cuentas corrientes N°</w:t>
+      </w:r>
       <w:r>
         <w:rPr>
           <w:rFonts w:ascii="Arial Rounded MT Bold" w:hAnsi="Arial Rounded MT Bold"/>
@@ -8260,16 +7983,8 @@
         <w:rPr>
           <w:rFonts w:ascii="Arial Rounded MT Bold" w:hAnsi="Arial Rounded MT Bold"/>
         </w:rPr>
-        <w:t xml:space="preserve"> </w:t>
-      </w:r>
-      <w:proofErr w:type="spellStart"/>
-      <w:r>
-        <w:rPr>
-          <w:rFonts w:ascii="Arial Rounded MT Bold" w:hAnsi="Arial Rounded MT Bold"/>
-        </w:rPr>
-        <w:t>N°</w:t>
-      </w:r>
-      <w:proofErr w:type="spellEnd"/>
+        <w:t xml:space="preserve"> N°</w:t>
+      </w:r>
       <w:r>
         <w:rPr>
           <w:rFonts w:ascii="Arial Rounded MT Bold" w:hAnsi="Arial Rounded MT Bold"/>
@@ -8996,17 +8711,7 @@
                                   <w:sz w:val="18"/>
                                   <w:lang w:val="es-PE"/>
                                 </w:rPr>
-                                <w:t xml:space="preserve">DNI </w:t>
-                              </w:r>
-                              <w:proofErr w:type="spellStart"/>
-                              <w:r>
-                                <w:rPr>
-                                  <w:b/>
-                                  <w:color w:val="000000" w:themeColor="text1"/>
-                                  <w:sz w:val="18"/>
-                                  <w:lang w:val="es-PE"/>
-                                </w:rPr>
-                                <w:t>N</w:t>
+                                <w:t>DNI N</w:t>
                               </w:r>
                               <w:r>
                                 <w:rPr>
@@ -9015,17 +8720,7 @@
                                   <w:sz w:val="18"/>
                                   <w:lang w:val="es-PE"/>
                                 </w:rPr>
-                                <w:t>°</w:t>
-                              </w:r>
-                              <w:proofErr w:type="spellEnd"/>
-                              <w:r>
-                                <w:rPr>
-                                  <w:b/>
-                                  <w:color w:val="000000" w:themeColor="text1"/>
-                                  <w:sz w:val="18"/>
-                                  <w:lang w:val="es-PE"/>
-                                </w:rPr>
-                                <w:t xml:space="preserve"> {{NUMERODOCUMENTO}}</w:t>
+                                <w:t>° {{NUMERODOCUMENTO}}</w:t>
                               </w:r>
                             </w:p>
                             <w:p>
@@ -9164,17 +8859,7 @@
                             <w:sz w:val="18"/>
                             <w:lang w:val="es-PE"/>
                           </w:rPr>
-                          <w:t xml:space="preserve">DNI </w:t>
-                        </w:r>
-                        <w:proofErr w:type="spellStart"/>
-                        <w:r>
-                          <w:rPr>
-                            <w:b/>
-                            <w:color w:val="000000" w:themeColor="text1"/>
-                            <w:sz w:val="18"/>
-                            <w:lang w:val="es-PE"/>
-                          </w:rPr>
-                          <w:t>N</w:t>
+                          <w:t>DNI N</w:t>
                         </w:r>
                         <w:r>
                           <w:rPr>
@@ -9183,17 +8868,7 @@
                             <w:sz w:val="18"/>
                             <w:lang w:val="es-PE"/>
                           </w:rPr>
-                          <w:t>°</w:t>
-                        </w:r>
-                        <w:proofErr w:type="spellEnd"/>
-                        <w:r>
-                          <w:rPr>
-                            <w:b/>
-                            <w:color w:val="000000" w:themeColor="text1"/>
-                            <w:sz w:val="18"/>
-                            <w:lang w:val="es-PE"/>
-                          </w:rPr>
-                          <w:t xml:space="preserve"> {{NUMERODOCUMENTO}}</w:t>
+                          <w:t>° {{NUMERODOCUMENTO}}</w:t>
                         </w:r>
                       </w:p>
                       <w:p>
@@ -10423,43 +10098,7 @@
                               <w:sz w:val="18"/>
                               <w:szCs w:val="18"/>
                             </w:rPr>
-                            <w:t xml:space="preserve">Alegría Arias de </w:t>
-                          </w:r>
-                          <w:proofErr w:type="spellStart"/>
-                          <w:r>
-                            <w:rPr>
-                              <w:rFonts w:ascii="Arial" w:hAnsi="Arial" w:cs="Arial"/>
-                              <w:sz w:val="18"/>
-                              <w:szCs w:val="18"/>
-                            </w:rPr>
-                            <w:t>Morey</w:t>
-                          </w:r>
-                          <w:proofErr w:type="spellEnd"/>
-                          <w:r>
-                            <w:rPr>
-                              <w:rFonts w:ascii="Arial" w:hAnsi="Arial" w:cs="Arial"/>
-                              <w:sz w:val="18"/>
-                              <w:szCs w:val="18"/>
-                            </w:rPr>
-                            <w:t xml:space="preserve"> </w:t>
-                          </w:r>
-                          <w:proofErr w:type="spellStart"/>
-                          <w:r>
-                            <w:rPr>
-                              <w:rFonts w:ascii="Arial" w:hAnsi="Arial" w:cs="Arial"/>
-                              <w:sz w:val="18"/>
-                              <w:szCs w:val="18"/>
-                            </w:rPr>
-                            <w:t>N°</w:t>
-                          </w:r>
-                          <w:proofErr w:type="spellEnd"/>
-                          <w:r>
-                            <w:rPr>
-                              <w:rFonts w:ascii="Arial" w:hAnsi="Arial" w:cs="Arial"/>
-                              <w:sz w:val="18"/>
-                              <w:szCs w:val="18"/>
-                            </w:rPr>
-                            <w:t xml:space="preserve"> 219 oficina 2 A</w:t>
+                            <w:t>Alegría Arias de Morey N° 219 oficina 2 A</w:t>
                           </w:r>
                         </w:p>
                       </w:txbxContent>
@@ -10562,43 +10201,7 @@
                         <w:sz w:val="18"/>
                         <w:szCs w:val="18"/>
                       </w:rPr>
-                      <w:t xml:space="preserve">Alegría Arias de </w:t>
-                    </w:r>
-                    <w:proofErr w:type="spellStart"/>
-                    <w:r>
-                      <w:rPr>
-                        <w:rFonts w:ascii="Arial" w:hAnsi="Arial" w:cs="Arial"/>
-                        <w:sz w:val="18"/>
-                        <w:szCs w:val="18"/>
-                      </w:rPr>
-                      <w:t>Morey</w:t>
-                    </w:r>
-                    <w:proofErr w:type="spellEnd"/>
-                    <w:r>
-                      <w:rPr>
-                        <w:rFonts w:ascii="Arial" w:hAnsi="Arial" w:cs="Arial"/>
-                        <w:sz w:val="18"/>
-                        <w:szCs w:val="18"/>
-                      </w:rPr>
-                      <w:t xml:space="preserve"> </w:t>
-                    </w:r>
-                    <w:proofErr w:type="spellStart"/>
-                    <w:r>
-                      <w:rPr>
-                        <w:rFonts w:ascii="Arial" w:hAnsi="Arial" w:cs="Arial"/>
-                        <w:sz w:val="18"/>
-                        <w:szCs w:val="18"/>
-                      </w:rPr>
-                      <w:t>N°</w:t>
-                    </w:r>
-                    <w:proofErr w:type="spellEnd"/>
-                    <w:r>
-                      <w:rPr>
-                        <w:rFonts w:ascii="Arial" w:hAnsi="Arial" w:cs="Arial"/>
-                        <w:sz w:val="18"/>
-                        <w:szCs w:val="18"/>
-                      </w:rPr>
-                      <w:t xml:space="preserve"> 219 oficina 2 A</w:t>
+                      <w:t>Alegría Arias de Morey N° 219 oficina 2 A</w:t>
                     </w:r>
                   </w:p>
                 </w:txbxContent>

</xml_diff>

<commit_message>
SE CAMBIO CABECERA DE CT A CP
</commit_message>
<xml_diff>
--- a/contrato_corto_plazo.docx
+++ b/contrato_corto_plazo.docx
@@ -92,7 +92,14 @@
           <w:rFonts w:ascii="Arial Rounded MT Bold" w:hAnsi="Arial Rounded MT Bold"/>
           <w:bCs w:val="0"/>
         </w:rPr>
-        <w:t>-CT</w:t>
+        <w:t>-C</w:t>
+      </w:r>
+      <w:r>
+        <w:rPr>
+          <w:rFonts w:ascii="Arial Rounded MT Bold" w:hAnsi="Arial Rounded MT Bold"/>
+          <w:bCs w:val="0"/>
+        </w:rPr>
+        <w:t>P</w:t>
       </w:r>
       <w:r>
         <w:rPr>
@@ -6135,15 +6142,7 @@
           <w:rFonts w:ascii="Arial Rounded MT Bold" w:hAnsi="Arial Rounded MT Bold"/>
           <w:sz w:val="20"/>
         </w:rPr>
-        <w:t xml:space="preserve">e recibidas en los correos electrónicos y números de whatsapp </w:t>
-      </w:r>
-      <w:proofErr w:type="gramStart"/>
-      <w:r>
-        <w:rPr>
-          <w:rFonts w:ascii="Arial Rounded MT Bold" w:hAnsi="Arial Rounded MT Bold"/>
-          <w:sz w:val="20"/>
-        </w:rPr>
-        <w:t>declarados</w:t>
+        <w:t>e recibidas en los correos electrónicos y números de whatsapp declarados</w:t>
       </w:r>
       <w:r>
         <w:rPr>
@@ -6165,15 +6164,7 @@
           <w:rFonts w:ascii="Arial Rounded MT Bold" w:hAnsi="Arial Rounded MT Bold"/>
           <w:sz w:val="20"/>
         </w:rPr>
-        <w:t>por</w:t>
-      </w:r>
-      <w:proofErr w:type="gramEnd"/>
-      <w:r>
-        <w:rPr>
-          <w:rFonts w:ascii="Arial Rounded MT Bold" w:hAnsi="Arial Rounded MT Bold"/>
-          <w:sz w:val="20"/>
-        </w:rPr>
-        <w:t xml:space="preserve"> las partes (se establece que el día será computado desde las 08:00 am hasta las</w:t>
+        <w:t>por las partes (se establece que el día será computado desde las 08:00 am hasta las</w:t>
       </w:r>
       <w:r>
         <w:rPr>

</xml_diff>

<commit_message>
SE MODIFICO EL WORD con la obsrvacion de quitar el JR
</commit_message>
<xml_diff>
--- a/contrato_corto_plazo.docx
+++ b/contrato_corto_plazo.docx
@@ -674,19 +674,11 @@
       <w:r>
         <w:rPr>
           <w:rFonts w:ascii="Arial Rounded MT Bold" w:hAnsi="Arial Rounded MT Bold"/>
-          <w:sz w:val="20"/>
-          <w:szCs w:val="20"/>
-        </w:rPr>
-        <w:t xml:space="preserve"> </w:t>
-      </w:r>
-      <w:r>
-        <w:rPr>
-          <w:rFonts w:ascii="Arial Rounded MT Bold" w:hAnsi="Arial Rounded MT Bold"/>
           <w:noProof/>
           <w:sz w:val="20"/>
           <w:szCs w:val="20"/>
         </w:rPr>
-        <w:t xml:space="preserve">Jr. </w:t>
+        <w:t xml:space="preserve"> </w:t>
       </w:r>
       <w:r>
         <w:rPr>
@@ -7349,16 +7341,7 @@
           <w:sz w:val="20"/>
           <w:szCs w:val="20"/>
         </w:rPr>
-        <w:t xml:space="preserve"> </w:t>
-      </w:r>
-      <w:proofErr w:type="gramStart"/>
-      <w:r>
-        <w:rPr>
-          <w:rFonts w:ascii="Arial Rounded MT Bold" w:hAnsi="Arial Rounded MT Bold"/>
-          <w:sz w:val="20"/>
-          <w:szCs w:val="20"/>
-        </w:rPr>
-        <w:t>declarados</w:t>
+        <w:t xml:space="preserve"> declarados</w:t>
       </w:r>
       <w:r>
         <w:rPr>
@@ -7383,16 +7366,7 @@
           <w:sz w:val="20"/>
           <w:szCs w:val="20"/>
         </w:rPr>
-        <w:t>por</w:t>
-      </w:r>
-      <w:proofErr w:type="gramEnd"/>
-      <w:r>
-        <w:rPr>
-          <w:rFonts w:ascii="Arial Rounded MT Bold" w:hAnsi="Arial Rounded MT Bold"/>
-          <w:sz w:val="20"/>
-          <w:szCs w:val="20"/>
-        </w:rPr>
-        <w:t xml:space="preserve"> las partes (se establece que el día será computado desde las 08:00 am hasta las</w:t>
+        <w:t>por las partes (se establece que el día será computado desde las 08:00 am hasta las</w:t>
       </w:r>
       <w:r>
         <w:rPr>

</xml_diff>

<commit_message>
SE MODIFICO EL WORD con las observaciones
</commit_message>
<xml_diff>
--- a/contrato_corto_plazo.docx
+++ b/contrato_corto_plazo.docx
@@ -25,14 +25,12 @@
         </w:rPr>
         <w:t xml:space="preserve"> </w:t>
       </w:r>
-      <w:proofErr w:type="spellStart"/>
       <w:r>
         <w:rPr>
           <w:rFonts w:ascii="Arial Rounded MT Bold" w:hAnsi="Arial Rounded MT Bold"/>
         </w:rPr>
         <w:t>N°</w:t>
       </w:r>
-      <w:proofErr w:type="spellEnd"/>
       <w:r>
         <w:rPr>
           <w:rFonts w:ascii="Arial Rounded MT Bold" w:hAnsi="Arial Rounded MT Bold"/>
@@ -312,25 +310,7 @@
           <w:sz w:val="20"/>
           <w:szCs w:val="20"/>
         </w:rPr>
-        <w:t xml:space="preserve"> inscrita en la Partida Electrónica </w:t>
-      </w:r>
-      <w:proofErr w:type="spellStart"/>
-      <w:r>
-        <w:rPr>
-          <w:rFonts w:ascii="Arial Rounded MT Bold" w:hAnsi="Arial Rounded MT Bold"/>
-          <w:sz w:val="20"/>
-          <w:szCs w:val="20"/>
-        </w:rPr>
-        <w:t>N°</w:t>
-      </w:r>
-      <w:proofErr w:type="spellEnd"/>
-      <w:r>
-        <w:rPr>
-          <w:rFonts w:ascii="Arial Rounded MT Bold" w:hAnsi="Arial Rounded MT Bold"/>
-          <w:sz w:val="20"/>
-          <w:szCs w:val="20"/>
-        </w:rPr>
-        <w:t xml:space="preserve"> </w:t>
+        <w:t xml:space="preserve"> inscrita en la Partida Electrónica N° </w:t>
       </w:r>
       <w:r>
         <w:rPr>
@@ -346,25 +326,7 @@
           <w:sz w:val="20"/>
           <w:szCs w:val="20"/>
         </w:rPr>
-        <w:t xml:space="preserve"> del Registro de Personas Jurídicas de Zona Registral </w:t>
-      </w:r>
-      <w:proofErr w:type="spellStart"/>
-      <w:r>
-        <w:rPr>
-          <w:rFonts w:ascii="Arial Rounded MT Bold" w:hAnsi="Arial Rounded MT Bold"/>
-          <w:sz w:val="20"/>
-          <w:szCs w:val="20"/>
-        </w:rPr>
-        <w:t>N°</w:t>
-      </w:r>
-      <w:proofErr w:type="spellEnd"/>
-      <w:r>
-        <w:rPr>
-          <w:rFonts w:ascii="Arial Rounded MT Bold" w:hAnsi="Arial Rounded MT Bold"/>
-          <w:sz w:val="20"/>
-          <w:szCs w:val="20"/>
-        </w:rPr>
-        <w:t xml:space="preserve"> III – C – Oficina Registral </w:t>
+        <w:t xml:space="preserve"> del Registro de Personas Jurídicas de Zona Registral N° III – C – Oficina Registral </w:t>
       </w:r>
       <w:r>
         <w:rPr>
@@ -396,25 +358,7 @@
           <w:sz w:val="20"/>
           <w:szCs w:val="20"/>
         </w:rPr>
-        <w:t xml:space="preserve">, identificado con DNI </w:t>
-      </w:r>
-      <w:proofErr w:type="spellStart"/>
-      <w:r>
-        <w:rPr>
-          <w:rFonts w:ascii="Arial Rounded MT Bold" w:hAnsi="Arial Rounded MT Bold"/>
-          <w:sz w:val="20"/>
-          <w:szCs w:val="20"/>
-        </w:rPr>
-        <w:t>N°</w:t>
-      </w:r>
-      <w:proofErr w:type="spellEnd"/>
-      <w:r>
-        <w:rPr>
-          <w:rFonts w:ascii="Arial Rounded MT Bold" w:hAnsi="Arial Rounded MT Bold"/>
-          <w:sz w:val="20"/>
-          <w:szCs w:val="20"/>
-        </w:rPr>
-        <w:t xml:space="preserve"> </w:t>
+        <w:t xml:space="preserve">, identificado con DNI N° </w:t>
       </w:r>
       <w:r>
         <w:rPr>
@@ -470,25 +414,7 @@
           <w:sz w:val="20"/>
           <w:szCs w:val="20"/>
         </w:rPr>
-        <w:t xml:space="preserve"> Belaunde </w:t>
-      </w:r>
-      <w:proofErr w:type="spellStart"/>
-      <w:r>
-        <w:rPr>
-          <w:rFonts w:ascii="Arial Rounded MT Bold" w:hAnsi="Arial Rounded MT Bold"/>
-          <w:sz w:val="20"/>
-          <w:szCs w:val="20"/>
-        </w:rPr>
-        <w:t>N°</w:t>
-      </w:r>
-      <w:proofErr w:type="spellEnd"/>
-      <w:r>
-        <w:rPr>
-          <w:rFonts w:ascii="Arial Rounded MT Bold" w:hAnsi="Arial Rounded MT Bold"/>
-          <w:sz w:val="20"/>
-          <w:szCs w:val="20"/>
-        </w:rPr>
-        <w:t xml:space="preserve"> 318 - </w:t>
+        <w:t xml:space="preserve"> Belaunde N° 318 - </w:t>
       </w:r>
       <w:r>
         <w:rPr>
@@ -610,25 +536,7 @@
           <w:sz w:val="20"/>
           <w:szCs w:val="20"/>
         </w:rPr>
-        <w:t xml:space="preserve"> </w:t>
-      </w:r>
-      <w:proofErr w:type="spellStart"/>
-      <w:r>
-        <w:rPr>
-          <w:rFonts w:ascii="Arial Rounded MT Bold" w:hAnsi="Arial Rounded MT Bold"/>
-          <w:sz w:val="20"/>
-          <w:szCs w:val="20"/>
-        </w:rPr>
-        <w:t>N°</w:t>
-      </w:r>
-      <w:proofErr w:type="spellEnd"/>
-      <w:r>
-        <w:rPr>
-          <w:rFonts w:ascii="Arial Rounded MT Bold" w:hAnsi="Arial Rounded MT Bold"/>
-          <w:sz w:val="20"/>
-          <w:szCs w:val="20"/>
-        </w:rPr>
-        <w:t xml:space="preserve"> </w:t>
+        <w:t xml:space="preserve"> N° </w:t>
       </w:r>
       <w:r>
         <w:rPr>
@@ -883,43 +791,7 @@
           <w:sz w:val="20"/>
           <w:szCs w:val="20"/>
         </w:rPr>
-        <w:t xml:space="preserve">Empresa HEO ASESORIA Y CONSULTORIA EMPRESARIAL S.A.C., con RUC: 20611447541, inscrita en la Partida Electrónica </w:t>
-      </w:r>
-      <w:proofErr w:type="spellStart"/>
-      <w:r>
-        <w:rPr>
-          <w:rFonts w:ascii="Arial Rounded MT Bold" w:hAnsi="Arial Rounded MT Bold"/>
-          <w:sz w:val="20"/>
-          <w:szCs w:val="20"/>
-        </w:rPr>
-        <w:t>N°</w:t>
-      </w:r>
-      <w:proofErr w:type="spellEnd"/>
-      <w:r>
-        <w:rPr>
-          <w:rFonts w:ascii="Arial Rounded MT Bold" w:hAnsi="Arial Rounded MT Bold"/>
-          <w:sz w:val="20"/>
-          <w:szCs w:val="20"/>
-        </w:rPr>
-        <w:t xml:space="preserve"> 11221847 del Registro de Personas Jurídicas de Zona Registral </w:t>
-      </w:r>
-      <w:proofErr w:type="spellStart"/>
-      <w:r>
-        <w:rPr>
-          <w:rFonts w:ascii="Arial Rounded MT Bold" w:hAnsi="Arial Rounded MT Bold"/>
-          <w:sz w:val="20"/>
-          <w:szCs w:val="20"/>
-        </w:rPr>
-        <w:t>N°</w:t>
-      </w:r>
-      <w:proofErr w:type="spellEnd"/>
-      <w:r>
-        <w:rPr>
-          <w:rFonts w:ascii="Arial Rounded MT Bold" w:hAnsi="Arial Rounded MT Bold"/>
-          <w:sz w:val="20"/>
-          <w:szCs w:val="20"/>
-        </w:rPr>
-        <w:t xml:space="preserve"> III – C – Oficina Registral Tarapoto,  debidamente representada por su </w:t>
+        <w:t xml:space="preserve">Empresa HEO ASESORIA Y CONSULTORIA EMPRESARIAL S.A.C., con RUC: 20611447541, inscrita en la Partida Electrónica N° 11221847 del Registro de Personas Jurídicas de Zona Registral N° III – C – Oficina Registral Tarapoto,  debidamente representada por su </w:t>
       </w:r>
       <w:r>
         <w:rPr>
@@ -951,25 +823,7 @@
           <w:sz w:val="20"/>
           <w:szCs w:val="20"/>
         </w:rPr>
-        <w:t xml:space="preserve">, identificado con DNI </w:t>
-      </w:r>
-      <w:proofErr w:type="spellStart"/>
-      <w:r>
-        <w:rPr>
-          <w:rFonts w:ascii="Arial Rounded MT Bold" w:hAnsi="Arial Rounded MT Bold"/>
-          <w:sz w:val="20"/>
-          <w:szCs w:val="20"/>
-        </w:rPr>
-        <w:t>N°</w:t>
-      </w:r>
-      <w:proofErr w:type="spellEnd"/>
-      <w:r>
-        <w:rPr>
-          <w:rFonts w:ascii="Arial Rounded MT Bold" w:hAnsi="Arial Rounded MT Bold"/>
-          <w:sz w:val="20"/>
-          <w:szCs w:val="20"/>
-        </w:rPr>
-        <w:t xml:space="preserve"> </w:t>
+        <w:t xml:space="preserve">, identificado con DNI N° </w:t>
       </w:r>
       <w:r>
         <w:rPr>
@@ -985,25 +839,7 @@
           <w:sz w:val="20"/>
           <w:szCs w:val="20"/>
         </w:rPr>
-        <w:t xml:space="preserve">, con domicilio fiscal en Jirón Alegría Arias de </w:t>
-      </w:r>
-      <w:proofErr w:type="spellStart"/>
-      <w:r>
-        <w:rPr>
-          <w:rFonts w:ascii="Arial Rounded MT Bold" w:hAnsi="Arial Rounded MT Bold"/>
-          <w:sz w:val="20"/>
-          <w:szCs w:val="20"/>
-        </w:rPr>
-        <w:t>Morey</w:t>
-      </w:r>
-      <w:proofErr w:type="spellEnd"/>
-      <w:r>
-        <w:rPr>
-          <w:rFonts w:ascii="Arial Rounded MT Bold" w:hAnsi="Arial Rounded MT Bold"/>
-          <w:sz w:val="20"/>
-          <w:szCs w:val="20"/>
-        </w:rPr>
-        <w:t xml:space="preserve"> 219, Oficina 2A, Distrito de Tarapoto, Provincia y Departamento de San Martin, quien para efectos del presente se le denominará “EL TERCERO”.</w:t>
+        <w:t>, con domicilio fiscal en Jirón Alegría Arias de Morey 219, Oficina 2A, Distrito de Tarapoto, Provincia y Departamento de San Martin, quien para efectos del presente se le denominará “EL TERCERO”.</w:t>
       </w:r>
     </w:p>
     <w:p>
@@ -2014,18 +1850,8 @@
           <w:sz w:val="20"/>
           <w:szCs w:val="20"/>
         </w:rPr>
-        <w:t xml:space="preserve">corriente </w:t>
-      </w:r>
-      <w:proofErr w:type="spellStart"/>
-      <w:r>
-        <w:rPr>
-          <w:rFonts w:ascii="Arial Rounded MT Bold" w:hAnsi="Arial Rounded MT Bold"/>
-          <w:sz w:val="20"/>
-          <w:szCs w:val="20"/>
-        </w:rPr>
-        <w:t>N°</w:t>
-      </w:r>
-      <w:proofErr w:type="spellEnd"/>
+        <w:t>corriente N°</w:t>
+      </w:r>
       <w:r>
         <w:rPr>
           <w:rFonts w:ascii="Arial Rounded MT Bold" w:hAnsi="Arial Rounded MT Bold"/>
@@ -2042,7 +1868,7 @@
           <w:sz w:val="20"/>
           <w:szCs w:val="20"/>
         </w:rPr>
-        <w:t>{{CUENTAHEO}} del banco {{BANCOHEO}}</w:t>
+        <w:t>{{CUENTAHEO}} del {{BANCOHEO}}</w:t>
       </w:r>
       <w:r>
         <w:rPr>
@@ -2478,9 +2304,8 @@
           <w:sz w:val="20"/>
           <w:szCs w:val="20"/>
         </w:rPr>
-        <w:t xml:space="preserve"> </w:t>
-      </w:r>
-      <w:proofErr w:type="spellStart"/>
+        <w:t xml:space="preserve"> N° </w:t>
+      </w:r>
       <w:r>
         <w:rPr>
           <w:rFonts w:ascii="Arial Rounded MT Bold" w:hAnsi="Arial Rounded MT Bold"/>
@@ -2488,9 +2313,8 @@
           <w:sz w:val="20"/>
           <w:szCs w:val="20"/>
         </w:rPr>
-        <w:t>N°</w:t>
-      </w:r>
-      <w:proofErr w:type="spellEnd"/>
+        <w:t>{{CUENTACLIENTE}}</w:t>
+      </w:r>
       <w:r>
         <w:rPr>
           <w:rFonts w:ascii="Arial Rounded MT Bold" w:hAnsi="Arial Rounded MT Bold"/>
@@ -2498,25 +2322,7 @@
           <w:sz w:val="20"/>
           <w:szCs w:val="20"/>
         </w:rPr>
-        <w:t xml:space="preserve"> </w:t>
-      </w:r>
-      <w:r>
-        <w:rPr>
-          <w:rFonts w:ascii="Arial Rounded MT Bold" w:hAnsi="Arial Rounded MT Bold"/>
-          <w:spacing w:val="1"/>
-          <w:sz w:val="20"/>
-          <w:szCs w:val="20"/>
-        </w:rPr>
-        <w:t>{{CUENTACLIENTE}}</w:t>
-      </w:r>
-      <w:r>
-        <w:rPr>
-          <w:rFonts w:ascii="Arial Rounded MT Bold" w:hAnsi="Arial Rounded MT Bold"/>
-          <w:spacing w:val="1"/>
-          <w:sz w:val="20"/>
-          <w:szCs w:val="20"/>
-        </w:rPr>
-        <w:t xml:space="preserve"> del banco {{BANCOCLIENTE}}</w:t>
+        <w:t xml:space="preserve"> del {{BANCOCLIENTE}}</w:t>
       </w:r>
       <w:r>
         <w:rPr>
@@ -3274,7 +3080,6 @@
         <w:rPr>
           <w:rFonts w:ascii="Arial Rounded MT Bold" w:hAnsi="Arial Rounded MT Bold"/>
         </w:rPr>
-        <w:lastRenderedPageBreak/>
         <w:t>CLAUSULA</w:t>
       </w:r>
       <w:r>
@@ -4034,7 +3839,14 @@
           <w:sz w:val="20"/>
           <w:szCs w:val="20"/>
         </w:rPr>
-        <w:tab/>
+        <w:t xml:space="preserve"> </w:t>
+      </w:r>
+      <w:r>
+        <w:rPr>
+          <w:rFonts w:ascii="Arial Rounded MT Bold" w:hAnsi="Arial Rounded MT Bold"/>
+          <w:sz w:val="20"/>
+          <w:szCs w:val="20"/>
+        </w:rPr>
         <w:t xml:space="preserve">acuerdo a suspender el plazo de ejecución del contrato hasta que se supere dichos eventos, para lo </w:t>
       </w:r>
       <w:r>
@@ -5275,6 +5087,243 @@
       <w:r>
         <w:rPr>
           <w:rFonts w:ascii="Arial Rounded MT Bold" w:hAnsi="Arial Rounded MT Bold"/>
+          <w:sz w:val="20"/>
+          <w:szCs w:val="20"/>
+        </w:rPr>
+        <w:t xml:space="preserve"> </w:t>
+      </w:r>
+      <w:r>
+        <w:rPr>
+          <w:rFonts w:ascii="Arial Rounded MT Bold" w:hAnsi="Arial Rounded MT Bold"/>
+          <w:sz w:val="20"/>
+          <w:szCs w:val="20"/>
+        </w:rPr>
+        <w:t>resolver</w:t>
+      </w:r>
+      <w:r>
+        <w:rPr>
+          <w:rFonts w:ascii="Arial Rounded MT Bold" w:hAnsi="Arial Rounded MT Bold"/>
+          <w:spacing w:val="-5"/>
+          <w:sz w:val="20"/>
+          <w:szCs w:val="20"/>
+        </w:rPr>
+        <w:t xml:space="preserve"> </w:t>
+      </w:r>
+      <w:r>
+        <w:rPr>
+          <w:rFonts w:ascii="Arial Rounded MT Bold" w:hAnsi="Arial Rounded MT Bold"/>
+          <w:sz w:val="20"/>
+          <w:szCs w:val="20"/>
+        </w:rPr>
+        <w:t>de</w:t>
+      </w:r>
+      <w:r>
+        <w:rPr>
+          <w:rFonts w:ascii="Arial Rounded MT Bold" w:hAnsi="Arial Rounded MT Bold"/>
+          <w:spacing w:val="-5"/>
+          <w:sz w:val="20"/>
+          <w:szCs w:val="20"/>
+        </w:rPr>
+        <w:t xml:space="preserve"> </w:t>
+      </w:r>
+      <w:r>
+        <w:rPr>
+          <w:rFonts w:ascii="Arial Rounded MT Bold" w:hAnsi="Arial Rounded MT Bold"/>
+          <w:sz w:val="20"/>
+          <w:szCs w:val="20"/>
+        </w:rPr>
+        <w:t>mutuo</w:t>
+      </w:r>
+      <w:r>
+        <w:rPr>
+          <w:rFonts w:ascii="Arial Rounded MT Bold" w:hAnsi="Arial Rounded MT Bold"/>
+          <w:spacing w:val="-6"/>
+          <w:sz w:val="20"/>
+          <w:szCs w:val="20"/>
+        </w:rPr>
+        <w:t xml:space="preserve"> </w:t>
+      </w:r>
+      <w:r>
+        <w:rPr>
+          <w:rFonts w:ascii="Arial Rounded MT Bold" w:hAnsi="Arial Rounded MT Bold"/>
+          <w:sz w:val="20"/>
+          <w:szCs w:val="20"/>
+        </w:rPr>
+        <w:t>acuerdo</w:t>
+      </w:r>
+      <w:r>
+        <w:rPr>
+          <w:rFonts w:ascii="Arial Rounded MT Bold" w:hAnsi="Arial Rounded MT Bold"/>
+          <w:spacing w:val="2"/>
+          <w:sz w:val="20"/>
+          <w:szCs w:val="20"/>
+        </w:rPr>
+        <w:t xml:space="preserve"> </w:t>
+      </w:r>
+      <w:r>
+        <w:rPr>
+          <w:rFonts w:ascii="Arial Rounded MT Bold" w:hAnsi="Arial Rounded MT Bold"/>
+          <w:sz w:val="20"/>
+          <w:szCs w:val="20"/>
+        </w:rPr>
+        <w:t>el</w:t>
+      </w:r>
+      <w:r>
+        <w:rPr>
+          <w:rFonts w:ascii="Arial Rounded MT Bold" w:hAnsi="Arial Rounded MT Bold"/>
+          <w:spacing w:val="-6"/>
+          <w:sz w:val="20"/>
+          <w:szCs w:val="20"/>
+        </w:rPr>
+        <w:t xml:space="preserve"> </w:t>
+      </w:r>
+      <w:r>
+        <w:rPr>
+          <w:rFonts w:ascii="Arial Rounded MT Bold" w:hAnsi="Arial Rounded MT Bold"/>
+          <w:sz w:val="20"/>
+          <w:szCs w:val="20"/>
+        </w:rPr>
+        <w:t>contrato,</w:t>
+      </w:r>
+      <w:r>
+        <w:rPr>
+          <w:rFonts w:ascii="Arial Rounded MT Bold" w:hAnsi="Arial Rounded MT Bold"/>
+          <w:spacing w:val="-4"/>
+          <w:sz w:val="20"/>
+          <w:szCs w:val="20"/>
+        </w:rPr>
+        <w:t xml:space="preserve"> </w:t>
+      </w:r>
+      <w:r>
+        <w:rPr>
+          <w:rFonts w:ascii="Arial Rounded MT Bold" w:hAnsi="Arial Rounded MT Bold"/>
+          <w:sz w:val="20"/>
+          <w:szCs w:val="20"/>
+        </w:rPr>
+        <w:t>para</w:t>
+      </w:r>
+      <w:r>
+        <w:rPr>
+          <w:rFonts w:ascii="Arial Rounded MT Bold" w:hAnsi="Arial Rounded MT Bold"/>
+          <w:spacing w:val="-5"/>
+          <w:sz w:val="20"/>
+          <w:szCs w:val="20"/>
+        </w:rPr>
+        <w:t xml:space="preserve"> </w:t>
+      </w:r>
+      <w:r>
+        <w:rPr>
+          <w:rFonts w:ascii="Arial Rounded MT Bold" w:hAnsi="Arial Rounded MT Bold"/>
+          <w:sz w:val="20"/>
+          <w:szCs w:val="20"/>
+        </w:rPr>
+        <w:t>lo</w:t>
+      </w:r>
+      <w:r>
+        <w:rPr>
+          <w:rFonts w:ascii="Arial Rounded MT Bold" w:hAnsi="Arial Rounded MT Bold"/>
+          <w:spacing w:val="-5"/>
+          <w:sz w:val="20"/>
+          <w:szCs w:val="20"/>
+        </w:rPr>
+        <w:t xml:space="preserve"> </w:t>
+      </w:r>
+      <w:r>
+        <w:rPr>
+          <w:rFonts w:ascii="Arial Rounded MT Bold" w:hAnsi="Arial Rounded MT Bold"/>
+          <w:sz w:val="20"/>
+          <w:szCs w:val="20"/>
+        </w:rPr>
+        <w:t>cual</w:t>
+      </w:r>
+      <w:r>
+        <w:rPr>
+          <w:rFonts w:ascii="Arial Rounded MT Bold" w:hAnsi="Arial Rounded MT Bold"/>
+          <w:spacing w:val="-6"/>
+          <w:sz w:val="20"/>
+          <w:szCs w:val="20"/>
+        </w:rPr>
+        <w:t xml:space="preserve"> </w:t>
+      </w:r>
+      <w:r>
+        <w:rPr>
+          <w:rFonts w:ascii="Arial Rounded MT Bold" w:hAnsi="Arial Rounded MT Bold"/>
+          <w:sz w:val="20"/>
+          <w:szCs w:val="20"/>
+        </w:rPr>
+        <w:t>bastará</w:t>
+      </w:r>
+      <w:r>
+        <w:rPr>
+          <w:rFonts w:ascii="Arial Rounded MT Bold" w:hAnsi="Arial Rounded MT Bold"/>
+          <w:spacing w:val="-2"/>
+          <w:sz w:val="20"/>
+          <w:szCs w:val="20"/>
+        </w:rPr>
+        <w:t xml:space="preserve"> </w:t>
+      </w:r>
+      <w:r>
+        <w:rPr>
+          <w:rFonts w:ascii="Arial Rounded MT Bold" w:hAnsi="Arial Rounded MT Bold"/>
+          <w:sz w:val="20"/>
+          <w:szCs w:val="20"/>
+        </w:rPr>
+        <w:t>comunicación</w:t>
+      </w:r>
+      <w:r>
+        <w:rPr>
+          <w:rFonts w:ascii="Arial Rounded MT Bold" w:hAnsi="Arial Rounded MT Bold"/>
+          <w:spacing w:val="-6"/>
+          <w:sz w:val="20"/>
+          <w:szCs w:val="20"/>
+        </w:rPr>
+        <w:t xml:space="preserve"> </w:t>
+      </w:r>
+      <w:r>
+        <w:rPr>
+          <w:rFonts w:ascii="Arial Rounded MT Bold" w:hAnsi="Arial Rounded MT Bold"/>
+          <w:sz w:val="20"/>
+          <w:szCs w:val="20"/>
+        </w:rPr>
+        <w:t>escrita</w:t>
+      </w:r>
+      <w:r>
+        <w:rPr>
+          <w:rFonts w:ascii="Arial Rounded MT Bold" w:hAnsi="Arial Rounded MT Bold"/>
+          <w:spacing w:val="-5"/>
+          <w:sz w:val="20"/>
+          <w:szCs w:val="20"/>
+        </w:rPr>
+        <w:t xml:space="preserve"> </w:t>
+      </w:r>
+      <w:r>
+        <w:rPr>
+          <w:rFonts w:ascii="Arial Rounded MT Bold" w:hAnsi="Arial Rounded MT Bold"/>
+          <w:sz w:val="20"/>
+          <w:szCs w:val="20"/>
+        </w:rPr>
+        <w:t>de</w:t>
+      </w:r>
+      <w:r>
+        <w:rPr>
+          <w:rFonts w:ascii="Arial Rounded MT Bold" w:hAnsi="Arial Rounded MT Bold"/>
+          <w:spacing w:val="-5"/>
+          <w:sz w:val="20"/>
+          <w:szCs w:val="20"/>
+        </w:rPr>
+        <w:t xml:space="preserve"> </w:t>
+      </w:r>
+      <w:r>
+        <w:rPr>
+          <w:rFonts w:ascii="Arial Rounded MT Bold" w:hAnsi="Arial Rounded MT Bold"/>
+          <w:sz w:val="20"/>
+          <w:szCs w:val="20"/>
+        </w:rPr>
+        <w:t>una</w:t>
+      </w:r>
+      <w:r>
+        <w:rPr>
+          <w:rFonts w:ascii="Arial Rounded MT Bold" w:hAnsi="Arial Rounded MT Bold"/>
           <w:spacing w:val="-60"/>
           <w:sz w:val="20"/>
           <w:szCs w:val="20"/>
@@ -5287,7 +5336,24 @@
           <w:sz w:val="20"/>
           <w:szCs w:val="20"/>
         </w:rPr>
-        <w:t>resolver</w:t>
+        <w:t>de</w:t>
+      </w:r>
+      <w:r>
+        <w:rPr>
+          <w:rFonts w:ascii="Arial Rounded MT Bold" w:hAnsi="Arial Rounded MT Bold"/>
+          <w:spacing w:val="-4"/>
+          <w:sz w:val="20"/>
+          <w:szCs w:val="20"/>
+        </w:rPr>
+        <w:t xml:space="preserve"> </w:t>
+      </w:r>
+      <w:r>
+        <w:rPr>
+          <w:rFonts w:ascii="Arial Rounded MT Bold" w:hAnsi="Arial Rounded MT Bold"/>
+          <w:sz w:val="20"/>
+          <w:szCs w:val="20"/>
+        </w:rPr>
+        <w:t>ellas</w:t>
       </w:r>
       <w:r>
         <w:rPr>
@@ -5304,11 +5370,79 @@
           <w:sz w:val="20"/>
           <w:szCs w:val="20"/>
         </w:rPr>
+        <w:t>y</w:t>
+      </w:r>
+      <w:r>
+        <w:rPr>
+          <w:rFonts w:ascii="Arial Rounded MT Bold" w:hAnsi="Arial Rounded MT Bold"/>
+          <w:spacing w:val="-6"/>
+          <w:sz w:val="20"/>
+          <w:szCs w:val="20"/>
+        </w:rPr>
+        <w:t xml:space="preserve"> </w:t>
+      </w:r>
+      <w:r>
+        <w:rPr>
+          <w:rFonts w:ascii="Arial Rounded MT Bold" w:hAnsi="Arial Rounded MT Bold"/>
+          <w:sz w:val="20"/>
+          <w:szCs w:val="20"/>
+        </w:rPr>
+        <w:t>la</w:t>
+      </w:r>
+      <w:r>
+        <w:rPr>
+          <w:rFonts w:ascii="Arial Rounded MT Bold" w:hAnsi="Arial Rounded MT Bold"/>
+          <w:spacing w:val="-3"/>
+          <w:sz w:val="20"/>
+          <w:szCs w:val="20"/>
+        </w:rPr>
+        <w:t xml:space="preserve"> </w:t>
+      </w:r>
+      <w:r>
+        <w:rPr>
+          <w:rFonts w:ascii="Arial Rounded MT Bold" w:hAnsi="Arial Rounded MT Bold"/>
+          <w:sz w:val="20"/>
+          <w:szCs w:val="20"/>
+        </w:rPr>
+        <w:t>aceptación</w:t>
+      </w:r>
+      <w:r>
+        <w:rPr>
+          <w:rFonts w:ascii="Arial Rounded MT Bold" w:hAnsi="Arial Rounded MT Bold"/>
+          <w:spacing w:val="-6"/>
+          <w:sz w:val="20"/>
+          <w:szCs w:val="20"/>
+        </w:rPr>
+        <w:t xml:space="preserve"> </w:t>
+      </w:r>
+      <w:r>
+        <w:rPr>
+          <w:rFonts w:ascii="Arial Rounded MT Bold" w:hAnsi="Arial Rounded MT Bold"/>
+          <w:sz w:val="20"/>
+          <w:szCs w:val="20"/>
+        </w:rPr>
         <w:t>de</w:t>
       </w:r>
       <w:r>
         <w:rPr>
           <w:rFonts w:ascii="Arial Rounded MT Bold" w:hAnsi="Arial Rounded MT Bold"/>
+          <w:spacing w:val="-4"/>
+          <w:sz w:val="20"/>
+          <w:szCs w:val="20"/>
+        </w:rPr>
+        <w:t xml:space="preserve"> </w:t>
+      </w:r>
+      <w:r>
+        <w:rPr>
+          <w:rFonts w:ascii="Arial Rounded MT Bold" w:hAnsi="Arial Rounded MT Bold"/>
+          <w:sz w:val="20"/>
+          <w:szCs w:val="20"/>
+        </w:rPr>
+        <w:t>la otra,</w:t>
+      </w:r>
+      <w:r>
+        <w:rPr>
+          <w:rFonts w:ascii="Arial Rounded MT Bold" w:hAnsi="Arial Rounded MT Bold"/>
           <w:spacing w:val="-5"/>
           <w:sz w:val="20"/>
           <w:szCs w:val="20"/>
@@ -5321,7 +5455,58 @@
           <w:sz w:val="20"/>
           <w:szCs w:val="20"/>
         </w:rPr>
-        <w:t>mutuo</w:t>
+        <w:t>haciéndose</w:t>
+      </w:r>
+      <w:r>
+        <w:rPr>
+          <w:rFonts w:ascii="Arial Rounded MT Bold" w:hAnsi="Arial Rounded MT Bold"/>
+          <w:spacing w:val="-5"/>
+          <w:sz w:val="20"/>
+          <w:szCs w:val="20"/>
+        </w:rPr>
+        <w:t xml:space="preserve"> </w:t>
+      </w:r>
+      <w:r>
+        <w:rPr>
+          <w:rFonts w:ascii="Arial Rounded MT Bold" w:hAnsi="Arial Rounded MT Bold"/>
+          <w:sz w:val="20"/>
+          <w:szCs w:val="20"/>
+        </w:rPr>
+        <w:t>concesiones</w:t>
+      </w:r>
+      <w:r>
+        <w:rPr>
+          <w:rFonts w:ascii="Arial Rounded MT Bold" w:hAnsi="Arial Rounded MT Bold"/>
+          <w:spacing w:val="-2"/>
+          <w:sz w:val="20"/>
+          <w:szCs w:val="20"/>
+        </w:rPr>
+        <w:t xml:space="preserve"> </w:t>
+      </w:r>
+      <w:r>
+        <w:rPr>
+          <w:rFonts w:ascii="Arial Rounded MT Bold" w:hAnsi="Arial Rounded MT Bold"/>
+          <w:sz w:val="20"/>
+          <w:szCs w:val="20"/>
+        </w:rPr>
+        <w:t>reciprocas</w:t>
+      </w:r>
+      <w:r>
+        <w:rPr>
+          <w:rFonts w:ascii="Arial Rounded MT Bold" w:hAnsi="Arial Rounded MT Bold"/>
+          <w:spacing w:val="-5"/>
+          <w:sz w:val="20"/>
+          <w:szCs w:val="20"/>
+        </w:rPr>
+        <w:t xml:space="preserve"> </w:t>
+      </w:r>
+      <w:r>
+        <w:rPr>
+          <w:rFonts w:ascii="Arial Rounded MT Bold" w:hAnsi="Arial Rounded MT Bold"/>
+          <w:sz w:val="20"/>
+          <w:szCs w:val="20"/>
+        </w:rPr>
+        <w:t>con</w:t>
       </w:r>
       <w:r>
         <w:rPr>
@@ -5338,41 +5523,24 @@
           <w:sz w:val="20"/>
           <w:szCs w:val="20"/>
         </w:rPr>
-        <w:t>acuerdo</w:t>
-      </w:r>
-      <w:r>
-        <w:rPr>
-          <w:rFonts w:ascii="Arial Rounded MT Bold" w:hAnsi="Arial Rounded MT Bold"/>
-          <w:spacing w:val="2"/>
-          <w:sz w:val="20"/>
-          <w:szCs w:val="20"/>
-        </w:rPr>
-        <w:t xml:space="preserve"> </w:t>
-      </w:r>
-      <w:r>
-        <w:rPr>
-          <w:rFonts w:ascii="Arial Rounded MT Bold" w:hAnsi="Arial Rounded MT Bold"/>
-          <w:sz w:val="20"/>
-          <w:szCs w:val="20"/>
-        </w:rPr>
-        <w:t>el</w:t>
-      </w:r>
-      <w:r>
-        <w:rPr>
-          <w:rFonts w:ascii="Arial Rounded MT Bold" w:hAnsi="Arial Rounded MT Bold"/>
-          <w:spacing w:val="-6"/>
-          <w:sz w:val="20"/>
-          <w:szCs w:val="20"/>
-        </w:rPr>
-        <w:t xml:space="preserve"> </w:t>
-      </w:r>
-      <w:r>
-        <w:rPr>
-          <w:rFonts w:ascii="Arial Rounded MT Bold" w:hAnsi="Arial Rounded MT Bold"/>
-          <w:sz w:val="20"/>
-          <w:szCs w:val="20"/>
-        </w:rPr>
-        <w:t>contrato,</w:t>
+        <w:t>la</w:t>
+      </w:r>
+      <w:r>
+        <w:rPr>
+          <w:rFonts w:ascii="Arial Rounded MT Bold" w:hAnsi="Arial Rounded MT Bold"/>
+          <w:spacing w:val="-2"/>
+          <w:sz w:val="20"/>
+          <w:szCs w:val="20"/>
+        </w:rPr>
+        <w:t xml:space="preserve"> </w:t>
+      </w:r>
+      <w:r>
+        <w:rPr>
+          <w:rFonts w:ascii="Arial Rounded MT Bold" w:hAnsi="Arial Rounded MT Bold"/>
+          <w:sz w:val="20"/>
+          <w:szCs w:val="20"/>
+        </w:rPr>
+        <w:t>finalidad</w:t>
       </w:r>
       <w:r>
         <w:rPr>
@@ -5389,364 +5557,15 @@
           <w:sz w:val="20"/>
           <w:szCs w:val="20"/>
         </w:rPr>
-        <w:t>para</w:t>
-      </w:r>
-      <w:r>
-        <w:rPr>
-          <w:rFonts w:ascii="Arial Rounded MT Bold" w:hAnsi="Arial Rounded MT Bold"/>
-          <w:spacing w:val="-5"/>
-          <w:sz w:val="20"/>
-          <w:szCs w:val="20"/>
-        </w:rPr>
-        <w:t xml:space="preserve"> </w:t>
-      </w:r>
-      <w:r>
-        <w:rPr>
-          <w:rFonts w:ascii="Arial Rounded MT Bold" w:hAnsi="Arial Rounded MT Bold"/>
-          <w:sz w:val="20"/>
-          <w:szCs w:val="20"/>
-        </w:rPr>
-        <w:t>lo</w:t>
-      </w:r>
-      <w:r>
-        <w:rPr>
-          <w:rFonts w:ascii="Arial Rounded MT Bold" w:hAnsi="Arial Rounded MT Bold"/>
-          <w:spacing w:val="-5"/>
-          <w:sz w:val="20"/>
-          <w:szCs w:val="20"/>
-        </w:rPr>
-        <w:t xml:space="preserve"> </w:t>
-      </w:r>
-      <w:r>
-        <w:rPr>
-          <w:rFonts w:ascii="Arial Rounded MT Bold" w:hAnsi="Arial Rounded MT Bold"/>
-          <w:sz w:val="20"/>
-          <w:szCs w:val="20"/>
-        </w:rPr>
-        <w:t>cual</w:t>
-      </w:r>
-      <w:r>
-        <w:rPr>
-          <w:rFonts w:ascii="Arial Rounded MT Bold" w:hAnsi="Arial Rounded MT Bold"/>
-          <w:spacing w:val="-6"/>
-          <w:sz w:val="20"/>
-          <w:szCs w:val="20"/>
-        </w:rPr>
-        <w:t xml:space="preserve"> </w:t>
-      </w:r>
-      <w:r>
-        <w:rPr>
-          <w:rFonts w:ascii="Arial Rounded MT Bold" w:hAnsi="Arial Rounded MT Bold"/>
-          <w:sz w:val="20"/>
-          <w:szCs w:val="20"/>
-        </w:rPr>
-        <w:t>bastará</w:t>
-      </w:r>
-      <w:r>
-        <w:rPr>
-          <w:rFonts w:ascii="Arial Rounded MT Bold" w:hAnsi="Arial Rounded MT Bold"/>
-          <w:spacing w:val="-2"/>
-          <w:sz w:val="20"/>
-          <w:szCs w:val="20"/>
-        </w:rPr>
-        <w:t xml:space="preserve"> </w:t>
-      </w:r>
-      <w:r>
-        <w:rPr>
-          <w:rFonts w:ascii="Arial Rounded MT Bold" w:hAnsi="Arial Rounded MT Bold"/>
-          <w:sz w:val="20"/>
-          <w:szCs w:val="20"/>
-        </w:rPr>
-        <w:t>comunicación</w:t>
-      </w:r>
-      <w:r>
-        <w:rPr>
-          <w:rFonts w:ascii="Arial Rounded MT Bold" w:hAnsi="Arial Rounded MT Bold"/>
-          <w:spacing w:val="-6"/>
-          <w:sz w:val="20"/>
-          <w:szCs w:val="20"/>
-        </w:rPr>
-        <w:t xml:space="preserve"> </w:t>
-      </w:r>
-      <w:r>
-        <w:rPr>
-          <w:rFonts w:ascii="Arial Rounded MT Bold" w:hAnsi="Arial Rounded MT Bold"/>
-          <w:sz w:val="20"/>
-          <w:szCs w:val="20"/>
-        </w:rPr>
-        <w:t>escrita</w:t>
-      </w:r>
-      <w:r>
-        <w:rPr>
-          <w:rFonts w:ascii="Arial Rounded MT Bold" w:hAnsi="Arial Rounded MT Bold"/>
-          <w:spacing w:val="-5"/>
-          <w:sz w:val="20"/>
-          <w:szCs w:val="20"/>
-        </w:rPr>
-        <w:t xml:space="preserve"> </w:t>
-      </w:r>
-      <w:r>
-        <w:rPr>
-          <w:rFonts w:ascii="Arial Rounded MT Bold" w:hAnsi="Arial Rounded MT Bold"/>
-          <w:sz w:val="20"/>
-          <w:szCs w:val="20"/>
-        </w:rPr>
         <w:t>de</w:t>
       </w:r>
       <w:r>
         <w:rPr>
           <w:rFonts w:ascii="Arial Rounded MT Bold" w:hAnsi="Arial Rounded MT Bold"/>
-          <w:spacing w:val="-5"/>
-          <w:sz w:val="20"/>
-          <w:szCs w:val="20"/>
-        </w:rPr>
-        <w:t xml:space="preserve"> </w:t>
-      </w:r>
-      <w:r>
-        <w:rPr>
-          <w:rFonts w:ascii="Arial Rounded MT Bold" w:hAnsi="Arial Rounded MT Bold"/>
-          <w:sz w:val="20"/>
-          <w:szCs w:val="20"/>
-        </w:rPr>
-        <w:t>una</w:t>
-      </w:r>
-      <w:r>
-        <w:rPr>
-          <w:rFonts w:ascii="Arial Rounded MT Bold" w:hAnsi="Arial Rounded MT Bold"/>
-          <w:spacing w:val="-60"/>
-          <w:sz w:val="20"/>
-          <w:szCs w:val="20"/>
-        </w:rPr>
-        <w:t xml:space="preserve"> </w:t>
-      </w:r>
-      <w:r>
-        <w:rPr>
-          <w:rFonts w:ascii="Arial Rounded MT Bold" w:hAnsi="Arial Rounded MT Bold"/>
-          <w:sz w:val="20"/>
-          <w:szCs w:val="20"/>
-        </w:rPr>
-        <w:t>de</w:t>
-      </w:r>
-      <w:r>
-        <w:rPr>
-          <w:rFonts w:ascii="Arial Rounded MT Bold" w:hAnsi="Arial Rounded MT Bold"/>
-          <w:spacing w:val="-4"/>
-          <w:sz w:val="20"/>
-          <w:szCs w:val="20"/>
-        </w:rPr>
-        <w:t xml:space="preserve"> </w:t>
-      </w:r>
-      <w:r>
-        <w:rPr>
-          <w:rFonts w:ascii="Arial Rounded MT Bold" w:hAnsi="Arial Rounded MT Bold"/>
-          <w:sz w:val="20"/>
-          <w:szCs w:val="20"/>
-        </w:rPr>
-        <w:t>ellas</w:t>
-      </w:r>
-      <w:r>
-        <w:rPr>
-          <w:rFonts w:ascii="Arial Rounded MT Bold" w:hAnsi="Arial Rounded MT Bold"/>
-          <w:spacing w:val="-5"/>
-          <w:sz w:val="20"/>
-          <w:szCs w:val="20"/>
-        </w:rPr>
-        <w:t xml:space="preserve"> </w:t>
-      </w:r>
-      <w:r>
-        <w:rPr>
-          <w:rFonts w:ascii="Arial Rounded MT Bold" w:hAnsi="Arial Rounded MT Bold"/>
-          <w:sz w:val="20"/>
-          <w:szCs w:val="20"/>
-        </w:rPr>
-        <w:t>y</w:t>
-      </w:r>
-      <w:r>
-        <w:rPr>
-          <w:rFonts w:ascii="Arial Rounded MT Bold" w:hAnsi="Arial Rounded MT Bold"/>
-          <w:spacing w:val="-6"/>
-          <w:sz w:val="20"/>
-          <w:szCs w:val="20"/>
-        </w:rPr>
-        <w:t xml:space="preserve"> </w:t>
-      </w:r>
-      <w:r>
-        <w:rPr>
-          <w:rFonts w:ascii="Arial Rounded MT Bold" w:hAnsi="Arial Rounded MT Bold"/>
-          <w:sz w:val="20"/>
-          <w:szCs w:val="20"/>
-        </w:rPr>
-        <w:t>la</w:t>
-      </w:r>
-      <w:r>
-        <w:rPr>
-          <w:rFonts w:ascii="Arial Rounded MT Bold" w:hAnsi="Arial Rounded MT Bold"/>
-          <w:spacing w:val="-3"/>
-          <w:sz w:val="20"/>
-          <w:szCs w:val="20"/>
-        </w:rPr>
-        <w:t xml:space="preserve"> </w:t>
-      </w:r>
-      <w:r>
-        <w:rPr>
-          <w:rFonts w:ascii="Arial Rounded MT Bold" w:hAnsi="Arial Rounded MT Bold"/>
-          <w:sz w:val="20"/>
-          <w:szCs w:val="20"/>
-        </w:rPr>
-        <w:t>aceptación</w:t>
-      </w:r>
-      <w:r>
-        <w:rPr>
-          <w:rFonts w:ascii="Arial Rounded MT Bold" w:hAnsi="Arial Rounded MT Bold"/>
-          <w:spacing w:val="-6"/>
-          <w:sz w:val="20"/>
-          <w:szCs w:val="20"/>
-        </w:rPr>
-        <w:t xml:space="preserve"> </w:t>
-      </w:r>
-      <w:r>
-        <w:rPr>
-          <w:rFonts w:ascii="Arial Rounded MT Bold" w:hAnsi="Arial Rounded MT Bold"/>
-          <w:sz w:val="20"/>
-          <w:szCs w:val="20"/>
-        </w:rPr>
-        <w:t>de</w:t>
-      </w:r>
-      <w:r>
-        <w:rPr>
-          <w:rFonts w:ascii="Arial Rounded MT Bold" w:hAnsi="Arial Rounded MT Bold"/>
-          <w:spacing w:val="-4"/>
-          <w:sz w:val="20"/>
-          <w:szCs w:val="20"/>
-        </w:rPr>
-        <w:t xml:space="preserve"> </w:t>
-      </w:r>
-      <w:r>
-        <w:rPr>
-          <w:rFonts w:ascii="Arial Rounded MT Bold" w:hAnsi="Arial Rounded MT Bold"/>
-          <w:sz w:val="20"/>
-          <w:szCs w:val="20"/>
-        </w:rPr>
-        <w:t>la otra,</w:t>
-      </w:r>
-      <w:r>
-        <w:rPr>
-          <w:rFonts w:ascii="Arial Rounded MT Bold" w:hAnsi="Arial Rounded MT Bold"/>
-          <w:spacing w:val="-5"/>
-          <w:sz w:val="20"/>
-          <w:szCs w:val="20"/>
-        </w:rPr>
-        <w:t xml:space="preserve"> </w:t>
-      </w:r>
-      <w:r>
-        <w:rPr>
-          <w:rFonts w:ascii="Arial Rounded MT Bold" w:hAnsi="Arial Rounded MT Bold"/>
-          <w:sz w:val="20"/>
-          <w:szCs w:val="20"/>
-        </w:rPr>
-        <w:t>haciéndose</w:t>
-      </w:r>
-      <w:r>
-        <w:rPr>
-          <w:rFonts w:ascii="Arial Rounded MT Bold" w:hAnsi="Arial Rounded MT Bold"/>
-          <w:spacing w:val="-5"/>
-          <w:sz w:val="20"/>
-          <w:szCs w:val="20"/>
-        </w:rPr>
-        <w:t xml:space="preserve"> </w:t>
-      </w:r>
-      <w:r>
-        <w:rPr>
-          <w:rFonts w:ascii="Arial Rounded MT Bold" w:hAnsi="Arial Rounded MT Bold"/>
-          <w:sz w:val="20"/>
-          <w:szCs w:val="20"/>
-        </w:rPr>
-        <w:t>concesiones</w:t>
-      </w:r>
-      <w:r>
-        <w:rPr>
-          <w:rFonts w:ascii="Arial Rounded MT Bold" w:hAnsi="Arial Rounded MT Bold"/>
-          <w:spacing w:val="-2"/>
-          <w:sz w:val="20"/>
-          <w:szCs w:val="20"/>
-        </w:rPr>
-        <w:t xml:space="preserve"> </w:t>
-      </w:r>
-      <w:r>
-        <w:rPr>
-          <w:rFonts w:ascii="Arial Rounded MT Bold" w:hAnsi="Arial Rounded MT Bold"/>
-          <w:sz w:val="20"/>
-          <w:szCs w:val="20"/>
-        </w:rPr>
-        <w:t>reciprocas</w:t>
-      </w:r>
-      <w:r>
-        <w:rPr>
-          <w:rFonts w:ascii="Arial Rounded MT Bold" w:hAnsi="Arial Rounded MT Bold"/>
-          <w:spacing w:val="-5"/>
-          <w:sz w:val="20"/>
-          <w:szCs w:val="20"/>
-        </w:rPr>
-        <w:t xml:space="preserve"> </w:t>
-      </w:r>
-      <w:r>
-        <w:rPr>
-          <w:rFonts w:ascii="Arial Rounded MT Bold" w:hAnsi="Arial Rounded MT Bold"/>
-          <w:sz w:val="20"/>
-          <w:szCs w:val="20"/>
-        </w:rPr>
-        <w:t>con</w:t>
-      </w:r>
-      <w:r>
-        <w:rPr>
-          <w:rFonts w:ascii="Arial Rounded MT Bold" w:hAnsi="Arial Rounded MT Bold"/>
-          <w:spacing w:val="-6"/>
-          <w:sz w:val="20"/>
-          <w:szCs w:val="20"/>
-        </w:rPr>
-        <w:t xml:space="preserve"> </w:t>
-      </w:r>
-      <w:r>
-        <w:rPr>
-          <w:rFonts w:ascii="Arial Rounded MT Bold" w:hAnsi="Arial Rounded MT Bold"/>
-          <w:sz w:val="20"/>
-          <w:szCs w:val="20"/>
-        </w:rPr>
-        <w:t>la</w:t>
-      </w:r>
-      <w:r>
-        <w:rPr>
-          <w:rFonts w:ascii="Arial Rounded MT Bold" w:hAnsi="Arial Rounded MT Bold"/>
-          <w:spacing w:val="-2"/>
-          <w:sz w:val="20"/>
-          <w:szCs w:val="20"/>
-        </w:rPr>
-        <w:t xml:space="preserve"> </w:t>
-      </w:r>
-      <w:r>
-        <w:rPr>
-          <w:rFonts w:ascii="Arial Rounded MT Bold" w:hAnsi="Arial Rounded MT Bold"/>
-          <w:sz w:val="20"/>
-          <w:szCs w:val="20"/>
-        </w:rPr>
-        <w:t>finalidad</w:t>
-      </w:r>
-      <w:r>
-        <w:rPr>
-          <w:rFonts w:ascii="Arial Rounded MT Bold" w:hAnsi="Arial Rounded MT Bold"/>
-          <w:spacing w:val="-4"/>
-          <w:sz w:val="20"/>
-          <w:szCs w:val="20"/>
-        </w:rPr>
-        <w:t xml:space="preserve"> </w:t>
-      </w:r>
-      <w:r>
-        <w:rPr>
-          <w:rFonts w:ascii="Arial Rounded MT Bold" w:hAnsi="Arial Rounded MT Bold"/>
-          <w:sz w:val="20"/>
-          <w:szCs w:val="20"/>
-        </w:rPr>
-        <w:t>de</w:t>
+          <w:sz w:val="20"/>
+          <w:szCs w:val="20"/>
+        </w:rPr>
+        <w:t xml:space="preserve"> </w:t>
       </w:r>
       <w:r>
         <w:rPr>
@@ -6726,6 +6545,14 @@
       <w:r>
         <w:rPr>
           <w:rFonts w:ascii="Arial Rounded MT Bold" w:hAnsi="Arial Rounded MT Bold"/>
+          <w:sz w:val="20"/>
+          <w:szCs w:val="20"/>
+        </w:rPr>
+        <w:t xml:space="preserve"> </w:t>
+      </w:r>
+      <w:r>
+        <w:rPr>
+          <w:rFonts w:ascii="Arial Rounded MT Bold" w:hAnsi="Arial Rounded MT Bold"/>
           <w:spacing w:val="-61"/>
           <w:sz w:val="20"/>
           <w:szCs w:val="20"/>
@@ -7192,16 +7019,15 @@
           <w:sz w:val="20"/>
           <w:szCs w:val="20"/>
         </w:rPr>
-        <w:t>parte</w:t>
-      </w:r>
-      <w:r>
-        <w:rPr>
-          <w:rFonts w:ascii="Arial Rounded MT Bold" w:hAnsi="Arial Rounded MT Bold"/>
-          <w:spacing w:val="-60"/>
-          <w:sz w:val="20"/>
-          <w:szCs w:val="20"/>
-        </w:rPr>
-        <w:t xml:space="preserve"> </w:t>
+        <w:t>par</w:t>
+      </w:r>
+      <w:r>
+        <w:rPr>
+          <w:rFonts w:ascii="Arial Rounded MT Bold" w:hAnsi="Arial Rounded MT Bold"/>
+          <w:sz w:val="20"/>
+          <w:szCs w:val="20"/>
+        </w:rPr>
+        <w:t xml:space="preserve">te </w:t>
       </w:r>
       <w:r>
         <w:rPr>
@@ -7323,25 +7149,7 @@
           <w:sz w:val="20"/>
           <w:szCs w:val="20"/>
         </w:rPr>
-        <w:t xml:space="preserve">e recibidas en los correos electrónicos y números de </w:t>
-      </w:r>
-      <w:proofErr w:type="spellStart"/>
-      <w:r>
-        <w:rPr>
-          <w:rFonts w:ascii="Arial Rounded MT Bold" w:hAnsi="Arial Rounded MT Bold"/>
-          <w:sz w:val="20"/>
-          <w:szCs w:val="20"/>
-        </w:rPr>
-        <w:t>whatsapp</w:t>
-      </w:r>
-      <w:proofErr w:type="spellEnd"/>
-      <w:r>
-        <w:rPr>
-          <w:rFonts w:ascii="Arial Rounded MT Bold" w:hAnsi="Arial Rounded MT Bold"/>
-          <w:sz w:val="20"/>
-          <w:szCs w:val="20"/>
-        </w:rPr>
-        <w:t xml:space="preserve"> declarados</w:t>
+        <w:t>e recibidas en los correos electrónicos y números de whatsapp declarados</w:t>
       </w:r>
       <w:r>
         <w:rPr>
@@ -7384,6 +7192,14 @@
           <w:szCs w:val="20"/>
         </w:rPr>
         <w:t>17:00 pm, en caso la comunicación se produzca fuera de dicho horario, será computada</w:t>
+      </w:r>
+      <w:r>
+        <w:rPr>
+          <w:rFonts w:ascii="Arial Rounded MT Bold" w:hAnsi="Arial Rounded MT Bold"/>
+          <w:sz w:val="20"/>
+          <w:szCs w:val="20"/>
+        </w:rPr>
+        <w:t xml:space="preserve"> </w:t>
       </w:r>
       <w:r>
         <w:rPr>
@@ -7533,23 +7349,13 @@
         </w:rPr>
         <w:t xml:space="preserve"> </w:t>
       </w:r>
-      <w:proofErr w:type="spellStart"/>
-      <w:r>
-        <w:rPr>
-          <w:rFonts w:ascii="Arial Rounded MT Bold" w:hAnsi="Arial Rounded MT Bold"/>
-          <w:sz w:val="20"/>
-          <w:szCs w:val="20"/>
-        </w:rPr>
-        <w:t>whatsapp</w:t>
-      </w:r>
-      <w:proofErr w:type="spellEnd"/>
-      <w:r>
-        <w:rPr>
-          <w:rFonts w:ascii="Arial Rounded MT Bold" w:hAnsi="Arial Rounded MT Bold"/>
-          <w:sz w:val="20"/>
-          <w:szCs w:val="20"/>
-        </w:rPr>
-        <w:t>:</w:t>
+      <w:r>
+        <w:rPr>
+          <w:rFonts w:ascii="Arial Rounded MT Bold" w:hAnsi="Arial Rounded MT Bold"/>
+          <w:sz w:val="20"/>
+          <w:szCs w:val="20"/>
+        </w:rPr>
+        <w:t>whatsapp:</w:t>
       </w:r>
     </w:p>
     <w:p>
@@ -7702,14 +7508,12 @@
         </w:rPr>
         <w:t xml:space="preserve"> </w:t>
       </w:r>
-      <w:proofErr w:type="spellStart"/>
       <w:r>
         <w:rPr>
           <w:rFonts w:ascii="Arial Rounded MT Bold" w:hAnsi="Arial Rounded MT Bold"/>
         </w:rPr>
         <w:t>whatsapp</w:t>
       </w:r>
-      <w:proofErr w:type="spellEnd"/>
       <w:r>
         <w:rPr>
           <w:rFonts w:ascii="Arial Rounded MT Bold" w:hAnsi="Arial Rounded MT Bold"/>
@@ -7846,14 +7650,12 @@
         </w:rPr>
         <w:t xml:space="preserve"> </w:t>
       </w:r>
-      <w:proofErr w:type="spellStart"/>
       <w:r>
         <w:rPr>
           <w:rFonts w:ascii="Arial Rounded MT Bold" w:hAnsi="Arial Rounded MT Bold"/>
         </w:rPr>
         <w:t>whatsapp</w:t>
       </w:r>
-      <w:proofErr w:type="spellEnd"/>
       <w:r>
         <w:rPr>
           <w:rFonts w:ascii="Arial Rounded MT Bold" w:hAnsi="Arial Rounded MT Bold"/>
@@ -7886,11 +7688,15 @@
         <w:jc w:val="both"/>
         <w:rPr>
           <w:rFonts w:ascii="Arial Rounded MT Bold" w:hAnsi="Arial Rounded MT Bold"/>
-        </w:rPr>
-      </w:pPr>
-      <w:r>
-        <w:rPr>
-          <w:rFonts w:ascii="Arial Rounded MT Bold" w:hAnsi="Arial Rounded MT Bold"/>
+          <w:b/>
+          <w:bCs/>
+        </w:rPr>
+      </w:pPr>
+      <w:r>
+        <w:rPr>
+          <w:rFonts w:ascii="Arial Rounded MT Bold" w:hAnsi="Arial Rounded MT Bold"/>
+          <w:b/>
+          <w:bCs/>
         </w:rPr>
         <w:t>EL TERCERO</w:t>
       </w:r>
@@ -7987,14 +7793,12 @@
         </w:rPr>
         <w:t xml:space="preserve"> </w:t>
       </w:r>
-      <w:proofErr w:type="spellStart"/>
       <w:r>
         <w:rPr>
           <w:rFonts w:ascii="Arial Rounded MT Bold" w:hAnsi="Arial Rounded MT Bold"/>
         </w:rPr>
         <w:t>whatsapp</w:t>
       </w:r>
-      <w:proofErr w:type="spellEnd"/>
       <w:r>
         <w:rPr>
           <w:rFonts w:ascii="Arial Rounded MT Bold" w:hAnsi="Arial Rounded MT Bold"/>
@@ -8503,7 +8307,7 @@
           <w:sz w:val="20"/>
           <w:szCs w:val="20"/>
         </w:rPr>
-        <w:t>una persona jurídica y tampoco tiene razón social ni denominación alguna.</w:t>
+        <w:t>una persona jurídica y tampoco tiene razón social ni denominación alguna</w:t>
       </w:r>
       <w:r>
         <w:rPr>
@@ -8511,7 +8315,7 @@
           <w:sz w:val="20"/>
           <w:szCs w:val="20"/>
         </w:rPr>
-        <w:t xml:space="preserve">  </w:t>
+        <w:t xml:space="preserve">. </w:t>
       </w:r>
       <w:r>
         <w:rPr>
@@ -9007,6 +8811,14 @@
       <w:r>
         <w:rPr>
           <w:rFonts w:ascii="Arial Rounded MT Bold" w:hAnsi="Arial Rounded MT Bold"/>
+          <w:sz w:val="20"/>
+          <w:szCs w:val="20"/>
+        </w:rPr>
+        <w:t xml:space="preserve"> </w:t>
+      </w:r>
+      <w:r>
+        <w:rPr>
+          <w:rFonts w:ascii="Arial Rounded MT Bold" w:hAnsi="Arial Rounded MT Bold"/>
           <w:spacing w:val="-60"/>
           <w:sz w:val="20"/>
           <w:szCs w:val="20"/>
@@ -9172,18 +8984,8 @@
           <w:sz w:val="20"/>
           <w:szCs w:val="20"/>
         </w:rPr>
-        <w:t xml:space="preserve">EL ASOCIADO y EL ASOCIANTE, quedando autorizado a recibir en sus cuentas corrientes </w:t>
-      </w:r>
-      <w:proofErr w:type="spellStart"/>
-      <w:r>
-        <w:rPr>
-          <w:rFonts w:ascii="Arial Rounded MT Bold" w:hAnsi="Arial Rounded MT Bold"/>
-          <w:sz w:val="20"/>
-          <w:szCs w:val="20"/>
-        </w:rPr>
-        <w:t>N°</w:t>
-      </w:r>
-      <w:proofErr w:type="spellEnd"/>
+        <w:t>EL ASOCIADO y EL ASOCIANTE, quedando autorizado a recibir en sus cuentas corrientes N°</w:t>
+      </w:r>
       <w:r>
         <w:rPr>
           <w:rFonts w:ascii="Arial Rounded MT Bold" w:hAnsi="Arial Rounded MT Bold"/>
@@ -9198,15 +9000,15 @@
           <w:sz w:val="20"/>
           <w:szCs w:val="20"/>
         </w:rPr>
-        <w:t>, del banco</w:t>
-      </w:r>
-      <w:r>
-        <w:rPr>
-          <w:rFonts w:ascii="Arial Rounded MT Bold" w:hAnsi="Arial Rounded MT Bold"/>
-          <w:sz w:val="20"/>
-          <w:szCs w:val="20"/>
-        </w:rPr>
-        <w:t xml:space="preserve"> {{BANCOHEO}}</w:t>
+        <w:t xml:space="preserve">, del </w:t>
+      </w:r>
+      <w:r>
+        <w:rPr>
+          <w:rFonts w:ascii="Arial Rounded MT Bold" w:hAnsi="Arial Rounded MT Bold"/>
+          <w:sz w:val="20"/>
+          <w:szCs w:val="20"/>
+        </w:rPr>
+        <w:t>{{BANCOHEO}}</w:t>
       </w:r>
       <w:r>
         <w:rPr>
@@ -9230,33 +9032,39 @@
           <w:sz w:val="20"/>
           <w:szCs w:val="20"/>
         </w:rPr>
-        <w:t xml:space="preserve"> </w:t>
-      </w:r>
-      <w:proofErr w:type="spellStart"/>
-      <w:r>
-        <w:rPr>
-          <w:rFonts w:ascii="Arial Rounded MT Bold" w:hAnsi="Arial Rounded MT Bold"/>
-          <w:sz w:val="20"/>
-          <w:szCs w:val="20"/>
-        </w:rPr>
-        <w:t>N°</w:t>
-      </w:r>
-      <w:proofErr w:type="spellEnd"/>
-      <w:r>
-        <w:rPr>
-          <w:rFonts w:ascii="Arial Rounded MT Bold" w:hAnsi="Arial Rounded MT Bold"/>
-          <w:sz w:val="20"/>
-          <w:szCs w:val="20"/>
-        </w:rPr>
-        <w:t xml:space="preserve"> {{CUENTACLIENTE}} del banco {{BANCOCLIENTE}}</w:t>
-      </w:r>
-      <w:r>
-        <w:rPr>
-          <w:rFonts w:ascii="Arial Rounded MT Bold" w:hAnsi="Arial Rounded MT Bold"/>
-          <w:sz w:val="20"/>
-          <w:szCs w:val="20"/>
-        </w:rPr>
-        <w:t xml:space="preserve">;  quedando autorizado a descontar de manera porcentual </w:t>
+        <w:t xml:space="preserve"> N°</w:t>
+      </w:r>
+      <w:r>
+        <w:rPr>
+          <w:rFonts w:ascii="Arial Rounded MT Bold" w:hAnsi="Arial Rounded MT Bold"/>
+          <w:sz w:val="20"/>
+          <w:szCs w:val="20"/>
+        </w:rPr>
+        <w:t xml:space="preserve"> {{CUENTACLIENTE}} del {{BANCOCLIENTE}}</w:t>
+      </w:r>
+      <w:r>
+        <w:rPr>
+          <w:rFonts w:ascii="Arial Rounded MT Bold" w:hAnsi="Arial Rounded MT Bold"/>
+          <w:sz w:val="20"/>
+          <w:szCs w:val="20"/>
+        </w:rPr>
+        <w:t>;quedando</w:t>
+      </w:r>
+      <w:r>
+        <w:rPr>
+          <w:rFonts w:ascii="Arial Rounded MT Bold" w:hAnsi="Arial Rounded MT Bold"/>
+          <w:sz w:val="20"/>
+          <w:szCs w:val="20"/>
+        </w:rPr>
+        <w:t xml:space="preserve"> </w:t>
+      </w:r>
+      <w:r>
+        <w:rPr>
+          <w:rFonts w:ascii="Arial Rounded MT Bold" w:hAnsi="Arial Rounded MT Bold"/>
+          <w:sz w:val="20"/>
+          <w:szCs w:val="20"/>
+        </w:rPr>
+        <w:t xml:space="preserve">autorizado a descontar de manera porcentual </w:t>
       </w:r>
       <w:r>
         <w:rPr>
@@ -10048,19 +9856,7 @@
                                   <w:szCs w:val="20"/>
                                   <w:lang w:val="es-PE"/>
                                 </w:rPr>
-                                <w:t xml:space="preserve">DNI </w:t>
-                              </w:r>
-                              <w:proofErr w:type="spellStart"/>
-                              <w:r>
-                                <w:rPr>
-                                  <w:rFonts w:ascii="Arial Rounded MT Bold" w:hAnsi="Arial Rounded MT Bold"/>
-                                  <w:b/>
-                                  <w:color w:val="000000" w:themeColor="text1"/>
-                                  <w:sz w:val="20"/>
-                                  <w:szCs w:val="20"/>
-                                  <w:lang w:val="es-PE"/>
-                                </w:rPr>
-                                <w:t>N</w:t>
+                                <w:t>DNI N</w:t>
                               </w:r>
                               <w:r>
                                 <w:rPr>
@@ -10071,19 +9867,7 @@
                                   <w:szCs w:val="20"/>
                                   <w:lang w:val="es-PE"/>
                                 </w:rPr>
-                                <w:t>°</w:t>
-                              </w:r>
-                              <w:proofErr w:type="spellEnd"/>
-                              <w:r>
-                                <w:rPr>
-                                  <w:rFonts w:ascii="Arial Rounded MT Bold" w:hAnsi="Arial Rounded MT Bold"/>
-                                  <w:b/>
-                                  <w:color w:val="000000" w:themeColor="text1"/>
-                                  <w:sz w:val="20"/>
-                                  <w:szCs w:val="20"/>
-                                  <w:lang w:val="es-PE"/>
-                                </w:rPr>
-                                <w:t xml:space="preserve"> {{NUMERODOCUMENTO}}</w:t>
+                                <w:t>° {{NUMERODOCUMENTO}}</w:t>
                               </w:r>
                             </w:p>
                             <w:p>
@@ -10238,19 +10022,7 @@
                             <w:szCs w:val="20"/>
                             <w:lang w:val="es-PE"/>
                           </w:rPr>
-                          <w:t xml:space="preserve">DNI </w:t>
-                        </w:r>
-                        <w:proofErr w:type="spellStart"/>
-                        <w:r>
-                          <w:rPr>
-                            <w:rFonts w:ascii="Arial Rounded MT Bold" w:hAnsi="Arial Rounded MT Bold"/>
-                            <w:b/>
-                            <w:color w:val="000000" w:themeColor="text1"/>
-                            <w:sz w:val="20"/>
-                            <w:szCs w:val="20"/>
-                            <w:lang w:val="es-PE"/>
-                          </w:rPr>
-                          <w:t>N</w:t>
+                          <w:t>DNI N</w:t>
                         </w:r>
                         <w:r>
                           <w:rPr>
@@ -10261,19 +10033,7 @@
                             <w:szCs w:val="20"/>
                             <w:lang w:val="es-PE"/>
                           </w:rPr>
-                          <w:t>°</w:t>
-                        </w:r>
-                        <w:proofErr w:type="spellEnd"/>
-                        <w:r>
-                          <w:rPr>
-                            <w:rFonts w:ascii="Arial Rounded MT Bold" w:hAnsi="Arial Rounded MT Bold"/>
-                            <w:b/>
-                            <w:color w:val="000000" w:themeColor="text1"/>
-                            <w:sz w:val="20"/>
-                            <w:szCs w:val="20"/>
-                            <w:lang w:val="es-PE"/>
-                          </w:rPr>
-                          <w:t xml:space="preserve"> {{NUMERODOCUMENTO}}</w:t>
+                          <w:t>° {{NUMERODOCUMENTO}}</w:t>
                         </w:r>
                       </w:p>
                       <w:p>
@@ -11595,43 +11355,7 @@
                               <w:sz w:val="18"/>
                               <w:szCs w:val="18"/>
                             </w:rPr>
-                            <w:t xml:space="preserve">Alegría Arias de </w:t>
-                          </w:r>
-                          <w:proofErr w:type="spellStart"/>
-                          <w:r>
-                            <w:rPr>
-                              <w:rFonts w:ascii="Arial" w:hAnsi="Arial" w:cs="Arial"/>
-                              <w:sz w:val="18"/>
-                              <w:szCs w:val="18"/>
-                            </w:rPr>
-                            <w:t>Morey</w:t>
-                          </w:r>
-                          <w:proofErr w:type="spellEnd"/>
-                          <w:r>
-                            <w:rPr>
-                              <w:rFonts w:ascii="Arial" w:hAnsi="Arial" w:cs="Arial"/>
-                              <w:sz w:val="18"/>
-                              <w:szCs w:val="18"/>
-                            </w:rPr>
-                            <w:t xml:space="preserve"> </w:t>
-                          </w:r>
-                          <w:proofErr w:type="spellStart"/>
-                          <w:r>
-                            <w:rPr>
-                              <w:rFonts w:ascii="Arial" w:hAnsi="Arial" w:cs="Arial"/>
-                              <w:sz w:val="18"/>
-                              <w:szCs w:val="18"/>
-                            </w:rPr>
-                            <w:t>N°</w:t>
-                          </w:r>
-                          <w:proofErr w:type="spellEnd"/>
-                          <w:r>
-                            <w:rPr>
-                              <w:rFonts w:ascii="Arial" w:hAnsi="Arial" w:cs="Arial"/>
-                              <w:sz w:val="18"/>
-                              <w:szCs w:val="18"/>
-                            </w:rPr>
-                            <w:t xml:space="preserve"> 219 oficina 2 A</w:t>
+                            <w:t>Alegría Arias de Morey N° 219 oficina 2 A</w:t>
                           </w:r>
                         </w:p>
                       </w:txbxContent>
@@ -11734,43 +11458,7 @@
                         <w:sz w:val="18"/>
                         <w:szCs w:val="18"/>
                       </w:rPr>
-                      <w:t xml:space="preserve">Alegría Arias de </w:t>
-                    </w:r>
-                    <w:proofErr w:type="spellStart"/>
-                    <w:r>
-                      <w:rPr>
-                        <w:rFonts w:ascii="Arial" w:hAnsi="Arial" w:cs="Arial"/>
-                        <w:sz w:val="18"/>
-                        <w:szCs w:val="18"/>
-                      </w:rPr>
-                      <w:t>Morey</w:t>
-                    </w:r>
-                    <w:proofErr w:type="spellEnd"/>
-                    <w:r>
-                      <w:rPr>
-                        <w:rFonts w:ascii="Arial" w:hAnsi="Arial" w:cs="Arial"/>
-                        <w:sz w:val="18"/>
-                        <w:szCs w:val="18"/>
-                      </w:rPr>
-                      <w:t xml:space="preserve"> </w:t>
-                    </w:r>
-                    <w:proofErr w:type="spellStart"/>
-                    <w:r>
-                      <w:rPr>
-                        <w:rFonts w:ascii="Arial" w:hAnsi="Arial" w:cs="Arial"/>
-                        <w:sz w:val="18"/>
-                        <w:szCs w:val="18"/>
-                      </w:rPr>
-                      <w:t>N°</w:t>
-                    </w:r>
-                    <w:proofErr w:type="spellEnd"/>
-                    <w:r>
-                      <w:rPr>
-                        <w:rFonts w:ascii="Arial" w:hAnsi="Arial" w:cs="Arial"/>
-                        <w:sz w:val="18"/>
-                        <w:szCs w:val="18"/>
-                      </w:rPr>
-                      <w:t xml:space="preserve"> 219 oficina 2 A</w:t>
+                      <w:t>Alegría Arias de Morey N° 219 oficina 2 A</w:t>
                     </w:r>
                   </w:p>
                 </w:txbxContent>

</xml_diff>

<commit_message>
SE MODIFICO EL WORD con las nuevas observaciones
</commit_message>
<xml_diff>
--- a/contrato_corto_plazo.docx
+++ b/contrato_corto_plazo.docx
@@ -25,12 +25,14 @@
         </w:rPr>
         <w:t xml:space="preserve"> </w:t>
       </w:r>
+      <w:proofErr w:type="spellStart"/>
       <w:r>
         <w:rPr>
           <w:rFonts w:ascii="Arial Rounded MT Bold" w:hAnsi="Arial Rounded MT Bold"/>
         </w:rPr>
         <w:t>N°</w:t>
       </w:r>
+      <w:proofErr w:type="spellEnd"/>
       <w:r>
         <w:rPr>
           <w:rFonts w:ascii="Arial Rounded MT Bold" w:hAnsi="Arial Rounded MT Bold"/>
@@ -310,7 +312,25 @@
           <w:sz w:val="20"/>
           <w:szCs w:val="20"/>
         </w:rPr>
-        <w:t xml:space="preserve"> inscrita en la Partida Electrónica N° </w:t>
+        <w:t xml:space="preserve"> inscrita en la Partida Electrónica </w:t>
+      </w:r>
+      <w:proofErr w:type="spellStart"/>
+      <w:r>
+        <w:rPr>
+          <w:rFonts w:ascii="Arial Rounded MT Bold" w:hAnsi="Arial Rounded MT Bold"/>
+          <w:sz w:val="20"/>
+          <w:szCs w:val="20"/>
+        </w:rPr>
+        <w:t>N°</w:t>
+      </w:r>
+      <w:proofErr w:type="spellEnd"/>
+      <w:r>
+        <w:rPr>
+          <w:rFonts w:ascii="Arial Rounded MT Bold" w:hAnsi="Arial Rounded MT Bold"/>
+          <w:sz w:val="20"/>
+          <w:szCs w:val="20"/>
+        </w:rPr>
+        <w:t xml:space="preserve"> </w:t>
       </w:r>
       <w:r>
         <w:rPr>
@@ -326,7 +346,25 @@
           <w:sz w:val="20"/>
           <w:szCs w:val="20"/>
         </w:rPr>
-        <w:t xml:space="preserve"> del Registro de Personas Jurídicas de Zona Registral N° III – C – Oficina Registral </w:t>
+        <w:t xml:space="preserve"> del Registro de Personas Jurídicas de Zona Registral </w:t>
+      </w:r>
+      <w:proofErr w:type="spellStart"/>
+      <w:r>
+        <w:rPr>
+          <w:rFonts w:ascii="Arial Rounded MT Bold" w:hAnsi="Arial Rounded MT Bold"/>
+          <w:sz w:val="20"/>
+          <w:szCs w:val="20"/>
+        </w:rPr>
+        <w:t>N°</w:t>
+      </w:r>
+      <w:proofErr w:type="spellEnd"/>
+      <w:r>
+        <w:rPr>
+          <w:rFonts w:ascii="Arial Rounded MT Bold" w:hAnsi="Arial Rounded MT Bold"/>
+          <w:sz w:val="20"/>
+          <w:szCs w:val="20"/>
+        </w:rPr>
+        <w:t xml:space="preserve"> III – C – Oficina Registral </w:t>
       </w:r>
       <w:r>
         <w:rPr>
@@ -358,7 +396,25 @@
           <w:sz w:val="20"/>
           <w:szCs w:val="20"/>
         </w:rPr>
-        <w:t xml:space="preserve">, identificado con DNI N° </w:t>
+        <w:t xml:space="preserve">, identificado con DNI </w:t>
+      </w:r>
+      <w:proofErr w:type="spellStart"/>
+      <w:r>
+        <w:rPr>
+          <w:rFonts w:ascii="Arial Rounded MT Bold" w:hAnsi="Arial Rounded MT Bold"/>
+          <w:sz w:val="20"/>
+          <w:szCs w:val="20"/>
+        </w:rPr>
+        <w:t>N°</w:t>
+      </w:r>
+      <w:proofErr w:type="spellEnd"/>
+      <w:r>
+        <w:rPr>
+          <w:rFonts w:ascii="Arial Rounded MT Bold" w:hAnsi="Arial Rounded MT Bold"/>
+          <w:sz w:val="20"/>
+          <w:szCs w:val="20"/>
+        </w:rPr>
+        <w:t xml:space="preserve"> </w:t>
       </w:r>
       <w:r>
         <w:rPr>
@@ -414,7 +470,25 @@
           <w:sz w:val="20"/>
           <w:szCs w:val="20"/>
         </w:rPr>
-        <w:t xml:space="preserve"> Belaunde N° 318 - </w:t>
+        <w:t xml:space="preserve"> Belaunde </w:t>
+      </w:r>
+      <w:proofErr w:type="spellStart"/>
+      <w:r>
+        <w:rPr>
+          <w:rFonts w:ascii="Arial Rounded MT Bold" w:hAnsi="Arial Rounded MT Bold"/>
+          <w:sz w:val="20"/>
+          <w:szCs w:val="20"/>
+        </w:rPr>
+        <w:t>N°</w:t>
+      </w:r>
+      <w:proofErr w:type="spellEnd"/>
+      <w:r>
+        <w:rPr>
+          <w:rFonts w:ascii="Arial Rounded MT Bold" w:hAnsi="Arial Rounded MT Bold"/>
+          <w:sz w:val="20"/>
+          <w:szCs w:val="20"/>
+        </w:rPr>
+        <w:t xml:space="preserve"> 318 - </w:t>
       </w:r>
       <w:r>
         <w:rPr>
@@ -536,7 +610,25 @@
           <w:sz w:val="20"/>
           <w:szCs w:val="20"/>
         </w:rPr>
-        <w:t xml:space="preserve"> N° </w:t>
+        <w:t xml:space="preserve"> </w:t>
+      </w:r>
+      <w:proofErr w:type="spellStart"/>
+      <w:r>
+        <w:rPr>
+          <w:rFonts w:ascii="Arial Rounded MT Bold" w:hAnsi="Arial Rounded MT Bold"/>
+          <w:sz w:val="20"/>
+          <w:szCs w:val="20"/>
+        </w:rPr>
+        <w:t>N°</w:t>
+      </w:r>
+      <w:proofErr w:type="spellEnd"/>
+      <w:r>
+        <w:rPr>
+          <w:rFonts w:ascii="Arial Rounded MT Bold" w:hAnsi="Arial Rounded MT Bold"/>
+          <w:sz w:val="20"/>
+          <w:szCs w:val="20"/>
+        </w:rPr>
+        <w:t xml:space="preserve"> </w:t>
       </w:r>
       <w:r>
         <w:rPr>
@@ -791,7 +883,43 @@
           <w:sz w:val="20"/>
           <w:szCs w:val="20"/>
         </w:rPr>
-        <w:t xml:space="preserve">Empresa HEO ASESORIA Y CONSULTORIA EMPRESARIAL S.A.C., con RUC: 20611447541, inscrita en la Partida Electrónica N° 11221847 del Registro de Personas Jurídicas de Zona Registral N° III – C – Oficina Registral Tarapoto,  debidamente representada por su </w:t>
+        <w:t xml:space="preserve">Empresa HEO ASESORIA Y CONSULTORIA EMPRESARIAL S.A.C., con RUC: 20611447541, inscrita en la Partida Electrónica </w:t>
+      </w:r>
+      <w:proofErr w:type="spellStart"/>
+      <w:r>
+        <w:rPr>
+          <w:rFonts w:ascii="Arial Rounded MT Bold" w:hAnsi="Arial Rounded MT Bold"/>
+          <w:sz w:val="20"/>
+          <w:szCs w:val="20"/>
+        </w:rPr>
+        <w:t>N°</w:t>
+      </w:r>
+      <w:proofErr w:type="spellEnd"/>
+      <w:r>
+        <w:rPr>
+          <w:rFonts w:ascii="Arial Rounded MT Bold" w:hAnsi="Arial Rounded MT Bold"/>
+          <w:sz w:val="20"/>
+          <w:szCs w:val="20"/>
+        </w:rPr>
+        <w:t xml:space="preserve"> 11221847 del Registro de Personas Jurídicas de Zona Registral </w:t>
+      </w:r>
+      <w:proofErr w:type="spellStart"/>
+      <w:r>
+        <w:rPr>
+          <w:rFonts w:ascii="Arial Rounded MT Bold" w:hAnsi="Arial Rounded MT Bold"/>
+          <w:sz w:val="20"/>
+          <w:szCs w:val="20"/>
+        </w:rPr>
+        <w:t>N°</w:t>
+      </w:r>
+      <w:proofErr w:type="spellEnd"/>
+      <w:r>
+        <w:rPr>
+          <w:rFonts w:ascii="Arial Rounded MT Bold" w:hAnsi="Arial Rounded MT Bold"/>
+          <w:sz w:val="20"/>
+          <w:szCs w:val="20"/>
+        </w:rPr>
+        <w:t xml:space="preserve"> III – C – Oficina Registral Tarapoto,  debidamente representada por su </w:t>
       </w:r>
       <w:r>
         <w:rPr>
@@ -823,7 +951,25 @@
           <w:sz w:val="20"/>
           <w:szCs w:val="20"/>
         </w:rPr>
-        <w:t xml:space="preserve">, identificado con DNI N° </w:t>
+        <w:t xml:space="preserve">, identificado con DNI </w:t>
+      </w:r>
+      <w:proofErr w:type="spellStart"/>
+      <w:r>
+        <w:rPr>
+          <w:rFonts w:ascii="Arial Rounded MT Bold" w:hAnsi="Arial Rounded MT Bold"/>
+          <w:sz w:val="20"/>
+          <w:szCs w:val="20"/>
+        </w:rPr>
+        <w:t>N°</w:t>
+      </w:r>
+      <w:proofErr w:type="spellEnd"/>
+      <w:r>
+        <w:rPr>
+          <w:rFonts w:ascii="Arial Rounded MT Bold" w:hAnsi="Arial Rounded MT Bold"/>
+          <w:sz w:val="20"/>
+          <w:szCs w:val="20"/>
+        </w:rPr>
+        <w:t xml:space="preserve"> </w:t>
       </w:r>
       <w:r>
         <w:rPr>
@@ -839,7 +985,25 @@
           <w:sz w:val="20"/>
           <w:szCs w:val="20"/>
         </w:rPr>
-        <w:t>, con domicilio fiscal en Jirón Alegría Arias de Morey 219, Oficina 2A, Distrito de Tarapoto, Provincia y Departamento de San Martin, quien para efectos del presente se le denominará “EL TERCERO”.</w:t>
+        <w:t xml:space="preserve">, con domicilio fiscal en Jirón Alegría Arias de </w:t>
+      </w:r>
+      <w:proofErr w:type="spellStart"/>
+      <w:r>
+        <w:rPr>
+          <w:rFonts w:ascii="Arial Rounded MT Bold" w:hAnsi="Arial Rounded MT Bold"/>
+          <w:sz w:val="20"/>
+          <w:szCs w:val="20"/>
+        </w:rPr>
+        <w:t>Morey</w:t>
+      </w:r>
+      <w:proofErr w:type="spellEnd"/>
+      <w:r>
+        <w:rPr>
+          <w:rFonts w:ascii="Arial Rounded MT Bold" w:hAnsi="Arial Rounded MT Bold"/>
+          <w:sz w:val="20"/>
+          <w:szCs w:val="20"/>
+        </w:rPr>
+        <w:t xml:space="preserve"> 219, Oficina 2A, Distrito de Tarapoto, Provincia y Departamento de San Martin, quien para efectos del presente se le denominará “EL TERCERO”.</w:t>
       </w:r>
     </w:p>
     <w:p>
@@ -982,6 +1146,8 @@
       <w:r>
         <w:rPr>
           <w:rFonts w:ascii="Arial Rounded MT Bold" w:hAnsi="Arial Rounded MT Bold"/>
+          <w:b/>
+          <w:bCs/>
           <w:sz w:val="20"/>
           <w:szCs w:val="20"/>
         </w:rPr>
@@ -990,10 +1156,20 @@
       <w:r>
         <w:rPr>
           <w:rFonts w:ascii="Arial Rounded MT Bold" w:hAnsi="Arial Rounded MT Bold"/>
-          <w:sz w:val="20"/>
-          <w:szCs w:val="20"/>
-        </w:rPr>
-        <w:t>ASOCIANTE es</w:t>
+          <w:b/>
+          <w:bCs/>
+          <w:sz w:val="20"/>
+          <w:szCs w:val="20"/>
+        </w:rPr>
+        <w:t>ASOCIANTE</w:t>
+      </w:r>
+      <w:r>
+        <w:rPr>
+          <w:rFonts w:ascii="Arial Rounded MT Bold" w:hAnsi="Arial Rounded MT Bold"/>
+          <w:sz w:val="20"/>
+          <w:szCs w:val="20"/>
+        </w:rPr>
+        <w:t xml:space="preserve"> es</w:t>
       </w:r>
       <w:r>
         <w:rPr>
@@ -1064,6 +1240,8 @@
       <w:r>
         <w:rPr>
           <w:rFonts w:ascii="Arial Rounded MT Bold" w:hAnsi="Arial Rounded MT Bold"/>
+          <w:b/>
+          <w:bCs/>
           <w:sz w:val="20"/>
           <w:szCs w:val="20"/>
         </w:rPr>
@@ -1072,14 +1250,18 @@
       <w:r>
         <w:rPr>
           <w:rFonts w:ascii="Arial Rounded MT Bold" w:hAnsi="Arial Rounded MT Bold"/>
-          <w:sz w:val="20"/>
-          <w:szCs w:val="20"/>
-        </w:rPr>
-        <w:t xml:space="preserve"> </w:t>
-      </w:r>
-      <w:r>
-        <w:rPr>
-          <w:rFonts w:ascii="Arial Rounded MT Bold" w:hAnsi="Arial Rounded MT Bold"/>
+          <w:b/>
+          <w:bCs/>
+          <w:sz w:val="20"/>
+          <w:szCs w:val="20"/>
+        </w:rPr>
+        <w:t xml:space="preserve"> </w:t>
+      </w:r>
+      <w:r>
+        <w:rPr>
+          <w:rFonts w:ascii="Arial Rounded MT Bold" w:hAnsi="Arial Rounded MT Bold"/>
+          <w:b/>
+          <w:bCs/>
           <w:sz w:val="20"/>
           <w:szCs w:val="20"/>
         </w:rPr>
@@ -1088,6 +1270,8 @@
       <w:r>
         <w:rPr>
           <w:rFonts w:ascii="Arial Rounded MT Bold" w:hAnsi="Arial Rounded MT Bold"/>
+          <w:b/>
+          <w:bCs/>
           <w:sz w:val="20"/>
           <w:szCs w:val="20"/>
         </w:rPr>
@@ -1850,8 +2034,18 @@
           <w:sz w:val="20"/>
           <w:szCs w:val="20"/>
         </w:rPr>
-        <w:t>corriente N°</w:t>
-      </w:r>
+        <w:t xml:space="preserve">corriente </w:t>
+      </w:r>
+      <w:proofErr w:type="spellStart"/>
+      <w:r>
+        <w:rPr>
+          <w:rFonts w:ascii="Arial Rounded MT Bold" w:hAnsi="Arial Rounded MT Bold"/>
+          <w:sz w:val="20"/>
+          <w:szCs w:val="20"/>
+        </w:rPr>
+        <w:t>N°</w:t>
+      </w:r>
+      <w:proofErr w:type="spellEnd"/>
       <w:r>
         <w:rPr>
           <w:rFonts w:ascii="Arial Rounded MT Bold" w:hAnsi="Arial Rounded MT Bold"/>
@@ -1868,7 +2062,25 @@
           <w:sz w:val="20"/>
           <w:szCs w:val="20"/>
         </w:rPr>
-        <w:t>{{CUENTAHEO}} del {{BANCOHEO}}</w:t>
+        <w:t>{{CUENTAHEO}} del</w:t>
+      </w:r>
+      <w:r>
+        <w:rPr>
+          <w:rFonts w:ascii="Arial Rounded MT Bold" w:hAnsi="Arial Rounded MT Bold"/>
+          <w:spacing w:val="-1"/>
+          <w:sz w:val="20"/>
+          <w:szCs w:val="20"/>
+        </w:rPr>
+        <w:t xml:space="preserve"> banco</w:t>
+      </w:r>
+      <w:r>
+        <w:rPr>
+          <w:rFonts w:ascii="Arial Rounded MT Bold" w:hAnsi="Arial Rounded MT Bold"/>
+          <w:spacing w:val="-1"/>
+          <w:sz w:val="20"/>
+          <w:szCs w:val="20"/>
+        </w:rPr>
+        <w:t xml:space="preserve"> {{BANCOHEO}}</w:t>
       </w:r>
       <w:r>
         <w:rPr>
@@ -2304,7 +2516,27 @@
           <w:sz w:val="20"/>
           <w:szCs w:val="20"/>
         </w:rPr>
-        <w:t xml:space="preserve"> N° </w:t>
+        <w:t xml:space="preserve"> </w:t>
+      </w:r>
+      <w:proofErr w:type="spellStart"/>
+      <w:r>
+        <w:rPr>
+          <w:rFonts w:ascii="Arial Rounded MT Bold" w:hAnsi="Arial Rounded MT Bold"/>
+          <w:spacing w:val="1"/>
+          <w:sz w:val="20"/>
+          <w:szCs w:val="20"/>
+        </w:rPr>
+        <w:t>N°</w:t>
+      </w:r>
+      <w:proofErr w:type="spellEnd"/>
+      <w:r>
+        <w:rPr>
+          <w:rFonts w:ascii="Arial Rounded MT Bold" w:hAnsi="Arial Rounded MT Bold"/>
+          <w:spacing w:val="1"/>
+          <w:sz w:val="20"/>
+          <w:szCs w:val="20"/>
+        </w:rPr>
+        <w:t xml:space="preserve"> </w:t>
       </w:r>
       <w:r>
         <w:rPr>
@@ -2718,7 +2950,7 @@
         <w:tabs>
           <w:tab w:val="left" w:pos="1142"/>
         </w:tabs>
-        <w:ind w:right="122"/>
+        <w:ind w:left="142" w:right="122"/>
         <w:jc w:val="both"/>
         <w:rPr>
           <w:rFonts w:ascii="Arial Rounded MT Bold" w:hAnsi="Arial Rounded MT Bold"/>
@@ -3014,6 +3246,16 @@
         </w:rPr>
         <w:t>la adenda correspondiente.</w:t>
       </w:r>
+    </w:p>
+    <w:p>
+      <w:pPr>
+        <w:pStyle w:val="Textoindependiente"/>
+        <w:ind w:left="1141" w:right="122" w:hanging="720"/>
+        <w:jc w:val="both"/>
+        <w:rPr>
+          <w:rFonts w:ascii="Arial Rounded MT Bold" w:hAnsi="Arial Rounded MT Bold"/>
+        </w:rPr>
+      </w:pPr>
     </w:p>
     <w:p>
       <w:pPr>
@@ -5551,6 +5793,7 @@
         </w:rPr>
         <w:t xml:space="preserve"> </w:t>
       </w:r>
+      <w:proofErr w:type="gramStart"/>
       <w:r>
         <w:rPr>
           <w:rFonts w:ascii="Arial Rounded MT Bold" w:hAnsi="Arial Rounded MT Bold"/>
@@ -5584,6 +5827,7 @@
         </w:rPr>
         <w:t>no</w:t>
       </w:r>
+      <w:proofErr w:type="gramEnd"/>
       <w:r>
         <w:rPr>
           <w:rFonts w:ascii="Arial Rounded MT Bold" w:hAnsi="Arial Rounded MT Bold"/>
@@ -6534,6 +6778,7 @@
         </w:rPr>
         <w:t xml:space="preserve"> </w:t>
       </w:r>
+      <w:proofErr w:type="gramStart"/>
       <w:r>
         <w:rPr>
           <w:rFonts w:ascii="Arial Rounded MT Bold" w:hAnsi="Arial Rounded MT Bold"/>
@@ -6567,6 +6812,7 @@
         </w:rPr>
         <w:t>todos</w:t>
       </w:r>
+      <w:proofErr w:type="gramEnd"/>
       <w:r>
         <w:rPr>
           <w:rFonts w:ascii="Arial Rounded MT Bold" w:hAnsi="Arial Rounded MT Bold"/>
@@ -6725,7 +6971,6 @@
         <w:rPr>
           <w:rFonts w:ascii="Arial Rounded MT Bold" w:hAnsi="Arial Rounded MT Bold"/>
         </w:rPr>
-        <w:lastRenderedPageBreak/>
         <w:t>CLAUSULA</w:t>
       </w:r>
       <w:r>
@@ -7149,7 +7394,34 @@
           <w:sz w:val="20"/>
           <w:szCs w:val="20"/>
         </w:rPr>
-        <w:t>e recibidas en los correos electrónicos y números de whatsapp declarados</w:t>
+        <w:t xml:space="preserve">e recibidas en los correos electrónicos y números de </w:t>
+      </w:r>
+      <w:proofErr w:type="spellStart"/>
+      <w:r>
+        <w:rPr>
+          <w:rFonts w:ascii="Arial Rounded MT Bold" w:hAnsi="Arial Rounded MT Bold"/>
+          <w:sz w:val="20"/>
+          <w:szCs w:val="20"/>
+        </w:rPr>
+        <w:t>whatsapp</w:t>
+      </w:r>
+      <w:proofErr w:type="spellEnd"/>
+      <w:r>
+        <w:rPr>
+          <w:rFonts w:ascii="Arial Rounded MT Bold" w:hAnsi="Arial Rounded MT Bold"/>
+          <w:sz w:val="20"/>
+          <w:szCs w:val="20"/>
+        </w:rPr>
+        <w:t xml:space="preserve"> </w:t>
+      </w:r>
+      <w:proofErr w:type="gramStart"/>
+      <w:r>
+        <w:rPr>
+          <w:rFonts w:ascii="Arial Rounded MT Bold" w:hAnsi="Arial Rounded MT Bold"/>
+          <w:sz w:val="20"/>
+          <w:szCs w:val="20"/>
+        </w:rPr>
+        <w:t>declarados</w:t>
       </w:r>
       <w:r>
         <w:rPr>
@@ -7174,7 +7446,16 @@
           <w:sz w:val="20"/>
           <w:szCs w:val="20"/>
         </w:rPr>
-        <w:t>por las partes (se establece que el día será computado desde las 08:00 am hasta las</w:t>
+        <w:t>por</w:t>
+      </w:r>
+      <w:proofErr w:type="gramEnd"/>
+      <w:r>
+        <w:rPr>
+          <w:rFonts w:ascii="Arial Rounded MT Bold" w:hAnsi="Arial Rounded MT Bold"/>
+          <w:sz w:val="20"/>
+          <w:szCs w:val="20"/>
+        </w:rPr>
+        <w:t xml:space="preserve"> las partes (se establece que el día será computado desde las 08:00 am hasta las</w:t>
       </w:r>
       <w:r>
         <w:rPr>
@@ -7349,13 +7630,23 @@
         </w:rPr>
         <w:t xml:space="preserve"> </w:t>
       </w:r>
-      <w:r>
-        <w:rPr>
-          <w:rFonts w:ascii="Arial Rounded MT Bold" w:hAnsi="Arial Rounded MT Bold"/>
-          <w:sz w:val="20"/>
-          <w:szCs w:val="20"/>
-        </w:rPr>
-        <w:t>whatsapp:</w:t>
+      <w:proofErr w:type="spellStart"/>
+      <w:r>
+        <w:rPr>
+          <w:rFonts w:ascii="Arial Rounded MT Bold" w:hAnsi="Arial Rounded MT Bold"/>
+          <w:sz w:val="20"/>
+          <w:szCs w:val="20"/>
+        </w:rPr>
+        <w:t>whatsapp</w:t>
+      </w:r>
+      <w:proofErr w:type="spellEnd"/>
+      <w:r>
+        <w:rPr>
+          <w:rFonts w:ascii="Arial Rounded MT Bold" w:hAnsi="Arial Rounded MT Bold"/>
+          <w:sz w:val="20"/>
+          <w:szCs w:val="20"/>
+        </w:rPr>
+        <w:t>:</w:t>
       </w:r>
     </w:p>
     <w:p>
@@ -7508,12 +7799,14 @@
         </w:rPr>
         <w:t xml:space="preserve"> </w:t>
       </w:r>
+      <w:proofErr w:type="spellStart"/>
       <w:r>
         <w:rPr>
           <w:rFonts w:ascii="Arial Rounded MT Bold" w:hAnsi="Arial Rounded MT Bold"/>
         </w:rPr>
         <w:t>whatsapp</w:t>
       </w:r>
+      <w:proofErr w:type="spellEnd"/>
       <w:r>
         <w:rPr>
           <w:rFonts w:ascii="Arial Rounded MT Bold" w:hAnsi="Arial Rounded MT Bold"/>
@@ -7650,12 +7943,14 @@
         </w:rPr>
         <w:t xml:space="preserve"> </w:t>
       </w:r>
+      <w:proofErr w:type="spellStart"/>
       <w:r>
         <w:rPr>
           <w:rFonts w:ascii="Arial Rounded MT Bold" w:hAnsi="Arial Rounded MT Bold"/>
         </w:rPr>
         <w:t>whatsapp</w:t>
       </w:r>
+      <w:proofErr w:type="spellEnd"/>
       <w:r>
         <w:rPr>
           <w:rFonts w:ascii="Arial Rounded MT Bold" w:hAnsi="Arial Rounded MT Bold"/>
@@ -7793,12 +8088,14 @@
         </w:rPr>
         <w:t xml:space="preserve"> </w:t>
       </w:r>
+      <w:proofErr w:type="spellStart"/>
       <w:r>
         <w:rPr>
           <w:rFonts w:ascii="Arial Rounded MT Bold" w:hAnsi="Arial Rounded MT Bold"/>
         </w:rPr>
         <w:t>whatsapp</w:t>
       </w:r>
+      <w:proofErr w:type="spellEnd"/>
       <w:r>
         <w:rPr>
           <w:rFonts w:ascii="Arial Rounded MT Bold" w:hAnsi="Arial Rounded MT Bold"/>
@@ -8800,6 +9097,7 @@
         </w:rPr>
         <w:t xml:space="preserve"> </w:t>
       </w:r>
+      <w:proofErr w:type="gramStart"/>
       <w:r>
         <w:rPr>
           <w:rFonts w:ascii="Arial Rounded MT Bold" w:hAnsi="Arial Rounded MT Bold"/>
@@ -8831,7 +9129,16 @@
           <w:sz w:val="20"/>
           <w:szCs w:val="20"/>
         </w:rPr>
-        <w:t>de sus domicilios personales y se someten a lo establecido en clausula novena del</w:t>
+        <w:t>de</w:t>
+      </w:r>
+      <w:proofErr w:type="gramEnd"/>
+      <w:r>
+        <w:rPr>
+          <w:rFonts w:ascii="Arial Rounded MT Bold" w:hAnsi="Arial Rounded MT Bold"/>
+          <w:sz w:val="20"/>
+          <w:szCs w:val="20"/>
+        </w:rPr>
+        <w:t xml:space="preserve"> sus domicilios personales y se someten a lo establecido en clausula novena del</w:t>
       </w:r>
       <w:r>
         <w:rPr>
@@ -8968,7 +9275,25 @@
           <w:sz w:val="20"/>
           <w:szCs w:val="20"/>
         </w:rPr>
-        <w:t xml:space="preserve">Tanto EL ASOCIADO y EL ASOCIANTE, declarar conocer y aceptar la participación de EL TERCERO en el presente contrato quien actúa y realiza actividades de intermediación financiera a favor de </w:t>
+        <w:t xml:space="preserve">Tanto EL ASOCIADO y EL ASOCIANTE, declarar conocer y aceptar la participación de </w:t>
+      </w:r>
+      <w:r>
+        <w:rPr>
+          <w:rFonts w:ascii="Arial Rounded MT Bold" w:hAnsi="Arial Rounded MT Bold"/>
+          <w:b/>
+          <w:bCs/>
+          <w:sz w:val="20"/>
+          <w:szCs w:val="20"/>
+        </w:rPr>
+        <w:t>EL TERCERO</w:t>
+      </w:r>
+      <w:r>
+        <w:rPr>
+          <w:rFonts w:ascii="Arial Rounded MT Bold" w:hAnsi="Arial Rounded MT Bold"/>
+          <w:sz w:val="20"/>
+          <w:szCs w:val="20"/>
+        </w:rPr>
+        <w:t xml:space="preserve"> en el presente contrato quien actúa y realiza actividades de intermediación financiera a favor de </w:t>
       </w:r>
       <w:r>
         <w:rPr>
@@ -8984,8 +9309,18 @@
           <w:sz w:val="20"/>
           <w:szCs w:val="20"/>
         </w:rPr>
-        <w:t>EL ASOCIADO y EL ASOCIANTE, quedando autorizado a recibir en sus cuentas corrientes N°</w:t>
-      </w:r>
+        <w:t xml:space="preserve">EL ASOCIADO y EL ASOCIANTE, quedando autorizado a recibir en sus cuentas corrientes </w:t>
+      </w:r>
+      <w:proofErr w:type="spellStart"/>
+      <w:r>
+        <w:rPr>
+          <w:rFonts w:ascii="Arial Rounded MT Bold" w:hAnsi="Arial Rounded MT Bold"/>
+          <w:sz w:val="20"/>
+          <w:szCs w:val="20"/>
+        </w:rPr>
+        <w:t>N°</w:t>
+      </w:r>
+      <w:proofErr w:type="spellEnd"/>
       <w:r>
         <w:rPr>
           <w:rFonts w:ascii="Arial Rounded MT Bold" w:hAnsi="Arial Rounded MT Bold"/>
@@ -9000,7 +9335,15 @@
           <w:sz w:val="20"/>
           <w:szCs w:val="20"/>
         </w:rPr>
-        <w:t xml:space="preserve">, del </w:t>
+        <w:t>, del</w:t>
+      </w:r>
+      <w:r>
+        <w:rPr>
+          <w:rFonts w:ascii="Arial Rounded MT Bold" w:hAnsi="Arial Rounded MT Bold"/>
+          <w:sz w:val="20"/>
+          <w:szCs w:val="20"/>
+        </w:rPr>
+        <w:t xml:space="preserve"> banco </w:t>
       </w:r>
       <w:r>
         <w:rPr>
@@ -9032,8 +9375,18 @@
           <w:sz w:val="20"/>
           <w:szCs w:val="20"/>
         </w:rPr>
-        <w:t xml:space="preserve"> N°</w:t>
-      </w:r>
+        <w:t xml:space="preserve"> </w:t>
+      </w:r>
+      <w:proofErr w:type="spellStart"/>
+      <w:r>
+        <w:rPr>
+          <w:rFonts w:ascii="Arial Rounded MT Bold" w:hAnsi="Arial Rounded MT Bold"/>
+          <w:sz w:val="20"/>
+          <w:szCs w:val="20"/>
+        </w:rPr>
+        <w:t>N°</w:t>
+      </w:r>
+      <w:proofErr w:type="spellEnd"/>
       <w:r>
         <w:rPr>
           <w:rFonts w:ascii="Arial Rounded MT Bold" w:hAnsi="Arial Rounded MT Bold"/>
@@ -9856,7 +10209,19 @@
                                   <w:szCs w:val="20"/>
                                   <w:lang w:val="es-PE"/>
                                 </w:rPr>
-                                <w:t>DNI N</w:t>
+                                <w:t xml:space="preserve">DNI </w:t>
+                              </w:r>
+                              <w:proofErr w:type="spellStart"/>
+                              <w:r>
+                                <w:rPr>
+                                  <w:rFonts w:ascii="Arial Rounded MT Bold" w:hAnsi="Arial Rounded MT Bold"/>
+                                  <w:b/>
+                                  <w:color w:val="000000" w:themeColor="text1"/>
+                                  <w:sz w:val="20"/>
+                                  <w:szCs w:val="20"/>
+                                  <w:lang w:val="es-PE"/>
+                                </w:rPr>
+                                <w:t>N</w:t>
                               </w:r>
                               <w:r>
                                 <w:rPr>
@@ -9867,7 +10232,19 @@
                                   <w:szCs w:val="20"/>
                                   <w:lang w:val="es-PE"/>
                                 </w:rPr>
-                                <w:t>° {{NUMERODOCUMENTO}}</w:t>
+                                <w:t>°</w:t>
+                              </w:r>
+                              <w:proofErr w:type="spellEnd"/>
+                              <w:r>
+                                <w:rPr>
+                                  <w:rFonts w:ascii="Arial Rounded MT Bold" w:hAnsi="Arial Rounded MT Bold"/>
+                                  <w:b/>
+                                  <w:color w:val="000000" w:themeColor="text1"/>
+                                  <w:sz w:val="20"/>
+                                  <w:szCs w:val="20"/>
+                                  <w:lang w:val="es-PE"/>
+                                </w:rPr>
+                                <w:t xml:space="preserve"> {{NUMERODOCUMENTO}}</w:t>
                               </w:r>
                             </w:p>
                             <w:p>
@@ -10022,7 +10399,19 @@
                             <w:szCs w:val="20"/>
                             <w:lang w:val="es-PE"/>
                           </w:rPr>
-                          <w:t>DNI N</w:t>
+                          <w:t xml:space="preserve">DNI </w:t>
+                        </w:r>
+                        <w:proofErr w:type="spellStart"/>
+                        <w:r>
+                          <w:rPr>
+                            <w:rFonts w:ascii="Arial Rounded MT Bold" w:hAnsi="Arial Rounded MT Bold"/>
+                            <w:b/>
+                            <w:color w:val="000000" w:themeColor="text1"/>
+                            <w:sz w:val="20"/>
+                            <w:szCs w:val="20"/>
+                            <w:lang w:val="es-PE"/>
+                          </w:rPr>
+                          <w:t>N</w:t>
                         </w:r>
                         <w:r>
                           <w:rPr>
@@ -10033,7 +10422,19 @@
                             <w:szCs w:val="20"/>
                             <w:lang w:val="es-PE"/>
                           </w:rPr>
-                          <w:t>° {{NUMERODOCUMENTO}}</w:t>
+                          <w:t>°</w:t>
+                        </w:r>
+                        <w:proofErr w:type="spellEnd"/>
+                        <w:r>
+                          <w:rPr>
+                            <w:rFonts w:ascii="Arial Rounded MT Bold" w:hAnsi="Arial Rounded MT Bold"/>
+                            <w:b/>
+                            <w:color w:val="000000" w:themeColor="text1"/>
+                            <w:sz w:val="20"/>
+                            <w:szCs w:val="20"/>
+                            <w:lang w:val="es-PE"/>
+                          </w:rPr>
+                          <w:t xml:space="preserve"> {{NUMERODOCUMENTO}}</w:t>
                         </w:r>
                       </w:p>
                       <w:p>
@@ -11202,6 +11603,7 @@
           <w:sz w:val="20"/>
           <w:szCs w:val="20"/>
         </w:rPr>
+        <w:lastRenderedPageBreak/>
         <w:tab/>
       </w:r>
     </w:p>
@@ -11355,7 +11757,43 @@
                               <w:sz w:val="18"/>
                               <w:szCs w:val="18"/>
                             </w:rPr>
-                            <w:t>Alegría Arias de Morey N° 219 oficina 2 A</w:t>
+                            <w:t xml:space="preserve">Alegría Arias de </w:t>
+                          </w:r>
+                          <w:proofErr w:type="spellStart"/>
+                          <w:r>
+                            <w:rPr>
+                              <w:rFonts w:ascii="Arial" w:hAnsi="Arial" w:cs="Arial"/>
+                              <w:sz w:val="18"/>
+                              <w:szCs w:val="18"/>
+                            </w:rPr>
+                            <w:t>Morey</w:t>
+                          </w:r>
+                          <w:proofErr w:type="spellEnd"/>
+                          <w:r>
+                            <w:rPr>
+                              <w:rFonts w:ascii="Arial" w:hAnsi="Arial" w:cs="Arial"/>
+                              <w:sz w:val="18"/>
+                              <w:szCs w:val="18"/>
+                            </w:rPr>
+                            <w:t xml:space="preserve"> </w:t>
+                          </w:r>
+                          <w:proofErr w:type="spellStart"/>
+                          <w:r>
+                            <w:rPr>
+                              <w:rFonts w:ascii="Arial" w:hAnsi="Arial" w:cs="Arial"/>
+                              <w:sz w:val="18"/>
+                              <w:szCs w:val="18"/>
+                            </w:rPr>
+                            <w:t>N°</w:t>
+                          </w:r>
+                          <w:proofErr w:type="spellEnd"/>
+                          <w:r>
+                            <w:rPr>
+                              <w:rFonts w:ascii="Arial" w:hAnsi="Arial" w:cs="Arial"/>
+                              <w:sz w:val="18"/>
+                              <w:szCs w:val="18"/>
+                            </w:rPr>
+                            <w:t xml:space="preserve"> 219 oficina 2 A</w:t>
                           </w:r>
                         </w:p>
                       </w:txbxContent>
@@ -11458,7 +11896,43 @@
                         <w:sz w:val="18"/>
                         <w:szCs w:val="18"/>
                       </w:rPr>
-                      <w:t>Alegría Arias de Morey N° 219 oficina 2 A</w:t>
+                      <w:t xml:space="preserve">Alegría Arias de </w:t>
+                    </w:r>
+                    <w:proofErr w:type="spellStart"/>
+                    <w:r>
+                      <w:rPr>
+                        <w:rFonts w:ascii="Arial" w:hAnsi="Arial" w:cs="Arial"/>
+                        <w:sz w:val="18"/>
+                        <w:szCs w:val="18"/>
+                      </w:rPr>
+                      <w:t>Morey</w:t>
+                    </w:r>
+                    <w:proofErr w:type="spellEnd"/>
+                    <w:r>
+                      <w:rPr>
+                        <w:rFonts w:ascii="Arial" w:hAnsi="Arial" w:cs="Arial"/>
+                        <w:sz w:val="18"/>
+                        <w:szCs w:val="18"/>
+                      </w:rPr>
+                      <w:t xml:space="preserve"> </w:t>
+                    </w:r>
+                    <w:proofErr w:type="spellStart"/>
+                    <w:r>
+                      <w:rPr>
+                        <w:rFonts w:ascii="Arial" w:hAnsi="Arial" w:cs="Arial"/>
+                        <w:sz w:val="18"/>
+                        <w:szCs w:val="18"/>
+                      </w:rPr>
+                      <w:t>N°</w:t>
+                    </w:r>
+                    <w:proofErr w:type="spellEnd"/>
+                    <w:r>
+                      <w:rPr>
+                        <w:rFonts w:ascii="Arial" w:hAnsi="Arial" w:cs="Arial"/>
+                        <w:sz w:val="18"/>
+                        <w:szCs w:val="18"/>
+                      </w:rPr>
+                      <w:t xml:space="preserve"> 219 oficina 2 A</w:t>
                     </w:r>
                   </w:p>
                 </w:txbxContent>

</xml_diff>

<commit_message>
SE MODIFICO EL WORD, EN LUGAR DE 15 SE PUSO 07
</commit_message>
<xml_diff>
--- a/contrato_corto_plazo.docx
+++ b/contrato_corto_plazo.docx
@@ -25,14 +25,12 @@
         </w:rPr>
         <w:t xml:space="preserve"> </w:t>
       </w:r>
-      <w:proofErr w:type="spellStart"/>
       <w:r>
         <w:rPr>
           <w:rFonts w:ascii="Arial Rounded MT Bold" w:hAnsi="Arial Rounded MT Bold"/>
         </w:rPr>
         <w:t>N°</w:t>
       </w:r>
-      <w:proofErr w:type="spellEnd"/>
       <w:r>
         <w:rPr>
           <w:rFonts w:ascii="Arial Rounded MT Bold" w:hAnsi="Arial Rounded MT Bold"/>
@@ -312,25 +310,7 @@
           <w:sz w:val="20"/>
           <w:szCs w:val="20"/>
         </w:rPr>
-        <w:t xml:space="preserve"> inscrita en la Partida Electrónica </w:t>
-      </w:r>
-      <w:proofErr w:type="spellStart"/>
-      <w:r>
-        <w:rPr>
-          <w:rFonts w:ascii="Arial Rounded MT Bold" w:hAnsi="Arial Rounded MT Bold"/>
-          <w:sz w:val="20"/>
-          <w:szCs w:val="20"/>
-        </w:rPr>
-        <w:t>N°</w:t>
-      </w:r>
-      <w:proofErr w:type="spellEnd"/>
-      <w:r>
-        <w:rPr>
-          <w:rFonts w:ascii="Arial Rounded MT Bold" w:hAnsi="Arial Rounded MT Bold"/>
-          <w:sz w:val="20"/>
-          <w:szCs w:val="20"/>
-        </w:rPr>
-        <w:t xml:space="preserve"> </w:t>
+        <w:t xml:space="preserve"> inscrita en la Partida Electrónica N° </w:t>
       </w:r>
       <w:r>
         <w:rPr>
@@ -346,25 +326,7 @@
           <w:sz w:val="20"/>
           <w:szCs w:val="20"/>
         </w:rPr>
-        <w:t xml:space="preserve"> del Registro de Personas Jurídicas de Zona Registral </w:t>
-      </w:r>
-      <w:proofErr w:type="spellStart"/>
-      <w:r>
-        <w:rPr>
-          <w:rFonts w:ascii="Arial Rounded MT Bold" w:hAnsi="Arial Rounded MT Bold"/>
-          <w:sz w:val="20"/>
-          <w:szCs w:val="20"/>
-        </w:rPr>
-        <w:t>N°</w:t>
-      </w:r>
-      <w:proofErr w:type="spellEnd"/>
-      <w:r>
-        <w:rPr>
-          <w:rFonts w:ascii="Arial Rounded MT Bold" w:hAnsi="Arial Rounded MT Bold"/>
-          <w:sz w:val="20"/>
-          <w:szCs w:val="20"/>
-        </w:rPr>
-        <w:t xml:space="preserve"> III – C – Oficina Registral </w:t>
+        <w:t xml:space="preserve"> del Registro de Personas Jurídicas de Zona Registral N° III – C – Oficina Registral </w:t>
       </w:r>
       <w:r>
         <w:rPr>
@@ -396,25 +358,7 @@
           <w:sz w:val="20"/>
           <w:szCs w:val="20"/>
         </w:rPr>
-        <w:t xml:space="preserve">, identificado con DNI </w:t>
-      </w:r>
-      <w:proofErr w:type="spellStart"/>
-      <w:r>
-        <w:rPr>
-          <w:rFonts w:ascii="Arial Rounded MT Bold" w:hAnsi="Arial Rounded MT Bold"/>
-          <w:sz w:val="20"/>
-          <w:szCs w:val="20"/>
-        </w:rPr>
-        <w:t>N°</w:t>
-      </w:r>
-      <w:proofErr w:type="spellEnd"/>
-      <w:r>
-        <w:rPr>
-          <w:rFonts w:ascii="Arial Rounded MT Bold" w:hAnsi="Arial Rounded MT Bold"/>
-          <w:sz w:val="20"/>
-          <w:szCs w:val="20"/>
-        </w:rPr>
-        <w:t xml:space="preserve"> </w:t>
+        <w:t xml:space="preserve">, identificado con DNI N° </w:t>
       </w:r>
       <w:r>
         <w:rPr>
@@ -470,25 +414,7 @@
           <w:sz w:val="20"/>
           <w:szCs w:val="20"/>
         </w:rPr>
-        <w:t xml:space="preserve"> Belaunde </w:t>
-      </w:r>
-      <w:proofErr w:type="spellStart"/>
-      <w:r>
-        <w:rPr>
-          <w:rFonts w:ascii="Arial Rounded MT Bold" w:hAnsi="Arial Rounded MT Bold"/>
-          <w:sz w:val="20"/>
-          <w:szCs w:val="20"/>
-        </w:rPr>
-        <w:t>N°</w:t>
-      </w:r>
-      <w:proofErr w:type="spellEnd"/>
-      <w:r>
-        <w:rPr>
-          <w:rFonts w:ascii="Arial Rounded MT Bold" w:hAnsi="Arial Rounded MT Bold"/>
-          <w:sz w:val="20"/>
-          <w:szCs w:val="20"/>
-        </w:rPr>
-        <w:t xml:space="preserve"> 318 - </w:t>
+        <w:t xml:space="preserve"> Belaunde N° 318 - </w:t>
       </w:r>
       <w:r>
         <w:rPr>
@@ -610,25 +536,7 @@
           <w:sz w:val="20"/>
           <w:szCs w:val="20"/>
         </w:rPr>
-        <w:t xml:space="preserve"> </w:t>
-      </w:r>
-      <w:proofErr w:type="spellStart"/>
-      <w:r>
-        <w:rPr>
-          <w:rFonts w:ascii="Arial Rounded MT Bold" w:hAnsi="Arial Rounded MT Bold"/>
-          <w:sz w:val="20"/>
-          <w:szCs w:val="20"/>
-        </w:rPr>
-        <w:t>N°</w:t>
-      </w:r>
-      <w:proofErr w:type="spellEnd"/>
-      <w:r>
-        <w:rPr>
-          <w:rFonts w:ascii="Arial Rounded MT Bold" w:hAnsi="Arial Rounded MT Bold"/>
-          <w:sz w:val="20"/>
-          <w:szCs w:val="20"/>
-        </w:rPr>
-        <w:t xml:space="preserve"> </w:t>
+        <w:t xml:space="preserve"> N° </w:t>
       </w:r>
       <w:r>
         <w:rPr>
@@ -883,43 +791,7 @@
           <w:sz w:val="20"/>
           <w:szCs w:val="20"/>
         </w:rPr>
-        <w:t xml:space="preserve">Empresa HEO ASESORIA Y CONSULTORIA EMPRESARIAL S.A.C., con RUC: 20611447541, inscrita en la Partida Electrónica </w:t>
-      </w:r>
-      <w:proofErr w:type="spellStart"/>
-      <w:r>
-        <w:rPr>
-          <w:rFonts w:ascii="Arial Rounded MT Bold" w:hAnsi="Arial Rounded MT Bold"/>
-          <w:sz w:val="20"/>
-          <w:szCs w:val="20"/>
-        </w:rPr>
-        <w:t>N°</w:t>
-      </w:r>
-      <w:proofErr w:type="spellEnd"/>
-      <w:r>
-        <w:rPr>
-          <w:rFonts w:ascii="Arial Rounded MT Bold" w:hAnsi="Arial Rounded MT Bold"/>
-          <w:sz w:val="20"/>
-          <w:szCs w:val="20"/>
-        </w:rPr>
-        <w:t xml:space="preserve"> 11221847 del Registro de Personas Jurídicas de Zona Registral </w:t>
-      </w:r>
-      <w:proofErr w:type="spellStart"/>
-      <w:r>
-        <w:rPr>
-          <w:rFonts w:ascii="Arial Rounded MT Bold" w:hAnsi="Arial Rounded MT Bold"/>
-          <w:sz w:val="20"/>
-          <w:szCs w:val="20"/>
-        </w:rPr>
-        <w:t>N°</w:t>
-      </w:r>
-      <w:proofErr w:type="spellEnd"/>
-      <w:r>
-        <w:rPr>
-          <w:rFonts w:ascii="Arial Rounded MT Bold" w:hAnsi="Arial Rounded MT Bold"/>
-          <w:sz w:val="20"/>
-          <w:szCs w:val="20"/>
-        </w:rPr>
-        <w:t xml:space="preserve"> III – C – Oficina Registral Tarapoto,  debidamente representada por su </w:t>
+        <w:t xml:space="preserve">Empresa HEO ASESORIA Y CONSULTORIA EMPRESARIAL S.A.C., con RUC: 20611447541, inscrita en la Partida Electrónica N° 11221847 del Registro de Personas Jurídicas de Zona Registral N° III – C – Oficina Registral Tarapoto,  debidamente representada por su </w:t>
       </w:r>
       <w:r>
         <w:rPr>
@@ -951,25 +823,7 @@
           <w:sz w:val="20"/>
           <w:szCs w:val="20"/>
         </w:rPr>
-        <w:t xml:space="preserve">, identificado con DNI </w:t>
-      </w:r>
-      <w:proofErr w:type="spellStart"/>
-      <w:r>
-        <w:rPr>
-          <w:rFonts w:ascii="Arial Rounded MT Bold" w:hAnsi="Arial Rounded MT Bold"/>
-          <w:sz w:val="20"/>
-          <w:szCs w:val="20"/>
-        </w:rPr>
-        <w:t>N°</w:t>
-      </w:r>
-      <w:proofErr w:type="spellEnd"/>
-      <w:r>
-        <w:rPr>
-          <w:rFonts w:ascii="Arial Rounded MT Bold" w:hAnsi="Arial Rounded MT Bold"/>
-          <w:sz w:val="20"/>
-          <w:szCs w:val="20"/>
-        </w:rPr>
-        <w:t xml:space="preserve"> </w:t>
+        <w:t xml:space="preserve">, identificado con DNI N° </w:t>
       </w:r>
       <w:r>
         <w:rPr>
@@ -985,25 +839,7 @@
           <w:sz w:val="20"/>
           <w:szCs w:val="20"/>
         </w:rPr>
-        <w:t xml:space="preserve">, con domicilio fiscal en Jirón Alegría Arias de </w:t>
-      </w:r>
-      <w:proofErr w:type="spellStart"/>
-      <w:r>
-        <w:rPr>
-          <w:rFonts w:ascii="Arial Rounded MT Bold" w:hAnsi="Arial Rounded MT Bold"/>
-          <w:sz w:val="20"/>
-          <w:szCs w:val="20"/>
-        </w:rPr>
-        <w:t>Morey</w:t>
-      </w:r>
-      <w:proofErr w:type="spellEnd"/>
-      <w:r>
-        <w:rPr>
-          <w:rFonts w:ascii="Arial Rounded MT Bold" w:hAnsi="Arial Rounded MT Bold"/>
-          <w:sz w:val="20"/>
-          <w:szCs w:val="20"/>
-        </w:rPr>
-        <w:t xml:space="preserve"> 219, Oficina 2A, Distrito de Tarapoto, Provincia y Departamento de San Martin, quien para efectos del presente se le denominará “EL TERCERO”.</w:t>
+        <w:t>, con domicilio fiscal en Jirón Alegría Arias de Morey 219, Oficina 2A, Distrito de Tarapoto, Provincia y Departamento de San Martin, quien para efectos del presente se le denominará “EL TERCERO”.</w:t>
       </w:r>
     </w:p>
     <w:p>
@@ -2034,18 +1870,8 @@
           <w:sz w:val="20"/>
           <w:szCs w:val="20"/>
         </w:rPr>
-        <w:t xml:space="preserve">corriente </w:t>
-      </w:r>
-      <w:proofErr w:type="spellStart"/>
-      <w:r>
-        <w:rPr>
-          <w:rFonts w:ascii="Arial Rounded MT Bold" w:hAnsi="Arial Rounded MT Bold"/>
-          <w:sz w:val="20"/>
-          <w:szCs w:val="20"/>
-        </w:rPr>
-        <w:t>N°</w:t>
-      </w:r>
-      <w:proofErr w:type="spellEnd"/>
+        <w:t>corriente N°</w:t>
+      </w:r>
       <w:r>
         <w:rPr>
           <w:rFonts w:ascii="Arial Rounded MT Bold" w:hAnsi="Arial Rounded MT Bold"/>
@@ -2516,27 +2342,7 @@
           <w:sz w:val="20"/>
           <w:szCs w:val="20"/>
         </w:rPr>
-        <w:t xml:space="preserve"> </w:t>
-      </w:r>
-      <w:proofErr w:type="spellStart"/>
-      <w:r>
-        <w:rPr>
-          <w:rFonts w:ascii="Arial Rounded MT Bold" w:hAnsi="Arial Rounded MT Bold"/>
-          <w:spacing w:val="1"/>
-          <w:sz w:val="20"/>
-          <w:szCs w:val="20"/>
-        </w:rPr>
-        <w:t>N°</w:t>
-      </w:r>
-      <w:proofErr w:type="spellEnd"/>
-      <w:r>
-        <w:rPr>
-          <w:rFonts w:ascii="Arial Rounded MT Bold" w:hAnsi="Arial Rounded MT Bold"/>
-          <w:spacing w:val="1"/>
-          <w:sz w:val="20"/>
-          <w:szCs w:val="20"/>
-        </w:rPr>
-        <w:t xml:space="preserve"> </w:t>
+        <w:t xml:space="preserve"> N° </w:t>
       </w:r>
       <w:r>
         <w:rPr>
@@ -4473,7 +4279,7 @@
           <w:sz w:val="20"/>
           <w:szCs w:val="20"/>
         </w:rPr>
-        <w:t>15</w:t>
+        <w:t>07</w:t>
       </w:r>
       <w:r>
         <w:rPr>
@@ -7390,25 +7196,7 @@
           <w:sz w:val="20"/>
           <w:szCs w:val="20"/>
         </w:rPr>
-        <w:t xml:space="preserve">e recibidas en los correos electrónicos y números de </w:t>
-      </w:r>
-      <w:proofErr w:type="spellStart"/>
-      <w:r>
-        <w:rPr>
-          <w:rFonts w:ascii="Arial Rounded MT Bold" w:hAnsi="Arial Rounded MT Bold"/>
-          <w:sz w:val="20"/>
-          <w:szCs w:val="20"/>
-        </w:rPr>
-        <w:t>whatsapp</w:t>
-      </w:r>
-      <w:proofErr w:type="spellEnd"/>
-      <w:r>
-        <w:rPr>
-          <w:rFonts w:ascii="Arial Rounded MT Bold" w:hAnsi="Arial Rounded MT Bold"/>
-          <w:sz w:val="20"/>
-          <w:szCs w:val="20"/>
-        </w:rPr>
-        <w:t xml:space="preserve"> declarados</w:t>
+        <w:t>e recibidas en los correos electrónicos y números de whatsapp declarados</w:t>
       </w:r>
       <w:r>
         <w:rPr>
@@ -7608,23 +7396,13 @@
         </w:rPr>
         <w:t xml:space="preserve"> </w:t>
       </w:r>
-      <w:proofErr w:type="spellStart"/>
-      <w:r>
-        <w:rPr>
-          <w:rFonts w:ascii="Arial Rounded MT Bold" w:hAnsi="Arial Rounded MT Bold"/>
-          <w:sz w:val="20"/>
-          <w:szCs w:val="20"/>
-        </w:rPr>
-        <w:t>whatsapp</w:t>
-      </w:r>
-      <w:proofErr w:type="spellEnd"/>
-      <w:r>
-        <w:rPr>
-          <w:rFonts w:ascii="Arial Rounded MT Bold" w:hAnsi="Arial Rounded MT Bold"/>
-          <w:sz w:val="20"/>
-          <w:szCs w:val="20"/>
-        </w:rPr>
-        <w:t>:</w:t>
+      <w:r>
+        <w:rPr>
+          <w:rFonts w:ascii="Arial Rounded MT Bold" w:hAnsi="Arial Rounded MT Bold"/>
+          <w:sz w:val="20"/>
+          <w:szCs w:val="20"/>
+        </w:rPr>
+        <w:t>whatsapp:</w:t>
       </w:r>
     </w:p>
     <w:p>
@@ -7777,14 +7555,12 @@
         </w:rPr>
         <w:t xml:space="preserve"> </w:t>
       </w:r>
-      <w:proofErr w:type="spellStart"/>
       <w:r>
         <w:rPr>
           <w:rFonts w:ascii="Arial Rounded MT Bold" w:hAnsi="Arial Rounded MT Bold"/>
         </w:rPr>
         <w:t>whatsapp</w:t>
       </w:r>
-      <w:proofErr w:type="spellEnd"/>
       <w:r>
         <w:rPr>
           <w:rFonts w:ascii="Arial Rounded MT Bold" w:hAnsi="Arial Rounded MT Bold"/>
@@ -7921,14 +7697,12 @@
         </w:rPr>
         <w:t xml:space="preserve"> </w:t>
       </w:r>
-      <w:proofErr w:type="spellStart"/>
       <w:r>
         <w:rPr>
           <w:rFonts w:ascii="Arial Rounded MT Bold" w:hAnsi="Arial Rounded MT Bold"/>
         </w:rPr>
         <w:t>whatsapp</w:t>
       </w:r>
-      <w:proofErr w:type="spellEnd"/>
       <w:r>
         <w:rPr>
           <w:rFonts w:ascii="Arial Rounded MT Bold" w:hAnsi="Arial Rounded MT Bold"/>
@@ -8066,14 +7840,12 @@
         </w:rPr>
         <w:t xml:space="preserve"> </w:t>
       </w:r>
-      <w:proofErr w:type="spellStart"/>
       <w:r>
         <w:rPr>
           <w:rFonts w:ascii="Arial Rounded MT Bold" w:hAnsi="Arial Rounded MT Bold"/>
         </w:rPr>
         <w:t>whatsapp</w:t>
       </w:r>
-      <w:proofErr w:type="spellEnd"/>
       <w:r>
         <w:rPr>
           <w:rFonts w:ascii="Arial Rounded MT Bold" w:hAnsi="Arial Rounded MT Bold"/>
@@ -9277,18 +9049,8 @@
           <w:sz w:val="20"/>
           <w:szCs w:val="20"/>
         </w:rPr>
-        <w:t xml:space="preserve">EL ASOCIADO y EL ASOCIANTE, quedando autorizado a recibir en sus cuentas corrientes </w:t>
-      </w:r>
-      <w:proofErr w:type="spellStart"/>
-      <w:r>
-        <w:rPr>
-          <w:rFonts w:ascii="Arial Rounded MT Bold" w:hAnsi="Arial Rounded MT Bold"/>
-          <w:sz w:val="20"/>
-          <w:szCs w:val="20"/>
-        </w:rPr>
-        <w:t>N°</w:t>
-      </w:r>
-      <w:proofErr w:type="spellEnd"/>
+        <w:t>EL ASOCIADO y EL ASOCIANTE, quedando autorizado a recibir en sus cuentas corrientes N°</w:t>
+      </w:r>
       <w:r>
         <w:rPr>
           <w:rFonts w:ascii="Arial Rounded MT Bold" w:hAnsi="Arial Rounded MT Bold"/>
@@ -9343,18 +9105,8 @@
           <w:sz w:val="20"/>
           <w:szCs w:val="20"/>
         </w:rPr>
-        <w:t xml:space="preserve"> </w:t>
-      </w:r>
-      <w:proofErr w:type="spellStart"/>
-      <w:r>
-        <w:rPr>
-          <w:rFonts w:ascii="Arial Rounded MT Bold" w:hAnsi="Arial Rounded MT Bold"/>
-          <w:sz w:val="20"/>
-          <w:szCs w:val="20"/>
-        </w:rPr>
-        <w:t>N°</w:t>
-      </w:r>
-      <w:proofErr w:type="spellEnd"/>
+        <w:t xml:space="preserve"> N°</w:t>
+      </w:r>
       <w:r>
         <w:rPr>
           <w:rFonts w:ascii="Arial Rounded MT Bold" w:hAnsi="Arial Rounded MT Bold"/>
@@ -10185,19 +9937,7 @@
                                   <w:szCs w:val="20"/>
                                   <w:lang w:val="es-PE"/>
                                 </w:rPr>
-                                <w:t xml:space="preserve">DNI </w:t>
-                              </w:r>
-                              <w:proofErr w:type="spellStart"/>
-                              <w:r>
-                                <w:rPr>
-                                  <w:rFonts w:ascii="Arial Rounded MT Bold" w:hAnsi="Arial Rounded MT Bold"/>
-                                  <w:b/>
-                                  <w:color w:val="000000" w:themeColor="text1"/>
-                                  <w:sz w:val="20"/>
-                                  <w:szCs w:val="20"/>
-                                  <w:lang w:val="es-PE"/>
-                                </w:rPr>
-                                <w:t>N</w:t>
+                                <w:t>DNI N</w:t>
                               </w:r>
                               <w:r>
                                 <w:rPr>
@@ -10208,19 +9948,7 @@
                                   <w:szCs w:val="20"/>
                                   <w:lang w:val="es-PE"/>
                                 </w:rPr>
-                                <w:t>°</w:t>
-                              </w:r>
-                              <w:proofErr w:type="spellEnd"/>
-                              <w:r>
-                                <w:rPr>
-                                  <w:rFonts w:ascii="Arial Rounded MT Bold" w:hAnsi="Arial Rounded MT Bold"/>
-                                  <w:b/>
-                                  <w:color w:val="000000" w:themeColor="text1"/>
-                                  <w:sz w:val="20"/>
-                                  <w:szCs w:val="20"/>
-                                  <w:lang w:val="es-PE"/>
-                                </w:rPr>
-                                <w:t xml:space="preserve"> {{NUMERODOCUMENTO}}</w:t>
+                                <w:t>° {{NUMERODOCUMENTO}}</w:t>
                               </w:r>
                             </w:p>
                             <w:p>
@@ -10375,19 +10103,7 @@
                             <w:szCs w:val="20"/>
                             <w:lang w:val="es-PE"/>
                           </w:rPr>
-                          <w:t xml:space="preserve">DNI </w:t>
-                        </w:r>
-                        <w:proofErr w:type="spellStart"/>
-                        <w:r>
-                          <w:rPr>
-                            <w:rFonts w:ascii="Arial Rounded MT Bold" w:hAnsi="Arial Rounded MT Bold"/>
-                            <w:b/>
-                            <w:color w:val="000000" w:themeColor="text1"/>
-                            <w:sz w:val="20"/>
-                            <w:szCs w:val="20"/>
-                            <w:lang w:val="es-PE"/>
-                          </w:rPr>
-                          <w:t>N</w:t>
+                          <w:t>DNI N</w:t>
                         </w:r>
                         <w:r>
                           <w:rPr>
@@ -10398,19 +10114,7 @@
                             <w:szCs w:val="20"/>
                             <w:lang w:val="es-PE"/>
                           </w:rPr>
-                          <w:t>°</w:t>
-                        </w:r>
-                        <w:proofErr w:type="spellEnd"/>
-                        <w:r>
-                          <w:rPr>
-                            <w:rFonts w:ascii="Arial Rounded MT Bold" w:hAnsi="Arial Rounded MT Bold"/>
-                            <w:b/>
-                            <w:color w:val="000000" w:themeColor="text1"/>
-                            <w:sz w:val="20"/>
-                            <w:szCs w:val="20"/>
-                            <w:lang w:val="es-PE"/>
-                          </w:rPr>
-                          <w:t xml:space="preserve"> {{NUMERODOCUMENTO}}</w:t>
+                          <w:t>° {{NUMERODOCUMENTO}}</w:t>
                         </w:r>
                       </w:p>
                       <w:p>
@@ -11733,43 +11437,7 @@
                               <w:sz w:val="18"/>
                               <w:szCs w:val="18"/>
                             </w:rPr>
-                            <w:t xml:space="preserve">Alegría Arias de </w:t>
-                          </w:r>
-                          <w:proofErr w:type="spellStart"/>
-                          <w:r>
-                            <w:rPr>
-                              <w:rFonts w:ascii="Arial" w:hAnsi="Arial" w:cs="Arial"/>
-                              <w:sz w:val="18"/>
-                              <w:szCs w:val="18"/>
-                            </w:rPr>
-                            <w:t>Morey</w:t>
-                          </w:r>
-                          <w:proofErr w:type="spellEnd"/>
-                          <w:r>
-                            <w:rPr>
-                              <w:rFonts w:ascii="Arial" w:hAnsi="Arial" w:cs="Arial"/>
-                              <w:sz w:val="18"/>
-                              <w:szCs w:val="18"/>
-                            </w:rPr>
-                            <w:t xml:space="preserve"> </w:t>
-                          </w:r>
-                          <w:proofErr w:type="spellStart"/>
-                          <w:r>
-                            <w:rPr>
-                              <w:rFonts w:ascii="Arial" w:hAnsi="Arial" w:cs="Arial"/>
-                              <w:sz w:val="18"/>
-                              <w:szCs w:val="18"/>
-                            </w:rPr>
-                            <w:t>N°</w:t>
-                          </w:r>
-                          <w:proofErr w:type="spellEnd"/>
-                          <w:r>
-                            <w:rPr>
-                              <w:rFonts w:ascii="Arial" w:hAnsi="Arial" w:cs="Arial"/>
-                              <w:sz w:val="18"/>
-                              <w:szCs w:val="18"/>
-                            </w:rPr>
-                            <w:t xml:space="preserve"> 219 oficina 2 A</w:t>
+                            <w:t>Alegría Arias de Morey N° 219 oficina 2 A</w:t>
                           </w:r>
                         </w:p>
                       </w:txbxContent>
@@ -11872,43 +11540,7 @@
                         <w:sz w:val="18"/>
                         <w:szCs w:val="18"/>
                       </w:rPr>
-                      <w:t xml:space="preserve">Alegría Arias de </w:t>
-                    </w:r>
-                    <w:proofErr w:type="spellStart"/>
-                    <w:r>
-                      <w:rPr>
-                        <w:rFonts w:ascii="Arial" w:hAnsi="Arial" w:cs="Arial"/>
-                        <w:sz w:val="18"/>
-                        <w:szCs w:val="18"/>
-                      </w:rPr>
-                      <w:t>Morey</w:t>
-                    </w:r>
-                    <w:proofErr w:type="spellEnd"/>
-                    <w:r>
-                      <w:rPr>
-                        <w:rFonts w:ascii="Arial" w:hAnsi="Arial" w:cs="Arial"/>
-                        <w:sz w:val="18"/>
-                        <w:szCs w:val="18"/>
-                      </w:rPr>
-                      <w:t xml:space="preserve"> </w:t>
-                    </w:r>
-                    <w:proofErr w:type="spellStart"/>
-                    <w:r>
-                      <w:rPr>
-                        <w:rFonts w:ascii="Arial" w:hAnsi="Arial" w:cs="Arial"/>
-                        <w:sz w:val="18"/>
-                        <w:szCs w:val="18"/>
-                      </w:rPr>
-                      <w:t>N°</w:t>
-                    </w:r>
-                    <w:proofErr w:type="spellEnd"/>
-                    <w:r>
-                      <w:rPr>
-                        <w:rFonts w:ascii="Arial" w:hAnsi="Arial" w:cs="Arial"/>
-                        <w:sz w:val="18"/>
-                        <w:szCs w:val="18"/>
-                      </w:rPr>
-                      <w:t xml:space="preserve"> 219 oficina 2 A</w:t>
+                      <w:t>Alegría Arias de Morey N° 219 oficina 2 A</w:t>
                     </w:r>
                   </w:p>
                 </w:txbxContent>

</xml_diff>

<commit_message>
SE MODIFICO EL WORD CON OBSERVACIONES
</commit_message>
<xml_diff>
--- a/contrato_corto_plazo.docx
+++ b/contrato_corto_plazo.docx
@@ -1193,7 +1193,23 @@
           <w:sz w:val="20"/>
           <w:szCs w:val="20"/>
         </w:rPr>
-        <w:t>es una empresa minera constituida bajo las leyes de la república del Perú; el cual cuenta las autorizaciones sectoriales correspondientes; cuyo objeto principal es la extracción, transformación de minerales metálicos en sus diversas concesiones auríferas mineras</w:t>
+        <w:t>es una empresa minera constituida bajo las leyes de la república del Perú; el cual cuenta</w:t>
+      </w:r>
+      <w:r>
+        <w:rPr>
+          <w:rFonts w:ascii="Arial Rounded MT Bold" w:hAnsi="Arial Rounded MT Bold"/>
+          <w:sz w:val="20"/>
+          <w:szCs w:val="20"/>
+        </w:rPr>
+        <w:t xml:space="preserve"> con</w:t>
+      </w:r>
+      <w:r>
+        <w:rPr>
+          <w:rFonts w:ascii="Arial Rounded MT Bold" w:hAnsi="Arial Rounded MT Bold"/>
+          <w:sz w:val="20"/>
+          <w:szCs w:val="20"/>
+        </w:rPr>
+        <w:t xml:space="preserve"> las autorizaciones sectoriales correspondientes; cuyo objeto principal es la extracción, transformación de minerales metálicos en sus diversas concesiones auríferas mineras</w:t>
       </w:r>
       <w:r>
         <w:rPr>
@@ -3421,7 +3437,23 @@
           <w:sz w:val="20"/>
           <w:szCs w:val="20"/>
         </w:rPr>
-        <w:t>aplicará una penalidad equivalente al 50% del monto invertido, la cual descontada del</w:t>
+        <w:t xml:space="preserve">aplicará una penalidad equivalente al 50% del monto invertido, la cual </w:t>
+      </w:r>
+      <w:r>
+        <w:rPr>
+          <w:rFonts w:ascii="Arial Rounded MT Bold" w:hAnsi="Arial Rounded MT Bold"/>
+          <w:sz w:val="20"/>
+          <w:szCs w:val="20"/>
+        </w:rPr>
+        <w:t xml:space="preserve">será </w:t>
+      </w:r>
+      <w:r>
+        <w:rPr>
+          <w:rFonts w:ascii="Arial Rounded MT Bold" w:hAnsi="Arial Rounded MT Bold"/>
+          <w:sz w:val="20"/>
+          <w:szCs w:val="20"/>
+        </w:rPr>
+        <w:t>descontada del</w:t>
       </w:r>
       <w:r>
         <w:rPr>
@@ -11800,7 +11832,7 @@
                                   </pic:cNvPicPr>
                                 </pic:nvPicPr>
                                 <pic:blipFill>
-                                  <a:blip r:embed="rId1">
+                                  <a:blip r:embed="rId2">
                                     <a:extLst>
                                       <a:ext uri="{28A0092B-C50C-407E-A947-70E740481C1C}">
                                         <a14:useLocalDpi xmlns:a14="http://schemas.microsoft.com/office/drawing/2010/main" val="0"/>

</xml_diff>

<commit_message>
SE HICIERON AJUSTES EN EL WORD
</commit_message>
<xml_diff>
--- a/contrato_corto_plazo.docx
+++ b/contrato_corto_plazo.docx
@@ -1,6 +1,6 @@
 
 <file path=word/document.xml><?xml version="1.0" encoding="utf-8"?>
-<w:document xmlns:wpc="http://schemas.microsoft.com/office/word/2010/wordprocessingCanvas" xmlns:cx="http://schemas.microsoft.com/office/drawing/2014/chartex" xmlns:cx1="http://schemas.microsoft.com/office/drawing/2015/9/8/chartex" xmlns:cx2="http://schemas.microsoft.com/office/drawing/2015/10/21/chartex" xmlns:cx3="http://schemas.microsoft.com/office/drawing/2016/5/9/chartex" xmlns:cx4="http://schemas.microsoft.com/office/drawing/2016/5/10/chartex" xmlns:cx5="http://schemas.microsoft.com/office/drawing/2016/5/11/chartex" xmlns:cx6="http://schemas.microsoft.com/office/drawing/2016/5/12/chartex" xmlns:cx7="http://schemas.microsoft.com/office/drawing/2016/5/13/chartex" xmlns:cx8="http://schemas.microsoft.com/office/drawing/2016/5/14/chartex" xmlns:mc="http://schemas.openxmlformats.org/markup-compatibility/2006" xmlns:aink="http://schemas.microsoft.com/office/drawing/2016/ink" xmlns:am3d="http://schemas.microsoft.com/office/drawing/2017/model3d" xmlns:o="urn:schemas-microsoft-com:office:office" xmlns:oel="http://schemas.microsoft.com/office/2019/extlst" xmlns:r="http://schemas.openxmlformats.org/officeDocument/2006/relationships" xmlns:m="http://schemas.openxmlformats.org/officeDocument/2006/math" xmlns:v="urn:schemas-microsoft-com:vml" xmlns:wp14="http://schemas.microsoft.com/office/word/2010/wordprocessingDrawing" xmlns:wp="http://schemas.openxmlformats.org/drawingml/2006/wordprocessingDrawing" xmlns:w10="urn:schemas-microsoft-com:office:word" xmlns:w="http://schemas.openxmlformats.org/wordprocessingml/2006/main" xmlns:w14="http://schemas.microsoft.com/office/word/2010/wordml" xmlns:w15="http://schemas.microsoft.com/office/word/2012/wordml" xmlns:w16cex="http://schemas.microsoft.com/office/word/2018/wordml/cex" xmlns:w16cid="http://schemas.microsoft.com/office/word/2016/wordml/cid" xmlns:w16="http://schemas.microsoft.com/office/word/2018/wordml" xmlns:w16sdtdh="http://schemas.microsoft.com/office/word/2020/wordml/sdtdatahash" xmlns:w16se="http://schemas.microsoft.com/office/word/2015/wordml/symex" xmlns:wpg="http://schemas.microsoft.com/office/word/2010/wordprocessingGroup" xmlns:wpi="http://schemas.microsoft.com/office/word/2010/wordprocessingInk" xmlns:wne="http://schemas.microsoft.com/office/word/2006/wordml" xmlns:wps="http://schemas.microsoft.com/office/word/2010/wordprocessingShape" mc:Ignorable="w14 w15 w16se w16cid w16 w16cex w16sdtdh wp14">
+<w:document xmlns:wpc="http://schemas.microsoft.com/office/word/2010/wordprocessingCanvas" xmlns:cx="http://schemas.microsoft.com/office/drawing/2014/chartex" xmlns:cx1="http://schemas.microsoft.com/office/drawing/2015/9/8/chartex" xmlns:cx2="http://schemas.microsoft.com/office/drawing/2015/10/21/chartex" xmlns:cx3="http://schemas.microsoft.com/office/drawing/2016/5/9/chartex" xmlns:cx4="http://schemas.microsoft.com/office/drawing/2016/5/10/chartex" xmlns:cx5="http://schemas.microsoft.com/office/drawing/2016/5/11/chartex" xmlns:cx6="http://schemas.microsoft.com/office/drawing/2016/5/12/chartex" xmlns:cx7="http://schemas.microsoft.com/office/drawing/2016/5/13/chartex" xmlns:cx8="http://schemas.microsoft.com/office/drawing/2016/5/14/chartex" xmlns:mc="http://schemas.openxmlformats.org/markup-compatibility/2006" xmlns:aink="http://schemas.microsoft.com/office/drawing/2016/ink" xmlns:am3d="http://schemas.microsoft.com/office/drawing/2017/model3d" xmlns:o="urn:schemas-microsoft-com:office:office" xmlns:r="http://schemas.openxmlformats.org/officeDocument/2006/relationships" xmlns:m="http://schemas.openxmlformats.org/officeDocument/2006/math" xmlns:v="urn:schemas-microsoft-com:vml" xmlns:wp14="http://schemas.microsoft.com/office/word/2010/wordprocessingDrawing" xmlns:wp="http://schemas.openxmlformats.org/drawingml/2006/wordprocessingDrawing" xmlns:w10="urn:schemas-microsoft-com:office:word" xmlns:w="http://schemas.openxmlformats.org/wordprocessingml/2006/main" xmlns:w14="http://schemas.microsoft.com/office/word/2010/wordml" xmlns:w15="http://schemas.microsoft.com/office/word/2012/wordml" xmlns:w16cex="http://schemas.microsoft.com/office/word/2018/wordml/cex" xmlns:w16cid="http://schemas.microsoft.com/office/word/2016/wordml/cid" xmlns:w16="http://schemas.microsoft.com/office/word/2018/wordml" xmlns:w16sdtdh="http://schemas.microsoft.com/office/word/2020/wordml/sdtdatahash" xmlns:w16se="http://schemas.microsoft.com/office/word/2015/wordml/symex" xmlns:wpg="http://schemas.microsoft.com/office/word/2010/wordprocessingGroup" xmlns:wpi="http://schemas.microsoft.com/office/word/2010/wordprocessingInk" xmlns:wne="http://schemas.microsoft.com/office/word/2006/wordml" xmlns:wps="http://schemas.microsoft.com/office/word/2010/wordprocessingShape" mc:Ignorable="w14 w15 w16se w16cid w16 w16cex w16sdtdh wp14">
   <w:body>
     <w:p>
       <w:pPr>
@@ -25,14 +25,12 @@
         </w:rPr>
         <w:t xml:space="preserve"> </w:t>
       </w:r>
-      <w:proofErr w:type="spellStart"/>
       <w:r>
         <w:rPr>
           <w:rFonts w:ascii="Arial Rounded MT Bold" w:hAnsi="Arial Rounded MT Bold"/>
         </w:rPr>
         <w:t>N°</w:t>
       </w:r>
-      <w:proofErr w:type="spellEnd"/>
       <w:r>
         <w:rPr>
           <w:rFonts w:ascii="Arial Rounded MT Bold" w:hAnsi="Arial Rounded MT Bold"/>
@@ -312,25 +310,7 @@
           <w:sz w:val="20"/>
           <w:szCs w:val="20"/>
         </w:rPr>
-        <w:t xml:space="preserve"> inscrita en la Partida Electrónica </w:t>
-      </w:r>
-      <w:proofErr w:type="spellStart"/>
-      <w:r>
-        <w:rPr>
-          <w:rFonts w:ascii="Arial Rounded MT Bold" w:hAnsi="Arial Rounded MT Bold"/>
-          <w:sz w:val="20"/>
-          <w:szCs w:val="20"/>
-        </w:rPr>
-        <w:t>N°</w:t>
-      </w:r>
-      <w:proofErr w:type="spellEnd"/>
-      <w:r>
-        <w:rPr>
-          <w:rFonts w:ascii="Arial Rounded MT Bold" w:hAnsi="Arial Rounded MT Bold"/>
-          <w:sz w:val="20"/>
-          <w:szCs w:val="20"/>
-        </w:rPr>
-        <w:t xml:space="preserve"> </w:t>
+        <w:t xml:space="preserve"> inscrita en la Partida Electrónica N° </w:t>
       </w:r>
       <w:r>
         <w:rPr>
@@ -346,25 +326,7 @@
           <w:sz w:val="20"/>
           <w:szCs w:val="20"/>
         </w:rPr>
-        <w:t xml:space="preserve"> del Registro de Personas Jurídicas de Zona Registral </w:t>
-      </w:r>
-      <w:proofErr w:type="spellStart"/>
-      <w:r>
-        <w:rPr>
-          <w:rFonts w:ascii="Arial Rounded MT Bold" w:hAnsi="Arial Rounded MT Bold"/>
-          <w:sz w:val="20"/>
-          <w:szCs w:val="20"/>
-        </w:rPr>
-        <w:t>N°</w:t>
-      </w:r>
-      <w:proofErr w:type="spellEnd"/>
-      <w:r>
-        <w:rPr>
-          <w:rFonts w:ascii="Arial Rounded MT Bold" w:hAnsi="Arial Rounded MT Bold"/>
-          <w:sz w:val="20"/>
-          <w:szCs w:val="20"/>
-        </w:rPr>
-        <w:t xml:space="preserve"> III – C – Oficina Registral </w:t>
+        <w:t xml:space="preserve"> del Registro de Personas Jurídicas de Zona Registral N° III – C – Oficina Registral </w:t>
       </w:r>
       <w:r>
         <w:rPr>
@@ -396,25 +358,7 @@
           <w:sz w:val="20"/>
           <w:szCs w:val="20"/>
         </w:rPr>
-        <w:t xml:space="preserve">, identificado con DNI </w:t>
-      </w:r>
-      <w:proofErr w:type="spellStart"/>
-      <w:r>
-        <w:rPr>
-          <w:rFonts w:ascii="Arial Rounded MT Bold" w:hAnsi="Arial Rounded MT Bold"/>
-          <w:sz w:val="20"/>
-          <w:szCs w:val="20"/>
-        </w:rPr>
-        <w:t>N°</w:t>
-      </w:r>
-      <w:proofErr w:type="spellEnd"/>
-      <w:r>
-        <w:rPr>
-          <w:rFonts w:ascii="Arial Rounded MT Bold" w:hAnsi="Arial Rounded MT Bold"/>
-          <w:sz w:val="20"/>
-          <w:szCs w:val="20"/>
-        </w:rPr>
-        <w:t xml:space="preserve"> </w:t>
+        <w:t xml:space="preserve">, identificado con DNI N° </w:t>
       </w:r>
       <w:r>
         <w:rPr>
@@ -470,25 +414,7 @@
           <w:sz w:val="20"/>
           <w:szCs w:val="20"/>
         </w:rPr>
-        <w:t xml:space="preserve"> Belaunde </w:t>
-      </w:r>
-      <w:proofErr w:type="spellStart"/>
-      <w:r>
-        <w:rPr>
-          <w:rFonts w:ascii="Arial Rounded MT Bold" w:hAnsi="Arial Rounded MT Bold"/>
-          <w:sz w:val="20"/>
-          <w:szCs w:val="20"/>
-        </w:rPr>
-        <w:t>N°</w:t>
-      </w:r>
-      <w:proofErr w:type="spellEnd"/>
-      <w:r>
-        <w:rPr>
-          <w:rFonts w:ascii="Arial Rounded MT Bold" w:hAnsi="Arial Rounded MT Bold"/>
-          <w:sz w:val="20"/>
-          <w:szCs w:val="20"/>
-        </w:rPr>
-        <w:t xml:space="preserve"> 318 - </w:t>
+        <w:t xml:space="preserve"> Belaunde N° 318 - </w:t>
       </w:r>
       <w:r>
         <w:rPr>
@@ -610,25 +536,7 @@
           <w:sz w:val="20"/>
           <w:szCs w:val="20"/>
         </w:rPr>
-        <w:t xml:space="preserve"> </w:t>
-      </w:r>
-      <w:proofErr w:type="spellStart"/>
-      <w:r>
-        <w:rPr>
-          <w:rFonts w:ascii="Arial Rounded MT Bold" w:hAnsi="Arial Rounded MT Bold"/>
-          <w:sz w:val="20"/>
-          <w:szCs w:val="20"/>
-        </w:rPr>
-        <w:t>N°</w:t>
-      </w:r>
-      <w:proofErr w:type="spellEnd"/>
-      <w:r>
-        <w:rPr>
-          <w:rFonts w:ascii="Arial Rounded MT Bold" w:hAnsi="Arial Rounded MT Bold"/>
-          <w:sz w:val="20"/>
-          <w:szCs w:val="20"/>
-        </w:rPr>
-        <w:t xml:space="preserve"> </w:t>
+        <w:t xml:space="preserve"> N° </w:t>
       </w:r>
       <w:r>
         <w:rPr>
@@ -883,43 +791,7 @@
           <w:sz w:val="20"/>
           <w:szCs w:val="20"/>
         </w:rPr>
-        <w:t xml:space="preserve">Empresa HEO ASESORIA Y CONSULTORIA EMPRESARIAL S.A.C., con RUC: 20611447541, inscrita en la Partida Electrónica </w:t>
-      </w:r>
-      <w:proofErr w:type="spellStart"/>
-      <w:r>
-        <w:rPr>
-          <w:rFonts w:ascii="Arial Rounded MT Bold" w:hAnsi="Arial Rounded MT Bold"/>
-          <w:sz w:val="20"/>
-          <w:szCs w:val="20"/>
-        </w:rPr>
-        <w:t>N°</w:t>
-      </w:r>
-      <w:proofErr w:type="spellEnd"/>
-      <w:r>
-        <w:rPr>
-          <w:rFonts w:ascii="Arial Rounded MT Bold" w:hAnsi="Arial Rounded MT Bold"/>
-          <w:sz w:val="20"/>
-          <w:szCs w:val="20"/>
-        </w:rPr>
-        <w:t xml:space="preserve"> 11221847 del Registro de Personas Jurídicas de Zona Registral </w:t>
-      </w:r>
-      <w:proofErr w:type="spellStart"/>
-      <w:r>
-        <w:rPr>
-          <w:rFonts w:ascii="Arial Rounded MT Bold" w:hAnsi="Arial Rounded MT Bold"/>
-          <w:sz w:val="20"/>
-          <w:szCs w:val="20"/>
-        </w:rPr>
-        <w:t>N°</w:t>
-      </w:r>
-      <w:proofErr w:type="spellEnd"/>
-      <w:r>
-        <w:rPr>
-          <w:rFonts w:ascii="Arial Rounded MT Bold" w:hAnsi="Arial Rounded MT Bold"/>
-          <w:sz w:val="20"/>
-          <w:szCs w:val="20"/>
-        </w:rPr>
-        <w:t xml:space="preserve"> III – C – Oficina Registral Tarapoto,  debidamente representada por su </w:t>
+        <w:t xml:space="preserve">Empresa HEO ASESORIA Y CONSULTORIA EMPRESARIAL S.A.C., con RUC: 20611447541, inscrita en la Partida Electrónica N° 11221847 del Registro de Personas Jurídicas de Zona Registral N° III – C – Oficina Registral Tarapoto,  debidamente representada por su </w:t>
       </w:r>
       <w:r>
         <w:rPr>
@@ -951,25 +823,7 @@
           <w:sz w:val="20"/>
           <w:szCs w:val="20"/>
         </w:rPr>
-        <w:t xml:space="preserve">, identificado con DNI </w:t>
-      </w:r>
-      <w:proofErr w:type="spellStart"/>
-      <w:r>
-        <w:rPr>
-          <w:rFonts w:ascii="Arial Rounded MT Bold" w:hAnsi="Arial Rounded MT Bold"/>
-          <w:sz w:val="20"/>
-          <w:szCs w:val="20"/>
-        </w:rPr>
-        <w:t>N°</w:t>
-      </w:r>
-      <w:proofErr w:type="spellEnd"/>
-      <w:r>
-        <w:rPr>
-          <w:rFonts w:ascii="Arial Rounded MT Bold" w:hAnsi="Arial Rounded MT Bold"/>
-          <w:sz w:val="20"/>
-          <w:szCs w:val="20"/>
-        </w:rPr>
-        <w:t xml:space="preserve"> </w:t>
+        <w:t xml:space="preserve">, identificado con DNI N° </w:t>
       </w:r>
       <w:r>
         <w:rPr>
@@ -985,25 +839,7 @@
           <w:sz w:val="20"/>
           <w:szCs w:val="20"/>
         </w:rPr>
-        <w:t xml:space="preserve">, con domicilio fiscal en Jirón Alegría Arias de </w:t>
-      </w:r>
-      <w:proofErr w:type="spellStart"/>
-      <w:r>
-        <w:rPr>
-          <w:rFonts w:ascii="Arial Rounded MT Bold" w:hAnsi="Arial Rounded MT Bold"/>
-          <w:sz w:val="20"/>
-          <w:szCs w:val="20"/>
-        </w:rPr>
-        <w:t>Morey</w:t>
-      </w:r>
-      <w:proofErr w:type="spellEnd"/>
-      <w:r>
-        <w:rPr>
-          <w:rFonts w:ascii="Arial Rounded MT Bold" w:hAnsi="Arial Rounded MT Bold"/>
-          <w:sz w:val="20"/>
-          <w:szCs w:val="20"/>
-        </w:rPr>
-        <w:t xml:space="preserve"> 219, Oficina 2A, Distrito de Tarapoto, Provincia y Departamento de San Martin, quien para efectos del presente se le denominará “EL TERCERO”.</w:t>
+        <w:t>, con domicilio fiscal en Jirón Alegría Arias de Morey 219, Oficina 2A, Distrito de Tarapoto, Provincia y Departamento de San Martin, quien para efectos del presente se le denominará “EL TERCERO”.</w:t>
       </w:r>
     </w:p>
     <w:p>
@@ -1193,7 +1029,15 @@
           <w:sz w:val="20"/>
           <w:szCs w:val="20"/>
         </w:rPr>
-        <w:t>es una empresa minera constituida bajo las leyes de la república del Perú; el cual cuenta</w:t>
+        <w:t xml:space="preserve">a la minería, </w:t>
+      </w:r>
+      <w:r>
+        <w:rPr>
+          <w:rFonts w:ascii="Arial Rounded MT Bold" w:hAnsi="Arial Rounded MT Bold"/>
+          <w:sz w:val="20"/>
+          <w:szCs w:val="20"/>
+        </w:rPr>
+        <w:t>constituida bajo las leyes de la república del Perú; el cual cuenta</w:t>
       </w:r>
       <w:r>
         <w:rPr>
@@ -1879,7 +1723,23 @@
           <w:sz w:val="20"/>
           <w:szCs w:val="20"/>
         </w:rPr>
-        <w:t>Mediante la presente</w:t>
+        <w:t xml:space="preserve">Mediante </w:t>
+      </w:r>
+      <w:r>
+        <w:rPr>
+          <w:rFonts w:ascii="Arial Rounded MT Bold" w:hAnsi="Arial Rounded MT Bold"/>
+          <w:sz w:val="20"/>
+          <w:szCs w:val="20"/>
+        </w:rPr>
+        <w:t>el</w:t>
+      </w:r>
+      <w:r>
+        <w:rPr>
+          <w:rFonts w:ascii="Arial Rounded MT Bold" w:hAnsi="Arial Rounded MT Bold"/>
+          <w:sz w:val="20"/>
+          <w:szCs w:val="20"/>
+        </w:rPr>
+        <w:t xml:space="preserve"> presente</w:t>
       </w:r>
       <w:r>
         <w:rPr>
@@ -2050,18 +1910,8 @@
           <w:sz w:val="20"/>
           <w:szCs w:val="20"/>
         </w:rPr>
-        <w:t xml:space="preserve">corriente </w:t>
-      </w:r>
-      <w:proofErr w:type="spellStart"/>
-      <w:r>
-        <w:rPr>
-          <w:rFonts w:ascii="Arial Rounded MT Bold" w:hAnsi="Arial Rounded MT Bold"/>
-          <w:sz w:val="20"/>
-          <w:szCs w:val="20"/>
-        </w:rPr>
-        <w:t>N°</w:t>
-      </w:r>
-      <w:proofErr w:type="spellEnd"/>
+        <w:t>corriente N°</w:t>
+      </w:r>
       <w:r>
         <w:rPr>
           <w:rFonts w:ascii="Arial Rounded MT Bold" w:hAnsi="Arial Rounded MT Bold"/>
@@ -2532,27 +2382,7 @@
           <w:sz w:val="20"/>
           <w:szCs w:val="20"/>
         </w:rPr>
-        <w:t xml:space="preserve"> </w:t>
-      </w:r>
-      <w:proofErr w:type="spellStart"/>
-      <w:r>
-        <w:rPr>
-          <w:rFonts w:ascii="Arial Rounded MT Bold" w:hAnsi="Arial Rounded MT Bold"/>
-          <w:spacing w:val="1"/>
-          <w:sz w:val="20"/>
-          <w:szCs w:val="20"/>
-        </w:rPr>
-        <w:t>N°</w:t>
-      </w:r>
-      <w:proofErr w:type="spellEnd"/>
-      <w:r>
-        <w:rPr>
-          <w:rFonts w:ascii="Arial Rounded MT Bold" w:hAnsi="Arial Rounded MT Bold"/>
-          <w:spacing w:val="1"/>
-          <w:sz w:val="20"/>
-          <w:szCs w:val="20"/>
-        </w:rPr>
-        <w:t xml:space="preserve"> </w:t>
+        <w:t xml:space="preserve"> N° </w:t>
       </w:r>
       <w:r>
         <w:rPr>
@@ -7422,25 +7252,7 @@
           <w:sz w:val="20"/>
           <w:szCs w:val="20"/>
         </w:rPr>
-        <w:t xml:space="preserve">e recibidas en los correos electrónicos y números de </w:t>
-      </w:r>
-      <w:proofErr w:type="spellStart"/>
-      <w:r>
-        <w:rPr>
-          <w:rFonts w:ascii="Arial Rounded MT Bold" w:hAnsi="Arial Rounded MT Bold"/>
-          <w:sz w:val="20"/>
-          <w:szCs w:val="20"/>
-        </w:rPr>
-        <w:t>whatsapp</w:t>
-      </w:r>
-      <w:proofErr w:type="spellEnd"/>
-      <w:r>
-        <w:rPr>
-          <w:rFonts w:ascii="Arial Rounded MT Bold" w:hAnsi="Arial Rounded MT Bold"/>
-          <w:sz w:val="20"/>
-          <w:szCs w:val="20"/>
-        </w:rPr>
-        <w:t xml:space="preserve"> declarados</w:t>
+        <w:t>e recibidas en los correos electrónicos y números de whatsapp declarados</w:t>
       </w:r>
       <w:r>
         <w:rPr>
@@ -7640,23 +7452,13 @@
         </w:rPr>
         <w:t xml:space="preserve"> </w:t>
       </w:r>
-      <w:proofErr w:type="spellStart"/>
-      <w:r>
-        <w:rPr>
-          <w:rFonts w:ascii="Arial Rounded MT Bold" w:hAnsi="Arial Rounded MT Bold"/>
-          <w:sz w:val="20"/>
-          <w:szCs w:val="20"/>
-        </w:rPr>
-        <w:t>whatsapp</w:t>
-      </w:r>
-      <w:proofErr w:type="spellEnd"/>
-      <w:r>
-        <w:rPr>
-          <w:rFonts w:ascii="Arial Rounded MT Bold" w:hAnsi="Arial Rounded MT Bold"/>
-          <w:sz w:val="20"/>
-          <w:szCs w:val="20"/>
-        </w:rPr>
-        <w:t>:</w:t>
+      <w:r>
+        <w:rPr>
+          <w:rFonts w:ascii="Arial Rounded MT Bold" w:hAnsi="Arial Rounded MT Bold"/>
+          <w:sz w:val="20"/>
+          <w:szCs w:val="20"/>
+        </w:rPr>
+        <w:t>whatsapp:</w:t>
       </w:r>
     </w:p>
     <w:p>
@@ -7809,14 +7611,12 @@
         </w:rPr>
         <w:t xml:space="preserve"> </w:t>
       </w:r>
-      <w:proofErr w:type="spellStart"/>
       <w:r>
         <w:rPr>
           <w:rFonts w:ascii="Arial Rounded MT Bold" w:hAnsi="Arial Rounded MT Bold"/>
         </w:rPr>
         <w:t>whatsapp</w:t>
       </w:r>
-      <w:proofErr w:type="spellEnd"/>
       <w:r>
         <w:rPr>
           <w:rFonts w:ascii="Arial Rounded MT Bold" w:hAnsi="Arial Rounded MT Bold"/>
@@ -7953,14 +7753,12 @@
         </w:rPr>
         <w:t xml:space="preserve"> </w:t>
       </w:r>
-      <w:proofErr w:type="spellStart"/>
       <w:r>
         <w:rPr>
           <w:rFonts w:ascii="Arial Rounded MT Bold" w:hAnsi="Arial Rounded MT Bold"/>
         </w:rPr>
         <w:t>whatsapp</w:t>
       </w:r>
-      <w:proofErr w:type="spellEnd"/>
       <w:r>
         <w:rPr>
           <w:rFonts w:ascii="Arial Rounded MT Bold" w:hAnsi="Arial Rounded MT Bold"/>
@@ -8098,14 +7896,12 @@
         </w:rPr>
         <w:t xml:space="preserve"> </w:t>
       </w:r>
-      <w:proofErr w:type="spellStart"/>
       <w:r>
         <w:rPr>
           <w:rFonts w:ascii="Arial Rounded MT Bold" w:hAnsi="Arial Rounded MT Bold"/>
         </w:rPr>
         <w:t>whatsapp</w:t>
       </w:r>
-      <w:proofErr w:type="spellEnd"/>
       <w:r>
         <w:rPr>
           <w:rFonts w:ascii="Arial Rounded MT Bold" w:hAnsi="Arial Rounded MT Bold"/>
@@ -9309,18 +9105,8 @@
           <w:sz w:val="20"/>
           <w:szCs w:val="20"/>
         </w:rPr>
-        <w:t xml:space="preserve">EL ASOCIADO y EL ASOCIANTE, quedando autorizado a recibir en sus cuentas corrientes </w:t>
-      </w:r>
-      <w:proofErr w:type="spellStart"/>
-      <w:r>
-        <w:rPr>
-          <w:rFonts w:ascii="Arial Rounded MT Bold" w:hAnsi="Arial Rounded MT Bold"/>
-          <w:sz w:val="20"/>
-          <w:szCs w:val="20"/>
-        </w:rPr>
-        <w:t>N°</w:t>
-      </w:r>
-      <w:proofErr w:type="spellEnd"/>
+        <w:t>EL ASOCIADO y EL ASOCIANTE, quedando autorizado a recibir en sus cuentas corrientes N°</w:t>
+      </w:r>
       <w:r>
         <w:rPr>
           <w:rFonts w:ascii="Arial Rounded MT Bold" w:hAnsi="Arial Rounded MT Bold"/>
@@ -9375,18 +9161,8 @@
           <w:sz w:val="20"/>
           <w:szCs w:val="20"/>
         </w:rPr>
-        <w:t xml:space="preserve"> </w:t>
-      </w:r>
-      <w:proofErr w:type="spellStart"/>
-      <w:r>
-        <w:rPr>
-          <w:rFonts w:ascii="Arial Rounded MT Bold" w:hAnsi="Arial Rounded MT Bold"/>
-          <w:sz w:val="20"/>
-          <w:szCs w:val="20"/>
-        </w:rPr>
-        <w:t>N°</w:t>
-      </w:r>
-      <w:proofErr w:type="spellEnd"/>
+        <w:t xml:space="preserve"> N°</w:t>
+      </w:r>
       <w:r>
         <w:rPr>
           <w:rFonts w:ascii="Arial Rounded MT Bold" w:hAnsi="Arial Rounded MT Bold"/>
@@ -9952,7 +9728,7 @@
               </wp:anchor>
             </w:drawing>
           </mc:Choice>
-          <mc:Fallback>
+          <mc:Fallback xmlns:oel="http://schemas.microsoft.com/office/2019/extlst">
             <w:pict>
               <v:shapetype w14:anchorId="0BB43B2F" id="_x0000_t202" coordsize="21600,21600" o:spt="202" path="m,l,21600r21600,l21600,xe">
                 <v:stroke joinstyle="miter"/>
@@ -10207,19 +9983,7 @@
                                   <w:szCs w:val="20"/>
                                   <w:lang w:val="es-PE"/>
                                 </w:rPr>
-                                <w:t xml:space="preserve">DNI </w:t>
-                              </w:r>
-                              <w:proofErr w:type="spellStart"/>
-                              <w:r>
-                                <w:rPr>
-                                  <w:rFonts w:ascii="Arial Rounded MT Bold" w:hAnsi="Arial Rounded MT Bold"/>
-                                  <w:b/>
-                                  <w:color w:val="000000" w:themeColor="text1"/>
-                                  <w:sz w:val="20"/>
-                                  <w:szCs w:val="20"/>
-                                  <w:lang w:val="es-PE"/>
-                                </w:rPr>
-                                <w:t>N</w:t>
+                                <w:t>DNI N</w:t>
                               </w:r>
                               <w:r>
                                 <w:rPr>
@@ -10230,19 +9994,7 @@
                                   <w:szCs w:val="20"/>
                                   <w:lang w:val="es-PE"/>
                                 </w:rPr>
-                                <w:t>°</w:t>
-                              </w:r>
-                              <w:proofErr w:type="spellEnd"/>
-                              <w:r>
-                                <w:rPr>
-                                  <w:rFonts w:ascii="Arial Rounded MT Bold" w:hAnsi="Arial Rounded MT Bold"/>
-                                  <w:b/>
-                                  <w:color w:val="000000" w:themeColor="text1"/>
-                                  <w:sz w:val="20"/>
-                                  <w:szCs w:val="20"/>
-                                  <w:lang w:val="es-PE"/>
-                                </w:rPr>
-                                <w:t xml:space="preserve"> {{NUMERODOCUMENTO}}</w:t>
+                                <w:t>° {{NUMERODOCUMENTO}}</w:t>
                               </w:r>
                             </w:p>
                             <w:p>
@@ -10342,7 +10094,7 @@
               </wp:anchor>
             </w:drawing>
           </mc:Choice>
-          <mc:Fallback>
+          <mc:Fallback xmlns:oel="http://schemas.microsoft.com/office/2019/extlst">
             <w:pict>
               <v:group w14:anchorId="0BFCCB34" id="Grupo 22" o:spid="_x0000_s1027" style="position:absolute;left:0;text-align:left;margin-left:252.55pt;margin-top:1pt;width:252.6pt;height:132.6pt;z-index:251665408;mso-position-horizontal-relative:margin;mso-width-relative:margin;mso-height-relative:margin" coordsize="32080,16840" o:gfxdata="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">
                 <v:rect id="Rectángulo 20" o:spid="_x0000_s1028" style="position:absolute;width:32080;height:16840;visibility:visible;mso-wrap-style:square;v-text-anchor:middle" o:gfxdata="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" filled="f" stroked="f" strokeweight="2pt">
@@ -10764,7 +10516,7 @@
               </wp:anchor>
             </w:drawing>
           </mc:Choice>
-          <mc:Fallback>
+          <mc:Fallback xmlns:oel="http://schemas.microsoft.com/office/2019/extlst">
             <w:pict>
               <v:group w14:anchorId="75527E3E" id="Grupo 24" o:spid="_x0000_s1030" style="position:absolute;left:0;text-align:left;margin-left:-4.8pt;margin-top:2.95pt;width:252.6pt;height:178.2pt;z-index:251663360" coordsize="32080,22631" o:gfxdata="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">
                 <v:group id="Grupo 19" o:spid="_x0000_s1031" style="position:absolute;width:32080;height:22631" coordorigin=",-16611" coordsize="32080,22631" o:gfxdata="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">
@@ -11378,7 +11130,7 @@
               </wp:anchor>
             </w:drawing>
           </mc:Choice>
-          <mc:Fallback>
+          <mc:Fallback xmlns:oel="http://schemas.microsoft.com/office/2019/extlst">
             <w:pict>
               <v:group w14:anchorId="354B20A1" id="Grupo 1242507158" o:spid="_x0000_s1035" style="position:absolute;left:0;text-align:left;margin-left:176.4pt;margin-top:.45pt;width:252.6pt;height:167.4pt;z-index:251669504;mso-position-horizontal-relative:page;mso-width-relative:margin;mso-height-relative:margin" coordsize="32080,16840" o:gfxdata="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">
                 <v:rect id="Rectángulo 1368971167" o:spid="_x0000_s1036" style="position:absolute;width:32080;height:16840;visibility:visible;mso-wrap-style:square;v-text-anchor:middle" o:gfxdata="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" filled="f" stroked="f" strokeweight="2pt">
@@ -11595,7 +11347,7 @@
 </file>
 
 <file path=word/endnotes.xml><?xml version="1.0" encoding="utf-8"?>
-<w:endnotes xmlns:wpc="http://schemas.microsoft.com/office/word/2010/wordprocessingCanvas" xmlns:cx="http://schemas.microsoft.com/office/drawing/2014/chartex" xmlns:cx1="http://schemas.microsoft.com/office/drawing/2015/9/8/chartex" xmlns:cx2="http://schemas.microsoft.com/office/drawing/2015/10/21/chartex" xmlns:cx3="http://schemas.microsoft.com/office/drawing/2016/5/9/chartex" xmlns:cx4="http://schemas.microsoft.com/office/drawing/2016/5/10/chartex" xmlns:cx5="http://schemas.microsoft.com/office/drawing/2016/5/11/chartex" xmlns:cx6="http://schemas.microsoft.com/office/drawing/2016/5/12/chartex" xmlns:cx7="http://schemas.microsoft.com/office/drawing/2016/5/13/chartex" xmlns:cx8="http://schemas.microsoft.com/office/drawing/2016/5/14/chartex" xmlns:mc="http://schemas.openxmlformats.org/markup-compatibility/2006" xmlns:aink="http://schemas.microsoft.com/office/drawing/2016/ink" xmlns:am3d="http://schemas.microsoft.com/office/drawing/2017/model3d" xmlns:o="urn:schemas-microsoft-com:office:office" xmlns:oel="http://schemas.microsoft.com/office/2019/extlst" xmlns:r="http://schemas.openxmlformats.org/officeDocument/2006/relationships" xmlns:m="http://schemas.openxmlformats.org/officeDocument/2006/math" xmlns:v="urn:schemas-microsoft-com:vml" xmlns:wp14="http://schemas.microsoft.com/office/word/2010/wordprocessingDrawing" xmlns:wp="http://schemas.openxmlformats.org/drawingml/2006/wordprocessingDrawing" xmlns:w10="urn:schemas-microsoft-com:office:word" xmlns:w="http://schemas.openxmlformats.org/wordprocessingml/2006/main" xmlns:w14="http://schemas.microsoft.com/office/word/2010/wordml" xmlns:w15="http://schemas.microsoft.com/office/word/2012/wordml" xmlns:w16cex="http://schemas.microsoft.com/office/word/2018/wordml/cex" xmlns:w16cid="http://schemas.microsoft.com/office/word/2016/wordml/cid" xmlns:w16="http://schemas.microsoft.com/office/word/2018/wordml" xmlns:w16sdtdh="http://schemas.microsoft.com/office/word/2020/wordml/sdtdatahash" xmlns:w16se="http://schemas.microsoft.com/office/word/2015/wordml/symex" xmlns:wpg="http://schemas.microsoft.com/office/word/2010/wordprocessingGroup" xmlns:wpi="http://schemas.microsoft.com/office/word/2010/wordprocessingInk" xmlns:wne="http://schemas.microsoft.com/office/word/2006/wordml" xmlns:wps="http://schemas.microsoft.com/office/word/2010/wordprocessingShape" mc:Ignorable="w14 w15 w16se w16cid w16 w16cex w16sdtdh wp14">
+<w:endnotes xmlns:wpc="http://schemas.microsoft.com/office/word/2010/wordprocessingCanvas" xmlns:cx="http://schemas.microsoft.com/office/drawing/2014/chartex" xmlns:cx1="http://schemas.microsoft.com/office/drawing/2015/9/8/chartex" xmlns:cx2="http://schemas.microsoft.com/office/drawing/2015/10/21/chartex" xmlns:cx3="http://schemas.microsoft.com/office/drawing/2016/5/9/chartex" xmlns:cx4="http://schemas.microsoft.com/office/drawing/2016/5/10/chartex" xmlns:cx5="http://schemas.microsoft.com/office/drawing/2016/5/11/chartex" xmlns:cx6="http://schemas.microsoft.com/office/drawing/2016/5/12/chartex" xmlns:cx7="http://schemas.microsoft.com/office/drawing/2016/5/13/chartex" xmlns:cx8="http://schemas.microsoft.com/office/drawing/2016/5/14/chartex" xmlns:mc="http://schemas.openxmlformats.org/markup-compatibility/2006" xmlns:aink="http://schemas.microsoft.com/office/drawing/2016/ink" xmlns:am3d="http://schemas.microsoft.com/office/drawing/2017/model3d" xmlns:o="urn:schemas-microsoft-com:office:office" xmlns:r="http://schemas.openxmlformats.org/officeDocument/2006/relationships" xmlns:m="http://schemas.openxmlformats.org/officeDocument/2006/math" xmlns:v="urn:schemas-microsoft-com:vml" xmlns:wp14="http://schemas.microsoft.com/office/word/2010/wordprocessingDrawing" xmlns:wp="http://schemas.openxmlformats.org/drawingml/2006/wordprocessingDrawing" xmlns:w10="urn:schemas-microsoft-com:office:word" xmlns:w="http://schemas.openxmlformats.org/wordprocessingml/2006/main" xmlns:w14="http://schemas.microsoft.com/office/word/2010/wordml" xmlns:w15="http://schemas.microsoft.com/office/word/2012/wordml" xmlns:w16cex="http://schemas.microsoft.com/office/word/2018/wordml/cex" xmlns:w16cid="http://schemas.microsoft.com/office/word/2016/wordml/cid" xmlns:w16="http://schemas.microsoft.com/office/word/2018/wordml" xmlns:w16sdtdh="http://schemas.microsoft.com/office/word/2020/wordml/sdtdatahash" xmlns:w16se="http://schemas.microsoft.com/office/word/2015/wordml/symex" xmlns:wpg="http://schemas.microsoft.com/office/word/2010/wordprocessingGroup" xmlns:wpi="http://schemas.microsoft.com/office/word/2010/wordprocessingInk" xmlns:wne="http://schemas.microsoft.com/office/word/2006/wordml" xmlns:wps="http://schemas.microsoft.com/office/word/2010/wordprocessingShape" mc:Ignorable="w14 w15 w16se w16cid w16 w16cex w16sdtdh wp14">
   <w:endnote w:type="separator" w:id="-1">
     <w:p>
       <w:r>
@@ -11614,7 +11366,7 @@
 </file>
 
 <file path=word/footer1.xml><?xml version="1.0" encoding="utf-8"?>
-<w:ftr xmlns:wpc="http://schemas.microsoft.com/office/word/2010/wordprocessingCanvas" xmlns:cx="http://schemas.microsoft.com/office/drawing/2014/chartex" xmlns:cx1="http://schemas.microsoft.com/office/drawing/2015/9/8/chartex" xmlns:cx2="http://schemas.microsoft.com/office/drawing/2015/10/21/chartex" xmlns:cx3="http://schemas.microsoft.com/office/drawing/2016/5/9/chartex" xmlns:cx4="http://schemas.microsoft.com/office/drawing/2016/5/10/chartex" xmlns:cx5="http://schemas.microsoft.com/office/drawing/2016/5/11/chartex" xmlns:cx6="http://schemas.microsoft.com/office/drawing/2016/5/12/chartex" xmlns:cx7="http://schemas.microsoft.com/office/drawing/2016/5/13/chartex" xmlns:cx8="http://schemas.microsoft.com/office/drawing/2016/5/14/chartex" xmlns:mc="http://schemas.openxmlformats.org/markup-compatibility/2006" xmlns:aink="http://schemas.microsoft.com/office/drawing/2016/ink" xmlns:am3d="http://schemas.microsoft.com/office/drawing/2017/model3d" xmlns:o="urn:schemas-microsoft-com:office:office" xmlns:oel="http://schemas.microsoft.com/office/2019/extlst" xmlns:r="http://schemas.openxmlformats.org/officeDocument/2006/relationships" xmlns:m="http://schemas.openxmlformats.org/officeDocument/2006/math" xmlns:v="urn:schemas-microsoft-com:vml" xmlns:wp14="http://schemas.microsoft.com/office/word/2010/wordprocessingDrawing" xmlns:wp="http://schemas.openxmlformats.org/drawingml/2006/wordprocessingDrawing" xmlns:w10="urn:schemas-microsoft-com:office:word" xmlns:w="http://schemas.openxmlformats.org/wordprocessingml/2006/main" xmlns:w14="http://schemas.microsoft.com/office/word/2010/wordml" xmlns:w15="http://schemas.microsoft.com/office/word/2012/wordml" xmlns:w16cex="http://schemas.microsoft.com/office/word/2018/wordml/cex" xmlns:w16cid="http://schemas.microsoft.com/office/word/2016/wordml/cid" xmlns:w16="http://schemas.microsoft.com/office/word/2018/wordml" xmlns:w16sdtdh="http://schemas.microsoft.com/office/word/2020/wordml/sdtdatahash" xmlns:w16se="http://schemas.microsoft.com/office/word/2015/wordml/symex" xmlns:wpg="http://schemas.microsoft.com/office/word/2010/wordprocessingGroup" xmlns:wpi="http://schemas.microsoft.com/office/word/2010/wordprocessingInk" xmlns:wne="http://schemas.microsoft.com/office/word/2006/wordml" xmlns:wps="http://schemas.microsoft.com/office/word/2010/wordprocessingShape" mc:Ignorable="w14 w15 w16se w16cid w16 w16cex w16sdtdh wp14">
+<w:ftr xmlns:wpc="http://schemas.microsoft.com/office/word/2010/wordprocessingCanvas" xmlns:cx="http://schemas.microsoft.com/office/drawing/2014/chartex" xmlns:cx1="http://schemas.microsoft.com/office/drawing/2015/9/8/chartex" xmlns:cx2="http://schemas.microsoft.com/office/drawing/2015/10/21/chartex" xmlns:cx3="http://schemas.microsoft.com/office/drawing/2016/5/9/chartex" xmlns:cx4="http://schemas.microsoft.com/office/drawing/2016/5/10/chartex" xmlns:cx5="http://schemas.microsoft.com/office/drawing/2016/5/11/chartex" xmlns:cx6="http://schemas.microsoft.com/office/drawing/2016/5/12/chartex" xmlns:cx7="http://schemas.microsoft.com/office/drawing/2016/5/13/chartex" xmlns:cx8="http://schemas.microsoft.com/office/drawing/2016/5/14/chartex" xmlns:mc="http://schemas.openxmlformats.org/markup-compatibility/2006" xmlns:aink="http://schemas.microsoft.com/office/drawing/2016/ink" xmlns:am3d="http://schemas.microsoft.com/office/drawing/2017/model3d" xmlns:o="urn:schemas-microsoft-com:office:office" xmlns:r="http://schemas.openxmlformats.org/officeDocument/2006/relationships" xmlns:m="http://schemas.openxmlformats.org/officeDocument/2006/math" xmlns:v="urn:schemas-microsoft-com:vml" xmlns:wp14="http://schemas.microsoft.com/office/word/2010/wordprocessingDrawing" xmlns:wp="http://schemas.openxmlformats.org/drawingml/2006/wordprocessingDrawing" xmlns:w10="urn:schemas-microsoft-com:office:word" xmlns:w="http://schemas.openxmlformats.org/wordprocessingml/2006/main" xmlns:w14="http://schemas.microsoft.com/office/word/2010/wordml" xmlns:w15="http://schemas.microsoft.com/office/word/2012/wordml" xmlns:w16cex="http://schemas.microsoft.com/office/word/2018/wordml/cex" xmlns:w16cid="http://schemas.microsoft.com/office/word/2016/wordml/cid" xmlns:w16="http://schemas.microsoft.com/office/word/2018/wordml" xmlns:w16sdtdh="http://schemas.microsoft.com/office/word/2020/wordml/sdtdatahash" xmlns:w16se="http://schemas.microsoft.com/office/word/2015/wordml/symex" xmlns:wpg="http://schemas.microsoft.com/office/word/2010/wordprocessingGroup" xmlns:wpi="http://schemas.microsoft.com/office/word/2010/wordprocessingInk" xmlns:wne="http://schemas.microsoft.com/office/word/2006/wordml" xmlns:wps="http://schemas.microsoft.com/office/word/2010/wordprocessingShape" mc:Ignorable="w14 w15 w16se w16cid w16 w16cex w16sdtdh wp14">
   <w:p>
     <w:pPr>
       <w:pStyle w:val="Piedepgina"/>
@@ -11733,43 +11485,7 @@
                               <w:sz w:val="18"/>
                               <w:szCs w:val="18"/>
                             </w:rPr>
-                            <w:t xml:space="preserve">Alegría Arias de </w:t>
-                          </w:r>
-                          <w:proofErr w:type="spellStart"/>
-                          <w:r>
-                            <w:rPr>
-                              <w:rFonts w:ascii="Arial" w:hAnsi="Arial" w:cs="Arial"/>
-                              <w:sz w:val="18"/>
-                              <w:szCs w:val="18"/>
-                            </w:rPr>
-                            <w:t>Morey</w:t>
-                          </w:r>
-                          <w:proofErr w:type="spellEnd"/>
-                          <w:r>
-                            <w:rPr>
-                              <w:rFonts w:ascii="Arial" w:hAnsi="Arial" w:cs="Arial"/>
-                              <w:sz w:val="18"/>
-                              <w:szCs w:val="18"/>
-                            </w:rPr>
-                            <w:t xml:space="preserve"> </w:t>
-                          </w:r>
-                          <w:proofErr w:type="spellStart"/>
-                          <w:r>
-                            <w:rPr>
-                              <w:rFonts w:ascii="Arial" w:hAnsi="Arial" w:cs="Arial"/>
-                              <w:sz w:val="18"/>
-                              <w:szCs w:val="18"/>
-                            </w:rPr>
-                            <w:t>N°</w:t>
-                          </w:r>
-                          <w:proofErr w:type="spellEnd"/>
-                          <w:r>
-                            <w:rPr>
-                              <w:rFonts w:ascii="Arial" w:hAnsi="Arial" w:cs="Arial"/>
-                              <w:sz w:val="18"/>
-                              <w:szCs w:val="18"/>
-                            </w:rPr>
-                            <w:t xml:space="preserve"> 219 oficina 2 A</w:t>
+                            <w:t>Alegría Arias de Morey N° 219 oficina 2 A</w:t>
                           </w:r>
                         </w:p>
                       </w:txbxContent>
@@ -11792,7 +11508,7 @@
             </wp:anchor>
           </w:drawing>
         </mc:Choice>
-        <mc:Fallback>
+        <mc:Fallback xmlns:oel="http://schemas.microsoft.com/office/2019/extlst">
           <w:pict>
             <v:shapetype w14:anchorId="6933B066" id="_x0000_t202" coordsize="21600,21600" o:spt="202" path="m,l,21600r21600,l21600,xe">
               <v:stroke joinstyle="miter"/>
@@ -11982,7 +11698,7 @@
             </wp:anchor>
           </w:drawing>
         </mc:Choice>
-        <mc:Fallback>
+        <mc:Fallback xmlns:oel="http://schemas.microsoft.com/office/2019/extlst">
           <w:pict>
             <v:line w14:anchorId="36B276D8" id="Conector recto 2" o:spid="_x0000_s1026" style="position:absolute;z-index:251679744;visibility:visible;mso-wrap-style:square;mso-width-percent:0;mso-wrap-distance-left:9pt;mso-wrap-distance-top:0;mso-wrap-distance-right:9pt;mso-wrap-distance-bottom:0;mso-position-horizontal:absolute;mso-position-horizontal-relative:text;mso-position-vertical:absolute;mso-position-vertical-relative:text;mso-width-percent:0;mso-width-relative:margin" from="-42.95pt,16.6pt" to="504.1pt,16.6pt" o:gfxdata="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" strokecolor="#365f91 [2404]" strokeweight="3pt"/>
           </w:pict>
@@ -12082,7 +11798,7 @@
             </wp:anchor>
           </w:drawing>
         </mc:Choice>
-        <mc:Fallback>
+        <mc:Fallback xmlns:oel="http://schemas.microsoft.com/office/2019/extlst">
           <w:pict>
             <v:shape w14:anchorId="345D4856" id="_x0000_s1039" type="#_x0000_t202" style="position:absolute;margin-left:301.6pt;margin-top:17.05pt;width:208.8pt;height:18pt;z-index:251681792;visibility:visible;mso-wrap-style:square;mso-width-percent:0;mso-height-percent:0;mso-wrap-distance-left:9pt;mso-wrap-distance-top:0;mso-wrap-distance-right:9pt;mso-wrap-distance-bottom:0;mso-position-horizontal:absolute;mso-position-horizontal-relative:text;mso-position-vertical:absolute;mso-position-vertical-relative:text;mso-width-percent:0;mso-height-percent:0;mso-width-relative:margin;mso-height-relative:margin;v-text-anchor:top" o:gfxdata="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" filled="f" stroked="f" strokeweight=".5pt">
               <v:textbox>
@@ -12186,7 +11902,7 @@
             </wp:anchor>
           </w:drawing>
         </mc:Choice>
-        <mc:Fallback>
+        <mc:Fallback xmlns:oel="http://schemas.microsoft.com/office/2019/extlst">
           <w:pict>
             <v:rect w14:anchorId="18324A32" id="Rectángulo 29" o:spid="_x0000_s1026" style="position:absolute;margin-left:17.85pt;margin-top:806.75pt;width:560.25pt;height:2.3pt;z-index:251662336;visibility:visible;mso-wrap-style:square;mso-width-percent:0;mso-height-percent:0;mso-wrap-distance-left:9pt;mso-wrap-distance-top:0;mso-wrap-distance-right:9pt;mso-wrap-distance-bottom:0;mso-position-horizontal:absolute;mso-position-horizontal-relative:text;mso-position-vertical:absolute;mso-position-vertical-relative:text;mso-width-percent:0;mso-height-percent:0;mso-width-relative:page;mso-height-relative:page;v-text-anchor:top" o:gfxdata="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" fillcolor="#bd0218" stroked="f"/>
           </w:pict>
@@ -12251,7 +11967,7 @@
             </wp:anchor>
           </w:drawing>
         </mc:Choice>
-        <mc:Fallback>
+        <mc:Fallback xmlns:oel="http://schemas.microsoft.com/office/2019/extlst">
           <w:pict>
             <v:rect w14:anchorId="20564416" id="Rectángulo 28" o:spid="_x0000_s1026" style="position:absolute;margin-left:17.85pt;margin-top:806.75pt;width:560.25pt;height:2.3pt;z-index:251661312;visibility:visible;mso-wrap-style:square;mso-width-percent:0;mso-height-percent:0;mso-wrap-distance-left:9pt;mso-wrap-distance-top:0;mso-wrap-distance-right:9pt;mso-wrap-distance-bottom:0;mso-position-horizontal:absolute;mso-position-horizontal-relative:text;mso-position-vertical:absolute;mso-position-vertical-relative:text;mso-width-percent:0;mso-height-percent:0;mso-width-relative:page;mso-height-relative:page;v-text-anchor:top" o:gfxdata="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" fillcolor="#bd0218" stroked="f"/>
           </w:pict>
@@ -12316,7 +12032,7 @@
             </wp:anchor>
           </w:drawing>
         </mc:Choice>
-        <mc:Fallback>
+        <mc:Fallback xmlns:oel="http://schemas.microsoft.com/office/2019/extlst">
           <w:pict>
             <v:rect w14:anchorId="7A082730" id="Rectángulo 27" o:spid="_x0000_s1026" style="position:absolute;margin-left:17.85pt;margin-top:806.75pt;width:560.25pt;height:2.3pt;z-index:251660288;visibility:visible;mso-wrap-style:square;mso-width-percent:0;mso-height-percent:0;mso-wrap-distance-left:9pt;mso-wrap-distance-top:0;mso-wrap-distance-right:9pt;mso-wrap-distance-bottom:0;mso-position-horizontal:absolute;mso-position-horizontal-relative:text;mso-position-vertical:absolute;mso-position-vertical-relative:text;mso-width-percent:0;mso-height-percent:0;mso-width-relative:page;mso-height-relative:page;v-text-anchor:top" o:gfxdata="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" fillcolor="#bd0218" stroked="f"/>
           </w:pict>
@@ -12381,7 +12097,7 @@
             </wp:anchor>
           </w:drawing>
         </mc:Choice>
-        <mc:Fallback>
+        <mc:Fallback xmlns:oel="http://schemas.microsoft.com/office/2019/extlst">
           <w:pict>
             <v:rect w14:anchorId="50E7650C" id="Rectángulo 26" o:spid="_x0000_s1026" style="position:absolute;margin-left:17.85pt;margin-top:806.75pt;width:560.25pt;height:2.3pt;z-index:251659264;visibility:visible;mso-wrap-style:square;mso-width-percent:0;mso-height-percent:0;mso-wrap-distance-left:9pt;mso-wrap-distance-top:0;mso-wrap-distance-right:9pt;mso-wrap-distance-bottom:0;mso-position-horizontal:absolute;mso-position-horizontal-relative:text;mso-position-vertical:absolute;mso-position-vertical-relative:text;mso-width-percent:0;mso-height-percent:0;mso-width-relative:page;mso-height-relative:page;v-text-anchor:top" o:gfxdata="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" fillcolor="#bd0218" stroked="f"/>
           </w:pict>
@@ -12399,7 +12115,7 @@
 </file>
 
 <file path=word/footnotes.xml><?xml version="1.0" encoding="utf-8"?>
-<w:footnotes xmlns:wpc="http://schemas.microsoft.com/office/word/2010/wordprocessingCanvas" xmlns:cx="http://schemas.microsoft.com/office/drawing/2014/chartex" xmlns:cx1="http://schemas.microsoft.com/office/drawing/2015/9/8/chartex" xmlns:cx2="http://schemas.microsoft.com/office/drawing/2015/10/21/chartex" xmlns:cx3="http://schemas.microsoft.com/office/drawing/2016/5/9/chartex" xmlns:cx4="http://schemas.microsoft.com/office/drawing/2016/5/10/chartex" xmlns:cx5="http://schemas.microsoft.com/office/drawing/2016/5/11/chartex" xmlns:cx6="http://schemas.microsoft.com/office/drawing/2016/5/12/chartex" xmlns:cx7="http://schemas.microsoft.com/office/drawing/2016/5/13/chartex" xmlns:cx8="http://schemas.microsoft.com/office/drawing/2016/5/14/chartex" xmlns:mc="http://schemas.openxmlformats.org/markup-compatibility/2006" xmlns:aink="http://schemas.microsoft.com/office/drawing/2016/ink" xmlns:am3d="http://schemas.microsoft.com/office/drawing/2017/model3d" xmlns:o="urn:schemas-microsoft-com:office:office" xmlns:oel="http://schemas.microsoft.com/office/2019/extlst" xmlns:r="http://schemas.openxmlformats.org/officeDocument/2006/relationships" xmlns:m="http://schemas.openxmlformats.org/officeDocument/2006/math" xmlns:v="urn:schemas-microsoft-com:vml" xmlns:wp14="http://schemas.microsoft.com/office/word/2010/wordprocessingDrawing" xmlns:wp="http://schemas.openxmlformats.org/drawingml/2006/wordprocessingDrawing" xmlns:w10="urn:schemas-microsoft-com:office:word" xmlns:w="http://schemas.openxmlformats.org/wordprocessingml/2006/main" xmlns:w14="http://schemas.microsoft.com/office/word/2010/wordml" xmlns:w15="http://schemas.microsoft.com/office/word/2012/wordml" xmlns:w16cex="http://schemas.microsoft.com/office/word/2018/wordml/cex" xmlns:w16cid="http://schemas.microsoft.com/office/word/2016/wordml/cid" xmlns:w16="http://schemas.microsoft.com/office/word/2018/wordml" xmlns:w16sdtdh="http://schemas.microsoft.com/office/word/2020/wordml/sdtdatahash" xmlns:w16se="http://schemas.microsoft.com/office/word/2015/wordml/symex" xmlns:wpg="http://schemas.microsoft.com/office/word/2010/wordprocessingGroup" xmlns:wpi="http://schemas.microsoft.com/office/word/2010/wordprocessingInk" xmlns:wne="http://schemas.microsoft.com/office/word/2006/wordml" xmlns:wps="http://schemas.microsoft.com/office/word/2010/wordprocessingShape" mc:Ignorable="w14 w15 w16se w16cid w16 w16cex w16sdtdh wp14">
+<w:footnotes xmlns:wpc="http://schemas.microsoft.com/office/word/2010/wordprocessingCanvas" xmlns:cx="http://schemas.microsoft.com/office/drawing/2014/chartex" xmlns:cx1="http://schemas.microsoft.com/office/drawing/2015/9/8/chartex" xmlns:cx2="http://schemas.microsoft.com/office/drawing/2015/10/21/chartex" xmlns:cx3="http://schemas.microsoft.com/office/drawing/2016/5/9/chartex" xmlns:cx4="http://schemas.microsoft.com/office/drawing/2016/5/10/chartex" xmlns:cx5="http://schemas.microsoft.com/office/drawing/2016/5/11/chartex" xmlns:cx6="http://schemas.microsoft.com/office/drawing/2016/5/12/chartex" xmlns:cx7="http://schemas.microsoft.com/office/drawing/2016/5/13/chartex" xmlns:cx8="http://schemas.microsoft.com/office/drawing/2016/5/14/chartex" xmlns:mc="http://schemas.openxmlformats.org/markup-compatibility/2006" xmlns:aink="http://schemas.microsoft.com/office/drawing/2016/ink" xmlns:am3d="http://schemas.microsoft.com/office/drawing/2017/model3d" xmlns:o="urn:schemas-microsoft-com:office:office" xmlns:r="http://schemas.openxmlformats.org/officeDocument/2006/relationships" xmlns:m="http://schemas.openxmlformats.org/officeDocument/2006/math" xmlns:v="urn:schemas-microsoft-com:vml" xmlns:wp14="http://schemas.microsoft.com/office/word/2010/wordprocessingDrawing" xmlns:wp="http://schemas.openxmlformats.org/drawingml/2006/wordprocessingDrawing" xmlns:w10="urn:schemas-microsoft-com:office:word" xmlns:w="http://schemas.openxmlformats.org/wordprocessingml/2006/main" xmlns:w14="http://schemas.microsoft.com/office/word/2010/wordml" xmlns:w15="http://schemas.microsoft.com/office/word/2012/wordml" xmlns:w16cex="http://schemas.microsoft.com/office/word/2018/wordml/cex" xmlns:w16cid="http://schemas.microsoft.com/office/word/2016/wordml/cid" xmlns:w16="http://schemas.microsoft.com/office/word/2018/wordml" xmlns:w16sdtdh="http://schemas.microsoft.com/office/word/2020/wordml/sdtdatahash" xmlns:w16se="http://schemas.microsoft.com/office/word/2015/wordml/symex" xmlns:wpg="http://schemas.microsoft.com/office/word/2010/wordprocessingGroup" xmlns:wpi="http://schemas.microsoft.com/office/word/2010/wordprocessingInk" xmlns:wne="http://schemas.microsoft.com/office/word/2006/wordml" xmlns:wps="http://schemas.microsoft.com/office/word/2010/wordprocessingShape" mc:Ignorable="w14 w15 w16se w16cid w16 w16cex w16sdtdh wp14">
   <w:footnote w:type="separator" w:id="-1">
     <w:p>
       <w:r>
@@ -12418,7 +12134,7 @@
 </file>
 
 <file path=word/header1.xml><?xml version="1.0" encoding="utf-8"?>
-<w:hdr xmlns:wpc="http://schemas.microsoft.com/office/word/2010/wordprocessingCanvas" xmlns:cx="http://schemas.microsoft.com/office/drawing/2014/chartex" xmlns:cx1="http://schemas.microsoft.com/office/drawing/2015/9/8/chartex" xmlns:cx2="http://schemas.microsoft.com/office/drawing/2015/10/21/chartex" xmlns:cx3="http://schemas.microsoft.com/office/drawing/2016/5/9/chartex" xmlns:cx4="http://schemas.microsoft.com/office/drawing/2016/5/10/chartex" xmlns:cx5="http://schemas.microsoft.com/office/drawing/2016/5/11/chartex" xmlns:cx6="http://schemas.microsoft.com/office/drawing/2016/5/12/chartex" xmlns:cx7="http://schemas.microsoft.com/office/drawing/2016/5/13/chartex" xmlns:cx8="http://schemas.microsoft.com/office/drawing/2016/5/14/chartex" xmlns:mc="http://schemas.openxmlformats.org/markup-compatibility/2006" xmlns:aink="http://schemas.microsoft.com/office/drawing/2016/ink" xmlns:am3d="http://schemas.microsoft.com/office/drawing/2017/model3d" xmlns:o="urn:schemas-microsoft-com:office:office" xmlns:oel="http://schemas.microsoft.com/office/2019/extlst" xmlns:r="http://schemas.openxmlformats.org/officeDocument/2006/relationships" xmlns:m="http://schemas.openxmlformats.org/officeDocument/2006/math" xmlns:v="urn:schemas-microsoft-com:vml" xmlns:wp14="http://schemas.microsoft.com/office/word/2010/wordprocessingDrawing" xmlns:wp="http://schemas.openxmlformats.org/drawingml/2006/wordprocessingDrawing" xmlns:w10="urn:schemas-microsoft-com:office:word" xmlns:w="http://schemas.openxmlformats.org/wordprocessingml/2006/main" xmlns:w14="http://schemas.microsoft.com/office/word/2010/wordml" xmlns:w15="http://schemas.microsoft.com/office/word/2012/wordml" xmlns:w16cex="http://schemas.microsoft.com/office/word/2018/wordml/cex" xmlns:w16cid="http://schemas.microsoft.com/office/word/2016/wordml/cid" xmlns:w16="http://schemas.microsoft.com/office/word/2018/wordml" xmlns:w16sdtdh="http://schemas.microsoft.com/office/word/2020/wordml/sdtdatahash" xmlns:w16se="http://schemas.microsoft.com/office/word/2015/wordml/symex" xmlns:wpg="http://schemas.microsoft.com/office/word/2010/wordprocessingGroup" xmlns:wpi="http://schemas.microsoft.com/office/word/2010/wordprocessingInk" xmlns:wne="http://schemas.microsoft.com/office/word/2006/wordml" xmlns:wps="http://schemas.microsoft.com/office/word/2010/wordprocessingShape" mc:Ignorable="w14 w15 w16se w16cid w16 w16cex w16sdtdh wp14">
+<w:hdr xmlns:wpc="http://schemas.microsoft.com/office/word/2010/wordprocessingCanvas" xmlns:cx="http://schemas.microsoft.com/office/drawing/2014/chartex" xmlns:cx1="http://schemas.microsoft.com/office/drawing/2015/9/8/chartex" xmlns:cx2="http://schemas.microsoft.com/office/drawing/2015/10/21/chartex" xmlns:cx3="http://schemas.microsoft.com/office/drawing/2016/5/9/chartex" xmlns:cx4="http://schemas.microsoft.com/office/drawing/2016/5/10/chartex" xmlns:cx5="http://schemas.microsoft.com/office/drawing/2016/5/11/chartex" xmlns:cx6="http://schemas.microsoft.com/office/drawing/2016/5/12/chartex" xmlns:cx7="http://schemas.microsoft.com/office/drawing/2016/5/13/chartex" xmlns:cx8="http://schemas.microsoft.com/office/drawing/2016/5/14/chartex" xmlns:mc="http://schemas.openxmlformats.org/markup-compatibility/2006" xmlns:aink="http://schemas.microsoft.com/office/drawing/2016/ink" xmlns:am3d="http://schemas.microsoft.com/office/drawing/2017/model3d" xmlns:o="urn:schemas-microsoft-com:office:office" xmlns:r="http://schemas.openxmlformats.org/officeDocument/2006/relationships" xmlns:m="http://schemas.openxmlformats.org/officeDocument/2006/math" xmlns:v="urn:schemas-microsoft-com:vml" xmlns:wp14="http://schemas.microsoft.com/office/word/2010/wordprocessingDrawing" xmlns:wp="http://schemas.openxmlformats.org/drawingml/2006/wordprocessingDrawing" xmlns:w10="urn:schemas-microsoft-com:office:word" xmlns:w="http://schemas.openxmlformats.org/wordprocessingml/2006/main" xmlns:w14="http://schemas.microsoft.com/office/word/2010/wordml" xmlns:w15="http://schemas.microsoft.com/office/word/2012/wordml" xmlns:w16cex="http://schemas.microsoft.com/office/word/2018/wordml/cex" xmlns:w16cid="http://schemas.microsoft.com/office/word/2016/wordml/cid" xmlns:w16="http://schemas.microsoft.com/office/word/2018/wordml" xmlns:w16sdtdh="http://schemas.microsoft.com/office/word/2020/wordml/sdtdatahash" xmlns:w16se="http://schemas.microsoft.com/office/word/2015/wordml/symex" xmlns:wpg="http://schemas.microsoft.com/office/word/2010/wordprocessingGroup" xmlns:wpi="http://schemas.microsoft.com/office/word/2010/wordprocessingInk" xmlns:wne="http://schemas.microsoft.com/office/word/2006/wordml" xmlns:wps="http://schemas.microsoft.com/office/word/2010/wordprocessingShape" mc:Ignorable="w14 w15 w16se w16cid w16 w16cex w16sdtdh wp14">
   <w:p>
     <w:pPr>
       <w:pStyle w:val="Encabezado"/>
@@ -12447,7 +12163,7 @@
           <v:path o:extrusionok="f" gradientshapeok="t" o:connecttype="rect"/>
           <o:lock v:ext="edit" aspectratio="t"/>
         </v:shapetype>
-        <v:shape id="WordPictureWatermark776762954" o:spid="_x0000_s1026" type="#_x0000_t75" style="position:absolute;margin-left:0;margin-top:0;width:342.1pt;height:193.55pt;z-index:-251650048;mso-position-horizontal:center;mso-position-horizontal-relative:margin;mso-position-vertical:center;mso-position-vertical-relative:margin" o:allowincell="f">
+        <v:shape id="WordPictureWatermark776762954" o:spid="_x0000_s2050" type="#_x0000_t75" style="position:absolute;margin-left:0;margin-top:0;width:342.1pt;height:193.55pt;z-index:-251650048;mso-position-horizontal:center;mso-position-horizontal-relative:margin;mso-position-vertical:center;mso-position-vertical-relative:margin" o:allowincell="f">
           <v:imagedata r:id="rId1" o:title="MARCA DE AGUA"/>
           <w10:wrap anchorx="margin" anchory="margin"/>
         </v:shape>
@@ -12458,7 +12174,7 @@
 </file>
 
 <file path=word/header2.xml><?xml version="1.0" encoding="utf-8"?>
-<w:hdr xmlns:wpc="http://schemas.microsoft.com/office/word/2010/wordprocessingCanvas" xmlns:cx="http://schemas.microsoft.com/office/drawing/2014/chartex" xmlns:cx1="http://schemas.microsoft.com/office/drawing/2015/9/8/chartex" xmlns:cx2="http://schemas.microsoft.com/office/drawing/2015/10/21/chartex" xmlns:cx3="http://schemas.microsoft.com/office/drawing/2016/5/9/chartex" xmlns:cx4="http://schemas.microsoft.com/office/drawing/2016/5/10/chartex" xmlns:cx5="http://schemas.microsoft.com/office/drawing/2016/5/11/chartex" xmlns:cx6="http://schemas.microsoft.com/office/drawing/2016/5/12/chartex" xmlns:cx7="http://schemas.microsoft.com/office/drawing/2016/5/13/chartex" xmlns:cx8="http://schemas.microsoft.com/office/drawing/2016/5/14/chartex" xmlns:mc="http://schemas.openxmlformats.org/markup-compatibility/2006" xmlns:aink="http://schemas.microsoft.com/office/drawing/2016/ink" xmlns:am3d="http://schemas.microsoft.com/office/drawing/2017/model3d" xmlns:o="urn:schemas-microsoft-com:office:office" xmlns:oel="http://schemas.microsoft.com/office/2019/extlst" xmlns:r="http://schemas.openxmlformats.org/officeDocument/2006/relationships" xmlns:m="http://schemas.openxmlformats.org/officeDocument/2006/math" xmlns:v="urn:schemas-microsoft-com:vml" xmlns:wp14="http://schemas.microsoft.com/office/word/2010/wordprocessingDrawing" xmlns:wp="http://schemas.openxmlformats.org/drawingml/2006/wordprocessingDrawing" xmlns:w10="urn:schemas-microsoft-com:office:word" xmlns:w="http://schemas.openxmlformats.org/wordprocessingml/2006/main" xmlns:w14="http://schemas.microsoft.com/office/word/2010/wordml" xmlns:w15="http://schemas.microsoft.com/office/word/2012/wordml" xmlns:w16cex="http://schemas.microsoft.com/office/word/2018/wordml/cex" xmlns:w16cid="http://schemas.microsoft.com/office/word/2016/wordml/cid" xmlns:w16="http://schemas.microsoft.com/office/word/2018/wordml" xmlns:w16sdtdh="http://schemas.microsoft.com/office/word/2020/wordml/sdtdatahash" xmlns:w16se="http://schemas.microsoft.com/office/word/2015/wordml/symex" xmlns:wpg="http://schemas.microsoft.com/office/word/2010/wordprocessingGroup" xmlns:wpi="http://schemas.microsoft.com/office/word/2010/wordprocessingInk" xmlns:wne="http://schemas.microsoft.com/office/word/2006/wordml" xmlns:wps="http://schemas.microsoft.com/office/word/2010/wordprocessingShape" mc:Ignorable="w14 w15 w16se w16cid w16 w16cex w16sdtdh wp14">
+<w:hdr xmlns:wpc="http://schemas.microsoft.com/office/word/2010/wordprocessingCanvas" xmlns:cx="http://schemas.microsoft.com/office/drawing/2014/chartex" xmlns:cx1="http://schemas.microsoft.com/office/drawing/2015/9/8/chartex" xmlns:cx2="http://schemas.microsoft.com/office/drawing/2015/10/21/chartex" xmlns:cx3="http://schemas.microsoft.com/office/drawing/2016/5/9/chartex" xmlns:cx4="http://schemas.microsoft.com/office/drawing/2016/5/10/chartex" xmlns:cx5="http://schemas.microsoft.com/office/drawing/2016/5/11/chartex" xmlns:cx6="http://schemas.microsoft.com/office/drawing/2016/5/12/chartex" xmlns:cx7="http://schemas.microsoft.com/office/drawing/2016/5/13/chartex" xmlns:cx8="http://schemas.microsoft.com/office/drawing/2016/5/14/chartex" xmlns:mc="http://schemas.openxmlformats.org/markup-compatibility/2006" xmlns:aink="http://schemas.microsoft.com/office/drawing/2016/ink" xmlns:am3d="http://schemas.microsoft.com/office/drawing/2017/model3d" xmlns:o="urn:schemas-microsoft-com:office:office" xmlns:r="http://schemas.openxmlformats.org/officeDocument/2006/relationships" xmlns:m="http://schemas.openxmlformats.org/officeDocument/2006/math" xmlns:v="urn:schemas-microsoft-com:vml" xmlns:wp14="http://schemas.microsoft.com/office/word/2010/wordprocessingDrawing" xmlns:wp="http://schemas.openxmlformats.org/drawingml/2006/wordprocessingDrawing" xmlns:w10="urn:schemas-microsoft-com:office:word" xmlns:w="http://schemas.openxmlformats.org/wordprocessingml/2006/main" xmlns:w14="http://schemas.microsoft.com/office/word/2010/wordml" xmlns:w15="http://schemas.microsoft.com/office/word/2012/wordml" xmlns:w16cex="http://schemas.microsoft.com/office/word/2018/wordml/cex" xmlns:w16cid="http://schemas.microsoft.com/office/word/2016/wordml/cid" xmlns:w16="http://schemas.microsoft.com/office/word/2018/wordml" xmlns:w16sdtdh="http://schemas.microsoft.com/office/word/2020/wordml/sdtdatahash" xmlns:w16se="http://schemas.microsoft.com/office/word/2015/wordml/symex" xmlns:wpg="http://schemas.microsoft.com/office/word/2010/wordprocessingGroup" xmlns:wpi="http://schemas.microsoft.com/office/word/2010/wordprocessingInk" xmlns:wne="http://schemas.microsoft.com/office/word/2006/wordml" xmlns:wps="http://schemas.microsoft.com/office/word/2010/wordprocessingShape" mc:Ignorable="w14 w15 w16se w16cid w16 w16cex w16sdtdh wp14">
   <w:p>
     <w:pPr>
       <w:pStyle w:val="Ttulo1"/>
@@ -12561,7 +12277,7 @@
           <v:path o:extrusionok="f" gradientshapeok="t" o:connecttype="rect"/>
           <o:lock v:ext="edit" aspectratio="t"/>
         </v:shapetype>
-        <v:shape id="WordPictureWatermark155496658" o:spid="_x0000_s1027" type="#_x0000_t75" style="position:absolute;left:0;text-align:left;margin-left:11.45pt;margin-top:125.5pt;width:448.95pt;height:332.1pt;z-index:-251631616;mso-position-horizontal-relative:margin;mso-position-vertical-relative:margin" o:allowincell="f">
+        <v:shape id="WordPictureWatermark155496658" o:spid="_x0000_s2051" type="#_x0000_t75" style="position:absolute;left:0;text-align:left;margin-left:11.45pt;margin-top:125.5pt;width:448.95pt;height:332.1pt;z-index:-251631616;mso-position-horizontal-relative:margin;mso-position-vertical-relative:margin" o:allowincell="f">
           <v:imagedata r:id="rId2" o:title="GEOLOGOALTERNATIVO" gain="19661f" blacklevel="22938f"/>
           <w10:wrap anchorx="margin" anchory="margin"/>
         </v:shape>
@@ -12588,7 +12304,7 @@
 </file>
 
 <file path=word/header3.xml><?xml version="1.0" encoding="utf-8"?>
-<w:hdr xmlns:wpc="http://schemas.microsoft.com/office/word/2010/wordprocessingCanvas" xmlns:cx="http://schemas.microsoft.com/office/drawing/2014/chartex" xmlns:cx1="http://schemas.microsoft.com/office/drawing/2015/9/8/chartex" xmlns:cx2="http://schemas.microsoft.com/office/drawing/2015/10/21/chartex" xmlns:cx3="http://schemas.microsoft.com/office/drawing/2016/5/9/chartex" xmlns:cx4="http://schemas.microsoft.com/office/drawing/2016/5/10/chartex" xmlns:cx5="http://schemas.microsoft.com/office/drawing/2016/5/11/chartex" xmlns:cx6="http://schemas.microsoft.com/office/drawing/2016/5/12/chartex" xmlns:cx7="http://schemas.microsoft.com/office/drawing/2016/5/13/chartex" xmlns:cx8="http://schemas.microsoft.com/office/drawing/2016/5/14/chartex" xmlns:mc="http://schemas.openxmlformats.org/markup-compatibility/2006" xmlns:aink="http://schemas.microsoft.com/office/drawing/2016/ink" xmlns:am3d="http://schemas.microsoft.com/office/drawing/2017/model3d" xmlns:o="urn:schemas-microsoft-com:office:office" xmlns:oel="http://schemas.microsoft.com/office/2019/extlst" xmlns:r="http://schemas.openxmlformats.org/officeDocument/2006/relationships" xmlns:m="http://schemas.openxmlformats.org/officeDocument/2006/math" xmlns:v="urn:schemas-microsoft-com:vml" xmlns:wp14="http://schemas.microsoft.com/office/word/2010/wordprocessingDrawing" xmlns:wp="http://schemas.openxmlformats.org/drawingml/2006/wordprocessingDrawing" xmlns:w10="urn:schemas-microsoft-com:office:word" xmlns:w="http://schemas.openxmlformats.org/wordprocessingml/2006/main" xmlns:w14="http://schemas.microsoft.com/office/word/2010/wordml" xmlns:w15="http://schemas.microsoft.com/office/word/2012/wordml" xmlns:w16cex="http://schemas.microsoft.com/office/word/2018/wordml/cex" xmlns:w16cid="http://schemas.microsoft.com/office/word/2016/wordml/cid" xmlns:w16="http://schemas.microsoft.com/office/word/2018/wordml" xmlns:w16sdtdh="http://schemas.microsoft.com/office/word/2020/wordml/sdtdatahash" xmlns:w16se="http://schemas.microsoft.com/office/word/2015/wordml/symex" xmlns:wpg="http://schemas.microsoft.com/office/word/2010/wordprocessingGroup" xmlns:wpi="http://schemas.microsoft.com/office/word/2010/wordprocessingInk" xmlns:wne="http://schemas.microsoft.com/office/word/2006/wordml" xmlns:wps="http://schemas.microsoft.com/office/word/2010/wordprocessingShape" mc:Ignorable="w14 w15 w16se w16cid w16 w16cex w16sdtdh wp14">
+<w:hdr xmlns:wpc="http://schemas.microsoft.com/office/word/2010/wordprocessingCanvas" xmlns:cx="http://schemas.microsoft.com/office/drawing/2014/chartex" xmlns:cx1="http://schemas.microsoft.com/office/drawing/2015/9/8/chartex" xmlns:cx2="http://schemas.microsoft.com/office/drawing/2015/10/21/chartex" xmlns:cx3="http://schemas.microsoft.com/office/drawing/2016/5/9/chartex" xmlns:cx4="http://schemas.microsoft.com/office/drawing/2016/5/10/chartex" xmlns:cx5="http://schemas.microsoft.com/office/drawing/2016/5/11/chartex" xmlns:cx6="http://schemas.microsoft.com/office/drawing/2016/5/12/chartex" xmlns:cx7="http://schemas.microsoft.com/office/drawing/2016/5/13/chartex" xmlns:cx8="http://schemas.microsoft.com/office/drawing/2016/5/14/chartex" xmlns:mc="http://schemas.openxmlformats.org/markup-compatibility/2006" xmlns:aink="http://schemas.microsoft.com/office/drawing/2016/ink" xmlns:am3d="http://schemas.microsoft.com/office/drawing/2017/model3d" xmlns:o="urn:schemas-microsoft-com:office:office" xmlns:r="http://schemas.openxmlformats.org/officeDocument/2006/relationships" xmlns:m="http://schemas.openxmlformats.org/officeDocument/2006/math" xmlns:v="urn:schemas-microsoft-com:vml" xmlns:wp14="http://schemas.microsoft.com/office/word/2010/wordprocessingDrawing" xmlns:wp="http://schemas.openxmlformats.org/drawingml/2006/wordprocessingDrawing" xmlns:w10="urn:schemas-microsoft-com:office:word" xmlns:w="http://schemas.openxmlformats.org/wordprocessingml/2006/main" xmlns:w14="http://schemas.microsoft.com/office/word/2010/wordml" xmlns:w15="http://schemas.microsoft.com/office/word/2012/wordml" xmlns:w16cex="http://schemas.microsoft.com/office/word/2018/wordml/cex" xmlns:w16cid="http://schemas.microsoft.com/office/word/2016/wordml/cid" xmlns:w16="http://schemas.microsoft.com/office/word/2018/wordml" xmlns:w16sdtdh="http://schemas.microsoft.com/office/word/2020/wordml/sdtdatahash" xmlns:w16se="http://schemas.microsoft.com/office/word/2015/wordml/symex" xmlns:wpg="http://schemas.microsoft.com/office/word/2010/wordprocessingGroup" xmlns:wpi="http://schemas.microsoft.com/office/word/2010/wordprocessingInk" xmlns:wne="http://schemas.microsoft.com/office/word/2006/wordml" xmlns:wps="http://schemas.microsoft.com/office/word/2010/wordprocessingShape" mc:Ignorable="w14 w15 w16se w16cid w16 w16cex w16sdtdh wp14">
   <w:p>
     <w:pPr>
       <w:pStyle w:val="Encabezado"/>
@@ -12617,7 +12333,7 @@
           <v:path o:extrusionok="f" gradientshapeok="t" o:connecttype="rect"/>
           <o:lock v:ext="edit" aspectratio="t"/>
         </v:shapetype>
-        <v:shape id="WordPictureWatermark776762953" o:spid="_x0000_s1025" type="#_x0000_t75" style="position:absolute;margin-left:0;margin-top:0;width:342.1pt;height:193.55pt;z-index:-251651072;mso-position-horizontal:center;mso-position-horizontal-relative:margin;mso-position-vertical:center;mso-position-vertical-relative:margin" o:allowincell="f">
+        <v:shape id="WordPictureWatermark776762953" o:spid="_x0000_s2049" type="#_x0000_t75" style="position:absolute;margin-left:0;margin-top:0;width:342.1pt;height:193.55pt;z-index:-251651072;mso-position-horizontal:center;mso-position-horizontal-relative:margin;mso-position-vertical:center;mso-position-vertical-relative:margin" o:allowincell="f">
           <v:imagedata r:id="rId1" o:title="MARCA DE AGUA"/>
           <w10:wrap anchorx="margin" anchory="margin"/>
         </v:shape>
@@ -12628,7 +12344,7 @@
 </file>
 
 <file path=word/header4.xml><?xml version="1.0" encoding="utf-8"?>
-<w:hdr xmlns:wpc="http://schemas.microsoft.com/office/word/2010/wordprocessingCanvas" xmlns:cx="http://schemas.microsoft.com/office/drawing/2014/chartex" xmlns:cx1="http://schemas.microsoft.com/office/drawing/2015/9/8/chartex" xmlns:cx2="http://schemas.microsoft.com/office/drawing/2015/10/21/chartex" xmlns:cx3="http://schemas.microsoft.com/office/drawing/2016/5/9/chartex" xmlns:cx4="http://schemas.microsoft.com/office/drawing/2016/5/10/chartex" xmlns:cx5="http://schemas.microsoft.com/office/drawing/2016/5/11/chartex" xmlns:cx6="http://schemas.microsoft.com/office/drawing/2016/5/12/chartex" xmlns:cx7="http://schemas.microsoft.com/office/drawing/2016/5/13/chartex" xmlns:cx8="http://schemas.microsoft.com/office/drawing/2016/5/14/chartex" xmlns:mc="http://schemas.openxmlformats.org/markup-compatibility/2006" xmlns:aink="http://schemas.microsoft.com/office/drawing/2016/ink" xmlns:am3d="http://schemas.microsoft.com/office/drawing/2017/model3d" xmlns:o="urn:schemas-microsoft-com:office:office" xmlns:oel="http://schemas.microsoft.com/office/2019/extlst" xmlns:r="http://schemas.openxmlformats.org/officeDocument/2006/relationships" xmlns:m="http://schemas.openxmlformats.org/officeDocument/2006/math" xmlns:v="urn:schemas-microsoft-com:vml" xmlns:wp14="http://schemas.microsoft.com/office/word/2010/wordprocessingDrawing" xmlns:wp="http://schemas.openxmlformats.org/drawingml/2006/wordprocessingDrawing" xmlns:w10="urn:schemas-microsoft-com:office:word" xmlns:w="http://schemas.openxmlformats.org/wordprocessingml/2006/main" xmlns:w14="http://schemas.microsoft.com/office/word/2010/wordml" xmlns:w15="http://schemas.microsoft.com/office/word/2012/wordml" xmlns:w16cex="http://schemas.microsoft.com/office/word/2018/wordml/cex" xmlns:w16cid="http://schemas.microsoft.com/office/word/2016/wordml/cid" xmlns:w16="http://schemas.microsoft.com/office/word/2018/wordml" xmlns:w16sdtdh="http://schemas.microsoft.com/office/word/2020/wordml/sdtdatahash" xmlns:w16se="http://schemas.microsoft.com/office/word/2015/wordml/symex" xmlns:wpg="http://schemas.microsoft.com/office/word/2010/wordprocessingGroup" xmlns:wpi="http://schemas.microsoft.com/office/word/2010/wordprocessingInk" xmlns:wne="http://schemas.microsoft.com/office/word/2006/wordml" xmlns:wps="http://schemas.microsoft.com/office/word/2010/wordprocessingShape" mc:Ignorable="w14 w15 w16se w16cid w16 w16cex w16sdtdh wp14">
+<w:hdr xmlns:wpc="http://schemas.microsoft.com/office/word/2010/wordprocessingCanvas" xmlns:cx="http://schemas.microsoft.com/office/drawing/2014/chartex" xmlns:cx1="http://schemas.microsoft.com/office/drawing/2015/9/8/chartex" xmlns:cx2="http://schemas.microsoft.com/office/drawing/2015/10/21/chartex" xmlns:cx3="http://schemas.microsoft.com/office/drawing/2016/5/9/chartex" xmlns:cx4="http://schemas.microsoft.com/office/drawing/2016/5/10/chartex" xmlns:cx5="http://schemas.microsoft.com/office/drawing/2016/5/11/chartex" xmlns:cx6="http://schemas.microsoft.com/office/drawing/2016/5/12/chartex" xmlns:cx7="http://schemas.microsoft.com/office/drawing/2016/5/13/chartex" xmlns:cx8="http://schemas.microsoft.com/office/drawing/2016/5/14/chartex" xmlns:mc="http://schemas.openxmlformats.org/markup-compatibility/2006" xmlns:aink="http://schemas.microsoft.com/office/drawing/2016/ink" xmlns:am3d="http://schemas.microsoft.com/office/drawing/2017/model3d" xmlns:o="urn:schemas-microsoft-com:office:office" xmlns:r="http://schemas.openxmlformats.org/officeDocument/2006/relationships" xmlns:m="http://schemas.openxmlformats.org/officeDocument/2006/math" xmlns:v="urn:schemas-microsoft-com:vml" xmlns:wp14="http://schemas.microsoft.com/office/word/2010/wordprocessingDrawing" xmlns:wp="http://schemas.openxmlformats.org/drawingml/2006/wordprocessingDrawing" xmlns:w10="urn:schemas-microsoft-com:office:word" xmlns:w="http://schemas.openxmlformats.org/wordprocessingml/2006/main" xmlns:w14="http://schemas.microsoft.com/office/word/2010/wordml" xmlns:w15="http://schemas.microsoft.com/office/word/2012/wordml" xmlns:w16cex="http://schemas.microsoft.com/office/word/2018/wordml/cex" xmlns:w16cid="http://schemas.microsoft.com/office/word/2016/wordml/cid" xmlns:w16="http://schemas.microsoft.com/office/word/2018/wordml" xmlns:w16sdtdh="http://schemas.microsoft.com/office/word/2020/wordml/sdtdatahash" xmlns:w16se="http://schemas.microsoft.com/office/word/2015/wordml/symex" xmlns:wpg="http://schemas.microsoft.com/office/word/2010/wordprocessingGroup" xmlns:wpi="http://schemas.microsoft.com/office/word/2010/wordprocessingInk" xmlns:wne="http://schemas.microsoft.com/office/word/2006/wordml" xmlns:wps="http://schemas.microsoft.com/office/word/2010/wordprocessingShape" mc:Ignorable="w14 w15 w16se w16cid w16 w16cex w16sdtdh wp14">
   <w:p>
     <w:pPr>
       <w:pStyle w:val="Ttulo1"/>
@@ -12793,7 +12509,7 @@
 </file>
 
 <file path=word/numbering.xml><?xml version="1.0" encoding="utf-8"?>
-<w:numbering xmlns:wpc="http://schemas.microsoft.com/office/word/2010/wordprocessingCanvas" xmlns:cx="http://schemas.microsoft.com/office/drawing/2014/chartex" xmlns:cx1="http://schemas.microsoft.com/office/drawing/2015/9/8/chartex" xmlns:cx2="http://schemas.microsoft.com/office/drawing/2015/10/21/chartex" xmlns:cx3="http://schemas.microsoft.com/office/drawing/2016/5/9/chartex" xmlns:cx4="http://schemas.microsoft.com/office/drawing/2016/5/10/chartex" xmlns:cx5="http://schemas.microsoft.com/office/drawing/2016/5/11/chartex" xmlns:cx6="http://schemas.microsoft.com/office/drawing/2016/5/12/chartex" xmlns:cx7="http://schemas.microsoft.com/office/drawing/2016/5/13/chartex" xmlns:cx8="http://schemas.microsoft.com/office/drawing/2016/5/14/chartex" xmlns:mc="http://schemas.openxmlformats.org/markup-compatibility/2006" xmlns:aink="http://schemas.microsoft.com/office/drawing/2016/ink" xmlns:am3d="http://schemas.microsoft.com/office/drawing/2017/model3d" xmlns:o="urn:schemas-microsoft-com:office:office" xmlns:oel="http://schemas.microsoft.com/office/2019/extlst" xmlns:r="http://schemas.openxmlformats.org/officeDocument/2006/relationships" xmlns:m="http://schemas.openxmlformats.org/officeDocument/2006/math" xmlns:v="urn:schemas-microsoft-com:vml" xmlns:wp14="http://schemas.microsoft.com/office/word/2010/wordprocessingDrawing" xmlns:wp="http://schemas.openxmlformats.org/drawingml/2006/wordprocessingDrawing" xmlns:w10="urn:schemas-microsoft-com:office:word" xmlns:w="http://schemas.openxmlformats.org/wordprocessingml/2006/main" xmlns:w14="http://schemas.microsoft.com/office/word/2010/wordml" xmlns:w15="http://schemas.microsoft.com/office/word/2012/wordml" xmlns:w16cex="http://schemas.microsoft.com/office/word/2018/wordml/cex" xmlns:w16cid="http://schemas.microsoft.com/office/word/2016/wordml/cid" xmlns:w16="http://schemas.microsoft.com/office/word/2018/wordml" xmlns:w16sdtdh="http://schemas.microsoft.com/office/word/2020/wordml/sdtdatahash" xmlns:w16se="http://schemas.microsoft.com/office/word/2015/wordml/symex" xmlns:wpg="http://schemas.microsoft.com/office/word/2010/wordprocessingGroup" xmlns:wpi="http://schemas.microsoft.com/office/word/2010/wordprocessingInk" xmlns:wne="http://schemas.microsoft.com/office/word/2006/wordml" xmlns:wps="http://schemas.microsoft.com/office/word/2010/wordprocessingShape" mc:Ignorable="w14 w15 w16se w16cid w16 w16cex w16sdtdh wp14">
+<w:numbering xmlns:wpc="http://schemas.microsoft.com/office/word/2010/wordprocessingCanvas" xmlns:cx="http://schemas.microsoft.com/office/drawing/2014/chartex" xmlns:cx1="http://schemas.microsoft.com/office/drawing/2015/9/8/chartex" xmlns:cx2="http://schemas.microsoft.com/office/drawing/2015/10/21/chartex" xmlns:cx3="http://schemas.microsoft.com/office/drawing/2016/5/9/chartex" xmlns:cx4="http://schemas.microsoft.com/office/drawing/2016/5/10/chartex" xmlns:cx5="http://schemas.microsoft.com/office/drawing/2016/5/11/chartex" xmlns:cx6="http://schemas.microsoft.com/office/drawing/2016/5/12/chartex" xmlns:cx7="http://schemas.microsoft.com/office/drawing/2016/5/13/chartex" xmlns:cx8="http://schemas.microsoft.com/office/drawing/2016/5/14/chartex" xmlns:mc="http://schemas.openxmlformats.org/markup-compatibility/2006" xmlns:aink="http://schemas.microsoft.com/office/drawing/2016/ink" xmlns:am3d="http://schemas.microsoft.com/office/drawing/2017/model3d" xmlns:o="urn:schemas-microsoft-com:office:office" xmlns:r="http://schemas.openxmlformats.org/officeDocument/2006/relationships" xmlns:m="http://schemas.openxmlformats.org/officeDocument/2006/math" xmlns:v="urn:schemas-microsoft-com:vml" xmlns:wp14="http://schemas.microsoft.com/office/word/2010/wordprocessingDrawing" xmlns:wp="http://schemas.openxmlformats.org/drawingml/2006/wordprocessingDrawing" xmlns:w10="urn:schemas-microsoft-com:office:word" xmlns:w="http://schemas.openxmlformats.org/wordprocessingml/2006/main" xmlns:w14="http://schemas.microsoft.com/office/word/2010/wordml" xmlns:w15="http://schemas.microsoft.com/office/word/2012/wordml" xmlns:w16cex="http://schemas.microsoft.com/office/word/2018/wordml/cex" xmlns:w16cid="http://schemas.microsoft.com/office/word/2016/wordml/cid" xmlns:w16="http://schemas.microsoft.com/office/word/2018/wordml" xmlns:w16sdtdh="http://schemas.microsoft.com/office/word/2020/wordml/sdtdatahash" xmlns:w16se="http://schemas.microsoft.com/office/word/2015/wordml/symex" xmlns:wpg="http://schemas.microsoft.com/office/word/2010/wordprocessingGroup" xmlns:wpi="http://schemas.microsoft.com/office/word/2010/wordprocessingInk" xmlns:wne="http://schemas.microsoft.com/office/word/2006/wordml" xmlns:wps="http://schemas.microsoft.com/office/word/2010/wordprocessingShape" mc:Ignorable="w14 w15 w16se w16cid w16 w16cex w16sdtdh wp14">
   <w:abstractNum w:abstractNumId="0" w15:restartNumberingAfterBreak="0">
     <w:nsid w:val="00B66D49"/>
     <w:multiLevelType w:val="hybridMultilevel"/>
@@ -15682,37 +15398,37 @@
       </w:rPr>
     </w:lvl>
   </w:abstractNum>
-  <w:num w:numId="1" w16cid:durableId="1396902064">
+  <w:num w:numId="1">
     <w:abstractNumId w:val="5"/>
   </w:num>
-  <w:num w:numId="2" w16cid:durableId="288825772">
+  <w:num w:numId="2">
     <w:abstractNumId w:val="8"/>
   </w:num>
-  <w:num w:numId="3" w16cid:durableId="269554795">
+  <w:num w:numId="3">
     <w:abstractNumId w:val="19"/>
   </w:num>
-  <w:num w:numId="4" w16cid:durableId="1513837983">
+  <w:num w:numId="4">
     <w:abstractNumId w:val="16"/>
   </w:num>
-  <w:num w:numId="5" w16cid:durableId="532814420">
+  <w:num w:numId="5">
     <w:abstractNumId w:val="2"/>
   </w:num>
-  <w:num w:numId="6" w16cid:durableId="850992125">
+  <w:num w:numId="6">
     <w:abstractNumId w:val="24"/>
   </w:num>
-  <w:num w:numId="7" w16cid:durableId="1543594866">
+  <w:num w:numId="7">
     <w:abstractNumId w:val="20"/>
   </w:num>
-  <w:num w:numId="8" w16cid:durableId="1363704950">
+  <w:num w:numId="8">
     <w:abstractNumId w:val="11"/>
   </w:num>
-  <w:num w:numId="9" w16cid:durableId="1075275797">
+  <w:num w:numId="9">
     <w:abstractNumId w:val="7"/>
   </w:num>
-  <w:num w:numId="10" w16cid:durableId="1529486163">
+  <w:num w:numId="10">
     <w:abstractNumId w:val="21"/>
   </w:num>
-  <w:num w:numId="11" w16cid:durableId="317655589">
+  <w:num w:numId="11">
     <w:abstractNumId w:val="22"/>
     <w:lvlOverride w:ilvl="0">
       <w:startOverride w:val="7"/>
@@ -15742,49 +15458,49 @@
       <w:startOverride w:val="1"/>
     </w:lvlOverride>
   </w:num>
-  <w:num w:numId="12" w16cid:durableId="395979606">
+  <w:num w:numId="12">
     <w:abstractNumId w:val="22"/>
   </w:num>
-  <w:num w:numId="13" w16cid:durableId="510996249">
+  <w:num w:numId="13">
     <w:abstractNumId w:val="0"/>
   </w:num>
-  <w:num w:numId="14" w16cid:durableId="331757377">
+  <w:num w:numId="14">
     <w:abstractNumId w:val="23"/>
   </w:num>
-  <w:num w:numId="15" w16cid:durableId="113253056">
+  <w:num w:numId="15">
     <w:abstractNumId w:val="12"/>
   </w:num>
-  <w:num w:numId="16" w16cid:durableId="869104242">
+  <w:num w:numId="16">
     <w:abstractNumId w:val="15"/>
   </w:num>
-  <w:num w:numId="17" w16cid:durableId="1100833781">
+  <w:num w:numId="17">
     <w:abstractNumId w:val="6"/>
   </w:num>
-  <w:num w:numId="18" w16cid:durableId="1780760834">
+  <w:num w:numId="18">
     <w:abstractNumId w:val="13"/>
   </w:num>
-  <w:num w:numId="19" w16cid:durableId="2115898358">
+  <w:num w:numId="19">
     <w:abstractNumId w:val="10"/>
   </w:num>
-  <w:num w:numId="20" w16cid:durableId="667296477">
+  <w:num w:numId="20">
     <w:abstractNumId w:val="14"/>
   </w:num>
-  <w:num w:numId="21" w16cid:durableId="814487966">
+  <w:num w:numId="21">
     <w:abstractNumId w:val="1"/>
   </w:num>
-  <w:num w:numId="22" w16cid:durableId="1700859461">
+  <w:num w:numId="22">
     <w:abstractNumId w:val="4"/>
   </w:num>
-  <w:num w:numId="23" w16cid:durableId="986201524">
+  <w:num w:numId="23">
     <w:abstractNumId w:val="17"/>
   </w:num>
-  <w:num w:numId="24" w16cid:durableId="521480844">
+  <w:num w:numId="24">
     <w:abstractNumId w:val="18"/>
   </w:num>
-  <w:num w:numId="25" w16cid:durableId="1682001038">
+  <w:num w:numId="25">
     <w:abstractNumId w:val="9"/>
   </w:num>
-  <w:num w:numId="26" w16cid:durableId="675766331">
+  <w:num w:numId="26">
     <w:abstractNumId w:val="3"/>
   </w:num>
 </w:numbering>

</xml_diff>

<commit_message>
SE MODIFICO LOS CONTRATOS
</commit_message>
<xml_diff>
--- a/contrato_corto_plazo.docx
+++ b/contrato_corto_plazo.docx
@@ -4153,7 +4153,23 @@
           <w:sz w:val="20"/>
           <w:szCs w:val="20"/>
         </w:rPr>
-        <w:t xml:space="preserve">acuerdo a suspender el plazo de ejecución del contrato hasta que se supere dichos eventos, para lo </w:t>
+        <w:t>acuerdo a suspender el plazo de ejecución del contrato hasta que se supere dichos eventos, para lo</w:t>
+      </w:r>
+      <w:r>
+        <w:rPr>
+          <w:rFonts w:ascii="Arial Rounded MT Bold" w:hAnsi="Arial Rounded MT Bold"/>
+          <w:sz w:val="20"/>
+          <w:szCs w:val="20"/>
+        </w:rPr>
+        <w:t xml:space="preserve"> que</w:t>
+      </w:r>
+      <w:r>
+        <w:rPr>
+          <w:rFonts w:ascii="Arial Rounded MT Bold" w:hAnsi="Arial Rounded MT Bold"/>
+          <w:sz w:val="20"/>
+          <w:szCs w:val="20"/>
+        </w:rPr>
+        <w:t xml:space="preserve"> </w:t>
       </w:r>
       <w:r>
         <w:rPr>
@@ -4172,6 +4188,16 @@
           <w:szCs w:val="20"/>
         </w:rPr>
         <w:t>“EL ASOCIADO”</w:t>
+      </w:r>
+      <w:r>
+        <w:rPr>
+          <w:rFonts w:ascii="Arial Rounded MT Bold" w:hAnsi="Arial Rounded MT Bold"/>
+          <w:b/>
+          <w:bCs/>
+          <w:sz w:val="20"/>
+          <w:szCs w:val="20"/>
+        </w:rPr>
+        <w:t>.</w:t>
       </w:r>
     </w:p>
     <w:p>

</xml_diff>

<commit_message>
SE MODIFICO EL WORD CON OBSERVACIONES Y SE CAMBIO EL ORDEN
</commit_message>
<xml_diff>
--- a/contrato_corto_plazo.docx
+++ b/contrato_corto_plazo.docx
@@ -1,6 +1,6 @@
 
 <file path=word/document.xml><?xml version="1.0" encoding="utf-8"?>
-<w:document xmlns:wpc="http://schemas.microsoft.com/office/word/2010/wordprocessingCanvas" xmlns:cx="http://schemas.microsoft.com/office/drawing/2014/chartex" xmlns:cx1="http://schemas.microsoft.com/office/drawing/2015/9/8/chartex" xmlns:cx2="http://schemas.microsoft.com/office/drawing/2015/10/21/chartex" xmlns:cx3="http://schemas.microsoft.com/office/drawing/2016/5/9/chartex" xmlns:cx4="http://schemas.microsoft.com/office/drawing/2016/5/10/chartex" xmlns:cx5="http://schemas.microsoft.com/office/drawing/2016/5/11/chartex" xmlns:cx6="http://schemas.microsoft.com/office/drawing/2016/5/12/chartex" xmlns:cx7="http://schemas.microsoft.com/office/drawing/2016/5/13/chartex" xmlns:cx8="http://schemas.microsoft.com/office/drawing/2016/5/14/chartex" xmlns:mc="http://schemas.openxmlformats.org/markup-compatibility/2006" xmlns:aink="http://schemas.microsoft.com/office/drawing/2016/ink" xmlns:am3d="http://schemas.microsoft.com/office/drawing/2017/model3d" xmlns:o="urn:schemas-microsoft-com:office:office" xmlns:r="http://schemas.openxmlformats.org/officeDocument/2006/relationships" xmlns:m="http://schemas.openxmlformats.org/officeDocument/2006/math" xmlns:v="urn:schemas-microsoft-com:vml" xmlns:wp14="http://schemas.microsoft.com/office/word/2010/wordprocessingDrawing" xmlns:wp="http://schemas.openxmlformats.org/drawingml/2006/wordprocessingDrawing" xmlns:w10="urn:schemas-microsoft-com:office:word" xmlns:w="http://schemas.openxmlformats.org/wordprocessingml/2006/main" xmlns:w14="http://schemas.microsoft.com/office/word/2010/wordml" xmlns:w15="http://schemas.microsoft.com/office/word/2012/wordml" xmlns:w16cex="http://schemas.microsoft.com/office/word/2018/wordml/cex" xmlns:w16cid="http://schemas.microsoft.com/office/word/2016/wordml/cid" xmlns:w16="http://schemas.microsoft.com/office/word/2018/wordml" xmlns:w16sdtdh="http://schemas.microsoft.com/office/word/2020/wordml/sdtdatahash" xmlns:w16se="http://schemas.microsoft.com/office/word/2015/wordml/symex" xmlns:wpg="http://schemas.microsoft.com/office/word/2010/wordprocessingGroup" xmlns:wpi="http://schemas.microsoft.com/office/word/2010/wordprocessingInk" xmlns:wne="http://schemas.microsoft.com/office/word/2006/wordml" xmlns:wps="http://schemas.microsoft.com/office/word/2010/wordprocessingShape" mc:Ignorable="w14 w15 w16se w16cid w16 w16cex w16sdtdh wp14">
+<w:document xmlns:wpc="http://schemas.microsoft.com/office/word/2010/wordprocessingCanvas" xmlns:cx="http://schemas.microsoft.com/office/drawing/2014/chartex" xmlns:cx1="http://schemas.microsoft.com/office/drawing/2015/9/8/chartex" xmlns:cx2="http://schemas.microsoft.com/office/drawing/2015/10/21/chartex" xmlns:cx3="http://schemas.microsoft.com/office/drawing/2016/5/9/chartex" xmlns:cx4="http://schemas.microsoft.com/office/drawing/2016/5/10/chartex" xmlns:cx5="http://schemas.microsoft.com/office/drawing/2016/5/11/chartex" xmlns:cx6="http://schemas.microsoft.com/office/drawing/2016/5/12/chartex" xmlns:cx7="http://schemas.microsoft.com/office/drawing/2016/5/13/chartex" xmlns:cx8="http://schemas.microsoft.com/office/drawing/2016/5/14/chartex" xmlns:mc="http://schemas.openxmlformats.org/markup-compatibility/2006" xmlns:aink="http://schemas.microsoft.com/office/drawing/2016/ink" xmlns:am3d="http://schemas.microsoft.com/office/drawing/2017/model3d" xmlns:o="urn:schemas-microsoft-com:office:office" xmlns:oel="http://schemas.microsoft.com/office/2019/extlst" xmlns:r="http://schemas.openxmlformats.org/officeDocument/2006/relationships" xmlns:m="http://schemas.openxmlformats.org/officeDocument/2006/math" xmlns:v="urn:schemas-microsoft-com:vml" xmlns:wp14="http://schemas.microsoft.com/office/word/2010/wordprocessingDrawing" xmlns:wp="http://schemas.openxmlformats.org/drawingml/2006/wordprocessingDrawing" xmlns:w10="urn:schemas-microsoft-com:office:word" xmlns:w="http://schemas.openxmlformats.org/wordprocessingml/2006/main" xmlns:w14="http://schemas.microsoft.com/office/word/2010/wordml" xmlns:w15="http://schemas.microsoft.com/office/word/2012/wordml" xmlns:w16cex="http://schemas.microsoft.com/office/word/2018/wordml/cex" xmlns:w16cid="http://schemas.microsoft.com/office/word/2016/wordml/cid" xmlns:w16="http://schemas.microsoft.com/office/word/2018/wordml" xmlns:w16sdtdh="http://schemas.microsoft.com/office/word/2020/wordml/sdtdatahash" xmlns:w16se="http://schemas.microsoft.com/office/word/2015/wordml/symex" xmlns:wpg="http://schemas.microsoft.com/office/word/2010/wordprocessingGroup" xmlns:wpi="http://schemas.microsoft.com/office/word/2010/wordprocessingInk" xmlns:wne="http://schemas.microsoft.com/office/word/2006/wordml" xmlns:wps="http://schemas.microsoft.com/office/word/2010/wordprocessingShape" mc:Ignorable="w14 w15 w16se w16cid w16 w16cex w16sdtdh wp14">
   <w:body>
     <w:p>
       <w:pPr>
@@ -25,14 +25,12 @@
         </w:rPr>
         <w:t xml:space="preserve"> </w:t>
       </w:r>
-      <w:proofErr w:type="spellStart"/>
       <w:r>
         <w:rPr>
           <w:rFonts w:ascii="Arial Rounded MT Bold" w:hAnsi="Arial Rounded MT Bold"/>
         </w:rPr>
         <w:t>N°</w:t>
       </w:r>
-      <w:proofErr w:type="spellEnd"/>
       <w:r>
         <w:rPr>
           <w:rFonts w:ascii="Arial Rounded MT Bold" w:hAnsi="Arial Rounded MT Bold"/>
@@ -312,25 +310,7 @@
           <w:sz w:val="20"/>
           <w:szCs w:val="20"/>
         </w:rPr>
-        <w:t xml:space="preserve"> inscrita en la Partida Electrónica </w:t>
-      </w:r>
-      <w:proofErr w:type="spellStart"/>
-      <w:r>
-        <w:rPr>
-          <w:rFonts w:ascii="Arial Rounded MT Bold" w:hAnsi="Arial Rounded MT Bold"/>
-          <w:sz w:val="20"/>
-          <w:szCs w:val="20"/>
-        </w:rPr>
-        <w:t>N°</w:t>
-      </w:r>
-      <w:proofErr w:type="spellEnd"/>
-      <w:r>
-        <w:rPr>
-          <w:rFonts w:ascii="Arial Rounded MT Bold" w:hAnsi="Arial Rounded MT Bold"/>
-          <w:sz w:val="20"/>
-          <w:szCs w:val="20"/>
-        </w:rPr>
-        <w:t xml:space="preserve"> </w:t>
+        <w:t xml:space="preserve"> inscrita en la Partida Electrónica N° </w:t>
       </w:r>
       <w:r>
         <w:rPr>
@@ -346,25 +326,7 @@
           <w:sz w:val="20"/>
           <w:szCs w:val="20"/>
         </w:rPr>
-        <w:t xml:space="preserve"> del Registro de Personas Jurídicas de Zona Registral </w:t>
-      </w:r>
-      <w:proofErr w:type="spellStart"/>
-      <w:r>
-        <w:rPr>
-          <w:rFonts w:ascii="Arial Rounded MT Bold" w:hAnsi="Arial Rounded MT Bold"/>
-          <w:sz w:val="20"/>
-          <w:szCs w:val="20"/>
-        </w:rPr>
-        <w:t>N°</w:t>
-      </w:r>
-      <w:proofErr w:type="spellEnd"/>
-      <w:r>
-        <w:rPr>
-          <w:rFonts w:ascii="Arial Rounded MT Bold" w:hAnsi="Arial Rounded MT Bold"/>
-          <w:sz w:val="20"/>
-          <w:szCs w:val="20"/>
-        </w:rPr>
-        <w:t xml:space="preserve"> III – C – Oficina Registral </w:t>
+        <w:t xml:space="preserve"> del Registro de Personas Jurídicas de Zona Registral N° III – C – Oficina Registral </w:t>
       </w:r>
       <w:r>
         <w:rPr>
@@ -396,25 +358,7 @@
           <w:sz w:val="20"/>
           <w:szCs w:val="20"/>
         </w:rPr>
-        <w:t xml:space="preserve">, identificado con DNI </w:t>
-      </w:r>
-      <w:proofErr w:type="spellStart"/>
-      <w:r>
-        <w:rPr>
-          <w:rFonts w:ascii="Arial Rounded MT Bold" w:hAnsi="Arial Rounded MT Bold"/>
-          <w:sz w:val="20"/>
-          <w:szCs w:val="20"/>
-        </w:rPr>
-        <w:t>N°</w:t>
-      </w:r>
-      <w:proofErr w:type="spellEnd"/>
-      <w:r>
-        <w:rPr>
-          <w:rFonts w:ascii="Arial Rounded MT Bold" w:hAnsi="Arial Rounded MT Bold"/>
-          <w:sz w:val="20"/>
-          <w:szCs w:val="20"/>
-        </w:rPr>
-        <w:t xml:space="preserve"> </w:t>
+        <w:t xml:space="preserve">, identificado con DNI N° </w:t>
       </w:r>
       <w:r>
         <w:rPr>
@@ -470,25 +414,7 @@
           <w:sz w:val="20"/>
           <w:szCs w:val="20"/>
         </w:rPr>
-        <w:t xml:space="preserve"> Belaunde </w:t>
-      </w:r>
-      <w:proofErr w:type="spellStart"/>
-      <w:r>
-        <w:rPr>
-          <w:rFonts w:ascii="Arial Rounded MT Bold" w:hAnsi="Arial Rounded MT Bold"/>
-          <w:sz w:val="20"/>
-          <w:szCs w:val="20"/>
-        </w:rPr>
-        <w:t>N°</w:t>
-      </w:r>
-      <w:proofErr w:type="spellEnd"/>
-      <w:r>
-        <w:rPr>
-          <w:rFonts w:ascii="Arial Rounded MT Bold" w:hAnsi="Arial Rounded MT Bold"/>
-          <w:sz w:val="20"/>
-          <w:szCs w:val="20"/>
-        </w:rPr>
-        <w:t xml:space="preserve"> 318 - </w:t>
+        <w:t xml:space="preserve"> Belaunde N° 318 - </w:t>
       </w:r>
       <w:r>
         <w:rPr>
@@ -610,25 +536,7 @@
           <w:sz w:val="20"/>
           <w:szCs w:val="20"/>
         </w:rPr>
-        <w:t xml:space="preserve"> </w:t>
-      </w:r>
-      <w:proofErr w:type="spellStart"/>
-      <w:r>
-        <w:rPr>
-          <w:rFonts w:ascii="Arial Rounded MT Bold" w:hAnsi="Arial Rounded MT Bold"/>
-          <w:sz w:val="20"/>
-          <w:szCs w:val="20"/>
-        </w:rPr>
-        <w:t>N°</w:t>
-      </w:r>
-      <w:proofErr w:type="spellEnd"/>
-      <w:r>
-        <w:rPr>
-          <w:rFonts w:ascii="Arial Rounded MT Bold" w:hAnsi="Arial Rounded MT Bold"/>
-          <w:sz w:val="20"/>
-          <w:szCs w:val="20"/>
-        </w:rPr>
-        <w:t xml:space="preserve"> </w:t>
+        <w:t xml:space="preserve"> N° </w:t>
       </w:r>
       <w:r>
         <w:rPr>
@@ -883,43 +791,7 @@
           <w:sz w:val="20"/>
           <w:szCs w:val="20"/>
         </w:rPr>
-        <w:t xml:space="preserve">Empresa HEO ASESORIA Y CONSULTORIA EMPRESARIAL S.A.C., con RUC: 20611447541, inscrita en la Partida Electrónica </w:t>
-      </w:r>
-      <w:proofErr w:type="spellStart"/>
-      <w:r>
-        <w:rPr>
-          <w:rFonts w:ascii="Arial Rounded MT Bold" w:hAnsi="Arial Rounded MT Bold"/>
-          <w:sz w:val="20"/>
-          <w:szCs w:val="20"/>
-        </w:rPr>
-        <w:t>N°</w:t>
-      </w:r>
-      <w:proofErr w:type="spellEnd"/>
-      <w:r>
-        <w:rPr>
-          <w:rFonts w:ascii="Arial Rounded MT Bold" w:hAnsi="Arial Rounded MT Bold"/>
-          <w:sz w:val="20"/>
-          <w:szCs w:val="20"/>
-        </w:rPr>
-        <w:t xml:space="preserve"> 11221847 del Registro de Personas Jurídicas de Zona Registral </w:t>
-      </w:r>
-      <w:proofErr w:type="spellStart"/>
-      <w:r>
-        <w:rPr>
-          <w:rFonts w:ascii="Arial Rounded MT Bold" w:hAnsi="Arial Rounded MT Bold"/>
-          <w:sz w:val="20"/>
-          <w:szCs w:val="20"/>
-        </w:rPr>
-        <w:t>N°</w:t>
-      </w:r>
-      <w:proofErr w:type="spellEnd"/>
-      <w:r>
-        <w:rPr>
-          <w:rFonts w:ascii="Arial Rounded MT Bold" w:hAnsi="Arial Rounded MT Bold"/>
-          <w:sz w:val="20"/>
-          <w:szCs w:val="20"/>
-        </w:rPr>
-        <w:t xml:space="preserve"> III – C – Oficina Registral Tarapoto,  debidamente representada por su </w:t>
+        <w:t xml:space="preserve">Empresa HEO ASESORIA Y CONSULTORIA EMPRESARIAL S.A.C., con RUC: 20611447541, inscrita en la Partida Electrónica N° 11221847 del Registro de Personas Jurídicas de Zona Registral N° III – C – Oficina Registral Tarapoto,  debidamente representada por su </w:t>
       </w:r>
       <w:r>
         <w:rPr>
@@ -951,25 +823,7 @@
           <w:sz w:val="20"/>
           <w:szCs w:val="20"/>
         </w:rPr>
-        <w:t xml:space="preserve">, identificado con DNI </w:t>
-      </w:r>
-      <w:proofErr w:type="spellStart"/>
-      <w:r>
-        <w:rPr>
-          <w:rFonts w:ascii="Arial Rounded MT Bold" w:hAnsi="Arial Rounded MT Bold"/>
-          <w:sz w:val="20"/>
-          <w:szCs w:val="20"/>
-        </w:rPr>
-        <w:t>N°</w:t>
-      </w:r>
-      <w:proofErr w:type="spellEnd"/>
-      <w:r>
-        <w:rPr>
-          <w:rFonts w:ascii="Arial Rounded MT Bold" w:hAnsi="Arial Rounded MT Bold"/>
-          <w:sz w:val="20"/>
-          <w:szCs w:val="20"/>
-        </w:rPr>
-        <w:t xml:space="preserve"> </w:t>
+        <w:t xml:space="preserve">, identificado con DNI N° </w:t>
       </w:r>
       <w:r>
         <w:rPr>
@@ -985,25 +839,7 @@
           <w:sz w:val="20"/>
           <w:szCs w:val="20"/>
         </w:rPr>
-        <w:t xml:space="preserve">, con domicilio fiscal en Jirón Alegría Arias de </w:t>
-      </w:r>
-      <w:proofErr w:type="spellStart"/>
-      <w:r>
-        <w:rPr>
-          <w:rFonts w:ascii="Arial Rounded MT Bold" w:hAnsi="Arial Rounded MT Bold"/>
-          <w:sz w:val="20"/>
-          <w:szCs w:val="20"/>
-        </w:rPr>
-        <w:t>Morey</w:t>
-      </w:r>
-      <w:proofErr w:type="spellEnd"/>
-      <w:r>
-        <w:rPr>
-          <w:rFonts w:ascii="Arial Rounded MT Bold" w:hAnsi="Arial Rounded MT Bold"/>
-          <w:sz w:val="20"/>
-          <w:szCs w:val="20"/>
-        </w:rPr>
-        <w:t xml:space="preserve"> 219, Oficina 2A, Distrito de Tarapoto, Provincia y Departamento de San Martin, quien para efectos del presente se le denominará “EL TERCERO”.</w:t>
+        <w:t>, con domicilio fiscal en Jirón Alegría Arias de Morey 219, Oficina 2A, Distrito de Tarapoto, Provincia y Departamento de San Martin, quien para efectos del presente se le denominará “EL TERCERO”.</w:t>
       </w:r>
     </w:p>
     <w:p>
@@ -2074,18 +1910,8 @@
           <w:sz w:val="20"/>
           <w:szCs w:val="20"/>
         </w:rPr>
-        <w:t xml:space="preserve">corriente </w:t>
-      </w:r>
-      <w:proofErr w:type="spellStart"/>
-      <w:r>
-        <w:rPr>
-          <w:rFonts w:ascii="Arial Rounded MT Bold" w:hAnsi="Arial Rounded MT Bold"/>
-          <w:sz w:val="20"/>
-          <w:szCs w:val="20"/>
-        </w:rPr>
-        <w:t>N°</w:t>
-      </w:r>
-      <w:proofErr w:type="spellEnd"/>
+        <w:t>corriente N°</w:t>
+      </w:r>
       <w:r>
         <w:rPr>
           <w:rFonts w:ascii="Arial Rounded MT Bold" w:hAnsi="Arial Rounded MT Bold"/>
@@ -2556,27 +2382,7 @@
           <w:sz w:val="20"/>
           <w:szCs w:val="20"/>
         </w:rPr>
-        <w:t xml:space="preserve"> </w:t>
-      </w:r>
-      <w:proofErr w:type="spellStart"/>
-      <w:r>
-        <w:rPr>
-          <w:rFonts w:ascii="Arial Rounded MT Bold" w:hAnsi="Arial Rounded MT Bold"/>
-          <w:spacing w:val="1"/>
-          <w:sz w:val="20"/>
-          <w:szCs w:val="20"/>
-        </w:rPr>
-        <w:t>N°</w:t>
-      </w:r>
-      <w:proofErr w:type="spellEnd"/>
-      <w:r>
-        <w:rPr>
-          <w:rFonts w:ascii="Arial Rounded MT Bold" w:hAnsi="Arial Rounded MT Bold"/>
-          <w:spacing w:val="1"/>
-          <w:sz w:val="20"/>
-          <w:szCs w:val="20"/>
-        </w:rPr>
-        <w:t xml:space="preserve"> </w:t>
+        <w:t xml:space="preserve"> N° </w:t>
       </w:r>
       <w:r>
         <w:rPr>
@@ -7480,25 +7286,7 @@
           <w:sz w:val="20"/>
           <w:szCs w:val="20"/>
         </w:rPr>
-        <w:t xml:space="preserve">e recibidas en los correos electrónicos y números de </w:t>
-      </w:r>
-      <w:proofErr w:type="spellStart"/>
-      <w:r>
-        <w:rPr>
-          <w:rFonts w:ascii="Arial Rounded MT Bold" w:hAnsi="Arial Rounded MT Bold"/>
-          <w:sz w:val="20"/>
-          <w:szCs w:val="20"/>
-        </w:rPr>
-        <w:t>whatsapp</w:t>
-      </w:r>
-      <w:proofErr w:type="spellEnd"/>
-      <w:r>
-        <w:rPr>
-          <w:rFonts w:ascii="Arial Rounded MT Bold" w:hAnsi="Arial Rounded MT Bold"/>
-          <w:sz w:val="20"/>
-          <w:szCs w:val="20"/>
-        </w:rPr>
-        <w:t xml:space="preserve"> declarados</w:t>
+        <w:t>e recibidas en los correos electrónicos y números de whatsapp declarados</w:t>
       </w:r>
       <w:r>
         <w:rPr>
@@ -7583,6 +7371,14 @@
           <w:szCs w:val="20"/>
         </w:rPr>
         <w:t>partir del día siguiente)</w:t>
+      </w:r>
+      <w:r>
+        <w:rPr>
+          <w:rFonts w:ascii="Arial Rounded MT Bold" w:hAnsi="Arial Rounded MT Bold"/>
+          <w:sz w:val="20"/>
+          <w:szCs w:val="20"/>
+        </w:rPr>
+        <w:t>.</w:t>
       </w:r>
     </w:p>
     <w:p>
@@ -7698,23 +7494,13 @@
         </w:rPr>
         <w:t xml:space="preserve"> </w:t>
       </w:r>
-      <w:proofErr w:type="spellStart"/>
-      <w:r>
-        <w:rPr>
-          <w:rFonts w:ascii="Arial Rounded MT Bold" w:hAnsi="Arial Rounded MT Bold"/>
-          <w:sz w:val="20"/>
-          <w:szCs w:val="20"/>
-        </w:rPr>
-        <w:t>whatsapp</w:t>
-      </w:r>
-      <w:proofErr w:type="spellEnd"/>
-      <w:r>
-        <w:rPr>
-          <w:rFonts w:ascii="Arial Rounded MT Bold" w:hAnsi="Arial Rounded MT Bold"/>
-          <w:sz w:val="20"/>
-          <w:szCs w:val="20"/>
-        </w:rPr>
-        <w:t>:</w:t>
+      <w:r>
+        <w:rPr>
+          <w:rFonts w:ascii="Arial Rounded MT Bold" w:hAnsi="Arial Rounded MT Bold"/>
+          <w:sz w:val="20"/>
+          <w:szCs w:val="20"/>
+        </w:rPr>
+        <w:t>whatsapp:</w:t>
       </w:r>
     </w:p>
     <w:p>
@@ -7867,14 +7653,12 @@
         </w:rPr>
         <w:t xml:space="preserve"> </w:t>
       </w:r>
-      <w:proofErr w:type="spellStart"/>
       <w:r>
         <w:rPr>
           <w:rFonts w:ascii="Arial Rounded MT Bold" w:hAnsi="Arial Rounded MT Bold"/>
         </w:rPr>
         <w:t>whatsapp</w:t>
       </w:r>
-      <w:proofErr w:type="spellEnd"/>
       <w:r>
         <w:rPr>
           <w:rFonts w:ascii="Arial Rounded MT Bold" w:hAnsi="Arial Rounded MT Bold"/>
@@ -8011,14 +7795,12 @@
         </w:rPr>
         <w:t xml:space="preserve"> </w:t>
       </w:r>
-      <w:proofErr w:type="spellStart"/>
       <w:r>
         <w:rPr>
           <w:rFonts w:ascii="Arial Rounded MT Bold" w:hAnsi="Arial Rounded MT Bold"/>
         </w:rPr>
         <w:t>whatsapp</w:t>
       </w:r>
-      <w:proofErr w:type="spellEnd"/>
       <w:r>
         <w:rPr>
           <w:rFonts w:ascii="Arial Rounded MT Bold" w:hAnsi="Arial Rounded MT Bold"/>
@@ -8156,14 +7938,12 @@
         </w:rPr>
         <w:t xml:space="preserve"> </w:t>
       </w:r>
-      <w:proofErr w:type="spellStart"/>
       <w:r>
         <w:rPr>
           <w:rFonts w:ascii="Arial Rounded MT Bold" w:hAnsi="Arial Rounded MT Bold"/>
         </w:rPr>
         <w:t>whatsapp</w:t>
       </w:r>
-      <w:proofErr w:type="spellEnd"/>
       <w:r>
         <w:rPr>
           <w:rFonts w:ascii="Arial Rounded MT Bold" w:hAnsi="Arial Rounded MT Bold"/>
@@ -9367,18 +9147,8 @@
           <w:sz w:val="20"/>
           <w:szCs w:val="20"/>
         </w:rPr>
-        <w:t xml:space="preserve">EL ASOCIADO y EL ASOCIANTE, quedando autorizado a recibir en sus cuentas corrientes </w:t>
-      </w:r>
-      <w:proofErr w:type="spellStart"/>
-      <w:r>
-        <w:rPr>
-          <w:rFonts w:ascii="Arial Rounded MT Bold" w:hAnsi="Arial Rounded MT Bold"/>
-          <w:sz w:val="20"/>
-          <w:szCs w:val="20"/>
-        </w:rPr>
-        <w:t>N°</w:t>
-      </w:r>
-      <w:proofErr w:type="spellEnd"/>
+        <w:t>EL ASOCIADO y EL ASOCIANTE, quedando autorizado a recibir en sus cuentas corrientes N°</w:t>
+      </w:r>
       <w:r>
         <w:rPr>
           <w:rFonts w:ascii="Arial Rounded MT Bold" w:hAnsi="Arial Rounded MT Bold"/>
@@ -9433,18 +9203,8 @@
           <w:sz w:val="20"/>
           <w:szCs w:val="20"/>
         </w:rPr>
-        <w:t xml:space="preserve"> </w:t>
-      </w:r>
-      <w:proofErr w:type="spellStart"/>
-      <w:r>
-        <w:rPr>
-          <w:rFonts w:ascii="Arial Rounded MT Bold" w:hAnsi="Arial Rounded MT Bold"/>
-          <w:sz w:val="20"/>
-          <w:szCs w:val="20"/>
-        </w:rPr>
-        <w:t>N°</w:t>
-      </w:r>
-      <w:proofErr w:type="spellEnd"/>
+        <w:t xml:space="preserve"> N°</w:t>
+      </w:r>
       <w:r>
         <w:rPr>
           <w:rFonts w:ascii="Arial Rounded MT Bold" w:hAnsi="Arial Rounded MT Bold"/>
@@ -10026,7 +9786,7 @@
               </wp:anchor>
             </w:drawing>
           </mc:Choice>
-          <mc:Fallback xmlns:oel="http://schemas.microsoft.com/office/2019/extlst">
+          <mc:Fallback>
             <w:pict>
               <v:shapetype w14:anchorId="0BB43B2F" id="_x0000_t202" coordsize="21600,21600" o:spt="202" path="m,l,21600r21600,l21600,xe">
                 <v:stroke joinstyle="miter"/>
@@ -10281,19 +10041,7 @@
                                   <w:szCs w:val="20"/>
                                   <w:lang w:val="es-PE"/>
                                 </w:rPr>
-                                <w:t xml:space="preserve">DNI </w:t>
-                              </w:r>
-                              <w:proofErr w:type="spellStart"/>
-                              <w:r>
-                                <w:rPr>
-                                  <w:rFonts w:ascii="Arial Rounded MT Bold" w:hAnsi="Arial Rounded MT Bold"/>
-                                  <w:b/>
-                                  <w:color w:val="000000" w:themeColor="text1"/>
-                                  <w:sz w:val="20"/>
-                                  <w:szCs w:val="20"/>
-                                  <w:lang w:val="es-PE"/>
-                                </w:rPr>
-                                <w:t>N</w:t>
+                                <w:t>DNI N</w:t>
                               </w:r>
                               <w:r>
                                 <w:rPr>
@@ -10304,19 +10052,7 @@
                                   <w:szCs w:val="20"/>
                                   <w:lang w:val="es-PE"/>
                                 </w:rPr>
-                                <w:t>°</w:t>
-                              </w:r>
-                              <w:proofErr w:type="spellEnd"/>
-                              <w:r>
-                                <w:rPr>
-                                  <w:rFonts w:ascii="Arial Rounded MT Bold" w:hAnsi="Arial Rounded MT Bold"/>
-                                  <w:b/>
-                                  <w:color w:val="000000" w:themeColor="text1"/>
-                                  <w:sz w:val="20"/>
-                                  <w:szCs w:val="20"/>
-                                  <w:lang w:val="es-PE"/>
-                                </w:rPr>
-                                <w:t xml:space="preserve"> {{NUMERODOCUMENTO}}</w:t>
+                                <w:t>° {{NUMERODOCUMENTO}}</w:t>
                               </w:r>
                             </w:p>
                             <w:p>
@@ -10416,7 +10152,7 @@
               </wp:anchor>
             </w:drawing>
           </mc:Choice>
-          <mc:Fallback xmlns:oel="http://schemas.microsoft.com/office/2019/extlst">
+          <mc:Fallback>
             <w:pict>
               <v:group w14:anchorId="0BFCCB34" id="Grupo 22" o:spid="_x0000_s1027" style="position:absolute;left:0;text-align:left;margin-left:252.55pt;margin-top:1pt;width:252.6pt;height:132.6pt;z-index:251665408;mso-position-horizontal-relative:margin;mso-width-relative:margin;mso-height-relative:margin" coordsize="32080,16840" o:gfxdata="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">
                 <v:rect id="Rectángulo 20" o:spid="_x0000_s1028" style="position:absolute;width:32080;height:16840;visibility:visible;mso-wrap-style:square;v-text-anchor:middle" o:gfxdata="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" filled="f" stroked="f" strokeweight="2pt">
@@ -10471,19 +10207,7 @@
                             <w:szCs w:val="20"/>
                             <w:lang w:val="es-PE"/>
                           </w:rPr>
-                          <w:t xml:space="preserve">DNI </w:t>
-                        </w:r>
-                        <w:proofErr w:type="spellStart"/>
-                        <w:r>
-                          <w:rPr>
-                            <w:rFonts w:ascii="Arial Rounded MT Bold" w:hAnsi="Arial Rounded MT Bold"/>
-                            <w:b/>
-                            <w:color w:val="000000" w:themeColor="text1"/>
-                            <w:sz w:val="20"/>
-                            <w:szCs w:val="20"/>
-                            <w:lang w:val="es-PE"/>
-                          </w:rPr>
-                          <w:t>N</w:t>
+                          <w:t>DNI N</w:t>
                         </w:r>
                         <w:r>
                           <w:rPr>
@@ -10494,19 +10218,7 @@
                             <w:szCs w:val="20"/>
                             <w:lang w:val="es-PE"/>
                           </w:rPr>
-                          <w:t>°</w:t>
-                        </w:r>
-                        <w:proofErr w:type="spellEnd"/>
-                        <w:r>
-                          <w:rPr>
-                            <w:rFonts w:ascii="Arial Rounded MT Bold" w:hAnsi="Arial Rounded MT Bold"/>
-                            <w:b/>
-                            <w:color w:val="000000" w:themeColor="text1"/>
-                            <w:sz w:val="20"/>
-                            <w:szCs w:val="20"/>
-                            <w:lang w:val="es-PE"/>
-                          </w:rPr>
-                          <w:t xml:space="preserve"> {{NUMERODOCUMENTO}}</w:t>
+                          <w:t>° {{NUMERODOCUMENTO}}</w:t>
                         </w:r>
                       </w:p>
                       <w:p>
@@ -10838,7 +10550,7 @@
               </wp:anchor>
             </w:drawing>
           </mc:Choice>
-          <mc:Fallback xmlns:oel="http://schemas.microsoft.com/office/2019/extlst">
+          <mc:Fallback>
             <w:pict>
               <v:group w14:anchorId="75527E3E" id="Grupo 24" o:spid="_x0000_s1030" style="position:absolute;left:0;text-align:left;margin-left:-4.8pt;margin-top:2.95pt;width:252.6pt;height:178.2pt;z-index:251663360" coordsize="32080,22631" o:gfxdata="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">
                 <v:group id="Grupo 19" o:spid="_x0000_s1031" style="position:absolute;width:32080;height:22631" coordorigin=",-16611" coordsize="32080,22631" o:gfxdata="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">
@@ -11452,7 +11164,7 @@
               </wp:anchor>
             </w:drawing>
           </mc:Choice>
-          <mc:Fallback xmlns:oel="http://schemas.microsoft.com/office/2019/extlst">
+          <mc:Fallback>
             <w:pict>
               <v:group w14:anchorId="354B20A1" id="Grupo 1242507158" o:spid="_x0000_s1035" style="position:absolute;left:0;text-align:left;margin-left:176.4pt;margin-top:.45pt;width:252.6pt;height:167.4pt;z-index:251669504;mso-position-horizontal-relative:page;mso-width-relative:margin;mso-height-relative:margin" coordsize="32080,16840" o:gfxdata="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">
                 <v:rect id="Rectángulo 1368971167" o:spid="_x0000_s1036" style="position:absolute;width:32080;height:16840;visibility:visible;mso-wrap-style:square;v-text-anchor:middle" o:gfxdata="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" filled="f" stroked="f" strokeweight="2pt">
@@ -11669,7 +11381,7 @@
 </file>
 
 <file path=word/endnotes.xml><?xml version="1.0" encoding="utf-8"?>
-<w:endnotes xmlns:wpc="http://schemas.microsoft.com/office/word/2010/wordprocessingCanvas" xmlns:cx="http://schemas.microsoft.com/office/drawing/2014/chartex" xmlns:cx1="http://schemas.microsoft.com/office/drawing/2015/9/8/chartex" xmlns:cx2="http://schemas.microsoft.com/office/drawing/2015/10/21/chartex" xmlns:cx3="http://schemas.microsoft.com/office/drawing/2016/5/9/chartex" xmlns:cx4="http://schemas.microsoft.com/office/drawing/2016/5/10/chartex" xmlns:cx5="http://schemas.microsoft.com/office/drawing/2016/5/11/chartex" xmlns:cx6="http://schemas.microsoft.com/office/drawing/2016/5/12/chartex" xmlns:cx7="http://schemas.microsoft.com/office/drawing/2016/5/13/chartex" xmlns:cx8="http://schemas.microsoft.com/office/drawing/2016/5/14/chartex" xmlns:mc="http://schemas.openxmlformats.org/markup-compatibility/2006" xmlns:aink="http://schemas.microsoft.com/office/drawing/2016/ink" xmlns:am3d="http://schemas.microsoft.com/office/drawing/2017/model3d" xmlns:o="urn:schemas-microsoft-com:office:office" xmlns:r="http://schemas.openxmlformats.org/officeDocument/2006/relationships" xmlns:m="http://schemas.openxmlformats.org/officeDocument/2006/math" xmlns:v="urn:schemas-microsoft-com:vml" xmlns:wp14="http://schemas.microsoft.com/office/word/2010/wordprocessingDrawing" xmlns:wp="http://schemas.openxmlformats.org/drawingml/2006/wordprocessingDrawing" xmlns:w10="urn:schemas-microsoft-com:office:word" xmlns:w="http://schemas.openxmlformats.org/wordprocessingml/2006/main" xmlns:w14="http://schemas.microsoft.com/office/word/2010/wordml" xmlns:w15="http://schemas.microsoft.com/office/word/2012/wordml" xmlns:w16cex="http://schemas.microsoft.com/office/word/2018/wordml/cex" xmlns:w16cid="http://schemas.microsoft.com/office/word/2016/wordml/cid" xmlns:w16="http://schemas.microsoft.com/office/word/2018/wordml" xmlns:w16sdtdh="http://schemas.microsoft.com/office/word/2020/wordml/sdtdatahash" xmlns:w16se="http://schemas.microsoft.com/office/word/2015/wordml/symex" xmlns:wpg="http://schemas.microsoft.com/office/word/2010/wordprocessingGroup" xmlns:wpi="http://schemas.microsoft.com/office/word/2010/wordprocessingInk" xmlns:wne="http://schemas.microsoft.com/office/word/2006/wordml" xmlns:wps="http://schemas.microsoft.com/office/word/2010/wordprocessingShape" mc:Ignorable="w14 w15 w16se w16cid w16 w16cex w16sdtdh wp14">
+<w:endnotes xmlns:wpc="http://schemas.microsoft.com/office/word/2010/wordprocessingCanvas" xmlns:cx="http://schemas.microsoft.com/office/drawing/2014/chartex" xmlns:cx1="http://schemas.microsoft.com/office/drawing/2015/9/8/chartex" xmlns:cx2="http://schemas.microsoft.com/office/drawing/2015/10/21/chartex" xmlns:cx3="http://schemas.microsoft.com/office/drawing/2016/5/9/chartex" xmlns:cx4="http://schemas.microsoft.com/office/drawing/2016/5/10/chartex" xmlns:cx5="http://schemas.microsoft.com/office/drawing/2016/5/11/chartex" xmlns:cx6="http://schemas.microsoft.com/office/drawing/2016/5/12/chartex" xmlns:cx7="http://schemas.microsoft.com/office/drawing/2016/5/13/chartex" xmlns:cx8="http://schemas.microsoft.com/office/drawing/2016/5/14/chartex" xmlns:mc="http://schemas.openxmlformats.org/markup-compatibility/2006" xmlns:aink="http://schemas.microsoft.com/office/drawing/2016/ink" xmlns:am3d="http://schemas.microsoft.com/office/drawing/2017/model3d" xmlns:o="urn:schemas-microsoft-com:office:office" xmlns:oel="http://schemas.microsoft.com/office/2019/extlst" xmlns:r="http://schemas.openxmlformats.org/officeDocument/2006/relationships" xmlns:m="http://schemas.openxmlformats.org/officeDocument/2006/math" xmlns:v="urn:schemas-microsoft-com:vml" xmlns:wp14="http://schemas.microsoft.com/office/word/2010/wordprocessingDrawing" xmlns:wp="http://schemas.openxmlformats.org/drawingml/2006/wordprocessingDrawing" xmlns:w10="urn:schemas-microsoft-com:office:word" xmlns:w="http://schemas.openxmlformats.org/wordprocessingml/2006/main" xmlns:w14="http://schemas.microsoft.com/office/word/2010/wordml" xmlns:w15="http://schemas.microsoft.com/office/word/2012/wordml" xmlns:w16cex="http://schemas.microsoft.com/office/word/2018/wordml/cex" xmlns:w16cid="http://schemas.microsoft.com/office/word/2016/wordml/cid" xmlns:w16="http://schemas.microsoft.com/office/word/2018/wordml" xmlns:w16sdtdh="http://schemas.microsoft.com/office/word/2020/wordml/sdtdatahash" xmlns:w16se="http://schemas.microsoft.com/office/word/2015/wordml/symex" xmlns:wpg="http://schemas.microsoft.com/office/word/2010/wordprocessingGroup" xmlns:wpi="http://schemas.microsoft.com/office/word/2010/wordprocessingInk" xmlns:wne="http://schemas.microsoft.com/office/word/2006/wordml" xmlns:wps="http://schemas.microsoft.com/office/word/2010/wordprocessingShape" mc:Ignorable="w14 w15 w16se w16cid w16 w16cex w16sdtdh wp14">
   <w:endnote w:type="separator" w:id="-1">
     <w:p>
       <w:r>
@@ -11688,7 +11400,7 @@
 </file>
 
 <file path=word/footer1.xml><?xml version="1.0" encoding="utf-8"?>
-<w:ftr xmlns:wpc="http://schemas.microsoft.com/office/word/2010/wordprocessingCanvas" xmlns:cx="http://schemas.microsoft.com/office/drawing/2014/chartex" xmlns:cx1="http://schemas.microsoft.com/office/drawing/2015/9/8/chartex" xmlns:cx2="http://schemas.microsoft.com/office/drawing/2015/10/21/chartex" xmlns:cx3="http://schemas.microsoft.com/office/drawing/2016/5/9/chartex" xmlns:cx4="http://schemas.microsoft.com/office/drawing/2016/5/10/chartex" xmlns:cx5="http://schemas.microsoft.com/office/drawing/2016/5/11/chartex" xmlns:cx6="http://schemas.microsoft.com/office/drawing/2016/5/12/chartex" xmlns:cx7="http://schemas.microsoft.com/office/drawing/2016/5/13/chartex" xmlns:cx8="http://schemas.microsoft.com/office/drawing/2016/5/14/chartex" xmlns:mc="http://schemas.openxmlformats.org/markup-compatibility/2006" xmlns:aink="http://schemas.microsoft.com/office/drawing/2016/ink" xmlns:am3d="http://schemas.microsoft.com/office/drawing/2017/model3d" xmlns:o="urn:schemas-microsoft-com:office:office" xmlns:r="http://schemas.openxmlformats.org/officeDocument/2006/relationships" xmlns:m="http://schemas.openxmlformats.org/officeDocument/2006/math" xmlns:v="urn:schemas-microsoft-com:vml" xmlns:wp14="http://schemas.microsoft.com/office/word/2010/wordprocessingDrawing" xmlns:wp="http://schemas.openxmlformats.org/drawingml/2006/wordprocessingDrawing" xmlns:w10="urn:schemas-microsoft-com:office:word" xmlns:w="http://schemas.openxmlformats.org/wordprocessingml/2006/main" xmlns:w14="http://schemas.microsoft.com/office/word/2010/wordml" xmlns:w15="http://schemas.microsoft.com/office/word/2012/wordml" xmlns:w16cex="http://schemas.microsoft.com/office/word/2018/wordml/cex" xmlns:w16cid="http://schemas.microsoft.com/office/word/2016/wordml/cid" xmlns:w16="http://schemas.microsoft.com/office/word/2018/wordml" xmlns:w16sdtdh="http://schemas.microsoft.com/office/word/2020/wordml/sdtdatahash" xmlns:w16se="http://schemas.microsoft.com/office/word/2015/wordml/symex" xmlns:wpg="http://schemas.microsoft.com/office/word/2010/wordprocessingGroup" xmlns:wpi="http://schemas.microsoft.com/office/word/2010/wordprocessingInk" xmlns:wne="http://schemas.microsoft.com/office/word/2006/wordml" xmlns:wps="http://schemas.microsoft.com/office/word/2010/wordprocessingShape" mc:Ignorable="w14 w15 w16se w16cid w16 w16cex w16sdtdh wp14">
+<w:ftr xmlns:wpc="http://schemas.microsoft.com/office/word/2010/wordprocessingCanvas" xmlns:cx="http://schemas.microsoft.com/office/drawing/2014/chartex" xmlns:cx1="http://schemas.microsoft.com/office/drawing/2015/9/8/chartex" xmlns:cx2="http://schemas.microsoft.com/office/drawing/2015/10/21/chartex" xmlns:cx3="http://schemas.microsoft.com/office/drawing/2016/5/9/chartex" xmlns:cx4="http://schemas.microsoft.com/office/drawing/2016/5/10/chartex" xmlns:cx5="http://schemas.microsoft.com/office/drawing/2016/5/11/chartex" xmlns:cx6="http://schemas.microsoft.com/office/drawing/2016/5/12/chartex" xmlns:cx7="http://schemas.microsoft.com/office/drawing/2016/5/13/chartex" xmlns:cx8="http://schemas.microsoft.com/office/drawing/2016/5/14/chartex" xmlns:mc="http://schemas.openxmlformats.org/markup-compatibility/2006" xmlns:aink="http://schemas.microsoft.com/office/drawing/2016/ink" xmlns:am3d="http://schemas.microsoft.com/office/drawing/2017/model3d" xmlns:o="urn:schemas-microsoft-com:office:office" xmlns:oel="http://schemas.microsoft.com/office/2019/extlst" xmlns:r="http://schemas.openxmlformats.org/officeDocument/2006/relationships" xmlns:m="http://schemas.openxmlformats.org/officeDocument/2006/math" xmlns:v="urn:schemas-microsoft-com:vml" xmlns:wp14="http://schemas.microsoft.com/office/word/2010/wordprocessingDrawing" xmlns:wp="http://schemas.openxmlformats.org/drawingml/2006/wordprocessingDrawing" xmlns:w10="urn:schemas-microsoft-com:office:word" xmlns:w="http://schemas.openxmlformats.org/wordprocessingml/2006/main" xmlns:w14="http://schemas.microsoft.com/office/word/2010/wordml" xmlns:w15="http://schemas.microsoft.com/office/word/2012/wordml" xmlns:w16cex="http://schemas.microsoft.com/office/word/2018/wordml/cex" xmlns:w16cid="http://schemas.microsoft.com/office/word/2016/wordml/cid" xmlns:w16="http://schemas.microsoft.com/office/word/2018/wordml" xmlns:w16sdtdh="http://schemas.microsoft.com/office/word/2020/wordml/sdtdatahash" xmlns:w16se="http://schemas.microsoft.com/office/word/2015/wordml/symex" xmlns:wpg="http://schemas.microsoft.com/office/word/2010/wordprocessingGroup" xmlns:wpi="http://schemas.microsoft.com/office/word/2010/wordprocessingInk" xmlns:wne="http://schemas.microsoft.com/office/word/2006/wordml" xmlns:wps="http://schemas.microsoft.com/office/word/2010/wordprocessingShape" mc:Ignorable="w14 w15 w16se w16cid w16 w16cex w16sdtdh wp14">
   <w:p>
     <w:pPr>
       <w:pStyle w:val="Piedepgina"/>
@@ -11807,43 +11519,7 @@
                               <w:sz w:val="18"/>
                               <w:szCs w:val="18"/>
                             </w:rPr>
-                            <w:t xml:space="preserve">Alegría Arias de </w:t>
-                          </w:r>
-                          <w:proofErr w:type="spellStart"/>
-                          <w:r>
-                            <w:rPr>
-                              <w:rFonts w:ascii="Arial" w:hAnsi="Arial" w:cs="Arial"/>
-                              <w:sz w:val="18"/>
-                              <w:szCs w:val="18"/>
-                            </w:rPr>
-                            <w:t>Morey</w:t>
-                          </w:r>
-                          <w:proofErr w:type="spellEnd"/>
-                          <w:r>
-                            <w:rPr>
-                              <w:rFonts w:ascii="Arial" w:hAnsi="Arial" w:cs="Arial"/>
-                              <w:sz w:val="18"/>
-                              <w:szCs w:val="18"/>
-                            </w:rPr>
-                            <w:t xml:space="preserve"> </w:t>
-                          </w:r>
-                          <w:proofErr w:type="spellStart"/>
-                          <w:r>
-                            <w:rPr>
-                              <w:rFonts w:ascii="Arial" w:hAnsi="Arial" w:cs="Arial"/>
-                              <w:sz w:val="18"/>
-                              <w:szCs w:val="18"/>
-                            </w:rPr>
-                            <w:t>N°</w:t>
-                          </w:r>
-                          <w:proofErr w:type="spellEnd"/>
-                          <w:r>
-                            <w:rPr>
-                              <w:rFonts w:ascii="Arial" w:hAnsi="Arial" w:cs="Arial"/>
-                              <w:sz w:val="18"/>
-                              <w:szCs w:val="18"/>
-                            </w:rPr>
-                            <w:t xml:space="preserve"> 219 oficina 2 A</w:t>
+                            <w:t>Alegría Arias de Morey N° 219 oficina 2 A</w:t>
                           </w:r>
                         </w:p>
                       </w:txbxContent>
@@ -11866,7 +11542,7 @@
             </wp:anchor>
           </w:drawing>
         </mc:Choice>
-        <mc:Fallback xmlns:oel="http://schemas.microsoft.com/office/2019/extlst">
+        <mc:Fallback>
           <w:pict>
             <v:shapetype w14:anchorId="6933B066" id="_x0000_t202" coordsize="21600,21600" o:spt="202" path="m,l,21600r21600,l21600,xe">
               <v:stroke joinstyle="miter"/>
@@ -11906,7 +11582,7 @@
                                   </pic:cNvPicPr>
                                 </pic:nvPicPr>
                                 <pic:blipFill>
-                                  <a:blip r:embed="rId2">
+                                  <a:blip r:embed="rId1">
                                     <a:extLst>
                                       <a:ext uri="{28A0092B-C50C-407E-A947-70E740481C1C}">
                                         <a14:useLocalDpi xmlns:a14="http://schemas.microsoft.com/office/drawing/2010/main" val="0"/>
@@ -11946,43 +11622,7 @@
                         <w:sz w:val="18"/>
                         <w:szCs w:val="18"/>
                       </w:rPr>
-                      <w:t xml:space="preserve">Alegría Arias de </w:t>
-                    </w:r>
-                    <w:proofErr w:type="spellStart"/>
-                    <w:r>
-                      <w:rPr>
-                        <w:rFonts w:ascii="Arial" w:hAnsi="Arial" w:cs="Arial"/>
-                        <w:sz w:val="18"/>
-                        <w:szCs w:val="18"/>
-                      </w:rPr>
-                      <w:t>Morey</w:t>
-                    </w:r>
-                    <w:proofErr w:type="spellEnd"/>
-                    <w:r>
-                      <w:rPr>
-                        <w:rFonts w:ascii="Arial" w:hAnsi="Arial" w:cs="Arial"/>
-                        <w:sz w:val="18"/>
-                        <w:szCs w:val="18"/>
-                      </w:rPr>
-                      <w:t xml:space="preserve"> </w:t>
-                    </w:r>
-                    <w:proofErr w:type="spellStart"/>
-                    <w:r>
-                      <w:rPr>
-                        <w:rFonts w:ascii="Arial" w:hAnsi="Arial" w:cs="Arial"/>
-                        <w:sz w:val="18"/>
-                        <w:szCs w:val="18"/>
-                      </w:rPr>
-                      <w:t>N°</w:t>
-                    </w:r>
-                    <w:proofErr w:type="spellEnd"/>
-                    <w:r>
-                      <w:rPr>
-                        <w:rFonts w:ascii="Arial" w:hAnsi="Arial" w:cs="Arial"/>
-                        <w:sz w:val="18"/>
-                        <w:szCs w:val="18"/>
-                      </w:rPr>
-                      <w:t xml:space="preserve"> 219 oficina 2 A</w:t>
+                      <w:t>Alegría Arias de Morey N° 219 oficina 2 A</w:t>
                     </w:r>
                   </w:p>
                 </w:txbxContent>
@@ -12056,7 +11696,7 @@
             </wp:anchor>
           </w:drawing>
         </mc:Choice>
-        <mc:Fallback xmlns:oel="http://schemas.microsoft.com/office/2019/extlst">
+        <mc:Fallback>
           <w:pict>
             <v:line w14:anchorId="36B276D8" id="Conector recto 2" o:spid="_x0000_s1026" style="position:absolute;z-index:251679744;visibility:visible;mso-wrap-style:square;mso-width-percent:0;mso-wrap-distance-left:9pt;mso-wrap-distance-top:0;mso-wrap-distance-right:9pt;mso-wrap-distance-bottom:0;mso-position-horizontal:absolute;mso-position-horizontal-relative:text;mso-position-vertical:absolute;mso-position-vertical-relative:text;mso-width-percent:0;mso-width-relative:margin" from="-42.95pt,16.6pt" to="504.1pt,16.6pt" o:gfxdata="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" strokecolor="#365f91 [2404]" strokeweight="3pt"/>
           </w:pict>
@@ -12156,7 +11796,7 @@
             </wp:anchor>
           </w:drawing>
         </mc:Choice>
-        <mc:Fallback xmlns:oel="http://schemas.microsoft.com/office/2019/extlst">
+        <mc:Fallback>
           <w:pict>
             <v:shape w14:anchorId="345D4856" id="_x0000_s1039" type="#_x0000_t202" style="position:absolute;margin-left:301.6pt;margin-top:17.05pt;width:208.8pt;height:18pt;z-index:251681792;visibility:visible;mso-wrap-style:square;mso-width-percent:0;mso-height-percent:0;mso-wrap-distance-left:9pt;mso-wrap-distance-top:0;mso-wrap-distance-right:9pt;mso-wrap-distance-bottom:0;mso-position-horizontal:absolute;mso-position-horizontal-relative:text;mso-position-vertical:absolute;mso-position-vertical-relative:text;mso-width-percent:0;mso-height-percent:0;mso-width-relative:margin;mso-height-relative:margin;v-text-anchor:top" o:gfxdata="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" filled="f" stroked="f" strokeweight=".5pt">
               <v:textbox>
@@ -12260,7 +11900,7 @@
             </wp:anchor>
           </w:drawing>
         </mc:Choice>
-        <mc:Fallback xmlns:oel="http://schemas.microsoft.com/office/2019/extlst">
+        <mc:Fallback>
           <w:pict>
             <v:rect w14:anchorId="18324A32" id="Rectángulo 29" o:spid="_x0000_s1026" style="position:absolute;margin-left:17.85pt;margin-top:806.75pt;width:560.25pt;height:2.3pt;z-index:251662336;visibility:visible;mso-wrap-style:square;mso-width-percent:0;mso-height-percent:0;mso-wrap-distance-left:9pt;mso-wrap-distance-top:0;mso-wrap-distance-right:9pt;mso-wrap-distance-bottom:0;mso-position-horizontal:absolute;mso-position-horizontal-relative:text;mso-position-vertical:absolute;mso-position-vertical-relative:text;mso-width-percent:0;mso-height-percent:0;mso-width-relative:page;mso-height-relative:page;v-text-anchor:top" o:gfxdata="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" fillcolor="#bd0218" stroked="f"/>
           </w:pict>
@@ -12325,7 +11965,7 @@
             </wp:anchor>
           </w:drawing>
         </mc:Choice>
-        <mc:Fallback xmlns:oel="http://schemas.microsoft.com/office/2019/extlst">
+        <mc:Fallback>
           <w:pict>
             <v:rect w14:anchorId="20564416" id="Rectángulo 28" o:spid="_x0000_s1026" style="position:absolute;margin-left:17.85pt;margin-top:806.75pt;width:560.25pt;height:2.3pt;z-index:251661312;visibility:visible;mso-wrap-style:square;mso-width-percent:0;mso-height-percent:0;mso-wrap-distance-left:9pt;mso-wrap-distance-top:0;mso-wrap-distance-right:9pt;mso-wrap-distance-bottom:0;mso-position-horizontal:absolute;mso-position-horizontal-relative:text;mso-position-vertical:absolute;mso-position-vertical-relative:text;mso-width-percent:0;mso-height-percent:0;mso-width-relative:page;mso-height-relative:page;v-text-anchor:top" o:gfxdata="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" fillcolor="#bd0218" stroked="f"/>
           </w:pict>
@@ -12390,7 +12030,7 @@
             </wp:anchor>
           </w:drawing>
         </mc:Choice>
-        <mc:Fallback xmlns:oel="http://schemas.microsoft.com/office/2019/extlst">
+        <mc:Fallback>
           <w:pict>
             <v:rect w14:anchorId="7A082730" id="Rectángulo 27" o:spid="_x0000_s1026" style="position:absolute;margin-left:17.85pt;margin-top:806.75pt;width:560.25pt;height:2.3pt;z-index:251660288;visibility:visible;mso-wrap-style:square;mso-width-percent:0;mso-height-percent:0;mso-wrap-distance-left:9pt;mso-wrap-distance-top:0;mso-wrap-distance-right:9pt;mso-wrap-distance-bottom:0;mso-position-horizontal:absolute;mso-position-horizontal-relative:text;mso-position-vertical:absolute;mso-position-vertical-relative:text;mso-width-percent:0;mso-height-percent:0;mso-width-relative:page;mso-height-relative:page;v-text-anchor:top" o:gfxdata="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" fillcolor="#bd0218" stroked="f"/>
           </w:pict>
@@ -12455,7 +12095,7 @@
             </wp:anchor>
           </w:drawing>
         </mc:Choice>
-        <mc:Fallback xmlns:oel="http://schemas.microsoft.com/office/2019/extlst">
+        <mc:Fallback>
           <w:pict>
             <v:rect w14:anchorId="50E7650C" id="Rectángulo 26" o:spid="_x0000_s1026" style="position:absolute;margin-left:17.85pt;margin-top:806.75pt;width:560.25pt;height:2.3pt;z-index:251659264;visibility:visible;mso-wrap-style:square;mso-width-percent:0;mso-height-percent:0;mso-wrap-distance-left:9pt;mso-wrap-distance-top:0;mso-wrap-distance-right:9pt;mso-wrap-distance-bottom:0;mso-position-horizontal:absolute;mso-position-horizontal-relative:text;mso-position-vertical:absolute;mso-position-vertical-relative:text;mso-width-percent:0;mso-height-percent:0;mso-width-relative:page;mso-height-relative:page;v-text-anchor:top" o:gfxdata="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" fillcolor="#bd0218" stroked="f"/>
           </w:pict>
@@ -12473,7 +12113,7 @@
 </file>
 
 <file path=word/footnotes.xml><?xml version="1.0" encoding="utf-8"?>
-<w:footnotes xmlns:wpc="http://schemas.microsoft.com/office/word/2010/wordprocessingCanvas" xmlns:cx="http://schemas.microsoft.com/office/drawing/2014/chartex" xmlns:cx1="http://schemas.microsoft.com/office/drawing/2015/9/8/chartex" xmlns:cx2="http://schemas.microsoft.com/office/drawing/2015/10/21/chartex" xmlns:cx3="http://schemas.microsoft.com/office/drawing/2016/5/9/chartex" xmlns:cx4="http://schemas.microsoft.com/office/drawing/2016/5/10/chartex" xmlns:cx5="http://schemas.microsoft.com/office/drawing/2016/5/11/chartex" xmlns:cx6="http://schemas.microsoft.com/office/drawing/2016/5/12/chartex" xmlns:cx7="http://schemas.microsoft.com/office/drawing/2016/5/13/chartex" xmlns:cx8="http://schemas.microsoft.com/office/drawing/2016/5/14/chartex" xmlns:mc="http://schemas.openxmlformats.org/markup-compatibility/2006" xmlns:aink="http://schemas.microsoft.com/office/drawing/2016/ink" xmlns:am3d="http://schemas.microsoft.com/office/drawing/2017/model3d" xmlns:o="urn:schemas-microsoft-com:office:office" xmlns:r="http://schemas.openxmlformats.org/officeDocument/2006/relationships" xmlns:m="http://schemas.openxmlformats.org/officeDocument/2006/math" xmlns:v="urn:schemas-microsoft-com:vml" xmlns:wp14="http://schemas.microsoft.com/office/word/2010/wordprocessingDrawing" xmlns:wp="http://schemas.openxmlformats.org/drawingml/2006/wordprocessingDrawing" xmlns:w10="urn:schemas-microsoft-com:office:word" xmlns:w="http://schemas.openxmlformats.org/wordprocessingml/2006/main" xmlns:w14="http://schemas.microsoft.com/office/word/2010/wordml" xmlns:w15="http://schemas.microsoft.com/office/word/2012/wordml" xmlns:w16cex="http://schemas.microsoft.com/office/word/2018/wordml/cex" xmlns:w16cid="http://schemas.microsoft.com/office/word/2016/wordml/cid" xmlns:w16="http://schemas.microsoft.com/office/word/2018/wordml" xmlns:w16sdtdh="http://schemas.microsoft.com/office/word/2020/wordml/sdtdatahash" xmlns:w16se="http://schemas.microsoft.com/office/word/2015/wordml/symex" xmlns:wpg="http://schemas.microsoft.com/office/word/2010/wordprocessingGroup" xmlns:wpi="http://schemas.microsoft.com/office/word/2010/wordprocessingInk" xmlns:wne="http://schemas.microsoft.com/office/word/2006/wordml" xmlns:wps="http://schemas.microsoft.com/office/word/2010/wordprocessingShape" mc:Ignorable="w14 w15 w16se w16cid w16 w16cex w16sdtdh wp14">
+<w:footnotes xmlns:wpc="http://schemas.microsoft.com/office/word/2010/wordprocessingCanvas" xmlns:cx="http://schemas.microsoft.com/office/drawing/2014/chartex" xmlns:cx1="http://schemas.microsoft.com/office/drawing/2015/9/8/chartex" xmlns:cx2="http://schemas.microsoft.com/office/drawing/2015/10/21/chartex" xmlns:cx3="http://schemas.microsoft.com/office/drawing/2016/5/9/chartex" xmlns:cx4="http://schemas.microsoft.com/office/drawing/2016/5/10/chartex" xmlns:cx5="http://schemas.microsoft.com/office/drawing/2016/5/11/chartex" xmlns:cx6="http://schemas.microsoft.com/office/drawing/2016/5/12/chartex" xmlns:cx7="http://schemas.microsoft.com/office/drawing/2016/5/13/chartex" xmlns:cx8="http://schemas.microsoft.com/office/drawing/2016/5/14/chartex" xmlns:mc="http://schemas.openxmlformats.org/markup-compatibility/2006" xmlns:aink="http://schemas.microsoft.com/office/drawing/2016/ink" xmlns:am3d="http://schemas.microsoft.com/office/drawing/2017/model3d" xmlns:o="urn:schemas-microsoft-com:office:office" xmlns:oel="http://schemas.microsoft.com/office/2019/extlst" xmlns:r="http://schemas.openxmlformats.org/officeDocument/2006/relationships" xmlns:m="http://schemas.openxmlformats.org/officeDocument/2006/math" xmlns:v="urn:schemas-microsoft-com:vml" xmlns:wp14="http://schemas.microsoft.com/office/word/2010/wordprocessingDrawing" xmlns:wp="http://schemas.openxmlformats.org/drawingml/2006/wordprocessingDrawing" xmlns:w10="urn:schemas-microsoft-com:office:word" xmlns:w="http://schemas.openxmlformats.org/wordprocessingml/2006/main" xmlns:w14="http://schemas.microsoft.com/office/word/2010/wordml" xmlns:w15="http://schemas.microsoft.com/office/word/2012/wordml" xmlns:w16cex="http://schemas.microsoft.com/office/word/2018/wordml/cex" xmlns:w16cid="http://schemas.microsoft.com/office/word/2016/wordml/cid" xmlns:w16="http://schemas.microsoft.com/office/word/2018/wordml" xmlns:w16sdtdh="http://schemas.microsoft.com/office/word/2020/wordml/sdtdatahash" xmlns:w16se="http://schemas.microsoft.com/office/word/2015/wordml/symex" xmlns:wpg="http://schemas.microsoft.com/office/word/2010/wordprocessingGroup" xmlns:wpi="http://schemas.microsoft.com/office/word/2010/wordprocessingInk" xmlns:wne="http://schemas.microsoft.com/office/word/2006/wordml" xmlns:wps="http://schemas.microsoft.com/office/word/2010/wordprocessingShape" mc:Ignorable="w14 w15 w16se w16cid w16 w16cex w16sdtdh wp14">
   <w:footnote w:type="separator" w:id="-1">
     <w:p>
       <w:r>
@@ -12492,7 +12132,7 @@
 </file>
 
 <file path=word/header1.xml><?xml version="1.0" encoding="utf-8"?>
-<w:hdr xmlns:wpc="http://schemas.microsoft.com/office/word/2010/wordprocessingCanvas" xmlns:cx="http://schemas.microsoft.com/office/drawing/2014/chartex" xmlns:cx1="http://schemas.microsoft.com/office/drawing/2015/9/8/chartex" xmlns:cx2="http://schemas.microsoft.com/office/drawing/2015/10/21/chartex" xmlns:cx3="http://schemas.microsoft.com/office/drawing/2016/5/9/chartex" xmlns:cx4="http://schemas.microsoft.com/office/drawing/2016/5/10/chartex" xmlns:cx5="http://schemas.microsoft.com/office/drawing/2016/5/11/chartex" xmlns:cx6="http://schemas.microsoft.com/office/drawing/2016/5/12/chartex" xmlns:cx7="http://schemas.microsoft.com/office/drawing/2016/5/13/chartex" xmlns:cx8="http://schemas.microsoft.com/office/drawing/2016/5/14/chartex" xmlns:mc="http://schemas.openxmlformats.org/markup-compatibility/2006" xmlns:aink="http://schemas.microsoft.com/office/drawing/2016/ink" xmlns:am3d="http://schemas.microsoft.com/office/drawing/2017/model3d" xmlns:o="urn:schemas-microsoft-com:office:office" xmlns:r="http://schemas.openxmlformats.org/officeDocument/2006/relationships" xmlns:m="http://schemas.openxmlformats.org/officeDocument/2006/math" xmlns:v="urn:schemas-microsoft-com:vml" xmlns:wp14="http://schemas.microsoft.com/office/word/2010/wordprocessingDrawing" xmlns:wp="http://schemas.openxmlformats.org/drawingml/2006/wordprocessingDrawing" xmlns:w10="urn:schemas-microsoft-com:office:word" xmlns:w="http://schemas.openxmlformats.org/wordprocessingml/2006/main" xmlns:w14="http://schemas.microsoft.com/office/word/2010/wordml" xmlns:w15="http://schemas.microsoft.com/office/word/2012/wordml" xmlns:w16cex="http://schemas.microsoft.com/office/word/2018/wordml/cex" xmlns:w16cid="http://schemas.microsoft.com/office/word/2016/wordml/cid" xmlns:w16="http://schemas.microsoft.com/office/word/2018/wordml" xmlns:w16sdtdh="http://schemas.microsoft.com/office/word/2020/wordml/sdtdatahash" xmlns:w16se="http://schemas.microsoft.com/office/word/2015/wordml/symex" xmlns:wpg="http://schemas.microsoft.com/office/word/2010/wordprocessingGroup" xmlns:wpi="http://schemas.microsoft.com/office/word/2010/wordprocessingInk" xmlns:wne="http://schemas.microsoft.com/office/word/2006/wordml" xmlns:wps="http://schemas.microsoft.com/office/word/2010/wordprocessingShape" mc:Ignorable="w14 w15 w16se w16cid w16 w16cex w16sdtdh wp14">
+<w:hdr xmlns:wpc="http://schemas.microsoft.com/office/word/2010/wordprocessingCanvas" xmlns:cx="http://schemas.microsoft.com/office/drawing/2014/chartex" xmlns:cx1="http://schemas.microsoft.com/office/drawing/2015/9/8/chartex" xmlns:cx2="http://schemas.microsoft.com/office/drawing/2015/10/21/chartex" xmlns:cx3="http://schemas.microsoft.com/office/drawing/2016/5/9/chartex" xmlns:cx4="http://schemas.microsoft.com/office/drawing/2016/5/10/chartex" xmlns:cx5="http://schemas.microsoft.com/office/drawing/2016/5/11/chartex" xmlns:cx6="http://schemas.microsoft.com/office/drawing/2016/5/12/chartex" xmlns:cx7="http://schemas.microsoft.com/office/drawing/2016/5/13/chartex" xmlns:cx8="http://schemas.microsoft.com/office/drawing/2016/5/14/chartex" xmlns:mc="http://schemas.openxmlformats.org/markup-compatibility/2006" xmlns:aink="http://schemas.microsoft.com/office/drawing/2016/ink" xmlns:am3d="http://schemas.microsoft.com/office/drawing/2017/model3d" xmlns:o="urn:schemas-microsoft-com:office:office" xmlns:oel="http://schemas.microsoft.com/office/2019/extlst" xmlns:r="http://schemas.openxmlformats.org/officeDocument/2006/relationships" xmlns:m="http://schemas.openxmlformats.org/officeDocument/2006/math" xmlns:v="urn:schemas-microsoft-com:vml" xmlns:wp14="http://schemas.microsoft.com/office/word/2010/wordprocessingDrawing" xmlns:wp="http://schemas.openxmlformats.org/drawingml/2006/wordprocessingDrawing" xmlns:w10="urn:schemas-microsoft-com:office:word" xmlns:w="http://schemas.openxmlformats.org/wordprocessingml/2006/main" xmlns:w14="http://schemas.microsoft.com/office/word/2010/wordml" xmlns:w15="http://schemas.microsoft.com/office/word/2012/wordml" xmlns:w16cex="http://schemas.microsoft.com/office/word/2018/wordml/cex" xmlns:w16cid="http://schemas.microsoft.com/office/word/2016/wordml/cid" xmlns:w16="http://schemas.microsoft.com/office/word/2018/wordml" xmlns:w16sdtdh="http://schemas.microsoft.com/office/word/2020/wordml/sdtdatahash" xmlns:w16se="http://schemas.microsoft.com/office/word/2015/wordml/symex" xmlns:wpg="http://schemas.microsoft.com/office/word/2010/wordprocessingGroup" xmlns:wpi="http://schemas.microsoft.com/office/word/2010/wordprocessingInk" xmlns:wne="http://schemas.microsoft.com/office/word/2006/wordml" xmlns:wps="http://schemas.microsoft.com/office/word/2010/wordprocessingShape" mc:Ignorable="w14 w15 w16se w16cid w16 w16cex w16sdtdh wp14">
   <w:p>
     <w:pPr>
       <w:pStyle w:val="Encabezado"/>
@@ -12521,7 +12161,7 @@
           <v:path o:extrusionok="f" gradientshapeok="t" o:connecttype="rect"/>
           <o:lock v:ext="edit" aspectratio="t"/>
         </v:shapetype>
-        <v:shape id="WordPictureWatermark776762954" o:spid="_x0000_s2050" type="#_x0000_t75" style="position:absolute;margin-left:0;margin-top:0;width:342.1pt;height:193.55pt;z-index:-251650048;mso-position-horizontal:center;mso-position-horizontal-relative:margin;mso-position-vertical:center;mso-position-vertical-relative:margin" o:allowincell="f">
+        <v:shape id="WordPictureWatermark776762954" o:spid="_x0000_s1026" type="#_x0000_t75" style="position:absolute;margin-left:0;margin-top:0;width:342.1pt;height:193.55pt;z-index:-251650048;mso-position-horizontal:center;mso-position-horizontal-relative:margin;mso-position-vertical:center;mso-position-vertical-relative:margin" o:allowincell="f">
           <v:imagedata r:id="rId1" o:title="MARCA DE AGUA"/>
           <w10:wrap anchorx="margin" anchory="margin"/>
         </v:shape>
@@ -12532,7 +12172,7 @@
 </file>
 
 <file path=word/header2.xml><?xml version="1.0" encoding="utf-8"?>
-<w:hdr xmlns:wpc="http://schemas.microsoft.com/office/word/2010/wordprocessingCanvas" xmlns:cx="http://schemas.microsoft.com/office/drawing/2014/chartex" xmlns:cx1="http://schemas.microsoft.com/office/drawing/2015/9/8/chartex" xmlns:cx2="http://schemas.microsoft.com/office/drawing/2015/10/21/chartex" xmlns:cx3="http://schemas.microsoft.com/office/drawing/2016/5/9/chartex" xmlns:cx4="http://schemas.microsoft.com/office/drawing/2016/5/10/chartex" xmlns:cx5="http://schemas.microsoft.com/office/drawing/2016/5/11/chartex" xmlns:cx6="http://schemas.microsoft.com/office/drawing/2016/5/12/chartex" xmlns:cx7="http://schemas.microsoft.com/office/drawing/2016/5/13/chartex" xmlns:cx8="http://schemas.microsoft.com/office/drawing/2016/5/14/chartex" xmlns:mc="http://schemas.openxmlformats.org/markup-compatibility/2006" xmlns:aink="http://schemas.microsoft.com/office/drawing/2016/ink" xmlns:am3d="http://schemas.microsoft.com/office/drawing/2017/model3d" xmlns:o="urn:schemas-microsoft-com:office:office" xmlns:r="http://schemas.openxmlformats.org/officeDocument/2006/relationships" xmlns:m="http://schemas.openxmlformats.org/officeDocument/2006/math" xmlns:v="urn:schemas-microsoft-com:vml" xmlns:wp14="http://schemas.microsoft.com/office/word/2010/wordprocessingDrawing" xmlns:wp="http://schemas.openxmlformats.org/drawingml/2006/wordprocessingDrawing" xmlns:w10="urn:schemas-microsoft-com:office:word" xmlns:w="http://schemas.openxmlformats.org/wordprocessingml/2006/main" xmlns:w14="http://schemas.microsoft.com/office/word/2010/wordml" xmlns:w15="http://schemas.microsoft.com/office/word/2012/wordml" xmlns:w16cex="http://schemas.microsoft.com/office/word/2018/wordml/cex" xmlns:w16cid="http://schemas.microsoft.com/office/word/2016/wordml/cid" xmlns:w16="http://schemas.microsoft.com/office/word/2018/wordml" xmlns:w16sdtdh="http://schemas.microsoft.com/office/word/2020/wordml/sdtdatahash" xmlns:w16se="http://schemas.microsoft.com/office/word/2015/wordml/symex" xmlns:wpg="http://schemas.microsoft.com/office/word/2010/wordprocessingGroup" xmlns:wpi="http://schemas.microsoft.com/office/word/2010/wordprocessingInk" xmlns:wne="http://schemas.microsoft.com/office/word/2006/wordml" xmlns:wps="http://schemas.microsoft.com/office/word/2010/wordprocessingShape" mc:Ignorable="w14 w15 w16se w16cid w16 w16cex w16sdtdh wp14">
+<w:hdr xmlns:wpc="http://schemas.microsoft.com/office/word/2010/wordprocessingCanvas" xmlns:cx="http://schemas.microsoft.com/office/drawing/2014/chartex" xmlns:cx1="http://schemas.microsoft.com/office/drawing/2015/9/8/chartex" xmlns:cx2="http://schemas.microsoft.com/office/drawing/2015/10/21/chartex" xmlns:cx3="http://schemas.microsoft.com/office/drawing/2016/5/9/chartex" xmlns:cx4="http://schemas.microsoft.com/office/drawing/2016/5/10/chartex" xmlns:cx5="http://schemas.microsoft.com/office/drawing/2016/5/11/chartex" xmlns:cx6="http://schemas.microsoft.com/office/drawing/2016/5/12/chartex" xmlns:cx7="http://schemas.microsoft.com/office/drawing/2016/5/13/chartex" xmlns:cx8="http://schemas.microsoft.com/office/drawing/2016/5/14/chartex" xmlns:mc="http://schemas.openxmlformats.org/markup-compatibility/2006" xmlns:aink="http://schemas.microsoft.com/office/drawing/2016/ink" xmlns:am3d="http://schemas.microsoft.com/office/drawing/2017/model3d" xmlns:o="urn:schemas-microsoft-com:office:office" xmlns:oel="http://schemas.microsoft.com/office/2019/extlst" xmlns:r="http://schemas.openxmlformats.org/officeDocument/2006/relationships" xmlns:m="http://schemas.openxmlformats.org/officeDocument/2006/math" xmlns:v="urn:schemas-microsoft-com:vml" xmlns:wp14="http://schemas.microsoft.com/office/word/2010/wordprocessingDrawing" xmlns:wp="http://schemas.openxmlformats.org/drawingml/2006/wordprocessingDrawing" xmlns:w10="urn:schemas-microsoft-com:office:word" xmlns:w="http://schemas.openxmlformats.org/wordprocessingml/2006/main" xmlns:w14="http://schemas.microsoft.com/office/word/2010/wordml" xmlns:w15="http://schemas.microsoft.com/office/word/2012/wordml" xmlns:w16cex="http://schemas.microsoft.com/office/word/2018/wordml/cex" xmlns:w16cid="http://schemas.microsoft.com/office/word/2016/wordml/cid" xmlns:w16="http://schemas.microsoft.com/office/word/2018/wordml" xmlns:w16sdtdh="http://schemas.microsoft.com/office/word/2020/wordml/sdtdatahash" xmlns:w16se="http://schemas.microsoft.com/office/word/2015/wordml/symex" xmlns:wpg="http://schemas.microsoft.com/office/word/2010/wordprocessingGroup" xmlns:wpi="http://schemas.microsoft.com/office/word/2010/wordprocessingInk" xmlns:wne="http://schemas.microsoft.com/office/word/2006/wordml" xmlns:wps="http://schemas.microsoft.com/office/word/2010/wordprocessingShape" mc:Ignorable="w14 w15 w16se w16cid w16 w16cex w16sdtdh wp14">
   <w:p>
     <w:pPr>
       <w:pStyle w:val="Ttulo1"/>
@@ -12635,7 +12275,7 @@
           <v:path o:extrusionok="f" gradientshapeok="t" o:connecttype="rect"/>
           <o:lock v:ext="edit" aspectratio="t"/>
         </v:shapetype>
-        <v:shape id="WordPictureWatermark155496658" o:spid="_x0000_s2051" type="#_x0000_t75" style="position:absolute;left:0;text-align:left;margin-left:11.45pt;margin-top:125.5pt;width:448.95pt;height:332.1pt;z-index:-251631616;mso-position-horizontal-relative:margin;mso-position-vertical-relative:margin" o:allowincell="f">
+        <v:shape id="WordPictureWatermark155496658" o:spid="_x0000_s1027" type="#_x0000_t75" style="position:absolute;left:0;text-align:left;margin-left:11.45pt;margin-top:125.5pt;width:448.95pt;height:332.1pt;z-index:-251631616;mso-position-horizontal-relative:margin;mso-position-vertical-relative:margin" o:allowincell="f">
           <v:imagedata r:id="rId2" o:title="GEOLOGOALTERNATIVO" gain="19661f" blacklevel="22938f"/>
           <w10:wrap anchorx="margin" anchory="margin"/>
         </v:shape>
@@ -12662,7 +12302,7 @@
 </file>
 
 <file path=word/header3.xml><?xml version="1.0" encoding="utf-8"?>
-<w:hdr xmlns:wpc="http://schemas.microsoft.com/office/word/2010/wordprocessingCanvas" xmlns:cx="http://schemas.microsoft.com/office/drawing/2014/chartex" xmlns:cx1="http://schemas.microsoft.com/office/drawing/2015/9/8/chartex" xmlns:cx2="http://schemas.microsoft.com/office/drawing/2015/10/21/chartex" xmlns:cx3="http://schemas.microsoft.com/office/drawing/2016/5/9/chartex" xmlns:cx4="http://schemas.microsoft.com/office/drawing/2016/5/10/chartex" xmlns:cx5="http://schemas.microsoft.com/office/drawing/2016/5/11/chartex" xmlns:cx6="http://schemas.microsoft.com/office/drawing/2016/5/12/chartex" xmlns:cx7="http://schemas.microsoft.com/office/drawing/2016/5/13/chartex" xmlns:cx8="http://schemas.microsoft.com/office/drawing/2016/5/14/chartex" xmlns:mc="http://schemas.openxmlformats.org/markup-compatibility/2006" xmlns:aink="http://schemas.microsoft.com/office/drawing/2016/ink" xmlns:am3d="http://schemas.microsoft.com/office/drawing/2017/model3d" xmlns:o="urn:schemas-microsoft-com:office:office" xmlns:r="http://schemas.openxmlformats.org/officeDocument/2006/relationships" xmlns:m="http://schemas.openxmlformats.org/officeDocument/2006/math" xmlns:v="urn:schemas-microsoft-com:vml" xmlns:wp14="http://schemas.microsoft.com/office/word/2010/wordprocessingDrawing" xmlns:wp="http://schemas.openxmlformats.org/drawingml/2006/wordprocessingDrawing" xmlns:w10="urn:schemas-microsoft-com:office:word" xmlns:w="http://schemas.openxmlformats.org/wordprocessingml/2006/main" xmlns:w14="http://schemas.microsoft.com/office/word/2010/wordml" xmlns:w15="http://schemas.microsoft.com/office/word/2012/wordml" xmlns:w16cex="http://schemas.microsoft.com/office/word/2018/wordml/cex" xmlns:w16cid="http://schemas.microsoft.com/office/word/2016/wordml/cid" xmlns:w16="http://schemas.microsoft.com/office/word/2018/wordml" xmlns:w16sdtdh="http://schemas.microsoft.com/office/word/2020/wordml/sdtdatahash" xmlns:w16se="http://schemas.microsoft.com/office/word/2015/wordml/symex" xmlns:wpg="http://schemas.microsoft.com/office/word/2010/wordprocessingGroup" xmlns:wpi="http://schemas.microsoft.com/office/word/2010/wordprocessingInk" xmlns:wne="http://schemas.microsoft.com/office/word/2006/wordml" xmlns:wps="http://schemas.microsoft.com/office/word/2010/wordprocessingShape" mc:Ignorable="w14 w15 w16se w16cid w16 w16cex w16sdtdh wp14">
+<w:hdr xmlns:wpc="http://schemas.microsoft.com/office/word/2010/wordprocessingCanvas" xmlns:cx="http://schemas.microsoft.com/office/drawing/2014/chartex" xmlns:cx1="http://schemas.microsoft.com/office/drawing/2015/9/8/chartex" xmlns:cx2="http://schemas.microsoft.com/office/drawing/2015/10/21/chartex" xmlns:cx3="http://schemas.microsoft.com/office/drawing/2016/5/9/chartex" xmlns:cx4="http://schemas.microsoft.com/office/drawing/2016/5/10/chartex" xmlns:cx5="http://schemas.microsoft.com/office/drawing/2016/5/11/chartex" xmlns:cx6="http://schemas.microsoft.com/office/drawing/2016/5/12/chartex" xmlns:cx7="http://schemas.microsoft.com/office/drawing/2016/5/13/chartex" xmlns:cx8="http://schemas.microsoft.com/office/drawing/2016/5/14/chartex" xmlns:mc="http://schemas.openxmlformats.org/markup-compatibility/2006" xmlns:aink="http://schemas.microsoft.com/office/drawing/2016/ink" xmlns:am3d="http://schemas.microsoft.com/office/drawing/2017/model3d" xmlns:o="urn:schemas-microsoft-com:office:office" xmlns:oel="http://schemas.microsoft.com/office/2019/extlst" xmlns:r="http://schemas.openxmlformats.org/officeDocument/2006/relationships" xmlns:m="http://schemas.openxmlformats.org/officeDocument/2006/math" xmlns:v="urn:schemas-microsoft-com:vml" xmlns:wp14="http://schemas.microsoft.com/office/word/2010/wordprocessingDrawing" xmlns:wp="http://schemas.openxmlformats.org/drawingml/2006/wordprocessingDrawing" xmlns:w10="urn:schemas-microsoft-com:office:word" xmlns:w="http://schemas.openxmlformats.org/wordprocessingml/2006/main" xmlns:w14="http://schemas.microsoft.com/office/word/2010/wordml" xmlns:w15="http://schemas.microsoft.com/office/word/2012/wordml" xmlns:w16cex="http://schemas.microsoft.com/office/word/2018/wordml/cex" xmlns:w16cid="http://schemas.microsoft.com/office/word/2016/wordml/cid" xmlns:w16="http://schemas.microsoft.com/office/word/2018/wordml" xmlns:w16sdtdh="http://schemas.microsoft.com/office/word/2020/wordml/sdtdatahash" xmlns:w16se="http://schemas.microsoft.com/office/word/2015/wordml/symex" xmlns:wpg="http://schemas.microsoft.com/office/word/2010/wordprocessingGroup" xmlns:wpi="http://schemas.microsoft.com/office/word/2010/wordprocessingInk" xmlns:wne="http://schemas.microsoft.com/office/word/2006/wordml" xmlns:wps="http://schemas.microsoft.com/office/word/2010/wordprocessingShape" mc:Ignorable="w14 w15 w16se w16cid w16 w16cex w16sdtdh wp14">
   <w:p>
     <w:pPr>
       <w:pStyle w:val="Encabezado"/>
@@ -12691,7 +12331,7 @@
           <v:path o:extrusionok="f" gradientshapeok="t" o:connecttype="rect"/>
           <o:lock v:ext="edit" aspectratio="t"/>
         </v:shapetype>
-        <v:shape id="WordPictureWatermark776762953" o:spid="_x0000_s2049" type="#_x0000_t75" style="position:absolute;margin-left:0;margin-top:0;width:342.1pt;height:193.55pt;z-index:-251651072;mso-position-horizontal:center;mso-position-horizontal-relative:margin;mso-position-vertical:center;mso-position-vertical-relative:margin" o:allowincell="f">
+        <v:shape id="WordPictureWatermark776762953" o:spid="_x0000_s1025" type="#_x0000_t75" style="position:absolute;margin-left:0;margin-top:0;width:342.1pt;height:193.55pt;z-index:-251651072;mso-position-horizontal:center;mso-position-horizontal-relative:margin;mso-position-vertical:center;mso-position-vertical-relative:margin" o:allowincell="f">
           <v:imagedata r:id="rId1" o:title="MARCA DE AGUA"/>
           <w10:wrap anchorx="margin" anchory="margin"/>
         </v:shape>
@@ -12702,7 +12342,7 @@
 </file>
 
 <file path=word/header4.xml><?xml version="1.0" encoding="utf-8"?>
-<w:hdr xmlns:wpc="http://schemas.microsoft.com/office/word/2010/wordprocessingCanvas" xmlns:cx="http://schemas.microsoft.com/office/drawing/2014/chartex" xmlns:cx1="http://schemas.microsoft.com/office/drawing/2015/9/8/chartex" xmlns:cx2="http://schemas.microsoft.com/office/drawing/2015/10/21/chartex" xmlns:cx3="http://schemas.microsoft.com/office/drawing/2016/5/9/chartex" xmlns:cx4="http://schemas.microsoft.com/office/drawing/2016/5/10/chartex" xmlns:cx5="http://schemas.microsoft.com/office/drawing/2016/5/11/chartex" xmlns:cx6="http://schemas.microsoft.com/office/drawing/2016/5/12/chartex" xmlns:cx7="http://schemas.microsoft.com/office/drawing/2016/5/13/chartex" xmlns:cx8="http://schemas.microsoft.com/office/drawing/2016/5/14/chartex" xmlns:mc="http://schemas.openxmlformats.org/markup-compatibility/2006" xmlns:aink="http://schemas.microsoft.com/office/drawing/2016/ink" xmlns:am3d="http://schemas.microsoft.com/office/drawing/2017/model3d" xmlns:o="urn:schemas-microsoft-com:office:office" xmlns:r="http://schemas.openxmlformats.org/officeDocument/2006/relationships" xmlns:m="http://schemas.openxmlformats.org/officeDocument/2006/math" xmlns:v="urn:schemas-microsoft-com:vml" xmlns:wp14="http://schemas.microsoft.com/office/word/2010/wordprocessingDrawing" xmlns:wp="http://schemas.openxmlformats.org/drawingml/2006/wordprocessingDrawing" xmlns:w10="urn:schemas-microsoft-com:office:word" xmlns:w="http://schemas.openxmlformats.org/wordprocessingml/2006/main" xmlns:w14="http://schemas.microsoft.com/office/word/2010/wordml" xmlns:w15="http://schemas.microsoft.com/office/word/2012/wordml" xmlns:w16cex="http://schemas.microsoft.com/office/word/2018/wordml/cex" xmlns:w16cid="http://schemas.microsoft.com/office/word/2016/wordml/cid" xmlns:w16="http://schemas.microsoft.com/office/word/2018/wordml" xmlns:w16sdtdh="http://schemas.microsoft.com/office/word/2020/wordml/sdtdatahash" xmlns:w16se="http://schemas.microsoft.com/office/word/2015/wordml/symex" xmlns:wpg="http://schemas.microsoft.com/office/word/2010/wordprocessingGroup" xmlns:wpi="http://schemas.microsoft.com/office/word/2010/wordprocessingInk" xmlns:wne="http://schemas.microsoft.com/office/word/2006/wordml" xmlns:wps="http://schemas.microsoft.com/office/word/2010/wordprocessingShape" mc:Ignorable="w14 w15 w16se w16cid w16 w16cex w16sdtdh wp14">
+<w:hdr xmlns:wpc="http://schemas.microsoft.com/office/word/2010/wordprocessingCanvas" xmlns:cx="http://schemas.microsoft.com/office/drawing/2014/chartex" xmlns:cx1="http://schemas.microsoft.com/office/drawing/2015/9/8/chartex" xmlns:cx2="http://schemas.microsoft.com/office/drawing/2015/10/21/chartex" xmlns:cx3="http://schemas.microsoft.com/office/drawing/2016/5/9/chartex" xmlns:cx4="http://schemas.microsoft.com/office/drawing/2016/5/10/chartex" xmlns:cx5="http://schemas.microsoft.com/office/drawing/2016/5/11/chartex" xmlns:cx6="http://schemas.microsoft.com/office/drawing/2016/5/12/chartex" xmlns:cx7="http://schemas.microsoft.com/office/drawing/2016/5/13/chartex" xmlns:cx8="http://schemas.microsoft.com/office/drawing/2016/5/14/chartex" xmlns:mc="http://schemas.openxmlformats.org/markup-compatibility/2006" xmlns:aink="http://schemas.microsoft.com/office/drawing/2016/ink" xmlns:am3d="http://schemas.microsoft.com/office/drawing/2017/model3d" xmlns:o="urn:schemas-microsoft-com:office:office" xmlns:oel="http://schemas.microsoft.com/office/2019/extlst" xmlns:r="http://schemas.openxmlformats.org/officeDocument/2006/relationships" xmlns:m="http://schemas.openxmlformats.org/officeDocument/2006/math" xmlns:v="urn:schemas-microsoft-com:vml" xmlns:wp14="http://schemas.microsoft.com/office/word/2010/wordprocessingDrawing" xmlns:wp="http://schemas.openxmlformats.org/drawingml/2006/wordprocessingDrawing" xmlns:w10="urn:schemas-microsoft-com:office:word" xmlns:w="http://schemas.openxmlformats.org/wordprocessingml/2006/main" xmlns:w14="http://schemas.microsoft.com/office/word/2010/wordml" xmlns:w15="http://schemas.microsoft.com/office/word/2012/wordml" xmlns:w16cex="http://schemas.microsoft.com/office/word/2018/wordml/cex" xmlns:w16cid="http://schemas.microsoft.com/office/word/2016/wordml/cid" xmlns:w16="http://schemas.microsoft.com/office/word/2018/wordml" xmlns:w16sdtdh="http://schemas.microsoft.com/office/word/2020/wordml/sdtdatahash" xmlns:w16se="http://schemas.microsoft.com/office/word/2015/wordml/symex" xmlns:wpg="http://schemas.microsoft.com/office/word/2010/wordprocessingGroup" xmlns:wpi="http://schemas.microsoft.com/office/word/2010/wordprocessingInk" xmlns:wne="http://schemas.microsoft.com/office/word/2006/wordml" xmlns:wps="http://schemas.microsoft.com/office/word/2010/wordprocessingShape" mc:Ignorable="w14 w15 w16se w16cid w16 w16cex w16sdtdh wp14">
   <w:p>
     <w:pPr>
       <w:pStyle w:val="Ttulo1"/>
@@ -12867,7 +12507,7 @@
 </file>
 
 <file path=word/numbering.xml><?xml version="1.0" encoding="utf-8"?>
-<w:numbering xmlns:wpc="http://schemas.microsoft.com/office/word/2010/wordprocessingCanvas" xmlns:cx="http://schemas.microsoft.com/office/drawing/2014/chartex" xmlns:cx1="http://schemas.microsoft.com/office/drawing/2015/9/8/chartex" xmlns:cx2="http://schemas.microsoft.com/office/drawing/2015/10/21/chartex" xmlns:cx3="http://schemas.microsoft.com/office/drawing/2016/5/9/chartex" xmlns:cx4="http://schemas.microsoft.com/office/drawing/2016/5/10/chartex" xmlns:cx5="http://schemas.microsoft.com/office/drawing/2016/5/11/chartex" xmlns:cx6="http://schemas.microsoft.com/office/drawing/2016/5/12/chartex" xmlns:cx7="http://schemas.microsoft.com/office/drawing/2016/5/13/chartex" xmlns:cx8="http://schemas.microsoft.com/office/drawing/2016/5/14/chartex" xmlns:mc="http://schemas.openxmlformats.org/markup-compatibility/2006" xmlns:aink="http://schemas.microsoft.com/office/drawing/2016/ink" xmlns:am3d="http://schemas.microsoft.com/office/drawing/2017/model3d" xmlns:o="urn:schemas-microsoft-com:office:office" xmlns:r="http://schemas.openxmlformats.org/officeDocument/2006/relationships" xmlns:m="http://schemas.openxmlformats.org/officeDocument/2006/math" xmlns:v="urn:schemas-microsoft-com:vml" xmlns:wp14="http://schemas.microsoft.com/office/word/2010/wordprocessingDrawing" xmlns:wp="http://schemas.openxmlformats.org/drawingml/2006/wordprocessingDrawing" xmlns:w10="urn:schemas-microsoft-com:office:word" xmlns:w="http://schemas.openxmlformats.org/wordprocessingml/2006/main" xmlns:w14="http://schemas.microsoft.com/office/word/2010/wordml" xmlns:w15="http://schemas.microsoft.com/office/word/2012/wordml" xmlns:w16cex="http://schemas.microsoft.com/office/word/2018/wordml/cex" xmlns:w16cid="http://schemas.microsoft.com/office/word/2016/wordml/cid" xmlns:w16="http://schemas.microsoft.com/office/word/2018/wordml" xmlns:w16sdtdh="http://schemas.microsoft.com/office/word/2020/wordml/sdtdatahash" xmlns:w16se="http://schemas.microsoft.com/office/word/2015/wordml/symex" xmlns:wpg="http://schemas.microsoft.com/office/word/2010/wordprocessingGroup" xmlns:wpi="http://schemas.microsoft.com/office/word/2010/wordprocessingInk" xmlns:wne="http://schemas.microsoft.com/office/word/2006/wordml" xmlns:wps="http://schemas.microsoft.com/office/word/2010/wordprocessingShape" mc:Ignorable="w14 w15 w16se w16cid w16 w16cex w16sdtdh wp14">
+<w:numbering xmlns:wpc="http://schemas.microsoft.com/office/word/2010/wordprocessingCanvas" xmlns:cx="http://schemas.microsoft.com/office/drawing/2014/chartex" xmlns:cx1="http://schemas.microsoft.com/office/drawing/2015/9/8/chartex" xmlns:cx2="http://schemas.microsoft.com/office/drawing/2015/10/21/chartex" xmlns:cx3="http://schemas.microsoft.com/office/drawing/2016/5/9/chartex" xmlns:cx4="http://schemas.microsoft.com/office/drawing/2016/5/10/chartex" xmlns:cx5="http://schemas.microsoft.com/office/drawing/2016/5/11/chartex" xmlns:cx6="http://schemas.microsoft.com/office/drawing/2016/5/12/chartex" xmlns:cx7="http://schemas.microsoft.com/office/drawing/2016/5/13/chartex" xmlns:cx8="http://schemas.microsoft.com/office/drawing/2016/5/14/chartex" xmlns:mc="http://schemas.openxmlformats.org/markup-compatibility/2006" xmlns:aink="http://schemas.microsoft.com/office/drawing/2016/ink" xmlns:am3d="http://schemas.microsoft.com/office/drawing/2017/model3d" xmlns:o="urn:schemas-microsoft-com:office:office" xmlns:oel="http://schemas.microsoft.com/office/2019/extlst" xmlns:r="http://schemas.openxmlformats.org/officeDocument/2006/relationships" xmlns:m="http://schemas.openxmlformats.org/officeDocument/2006/math" xmlns:v="urn:schemas-microsoft-com:vml" xmlns:wp14="http://schemas.microsoft.com/office/word/2010/wordprocessingDrawing" xmlns:wp="http://schemas.openxmlformats.org/drawingml/2006/wordprocessingDrawing" xmlns:w10="urn:schemas-microsoft-com:office:word" xmlns:w="http://schemas.openxmlformats.org/wordprocessingml/2006/main" xmlns:w14="http://schemas.microsoft.com/office/word/2010/wordml" xmlns:w15="http://schemas.microsoft.com/office/word/2012/wordml" xmlns:w16cex="http://schemas.microsoft.com/office/word/2018/wordml/cex" xmlns:w16cid="http://schemas.microsoft.com/office/word/2016/wordml/cid" xmlns:w16="http://schemas.microsoft.com/office/word/2018/wordml" xmlns:w16sdtdh="http://schemas.microsoft.com/office/word/2020/wordml/sdtdatahash" xmlns:w16se="http://schemas.microsoft.com/office/word/2015/wordml/symex" xmlns:wpg="http://schemas.microsoft.com/office/word/2010/wordprocessingGroup" xmlns:wpi="http://schemas.microsoft.com/office/word/2010/wordprocessingInk" xmlns:wne="http://schemas.microsoft.com/office/word/2006/wordml" xmlns:wps="http://schemas.microsoft.com/office/word/2010/wordprocessingShape" mc:Ignorable="w14 w15 w16se w16cid w16 w16cex w16sdtdh wp14">
   <w:abstractNum w:abstractNumId="0" w15:restartNumberingAfterBreak="0">
     <w:nsid w:val="00B66D49"/>
     <w:multiLevelType w:val="hybridMultilevel"/>
@@ -15756,37 +15396,37 @@
       </w:rPr>
     </w:lvl>
   </w:abstractNum>
-  <w:num w:numId="1">
+  <w:num w:numId="1" w16cid:durableId="3212617">
     <w:abstractNumId w:val="5"/>
   </w:num>
-  <w:num w:numId="2">
+  <w:num w:numId="2" w16cid:durableId="1682200742">
     <w:abstractNumId w:val="8"/>
   </w:num>
-  <w:num w:numId="3">
+  <w:num w:numId="3" w16cid:durableId="1953509978">
     <w:abstractNumId w:val="19"/>
   </w:num>
-  <w:num w:numId="4">
+  <w:num w:numId="4" w16cid:durableId="1916822122">
     <w:abstractNumId w:val="16"/>
   </w:num>
-  <w:num w:numId="5">
+  <w:num w:numId="5" w16cid:durableId="20783744">
     <w:abstractNumId w:val="2"/>
   </w:num>
-  <w:num w:numId="6">
+  <w:num w:numId="6" w16cid:durableId="1028987710">
     <w:abstractNumId w:val="24"/>
   </w:num>
-  <w:num w:numId="7">
+  <w:num w:numId="7" w16cid:durableId="1488202213">
     <w:abstractNumId w:val="20"/>
   </w:num>
-  <w:num w:numId="8">
+  <w:num w:numId="8" w16cid:durableId="1639526084">
     <w:abstractNumId w:val="11"/>
   </w:num>
-  <w:num w:numId="9">
+  <w:num w:numId="9" w16cid:durableId="2106026804">
     <w:abstractNumId w:val="7"/>
   </w:num>
-  <w:num w:numId="10">
+  <w:num w:numId="10" w16cid:durableId="1606646273">
     <w:abstractNumId w:val="21"/>
   </w:num>
-  <w:num w:numId="11">
+  <w:num w:numId="11" w16cid:durableId="1767261865">
     <w:abstractNumId w:val="22"/>
     <w:lvlOverride w:ilvl="0">
       <w:startOverride w:val="7"/>
@@ -15816,49 +15456,49 @@
       <w:startOverride w:val="1"/>
     </w:lvlOverride>
   </w:num>
-  <w:num w:numId="12">
+  <w:num w:numId="12" w16cid:durableId="1421020660">
     <w:abstractNumId w:val="22"/>
   </w:num>
-  <w:num w:numId="13">
+  <w:num w:numId="13" w16cid:durableId="1834106516">
     <w:abstractNumId w:val="0"/>
   </w:num>
-  <w:num w:numId="14">
+  <w:num w:numId="14" w16cid:durableId="60297904">
     <w:abstractNumId w:val="23"/>
   </w:num>
-  <w:num w:numId="15">
+  <w:num w:numId="15" w16cid:durableId="778526227">
     <w:abstractNumId w:val="12"/>
   </w:num>
-  <w:num w:numId="16">
+  <w:num w:numId="16" w16cid:durableId="1987855404">
     <w:abstractNumId w:val="15"/>
   </w:num>
-  <w:num w:numId="17">
+  <w:num w:numId="17" w16cid:durableId="1369796720">
     <w:abstractNumId w:val="6"/>
   </w:num>
-  <w:num w:numId="18">
+  <w:num w:numId="18" w16cid:durableId="549265498">
     <w:abstractNumId w:val="13"/>
   </w:num>
-  <w:num w:numId="19">
+  <w:num w:numId="19" w16cid:durableId="13583780">
     <w:abstractNumId w:val="10"/>
   </w:num>
-  <w:num w:numId="20">
+  <w:num w:numId="20" w16cid:durableId="1606841678">
     <w:abstractNumId w:val="14"/>
   </w:num>
-  <w:num w:numId="21">
+  <w:num w:numId="21" w16cid:durableId="1520585443">
     <w:abstractNumId w:val="1"/>
   </w:num>
-  <w:num w:numId="22">
+  <w:num w:numId="22" w16cid:durableId="745079930">
     <w:abstractNumId w:val="4"/>
   </w:num>
-  <w:num w:numId="23">
+  <w:num w:numId="23" w16cid:durableId="1409693265">
     <w:abstractNumId w:val="17"/>
   </w:num>
-  <w:num w:numId="24">
+  <w:num w:numId="24" w16cid:durableId="1692341526">
     <w:abstractNumId w:val="18"/>
   </w:num>
-  <w:num w:numId="25">
+  <w:num w:numId="25" w16cid:durableId="798493633">
     <w:abstractNumId w:val="9"/>
   </w:num>
-  <w:num w:numId="26">
+  <w:num w:numId="26" w16cid:durableId="377316076">
     <w:abstractNumId w:val="3"/>
   </w:num>
 </w:numbering>

</xml_diff>

<commit_message>
SE ACTUALIZO EL ARCHIVO WORD
</commit_message>
<xml_diff>
--- a/contrato_corto_plazo.docx
+++ b/contrato_corto_plazo.docx
@@ -25,12 +25,14 @@
         </w:rPr>
         <w:t xml:space="preserve"> </w:t>
       </w:r>
+      <w:proofErr w:type="spellStart"/>
       <w:r>
         <w:rPr>
           <w:rFonts w:ascii="Arial Rounded MT Bold" w:hAnsi="Arial Rounded MT Bold"/>
         </w:rPr>
         <w:t>N°</w:t>
       </w:r>
+      <w:proofErr w:type="spellEnd"/>
       <w:r>
         <w:rPr>
           <w:rFonts w:ascii="Arial Rounded MT Bold" w:hAnsi="Arial Rounded MT Bold"/>
@@ -310,7 +312,25 @@
           <w:sz w:val="20"/>
           <w:szCs w:val="20"/>
         </w:rPr>
-        <w:t xml:space="preserve"> inscrita en la Partida Electrónica N° </w:t>
+        <w:t xml:space="preserve"> inscrita en la Partida Electrónica </w:t>
+      </w:r>
+      <w:proofErr w:type="spellStart"/>
+      <w:r>
+        <w:rPr>
+          <w:rFonts w:ascii="Arial Rounded MT Bold" w:hAnsi="Arial Rounded MT Bold"/>
+          <w:sz w:val="20"/>
+          <w:szCs w:val="20"/>
+        </w:rPr>
+        <w:t>N°</w:t>
+      </w:r>
+      <w:proofErr w:type="spellEnd"/>
+      <w:r>
+        <w:rPr>
+          <w:rFonts w:ascii="Arial Rounded MT Bold" w:hAnsi="Arial Rounded MT Bold"/>
+          <w:sz w:val="20"/>
+          <w:szCs w:val="20"/>
+        </w:rPr>
+        <w:t xml:space="preserve"> </w:t>
       </w:r>
       <w:r>
         <w:rPr>
@@ -326,7 +346,25 @@
           <w:sz w:val="20"/>
           <w:szCs w:val="20"/>
         </w:rPr>
-        <w:t xml:space="preserve"> del Registro de Personas Jurídicas de Zona Registral N° III – C – Oficina Registral </w:t>
+        <w:t xml:space="preserve"> del Registro de Personas Jurídicas de Zona Registral </w:t>
+      </w:r>
+      <w:proofErr w:type="spellStart"/>
+      <w:r>
+        <w:rPr>
+          <w:rFonts w:ascii="Arial Rounded MT Bold" w:hAnsi="Arial Rounded MT Bold"/>
+          <w:sz w:val="20"/>
+          <w:szCs w:val="20"/>
+        </w:rPr>
+        <w:t>N°</w:t>
+      </w:r>
+      <w:proofErr w:type="spellEnd"/>
+      <w:r>
+        <w:rPr>
+          <w:rFonts w:ascii="Arial Rounded MT Bold" w:hAnsi="Arial Rounded MT Bold"/>
+          <w:sz w:val="20"/>
+          <w:szCs w:val="20"/>
+        </w:rPr>
+        <w:t xml:space="preserve"> III – C – Oficina Registral </w:t>
       </w:r>
       <w:r>
         <w:rPr>
@@ -358,7 +396,25 @@
           <w:sz w:val="20"/>
           <w:szCs w:val="20"/>
         </w:rPr>
-        <w:t xml:space="preserve">, identificado con DNI N° </w:t>
+        <w:t xml:space="preserve">, identificado con DNI </w:t>
+      </w:r>
+      <w:proofErr w:type="spellStart"/>
+      <w:r>
+        <w:rPr>
+          <w:rFonts w:ascii="Arial Rounded MT Bold" w:hAnsi="Arial Rounded MT Bold"/>
+          <w:sz w:val="20"/>
+          <w:szCs w:val="20"/>
+        </w:rPr>
+        <w:t>N°</w:t>
+      </w:r>
+      <w:proofErr w:type="spellEnd"/>
+      <w:r>
+        <w:rPr>
+          <w:rFonts w:ascii="Arial Rounded MT Bold" w:hAnsi="Arial Rounded MT Bold"/>
+          <w:sz w:val="20"/>
+          <w:szCs w:val="20"/>
+        </w:rPr>
+        <w:t xml:space="preserve"> </w:t>
       </w:r>
       <w:r>
         <w:rPr>
@@ -414,7 +470,25 @@
           <w:sz w:val="20"/>
           <w:szCs w:val="20"/>
         </w:rPr>
-        <w:t xml:space="preserve"> Belaunde N° 318 - </w:t>
+        <w:t xml:space="preserve"> Belaunde </w:t>
+      </w:r>
+      <w:proofErr w:type="spellStart"/>
+      <w:r>
+        <w:rPr>
+          <w:rFonts w:ascii="Arial Rounded MT Bold" w:hAnsi="Arial Rounded MT Bold"/>
+          <w:sz w:val="20"/>
+          <w:szCs w:val="20"/>
+        </w:rPr>
+        <w:t>N°</w:t>
+      </w:r>
+      <w:proofErr w:type="spellEnd"/>
+      <w:r>
+        <w:rPr>
+          <w:rFonts w:ascii="Arial Rounded MT Bold" w:hAnsi="Arial Rounded MT Bold"/>
+          <w:sz w:val="20"/>
+          <w:szCs w:val="20"/>
+        </w:rPr>
+        <w:t xml:space="preserve"> 318 - </w:t>
       </w:r>
       <w:r>
         <w:rPr>
@@ -536,7 +610,25 @@
           <w:sz w:val="20"/>
           <w:szCs w:val="20"/>
         </w:rPr>
-        <w:t xml:space="preserve"> N° </w:t>
+        <w:t xml:space="preserve"> </w:t>
+      </w:r>
+      <w:proofErr w:type="spellStart"/>
+      <w:r>
+        <w:rPr>
+          <w:rFonts w:ascii="Arial Rounded MT Bold" w:hAnsi="Arial Rounded MT Bold"/>
+          <w:sz w:val="20"/>
+          <w:szCs w:val="20"/>
+        </w:rPr>
+        <w:t>N°</w:t>
+      </w:r>
+      <w:proofErr w:type="spellEnd"/>
+      <w:r>
+        <w:rPr>
+          <w:rFonts w:ascii="Arial Rounded MT Bold" w:hAnsi="Arial Rounded MT Bold"/>
+          <w:sz w:val="20"/>
+          <w:szCs w:val="20"/>
+        </w:rPr>
+        <w:t xml:space="preserve"> </w:t>
       </w:r>
       <w:r>
         <w:rPr>
@@ -791,7 +883,43 @@
           <w:sz w:val="20"/>
           <w:szCs w:val="20"/>
         </w:rPr>
-        <w:t xml:space="preserve">Empresa HEO ASESORIA Y CONSULTORIA EMPRESARIAL S.A.C., con RUC: 20611447541, inscrita en la Partida Electrónica N° 11221847 del Registro de Personas Jurídicas de Zona Registral N° III – C – Oficina Registral Tarapoto,  debidamente representada por su </w:t>
+        <w:t xml:space="preserve">Empresa HEO ASESORIA Y CONSULTORIA EMPRESARIAL S.A.C., con RUC: 20611447541, inscrita en la Partida Electrónica </w:t>
+      </w:r>
+      <w:proofErr w:type="spellStart"/>
+      <w:r>
+        <w:rPr>
+          <w:rFonts w:ascii="Arial Rounded MT Bold" w:hAnsi="Arial Rounded MT Bold"/>
+          <w:sz w:val="20"/>
+          <w:szCs w:val="20"/>
+        </w:rPr>
+        <w:t>N°</w:t>
+      </w:r>
+      <w:proofErr w:type="spellEnd"/>
+      <w:r>
+        <w:rPr>
+          <w:rFonts w:ascii="Arial Rounded MT Bold" w:hAnsi="Arial Rounded MT Bold"/>
+          <w:sz w:val="20"/>
+          <w:szCs w:val="20"/>
+        </w:rPr>
+        <w:t xml:space="preserve"> 11221847 del Registro de Personas Jurídicas de Zona Registral </w:t>
+      </w:r>
+      <w:proofErr w:type="spellStart"/>
+      <w:r>
+        <w:rPr>
+          <w:rFonts w:ascii="Arial Rounded MT Bold" w:hAnsi="Arial Rounded MT Bold"/>
+          <w:sz w:val="20"/>
+          <w:szCs w:val="20"/>
+        </w:rPr>
+        <w:t>N°</w:t>
+      </w:r>
+      <w:proofErr w:type="spellEnd"/>
+      <w:r>
+        <w:rPr>
+          <w:rFonts w:ascii="Arial Rounded MT Bold" w:hAnsi="Arial Rounded MT Bold"/>
+          <w:sz w:val="20"/>
+          <w:szCs w:val="20"/>
+        </w:rPr>
+        <w:t xml:space="preserve"> III – C – Oficina Registral Tarapoto,  debidamente representada por su </w:t>
       </w:r>
       <w:r>
         <w:rPr>
@@ -823,7 +951,25 @@
           <w:sz w:val="20"/>
           <w:szCs w:val="20"/>
         </w:rPr>
-        <w:t xml:space="preserve">, identificado con DNI N° </w:t>
+        <w:t xml:space="preserve">, identificado con DNI </w:t>
+      </w:r>
+      <w:proofErr w:type="spellStart"/>
+      <w:r>
+        <w:rPr>
+          <w:rFonts w:ascii="Arial Rounded MT Bold" w:hAnsi="Arial Rounded MT Bold"/>
+          <w:sz w:val="20"/>
+          <w:szCs w:val="20"/>
+        </w:rPr>
+        <w:t>N°</w:t>
+      </w:r>
+      <w:proofErr w:type="spellEnd"/>
+      <w:r>
+        <w:rPr>
+          <w:rFonts w:ascii="Arial Rounded MT Bold" w:hAnsi="Arial Rounded MT Bold"/>
+          <w:sz w:val="20"/>
+          <w:szCs w:val="20"/>
+        </w:rPr>
+        <w:t xml:space="preserve"> </w:t>
       </w:r>
       <w:r>
         <w:rPr>
@@ -839,7 +985,25 @@
           <w:sz w:val="20"/>
           <w:szCs w:val="20"/>
         </w:rPr>
-        <w:t>, con domicilio fiscal en Jirón Alegría Arias de Morey 219, Oficina 2A, Distrito de Tarapoto, Provincia y Departamento de San Martin, quien para efectos del presente se le denominará “EL TERCERO”.</w:t>
+        <w:t xml:space="preserve">, con domicilio fiscal en Jirón Alegría Arias de </w:t>
+      </w:r>
+      <w:proofErr w:type="spellStart"/>
+      <w:r>
+        <w:rPr>
+          <w:rFonts w:ascii="Arial Rounded MT Bold" w:hAnsi="Arial Rounded MT Bold"/>
+          <w:sz w:val="20"/>
+          <w:szCs w:val="20"/>
+        </w:rPr>
+        <w:t>Morey</w:t>
+      </w:r>
+      <w:proofErr w:type="spellEnd"/>
+      <w:r>
+        <w:rPr>
+          <w:rFonts w:ascii="Arial Rounded MT Bold" w:hAnsi="Arial Rounded MT Bold"/>
+          <w:sz w:val="20"/>
+          <w:szCs w:val="20"/>
+        </w:rPr>
+        <w:t xml:space="preserve"> 219, Oficina 2A, Distrito de Tarapoto, Provincia y Departamento de San Martin, quien para efectos del presente se le denominará “EL TERCERO”.</w:t>
       </w:r>
     </w:p>
     <w:p>
@@ -1029,7 +1193,23 @@
           <w:sz w:val="20"/>
           <w:szCs w:val="20"/>
         </w:rPr>
-        <w:t xml:space="preserve">a la minería, </w:t>
+        <w:t xml:space="preserve">a la </w:t>
+      </w:r>
+      <w:r>
+        <w:rPr>
+          <w:rFonts w:ascii="Arial Rounded MT Bold" w:hAnsi="Arial Rounded MT Bold"/>
+          <w:sz w:val="20"/>
+          <w:szCs w:val="20"/>
+        </w:rPr>
+        <w:t>actividad minera</w:t>
+      </w:r>
+      <w:r>
+        <w:rPr>
+          <w:rFonts w:ascii="Arial Rounded MT Bold" w:hAnsi="Arial Rounded MT Bold"/>
+          <w:sz w:val="20"/>
+          <w:szCs w:val="20"/>
+        </w:rPr>
+        <w:t xml:space="preserve">, </w:t>
       </w:r>
       <w:r>
         <w:rPr>
@@ -1910,8 +2090,18 @@
           <w:sz w:val="20"/>
           <w:szCs w:val="20"/>
         </w:rPr>
-        <w:t>corriente N°</w:t>
-      </w:r>
+        <w:t xml:space="preserve">corriente </w:t>
+      </w:r>
+      <w:proofErr w:type="spellStart"/>
+      <w:r>
+        <w:rPr>
+          <w:rFonts w:ascii="Arial Rounded MT Bold" w:hAnsi="Arial Rounded MT Bold"/>
+          <w:sz w:val="20"/>
+          <w:szCs w:val="20"/>
+        </w:rPr>
+        <w:t>N°</w:t>
+      </w:r>
+      <w:proofErr w:type="spellEnd"/>
       <w:r>
         <w:rPr>
           <w:rFonts w:ascii="Arial Rounded MT Bold" w:hAnsi="Arial Rounded MT Bold"/>
@@ -2279,7 +2469,7 @@
           <w:sz w:val="20"/>
           <w:szCs w:val="20"/>
         </w:rPr>
-        <w:t xml:space="preserve"> (utilidad del negocio) y el capital de S/. {{CAPITAL}} ({{CAPITALLETRA}}</w:t>
+        <w:t xml:space="preserve"> (utilidad del negocio) </w:t>
       </w:r>
       <w:r>
         <w:rPr>
@@ -2288,6 +2478,24 @@
           <w:sz w:val="20"/>
           <w:szCs w:val="20"/>
         </w:rPr>
+        <w:t>más</w:t>
+      </w:r>
+      <w:r>
+        <w:rPr>
+          <w:rFonts w:ascii="Arial Rounded MT Bold" w:hAnsi="Arial Rounded MT Bold"/>
+          <w:spacing w:val="-7"/>
+          <w:sz w:val="20"/>
+          <w:szCs w:val="20"/>
+        </w:rPr>
+        <w:t xml:space="preserve"> el capital de S/. {{CAPITAL}} ({{CAPITALLETRA}}</w:t>
+      </w:r>
+      <w:r>
+        <w:rPr>
+          <w:rFonts w:ascii="Arial Rounded MT Bold" w:hAnsi="Arial Rounded MT Bold"/>
+          <w:spacing w:val="-7"/>
+          <w:sz w:val="20"/>
+          <w:szCs w:val="20"/>
+        </w:rPr>
         <w:t>);</w:t>
       </w:r>
       <w:r>
@@ -2382,7 +2590,27 @@
           <w:sz w:val="20"/>
           <w:szCs w:val="20"/>
         </w:rPr>
-        <w:t xml:space="preserve"> N° </w:t>
+        <w:t xml:space="preserve"> </w:t>
+      </w:r>
+      <w:proofErr w:type="spellStart"/>
+      <w:r>
+        <w:rPr>
+          <w:rFonts w:ascii="Arial Rounded MT Bold" w:hAnsi="Arial Rounded MT Bold"/>
+          <w:spacing w:val="1"/>
+          <w:sz w:val="20"/>
+          <w:szCs w:val="20"/>
+        </w:rPr>
+        <w:t>N°</w:t>
+      </w:r>
+      <w:proofErr w:type="spellEnd"/>
+      <w:r>
+        <w:rPr>
+          <w:rFonts w:ascii="Arial Rounded MT Bold" w:hAnsi="Arial Rounded MT Bold"/>
+          <w:spacing w:val="1"/>
+          <w:sz w:val="20"/>
+          <w:szCs w:val="20"/>
+        </w:rPr>
+        <w:t xml:space="preserve"> </w:t>
       </w:r>
       <w:r>
         <w:rPr>
@@ -3258,7 +3486,23 @@
           <w:sz w:val="20"/>
           <w:szCs w:val="20"/>
         </w:rPr>
-        <w:t>durante todo el periodo de Vigencia estipulado en el contrato; caso contrario, se le</w:t>
+        <w:t xml:space="preserve">durante todo el periodo de </w:t>
+      </w:r>
+      <w:r>
+        <w:rPr>
+          <w:rFonts w:ascii="Arial Rounded MT Bold" w:hAnsi="Arial Rounded MT Bold"/>
+          <w:sz w:val="20"/>
+          <w:szCs w:val="20"/>
+        </w:rPr>
+        <w:t>v</w:t>
+      </w:r>
+      <w:r>
+        <w:rPr>
+          <w:rFonts w:ascii="Arial Rounded MT Bold" w:hAnsi="Arial Rounded MT Bold"/>
+          <w:sz w:val="20"/>
+          <w:szCs w:val="20"/>
+        </w:rPr>
+        <w:t>igencia estipulado en el contrato; caso contrario, se le</w:t>
       </w:r>
       <w:r>
         <w:rPr>
@@ -5627,7 +5871,23 @@
           <w:sz w:val="20"/>
           <w:szCs w:val="20"/>
         </w:rPr>
-        <w:t>reciprocas</w:t>
+        <w:t>rec</w:t>
+      </w:r>
+      <w:r>
+        <w:rPr>
+          <w:rFonts w:ascii="Arial Rounded MT Bold" w:hAnsi="Arial Rounded MT Bold"/>
+          <w:sz w:val="20"/>
+          <w:szCs w:val="20"/>
+        </w:rPr>
+        <w:t>í</w:t>
+      </w:r>
+      <w:r>
+        <w:rPr>
+          <w:rFonts w:ascii="Arial Rounded MT Bold" w:hAnsi="Arial Rounded MT Bold"/>
+          <w:sz w:val="20"/>
+          <w:szCs w:val="20"/>
+        </w:rPr>
+        <w:t>procas</w:t>
       </w:r>
       <w:r>
         <w:rPr>
@@ -6351,7 +6611,7 @@
           <w:sz w:val="20"/>
           <w:szCs w:val="20"/>
         </w:rPr>
-        <w:t>emitido es inapelables, definitivo y obligatorio para las partes desde el día siguiente de</w:t>
+        <w:t>emitido es inapelable, definitivo y obligatorio para las partes desde el día siguiente de</w:t>
       </w:r>
       <w:r>
         <w:rPr>
@@ -6434,7 +6694,19 @@
         <w:rPr>
           <w:rFonts w:ascii="Arial Rounded MT Bold" w:hAnsi="Arial Rounded MT Bold"/>
         </w:rPr>
-        <w:t>DECIMA:</w:t>
+        <w:t>D</w:t>
+      </w:r>
+      <w:r>
+        <w:rPr>
+          <w:rFonts w:ascii="Arial Rounded MT Bold" w:hAnsi="Arial Rounded MT Bold"/>
+        </w:rPr>
+        <w:t>É</w:t>
+      </w:r>
+      <w:r>
+        <w:rPr>
+          <w:rFonts w:ascii="Arial Rounded MT Bold" w:hAnsi="Arial Rounded MT Bold"/>
+        </w:rPr>
+        <w:t>CIMA:</w:t>
       </w:r>
       <w:r>
         <w:rPr>
@@ -6876,7 +7148,19 @@
         <w:rPr>
           <w:rFonts w:ascii="Arial Rounded MT Bold" w:hAnsi="Arial Rounded MT Bold"/>
         </w:rPr>
-        <w:t>UNDECIMA:</w:t>
+        <w:t>UND</w:t>
+      </w:r>
+      <w:r>
+        <w:rPr>
+          <w:rFonts w:ascii="Arial Rounded MT Bold" w:hAnsi="Arial Rounded MT Bold"/>
+        </w:rPr>
+        <w:t>É</w:t>
+      </w:r>
+      <w:r>
+        <w:rPr>
+          <w:rFonts w:ascii="Arial Rounded MT Bold" w:hAnsi="Arial Rounded MT Bold"/>
+        </w:rPr>
+        <w:t>CIMA:</w:t>
       </w:r>
       <w:r>
         <w:rPr>
@@ -7286,7 +7570,25 @@
           <w:sz w:val="20"/>
           <w:szCs w:val="20"/>
         </w:rPr>
-        <w:t>e recibidas en los correos electrónicos y números de whatsapp declarados</w:t>
+        <w:t xml:space="preserve">e recibidas en los correos electrónicos y números de </w:t>
+      </w:r>
+      <w:proofErr w:type="spellStart"/>
+      <w:r>
+        <w:rPr>
+          <w:rFonts w:ascii="Arial Rounded MT Bold" w:hAnsi="Arial Rounded MT Bold"/>
+          <w:sz w:val="20"/>
+          <w:szCs w:val="20"/>
+        </w:rPr>
+        <w:t>whatsapp</w:t>
+      </w:r>
+      <w:proofErr w:type="spellEnd"/>
+      <w:r>
+        <w:rPr>
+          <w:rFonts w:ascii="Arial Rounded MT Bold" w:hAnsi="Arial Rounded MT Bold"/>
+          <w:sz w:val="20"/>
+          <w:szCs w:val="20"/>
+        </w:rPr>
+        <w:t xml:space="preserve"> declarados</w:t>
       </w:r>
       <w:r>
         <w:rPr>
@@ -7466,7 +7768,23 @@
           <w:sz w:val="20"/>
           <w:szCs w:val="20"/>
         </w:rPr>
-        <w:t>numero</w:t>
+        <w:t>n</w:t>
+      </w:r>
+      <w:r>
+        <w:rPr>
+          <w:rFonts w:ascii="Arial Rounded MT Bold" w:hAnsi="Arial Rounded MT Bold"/>
+          <w:sz w:val="20"/>
+          <w:szCs w:val="20"/>
+        </w:rPr>
+        <w:t>ú</w:t>
+      </w:r>
+      <w:r>
+        <w:rPr>
+          <w:rFonts w:ascii="Arial Rounded MT Bold" w:hAnsi="Arial Rounded MT Bold"/>
+          <w:sz w:val="20"/>
+          <w:szCs w:val="20"/>
+        </w:rPr>
+        <w:t>mero</w:t>
       </w:r>
       <w:r>
         <w:rPr>
@@ -7494,13 +7812,23 @@
         </w:rPr>
         <w:t xml:space="preserve"> </w:t>
       </w:r>
-      <w:r>
-        <w:rPr>
-          <w:rFonts w:ascii="Arial Rounded MT Bold" w:hAnsi="Arial Rounded MT Bold"/>
-          <w:sz w:val="20"/>
-          <w:szCs w:val="20"/>
-        </w:rPr>
-        <w:t>whatsapp:</w:t>
+      <w:proofErr w:type="spellStart"/>
+      <w:r>
+        <w:rPr>
+          <w:rFonts w:ascii="Arial Rounded MT Bold" w:hAnsi="Arial Rounded MT Bold"/>
+          <w:sz w:val="20"/>
+          <w:szCs w:val="20"/>
+        </w:rPr>
+        <w:t>whatsapp</w:t>
+      </w:r>
+      <w:proofErr w:type="spellEnd"/>
+      <w:r>
+        <w:rPr>
+          <w:rFonts w:ascii="Arial Rounded MT Bold" w:hAnsi="Arial Rounded MT Bold"/>
+          <w:sz w:val="20"/>
+          <w:szCs w:val="20"/>
+        </w:rPr>
+        <w:t>:</w:t>
       </w:r>
     </w:p>
     <w:p>
@@ -7631,7 +7959,19 @@
         <w:rPr>
           <w:rFonts w:ascii="Arial Rounded MT Bold" w:hAnsi="Arial Rounded MT Bold"/>
         </w:rPr>
-        <w:t>Numero</w:t>
+        <w:t>N</w:t>
+      </w:r>
+      <w:r>
+        <w:rPr>
+          <w:rFonts w:ascii="Arial Rounded MT Bold" w:hAnsi="Arial Rounded MT Bold"/>
+        </w:rPr>
+        <w:t>ú</w:t>
+      </w:r>
+      <w:r>
+        <w:rPr>
+          <w:rFonts w:ascii="Arial Rounded MT Bold" w:hAnsi="Arial Rounded MT Bold"/>
+        </w:rPr>
+        <w:t>mero</w:t>
       </w:r>
       <w:r>
         <w:rPr>
@@ -7653,12 +7993,14 @@
         </w:rPr>
         <w:t xml:space="preserve"> </w:t>
       </w:r>
+      <w:proofErr w:type="spellStart"/>
       <w:r>
         <w:rPr>
           <w:rFonts w:ascii="Arial Rounded MT Bold" w:hAnsi="Arial Rounded MT Bold"/>
         </w:rPr>
         <w:t>whatsapp</w:t>
       </w:r>
+      <w:proofErr w:type="spellEnd"/>
       <w:r>
         <w:rPr>
           <w:rFonts w:ascii="Arial Rounded MT Bold" w:hAnsi="Arial Rounded MT Bold"/>
@@ -7773,7 +8115,19 @@
         <w:rPr>
           <w:rFonts w:ascii="Arial Rounded MT Bold" w:hAnsi="Arial Rounded MT Bold"/>
         </w:rPr>
-        <w:t>Numero</w:t>
+        <w:t>N</w:t>
+      </w:r>
+      <w:r>
+        <w:rPr>
+          <w:rFonts w:ascii="Arial Rounded MT Bold" w:hAnsi="Arial Rounded MT Bold"/>
+        </w:rPr>
+        <w:t>ú</w:t>
+      </w:r>
+      <w:r>
+        <w:rPr>
+          <w:rFonts w:ascii="Arial Rounded MT Bold" w:hAnsi="Arial Rounded MT Bold"/>
+        </w:rPr>
+        <w:t>mero</w:t>
       </w:r>
       <w:r>
         <w:rPr>
@@ -7795,12 +8149,14 @@
         </w:rPr>
         <w:t xml:space="preserve"> </w:t>
       </w:r>
+      <w:proofErr w:type="spellStart"/>
       <w:r>
         <w:rPr>
           <w:rFonts w:ascii="Arial Rounded MT Bold" w:hAnsi="Arial Rounded MT Bold"/>
         </w:rPr>
         <w:t>whatsapp</w:t>
       </w:r>
+      <w:proofErr w:type="spellEnd"/>
       <w:r>
         <w:rPr>
           <w:rFonts w:ascii="Arial Rounded MT Bold" w:hAnsi="Arial Rounded MT Bold"/>
@@ -7916,7 +8272,19 @@
         <w:rPr>
           <w:rFonts w:ascii="Arial Rounded MT Bold" w:hAnsi="Arial Rounded MT Bold"/>
         </w:rPr>
-        <w:t>Numero</w:t>
+        <w:t>N</w:t>
+      </w:r>
+      <w:r>
+        <w:rPr>
+          <w:rFonts w:ascii="Arial Rounded MT Bold" w:hAnsi="Arial Rounded MT Bold"/>
+        </w:rPr>
+        <w:t>ú</w:t>
+      </w:r>
+      <w:r>
+        <w:rPr>
+          <w:rFonts w:ascii="Arial Rounded MT Bold" w:hAnsi="Arial Rounded MT Bold"/>
+        </w:rPr>
+        <w:t>mero</w:t>
       </w:r>
       <w:r>
         <w:rPr>
@@ -7938,12 +8306,14 @@
         </w:rPr>
         <w:t xml:space="preserve"> </w:t>
       </w:r>
+      <w:proofErr w:type="spellStart"/>
       <w:r>
         <w:rPr>
           <w:rFonts w:ascii="Arial Rounded MT Bold" w:hAnsi="Arial Rounded MT Bold"/>
         </w:rPr>
         <w:t>whatsapp</w:t>
       </w:r>
+      <w:proofErr w:type="spellEnd"/>
       <w:r>
         <w:rPr>
           <w:rFonts w:ascii="Arial Rounded MT Bold" w:hAnsi="Arial Rounded MT Bold"/>
@@ -7998,7 +8368,19 @@
         <w:rPr>
           <w:rFonts w:ascii="Arial Rounded MT Bold" w:hAnsi="Arial Rounded MT Bold"/>
         </w:rPr>
-        <w:t>DUODECIMA:</w:t>
+        <w:t>DUOD</w:t>
+      </w:r>
+      <w:r>
+        <w:rPr>
+          <w:rFonts w:ascii="Arial Rounded MT Bold" w:hAnsi="Arial Rounded MT Bold"/>
+        </w:rPr>
+        <w:t>É</w:t>
+      </w:r>
+      <w:r>
+        <w:rPr>
+          <w:rFonts w:ascii="Arial Rounded MT Bold" w:hAnsi="Arial Rounded MT Bold"/>
+        </w:rPr>
+        <w:t>CIMA:</w:t>
       </w:r>
       <w:r>
         <w:rPr>
@@ -8582,7 +8964,19 @@
         <w:rPr>
           <w:rFonts w:ascii="Arial Rounded MT Bold" w:hAnsi="Arial Rounded MT Bold"/>
         </w:rPr>
-        <w:t>DECIMO</w:t>
+        <w:t>D</w:t>
+      </w:r>
+      <w:r>
+        <w:rPr>
+          <w:rFonts w:ascii="Arial Rounded MT Bold" w:hAnsi="Arial Rounded MT Bold"/>
+        </w:rPr>
+        <w:t>É</w:t>
+      </w:r>
+      <w:r>
+        <w:rPr>
+          <w:rFonts w:ascii="Arial Rounded MT Bold" w:hAnsi="Arial Rounded MT Bold"/>
+        </w:rPr>
+        <w:t>CIMO</w:t>
       </w:r>
       <w:r>
         <w:rPr>
@@ -8976,7 +9370,23 @@
           <w:sz w:val="20"/>
           <w:szCs w:val="20"/>
         </w:rPr>
-        <w:t>de sus domicilios personales y se someten a lo establecido en clausula novena del</w:t>
+        <w:t>de sus domicilios personales y se someten a lo establecido en cl</w:t>
+      </w:r>
+      <w:r>
+        <w:rPr>
+          <w:rFonts w:ascii="Arial Rounded MT Bold" w:hAnsi="Arial Rounded MT Bold"/>
+          <w:sz w:val="20"/>
+          <w:szCs w:val="20"/>
+        </w:rPr>
+        <w:t>á</w:t>
+      </w:r>
+      <w:r>
+        <w:rPr>
+          <w:rFonts w:ascii="Arial Rounded MT Bold" w:hAnsi="Arial Rounded MT Bold"/>
+          <w:sz w:val="20"/>
+          <w:szCs w:val="20"/>
+        </w:rPr>
+        <w:t>usula novena del</w:t>
       </w:r>
       <w:r>
         <w:rPr>
@@ -9026,7 +9436,7 @@
     <w:p>
       <w:pPr>
         <w:pStyle w:val="Textoindependiente"/>
-        <w:ind w:left="1141" w:right="122" w:hanging="720"/>
+        <w:ind w:right="122"/>
         <w:jc w:val="both"/>
         <w:rPr>
           <w:rFonts w:ascii="Arial Rounded MT Bold" w:hAnsi="Arial Rounded MT Bold"/>
@@ -9040,36 +9450,6 @@
         <w:jc w:val="both"/>
         <w:rPr>
           <w:rFonts w:ascii="Arial Rounded MT Bold" w:hAnsi="Arial Rounded MT Bold"/>
-        </w:rPr>
-      </w:pPr>
-    </w:p>
-    <w:p>
-      <w:pPr>
-        <w:pStyle w:val="Textoindependiente"/>
-        <w:ind w:left="1141" w:right="122" w:hanging="720"/>
-        <w:jc w:val="both"/>
-        <w:rPr>
-          <w:rFonts w:ascii="Arial Rounded MT Bold" w:hAnsi="Arial Rounded MT Bold"/>
-        </w:rPr>
-      </w:pPr>
-    </w:p>
-    <w:p>
-      <w:pPr>
-        <w:pStyle w:val="Textoindependiente"/>
-        <w:ind w:right="122"/>
-        <w:jc w:val="both"/>
-        <w:rPr>
-          <w:rFonts w:ascii="Arial Rounded MT Bold" w:hAnsi="Arial Rounded MT Bold"/>
-        </w:rPr>
-      </w:pPr>
-    </w:p>
-    <w:p>
-      <w:pPr>
-        <w:pStyle w:val="Textoindependiente"/>
-        <w:ind w:left="1141" w:right="122" w:hanging="720"/>
-        <w:jc w:val="both"/>
-        <w:rPr>
-          <w:rFonts w:ascii="Arial Rounded MT Bold" w:hAnsi="Arial Rounded MT Bold"/>
           <w:b/>
           <w:bCs/>
         </w:rPr>
@@ -9080,7 +9460,24 @@
           <w:b/>
           <w:bCs/>
         </w:rPr>
-        <w:t xml:space="preserve">CLAUSULA DECIMO CUARTA: </w:t>
+        <w:lastRenderedPageBreak/>
+        <w:t>CLAUSULA D</w:t>
+      </w:r>
+      <w:r>
+        <w:rPr>
+          <w:rFonts w:ascii="Arial Rounded MT Bold" w:hAnsi="Arial Rounded MT Bold"/>
+          <w:b/>
+          <w:bCs/>
+        </w:rPr>
+        <w:t>É</w:t>
+      </w:r>
+      <w:r>
+        <w:rPr>
+          <w:rFonts w:ascii="Arial Rounded MT Bold" w:hAnsi="Arial Rounded MT Bold"/>
+          <w:b/>
+          <w:bCs/>
+        </w:rPr>
+        <w:t xml:space="preserve">CIMO CUARTA: </w:t>
       </w:r>
     </w:p>
     <w:p>
@@ -9147,8 +9544,18 @@
           <w:sz w:val="20"/>
           <w:szCs w:val="20"/>
         </w:rPr>
-        <w:t>EL ASOCIADO y EL ASOCIANTE, quedando autorizado a recibir en sus cuentas corrientes N°</w:t>
-      </w:r>
+        <w:t xml:space="preserve">EL ASOCIADO y EL ASOCIANTE, quedando autorizado a recibir en sus cuentas corrientes </w:t>
+      </w:r>
+      <w:proofErr w:type="spellStart"/>
+      <w:r>
+        <w:rPr>
+          <w:rFonts w:ascii="Arial Rounded MT Bold" w:hAnsi="Arial Rounded MT Bold"/>
+          <w:sz w:val="20"/>
+          <w:szCs w:val="20"/>
+        </w:rPr>
+        <w:t>N°</w:t>
+      </w:r>
+      <w:proofErr w:type="spellEnd"/>
       <w:r>
         <w:rPr>
           <w:rFonts w:ascii="Arial Rounded MT Bold" w:hAnsi="Arial Rounded MT Bold"/>
@@ -9203,8 +9610,18 @@
           <w:sz w:val="20"/>
           <w:szCs w:val="20"/>
         </w:rPr>
-        <w:t xml:space="preserve"> N°</w:t>
-      </w:r>
+        <w:t xml:space="preserve"> </w:t>
+      </w:r>
+      <w:proofErr w:type="spellStart"/>
+      <w:r>
+        <w:rPr>
+          <w:rFonts w:ascii="Arial Rounded MT Bold" w:hAnsi="Arial Rounded MT Bold"/>
+          <w:sz w:val="20"/>
+          <w:szCs w:val="20"/>
+        </w:rPr>
+        <w:t>N°</w:t>
+      </w:r>
+      <w:proofErr w:type="spellEnd"/>
       <w:r>
         <w:rPr>
           <w:rFonts w:ascii="Arial Rounded MT Bold" w:hAnsi="Arial Rounded MT Bold"/>
@@ -9910,15 +10327,6 @@
     <w:p>
       <w:pPr>
         <w:pStyle w:val="Textoindependiente"/>
-        <w:jc w:val="both"/>
-        <w:rPr>
-          <w:rFonts w:ascii="Arial Rounded MT Bold" w:hAnsi="Arial Rounded MT Bold"/>
-        </w:rPr>
-      </w:pPr>
-    </w:p>
-    <w:p>
-      <w:pPr>
-        <w:pStyle w:val="Textoindependiente"/>
         <w:spacing w:before="1"/>
         <w:jc w:val="both"/>
         <w:rPr>
@@ -10041,7 +10449,19 @@
                                   <w:szCs w:val="20"/>
                                   <w:lang w:val="es-PE"/>
                                 </w:rPr>
-                                <w:t>DNI N</w:t>
+                                <w:t xml:space="preserve">DNI </w:t>
+                              </w:r>
+                              <w:proofErr w:type="spellStart"/>
+                              <w:r>
+                                <w:rPr>
+                                  <w:rFonts w:ascii="Arial Rounded MT Bold" w:hAnsi="Arial Rounded MT Bold"/>
+                                  <w:b/>
+                                  <w:color w:val="000000" w:themeColor="text1"/>
+                                  <w:sz w:val="20"/>
+                                  <w:szCs w:val="20"/>
+                                  <w:lang w:val="es-PE"/>
+                                </w:rPr>
+                                <w:t>N</w:t>
                               </w:r>
                               <w:r>
                                 <w:rPr>
@@ -10052,7 +10472,19 @@
                                   <w:szCs w:val="20"/>
                                   <w:lang w:val="es-PE"/>
                                 </w:rPr>
-                                <w:t>° {{NUMERODOCUMENTO}}</w:t>
+                                <w:t>°</w:t>
+                              </w:r>
+                              <w:proofErr w:type="spellEnd"/>
+                              <w:r>
+                                <w:rPr>
+                                  <w:rFonts w:ascii="Arial Rounded MT Bold" w:hAnsi="Arial Rounded MT Bold"/>
+                                  <w:b/>
+                                  <w:color w:val="000000" w:themeColor="text1"/>
+                                  <w:sz w:val="20"/>
+                                  <w:szCs w:val="20"/>
+                                  <w:lang w:val="es-PE"/>
+                                </w:rPr>
+                                <w:t xml:space="preserve"> {{NUMERODOCUMENTO}}</w:t>
                               </w:r>
                             </w:p>
                             <w:p>
@@ -11519,7 +11951,43 @@
                               <w:sz w:val="18"/>
                               <w:szCs w:val="18"/>
                             </w:rPr>
-                            <w:t>Alegría Arias de Morey N° 219 oficina 2 A</w:t>
+                            <w:t xml:space="preserve">Alegría Arias de </w:t>
+                          </w:r>
+                          <w:proofErr w:type="spellStart"/>
+                          <w:r>
+                            <w:rPr>
+                              <w:rFonts w:ascii="Arial" w:hAnsi="Arial" w:cs="Arial"/>
+                              <w:sz w:val="18"/>
+                              <w:szCs w:val="18"/>
+                            </w:rPr>
+                            <w:t>Morey</w:t>
+                          </w:r>
+                          <w:proofErr w:type="spellEnd"/>
+                          <w:r>
+                            <w:rPr>
+                              <w:rFonts w:ascii="Arial" w:hAnsi="Arial" w:cs="Arial"/>
+                              <w:sz w:val="18"/>
+                              <w:szCs w:val="18"/>
+                            </w:rPr>
+                            <w:t xml:space="preserve"> </w:t>
+                          </w:r>
+                          <w:proofErr w:type="spellStart"/>
+                          <w:r>
+                            <w:rPr>
+                              <w:rFonts w:ascii="Arial" w:hAnsi="Arial" w:cs="Arial"/>
+                              <w:sz w:val="18"/>
+                              <w:szCs w:val="18"/>
+                            </w:rPr>
+                            <w:t>N°</w:t>
+                          </w:r>
+                          <w:proofErr w:type="spellEnd"/>
+                          <w:r>
+                            <w:rPr>
+                              <w:rFonts w:ascii="Arial" w:hAnsi="Arial" w:cs="Arial"/>
+                              <w:sz w:val="18"/>
+                              <w:szCs w:val="18"/>
+                            </w:rPr>
+                            <w:t xml:space="preserve"> 219 oficina 2 A</w:t>
                           </w:r>
                         </w:p>
                       </w:txbxContent>
@@ -11582,7 +12050,7 @@
                                   </pic:cNvPicPr>
                                 </pic:nvPicPr>
                                 <pic:blipFill>
-                                  <a:blip r:embed="rId1">
+                                  <a:blip r:embed="rId2">
                                     <a:extLst>
                                       <a:ext uri="{28A0092B-C50C-407E-A947-70E740481C1C}">
                                         <a14:useLocalDpi xmlns:a14="http://schemas.microsoft.com/office/drawing/2010/main" val="0"/>

</xml_diff>

<commit_message>
SE MODIFICO EL WORD
</commit_message>
<xml_diff>
--- a/contrato_corto_plazo.docx
+++ b/contrato_corto_plazo.docx
@@ -5,7 +5,7 @@
     <w:p>
       <w:pPr>
         <w:pStyle w:val="Ttulo1"/>
-        <w:spacing w:before="171"/>
+        <w:spacing w:before="171" w:line="276" w:lineRule="auto"/>
         <w:ind w:left="299"/>
         <w:jc w:val="center"/>
         <w:rPr>
@@ -25,12 +25,14 @@
         </w:rPr>
         <w:t xml:space="preserve"> </w:t>
       </w:r>
+      <w:proofErr w:type="spellStart"/>
       <w:r>
         <w:rPr>
           <w:rFonts w:ascii="Arial Rounded MT Bold" w:hAnsi="Arial Rounded MT Bold"/>
         </w:rPr>
         <w:t>N°</w:t>
       </w:r>
+      <w:proofErr w:type="spellEnd"/>
       <w:r>
         <w:rPr>
           <w:rFonts w:ascii="Arial Rounded MT Bold" w:hAnsi="Arial Rounded MT Bold"/>
@@ -133,6 +135,7 @@
     <w:p>
       <w:pPr>
         <w:pStyle w:val="Textoindependiente"/>
+        <w:spacing w:line="276" w:lineRule="auto"/>
         <w:jc w:val="both"/>
         <w:rPr>
           <w:rFonts w:ascii="Arial Rounded MT Bold" w:hAnsi="Arial Rounded MT Bold"/>
@@ -153,7 +156,7 @@
           <w:tab w:val="left" w:pos="7044"/>
           <w:tab w:val="left" w:pos="8711"/>
         </w:tabs>
-        <w:spacing w:before="191"/>
+        <w:spacing w:before="191" w:line="276" w:lineRule="auto"/>
         <w:ind w:left="422" w:right="-22"/>
         <w:jc w:val="both"/>
         <w:rPr>
@@ -259,6 +262,7 @@
     <w:p>
       <w:pPr>
         <w:pStyle w:val="Prrafodelista"/>
+        <w:spacing w:line="276" w:lineRule="auto"/>
         <w:ind w:left="1142" w:firstLine="0"/>
         <w:rPr>
           <w:rFonts w:ascii="Arial Rounded MT Bold" w:hAnsi="Arial Rounded MT Bold"/>
@@ -274,6 +278,7 @@
           <w:ilvl w:val="0"/>
           <w:numId w:val="13"/>
         </w:numPr>
+        <w:spacing w:line="276" w:lineRule="auto"/>
         <w:rPr>
           <w:rFonts w:ascii="Arial Rounded MT Bold" w:hAnsi="Arial Rounded MT Bold"/>
           <w:sz w:val="20"/>
@@ -310,7 +315,25 @@
           <w:sz w:val="20"/>
           <w:szCs w:val="20"/>
         </w:rPr>
-        <w:t xml:space="preserve"> inscrita en la Partida Electrónica N° </w:t>
+        <w:t xml:space="preserve"> inscrita en la Partida Electrónica </w:t>
+      </w:r>
+      <w:proofErr w:type="spellStart"/>
+      <w:r>
+        <w:rPr>
+          <w:rFonts w:ascii="Arial Rounded MT Bold" w:hAnsi="Arial Rounded MT Bold"/>
+          <w:sz w:val="20"/>
+          <w:szCs w:val="20"/>
+        </w:rPr>
+        <w:t>N°</w:t>
+      </w:r>
+      <w:proofErr w:type="spellEnd"/>
+      <w:r>
+        <w:rPr>
+          <w:rFonts w:ascii="Arial Rounded MT Bold" w:hAnsi="Arial Rounded MT Bold"/>
+          <w:sz w:val="20"/>
+          <w:szCs w:val="20"/>
+        </w:rPr>
+        <w:t xml:space="preserve"> </w:t>
       </w:r>
       <w:r>
         <w:rPr>
@@ -326,7 +349,25 @@
           <w:sz w:val="20"/>
           <w:szCs w:val="20"/>
         </w:rPr>
-        <w:t xml:space="preserve"> del Registro de Personas Jurídicas de Zona Registral N° III – C – Oficina Registral </w:t>
+        <w:t xml:space="preserve"> del Registro de Personas Jurídicas de Zona Registral </w:t>
+      </w:r>
+      <w:proofErr w:type="spellStart"/>
+      <w:r>
+        <w:rPr>
+          <w:rFonts w:ascii="Arial Rounded MT Bold" w:hAnsi="Arial Rounded MT Bold"/>
+          <w:sz w:val="20"/>
+          <w:szCs w:val="20"/>
+        </w:rPr>
+        <w:t>N°</w:t>
+      </w:r>
+      <w:proofErr w:type="spellEnd"/>
+      <w:r>
+        <w:rPr>
+          <w:rFonts w:ascii="Arial Rounded MT Bold" w:hAnsi="Arial Rounded MT Bold"/>
+          <w:sz w:val="20"/>
+          <w:szCs w:val="20"/>
+        </w:rPr>
+        <w:t xml:space="preserve"> III – C – Oficina Registral </w:t>
       </w:r>
       <w:r>
         <w:rPr>
@@ -358,7 +399,25 @@
           <w:sz w:val="20"/>
           <w:szCs w:val="20"/>
         </w:rPr>
-        <w:t xml:space="preserve">, identificado con DNI N° </w:t>
+        <w:t xml:space="preserve">, identificado con DNI </w:t>
+      </w:r>
+      <w:proofErr w:type="spellStart"/>
+      <w:r>
+        <w:rPr>
+          <w:rFonts w:ascii="Arial Rounded MT Bold" w:hAnsi="Arial Rounded MT Bold"/>
+          <w:sz w:val="20"/>
+          <w:szCs w:val="20"/>
+        </w:rPr>
+        <w:t>N°</w:t>
+      </w:r>
+      <w:proofErr w:type="spellEnd"/>
+      <w:r>
+        <w:rPr>
+          <w:rFonts w:ascii="Arial Rounded MT Bold" w:hAnsi="Arial Rounded MT Bold"/>
+          <w:sz w:val="20"/>
+          <w:szCs w:val="20"/>
+        </w:rPr>
+        <w:t xml:space="preserve"> </w:t>
       </w:r>
       <w:r>
         <w:rPr>
@@ -414,7 +473,25 @@
           <w:sz w:val="20"/>
           <w:szCs w:val="20"/>
         </w:rPr>
-        <w:t xml:space="preserve"> Belaunde N° 318 - </w:t>
+        <w:t xml:space="preserve"> Belaunde </w:t>
+      </w:r>
+      <w:proofErr w:type="spellStart"/>
+      <w:r>
+        <w:rPr>
+          <w:rFonts w:ascii="Arial Rounded MT Bold" w:hAnsi="Arial Rounded MT Bold"/>
+          <w:sz w:val="20"/>
+          <w:szCs w:val="20"/>
+        </w:rPr>
+        <w:t>N°</w:t>
+      </w:r>
+      <w:proofErr w:type="spellEnd"/>
+      <w:r>
+        <w:rPr>
+          <w:rFonts w:ascii="Arial Rounded MT Bold" w:hAnsi="Arial Rounded MT Bold"/>
+          <w:sz w:val="20"/>
+          <w:szCs w:val="20"/>
+        </w:rPr>
+        <w:t xml:space="preserve"> 318 - </w:t>
       </w:r>
       <w:r>
         <w:rPr>
@@ -467,6 +544,7 @@
           <w:ilvl w:val="0"/>
           <w:numId w:val="13"/>
         </w:numPr>
+        <w:spacing w:line="276" w:lineRule="auto"/>
         <w:rPr>
           <w:rFonts w:ascii="Arial Rounded MT Bold" w:hAnsi="Arial Rounded MT Bold"/>
           <w:sz w:val="20"/>
@@ -536,7 +614,25 @@
           <w:sz w:val="20"/>
           <w:szCs w:val="20"/>
         </w:rPr>
-        <w:t xml:space="preserve"> N° </w:t>
+        <w:t xml:space="preserve"> </w:t>
+      </w:r>
+      <w:proofErr w:type="spellStart"/>
+      <w:r>
+        <w:rPr>
+          <w:rFonts w:ascii="Arial Rounded MT Bold" w:hAnsi="Arial Rounded MT Bold"/>
+          <w:sz w:val="20"/>
+          <w:szCs w:val="20"/>
+        </w:rPr>
+        <w:t>N°</w:t>
+      </w:r>
+      <w:proofErr w:type="spellEnd"/>
+      <w:r>
+        <w:rPr>
+          <w:rFonts w:ascii="Arial Rounded MT Bold" w:hAnsi="Arial Rounded MT Bold"/>
+          <w:sz w:val="20"/>
+          <w:szCs w:val="20"/>
+        </w:rPr>
+        <w:t xml:space="preserve"> </w:t>
       </w:r>
       <w:r>
         <w:rPr>
@@ -779,19 +875,56 @@
           <w:ilvl w:val="0"/>
           <w:numId w:val="13"/>
         </w:numPr>
-        <w:rPr>
-          <w:rFonts w:ascii="Arial Rounded MT Bold" w:hAnsi="Arial Rounded MT Bold"/>
-          <w:sz w:val="20"/>
-          <w:szCs w:val="20"/>
-        </w:rPr>
-      </w:pPr>
-      <w:r>
-        <w:rPr>
-          <w:rFonts w:ascii="Arial Rounded MT Bold" w:hAnsi="Arial Rounded MT Bold"/>
-          <w:sz w:val="20"/>
-          <w:szCs w:val="20"/>
-        </w:rPr>
-        <w:t xml:space="preserve">Empresa HEO ASESORIA Y CONSULTORIA EMPRESARIAL S.A.C., con RUC: 20611447541, inscrita en la Partida Electrónica N° 11221847 del Registro de Personas Jurídicas de Zona Registral N° III – C – Oficina Registral Tarapoto,  debidamente representada por su </w:t>
+        <w:spacing w:line="276" w:lineRule="auto"/>
+        <w:rPr>
+          <w:rFonts w:ascii="Arial Rounded MT Bold" w:hAnsi="Arial Rounded MT Bold"/>
+          <w:sz w:val="20"/>
+          <w:szCs w:val="20"/>
+        </w:rPr>
+      </w:pPr>
+      <w:r>
+        <w:rPr>
+          <w:rFonts w:ascii="Arial Rounded MT Bold" w:hAnsi="Arial Rounded MT Bold"/>
+          <w:sz w:val="20"/>
+          <w:szCs w:val="20"/>
+        </w:rPr>
+        <w:t xml:space="preserve">Empresa HEO ASESORIA Y CONSULTORIA EMPRESARIAL S.A.C., con RUC: 20611447541, inscrita en la Partida Electrónica </w:t>
+      </w:r>
+      <w:proofErr w:type="spellStart"/>
+      <w:r>
+        <w:rPr>
+          <w:rFonts w:ascii="Arial Rounded MT Bold" w:hAnsi="Arial Rounded MT Bold"/>
+          <w:sz w:val="20"/>
+          <w:szCs w:val="20"/>
+        </w:rPr>
+        <w:t>N°</w:t>
+      </w:r>
+      <w:proofErr w:type="spellEnd"/>
+      <w:r>
+        <w:rPr>
+          <w:rFonts w:ascii="Arial Rounded MT Bold" w:hAnsi="Arial Rounded MT Bold"/>
+          <w:sz w:val="20"/>
+          <w:szCs w:val="20"/>
+        </w:rPr>
+        <w:t xml:space="preserve"> 11221847 del Registro de Personas Jurídicas de Zona Registral </w:t>
+      </w:r>
+      <w:proofErr w:type="spellStart"/>
+      <w:r>
+        <w:rPr>
+          <w:rFonts w:ascii="Arial Rounded MT Bold" w:hAnsi="Arial Rounded MT Bold"/>
+          <w:sz w:val="20"/>
+          <w:szCs w:val="20"/>
+        </w:rPr>
+        <w:t>N°</w:t>
+      </w:r>
+      <w:proofErr w:type="spellEnd"/>
+      <w:r>
+        <w:rPr>
+          <w:rFonts w:ascii="Arial Rounded MT Bold" w:hAnsi="Arial Rounded MT Bold"/>
+          <w:sz w:val="20"/>
+          <w:szCs w:val="20"/>
+        </w:rPr>
+        <w:t xml:space="preserve"> III – C – Oficina Registral Tarapoto,  debidamente representada por su </w:t>
       </w:r>
       <w:r>
         <w:rPr>
@@ -823,7 +956,25 @@
           <w:sz w:val="20"/>
           <w:szCs w:val="20"/>
         </w:rPr>
-        <w:t xml:space="preserve">, identificado con DNI N° </w:t>
+        <w:t xml:space="preserve">, identificado con DNI </w:t>
+      </w:r>
+      <w:proofErr w:type="spellStart"/>
+      <w:r>
+        <w:rPr>
+          <w:rFonts w:ascii="Arial Rounded MT Bold" w:hAnsi="Arial Rounded MT Bold"/>
+          <w:sz w:val="20"/>
+          <w:szCs w:val="20"/>
+        </w:rPr>
+        <w:t>N°</w:t>
+      </w:r>
+      <w:proofErr w:type="spellEnd"/>
+      <w:r>
+        <w:rPr>
+          <w:rFonts w:ascii="Arial Rounded MT Bold" w:hAnsi="Arial Rounded MT Bold"/>
+          <w:sz w:val="20"/>
+          <w:szCs w:val="20"/>
+        </w:rPr>
+        <w:t xml:space="preserve"> </w:t>
       </w:r>
       <w:r>
         <w:rPr>
@@ -839,12 +990,31 @@
           <w:sz w:val="20"/>
           <w:szCs w:val="20"/>
         </w:rPr>
-        <w:t>, con domicilio fiscal en Jirón Alegría Arias de Morey 219, Oficina 2A, Distrito de Tarapoto, Provincia y Departamento de San Martin, quien para efectos del presente se le denominará “EL TERCERO”.</w:t>
+        <w:t xml:space="preserve">, con domicilio fiscal en Jirón Alegría Arias de </w:t>
+      </w:r>
+      <w:proofErr w:type="spellStart"/>
+      <w:r>
+        <w:rPr>
+          <w:rFonts w:ascii="Arial Rounded MT Bold" w:hAnsi="Arial Rounded MT Bold"/>
+          <w:sz w:val="20"/>
+          <w:szCs w:val="20"/>
+        </w:rPr>
+        <w:t>Morey</w:t>
+      </w:r>
+      <w:proofErr w:type="spellEnd"/>
+      <w:r>
+        <w:rPr>
+          <w:rFonts w:ascii="Arial Rounded MT Bold" w:hAnsi="Arial Rounded MT Bold"/>
+          <w:sz w:val="20"/>
+          <w:szCs w:val="20"/>
+        </w:rPr>
+        <w:t xml:space="preserve"> 219, Oficina 2A, Distrito de Tarapoto, Provincia y Departamento de San Martin, quien para efectos del presente se le denominará “EL TERCERO”.</w:t>
       </w:r>
     </w:p>
     <w:p>
       <w:pPr>
         <w:pStyle w:val="Prrafodelista"/>
+        <w:spacing w:line="276" w:lineRule="auto"/>
         <w:ind w:left="1142" w:firstLine="0"/>
         <w:rPr>
           <w:rFonts w:ascii="Arial Rounded MT Bold" w:hAnsi="Arial Rounded MT Bold"/>
@@ -856,6 +1026,7 @@
     <w:p>
       <w:pPr>
         <w:pStyle w:val="Prrafodelista"/>
+        <w:spacing w:line="276" w:lineRule="auto"/>
         <w:ind w:left="1142" w:firstLine="0"/>
         <w:rPr>
           <w:rFonts w:ascii="Arial Rounded MT Bold" w:hAnsi="Arial Rounded MT Bold"/>
@@ -875,6 +1046,7 @@
     <w:p>
       <w:pPr>
         <w:pStyle w:val="Prrafodelista"/>
+        <w:spacing w:line="276" w:lineRule="auto"/>
         <w:ind w:left="1142" w:firstLine="0"/>
         <w:rPr>
           <w:rFonts w:ascii="Arial Rounded MT Bold" w:hAnsi="Arial Rounded MT Bold"/>
@@ -896,7 +1068,7 @@
           <w:tab w:val="left" w:pos="7044"/>
           <w:tab w:val="left" w:pos="8711"/>
         </w:tabs>
-        <w:spacing w:before="191"/>
+        <w:spacing w:before="191" w:line="276" w:lineRule="auto"/>
         <w:ind w:left="422" w:right="-22"/>
         <w:jc w:val="both"/>
         <w:rPr>
@@ -910,6 +1082,7 @@
         <w:tabs>
           <w:tab w:val="left" w:pos="4022"/>
         </w:tabs>
+        <w:spacing w:line="276" w:lineRule="auto"/>
         <w:jc w:val="both"/>
         <w:rPr>
           <w:rFonts w:ascii="Arial Rounded MT Bold" w:hAnsi="Arial Rounded MT Bold"/>
@@ -947,6 +1120,7 @@
         <w:tabs>
           <w:tab w:val="left" w:pos="4022"/>
         </w:tabs>
+        <w:spacing w:line="276" w:lineRule="auto"/>
         <w:jc w:val="both"/>
         <w:rPr>
           <w:rFonts w:ascii="Arial Rounded MT Bold" w:hAnsi="Arial Rounded MT Bold"/>
@@ -957,6 +1131,7 @@
     <w:p>
       <w:pPr>
         <w:pStyle w:val="Prrafodelista"/>
+        <w:spacing w:line="276" w:lineRule="auto"/>
         <w:ind w:left="1130" w:right="-22" w:firstLine="0"/>
         <w:rPr>
           <w:rFonts w:ascii="Arial Rounded MT Bold" w:hAnsi="Arial Rounded MT Bold"/>
@@ -972,6 +1147,7 @@
           <w:ilvl w:val="1"/>
           <w:numId w:val="9"/>
         </w:numPr>
+        <w:spacing w:line="276" w:lineRule="auto"/>
         <w:ind w:right="-22"/>
         <w:rPr>
           <w:rFonts w:ascii="Arial Rounded MT Bold" w:hAnsi="Arial Rounded MT Bold"/>
@@ -1086,7 +1262,7 @@
         <w:tabs>
           <w:tab w:val="left" w:pos="1130"/>
         </w:tabs>
-        <w:spacing w:before="10" w:line="235" w:lineRule="auto"/>
+        <w:spacing w:before="10" w:line="276" w:lineRule="auto"/>
         <w:ind w:left="1130" w:right="125" w:firstLine="0"/>
         <w:rPr>
           <w:rFonts w:ascii="Arial Rounded MT Bold" w:hAnsi="Arial Rounded MT Bold"/>
@@ -1105,7 +1281,7 @@
         <w:tabs>
           <w:tab w:val="left" w:pos="1130"/>
         </w:tabs>
-        <w:spacing w:before="1" w:line="260" w:lineRule="exact"/>
+        <w:spacing w:before="1" w:line="276" w:lineRule="auto"/>
         <w:ind w:right="0"/>
         <w:rPr>
           <w:rFonts w:ascii="Arial Rounded MT Bold" w:hAnsi="Arial Rounded MT Bold"/>
@@ -1249,6 +1425,7 @@
     <w:p>
       <w:pPr>
         <w:pStyle w:val="Prrafodelista"/>
+        <w:spacing w:line="276" w:lineRule="auto"/>
         <w:rPr>
           <w:rFonts w:ascii="Arial Rounded MT Bold" w:hAnsi="Arial Rounded MT Bold"/>
           <w:sz w:val="20"/>
@@ -1262,7 +1439,7 @@
         <w:tabs>
           <w:tab w:val="left" w:pos="1130"/>
         </w:tabs>
-        <w:spacing w:before="1" w:line="260" w:lineRule="exact"/>
+        <w:spacing w:before="1" w:line="276" w:lineRule="auto"/>
         <w:ind w:left="1130" w:right="0" w:firstLine="0"/>
         <w:rPr>
           <w:rFonts w:ascii="Arial Rounded MT Bold" w:hAnsi="Arial Rounded MT Bold"/>
@@ -1278,6 +1455,7 @@
           <w:ilvl w:val="1"/>
           <w:numId w:val="9"/>
         </w:numPr>
+        <w:spacing w:line="276" w:lineRule="auto"/>
         <w:rPr>
           <w:rFonts w:ascii="Arial Rounded MT Bold" w:hAnsi="Arial Rounded MT Bold"/>
           <w:sz w:val="20"/>
@@ -1305,77 +1483,23 @@
     </w:p>
     <w:p>
       <w:pPr>
-        <w:jc w:val="both"/>
-        <w:rPr>
-          <w:rFonts w:ascii="Arial Rounded MT Bold" w:hAnsi="Arial Rounded MT Bold"/>
-          <w:sz w:val="20"/>
-          <w:szCs w:val="20"/>
-        </w:rPr>
-      </w:pPr>
-    </w:p>
-    <w:p>
-      <w:pPr>
-        <w:jc w:val="both"/>
-        <w:rPr>
-          <w:rFonts w:ascii="Arial Rounded MT Bold" w:hAnsi="Arial Rounded MT Bold"/>
-          <w:sz w:val="20"/>
-          <w:szCs w:val="20"/>
-        </w:rPr>
-      </w:pPr>
-    </w:p>
-    <w:p>
-      <w:pPr>
-        <w:jc w:val="both"/>
-        <w:rPr>
-          <w:rFonts w:ascii="Arial Rounded MT Bold" w:hAnsi="Arial Rounded MT Bold"/>
-          <w:sz w:val="20"/>
-          <w:szCs w:val="20"/>
-        </w:rPr>
-      </w:pPr>
-    </w:p>
-    <w:p>
-      <w:pPr>
-        <w:jc w:val="both"/>
-        <w:rPr>
-          <w:rFonts w:ascii="Arial Rounded MT Bold" w:hAnsi="Arial Rounded MT Bold"/>
-          <w:sz w:val="20"/>
-          <w:szCs w:val="20"/>
-        </w:rPr>
-      </w:pPr>
-    </w:p>
-    <w:p>
-      <w:pPr>
-        <w:jc w:val="both"/>
-        <w:rPr>
-          <w:rFonts w:ascii="Arial Rounded MT Bold" w:hAnsi="Arial Rounded MT Bold"/>
-          <w:sz w:val="20"/>
-          <w:szCs w:val="20"/>
-        </w:rPr>
-      </w:pPr>
-    </w:p>
-    <w:p>
-      <w:pPr>
-        <w:pStyle w:val="Prrafodelista"/>
         <w:tabs>
           <w:tab w:val="left" w:pos="1130"/>
         </w:tabs>
-        <w:spacing w:before="1" w:line="260" w:lineRule="exact"/>
-        <w:ind w:left="1130" w:right="0" w:firstLine="0"/>
-        <w:rPr>
-          <w:rFonts w:ascii="Arial Rounded MT Bold" w:hAnsi="Arial Rounded MT Bold"/>
-          <w:sz w:val="20"/>
-          <w:szCs w:val="20"/>
-        </w:rPr>
-      </w:pPr>
-    </w:p>
-    <w:p>
-      <w:pPr>
-        <w:pStyle w:val="Prrafodelista"/>
+        <w:spacing w:before="1" w:line="276" w:lineRule="auto"/>
+        <w:rPr>
+          <w:rFonts w:ascii="Arial Rounded MT Bold" w:hAnsi="Arial Rounded MT Bold"/>
+          <w:sz w:val="20"/>
+          <w:szCs w:val="20"/>
+        </w:rPr>
+      </w:pPr>
+    </w:p>
+    <w:p>
+      <w:pPr>
         <w:tabs>
           <w:tab w:val="left" w:pos="1130"/>
         </w:tabs>
-        <w:spacing w:before="1" w:line="260" w:lineRule="exact"/>
-        <w:ind w:left="1130" w:right="0" w:firstLine="0"/>
+        <w:spacing w:before="1" w:line="276" w:lineRule="auto"/>
         <w:rPr>
           <w:rFonts w:ascii="Arial Rounded MT Bold" w:hAnsi="Arial Rounded MT Bold"/>
           <w:sz w:val="20"/>
@@ -1386,7 +1510,7 @@
     <w:p>
       <w:pPr>
         <w:pStyle w:val="Textoindependiente"/>
-        <w:spacing w:before="4"/>
+        <w:spacing w:before="4" w:line="276" w:lineRule="auto"/>
         <w:jc w:val="both"/>
         <w:rPr>
           <w:rFonts w:ascii="Arial Rounded MT Bold" w:hAnsi="Arial Rounded MT Bold"/>
@@ -1399,6 +1523,7 @@
         <w:tabs>
           <w:tab w:val="left" w:pos="4022"/>
         </w:tabs>
+        <w:spacing w:line="276" w:lineRule="auto"/>
         <w:jc w:val="both"/>
         <w:rPr>
           <w:rFonts w:ascii="Arial Rounded MT Bold" w:hAnsi="Arial Rounded MT Bold"/>
@@ -1434,7 +1559,7 @@
     <w:p>
       <w:pPr>
         <w:pStyle w:val="Textoindependiente"/>
-        <w:spacing w:before="11"/>
+        <w:spacing w:before="11" w:line="276" w:lineRule="auto"/>
         <w:jc w:val="both"/>
         <w:rPr>
           <w:rFonts w:ascii="Arial Rounded MT Bold" w:hAnsi="Arial Rounded MT Bold"/>
@@ -1449,6 +1574,7 @@
           <w:ilvl w:val="1"/>
           <w:numId w:val="17"/>
         </w:numPr>
+        <w:spacing w:line="276" w:lineRule="auto"/>
         <w:ind w:left="1276" w:hanging="850"/>
         <w:rPr>
           <w:rFonts w:ascii="Arial Rounded MT Bold" w:hAnsi="Arial Rounded MT Bold"/>
@@ -1611,6 +1737,7 @@
     <w:p>
       <w:pPr>
         <w:pStyle w:val="Textoindependiente"/>
+        <w:spacing w:line="276" w:lineRule="auto"/>
         <w:jc w:val="both"/>
         <w:rPr>
           <w:rFonts w:ascii="Arial Rounded MT Bold" w:hAnsi="Arial Rounded MT Bold"/>
@@ -1623,6 +1750,7 @@
         <w:tabs>
           <w:tab w:val="left" w:pos="4022"/>
         </w:tabs>
+        <w:spacing w:line="276" w:lineRule="auto"/>
         <w:jc w:val="both"/>
         <w:rPr>
           <w:rFonts w:ascii="Arial Rounded MT Bold" w:hAnsi="Arial Rounded MT Bold"/>
@@ -1710,7 +1838,7 @@
     <w:p>
       <w:pPr>
         <w:pStyle w:val="Textoindependiente"/>
-        <w:spacing w:before="11"/>
+        <w:spacing w:before="11" w:line="276" w:lineRule="auto"/>
         <w:jc w:val="both"/>
         <w:rPr>
           <w:rFonts w:ascii="Arial Rounded MT Bold" w:hAnsi="Arial Rounded MT Bold"/>
@@ -1725,6 +1853,7 @@
           <w:ilvl w:val="1"/>
           <w:numId w:val="8"/>
         </w:numPr>
+        <w:spacing w:line="276" w:lineRule="auto"/>
         <w:ind w:right="-22"/>
         <w:rPr>
           <w:rFonts w:ascii="Arial Rounded MT Bold" w:hAnsi="Arial Rounded MT Bold"/>
@@ -1926,8 +2055,18 @@
           <w:sz w:val="20"/>
           <w:szCs w:val="20"/>
         </w:rPr>
-        <w:t>corriente N°</w:t>
-      </w:r>
+        <w:t xml:space="preserve">corriente </w:t>
+      </w:r>
+      <w:proofErr w:type="spellStart"/>
+      <w:r>
+        <w:rPr>
+          <w:rFonts w:ascii="Arial Rounded MT Bold" w:hAnsi="Arial Rounded MT Bold"/>
+          <w:sz w:val="20"/>
+          <w:szCs w:val="20"/>
+        </w:rPr>
+        <w:t>N°</w:t>
+      </w:r>
+      <w:proofErr w:type="spellEnd"/>
       <w:r>
         <w:rPr>
           <w:rFonts w:ascii="Arial Rounded MT Bold" w:hAnsi="Arial Rounded MT Bold"/>
@@ -2070,6 +2209,7 @@
     <w:p>
       <w:pPr>
         <w:pStyle w:val="Textoindependiente"/>
+        <w:spacing w:line="276" w:lineRule="auto"/>
         <w:jc w:val="both"/>
         <w:rPr>
           <w:rFonts w:ascii="Arial Rounded MT Bold" w:hAnsi="Arial Rounded MT Bold"/>
@@ -2086,6 +2226,7 @@
         <w:tabs>
           <w:tab w:val="left" w:pos="1142"/>
         </w:tabs>
+        <w:spacing w:line="276" w:lineRule="auto"/>
         <w:ind w:right="-22"/>
         <w:rPr>
           <w:rFonts w:ascii="Arial Rounded MT Bold" w:hAnsi="Arial Rounded MT Bold"/>
@@ -2416,8 +2557,9 @@
           <w:sz w:val="20"/>
           <w:szCs w:val="20"/>
         </w:rPr>
-        <w:t xml:space="preserve"> N° </w:t>
-      </w:r>
+        <w:t xml:space="preserve"> </w:t>
+      </w:r>
+      <w:proofErr w:type="spellStart"/>
       <w:r>
         <w:rPr>
           <w:rFonts w:ascii="Arial Rounded MT Bold" w:hAnsi="Arial Rounded MT Bold"/>
@@ -2425,6 +2567,25 @@
           <w:sz w:val="20"/>
           <w:szCs w:val="20"/>
         </w:rPr>
+        <w:t>N°</w:t>
+      </w:r>
+      <w:proofErr w:type="spellEnd"/>
+      <w:r>
+        <w:rPr>
+          <w:rFonts w:ascii="Arial Rounded MT Bold" w:hAnsi="Arial Rounded MT Bold"/>
+          <w:spacing w:val="1"/>
+          <w:sz w:val="20"/>
+          <w:szCs w:val="20"/>
+        </w:rPr>
+        <w:t xml:space="preserve"> </w:t>
+      </w:r>
+      <w:r>
+        <w:rPr>
+          <w:rFonts w:ascii="Arial Rounded MT Bold" w:hAnsi="Arial Rounded MT Bold"/>
+          <w:spacing w:val="1"/>
+          <w:sz w:val="20"/>
+          <w:szCs w:val="20"/>
+        </w:rPr>
         <w:t>{{CUENTACLIENTE}}</w:t>
       </w:r>
       <w:r>
@@ -2474,6 +2635,7 @@
     <w:p>
       <w:pPr>
         <w:pStyle w:val="Prrafodelista"/>
+        <w:spacing w:line="276" w:lineRule="auto"/>
         <w:rPr>
           <w:rFonts w:ascii="Arial Rounded MT Bold" w:hAnsi="Arial Rounded MT Bold"/>
           <w:sz w:val="20"/>
@@ -2487,6 +2649,7 @@
         <w:tabs>
           <w:tab w:val="left" w:pos="1142"/>
         </w:tabs>
+        <w:spacing w:line="276" w:lineRule="auto"/>
         <w:ind w:left="1142" w:right="-22" w:firstLine="0"/>
         <w:rPr>
           <w:rFonts w:ascii="Arial Rounded MT Bold" w:hAnsi="Arial Rounded MT Bold"/>
@@ -2501,7 +2664,7 @@
         <w:tabs>
           <w:tab w:val="left" w:pos="4022"/>
         </w:tabs>
-        <w:spacing w:before="99"/>
+        <w:spacing w:before="99" w:line="276" w:lineRule="auto"/>
         <w:jc w:val="both"/>
         <w:rPr>
           <w:rFonts w:ascii="Arial Rounded MT Bold" w:hAnsi="Arial Rounded MT Bold"/>
@@ -2536,6 +2699,7 @@
     <w:p>
       <w:pPr>
         <w:pStyle w:val="Textoindependiente"/>
+        <w:spacing w:line="276" w:lineRule="auto"/>
         <w:jc w:val="both"/>
         <w:rPr>
           <w:rFonts w:ascii="Arial Rounded MT Bold" w:hAnsi="Arial Rounded MT Bold"/>
@@ -2554,6 +2718,7 @@
           <w:tab w:val="left" w:pos="1142"/>
           <w:tab w:val="left" w:pos="7588"/>
         </w:tabs>
+        <w:spacing w:line="276" w:lineRule="auto"/>
         <w:ind w:left="1141" w:right="116"/>
         <w:rPr>
           <w:rFonts w:ascii="Arial Rounded MT Bold" w:hAnsi="Arial Rounded MT Bold"/>
@@ -2691,6 +2856,7 @@
     <w:p>
       <w:pPr>
         <w:pStyle w:val="Textoindependiente"/>
+        <w:spacing w:line="276" w:lineRule="auto"/>
         <w:jc w:val="both"/>
         <w:rPr>
           <w:rFonts w:ascii="Arial Rounded MT Bold" w:hAnsi="Arial Rounded MT Bold"/>
@@ -2707,6 +2873,7 @@
         <w:tabs>
           <w:tab w:val="left" w:pos="1142"/>
         </w:tabs>
+        <w:spacing w:line="276" w:lineRule="auto"/>
         <w:ind w:left="1141" w:right="122"/>
         <w:rPr>
           <w:rFonts w:ascii="Arial Rounded MT Bold" w:hAnsi="Arial Rounded MT Bold"/>
@@ -2822,6 +2989,7 @@
         <w:tabs>
           <w:tab w:val="left" w:pos="1142"/>
         </w:tabs>
+        <w:spacing w:line="276" w:lineRule="auto"/>
         <w:ind w:left="142" w:right="122"/>
         <w:jc w:val="both"/>
         <w:rPr>
@@ -2887,6 +3055,7 @@
         <w:tabs>
           <w:tab w:val="left" w:pos="1142"/>
         </w:tabs>
+        <w:spacing w:line="276" w:lineRule="auto"/>
         <w:ind w:right="122"/>
         <w:jc w:val="both"/>
         <w:rPr>
@@ -2903,6 +3072,7 @@
           <w:ilvl w:val="1"/>
           <w:numId w:val="18"/>
         </w:numPr>
+        <w:spacing w:line="276" w:lineRule="auto"/>
         <w:ind w:left="1134" w:hanging="708"/>
         <w:rPr>
           <w:rFonts w:ascii="Arial Rounded MT Bold" w:hAnsi="Arial Rounded MT Bold"/>
@@ -2956,6 +3126,7 @@
         <w:tabs>
           <w:tab w:val="left" w:pos="1142"/>
         </w:tabs>
+        <w:spacing w:line="276" w:lineRule="auto"/>
         <w:ind w:left="1134" w:right="122"/>
         <w:jc w:val="both"/>
         <w:rPr>
@@ -2970,6 +3141,7 @@
         <w:tabs>
           <w:tab w:val="left" w:pos="1142"/>
         </w:tabs>
+        <w:spacing w:line="276" w:lineRule="auto"/>
         <w:ind w:right="122"/>
         <w:jc w:val="both"/>
         <w:rPr>
@@ -2984,6 +3156,7 @@
         <w:tabs>
           <w:tab w:val="left" w:pos="1142"/>
         </w:tabs>
+        <w:spacing w:line="276" w:lineRule="auto"/>
         <w:ind w:right="122"/>
         <w:jc w:val="both"/>
         <w:rPr>
@@ -2998,6 +3171,82 @@
         <w:tabs>
           <w:tab w:val="left" w:pos="1142"/>
         </w:tabs>
+        <w:spacing w:line="276" w:lineRule="auto"/>
+        <w:ind w:right="122"/>
+        <w:jc w:val="both"/>
+        <w:rPr>
+          <w:rFonts w:ascii="Arial Rounded MT Bold" w:hAnsi="Arial Rounded MT Bold"/>
+          <w:sz w:val="20"/>
+          <w:szCs w:val="20"/>
+        </w:rPr>
+      </w:pPr>
+    </w:p>
+    <w:p>
+      <w:pPr>
+        <w:tabs>
+          <w:tab w:val="left" w:pos="1142"/>
+        </w:tabs>
+        <w:spacing w:line="276" w:lineRule="auto"/>
+        <w:ind w:right="122"/>
+        <w:jc w:val="both"/>
+        <w:rPr>
+          <w:rFonts w:ascii="Arial Rounded MT Bold" w:hAnsi="Arial Rounded MT Bold"/>
+          <w:sz w:val="20"/>
+          <w:szCs w:val="20"/>
+        </w:rPr>
+      </w:pPr>
+    </w:p>
+    <w:p>
+      <w:pPr>
+        <w:tabs>
+          <w:tab w:val="left" w:pos="1142"/>
+        </w:tabs>
+        <w:spacing w:line="276" w:lineRule="auto"/>
+        <w:ind w:right="122"/>
+        <w:jc w:val="both"/>
+        <w:rPr>
+          <w:rFonts w:ascii="Arial Rounded MT Bold" w:hAnsi="Arial Rounded MT Bold"/>
+          <w:sz w:val="20"/>
+          <w:szCs w:val="20"/>
+        </w:rPr>
+      </w:pPr>
+    </w:p>
+    <w:p>
+      <w:pPr>
+        <w:tabs>
+          <w:tab w:val="left" w:pos="1142"/>
+        </w:tabs>
+        <w:spacing w:line="276" w:lineRule="auto"/>
+        <w:ind w:right="122"/>
+        <w:jc w:val="both"/>
+        <w:rPr>
+          <w:rFonts w:ascii="Arial Rounded MT Bold" w:hAnsi="Arial Rounded MT Bold"/>
+          <w:sz w:val="20"/>
+          <w:szCs w:val="20"/>
+        </w:rPr>
+      </w:pPr>
+    </w:p>
+    <w:p>
+      <w:pPr>
+        <w:tabs>
+          <w:tab w:val="left" w:pos="1142"/>
+        </w:tabs>
+        <w:spacing w:line="276" w:lineRule="auto"/>
+        <w:ind w:right="122"/>
+        <w:jc w:val="both"/>
+        <w:rPr>
+          <w:rFonts w:ascii="Arial Rounded MT Bold" w:hAnsi="Arial Rounded MT Bold"/>
+          <w:sz w:val="20"/>
+          <w:szCs w:val="20"/>
+        </w:rPr>
+      </w:pPr>
+    </w:p>
+    <w:p>
+      <w:pPr>
+        <w:tabs>
+          <w:tab w:val="left" w:pos="1142"/>
+        </w:tabs>
+        <w:spacing w:line="276" w:lineRule="auto"/>
         <w:ind w:right="122"/>
         <w:jc w:val="both"/>
         <w:rPr>
@@ -3013,7 +3262,7 @@
         <w:tabs>
           <w:tab w:val="left" w:pos="4022"/>
         </w:tabs>
-        <w:spacing w:before="1"/>
+        <w:spacing w:before="1" w:line="276" w:lineRule="auto"/>
         <w:jc w:val="both"/>
         <w:rPr>
           <w:rFonts w:ascii="Arial Rounded MT Bold" w:hAnsi="Arial Rounded MT Bold"/>
@@ -3023,6 +3272,7 @@
         <w:rPr>
           <w:rFonts w:ascii="Arial Rounded MT Bold" w:hAnsi="Arial Rounded MT Bold"/>
         </w:rPr>
+        <w:lastRenderedPageBreak/>
         <w:t>CLAUSULA</w:t>
       </w:r>
       <w:r>
@@ -3048,6 +3298,7 @@
     <w:p>
       <w:pPr>
         <w:pStyle w:val="Textoindependiente"/>
+        <w:spacing w:line="276" w:lineRule="auto"/>
         <w:jc w:val="both"/>
         <w:rPr>
           <w:rFonts w:ascii="Arial Rounded MT Bold" w:hAnsi="Arial Rounded MT Bold"/>
@@ -3062,6 +3313,7 @@
           <w:ilvl w:val="1"/>
           <w:numId w:val="19"/>
         </w:numPr>
+        <w:spacing w:line="276" w:lineRule="auto"/>
         <w:ind w:left="1134"/>
         <w:rPr>
           <w:rFonts w:ascii="Arial Rounded MT Bold" w:hAnsi="Arial Rounded MT Bold"/>
@@ -3148,57 +3400,7 @@
     <w:p>
       <w:pPr>
         <w:pStyle w:val="Textoindependiente"/>
-        <w:ind w:left="1141" w:right="122" w:hanging="720"/>
-        <w:jc w:val="both"/>
-        <w:rPr>
-          <w:rFonts w:ascii="Arial Rounded MT Bold" w:hAnsi="Arial Rounded MT Bold"/>
-        </w:rPr>
-      </w:pPr>
-    </w:p>
-    <w:p>
-      <w:pPr>
-        <w:pStyle w:val="Textoindependiente"/>
-        <w:ind w:left="1141" w:right="122" w:hanging="720"/>
-        <w:jc w:val="both"/>
-        <w:rPr>
-          <w:rFonts w:ascii="Arial Rounded MT Bold" w:hAnsi="Arial Rounded MT Bold"/>
-        </w:rPr>
-      </w:pPr>
-    </w:p>
-    <w:p>
-      <w:pPr>
-        <w:pStyle w:val="Textoindependiente"/>
-        <w:ind w:left="1141" w:right="122" w:hanging="720"/>
-        <w:jc w:val="both"/>
-        <w:rPr>
-          <w:rFonts w:ascii="Arial Rounded MT Bold" w:hAnsi="Arial Rounded MT Bold"/>
-        </w:rPr>
-      </w:pPr>
-    </w:p>
-    <w:p>
-      <w:pPr>
-        <w:pStyle w:val="Textoindependiente"/>
-        <w:ind w:left="1141" w:right="122" w:hanging="720"/>
-        <w:jc w:val="both"/>
-        <w:rPr>
-          <w:rFonts w:ascii="Arial Rounded MT Bold" w:hAnsi="Arial Rounded MT Bold"/>
-        </w:rPr>
-      </w:pPr>
-    </w:p>
-    <w:p>
-      <w:pPr>
-        <w:pStyle w:val="Textoindependiente"/>
-        <w:ind w:left="1141" w:right="122" w:hanging="720"/>
-        <w:jc w:val="both"/>
-        <w:rPr>
-          <w:rFonts w:ascii="Arial Rounded MT Bold" w:hAnsi="Arial Rounded MT Bold"/>
-        </w:rPr>
-      </w:pPr>
-    </w:p>
-    <w:p>
-      <w:pPr>
-        <w:pStyle w:val="Textoindependiente"/>
-        <w:spacing w:before="11"/>
+        <w:spacing w:before="11" w:line="276" w:lineRule="auto"/>
         <w:jc w:val="both"/>
         <w:rPr>
           <w:rFonts w:ascii="Arial Rounded MT Bold" w:hAnsi="Arial Rounded MT Bold"/>
@@ -3211,6 +3413,7 @@
         <w:tabs>
           <w:tab w:val="left" w:pos="4022"/>
         </w:tabs>
+        <w:spacing w:line="276" w:lineRule="auto"/>
         <w:jc w:val="both"/>
         <w:rPr>
           <w:rFonts w:ascii="Arial Rounded MT Bold" w:hAnsi="Arial Rounded MT Bold"/>
@@ -3245,7 +3448,7 @@
     <w:p>
       <w:pPr>
         <w:pStyle w:val="Textoindependiente"/>
-        <w:spacing w:before="11"/>
+        <w:spacing w:before="11" w:line="276" w:lineRule="auto"/>
         <w:jc w:val="both"/>
         <w:rPr>
           <w:rFonts w:ascii="Arial Rounded MT Bold" w:hAnsi="Arial Rounded MT Bold"/>
@@ -3263,7 +3466,7 @@
         <w:tabs>
           <w:tab w:val="left" w:pos="1142"/>
         </w:tabs>
-        <w:spacing w:before="1"/>
+        <w:spacing w:before="1" w:line="276" w:lineRule="auto"/>
         <w:ind w:left="1141"/>
         <w:rPr>
           <w:rFonts w:ascii="Arial Rounded MT Bold" w:hAnsi="Arial Rounded MT Bold"/>
@@ -3277,7 +3480,6 @@
           <w:sz w:val="20"/>
           <w:szCs w:val="20"/>
         </w:rPr>
-        <w:lastRenderedPageBreak/>
         <w:t xml:space="preserve">ASOCIADO </w:t>
       </w:r>
       <w:r>
@@ -3633,7 +3835,7 @@
         <w:tabs>
           <w:tab w:val="left" w:pos="1142"/>
         </w:tabs>
-        <w:spacing w:before="1"/>
+        <w:spacing w:before="1" w:line="276" w:lineRule="auto"/>
         <w:ind w:firstLine="0"/>
         <w:rPr>
           <w:rFonts w:ascii="Arial Rounded MT Bold" w:hAnsi="Arial Rounded MT Bold"/>
@@ -3653,7 +3855,7 @@
           <w:tab w:val="left" w:pos="0"/>
           <w:tab w:val="left" w:pos="1142"/>
         </w:tabs>
-        <w:spacing w:before="11" w:after="120"/>
+        <w:spacing w:before="11" w:after="120" w:line="276" w:lineRule="auto"/>
         <w:ind w:right="115"/>
         <w:rPr>
           <w:rFonts w:ascii="Arial Rounded MT Bold" w:hAnsi="Arial Rounded MT Bold"/>
@@ -3695,7 +3897,7 @@
           <w:tab w:val="left" w:pos="0"/>
           <w:tab w:val="left" w:pos="1142"/>
         </w:tabs>
-        <w:spacing w:before="11" w:after="120"/>
+        <w:spacing w:before="11" w:after="120" w:line="276" w:lineRule="auto"/>
         <w:ind w:right="115"/>
         <w:jc w:val="both"/>
         <w:rPr>
@@ -3716,7 +3918,7 @@
         <w:tabs>
           <w:tab w:val="left" w:pos="1142"/>
         </w:tabs>
-        <w:spacing w:before="10"/>
+        <w:spacing w:before="10" w:line="276" w:lineRule="auto"/>
         <w:ind w:left="1141" w:right="119"/>
         <w:rPr>
           <w:rFonts w:ascii="Arial Rounded MT Bold" w:hAnsi="Arial Rounded MT Bold"/>
@@ -4070,7 +4272,7 @@
     <w:p>
       <w:pPr>
         <w:pStyle w:val="Textoindependiente"/>
-        <w:spacing w:before="10"/>
+        <w:spacing w:before="10" w:line="276" w:lineRule="auto"/>
         <w:jc w:val="both"/>
         <w:rPr>
           <w:rFonts w:ascii="Arial Rounded MT Bold" w:hAnsi="Arial Rounded MT Bold"/>
@@ -4083,6 +4285,7 @@
         <w:tabs>
           <w:tab w:val="left" w:pos="4022"/>
         </w:tabs>
+        <w:spacing w:line="276" w:lineRule="auto"/>
         <w:jc w:val="both"/>
         <w:rPr>
           <w:rFonts w:ascii="Arial Rounded MT Bold" w:hAnsi="Arial Rounded MT Bold"/>
@@ -4120,6 +4323,7 @@
         <w:tabs>
           <w:tab w:val="left" w:pos="4022"/>
         </w:tabs>
+        <w:spacing w:line="276" w:lineRule="auto"/>
         <w:jc w:val="both"/>
         <w:rPr>
           <w:rFonts w:ascii="Arial Rounded MT Bold" w:hAnsi="Arial Rounded MT Bold"/>
@@ -4137,6 +4341,7 @@
         <w:tabs>
           <w:tab w:val="left" w:pos="1142"/>
         </w:tabs>
+        <w:spacing w:line="276" w:lineRule="auto"/>
         <w:ind w:left="1141" w:right="115"/>
         <w:rPr>
           <w:rFonts w:ascii="Arial Rounded MT Bold" w:hAnsi="Arial Rounded MT Bold"/>
@@ -4648,6 +4853,7 @@
     <w:p>
       <w:pPr>
         <w:pStyle w:val="Textoindependiente"/>
+        <w:spacing w:line="276" w:lineRule="auto"/>
         <w:jc w:val="both"/>
         <w:rPr>
           <w:rFonts w:ascii="Arial Rounded MT Bold" w:hAnsi="Arial Rounded MT Bold"/>
@@ -4657,6 +4863,7 @@
     <w:p>
       <w:pPr>
         <w:pStyle w:val="Prrafodelista"/>
+        <w:spacing w:line="276" w:lineRule="auto"/>
         <w:rPr>
           <w:rFonts w:ascii="Arial Rounded MT Bold" w:hAnsi="Arial Rounded MT Bold"/>
           <w:sz w:val="20"/>
@@ -5006,7 +5213,7 @@
     <w:p>
       <w:pPr>
         <w:pStyle w:val="Textoindependiente"/>
-        <w:spacing w:before="2"/>
+        <w:spacing w:before="2" w:line="276" w:lineRule="auto"/>
         <w:jc w:val="both"/>
         <w:rPr>
           <w:rFonts w:ascii="Arial Rounded MT Bold" w:hAnsi="Arial Rounded MT Bold"/>
@@ -5023,6 +5230,7 @@
         <w:tabs>
           <w:tab w:val="left" w:pos="1142"/>
         </w:tabs>
+        <w:spacing w:line="276" w:lineRule="auto"/>
         <w:ind w:left="1141"/>
         <w:rPr>
           <w:rFonts w:ascii="Arial Rounded MT Bold" w:hAnsi="Arial Rounded MT Bold"/>
@@ -5688,23 +5896,7 @@
           <w:sz w:val="20"/>
           <w:szCs w:val="20"/>
         </w:rPr>
-        <w:t>rec</w:t>
-      </w:r>
-      <w:r>
-        <w:rPr>
-          <w:rFonts w:ascii="Arial Rounded MT Bold" w:hAnsi="Arial Rounded MT Bold"/>
-          <w:sz w:val="20"/>
-          <w:szCs w:val="20"/>
-        </w:rPr>
-        <w:t>í</w:t>
-      </w:r>
-      <w:r>
-        <w:rPr>
-          <w:rFonts w:ascii="Arial Rounded MT Bold" w:hAnsi="Arial Rounded MT Bold"/>
-          <w:sz w:val="20"/>
-          <w:szCs w:val="20"/>
-        </w:rPr>
-        <w:t>procas</w:t>
+        <w:t>recíprocas</w:t>
       </w:r>
       <w:r>
         <w:rPr>
@@ -5766,6 +5958,7 @@
         </w:rPr>
         <w:t xml:space="preserve"> </w:t>
       </w:r>
+      <w:proofErr w:type="gramStart"/>
       <w:r>
         <w:rPr>
           <w:rFonts w:ascii="Arial Rounded MT Bold" w:hAnsi="Arial Rounded MT Bold"/>
@@ -5799,6 +5992,7 @@
         </w:rPr>
         <w:t>no</w:t>
       </w:r>
+      <w:proofErr w:type="gramEnd"/>
       <w:r>
         <w:rPr>
           <w:rFonts w:ascii="Arial Rounded MT Bold" w:hAnsi="Arial Rounded MT Bold"/>
@@ -5899,6 +6093,7 @@
         <w:tabs>
           <w:tab w:val="left" w:pos="1142"/>
         </w:tabs>
+        <w:spacing w:line="276" w:lineRule="auto"/>
         <w:ind w:firstLine="0"/>
         <w:rPr>
           <w:rFonts w:ascii="Arial Rounded MT Bold" w:hAnsi="Arial Rounded MT Bold"/>
@@ -5909,7 +6104,113 @@
     </w:p>
     <w:p>
       <w:pPr>
+        <w:pStyle w:val="Prrafodelista"/>
+        <w:tabs>
+          <w:tab w:val="left" w:pos="1142"/>
+        </w:tabs>
+        <w:spacing w:line="276" w:lineRule="auto"/>
+        <w:ind w:firstLine="0"/>
+        <w:rPr>
+          <w:rFonts w:ascii="Arial Rounded MT Bold" w:hAnsi="Arial Rounded MT Bold"/>
+          <w:sz w:val="20"/>
+          <w:szCs w:val="20"/>
+        </w:rPr>
+      </w:pPr>
+    </w:p>
+    <w:p>
+      <w:pPr>
+        <w:pStyle w:val="Prrafodelista"/>
+        <w:tabs>
+          <w:tab w:val="left" w:pos="1142"/>
+        </w:tabs>
+        <w:spacing w:line="276" w:lineRule="auto"/>
+        <w:ind w:firstLine="0"/>
+        <w:rPr>
+          <w:rFonts w:ascii="Arial Rounded MT Bold" w:hAnsi="Arial Rounded MT Bold"/>
+          <w:sz w:val="20"/>
+          <w:szCs w:val="20"/>
+        </w:rPr>
+      </w:pPr>
+    </w:p>
+    <w:p>
+      <w:pPr>
+        <w:pStyle w:val="Prrafodelista"/>
+        <w:tabs>
+          <w:tab w:val="left" w:pos="1142"/>
+        </w:tabs>
+        <w:spacing w:line="276" w:lineRule="auto"/>
+        <w:ind w:firstLine="0"/>
+        <w:rPr>
+          <w:rFonts w:ascii="Arial Rounded MT Bold" w:hAnsi="Arial Rounded MT Bold"/>
+          <w:sz w:val="20"/>
+          <w:szCs w:val="20"/>
+        </w:rPr>
+      </w:pPr>
+    </w:p>
+    <w:p>
+      <w:pPr>
+        <w:pStyle w:val="Prrafodelista"/>
+        <w:tabs>
+          <w:tab w:val="left" w:pos="1142"/>
+        </w:tabs>
+        <w:spacing w:line="276" w:lineRule="auto"/>
+        <w:ind w:firstLine="0"/>
+        <w:rPr>
+          <w:rFonts w:ascii="Arial Rounded MT Bold" w:hAnsi="Arial Rounded MT Bold"/>
+          <w:sz w:val="20"/>
+          <w:szCs w:val="20"/>
+        </w:rPr>
+      </w:pPr>
+    </w:p>
+    <w:p>
+      <w:pPr>
+        <w:pStyle w:val="Prrafodelista"/>
+        <w:tabs>
+          <w:tab w:val="left" w:pos="1142"/>
+        </w:tabs>
+        <w:spacing w:line="276" w:lineRule="auto"/>
+        <w:ind w:firstLine="0"/>
+        <w:rPr>
+          <w:rFonts w:ascii="Arial Rounded MT Bold" w:hAnsi="Arial Rounded MT Bold"/>
+          <w:sz w:val="20"/>
+          <w:szCs w:val="20"/>
+        </w:rPr>
+      </w:pPr>
+    </w:p>
+    <w:p>
+      <w:pPr>
+        <w:pStyle w:val="Prrafodelista"/>
+        <w:tabs>
+          <w:tab w:val="left" w:pos="1142"/>
+        </w:tabs>
+        <w:spacing w:line="276" w:lineRule="auto"/>
+        <w:ind w:firstLine="0"/>
+        <w:rPr>
+          <w:rFonts w:ascii="Arial Rounded MT Bold" w:hAnsi="Arial Rounded MT Bold"/>
+          <w:sz w:val="20"/>
+          <w:szCs w:val="20"/>
+        </w:rPr>
+      </w:pPr>
+    </w:p>
+    <w:p>
+      <w:pPr>
+        <w:pStyle w:val="Prrafodelista"/>
+        <w:tabs>
+          <w:tab w:val="left" w:pos="1142"/>
+        </w:tabs>
+        <w:spacing w:line="276" w:lineRule="auto"/>
+        <w:ind w:firstLine="0"/>
+        <w:rPr>
+          <w:rFonts w:ascii="Arial Rounded MT Bold" w:hAnsi="Arial Rounded MT Bold"/>
+          <w:sz w:val="20"/>
+          <w:szCs w:val="20"/>
+        </w:rPr>
+      </w:pPr>
+    </w:p>
+    <w:p>
+      <w:pPr>
         <w:pStyle w:val="Textoindependiente"/>
+        <w:spacing w:line="276" w:lineRule="auto"/>
         <w:jc w:val="both"/>
         <w:rPr>
           <w:rFonts w:ascii="Arial Rounded MT Bold" w:hAnsi="Arial Rounded MT Bold"/>
@@ -5922,6 +6223,7 @@
         <w:tabs>
           <w:tab w:val="left" w:pos="4022"/>
         </w:tabs>
+        <w:spacing w:line="276" w:lineRule="auto"/>
         <w:jc w:val="both"/>
         <w:rPr>
           <w:rFonts w:ascii="Arial Rounded MT Bold" w:hAnsi="Arial Rounded MT Bold"/>
@@ -5956,6 +6258,7 @@
     <w:p>
       <w:pPr>
         <w:pStyle w:val="Textoindependiente"/>
+        <w:spacing w:line="276" w:lineRule="auto"/>
         <w:jc w:val="both"/>
         <w:rPr>
           <w:rFonts w:ascii="Arial Rounded MT Bold" w:hAnsi="Arial Rounded MT Bold"/>
@@ -5973,6 +6276,7 @@
         <w:tabs>
           <w:tab w:val="left" w:pos="1134"/>
         </w:tabs>
+        <w:spacing w:line="276" w:lineRule="auto"/>
         <w:ind w:left="1141" w:right="127"/>
         <w:rPr>
           <w:rFonts w:ascii="Arial Rounded MT Bold" w:hAnsi="Arial Rounded MT Bold"/>
@@ -6162,6 +6466,7 @@
     <w:p>
       <w:pPr>
         <w:pStyle w:val="Textoindependiente"/>
+        <w:spacing w:line="276" w:lineRule="auto"/>
         <w:jc w:val="both"/>
         <w:rPr>
           <w:rFonts w:ascii="Arial Rounded MT Bold" w:hAnsi="Arial Rounded MT Bold"/>
@@ -6178,6 +6483,7 @@
         <w:tabs>
           <w:tab w:val="left" w:pos="1142"/>
         </w:tabs>
+        <w:spacing w:line="276" w:lineRule="auto"/>
         <w:ind w:left="1141" w:right="114"/>
         <w:rPr>
           <w:rFonts w:ascii="Arial Rounded MT Bold" w:hAnsi="Arial Rounded MT Bold"/>
@@ -6476,7 +6782,7 @@
     <w:p>
       <w:pPr>
         <w:pStyle w:val="Textoindependiente"/>
-        <w:spacing w:before="12"/>
+        <w:spacing w:before="12" w:line="276" w:lineRule="auto"/>
         <w:jc w:val="both"/>
         <w:rPr>
           <w:rFonts w:ascii="Arial Rounded MT Bold" w:hAnsi="Arial Rounded MT Bold"/>
@@ -6489,6 +6795,7 @@
         <w:tabs>
           <w:tab w:val="left" w:pos="4022"/>
         </w:tabs>
+        <w:spacing w:line="276" w:lineRule="auto"/>
         <w:jc w:val="both"/>
         <w:rPr>
           <w:rFonts w:ascii="Arial Rounded MT Bold" w:hAnsi="Arial Rounded MT Bold"/>
@@ -6535,7 +6842,7 @@
     <w:p>
       <w:pPr>
         <w:pStyle w:val="Textoindependiente"/>
-        <w:spacing w:before="11"/>
+        <w:spacing w:before="11" w:line="276" w:lineRule="auto"/>
         <w:jc w:val="both"/>
         <w:rPr>
           <w:rFonts w:ascii="Arial Rounded MT Bold" w:hAnsi="Arial Rounded MT Bold"/>
@@ -6550,6 +6857,7 @@
           <w:ilvl w:val="1"/>
           <w:numId w:val="20"/>
         </w:numPr>
+        <w:spacing w:line="276" w:lineRule="auto"/>
         <w:ind w:left="1134"/>
         <w:rPr>
           <w:rFonts w:ascii="Arial Rounded MT Bold" w:hAnsi="Arial Rounded MT Bold"/>
@@ -6761,6 +7069,7 @@
         </w:rPr>
         <w:t xml:space="preserve"> </w:t>
       </w:r>
+      <w:proofErr w:type="gramStart"/>
       <w:r>
         <w:rPr>
           <w:rFonts w:ascii="Arial Rounded MT Bold" w:hAnsi="Arial Rounded MT Bold"/>
@@ -6794,6 +7103,7 @@
         </w:rPr>
         <w:t>todos</w:t>
       </w:r>
+      <w:proofErr w:type="gramEnd"/>
       <w:r>
         <w:rPr>
           <w:rFonts w:ascii="Arial Rounded MT Bold" w:hAnsi="Arial Rounded MT Bold"/>
@@ -6890,47 +7200,7 @@
     <w:p>
       <w:pPr>
         <w:pStyle w:val="Textoindependiente"/>
-        <w:ind w:left="1141" w:right="118" w:hanging="720"/>
-        <w:jc w:val="both"/>
-        <w:rPr>
-          <w:rFonts w:ascii="Arial Rounded MT Bold" w:hAnsi="Arial Rounded MT Bold"/>
-        </w:rPr>
-      </w:pPr>
-    </w:p>
-    <w:p>
-      <w:pPr>
-        <w:pStyle w:val="Textoindependiente"/>
-        <w:ind w:left="1141" w:right="118" w:hanging="720"/>
-        <w:jc w:val="both"/>
-        <w:rPr>
-          <w:rFonts w:ascii="Arial Rounded MT Bold" w:hAnsi="Arial Rounded MT Bold"/>
-        </w:rPr>
-      </w:pPr>
-    </w:p>
-    <w:p>
-      <w:pPr>
-        <w:pStyle w:val="Textoindependiente"/>
-        <w:ind w:left="1141" w:right="118" w:hanging="720"/>
-        <w:jc w:val="both"/>
-        <w:rPr>
-          <w:rFonts w:ascii="Arial Rounded MT Bold" w:hAnsi="Arial Rounded MT Bold"/>
-        </w:rPr>
-      </w:pPr>
-    </w:p>
-    <w:p>
-      <w:pPr>
-        <w:pStyle w:val="Textoindependiente"/>
-        <w:ind w:left="1141" w:right="118" w:hanging="720"/>
-        <w:jc w:val="both"/>
-        <w:rPr>
-          <w:rFonts w:ascii="Arial Rounded MT Bold" w:hAnsi="Arial Rounded MT Bold"/>
-        </w:rPr>
-      </w:pPr>
-    </w:p>
-    <w:p>
-      <w:pPr>
-        <w:pStyle w:val="Textoindependiente"/>
-        <w:spacing w:before="1"/>
+        <w:spacing w:before="1" w:line="276" w:lineRule="auto"/>
         <w:jc w:val="both"/>
         <w:rPr>
           <w:rFonts w:ascii="Arial Rounded MT Bold" w:hAnsi="Arial Rounded MT Bold"/>
@@ -6943,6 +7213,7 @@
         <w:tabs>
           <w:tab w:val="left" w:pos="4022"/>
         </w:tabs>
+        <w:spacing w:line="276" w:lineRule="auto"/>
         <w:jc w:val="both"/>
         <w:rPr>
           <w:rFonts w:ascii="Arial Rounded MT Bold" w:hAnsi="Arial Rounded MT Bold"/>
@@ -6989,7 +7260,7 @@
     <w:p>
       <w:pPr>
         <w:pStyle w:val="Textoindependiente"/>
-        <w:spacing w:before="2"/>
+        <w:spacing w:before="2" w:line="276" w:lineRule="auto"/>
         <w:jc w:val="both"/>
         <w:rPr>
           <w:rFonts w:ascii="Arial Rounded MT Bold" w:hAnsi="Arial Rounded MT Bold"/>
@@ -7006,6 +7277,7 @@
         <w:tabs>
           <w:tab w:val="left" w:pos="1134"/>
         </w:tabs>
+        <w:spacing w:line="276" w:lineRule="auto"/>
         <w:ind w:left="1141" w:right="115"/>
         <w:rPr>
           <w:rFonts w:ascii="Arial Rounded MT Bold" w:hAnsi="Arial Rounded MT Bold"/>
@@ -7316,6 +7588,7 @@
         <w:tabs>
           <w:tab w:val="left" w:pos="1134"/>
         </w:tabs>
+        <w:spacing w:line="276" w:lineRule="auto"/>
         <w:ind w:right="115" w:firstLine="0"/>
         <w:rPr>
           <w:rFonts w:ascii="Arial Rounded MT Bold" w:hAnsi="Arial Rounded MT Bold"/>
@@ -7334,6 +7607,7 @@
         <w:tabs>
           <w:tab w:val="left" w:pos="1142"/>
         </w:tabs>
+        <w:spacing w:line="276" w:lineRule="auto"/>
         <w:ind w:left="1141" w:right="115"/>
         <w:rPr>
           <w:rFonts w:ascii="Arial Rounded MT Bold" w:hAnsi="Arial Rounded MT Bold"/>
@@ -7387,7 +7661,34 @@
           <w:sz w:val="20"/>
           <w:szCs w:val="20"/>
         </w:rPr>
-        <w:t>e recibidas en los correos electrónicos y números de whatsapp declarados</w:t>
+        <w:t xml:space="preserve">e recibidas en los correos electrónicos y números de </w:t>
+      </w:r>
+      <w:proofErr w:type="spellStart"/>
+      <w:r>
+        <w:rPr>
+          <w:rFonts w:ascii="Arial Rounded MT Bold" w:hAnsi="Arial Rounded MT Bold"/>
+          <w:sz w:val="20"/>
+          <w:szCs w:val="20"/>
+        </w:rPr>
+        <w:t>whatsapp</w:t>
+      </w:r>
+      <w:proofErr w:type="spellEnd"/>
+      <w:r>
+        <w:rPr>
+          <w:rFonts w:ascii="Arial Rounded MT Bold" w:hAnsi="Arial Rounded MT Bold"/>
+          <w:sz w:val="20"/>
+          <w:szCs w:val="20"/>
+        </w:rPr>
+        <w:t xml:space="preserve"> </w:t>
+      </w:r>
+      <w:proofErr w:type="gramStart"/>
+      <w:r>
+        <w:rPr>
+          <w:rFonts w:ascii="Arial Rounded MT Bold" w:hAnsi="Arial Rounded MT Bold"/>
+          <w:sz w:val="20"/>
+          <w:szCs w:val="20"/>
+        </w:rPr>
+        <w:t>declarados</w:t>
       </w:r>
       <w:r>
         <w:rPr>
@@ -7412,7 +7713,16 @@
           <w:sz w:val="20"/>
           <w:szCs w:val="20"/>
         </w:rPr>
-        <w:t>por las partes (se establece que el día será computado desde las 08:00 am hasta las</w:t>
+        <w:t>por</w:t>
+      </w:r>
+      <w:proofErr w:type="gramEnd"/>
+      <w:r>
+        <w:rPr>
+          <w:rFonts w:ascii="Arial Rounded MT Bold" w:hAnsi="Arial Rounded MT Bold"/>
+          <w:sz w:val="20"/>
+          <w:szCs w:val="20"/>
+        </w:rPr>
+        <w:t xml:space="preserve"> las partes (se establece que el día será computado desde las 08:00 am hasta las</w:t>
       </w:r>
       <w:r>
         <w:rPr>
@@ -7485,7 +7795,7 @@
     <w:p>
       <w:pPr>
         <w:pStyle w:val="Textoindependiente"/>
-        <w:spacing w:before="10"/>
+        <w:spacing w:before="10" w:line="276" w:lineRule="auto"/>
         <w:jc w:val="both"/>
         <w:rPr>
           <w:rFonts w:ascii="Arial Rounded MT Bold" w:hAnsi="Arial Rounded MT Bold"/>
@@ -7502,7 +7812,7 @@
         <w:tabs>
           <w:tab w:val="left" w:pos="1142"/>
         </w:tabs>
-        <w:spacing w:before="1"/>
+        <w:spacing w:before="1" w:line="276" w:lineRule="auto"/>
         <w:ind w:left="1141" w:right="121"/>
         <w:rPr>
           <w:rFonts w:ascii="Arial Rounded MT Bold" w:hAnsi="Arial Rounded MT Bold"/>
@@ -7611,13 +7921,23 @@
         </w:rPr>
         <w:t xml:space="preserve"> </w:t>
       </w:r>
-      <w:r>
-        <w:rPr>
-          <w:rFonts w:ascii="Arial Rounded MT Bold" w:hAnsi="Arial Rounded MT Bold"/>
-          <w:sz w:val="20"/>
-          <w:szCs w:val="20"/>
-        </w:rPr>
-        <w:t>whatsapp:</w:t>
+      <w:proofErr w:type="spellStart"/>
+      <w:r>
+        <w:rPr>
+          <w:rFonts w:ascii="Arial Rounded MT Bold" w:hAnsi="Arial Rounded MT Bold"/>
+          <w:sz w:val="20"/>
+          <w:szCs w:val="20"/>
+        </w:rPr>
+        <w:t>whatsapp</w:t>
+      </w:r>
+      <w:proofErr w:type="spellEnd"/>
+      <w:r>
+        <w:rPr>
+          <w:rFonts w:ascii="Arial Rounded MT Bold" w:hAnsi="Arial Rounded MT Bold"/>
+          <w:sz w:val="20"/>
+          <w:szCs w:val="20"/>
+        </w:rPr>
+        <w:t>:</w:t>
       </w:r>
     </w:p>
     <w:p>
@@ -7625,7 +7945,7 @@
         <w:tabs>
           <w:tab w:val="left" w:pos="1142"/>
         </w:tabs>
-        <w:spacing w:before="1"/>
+        <w:spacing w:before="1" w:line="276" w:lineRule="auto"/>
         <w:ind w:right="121"/>
         <w:jc w:val="both"/>
         <w:rPr>
@@ -7637,31 +7957,18 @@
     </w:p>
     <w:p>
       <w:pPr>
-        <w:tabs>
-          <w:tab w:val="left" w:pos="1142"/>
-        </w:tabs>
-        <w:spacing w:before="1"/>
-        <w:ind w:right="121"/>
+        <w:pStyle w:val="Textoindependiente"/>
+        <w:spacing w:line="276" w:lineRule="auto"/>
         <w:jc w:val="both"/>
         <w:rPr>
           <w:rFonts w:ascii="Arial Rounded MT Bold" w:hAnsi="Arial Rounded MT Bold"/>
-          <w:sz w:val="20"/>
-          <w:szCs w:val="20"/>
-        </w:rPr>
-      </w:pPr>
-    </w:p>
-    <w:p>
-      <w:pPr>
-        <w:pStyle w:val="Textoindependiente"/>
-        <w:jc w:val="both"/>
-        <w:rPr>
-          <w:rFonts w:ascii="Arial Rounded MT Bold" w:hAnsi="Arial Rounded MT Bold"/>
         </w:rPr>
       </w:pPr>
     </w:p>
     <w:p>
       <w:pPr>
         <w:pStyle w:val="Ttulo1"/>
+        <w:spacing w:line="276" w:lineRule="auto"/>
         <w:ind w:left="1141"/>
         <w:jc w:val="both"/>
         <w:rPr>
@@ -7678,6 +7985,7 @@
     <w:p>
       <w:pPr>
         <w:pStyle w:val="Textoindependiente"/>
+        <w:spacing w:line="276" w:lineRule="auto"/>
         <w:jc w:val="both"/>
         <w:rPr>
           <w:rFonts w:ascii="Arial Rounded MT Bold" w:hAnsi="Arial Rounded MT Bold"/>
@@ -7692,6 +8000,7 @@
           <w:tab w:val="left" w:pos="4742"/>
           <w:tab w:val="left" w:pos="8176"/>
         </w:tabs>
+        <w:spacing w:line="276" w:lineRule="auto"/>
         <w:ind w:left="1141"/>
         <w:jc w:val="both"/>
         <w:rPr>
@@ -7737,6 +8046,7 @@
           <w:tab w:val="left" w:pos="4742"/>
           <w:tab w:val="left" w:pos="8176"/>
         </w:tabs>
+        <w:spacing w:line="276" w:lineRule="auto"/>
         <w:ind w:left="1141"/>
         <w:jc w:val="both"/>
         <w:rPr>
@@ -7782,12 +8092,14 @@
         </w:rPr>
         <w:t xml:space="preserve"> </w:t>
       </w:r>
+      <w:proofErr w:type="spellStart"/>
       <w:r>
         <w:rPr>
           <w:rFonts w:ascii="Arial Rounded MT Bold" w:hAnsi="Arial Rounded MT Bold"/>
         </w:rPr>
         <w:t>whatsapp</w:t>
       </w:r>
+      <w:proofErr w:type="spellEnd"/>
       <w:r>
         <w:rPr>
           <w:rFonts w:ascii="Arial Rounded MT Bold" w:hAnsi="Arial Rounded MT Bold"/>
@@ -7809,7 +8121,7 @@
           <w:tab w:val="left" w:pos="3873"/>
           <w:tab w:val="left" w:pos="7307"/>
         </w:tabs>
-        <w:spacing w:before="99"/>
+        <w:spacing w:before="99" w:line="276" w:lineRule="auto"/>
         <w:ind w:left="1134" w:right="2954"/>
         <w:jc w:val="both"/>
         <w:rPr>
@@ -7822,7 +8134,7 @@
     <w:p>
       <w:pPr>
         <w:pStyle w:val="Ttulo1"/>
-        <w:spacing w:before="99"/>
+        <w:spacing w:before="99" w:line="276" w:lineRule="auto"/>
         <w:ind w:left="1141"/>
         <w:jc w:val="both"/>
         <w:rPr>
@@ -7839,6 +8151,7 @@
     <w:p>
       <w:pPr>
         <w:pStyle w:val="Textoindependiente"/>
+        <w:spacing w:line="276" w:lineRule="auto"/>
         <w:jc w:val="both"/>
         <w:rPr>
           <w:rFonts w:ascii="Arial Rounded MT Bold" w:hAnsi="Arial Rounded MT Bold"/>
@@ -7853,6 +8166,7 @@
           <w:tab w:val="left" w:pos="4742"/>
           <w:tab w:val="left" w:pos="8176"/>
         </w:tabs>
+        <w:spacing w:line="276" w:lineRule="auto"/>
         <w:ind w:left="1141"/>
         <w:jc w:val="both"/>
         <w:rPr>
@@ -7892,6 +8206,7 @@
           <w:tab w:val="left" w:pos="4742"/>
           <w:tab w:val="left" w:pos="8176"/>
         </w:tabs>
+        <w:spacing w:line="276" w:lineRule="auto"/>
         <w:ind w:left="1141"/>
         <w:jc w:val="both"/>
         <w:rPr>
@@ -7936,12 +8251,14 @@
         </w:rPr>
         <w:t xml:space="preserve"> </w:t>
       </w:r>
+      <w:proofErr w:type="spellStart"/>
       <w:r>
         <w:rPr>
           <w:rFonts w:ascii="Arial Rounded MT Bold" w:hAnsi="Arial Rounded MT Bold"/>
         </w:rPr>
         <w:t>whatsapp</w:t>
       </w:r>
+      <w:proofErr w:type="spellEnd"/>
       <w:r>
         <w:rPr>
           <w:rFonts w:ascii="Arial Rounded MT Bold" w:hAnsi="Arial Rounded MT Bold"/>
@@ -7956,6 +8273,7 @@
           <w:tab w:val="left" w:pos="4742"/>
           <w:tab w:val="left" w:pos="8176"/>
         </w:tabs>
+        <w:spacing w:line="276" w:lineRule="auto"/>
         <w:ind w:left="1141"/>
         <w:jc w:val="both"/>
         <w:rPr>
@@ -7970,6 +8288,7 @@
           <w:tab w:val="left" w:pos="4742"/>
           <w:tab w:val="left" w:pos="8176"/>
         </w:tabs>
+        <w:spacing w:line="276" w:lineRule="auto"/>
         <w:ind w:left="1141"/>
         <w:jc w:val="both"/>
         <w:rPr>
@@ -7994,6 +8313,7 @@
           <w:tab w:val="left" w:pos="4742"/>
           <w:tab w:val="left" w:pos="8176"/>
         </w:tabs>
+        <w:spacing w:line="276" w:lineRule="auto"/>
         <w:ind w:left="1141"/>
         <w:jc w:val="both"/>
         <w:rPr>
@@ -8008,6 +8328,7 @@
           <w:tab w:val="left" w:pos="4742"/>
           <w:tab w:val="left" w:pos="8176"/>
         </w:tabs>
+        <w:spacing w:line="276" w:lineRule="auto"/>
         <w:ind w:left="1141"/>
         <w:jc w:val="both"/>
         <w:rPr>
@@ -8047,6 +8368,7 @@
           <w:tab w:val="left" w:pos="4742"/>
           <w:tab w:val="left" w:pos="8176"/>
         </w:tabs>
+        <w:spacing w:line="276" w:lineRule="auto"/>
         <w:ind w:left="1141"/>
         <w:jc w:val="both"/>
         <w:rPr>
@@ -8091,12 +8413,14 @@
         </w:rPr>
         <w:t xml:space="preserve"> </w:t>
       </w:r>
+      <w:proofErr w:type="spellStart"/>
       <w:r>
         <w:rPr>
           <w:rFonts w:ascii="Arial Rounded MT Bold" w:hAnsi="Arial Rounded MT Bold"/>
         </w:rPr>
         <w:t>whatsapp</w:t>
       </w:r>
+      <w:proofErr w:type="spellEnd"/>
       <w:r>
         <w:rPr>
           <w:rFonts w:ascii="Arial Rounded MT Bold" w:hAnsi="Arial Rounded MT Bold"/>
@@ -8107,6 +8431,12 @@
     <w:p>
       <w:pPr>
         <w:pStyle w:val="Textoindependiente"/>
+        <w:tabs>
+          <w:tab w:val="left" w:pos="4742"/>
+          <w:tab w:val="left" w:pos="8176"/>
+        </w:tabs>
+        <w:spacing w:line="276" w:lineRule="auto"/>
+        <w:ind w:left="1141"/>
         <w:jc w:val="both"/>
         <w:rPr>
           <w:rFonts w:ascii="Arial Rounded MT Bold" w:hAnsi="Arial Rounded MT Bold"/>
@@ -8116,6 +8446,47 @@
     <w:p>
       <w:pPr>
         <w:pStyle w:val="Textoindependiente"/>
+        <w:tabs>
+          <w:tab w:val="left" w:pos="4742"/>
+          <w:tab w:val="left" w:pos="8176"/>
+        </w:tabs>
+        <w:spacing w:line="276" w:lineRule="auto"/>
+        <w:ind w:left="1141"/>
+        <w:jc w:val="both"/>
+        <w:rPr>
+          <w:rFonts w:ascii="Arial Rounded MT Bold" w:hAnsi="Arial Rounded MT Bold"/>
+        </w:rPr>
+      </w:pPr>
+    </w:p>
+    <w:p>
+      <w:pPr>
+        <w:pStyle w:val="Textoindependiente"/>
+        <w:tabs>
+          <w:tab w:val="left" w:pos="4742"/>
+          <w:tab w:val="left" w:pos="8176"/>
+        </w:tabs>
+        <w:spacing w:line="276" w:lineRule="auto"/>
+        <w:ind w:left="1141"/>
+        <w:jc w:val="both"/>
+        <w:rPr>
+          <w:rFonts w:ascii="Arial Rounded MT Bold" w:hAnsi="Arial Rounded MT Bold"/>
+        </w:rPr>
+      </w:pPr>
+    </w:p>
+    <w:p>
+      <w:pPr>
+        <w:pStyle w:val="Textoindependiente"/>
+        <w:spacing w:line="276" w:lineRule="auto"/>
+        <w:jc w:val="both"/>
+        <w:rPr>
+          <w:rFonts w:ascii="Arial Rounded MT Bold" w:hAnsi="Arial Rounded MT Bold"/>
+        </w:rPr>
+      </w:pPr>
+    </w:p>
+    <w:p>
+      <w:pPr>
+        <w:pStyle w:val="Textoindependiente"/>
+        <w:spacing w:line="276" w:lineRule="auto"/>
         <w:jc w:val="both"/>
         <w:rPr>
           <w:rFonts w:ascii="Arial Rounded MT Bold" w:hAnsi="Arial Rounded MT Bold"/>
@@ -8128,7 +8499,7 @@
         <w:tabs>
           <w:tab w:val="left" w:pos="4022"/>
         </w:tabs>
-        <w:spacing w:before="1"/>
+        <w:spacing w:before="1" w:line="276" w:lineRule="auto"/>
         <w:jc w:val="both"/>
         <w:rPr>
           <w:rFonts w:ascii="Arial Rounded MT Bold" w:hAnsi="Arial Rounded MT Bold"/>
@@ -8178,7 +8549,7 @@
         <w:tabs>
           <w:tab w:val="left" w:pos="4022"/>
         </w:tabs>
-        <w:spacing w:before="1"/>
+        <w:spacing w:before="1" w:line="276" w:lineRule="auto"/>
         <w:jc w:val="both"/>
         <w:rPr>
           <w:rFonts w:ascii="Arial Rounded MT Bold" w:hAnsi="Arial Rounded MT Bold"/>
@@ -8188,7 +8559,7 @@
     <w:p>
       <w:pPr>
         <w:pStyle w:val="Textoindependiente"/>
-        <w:spacing w:before="11"/>
+        <w:spacing w:before="11" w:line="276" w:lineRule="auto"/>
         <w:jc w:val="both"/>
         <w:rPr>
           <w:rFonts w:ascii="Arial Rounded MT Bold" w:hAnsi="Arial Rounded MT Bold"/>
@@ -8203,6 +8574,7 @@
           <w:ilvl w:val="1"/>
           <w:numId w:val="21"/>
         </w:numPr>
+        <w:spacing w:line="276" w:lineRule="auto"/>
         <w:ind w:left="1134"/>
         <w:rPr>
           <w:rFonts w:ascii="Arial Rounded MT Bold" w:hAnsi="Arial Rounded MT Bold"/>
@@ -8556,6 +8928,7 @@
           <w:ilvl w:val="1"/>
           <w:numId w:val="21"/>
         </w:numPr>
+        <w:spacing w:line="276" w:lineRule="auto"/>
         <w:ind w:left="1134" w:hanging="708"/>
         <w:rPr>
           <w:rFonts w:ascii="Arial Rounded MT Bold" w:hAnsi="Arial Rounded MT Bold" w:cs="Times New Roman"/>
@@ -8701,6 +9074,7 @@
     <w:p>
       <w:pPr>
         <w:pStyle w:val="Textoindependiente"/>
+        <w:spacing w:line="276" w:lineRule="auto"/>
         <w:ind w:left="1134" w:right="-22" w:hanging="715"/>
         <w:jc w:val="both"/>
         <w:rPr>
@@ -8711,7 +9085,7 @@
     <w:p>
       <w:pPr>
         <w:pStyle w:val="Textoindependiente"/>
-        <w:spacing w:before="1"/>
+        <w:spacing w:before="1" w:line="276" w:lineRule="auto"/>
         <w:ind w:left="1134"/>
         <w:jc w:val="both"/>
         <w:rPr>
@@ -8725,6 +9099,7 @@
         <w:tabs>
           <w:tab w:val="left" w:pos="4022"/>
         </w:tabs>
+        <w:spacing w:line="276" w:lineRule="auto"/>
         <w:jc w:val="both"/>
         <w:rPr>
           <w:rFonts w:ascii="Arial Rounded MT Bold" w:hAnsi="Arial Rounded MT Bold"/>
@@ -8781,6 +9156,7 @@
         <w:tabs>
           <w:tab w:val="left" w:pos="4022"/>
         </w:tabs>
+        <w:spacing w:line="276" w:lineRule="auto"/>
         <w:jc w:val="both"/>
         <w:rPr>
           <w:rFonts w:ascii="Arial Rounded MT Bold" w:hAnsi="Arial Rounded MT Bold"/>
@@ -8796,6 +9172,7 @@
     <w:p>
       <w:pPr>
         <w:pStyle w:val="Textoindependiente"/>
+        <w:spacing w:line="276" w:lineRule="auto"/>
         <w:jc w:val="both"/>
         <w:rPr>
           <w:rFonts w:ascii="Arial Rounded MT Bold" w:hAnsi="Arial Rounded MT Bold"/>
@@ -8810,6 +9187,7 @@
           <w:ilvl w:val="1"/>
           <w:numId w:val="23"/>
         </w:numPr>
+        <w:spacing w:line="276" w:lineRule="auto"/>
         <w:ind w:left="1134" w:hanging="708"/>
         <w:rPr>
           <w:rFonts w:ascii="Arial Rounded MT Bold" w:hAnsi="Arial Rounded MT Bold"/>
@@ -9122,6 +9500,7 @@
         </w:rPr>
         <w:t xml:space="preserve"> </w:t>
       </w:r>
+      <w:proofErr w:type="gramStart"/>
       <w:r>
         <w:rPr>
           <w:rFonts w:ascii="Arial Rounded MT Bold" w:hAnsi="Arial Rounded MT Bold"/>
@@ -9153,7 +9532,16 @@
           <w:sz w:val="20"/>
           <w:szCs w:val="20"/>
         </w:rPr>
-        <w:t>de sus domicilios personales y se someten a lo establecido en cl</w:t>
+        <w:t>de</w:t>
+      </w:r>
+      <w:proofErr w:type="gramEnd"/>
+      <w:r>
+        <w:rPr>
+          <w:rFonts w:ascii="Arial Rounded MT Bold" w:hAnsi="Arial Rounded MT Bold"/>
+          <w:sz w:val="20"/>
+          <w:szCs w:val="20"/>
+        </w:rPr>
+        <w:t xml:space="preserve"> sus domicilios personales y se someten a lo establecido en cl</w:t>
       </w:r>
       <w:r>
         <w:rPr>
@@ -9209,6 +9597,7 @@
     <w:p>
       <w:pPr>
         <w:pStyle w:val="Textoindependiente"/>
+        <w:spacing w:line="276" w:lineRule="auto"/>
         <w:ind w:left="1141" w:right="122" w:hanging="720"/>
         <w:jc w:val="both"/>
         <w:rPr>
@@ -9219,6 +9608,7 @@
     <w:p>
       <w:pPr>
         <w:pStyle w:val="Textoindependiente"/>
+        <w:spacing w:line="276" w:lineRule="auto"/>
         <w:ind w:right="122"/>
         <w:jc w:val="both"/>
         <w:rPr>
@@ -9229,6 +9619,7 @@
     <w:p>
       <w:pPr>
         <w:pStyle w:val="Textoindependiente"/>
+        <w:spacing w:line="276" w:lineRule="auto"/>
         <w:ind w:left="1141" w:right="122" w:hanging="720"/>
         <w:jc w:val="both"/>
         <w:rPr>
@@ -9265,6 +9656,7 @@
     <w:p>
       <w:pPr>
         <w:pStyle w:val="Textoindependiente"/>
+        <w:spacing w:line="276" w:lineRule="auto"/>
         <w:ind w:left="1141" w:right="122" w:hanging="720"/>
         <w:jc w:val="both"/>
         <w:rPr>
@@ -9279,6 +9671,7 @@
           <w:ilvl w:val="1"/>
           <w:numId w:val="26"/>
         </w:numPr>
+        <w:spacing w:line="276" w:lineRule="auto"/>
         <w:ind w:left="1134" w:hanging="708"/>
         <w:rPr>
           <w:rFonts w:ascii="Arial Rounded MT Bold" w:hAnsi="Arial Rounded MT Bold"/>
@@ -9292,16 +9685,7 @@
           <w:sz w:val="20"/>
           <w:szCs w:val="20"/>
         </w:rPr>
-        <w:t xml:space="preserve">Tanto EL ASOCIADO y EL ASOCIANTE, declarar conocer y aceptar la </w:t>
-      </w:r>
-      <w:r>
-        <w:rPr>
-          <w:rFonts w:ascii="Arial Rounded MT Bold" w:hAnsi="Arial Rounded MT Bold"/>
-          <w:sz w:val="20"/>
-          <w:szCs w:val="20"/>
-        </w:rPr>
-        <w:lastRenderedPageBreak/>
-        <w:t xml:space="preserve">participación de </w:t>
+        <w:t xml:space="preserve">Tanto EL ASOCIADO y EL ASOCIANTE, declarar conocer y aceptar la participación de </w:t>
       </w:r>
       <w:r>
         <w:rPr>
@@ -9335,8 +9719,18 @@
           <w:sz w:val="20"/>
           <w:szCs w:val="20"/>
         </w:rPr>
-        <w:t>EL ASOCIADO y EL ASOCIANTE, quedando autorizado a recibir en sus cuentas corrientes N°</w:t>
-      </w:r>
+        <w:t xml:space="preserve">EL ASOCIADO y EL ASOCIANTE, quedando autorizado a recibir en sus cuentas corrientes </w:t>
+      </w:r>
+      <w:proofErr w:type="spellStart"/>
+      <w:r>
+        <w:rPr>
+          <w:rFonts w:ascii="Arial Rounded MT Bold" w:hAnsi="Arial Rounded MT Bold"/>
+          <w:sz w:val="20"/>
+          <w:szCs w:val="20"/>
+        </w:rPr>
+        <w:t>N°</w:t>
+      </w:r>
+      <w:proofErr w:type="spellEnd"/>
       <w:r>
         <w:rPr>
           <w:rFonts w:ascii="Arial Rounded MT Bold" w:hAnsi="Arial Rounded MT Bold"/>
@@ -9391,8 +9785,18 @@
           <w:sz w:val="20"/>
           <w:szCs w:val="20"/>
         </w:rPr>
-        <w:t xml:space="preserve"> N°</w:t>
-      </w:r>
+        <w:t xml:space="preserve"> </w:t>
+      </w:r>
+      <w:proofErr w:type="spellStart"/>
+      <w:r>
+        <w:rPr>
+          <w:rFonts w:ascii="Arial Rounded MT Bold" w:hAnsi="Arial Rounded MT Bold"/>
+          <w:sz w:val="20"/>
+          <w:szCs w:val="20"/>
+        </w:rPr>
+        <w:t>N°</w:t>
+      </w:r>
+      <w:proofErr w:type="spellEnd"/>
       <w:r>
         <w:rPr>
           <w:rFonts w:ascii="Arial Rounded MT Bold" w:hAnsi="Arial Rounded MT Bold"/>
@@ -9453,6 +9857,7 @@
     <w:p>
       <w:pPr>
         <w:pStyle w:val="Prrafodelista"/>
+        <w:spacing w:line="276" w:lineRule="auto"/>
         <w:ind w:left="720" w:firstLine="0"/>
         <w:rPr>
           <w:rFonts w:ascii="Arial Rounded MT Bold" w:hAnsi="Arial Rounded MT Bold"/>
@@ -9468,6 +9873,7 @@
           <w:ilvl w:val="1"/>
           <w:numId w:val="26"/>
         </w:numPr>
+        <w:spacing w:line="276" w:lineRule="auto"/>
         <w:ind w:left="1134"/>
         <w:rPr>
           <w:rFonts w:ascii="Arial Rounded MT Bold" w:hAnsi="Arial Rounded MT Bold"/>
@@ -9487,6 +9893,7 @@
     <w:p>
       <w:pPr>
         <w:pStyle w:val="Textoindependiente"/>
+        <w:spacing w:line="276" w:lineRule="auto"/>
         <w:ind w:left="1141" w:right="122" w:hanging="720"/>
         <w:jc w:val="both"/>
         <w:rPr>
@@ -9501,6 +9908,7 @@
           <w:ilvl w:val="1"/>
           <w:numId w:val="26"/>
         </w:numPr>
+        <w:spacing w:line="276" w:lineRule="auto"/>
         <w:ind w:left="1134"/>
         <w:rPr>
           <w:rFonts w:ascii="Arial Rounded MT Bold" w:hAnsi="Arial Rounded MT Bold"/>
@@ -9797,6 +10205,7 @@
     <w:p>
       <w:pPr>
         <w:pStyle w:val="Textoindependiente"/>
+        <w:spacing w:line="276" w:lineRule="auto"/>
         <w:ind w:right="122"/>
         <w:jc w:val="both"/>
         <w:rPr>
@@ -9819,6 +10228,7 @@
     <w:p>
       <w:pPr>
         <w:pStyle w:val="Textoindependiente"/>
+        <w:spacing w:line="276" w:lineRule="auto"/>
         <w:jc w:val="both"/>
         <w:rPr>
           <w:rFonts w:ascii="Arial Rounded MT Bold" w:hAnsi="Arial Rounded MT Bold"/>
@@ -9828,6 +10238,7 @@
     <w:p>
       <w:pPr>
         <w:pStyle w:val="Textoindependiente"/>
+        <w:spacing w:line="276" w:lineRule="auto"/>
         <w:jc w:val="both"/>
         <w:rPr>
           <w:rFonts w:ascii="Arial Rounded MT Bold" w:hAnsi="Arial Rounded MT Bold"/>
@@ -9837,6 +10248,77 @@
     <w:p>
       <w:pPr>
         <w:pStyle w:val="Textoindependiente"/>
+        <w:spacing w:line="276" w:lineRule="auto"/>
+        <w:jc w:val="both"/>
+        <w:rPr>
+          <w:rFonts w:ascii="Arial Rounded MT Bold" w:hAnsi="Arial Rounded MT Bold"/>
+        </w:rPr>
+      </w:pPr>
+    </w:p>
+    <w:p>
+      <w:pPr>
+        <w:pStyle w:val="Textoindependiente"/>
+        <w:spacing w:line="276" w:lineRule="auto"/>
+        <w:jc w:val="both"/>
+        <w:rPr>
+          <w:rFonts w:ascii="Arial Rounded MT Bold" w:hAnsi="Arial Rounded MT Bold"/>
+        </w:rPr>
+      </w:pPr>
+    </w:p>
+    <w:p>
+      <w:pPr>
+        <w:pStyle w:val="Textoindependiente"/>
+        <w:spacing w:line="276" w:lineRule="auto"/>
+        <w:jc w:val="both"/>
+        <w:rPr>
+          <w:rFonts w:ascii="Arial Rounded MT Bold" w:hAnsi="Arial Rounded MT Bold"/>
+        </w:rPr>
+      </w:pPr>
+    </w:p>
+    <w:p>
+      <w:pPr>
+        <w:pStyle w:val="Textoindependiente"/>
+        <w:spacing w:line="276" w:lineRule="auto"/>
+        <w:jc w:val="both"/>
+        <w:rPr>
+          <w:rFonts w:ascii="Arial Rounded MT Bold" w:hAnsi="Arial Rounded MT Bold"/>
+        </w:rPr>
+      </w:pPr>
+    </w:p>
+    <w:p>
+      <w:pPr>
+        <w:pStyle w:val="Textoindependiente"/>
+        <w:spacing w:line="276" w:lineRule="auto"/>
+        <w:jc w:val="both"/>
+        <w:rPr>
+          <w:rFonts w:ascii="Arial Rounded MT Bold" w:hAnsi="Arial Rounded MT Bold"/>
+        </w:rPr>
+      </w:pPr>
+    </w:p>
+    <w:p>
+      <w:pPr>
+        <w:pStyle w:val="Textoindependiente"/>
+        <w:spacing w:line="276" w:lineRule="auto"/>
+        <w:jc w:val="both"/>
+        <w:rPr>
+          <w:rFonts w:ascii="Arial Rounded MT Bold" w:hAnsi="Arial Rounded MT Bold"/>
+        </w:rPr>
+      </w:pPr>
+    </w:p>
+    <w:p>
+      <w:pPr>
+        <w:pStyle w:val="Textoindependiente"/>
+        <w:spacing w:line="276" w:lineRule="auto"/>
+        <w:jc w:val="both"/>
+        <w:rPr>
+          <w:rFonts w:ascii="Arial Rounded MT Bold" w:hAnsi="Arial Rounded MT Bold"/>
+        </w:rPr>
+      </w:pPr>
+    </w:p>
+    <w:p>
+      <w:pPr>
+        <w:pStyle w:val="Textoindependiente"/>
+        <w:spacing w:line="276" w:lineRule="auto"/>
         <w:jc w:val="both"/>
         <w:rPr>
           <w:rFonts w:ascii="Arial Rounded MT Bold" w:hAnsi="Arial Rounded MT Bold"/>
@@ -10053,6 +10535,7 @@
     <w:p>
       <w:pPr>
         <w:pStyle w:val="Textoindependiente"/>
+        <w:spacing w:line="276" w:lineRule="auto"/>
         <w:jc w:val="both"/>
         <w:rPr>
           <w:rFonts w:ascii="Arial Rounded MT Bold" w:hAnsi="Arial Rounded MT Bold"/>
@@ -10062,6 +10545,7 @@
     <w:p>
       <w:pPr>
         <w:pStyle w:val="Textoindependiente"/>
+        <w:spacing w:line="276" w:lineRule="auto"/>
         <w:jc w:val="both"/>
         <w:rPr>
           <w:rFonts w:ascii="Arial Rounded MT Bold" w:hAnsi="Arial Rounded MT Bold"/>
@@ -10071,6 +10555,7 @@
     <w:p>
       <w:pPr>
         <w:pStyle w:val="Textoindependiente"/>
+        <w:spacing w:line="276" w:lineRule="auto"/>
         <w:jc w:val="both"/>
         <w:rPr>
           <w:rFonts w:ascii="Arial Rounded MT Bold" w:hAnsi="Arial Rounded MT Bold"/>
@@ -10080,6 +10565,7 @@
     <w:p>
       <w:pPr>
         <w:pStyle w:val="Textoindependiente"/>
+        <w:spacing w:line="276" w:lineRule="auto"/>
         <w:jc w:val="both"/>
         <w:rPr>
           <w:rFonts w:ascii="Arial Rounded MT Bold" w:hAnsi="Arial Rounded MT Bold"/>
@@ -10089,6 +10575,7 @@
     <w:p>
       <w:pPr>
         <w:pStyle w:val="Textoindependiente"/>
+        <w:spacing w:line="276" w:lineRule="auto"/>
         <w:jc w:val="both"/>
         <w:rPr>
           <w:rFonts w:ascii="Arial Rounded MT Bold" w:hAnsi="Arial Rounded MT Bold"/>
@@ -10098,7 +10585,7 @@
     <w:p>
       <w:pPr>
         <w:pStyle w:val="Textoindependiente"/>
-        <w:spacing w:before="1"/>
+        <w:spacing w:before="1" w:line="276" w:lineRule="auto"/>
         <w:jc w:val="both"/>
         <w:rPr>
           <w:rFonts w:ascii="Arial Rounded MT Bold" w:hAnsi="Arial Rounded MT Bold"/>
@@ -10220,7 +10707,19 @@
                                   <w:szCs w:val="20"/>
                                   <w:lang w:val="es-PE"/>
                                 </w:rPr>
-                                <w:t>DNI N</w:t>
+                                <w:t xml:space="preserve">DNI </w:t>
+                              </w:r>
+                              <w:proofErr w:type="spellStart"/>
+                              <w:r>
+                                <w:rPr>
+                                  <w:rFonts w:ascii="Arial Rounded MT Bold" w:hAnsi="Arial Rounded MT Bold"/>
+                                  <w:b/>
+                                  <w:color w:val="000000" w:themeColor="text1"/>
+                                  <w:sz w:val="20"/>
+                                  <w:szCs w:val="20"/>
+                                  <w:lang w:val="es-PE"/>
+                                </w:rPr>
+                                <w:t>N</w:t>
                               </w:r>
                               <w:r>
                                 <w:rPr>
@@ -10231,7 +10730,19 @@
                                   <w:szCs w:val="20"/>
                                   <w:lang w:val="es-PE"/>
                                 </w:rPr>
-                                <w:t>° {{NUMERODOCUMENTO}}</w:t>
+                                <w:t>°</w:t>
+                              </w:r>
+                              <w:proofErr w:type="spellEnd"/>
+                              <w:r>
+                                <w:rPr>
+                                  <w:rFonts w:ascii="Arial Rounded MT Bold" w:hAnsi="Arial Rounded MT Bold"/>
+                                  <w:b/>
+                                  <w:color w:val="000000" w:themeColor="text1"/>
+                                  <w:sz w:val="20"/>
+                                  <w:szCs w:val="20"/>
+                                  <w:lang w:val="es-PE"/>
+                                </w:rPr>
+                                <w:t xml:space="preserve"> {{NUMERODOCUMENTO}}</w:t>
                               </w:r>
                             </w:p>
                             <w:p>
@@ -10386,7 +10897,19 @@
                             <w:szCs w:val="20"/>
                             <w:lang w:val="es-PE"/>
                           </w:rPr>
-                          <w:t>DNI N</w:t>
+                          <w:t xml:space="preserve">DNI </w:t>
+                        </w:r>
+                        <w:proofErr w:type="spellStart"/>
+                        <w:r>
+                          <w:rPr>
+                            <w:rFonts w:ascii="Arial Rounded MT Bold" w:hAnsi="Arial Rounded MT Bold"/>
+                            <w:b/>
+                            <w:color w:val="000000" w:themeColor="text1"/>
+                            <w:sz w:val="20"/>
+                            <w:szCs w:val="20"/>
+                            <w:lang w:val="es-PE"/>
+                          </w:rPr>
+                          <w:t>N</w:t>
                         </w:r>
                         <w:r>
                           <w:rPr>
@@ -10397,7 +10920,19 @@
                             <w:szCs w:val="20"/>
                             <w:lang w:val="es-PE"/>
                           </w:rPr>
-                          <w:t>° {{NUMERODOCUMENTO}}</w:t>
+                          <w:t>°</w:t>
+                        </w:r>
+                        <w:proofErr w:type="spellEnd"/>
+                        <w:r>
+                          <w:rPr>
+                            <w:rFonts w:ascii="Arial Rounded MT Bold" w:hAnsi="Arial Rounded MT Bold"/>
+                            <w:b/>
+                            <w:color w:val="000000" w:themeColor="text1"/>
+                            <w:sz w:val="20"/>
+                            <w:szCs w:val="20"/>
+                            <w:lang w:val="es-PE"/>
+                          </w:rPr>
+                          <w:t xml:space="preserve"> {{NUMERODOCUMENTO}}</w:t>
                         </w:r>
                       </w:p>
                       <w:p>
@@ -10869,7 +11404,7 @@
     <w:p>
       <w:pPr>
         <w:pStyle w:val="Textoindependiente"/>
-        <w:spacing w:line="20" w:lineRule="exact"/>
+        <w:spacing w:line="276" w:lineRule="auto"/>
         <w:ind w:left="110"/>
         <w:jc w:val="both"/>
         <w:rPr>
@@ -10880,7 +11415,7 @@
     <w:p>
       <w:pPr>
         <w:pStyle w:val="Textoindependiente"/>
-        <w:spacing w:line="20" w:lineRule="exact"/>
+        <w:spacing w:line="276" w:lineRule="auto"/>
         <w:ind w:left="5283"/>
         <w:jc w:val="both"/>
         <w:rPr>
@@ -10890,7 +11425,7 @@
     </w:p>
     <w:p>
       <w:pPr>
-        <w:spacing w:line="20" w:lineRule="exact"/>
+        <w:spacing w:line="276" w:lineRule="auto"/>
         <w:jc w:val="both"/>
         <w:rPr>
           <w:rFonts w:ascii="Arial Rounded MT Bold" w:hAnsi="Arial Rounded MT Bold"/>
@@ -10910,7 +11445,7 @@
     </w:p>
     <w:p>
       <w:pPr>
-        <w:spacing w:before="10"/>
+        <w:spacing w:before="10" w:line="276" w:lineRule="auto"/>
         <w:ind w:right="49"/>
         <w:jc w:val="both"/>
         <w:rPr>
@@ -10922,6 +11457,7 @@
     </w:p>
     <w:p>
       <w:pPr>
+        <w:spacing w:line="276" w:lineRule="auto"/>
         <w:jc w:val="both"/>
         <w:rPr>
           <w:rFonts w:ascii="Arial Rounded MT Bold" w:hAnsi="Arial Rounded MT Bold"/>
@@ -10932,6 +11468,7 @@
     </w:p>
     <w:p>
       <w:pPr>
+        <w:spacing w:line="276" w:lineRule="auto"/>
         <w:jc w:val="both"/>
         <w:rPr>
           <w:rFonts w:ascii="Arial Rounded MT Bold" w:hAnsi="Arial Rounded MT Bold"/>
@@ -10942,6 +11479,7 @@
     </w:p>
     <w:p>
       <w:pPr>
+        <w:spacing w:line="276" w:lineRule="auto"/>
         <w:jc w:val="both"/>
         <w:rPr>
           <w:rFonts w:ascii="Arial Rounded MT Bold" w:hAnsi="Arial Rounded MT Bold"/>
@@ -10952,6 +11490,7 @@
     </w:p>
     <w:p>
       <w:pPr>
+        <w:spacing w:line="276" w:lineRule="auto"/>
         <w:jc w:val="both"/>
         <w:rPr>
           <w:rFonts w:ascii="Arial Rounded MT Bold" w:hAnsi="Arial Rounded MT Bold"/>
@@ -10962,6 +11501,7 @@
     </w:p>
     <w:p>
       <w:pPr>
+        <w:spacing w:line="276" w:lineRule="auto"/>
         <w:jc w:val="both"/>
         <w:rPr>
           <w:rFonts w:ascii="Arial Rounded MT Bold" w:hAnsi="Arial Rounded MT Bold"/>
@@ -10972,6 +11512,7 @@
     </w:p>
     <w:p>
       <w:pPr>
+        <w:spacing w:line="276" w:lineRule="auto"/>
         <w:jc w:val="both"/>
         <w:rPr>
           <w:rFonts w:ascii="Arial Rounded MT Bold" w:hAnsi="Arial Rounded MT Bold"/>
@@ -10982,6 +11523,7 @@
     </w:p>
     <w:p>
       <w:pPr>
+        <w:spacing w:line="276" w:lineRule="auto"/>
         <w:jc w:val="both"/>
         <w:rPr>
           <w:rFonts w:ascii="Arial Rounded MT Bold" w:hAnsi="Arial Rounded MT Bold"/>
@@ -10992,6 +11534,7 @@
     </w:p>
     <w:p>
       <w:pPr>
+        <w:spacing w:line="276" w:lineRule="auto"/>
         <w:jc w:val="both"/>
         <w:rPr>
           <w:rFonts w:ascii="Arial Rounded MT Bold" w:hAnsi="Arial Rounded MT Bold"/>
@@ -11002,6 +11545,7 @@
     </w:p>
     <w:p>
       <w:pPr>
+        <w:spacing w:line="276" w:lineRule="auto"/>
         <w:jc w:val="both"/>
         <w:rPr>
           <w:rFonts w:ascii="Arial Rounded MT Bold" w:hAnsi="Arial Rounded MT Bold"/>
@@ -11012,6 +11556,7 @@
     </w:p>
     <w:p>
       <w:pPr>
+        <w:spacing w:line="276" w:lineRule="auto"/>
         <w:jc w:val="both"/>
         <w:rPr>
           <w:rFonts w:ascii="Arial Rounded MT Bold" w:hAnsi="Arial Rounded MT Bold"/>
@@ -11099,6 +11644,7 @@
     </w:p>
     <w:p>
       <w:pPr>
+        <w:spacing w:line="276" w:lineRule="auto"/>
         <w:jc w:val="both"/>
         <w:rPr>
           <w:rFonts w:ascii="Arial Rounded MT Bold" w:hAnsi="Arial Rounded MT Bold"/>
@@ -11109,6 +11655,7 @@
     </w:p>
     <w:p>
       <w:pPr>
+        <w:spacing w:line="276" w:lineRule="auto"/>
         <w:jc w:val="both"/>
         <w:rPr>
           <w:rFonts w:ascii="Arial Rounded MT Bold" w:hAnsi="Arial Rounded MT Bold"/>
@@ -11119,6 +11666,7 @@
     </w:p>
     <w:p>
       <w:pPr>
+        <w:spacing w:line="276" w:lineRule="auto"/>
         <w:jc w:val="both"/>
         <w:rPr>
           <w:rFonts w:ascii="Arial Rounded MT Bold" w:hAnsi="Arial Rounded MT Bold"/>
@@ -11129,6 +11677,7 @@
     </w:p>
     <w:p>
       <w:pPr>
+        <w:spacing w:line="276" w:lineRule="auto"/>
         <w:jc w:val="both"/>
         <w:rPr>
           <w:rFonts w:ascii="Arial Rounded MT Bold" w:hAnsi="Arial Rounded MT Bold"/>
@@ -11454,6 +12003,7 @@
         <w:tabs>
           <w:tab w:val="left" w:pos="8182"/>
         </w:tabs>
+        <w:spacing w:line="276" w:lineRule="auto"/>
         <w:jc w:val="both"/>
         <w:rPr>
           <w:rFonts w:ascii="Arial Rounded MT Bold" w:hAnsi="Arial Rounded MT Bold"/>
@@ -11475,6 +12025,7 @@
         <w:tabs>
           <w:tab w:val="left" w:pos="8182"/>
         </w:tabs>
+        <w:spacing w:line="276" w:lineRule="auto"/>
         <w:jc w:val="both"/>
         <w:rPr>
           <w:rFonts w:ascii="Arial Rounded MT Bold" w:hAnsi="Arial Rounded MT Bold"/>
@@ -11488,6 +12039,7 @@
         <w:tabs>
           <w:tab w:val="left" w:pos="8182"/>
         </w:tabs>
+        <w:spacing w:line="276" w:lineRule="auto"/>
         <w:jc w:val="both"/>
         <w:rPr>
           <w:rFonts w:ascii="Arial Rounded MT Bold" w:hAnsi="Arial Rounded MT Bold"/>
@@ -11501,6 +12053,7 @@
         <w:tabs>
           <w:tab w:val="left" w:pos="8182"/>
         </w:tabs>
+        <w:spacing w:line="276" w:lineRule="auto"/>
         <w:jc w:val="both"/>
         <w:rPr>
           <w:rFonts w:ascii="Arial Rounded MT Bold" w:hAnsi="Arial Rounded MT Bold"/>
@@ -11514,6 +12067,7 @@
         <w:tabs>
           <w:tab w:val="left" w:pos="8182"/>
         </w:tabs>
+        <w:spacing w:line="276" w:lineRule="auto"/>
         <w:jc w:val="both"/>
         <w:rPr>
           <w:rFonts w:ascii="Arial Rounded MT Bold" w:hAnsi="Arial Rounded MT Bold"/>
@@ -11527,6 +12081,7 @@
         <w:tabs>
           <w:tab w:val="left" w:pos="8182"/>
         </w:tabs>
+        <w:spacing w:line="276" w:lineRule="auto"/>
         <w:jc w:val="both"/>
         <w:rPr>
           <w:rFonts w:ascii="Arial Rounded MT Bold" w:hAnsi="Arial Rounded MT Bold"/>
@@ -11540,6 +12095,7 @@
         <w:tabs>
           <w:tab w:val="left" w:pos="3874"/>
         </w:tabs>
+        <w:spacing w:line="276" w:lineRule="auto"/>
         <w:jc w:val="both"/>
         <w:rPr>
           <w:rFonts w:ascii="Arial Rounded MT Bold" w:hAnsi="Arial Rounded MT Bold"/>
@@ -11698,7 +12254,43 @@
                               <w:sz w:val="18"/>
                               <w:szCs w:val="18"/>
                             </w:rPr>
-                            <w:t>Alegría Arias de Morey N° 219 oficina 2 A</w:t>
+                            <w:t xml:space="preserve">Alegría Arias de </w:t>
+                          </w:r>
+                          <w:proofErr w:type="spellStart"/>
+                          <w:r>
+                            <w:rPr>
+                              <w:rFonts w:ascii="Arial" w:hAnsi="Arial" w:cs="Arial"/>
+                              <w:sz w:val="18"/>
+                              <w:szCs w:val="18"/>
+                            </w:rPr>
+                            <w:t>Morey</w:t>
+                          </w:r>
+                          <w:proofErr w:type="spellEnd"/>
+                          <w:r>
+                            <w:rPr>
+                              <w:rFonts w:ascii="Arial" w:hAnsi="Arial" w:cs="Arial"/>
+                              <w:sz w:val="18"/>
+                              <w:szCs w:val="18"/>
+                            </w:rPr>
+                            <w:t xml:space="preserve"> </w:t>
+                          </w:r>
+                          <w:proofErr w:type="spellStart"/>
+                          <w:r>
+                            <w:rPr>
+                              <w:rFonts w:ascii="Arial" w:hAnsi="Arial" w:cs="Arial"/>
+                              <w:sz w:val="18"/>
+                              <w:szCs w:val="18"/>
+                            </w:rPr>
+                            <w:t>N°</w:t>
+                          </w:r>
+                          <w:proofErr w:type="spellEnd"/>
+                          <w:r>
+                            <w:rPr>
+                              <w:rFonts w:ascii="Arial" w:hAnsi="Arial" w:cs="Arial"/>
+                              <w:sz w:val="18"/>
+                              <w:szCs w:val="18"/>
+                            </w:rPr>
+                            <w:t xml:space="preserve"> 219 oficina 2 A</w:t>
                           </w:r>
                         </w:p>
                       </w:txbxContent>
@@ -11801,7 +12393,43 @@
                         <w:sz w:val="18"/>
                         <w:szCs w:val="18"/>
                       </w:rPr>
-                      <w:t>Alegría Arias de Morey N° 219 oficina 2 A</w:t>
+                      <w:t xml:space="preserve">Alegría Arias de </w:t>
+                    </w:r>
+                    <w:proofErr w:type="spellStart"/>
+                    <w:r>
+                      <w:rPr>
+                        <w:rFonts w:ascii="Arial" w:hAnsi="Arial" w:cs="Arial"/>
+                        <w:sz w:val="18"/>
+                        <w:szCs w:val="18"/>
+                      </w:rPr>
+                      <w:t>Morey</w:t>
+                    </w:r>
+                    <w:proofErr w:type="spellEnd"/>
+                    <w:r>
+                      <w:rPr>
+                        <w:rFonts w:ascii="Arial" w:hAnsi="Arial" w:cs="Arial"/>
+                        <w:sz w:val="18"/>
+                        <w:szCs w:val="18"/>
+                      </w:rPr>
+                      <w:t xml:space="preserve"> </w:t>
+                    </w:r>
+                    <w:proofErr w:type="spellStart"/>
+                    <w:r>
+                      <w:rPr>
+                        <w:rFonts w:ascii="Arial" w:hAnsi="Arial" w:cs="Arial"/>
+                        <w:sz w:val="18"/>
+                        <w:szCs w:val="18"/>
+                      </w:rPr>
+                      <w:t>N°</w:t>
+                    </w:r>
+                    <w:proofErr w:type="spellEnd"/>
+                    <w:r>
+                      <w:rPr>
+                        <w:rFonts w:ascii="Arial" w:hAnsi="Arial" w:cs="Arial"/>
+                        <w:sz w:val="18"/>
+                        <w:szCs w:val="18"/>
+                      </w:rPr>
+                      <w:t xml:space="preserve"> 219 oficina 2 A</w:t>
                     </w:r>
                   </w:p>
                 </w:txbxContent>

</xml_diff>

<commit_message>
SE CAMBIO EL TIPO DE MONEDA DE DOLARES Y SOLES
</commit_message>
<xml_diff>
--- a/contrato_corto_plazo.docx
+++ b/contrato_corto_plazo.docx
@@ -25,12 +25,14 @@
         </w:rPr>
         <w:t xml:space="preserve"> </w:t>
       </w:r>
+      <w:proofErr w:type="spellStart"/>
       <w:r>
         <w:rPr>
           <w:rFonts w:ascii="Arial Rounded MT Bold" w:hAnsi="Arial Rounded MT Bold"/>
         </w:rPr>
         <w:t>N°</w:t>
       </w:r>
+      <w:proofErr w:type="spellEnd"/>
       <w:r>
         <w:rPr>
           <w:rFonts w:ascii="Arial Rounded MT Bold" w:hAnsi="Arial Rounded MT Bold"/>
@@ -313,7 +315,25 @@
           <w:sz w:val="20"/>
           <w:szCs w:val="20"/>
         </w:rPr>
-        <w:t xml:space="preserve"> inscrita en la Partida Electrónica N° </w:t>
+        <w:t xml:space="preserve"> inscrita en la Partida Electrónica </w:t>
+      </w:r>
+      <w:proofErr w:type="spellStart"/>
+      <w:r>
+        <w:rPr>
+          <w:rFonts w:ascii="Arial Rounded MT Bold" w:hAnsi="Arial Rounded MT Bold"/>
+          <w:sz w:val="20"/>
+          <w:szCs w:val="20"/>
+        </w:rPr>
+        <w:t>N°</w:t>
+      </w:r>
+      <w:proofErr w:type="spellEnd"/>
+      <w:r>
+        <w:rPr>
+          <w:rFonts w:ascii="Arial Rounded MT Bold" w:hAnsi="Arial Rounded MT Bold"/>
+          <w:sz w:val="20"/>
+          <w:szCs w:val="20"/>
+        </w:rPr>
+        <w:t xml:space="preserve"> </w:t>
       </w:r>
       <w:r>
         <w:rPr>
@@ -329,7 +349,25 @@
           <w:sz w:val="20"/>
           <w:szCs w:val="20"/>
         </w:rPr>
-        <w:t xml:space="preserve"> del Registro de Personas Jurídicas de Zona Registral N° III – C – Oficina Registral </w:t>
+        <w:t xml:space="preserve"> del Registro de Personas Jurídicas de Zona Registral </w:t>
+      </w:r>
+      <w:proofErr w:type="spellStart"/>
+      <w:r>
+        <w:rPr>
+          <w:rFonts w:ascii="Arial Rounded MT Bold" w:hAnsi="Arial Rounded MT Bold"/>
+          <w:sz w:val="20"/>
+          <w:szCs w:val="20"/>
+        </w:rPr>
+        <w:t>N°</w:t>
+      </w:r>
+      <w:proofErr w:type="spellEnd"/>
+      <w:r>
+        <w:rPr>
+          <w:rFonts w:ascii="Arial Rounded MT Bold" w:hAnsi="Arial Rounded MT Bold"/>
+          <w:sz w:val="20"/>
+          <w:szCs w:val="20"/>
+        </w:rPr>
+        <w:t xml:space="preserve"> III – C – Oficina Registral </w:t>
       </w:r>
       <w:r>
         <w:rPr>
@@ -361,7 +399,25 @@
           <w:sz w:val="20"/>
           <w:szCs w:val="20"/>
         </w:rPr>
-        <w:t xml:space="preserve">, identificado con DNI N° </w:t>
+        <w:t xml:space="preserve">, identificado con DNI </w:t>
+      </w:r>
+      <w:proofErr w:type="spellStart"/>
+      <w:r>
+        <w:rPr>
+          <w:rFonts w:ascii="Arial Rounded MT Bold" w:hAnsi="Arial Rounded MT Bold"/>
+          <w:sz w:val="20"/>
+          <w:szCs w:val="20"/>
+        </w:rPr>
+        <w:t>N°</w:t>
+      </w:r>
+      <w:proofErr w:type="spellEnd"/>
+      <w:r>
+        <w:rPr>
+          <w:rFonts w:ascii="Arial Rounded MT Bold" w:hAnsi="Arial Rounded MT Bold"/>
+          <w:sz w:val="20"/>
+          <w:szCs w:val="20"/>
+        </w:rPr>
+        <w:t xml:space="preserve"> </w:t>
       </w:r>
       <w:r>
         <w:rPr>
@@ -417,7 +473,25 @@
           <w:sz w:val="20"/>
           <w:szCs w:val="20"/>
         </w:rPr>
-        <w:t xml:space="preserve"> Belaunde N° 318 - </w:t>
+        <w:t xml:space="preserve"> Belaunde </w:t>
+      </w:r>
+      <w:proofErr w:type="spellStart"/>
+      <w:r>
+        <w:rPr>
+          <w:rFonts w:ascii="Arial Rounded MT Bold" w:hAnsi="Arial Rounded MT Bold"/>
+          <w:sz w:val="20"/>
+          <w:szCs w:val="20"/>
+        </w:rPr>
+        <w:t>N°</w:t>
+      </w:r>
+      <w:proofErr w:type="spellEnd"/>
+      <w:r>
+        <w:rPr>
+          <w:rFonts w:ascii="Arial Rounded MT Bold" w:hAnsi="Arial Rounded MT Bold"/>
+          <w:sz w:val="20"/>
+          <w:szCs w:val="20"/>
+        </w:rPr>
+        <w:t xml:space="preserve"> 318 - </w:t>
       </w:r>
       <w:r>
         <w:rPr>
@@ -540,7 +614,25 @@
           <w:sz w:val="20"/>
           <w:szCs w:val="20"/>
         </w:rPr>
-        <w:t xml:space="preserve"> N° </w:t>
+        <w:t xml:space="preserve"> </w:t>
+      </w:r>
+      <w:proofErr w:type="spellStart"/>
+      <w:r>
+        <w:rPr>
+          <w:rFonts w:ascii="Arial Rounded MT Bold" w:hAnsi="Arial Rounded MT Bold"/>
+          <w:sz w:val="20"/>
+          <w:szCs w:val="20"/>
+        </w:rPr>
+        <w:t>N°</w:t>
+      </w:r>
+      <w:proofErr w:type="spellEnd"/>
+      <w:r>
+        <w:rPr>
+          <w:rFonts w:ascii="Arial Rounded MT Bold" w:hAnsi="Arial Rounded MT Bold"/>
+          <w:sz w:val="20"/>
+          <w:szCs w:val="20"/>
+        </w:rPr>
+        <w:t xml:space="preserve"> </w:t>
       </w:r>
       <w:r>
         <w:rPr>
@@ -796,7 +888,43 @@
           <w:sz w:val="20"/>
           <w:szCs w:val="20"/>
         </w:rPr>
-        <w:t xml:space="preserve">Empresa HEO ASESORIA Y CONSULTORIA EMPRESARIAL S.A.C., con RUC: 20611447541, inscrita en la Partida Electrónica N° 11221847 del Registro de Personas Jurídicas de Zona Registral N° III – C – Oficina Registral Tarapoto,  debidamente representada por su </w:t>
+        <w:t xml:space="preserve">Empresa HEO ASESORIA Y CONSULTORIA EMPRESARIAL S.A.C., con RUC: 20611447541, inscrita en la Partida Electrónica </w:t>
+      </w:r>
+      <w:proofErr w:type="spellStart"/>
+      <w:r>
+        <w:rPr>
+          <w:rFonts w:ascii="Arial Rounded MT Bold" w:hAnsi="Arial Rounded MT Bold"/>
+          <w:sz w:val="20"/>
+          <w:szCs w:val="20"/>
+        </w:rPr>
+        <w:t>N°</w:t>
+      </w:r>
+      <w:proofErr w:type="spellEnd"/>
+      <w:r>
+        <w:rPr>
+          <w:rFonts w:ascii="Arial Rounded MT Bold" w:hAnsi="Arial Rounded MT Bold"/>
+          <w:sz w:val="20"/>
+          <w:szCs w:val="20"/>
+        </w:rPr>
+        <w:t xml:space="preserve"> 11221847 del Registro de Personas Jurídicas de Zona Registral </w:t>
+      </w:r>
+      <w:proofErr w:type="spellStart"/>
+      <w:r>
+        <w:rPr>
+          <w:rFonts w:ascii="Arial Rounded MT Bold" w:hAnsi="Arial Rounded MT Bold"/>
+          <w:sz w:val="20"/>
+          <w:szCs w:val="20"/>
+        </w:rPr>
+        <w:t>N°</w:t>
+      </w:r>
+      <w:proofErr w:type="spellEnd"/>
+      <w:r>
+        <w:rPr>
+          <w:rFonts w:ascii="Arial Rounded MT Bold" w:hAnsi="Arial Rounded MT Bold"/>
+          <w:sz w:val="20"/>
+          <w:szCs w:val="20"/>
+        </w:rPr>
+        <w:t xml:space="preserve"> III – C – Oficina Registral Tarapoto,  debidamente representada por su </w:t>
       </w:r>
       <w:r>
         <w:rPr>
@@ -828,7 +956,25 @@
           <w:sz w:val="20"/>
           <w:szCs w:val="20"/>
         </w:rPr>
-        <w:t xml:space="preserve">, identificado con DNI N° </w:t>
+        <w:t xml:space="preserve">, identificado con DNI </w:t>
+      </w:r>
+      <w:proofErr w:type="spellStart"/>
+      <w:r>
+        <w:rPr>
+          <w:rFonts w:ascii="Arial Rounded MT Bold" w:hAnsi="Arial Rounded MT Bold"/>
+          <w:sz w:val="20"/>
+          <w:szCs w:val="20"/>
+        </w:rPr>
+        <w:t>N°</w:t>
+      </w:r>
+      <w:proofErr w:type="spellEnd"/>
+      <w:r>
+        <w:rPr>
+          <w:rFonts w:ascii="Arial Rounded MT Bold" w:hAnsi="Arial Rounded MT Bold"/>
+          <w:sz w:val="20"/>
+          <w:szCs w:val="20"/>
+        </w:rPr>
+        <w:t xml:space="preserve"> </w:t>
       </w:r>
       <w:r>
         <w:rPr>
@@ -844,7 +990,25 @@
           <w:sz w:val="20"/>
           <w:szCs w:val="20"/>
         </w:rPr>
-        <w:t xml:space="preserve">, con domicilio fiscal en Jirón Alegría Arias de Morey 219, Oficina 2A, Distrito de Tarapoto, Provincia y Departamento de San Martin, quien para efectos del presente se le denominará </w:t>
+        <w:t xml:space="preserve">, con domicilio fiscal en Jirón Alegría Arias de </w:t>
+      </w:r>
+      <w:proofErr w:type="spellStart"/>
+      <w:r>
+        <w:rPr>
+          <w:rFonts w:ascii="Arial Rounded MT Bold" w:hAnsi="Arial Rounded MT Bold"/>
+          <w:sz w:val="20"/>
+          <w:szCs w:val="20"/>
+        </w:rPr>
+        <w:t>Morey</w:t>
+      </w:r>
+      <w:proofErr w:type="spellEnd"/>
+      <w:r>
+        <w:rPr>
+          <w:rFonts w:ascii="Arial Rounded MT Bold" w:hAnsi="Arial Rounded MT Bold"/>
+          <w:sz w:val="20"/>
+          <w:szCs w:val="20"/>
+        </w:rPr>
+        <w:t xml:space="preserve"> 219, Oficina 2A, Distrito de Tarapoto, Provincia y Departamento de San Martin, quien para efectos del presente se le denominará </w:t>
       </w:r>
       <w:r>
         <w:rPr>
@@ -1791,7 +1955,7 @@
           <w:sz w:val="20"/>
           <w:szCs w:val="20"/>
         </w:rPr>
-        <w:t xml:space="preserve"> se obliga a transferir como capital del negocio la suma de S/. </w:t>
+        <w:t xml:space="preserve"> se obliga a transferir como capital del negocio la suma de </w:t>
       </w:r>
       <w:r>
         <w:rPr>
@@ -1917,8 +2081,18 @@
           <w:sz w:val="20"/>
           <w:szCs w:val="20"/>
         </w:rPr>
-        <w:t>corriente N°</w:t>
-      </w:r>
+        <w:t xml:space="preserve">corriente </w:t>
+      </w:r>
+      <w:proofErr w:type="spellStart"/>
+      <w:r>
+        <w:rPr>
+          <w:rFonts w:ascii="Arial Rounded MT Bold" w:hAnsi="Arial Rounded MT Bold"/>
+          <w:sz w:val="20"/>
+          <w:szCs w:val="20"/>
+        </w:rPr>
+        <w:t>N°</w:t>
+      </w:r>
+      <w:proofErr w:type="spellEnd"/>
       <w:r>
         <w:rPr>
           <w:rFonts w:ascii="Arial Rounded MT Bold" w:hAnsi="Arial Rounded MT Bold"/>
@@ -1944,7 +2118,25 @@
           <w:sz w:val="20"/>
           <w:szCs w:val="20"/>
         </w:rPr>
-        <w:t xml:space="preserve"> banco</w:t>
+        <w:t xml:space="preserve"> </w:t>
+      </w:r>
+      <w:r>
+        <w:rPr>
+          <w:rFonts w:ascii="Arial Rounded MT Bold" w:hAnsi="Arial Rounded MT Bold"/>
+          <w:spacing w:val="-1"/>
+          <w:sz w:val="20"/>
+          <w:szCs w:val="20"/>
+        </w:rPr>
+        <w:t>B</w:t>
+      </w:r>
+      <w:r>
+        <w:rPr>
+          <w:rFonts w:ascii="Arial Rounded MT Bold" w:hAnsi="Arial Rounded MT Bold"/>
+          <w:spacing w:val="-1"/>
+          <w:sz w:val="20"/>
+          <w:szCs w:val="20"/>
+        </w:rPr>
+        <w:t>anco</w:t>
       </w:r>
       <w:r>
         <w:rPr>
@@ -2238,7 +2430,7 @@
           <w:sz w:val="20"/>
           <w:szCs w:val="20"/>
         </w:rPr>
-        <w:t xml:space="preserve"> con la suma de S</w:t>
+        <w:t xml:space="preserve"> con la suma de </w:t>
       </w:r>
       <w:r>
         <w:rPr>
@@ -2247,7 +2439,7 @@
           <w:sz w:val="20"/>
           <w:szCs w:val="20"/>
         </w:rPr>
-        <w:t xml:space="preserve">/ </w:t>
+        <w:t>{{</w:t>
       </w:r>
       <w:r>
         <w:rPr>
@@ -2256,7 +2448,7 @@
           <w:sz w:val="20"/>
           <w:szCs w:val="20"/>
         </w:rPr>
-        <w:t>{{</w:t>
+        <w:t>UTILIDAD</w:t>
       </w:r>
       <w:r>
         <w:rPr>
@@ -2265,7 +2457,7 @@
           <w:sz w:val="20"/>
           <w:szCs w:val="20"/>
         </w:rPr>
-        <w:t>UTILIDAD</w:t>
+        <w:t>}}</w:t>
       </w:r>
       <w:r>
         <w:rPr>
@@ -2274,7 +2466,7 @@
           <w:sz w:val="20"/>
           <w:szCs w:val="20"/>
         </w:rPr>
-        <w:t>}}</w:t>
+        <w:t xml:space="preserve"> (</w:t>
       </w:r>
       <w:r>
         <w:rPr>
@@ -2283,7 +2475,7 @@
           <w:sz w:val="20"/>
           <w:szCs w:val="20"/>
         </w:rPr>
-        <w:t xml:space="preserve"> (</w:t>
+        <w:t>{{UTILIDADLETRAS}</w:t>
       </w:r>
       <w:r>
         <w:rPr>
@@ -2292,7 +2484,7 @@
           <w:sz w:val="20"/>
           <w:szCs w:val="20"/>
         </w:rPr>
-        <w:t>{{UTILIDADLETRAS}</w:t>
+        <w:t>})</w:t>
       </w:r>
       <w:r>
         <w:rPr>
@@ -2301,7 +2493,7 @@
           <w:sz w:val="20"/>
           <w:szCs w:val="20"/>
         </w:rPr>
-        <w:t>})</w:t>
+        <w:t xml:space="preserve"> (utilidad del negocio) </w:t>
       </w:r>
       <w:r>
         <w:rPr>
@@ -2310,7 +2502,7 @@
           <w:sz w:val="20"/>
           <w:szCs w:val="20"/>
         </w:rPr>
-        <w:t xml:space="preserve"> (utilidad del negocio) </w:t>
+        <w:t>más</w:t>
       </w:r>
       <w:r>
         <w:rPr>
@@ -2319,7 +2511,7 @@
           <w:sz w:val="20"/>
           <w:szCs w:val="20"/>
         </w:rPr>
-        <w:t>más</w:t>
+        <w:t xml:space="preserve"> el capital de</w:t>
       </w:r>
       <w:r>
         <w:rPr>
@@ -2328,7 +2520,7 @@
           <w:sz w:val="20"/>
           <w:szCs w:val="20"/>
         </w:rPr>
-        <w:t xml:space="preserve"> el capital de S/. {{CAPITAL}} ({{CAPITALLETRA}}</w:t>
+        <w:t xml:space="preserve"> </w:t>
       </w:r>
       <w:r>
         <w:rPr>
@@ -2337,6 +2529,15 @@
           <w:sz w:val="20"/>
           <w:szCs w:val="20"/>
         </w:rPr>
+        <w:t>{{CAPITAL}} ({{CAPITALLETRA}}</w:t>
+      </w:r>
+      <w:r>
+        <w:rPr>
+          <w:rFonts w:ascii="Arial Rounded MT Bold" w:hAnsi="Arial Rounded MT Bold"/>
+          <w:spacing w:val="-7"/>
+          <w:sz w:val="20"/>
+          <w:szCs w:val="20"/>
+        </w:rPr>
         <w:t>);</w:t>
       </w:r>
       <w:r>
@@ -2431,7 +2632,27 @@
           <w:sz w:val="20"/>
           <w:szCs w:val="20"/>
         </w:rPr>
-        <w:t xml:space="preserve"> N° </w:t>
+        <w:t xml:space="preserve"> </w:t>
+      </w:r>
+      <w:proofErr w:type="spellStart"/>
+      <w:r>
+        <w:rPr>
+          <w:rFonts w:ascii="Arial Rounded MT Bold" w:hAnsi="Arial Rounded MT Bold"/>
+          <w:spacing w:val="1"/>
+          <w:sz w:val="20"/>
+          <w:szCs w:val="20"/>
+        </w:rPr>
+        <w:t>N°</w:t>
+      </w:r>
+      <w:proofErr w:type="spellEnd"/>
+      <w:r>
+        <w:rPr>
+          <w:rFonts w:ascii="Arial Rounded MT Bold" w:hAnsi="Arial Rounded MT Bold"/>
+          <w:spacing w:val="1"/>
+          <w:sz w:val="20"/>
+          <w:szCs w:val="20"/>
+        </w:rPr>
+        <w:t xml:space="preserve"> </w:t>
       </w:r>
       <w:r>
         <w:rPr>
@@ -5863,6 +6084,7 @@
         </w:rPr>
         <w:t xml:space="preserve"> </w:t>
       </w:r>
+      <w:proofErr w:type="gramStart"/>
       <w:r>
         <w:rPr>
           <w:rFonts w:ascii="Arial Rounded MT Bold" w:hAnsi="Arial Rounded MT Bold"/>
@@ -5896,6 +6118,7 @@
         </w:rPr>
         <w:t>no</w:t>
       </w:r>
+      <w:proofErr w:type="gramEnd"/>
       <w:r>
         <w:rPr>
           <w:rFonts w:ascii="Arial Rounded MT Bold" w:hAnsi="Arial Rounded MT Bold"/>
@@ -6972,6 +7195,7 @@
         </w:rPr>
         <w:t xml:space="preserve"> </w:t>
       </w:r>
+      <w:proofErr w:type="gramStart"/>
       <w:r>
         <w:rPr>
           <w:rFonts w:ascii="Arial Rounded MT Bold" w:hAnsi="Arial Rounded MT Bold"/>
@@ -7005,6 +7229,7 @@
         </w:rPr>
         <w:t>todos</w:t>
       </w:r>
+      <w:proofErr w:type="gramEnd"/>
       <w:r>
         <w:rPr>
           <w:rFonts w:ascii="Arial Rounded MT Bold" w:hAnsi="Arial Rounded MT Bold"/>
@@ -7578,7 +7803,16 @@
           <w:sz w:val="20"/>
           <w:szCs w:val="20"/>
         </w:rPr>
-        <w:t xml:space="preserve"> declarados</w:t>
+        <w:t xml:space="preserve"> </w:t>
+      </w:r>
+      <w:proofErr w:type="gramStart"/>
+      <w:r>
+        <w:rPr>
+          <w:rFonts w:ascii="Arial Rounded MT Bold" w:hAnsi="Arial Rounded MT Bold"/>
+          <w:sz w:val="20"/>
+          <w:szCs w:val="20"/>
+        </w:rPr>
+        <w:t>declarados</w:t>
       </w:r>
       <w:r>
         <w:rPr>
@@ -7603,7 +7837,16 @@
           <w:sz w:val="20"/>
           <w:szCs w:val="20"/>
         </w:rPr>
-        <w:t>por las partes (se establece que el día será computado desde las 08:00 am hasta las</w:t>
+        <w:t>por</w:t>
+      </w:r>
+      <w:proofErr w:type="gramEnd"/>
+      <w:r>
+        <w:rPr>
+          <w:rFonts w:ascii="Arial Rounded MT Bold" w:hAnsi="Arial Rounded MT Bold"/>
+          <w:sz w:val="20"/>
+          <w:szCs w:val="20"/>
+        </w:rPr>
+        <w:t xml:space="preserve"> las partes (se establece que el día será computado desde las 08:00 am hasta las</w:t>
       </w:r>
       <w:r>
         <w:rPr>
@@ -9385,6 +9628,7 @@
         </w:rPr>
         <w:t xml:space="preserve"> </w:t>
       </w:r>
+      <w:proofErr w:type="gramStart"/>
       <w:r>
         <w:rPr>
           <w:rFonts w:ascii="Arial Rounded MT Bold" w:hAnsi="Arial Rounded MT Bold"/>
@@ -9416,7 +9660,16 @@
           <w:sz w:val="20"/>
           <w:szCs w:val="20"/>
         </w:rPr>
-        <w:t>de sus domicilios personales y se someten a lo establecido en cl</w:t>
+        <w:t>de</w:t>
+      </w:r>
+      <w:proofErr w:type="gramEnd"/>
+      <w:r>
+        <w:rPr>
+          <w:rFonts w:ascii="Arial Rounded MT Bold" w:hAnsi="Arial Rounded MT Bold"/>
+          <w:sz w:val="20"/>
+          <w:szCs w:val="20"/>
+        </w:rPr>
+        <w:t xml:space="preserve"> sus domicilios personales y se someten a lo establecido en cl</w:t>
       </w:r>
       <w:r>
         <w:rPr>
@@ -9674,8 +9927,18 @@
           <w:sz w:val="20"/>
           <w:szCs w:val="20"/>
         </w:rPr>
-        <w:t>, quedando autorizado a recibir en sus cuentas corrientes N°</w:t>
-      </w:r>
+        <w:t xml:space="preserve">, quedando autorizado a recibir en sus cuentas corrientes </w:t>
+      </w:r>
+      <w:proofErr w:type="spellStart"/>
+      <w:r>
+        <w:rPr>
+          <w:rFonts w:ascii="Arial Rounded MT Bold" w:hAnsi="Arial Rounded MT Bold"/>
+          <w:sz w:val="20"/>
+          <w:szCs w:val="20"/>
+        </w:rPr>
+        <w:t>N°</w:t>
+      </w:r>
+      <w:proofErr w:type="spellEnd"/>
       <w:r>
         <w:rPr>
           <w:rFonts w:ascii="Arial Rounded MT Bold" w:hAnsi="Arial Rounded MT Bold"/>
@@ -9698,7 +9961,23 @@
           <w:sz w:val="20"/>
           <w:szCs w:val="20"/>
         </w:rPr>
-        <w:t xml:space="preserve"> banco </w:t>
+        <w:t xml:space="preserve"> </w:t>
+      </w:r>
+      <w:r>
+        <w:rPr>
+          <w:rFonts w:ascii="Arial Rounded MT Bold" w:hAnsi="Arial Rounded MT Bold"/>
+          <w:sz w:val="20"/>
+          <w:szCs w:val="20"/>
+        </w:rPr>
+        <w:t>B</w:t>
+      </w:r>
+      <w:r>
+        <w:rPr>
+          <w:rFonts w:ascii="Arial Rounded MT Bold" w:hAnsi="Arial Rounded MT Bold"/>
+          <w:sz w:val="20"/>
+          <w:szCs w:val="20"/>
+        </w:rPr>
+        <w:t xml:space="preserve">anco </w:t>
       </w:r>
       <w:r>
         <w:rPr>
@@ -9802,8 +10081,18 @@
           <w:sz w:val="20"/>
           <w:szCs w:val="20"/>
         </w:rPr>
-        <w:t xml:space="preserve"> N°</w:t>
-      </w:r>
+        <w:t xml:space="preserve"> </w:t>
+      </w:r>
+      <w:proofErr w:type="spellStart"/>
+      <w:r>
+        <w:rPr>
+          <w:rFonts w:ascii="Arial Rounded MT Bold" w:hAnsi="Arial Rounded MT Bold"/>
+          <w:sz w:val="20"/>
+          <w:szCs w:val="20"/>
+        </w:rPr>
+        <w:t>N°</w:t>
+      </w:r>
+      <w:proofErr w:type="spellEnd"/>
       <w:r>
         <w:rPr>
           <w:rFonts w:ascii="Arial Rounded MT Bold" w:hAnsi="Arial Rounded MT Bold"/>
@@ -10768,7 +11057,19 @@
                                   <w:szCs w:val="20"/>
                                   <w:lang w:val="es-PE"/>
                                 </w:rPr>
-                                <w:t>DNI N</w:t>
+                                <w:t xml:space="preserve">DNI </w:t>
+                              </w:r>
+                              <w:proofErr w:type="spellStart"/>
+                              <w:r>
+                                <w:rPr>
+                                  <w:rFonts w:ascii="Arial Rounded MT Bold" w:hAnsi="Arial Rounded MT Bold"/>
+                                  <w:b/>
+                                  <w:color w:val="000000" w:themeColor="text1"/>
+                                  <w:sz w:val="20"/>
+                                  <w:szCs w:val="20"/>
+                                  <w:lang w:val="es-PE"/>
+                                </w:rPr>
+                                <w:t>N</w:t>
                               </w:r>
                               <w:r>
                                 <w:rPr>
@@ -10779,7 +11080,19 @@
                                   <w:szCs w:val="20"/>
                                   <w:lang w:val="es-PE"/>
                                 </w:rPr>
-                                <w:t>° {{NUMERODOCUMENTO}}</w:t>
+                                <w:t>°</w:t>
+                              </w:r>
+                              <w:proofErr w:type="spellEnd"/>
+                              <w:r>
+                                <w:rPr>
+                                  <w:rFonts w:ascii="Arial Rounded MT Bold" w:hAnsi="Arial Rounded MT Bold"/>
+                                  <w:b/>
+                                  <w:color w:val="000000" w:themeColor="text1"/>
+                                  <w:sz w:val="20"/>
+                                  <w:szCs w:val="20"/>
+                                  <w:lang w:val="es-PE"/>
+                                </w:rPr>
+                                <w:t xml:space="preserve"> {{NUMERODOCUMENTO}}</w:t>
                               </w:r>
                             </w:p>
                             <w:p>
@@ -10934,7 +11247,19 @@
                             <w:szCs w:val="20"/>
                             <w:lang w:val="es-PE"/>
                           </w:rPr>
-                          <w:t>DNI N</w:t>
+                          <w:t xml:space="preserve">DNI </w:t>
+                        </w:r>
+                        <w:proofErr w:type="spellStart"/>
+                        <w:r>
+                          <w:rPr>
+                            <w:rFonts w:ascii="Arial Rounded MT Bold" w:hAnsi="Arial Rounded MT Bold"/>
+                            <w:b/>
+                            <w:color w:val="000000" w:themeColor="text1"/>
+                            <w:sz w:val="20"/>
+                            <w:szCs w:val="20"/>
+                            <w:lang w:val="es-PE"/>
+                          </w:rPr>
+                          <w:t>N</w:t>
                         </w:r>
                         <w:r>
                           <w:rPr>
@@ -10945,7 +11270,19 @@
                             <w:szCs w:val="20"/>
                             <w:lang w:val="es-PE"/>
                           </w:rPr>
-                          <w:t>° {{NUMERODOCUMENTO}}</w:t>
+                          <w:t>°</w:t>
+                        </w:r>
+                        <w:proofErr w:type="spellEnd"/>
+                        <w:r>
+                          <w:rPr>
+                            <w:rFonts w:ascii="Arial Rounded MT Bold" w:hAnsi="Arial Rounded MT Bold"/>
+                            <w:b/>
+                            <w:color w:val="000000" w:themeColor="text1"/>
+                            <w:sz w:val="20"/>
+                            <w:szCs w:val="20"/>
+                            <w:lang w:val="es-PE"/>
+                          </w:rPr>
+                          <w:t xml:space="preserve"> {{NUMERODOCUMENTO}}</w:t>
                         </w:r>
                       </w:p>
                       <w:p>
@@ -12267,7 +12604,43 @@
                               <w:sz w:val="18"/>
                               <w:szCs w:val="18"/>
                             </w:rPr>
-                            <w:t>Alegría Arias de Morey N° 219 oficina 2 A</w:t>
+                            <w:t xml:space="preserve">Alegría Arias de </w:t>
+                          </w:r>
+                          <w:proofErr w:type="spellStart"/>
+                          <w:r>
+                            <w:rPr>
+                              <w:rFonts w:ascii="Arial" w:hAnsi="Arial" w:cs="Arial"/>
+                              <w:sz w:val="18"/>
+                              <w:szCs w:val="18"/>
+                            </w:rPr>
+                            <w:t>Morey</w:t>
+                          </w:r>
+                          <w:proofErr w:type="spellEnd"/>
+                          <w:r>
+                            <w:rPr>
+                              <w:rFonts w:ascii="Arial" w:hAnsi="Arial" w:cs="Arial"/>
+                              <w:sz w:val="18"/>
+                              <w:szCs w:val="18"/>
+                            </w:rPr>
+                            <w:t xml:space="preserve"> </w:t>
+                          </w:r>
+                          <w:proofErr w:type="spellStart"/>
+                          <w:r>
+                            <w:rPr>
+                              <w:rFonts w:ascii="Arial" w:hAnsi="Arial" w:cs="Arial"/>
+                              <w:sz w:val="18"/>
+                              <w:szCs w:val="18"/>
+                            </w:rPr>
+                            <w:t>N°</w:t>
+                          </w:r>
+                          <w:proofErr w:type="spellEnd"/>
+                          <w:r>
+                            <w:rPr>
+                              <w:rFonts w:ascii="Arial" w:hAnsi="Arial" w:cs="Arial"/>
+                              <w:sz w:val="18"/>
+                              <w:szCs w:val="18"/>
+                            </w:rPr>
+                            <w:t xml:space="preserve"> 219 oficina 2 A</w:t>
                           </w:r>
                         </w:p>
                       </w:txbxContent>
@@ -12370,7 +12743,43 @@
                         <w:sz w:val="18"/>
                         <w:szCs w:val="18"/>
                       </w:rPr>
-                      <w:t>Alegría Arias de Morey N° 219 oficina 2 A</w:t>
+                      <w:t xml:space="preserve">Alegría Arias de </w:t>
+                    </w:r>
+                    <w:proofErr w:type="spellStart"/>
+                    <w:r>
+                      <w:rPr>
+                        <w:rFonts w:ascii="Arial" w:hAnsi="Arial" w:cs="Arial"/>
+                        <w:sz w:val="18"/>
+                        <w:szCs w:val="18"/>
+                      </w:rPr>
+                      <w:t>Morey</w:t>
+                    </w:r>
+                    <w:proofErr w:type="spellEnd"/>
+                    <w:r>
+                      <w:rPr>
+                        <w:rFonts w:ascii="Arial" w:hAnsi="Arial" w:cs="Arial"/>
+                        <w:sz w:val="18"/>
+                        <w:szCs w:val="18"/>
+                      </w:rPr>
+                      <w:t xml:space="preserve"> </w:t>
+                    </w:r>
+                    <w:proofErr w:type="spellStart"/>
+                    <w:r>
+                      <w:rPr>
+                        <w:rFonts w:ascii="Arial" w:hAnsi="Arial" w:cs="Arial"/>
+                        <w:sz w:val="18"/>
+                        <w:szCs w:val="18"/>
+                      </w:rPr>
+                      <w:t>N°</w:t>
+                    </w:r>
+                    <w:proofErr w:type="spellEnd"/>
+                    <w:r>
+                      <w:rPr>
+                        <w:rFonts w:ascii="Arial" w:hAnsi="Arial" w:cs="Arial"/>
+                        <w:sz w:val="18"/>
+                        <w:szCs w:val="18"/>
+                      </w:rPr>
+                      <w:t xml:space="preserve"> 219 oficina 2 A</w:t>
                     </w:r>
                   </w:p>
                 </w:txbxContent>

</xml_diff>

<commit_message>
SE PUSO TILDE A APORTARA EN LA 1.2
</commit_message>
<xml_diff>
--- a/contrato_corto_plazo.docx
+++ b/contrato_corto_plazo.docx
@@ -25,14 +25,12 @@
         </w:rPr>
         <w:t xml:space="preserve"> </w:t>
       </w:r>
-      <w:proofErr w:type="spellStart"/>
       <w:r>
         <w:rPr>
           <w:rFonts w:ascii="Arial Rounded MT Bold" w:hAnsi="Arial Rounded MT Bold"/>
         </w:rPr>
         <w:t>N°</w:t>
       </w:r>
-      <w:proofErr w:type="spellEnd"/>
       <w:r>
         <w:rPr>
           <w:rFonts w:ascii="Arial Rounded MT Bold" w:hAnsi="Arial Rounded MT Bold"/>
@@ -315,25 +313,7 @@
           <w:sz w:val="20"/>
           <w:szCs w:val="20"/>
         </w:rPr>
-        <w:t xml:space="preserve"> inscrita en la Partida Electrónica </w:t>
-      </w:r>
-      <w:proofErr w:type="spellStart"/>
-      <w:r>
-        <w:rPr>
-          <w:rFonts w:ascii="Arial Rounded MT Bold" w:hAnsi="Arial Rounded MT Bold"/>
-          <w:sz w:val="20"/>
-          <w:szCs w:val="20"/>
-        </w:rPr>
-        <w:t>N°</w:t>
-      </w:r>
-      <w:proofErr w:type="spellEnd"/>
-      <w:r>
-        <w:rPr>
-          <w:rFonts w:ascii="Arial Rounded MT Bold" w:hAnsi="Arial Rounded MT Bold"/>
-          <w:sz w:val="20"/>
-          <w:szCs w:val="20"/>
-        </w:rPr>
-        <w:t xml:space="preserve"> </w:t>
+        <w:t xml:space="preserve"> inscrita en la Partida Electrónica N° </w:t>
       </w:r>
       <w:r>
         <w:rPr>
@@ -349,25 +329,7 @@
           <w:sz w:val="20"/>
           <w:szCs w:val="20"/>
         </w:rPr>
-        <w:t xml:space="preserve"> del Registro de Personas Jurídicas de Zona Registral </w:t>
-      </w:r>
-      <w:proofErr w:type="spellStart"/>
-      <w:r>
-        <w:rPr>
-          <w:rFonts w:ascii="Arial Rounded MT Bold" w:hAnsi="Arial Rounded MT Bold"/>
-          <w:sz w:val="20"/>
-          <w:szCs w:val="20"/>
-        </w:rPr>
-        <w:t>N°</w:t>
-      </w:r>
-      <w:proofErr w:type="spellEnd"/>
-      <w:r>
-        <w:rPr>
-          <w:rFonts w:ascii="Arial Rounded MT Bold" w:hAnsi="Arial Rounded MT Bold"/>
-          <w:sz w:val="20"/>
-          <w:szCs w:val="20"/>
-        </w:rPr>
-        <w:t xml:space="preserve"> III – C – Oficina Registral </w:t>
+        <w:t xml:space="preserve"> del Registro de Personas Jurídicas de Zona Registral N° III – C – Oficina Registral </w:t>
       </w:r>
       <w:r>
         <w:rPr>
@@ -399,25 +361,7 @@
           <w:sz w:val="20"/>
           <w:szCs w:val="20"/>
         </w:rPr>
-        <w:t xml:space="preserve">, identificado con DNI </w:t>
-      </w:r>
-      <w:proofErr w:type="spellStart"/>
-      <w:r>
-        <w:rPr>
-          <w:rFonts w:ascii="Arial Rounded MT Bold" w:hAnsi="Arial Rounded MT Bold"/>
-          <w:sz w:val="20"/>
-          <w:szCs w:val="20"/>
-        </w:rPr>
-        <w:t>N°</w:t>
-      </w:r>
-      <w:proofErr w:type="spellEnd"/>
-      <w:r>
-        <w:rPr>
-          <w:rFonts w:ascii="Arial Rounded MT Bold" w:hAnsi="Arial Rounded MT Bold"/>
-          <w:sz w:val="20"/>
-          <w:szCs w:val="20"/>
-        </w:rPr>
-        <w:t xml:space="preserve"> </w:t>
+        <w:t xml:space="preserve">, identificado con DNI N° </w:t>
       </w:r>
       <w:r>
         <w:rPr>
@@ -473,25 +417,7 @@
           <w:sz w:val="20"/>
           <w:szCs w:val="20"/>
         </w:rPr>
-        <w:t xml:space="preserve"> Belaunde </w:t>
-      </w:r>
-      <w:proofErr w:type="spellStart"/>
-      <w:r>
-        <w:rPr>
-          <w:rFonts w:ascii="Arial Rounded MT Bold" w:hAnsi="Arial Rounded MT Bold"/>
-          <w:sz w:val="20"/>
-          <w:szCs w:val="20"/>
-        </w:rPr>
-        <w:t>N°</w:t>
-      </w:r>
-      <w:proofErr w:type="spellEnd"/>
-      <w:r>
-        <w:rPr>
-          <w:rFonts w:ascii="Arial Rounded MT Bold" w:hAnsi="Arial Rounded MT Bold"/>
-          <w:sz w:val="20"/>
-          <w:szCs w:val="20"/>
-        </w:rPr>
-        <w:t xml:space="preserve"> 318 - </w:t>
+        <w:t xml:space="preserve"> Belaunde N° 318 - </w:t>
       </w:r>
       <w:r>
         <w:rPr>
@@ -614,25 +540,7 @@
           <w:sz w:val="20"/>
           <w:szCs w:val="20"/>
         </w:rPr>
-        <w:t xml:space="preserve"> </w:t>
-      </w:r>
-      <w:proofErr w:type="spellStart"/>
-      <w:r>
-        <w:rPr>
-          <w:rFonts w:ascii="Arial Rounded MT Bold" w:hAnsi="Arial Rounded MT Bold"/>
-          <w:sz w:val="20"/>
-          <w:szCs w:val="20"/>
-        </w:rPr>
-        <w:t>N°</w:t>
-      </w:r>
-      <w:proofErr w:type="spellEnd"/>
-      <w:r>
-        <w:rPr>
-          <w:rFonts w:ascii="Arial Rounded MT Bold" w:hAnsi="Arial Rounded MT Bold"/>
-          <w:sz w:val="20"/>
-          <w:szCs w:val="20"/>
-        </w:rPr>
-        <w:t xml:space="preserve"> </w:t>
+        <w:t xml:space="preserve"> N° </w:t>
       </w:r>
       <w:r>
         <w:rPr>
@@ -888,43 +796,7 @@
           <w:sz w:val="20"/>
           <w:szCs w:val="20"/>
         </w:rPr>
-        <w:t xml:space="preserve">Empresa HEO ASESORIA Y CONSULTORIA EMPRESARIAL S.A.C., con RUC: 20611447541, inscrita en la Partida Electrónica </w:t>
-      </w:r>
-      <w:proofErr w:type="spellStart"/>
-      <w:r>
-        <w:rPr>
-          <w:rFonts w:ascii="Arial Rounded MT Bold" w:hAnsi="Arial Rounded MT Bold"/>
-          <w:sz w:val="20"/>
-          <w:szCs w:val="20"/>
-        </w:rPr>
-        <w:t>N°</w:t>
-      </w:r>
-      <w:proofErr w:type="spellEnd"/>
-      <w:r>
-        <w:rPr>
-          <w:rFonts w:ascii="Arial Rounded MT Bold" w:hAnsi="Arial Rounded MT Bold"/>
-          <w:sz w:val="20"/>
-          <w:szCs w:val="20"/>
-        </w:rPr>
-        <w:t xml:space="preserve"> 11221847 del Registro de Personas Jurídicas de Zona Registral </w:t>
-      </w:r>
-      <w:proofErr w:type="spellStart"/>
-      <w:r>
-        <w:rPr>
-          <w:rFonts w:ascii="Arial Rounded MT Bold" w:hAnsi="Arial Rounded MT Bold"/>
-          <w:sz w:val="20"/>
-          <w:szCs w:val="20"/>
-        </w:rPr>
-        <w:t>N°</w:t>
-      </w:r>
-      <w:proofErr w:type="spellEnd"/>
-      <w:r>
-        <w:rPr>
-          <w:rFonts w:ascii="Arial Rounded MT Bold" w:hAnsi="Arial Rounded MT Bold"/>
-          <w:sz w:val="20"/>
-          <w:szCs w:val="20"/>
-        </w:rPr>
-        <w:t xml:space="preserve"> III – C – Oficina Registral Tarapoto,  debidamente representada por su </w:t>
+        <w:t xml:space="preserve">Empresa HEO ASESORIA Y CONSULTORIA EMPRESARIAL S.A.C., con RUC: 20611447541, inscrita en la Partida Electrónica N° 11221847 del Registro de Personas Jurídicas de Zona Registral N° III – C – Oficina Registral Tarapoto,  debidamente representada por su </w:t>
       </w:r>
       <w:r>
         <w:rPr>
@@ -956,25 +828,7 @@
           <w:sz w:val="20"/>
           <w:szCs w:val="20"/>
         </w:rPr>
-        <w:t xml:space="preserve">, identificado con DNI </w:t>
-      </w:r>
-      <w:proofErr w:type="spellStart"/>
-      <w:r>
-        <w:rPr>
-          <w:rFonts w:ascii="Arial Rounded MT Bold" w:hAnsi="Arial Rounded MT Bold"/>
-          <w:sz w:val="20"/>
-          <w:szCs w:val="20"/>
-        </w:rPr>
-        <w:t>N°</w:t>
-      </w:r>
-      <w:proofErr w:type="spellEnd"/>
-      <w:r>
-        <w:rPr>
-          <w:rFonts w:ascii="Arial Rounded MT Bold" w:hAnsi="Arial Rounded MT Bold"/>
-          <w:sz w:val="20"/>
-          <w:szCs w:val="20"/>
-        </w:rPr>
-        <w:t xml:space="preserve"> </w:t>
+        <w:t xml:space="preserve">, identificado con DNI N° </w:t>
       </w:r>
       <w:r>
         <w:rPr>
@@ -990,25 +844,7 @@
           <w:sz w:val="20"/>
           <w:szCs w:val="20"/>
         </w:rPr>
-        <w:t xml:space="preserve">, con domicilio fiscal en Jirón Alegría Arias de </w:t>
-      </w:r>
-      <w:proofErr w:type="spellStart"/>
-      <w:r>
-        <w:rPr>
-          <w:rFonts w:ascii="Arial Rounded MT Bold" w:hAnsi="Arial Rounded MT Bold"/>
-          <w:sz w:val="20"/>
-          <w:szCs w:val="20"/>
-        </w:rPr>
-        <w:t>Morey</w:t>
-      </w:r>
-      <w:proofErr w:type="spellEnd"/>
-      <w:r>
-        <w:rPr>
-          <w:rFonts w:ascii="Arial Rounded MT Bold" w:hAnsi="Arial Rounded MT Bold"/>
-          <w:sz w:val="20"/>
-          <w:szCs w:val="20"/>
-        </w:rPr>
-        <w:t xml:space="preserve"> 219, Oficina 2A, Distrito de Tarapoto, Provincia y Departamento de San Martin, quien para efectos del presente se le denominará </w:t>
+        <w:t xml:space="preserve">, con domicilio fiscal en Jirón Alegría Arias de Morey 219, Oficina 2A, Distrito de Tarapoto, Provincia y Departamento de San Martin, quien para efectos del presente se le denominará </w:t>
       </w:r>
       <w:r>
         <w:rPr>
@@ -1429,7 +1265,23 @@
           <w:sz w:val="20"/>
           <w:szCs w:val="20"/>
         </w:rPr>
-        <w:t xml:space="preserve"> en los términos a que se contrae este documento; declarando que los fondos que aportara son productos de </w:t>
+        <w:t xml:space="preserve"> en los términos a que se contrae este documento; declarando que los fondos que aportar</w:t>
+      </w:r>
+      <w:r>
+        <w:rPr>
+          <w:rFonts w:ascii="Arial Rounded MT Bold" w:hAnsi="Arial Rounded MT Bold"/>
+          <w:sz w:val="20"/>
+          <w:szCs w:val="20"/>
+        </w:rPr>
+        <w:t>á</w:t>
+      </w:r>
+      <w:r>
+        <w:rPr>
+          <w:rFonts w:ascii="Arial Rounded MT Bold" w:hAnsi="Arial Rounded MT Bold"/>
+          <w:sz w:val="20"/>
+          <w:szCs w:val="20"/>
+        </w:rPr>
+        <w:t xml:space="preserve"> son productos de </w:t>
       </w:r>
       <w:r>
         <w:rPr>
@@ -2081,18 +1933,8 @@
           <w:sz w:val="20"/>
           <w:szCs w:val="20"/>
         </w:rPr>
-        <w:t xml:space="preserve">corriente </w:t>
-      </w:r>
-      <w:proofErr w:type="spellStart"/>
-      <w:r>
-        <w:rPr>
-          <w:rFonts w:ascii="Arial Rounded MT Bold" w:hAnsi="Arial Rounded MT Bold"/>
-          <w:sz w:val="20"/>
-          <w:szCs w:val="20"/>
-        </w:rPr>
-        <w:t>N°</w:t>
-      </w:r>
-      <w:proofErr w:type="spellEnd"/>
+        <w:t>corriente N°</w:t>
+      </w:r>
       <w:r>
         <w:rPr>
           <w:rFonts w:ascii="Arial Rounded MT Bold" w:hAnsi="Arial Rounded MT Bold"/>
@@ -2632,27 +2474,7 @@
           <w:sz w:val="20"/>
           <w:szCs w:val="20"/>
         </w:rPr>
-        <w:t xml:space="preserve"> </w:t>
-      </w:r>
-      <w:proofErr w:type="spellStart"/>
-      <w:r>
-        <w:rPr>
-          <w:rFonts w:ascii="Arial Rounded MT Bold" w:hAnsi="Arial Rounded MT Bold"/>
-          <w:spacing w:val="1"/>
-          <w:sz w:val="20"/>
-          <w:szCs w:val="20"/>
-        </w:rPr>
-        <w:t>N°</w:t>
-      </w:r>
-      <w:proofErr w:type="spellEnd"/>
-      <w:r>
-        <w:rPr>
-          <w:rFonts w:ascii="Arial Rounded MT Bold" w:hAnsi="Arial Rounded MT Bold"/>
-          <w:spacing w:val="1"/>
-          <w:sz w:val="20"/>
-          <w:szCs w:val="20"/>
-        </w:rPr>
-        <w:t xml:space="preserve"> </w:t>
+        <w:t xml:space="preserve"> N° </w:t>
       </w:r>
       <w:r>
         <w:rPr>
@@ -6084,7 +5906,6 @@
         </w:rPr>
         <w:t xml:space="preserve"> </w:t>
       </w:r>
-      <w:proofErr w:type="gramStart"/>
       <w:r>
         <w:rPr>
           <w:rFonts w:ascii="Arial Rounded MT Bold" w:hAnsi="Arial Rounded MT Bold"/>
@@ -6118,7 +5939,6 @@
         </w:rPr>
         <w:t>no</w:t>
       </w:r>
-      <w:proofErr w:type="gramEnd"/>
       <w:r>
         <w:rPr>
           <w:rFonts w:ascii="Arial Rounded MT Bold" w:hAnsi="Arial Rounded MT Bold"/>
@@ -7195,7 +7015,6 @@
         </w:rPr>
         <w:t xml:space="preserve"> </w:t>
       </w:r>
-      <w:proofErr w:type="gramStart"/>
       <w:r>
         <w:rPr>
           <w:rFonts w:ascii="Arial Rounded MT Bold" w:hAnsi="Arial Rounded MT Bold"/>
@@ -7229,7 +7048,6 @@
         </w:rPr>
         <w:t>todos</w:t>
       </w:r>
-      <w:proofErr w:type="gramEnd"/>
       <w:r>
         <w:rPr>
           <w:rFonts w:ascii="Arial Rounded MT Bold" w:hAnsi="Arial Rounded MT Bold"/>
@@ -7803,16 +7621,7 @@
           <w:sz w:val="20"/>
           <w:szCs w:val="20"/>
         </w:rPr>
-        <w:t xml:space="preserve"> </w:t>
-      </w:r>
-      <w:proofErr w:type="gramStart"/>
-      <w:r>
-        <w:rPr>
-          <w:rFonts w:ascii="Arial Rounded MT Bold" w:hAnsi="Arial Rounded MT Bold"/>
-          <w:sz w:val="20"/>
-          <w:szCs w:val="20"/>
-        </w:rPr>
-        <w:t>declarados</w:t>
+        <w:t xml:space="preserve"> declarados</w:t>
       </w:r>
       <w:r>
         <w:rPr>
@@ -7837,16 +7646,7 @@
           <w:sz w:val="20"/>
           <w:szCs w:val="20"/>
         </w:rPr>
-        <w:t>por</w:t>
-      </w:r>
-      <w:proofErr w:type="gramEnd"/>
-      <w:r>
-        <w:rPr>
-          <w:rFonts w:ascii="Arial Rounded MT Bold" w:hAnsi="Arial Rounded MT Bold"/>
-          <w:sz w:val="20"/>
-          <w:szCs w:val="20"/>
-        </w:rPr>
-        <w:t xml:space="preserve"> las partes (se establece que el día será computado desde las 08:00 am hasta las</w:t>
+        <w:t>por las partes (se establece que el día será computado desde las 08:00 am hasta las</w:t>
       </w:r>
       <w:r>
         <w:rPr>
@@ -9628,7 +9428,6 @@
         </w:rPr>
         <w:t xml:space="preserve"> </w:t>
       </w:r>
-      <w:proofErr w:type="gramStart"/>
       <w:r>
         <w:rPr>
           <w:rFonts w:ascii="Arial Rounded MT Bold" w:hAnsi="Arial Rounded MT Bold"/>
@@ -9660,16 +9459,7 @@
           <w:sz w:val="20"/>
           <w:szCs w:val="20"/>
         </w:rPr>
-        <w:t>de</w:t>
-      </w:r>
-      <w:proofErr w:type="gramEnd"/>
-      <w:r>
-        <w:rPr>
-          <w:rFonts w:ascii="Arial Rounded MT Bold" w:hAnsi="Arial Rounded MT Bold"/>
-          <w:sz w:val="20"/>
-          <w:szCs w:val="20"/>
-        </w:rPr>
-        <w:t xml:space="preserve"> sus domicilios personales y se someten a lo establecido en cl</w:t>
+        <w:t>de sus domicilios personales y se someten a lo establecido en cl</w:t>
       </w:r>
       <w:r>
         <w:rPr>
@@ -9927,18 +9717,8 @@
           <w:sz w:val="20"/>
           <w:szCs w:val="20"/>
         </w:rPr>
-        <w:t xml:space="preserve">, quedando autorizado a recibir en sus cuentas corrientes </w:t>
-      </w:r>
-      <w:proofErr w:type="spellStart"/>
-      <w:r>
-        <w:rPr>
-          <w:rFonts w:ascii="Arial Rounded MT Bold" w:hAnsi="Arial Rounded MT Bold"/>
-          <w:sz w:val="20"/>
-          <w:szCs w:val="20"/>
-        </w:rPr>
-        <w:t>N°</w:t>
-      </w:r>
-      <w:proofErr w:type="spellEnd"/>
+        <w:t>, quedando autorizado a recibir en sus cuentas corrientes N°</w:t>
+      </w:r>
       <w:r>
         <w:rPr>
           <w:rFonts w:ascii="Arial Rounded MT Bold" w:hAnsi="Arial Rounded MT Bold"/>
@@ -10081,18 +9861,8 @@
           <w:sz w:val="20"/>
           <w:szCs w:val="20"/>
         </w:rPr>
-        <w:t xml:space="preserve"> </w:t>
-      </w:r>
-      <w:proofErr w:type="spellStart"/>
-      <w:r>
-        <w:rPr>
-          <w:rFonts w:ascii="Arial Rounded MT Bold" w:hAnsi="Arial Rounded MT Bold"/>
-          <w:sz w:val="20"/>
-          <w:szCs w:val="20"/>
-        </w:rPr>
-        <w:t>N°</w:t>
-      </w:r>
-      <w:proofErr w:type="spellEnd"/>
+        <w:t xml:space="preserve"> N°</w:t>
+      </w:r>
       <w:r>
         <w:rPr>
           <w:rFonts w:ascii="Arial Rounded MT Bold" w:hAnsi="Arial Rounded MT Bold"/>
@@ -11057,19 +10827,7 @@
                                   <w:szCs w:val="20"/>
                                   <w:lang w:val="es-PE"/>
                                 </w:rPr>
-                                <w:t xml:space="preserve">DNI </w:t>
-                              </w:r>
-                              <w:proofErr w:type="spellStart"/>
-                              <w:r>
-                                <w:rPr>
-                                  <w:rFonts w:ascii="Arial Rounded MT Bold" w:hAnsi="Arial Rounded MT Bold"/>
-                                  <w:b/>
-                                  <w:color w:val="000000" w:themeColor="text1"/>
-                                  <w:sz w:val="20"/>
-                                  <w:szCs w:val="20"/>
-                                  <w:lang w:val="es-PE"/>
-                                </w:rPr>
-                                <w:t>N</w:t>
+                                <w:t>DNI N</w:t>
                               </w:r>
                               <w:r>
                                 <w:rPr>
@@ -11080,19 +10838,7 @@
                                   <w:szCs w:val="20"/>
                                   <w:lang w:val="es-PE"/>
                                 </w:rPr>
-                                <w:t>°</w:t>
-                              </w:r>
-                              <w:proofErr w:type="spellEnd"/>
-                              <w:r>
-                                <w:rPr>
-                                  <w:rFonts w:ascii="Arial Rounded MT Bold" w:hAnsi="Arial Rounded MT Bold"/>
-                                  <w:b/>
-                                  <w:color w:val="000000" w:themeColor="text1"/>
-                                  <w:sz w:val="20"/>
-                                  <w:szCs w:val="20"/>
-                                  <w:lang w:val="es-PE"/>
-                                </w:rPr>
-                                <w:t xml:space="preserve"> {{NUMERODOCUMENTO}}</w:t>
+                                <w:t>° {{NUMERODOCUMENTO}}</w:t>
                               </w:r>
                             </w:p>
                             <w:p>
@@ -11247,19 +10993,7 @@
                             <w:szCs w:val="20"/>
                             <w:lang w:val="es-PE"/>
                           </w:rPr>
-                          <w:t xml:space="preserve">DNI </w:t>
-                        </w:r>
-                        <w:proofErr w:type="spellStart"/>
-                        <w:r>
-                          <w:rPr>
-                            <w:rFonts w:ascii="Arial Rounded MT Bold" w:hAnsi="Arial Rounded MT Bold"/>
-                            <w:b/>
-                            <w:color w:val="000000" w:themeColor="text1"/>
-                            <w:sz w:val="20"/>
-                            <w:szCs w:val="20"/>
-                            <w:lang w:val="es-PE"/>
-                          </w:rPr>
-                          <w:t>N</w:t>
+                          <w:t>DNI N</w:t>
                         </w:r>
                         <w:r>
                           <w:rPr>
@@ -11270,19 +11004,7 @@
                             <w:szCs w:val="20"/>
                             <w:lang w:val="es-PE"/>
                           </w:rPr>
-                          <w:t>°</w:t>
-                        </w:r>
-                        <w:proofErr w:type="spellEnd"/>
-                        <w:r>
-                          <w:rPr>
-                            <w:rFonts w:ascii="Arial Rounded MT Bold" w:hAnsi="Arial Rounded MT Bold"/>
-                            <w:b/>
-                            <w:color w:val="000000" w:themeColor="text1"/>
-                            <w:sz w:val="20"/>
-                            <w:szCs w:val="20"/>
-                            <w:lang w:val="es-PE"/>
-                          </w:rPr>
-                          <w:t xml:space="preserve"> {{NUMERODOCUMENTO}}</w:t>
+                          <w:t>° {{NUMERODOCUMENTO}}</w:t>
                         </w:r>
                       </w:p>
                       <w:p>
@@ -12604,43 +12326,7 @@
                               <w:sz w:val="18"/>
                               <w:szCs w:val="18"/>
                             </w:rPr>
-                            <w:t xml:space="preserve">Alegría Arias de </w:t>
-                          </w:r>
-                          <w:proofErr w:type="spellStart"/>
-                          <w:r>
-                            <w:rPr>
-                              <w:rFonts w:ascii="Arial" w:hAnsi="Arial" w:cs="Arial"/>
-                              <w:sz w:val="18"/>
-                              <w:szCs w:val="18"/>
-                            </w:rPr>
-                            <w:t>Morey</w:t>
-                          </w:r>
-                          <w:proofErr w:type="spellEnd"/>
-                          <w:r>
-                            <w:rPr>
-                              <w:rFonts w:ascii="Arial" w:hAnsi="Arial" w:cs="Arial"/>
-                              <w:sz w:val="18"/>
-                              <w:szCs w:val="18"/>
-                            </w:rPr>
-                            <w:t xml:space="preserve"> </w:t>
-                          </w:r>
-                          <w:proofErr w:type="spellStart"/>
-                          <w:r>
-                            <w:rPr>
-                              <w:rFonts w:ascii="Arial" w:hAnsi="Arial" w:cs="Arial"/>
-                              <w:sz w:val="18"/>
-                              <w:szCs w:val="18"/>
-                            </w:rPr>
-                            <w:t>N°</w:t>
-                          </w:r>
-                          <w:proofErr w:type="spellEnd"/>
-                          <w:r>
-                            <w:rPr>
-                              <w:rFonts w:ascii="Arial" w:hAnsi="Arial" w:cs="Arial"/>
-                              <w:sz w:val="18"/>
-                              <w:szCs w:val="18"/>
-                            </w:rPr>
-                            <w:t xml:space="preserve"> 219 oficina 2 A</w:t>
+                            <w:t>Alegría Arias de Morey N° 219 oficina 2 A</w:t>
                           </w:r>
                         </w:p>
                       </w:txbxContent>
@@ -12743,43 +12429,7 @@
                         <w:sz w:val="18"/>
                         <w:szCs w:val="18"/>
                       </w:rPr>
-                      <w:t xml:space="preserve">Alegría Arias de </w:t>
-                    </w:r>
-                    <w:proofErr w:type="spellStart"/>
-                    <w:r>
-                      <w:rPr>
-                        <w:rFonts w:ascii="Arial" w:hAnsi="Arial" w:cs="Arial"/>
-                        <w:sz w:val="18"/>
-                        <w:szCs w:val="18"/>
-                      </w:rPr>
-                      <w:t>Morey</w:t>
-                    </w:r>
-                    <w:proofErr w:type="spellEnd"/>
-                    <w:r>
-                      <w:rPr>
-                        <w:rFonts w:ascii="Arial" w:hAnsi="Arial" w:cs="Arial"/>
-                        <w:sz w:val="18"/>
-                        <w:szCs w:val="18"/>
-                      </w:rPr>
-                      <w:t xml:space="preserve"> </w:t>
-                    </w:r>
-                    <w:proofErr w:type="spellStart"/>
-                    <w:r>
-                      <w:rPr>
-                        <w:rFonts w:ascii="Arial" w:hAnsi="Arial" w:cs="Arial"/>
-                        <w:sz w:val="18"/>
-                        <w:szCs w:val="18"/>
-                      </w:rPr>
-                      <w:t>N°</w:t>
-                    </w:r>
-                    <w:proofErr w:type="spellEnd"/>
-                    <w:r>
-                      <w:rPr>
-                        <w:rFonts w:ascii="Arial" w:hAnsi="Arial" w:cs="Arial"/>
-                        <w:sz w:val="18"/>
-                        <w:szCs w:val="18"/>
-                      </w:rPr>
-                      <w:t xml:space="preserve"> 219 oficina 2 A</w:t>
+                      <w:t>Alegría Arias de Morey N° 219 oficina 2 A</w:t>
                     </w:r>
                   </w:p>
                 </w:txbxContent>

</xml_diff>

<commit_message>
SE CAMBIO EL ENCABEZADO DE LOS ARCHIVOS WORD
</commit_message>
<xml_diff>
--- a/contrato_corto_plazo.docx
+++ b/contrato_corto_plazo.docx
@@ -25,12 +25,14 @@
         </w:rPr>
         <w:t xml:space="preserve"> </w:t>
       </w:r>
+      <w:proofErr w:type="spellStart"/>
       <w:r>
         <w:rPr>
           <w:rFonts w:ascii="Arial Rounded MT Bold" w:hAnsi="Arial Rounded MT Bold"/>
         </w:rPr>
         <w:t>N°</w:t>
       </w:r>
+      <w:proofErr w:type="spellEnd"/>
       <w:r>
         <w:rPr>
           <w:rFonts w:ascii="Arial Rounded MT Bold" w:hAnsi="Arial Rounded MT Bold"/>
@@ -313,7 +315,25 @@
           <w:sz w:val="20"/>
           <w:szCs w:val="20"/>
         </w:rPr>
-        <w:t xml:space="preserve"> inscrita en la Partida Electrónica N° </w:t>
+        <w:t xml:space="preserve"> inscrita en la Partida Electrónica </w:t>
+      </w:r>
+      <w:proofErr w:type="spellStart"/>
+      <w:r>
+        <w:rPr>
+          <w:rFonts w:ascii="Arial Rounded MT Bold" w:hAnsi="Arial Rounded MT Bold"/>
+          <w:sz w:val="20"/>
+          <w:szCs w:val="20"/>
+        </w:rPr>
+        <w:t>N°</w:t>
+      </w:r>
+      <w:proofErr w:type="spellEnd"/>
+      <w:r>
+        <w:rPr>
+          <w:rFonts w:ascii="Arial Rounded MT Bold" w:hAnsi="Arial Rounded MT Bold"/>
+          <w:sz w:val="20"/>
+          <w:szCs w:val="20"/>
+        </w:rPr>
+        <w:t xml:space="preserve"> </w:t>
       </w:r>
       <w:r>
         <w:rPr>
@@ -329,7 +349,25 @@
           <w:sz w:val="20"/>
           <w:szCs w:val="20"/>
         </w:rPr>
-        <w:t xml:space="preserve"> del Registro de Personas Jurídicas de Zona Registral N° III – C – Oficina Registral </w:t>
+        <w:t xml:space="preserve"> del Registro de Personas Jurídicas de Zona Registral </w:t>
+      </w:r>
+      <w:proofErr w:type="spellStart"/>
+      <w:r>
+        <w:rPr>
+          <w:rFonts w:ascii="Arial Rounded MT Bold" w:hAnsi="Arial Rounded MT Bold"/>
+          <w:sz w:val="20"/>
+          <w:szCs w:val="20"/>
+        </w:rPr>
+        <w:t>N°</w:t>
+      </w:r>
+      <w:proofErr w:type="spellEnd"/>
+      <w:r>
+        <w:rPr>
+          <w:rFonts w:ascii="Arial Rounded MT Bold" w:hAnsi="Arial Rounded MT Bold"/>
+          <w:sz w:val="20"/>
+          <w:szCs w:val="20"/>
+        </w:rPr>
+        <w:t xml:space="preserve"> III – C – Oficina Registral </w:t>
       </w:r>
       <w:r>
         <w:rPr>
@@ -361,7 +399,25 @@
           <w:sz w:val="20"/>
           <w:szCs w:val="20"/>
         </w:rPr>
-        <w:t xml:space="preserve">, identificado con DNI N° </w:t>
+        <w:t xml:space="preserve">, identificado con DNI </w:t>
+      </w:r>
+      <w:proofErr w:type="spellStart"/>
+      <w:r>
+        <w:rPr>
+          <w:rFonts w:ascii="Arial Rounded MT Bold" w:hAnsi="Arial Rounded MT Bold"/>
+          <w:sz w:val="20"/>
+          <w:szCs w:val="20"/>
+        </w:rPr>
+        <w:t>N°</w:t>
+      </w:r>
+      <w:proofErr w:type="spellEnd"/>
+      <w:r>
+        <w:rPr>
+          <w:rFonts w:ascii="Arial Rounded MT Bold" w:hAnsi="Arial Rounded MT Bold"/>
+          <w:sz w:val="20"/>
+          <w:szCs w:val="20"/>
+        </w:rPr>
+        <w:t xml:space="preserve"> </w:t>
       </w:r>
       <w:r>
         <w:rPr>
@@ -417,7 +473,25 @@
           <w:sz w:val="20"/>
           <w:szCs w:val="20"/>
         </w:rPr>
-        <w:t xml:space="preserve"> Belaunde N° 318 - </w:t>
+        <w:t xml:space="preserve"> Belaunde </w:t>
+      </w:r>
+      <w:proofErr w:type="spellStart"/>
+      <w:r>
+        <w:rPr>
+          <w:rFonts w:ascii="Arial Rounded MT Bold" w:hAnsi="Arial Rounded MT Bold"/>
+          <w:sz w:val="20"/>
+          <w:szCs w:val="20"/>
+        </w:rPr>
+        <w:t>N°</w:t>
+      </w:r>
+      <w:proofErr w:type="spellEnd"/>
+      <w:r>
+        <w:rPr>
+          <w:rFonts w:ascii="Arial Rounded MT Bold" w:hAnsi="Arial Rounded MT Bold"/>
+          <w:sz w:val="20"/>
+          <w:szCs w:val="20"/>
+        </w:rPr>
+        <w:t xml:space="preserve"> 318 - </w:t>
       </w:r>
       <w:r>
         <w:rPr>
@@ -540,7 +614,25 @@
           <w:sz w:val="20"/>
           <w:szCs w:val="20"/>
         </w:rPr>
-        <w:t xml:space="preserve"> N° </w:t>
+        <w:t xml:space="preserve"> </w:t>
+      </w:r>
+      <w:proofErr w:type="spellStart"/>
+      <w:r>
+        <w:rPr>
+          <w:rFonts w:ascii="Arial Rounded MT Bold" w:hAnsi="Arial Rounded MT Bold"/>
+          <w:sz w:val="20"/>
+          <w:szCs w:val="20"/>
+        </w:rPr>
+        <w:t>N°</w:t>
+      </w:r>
+      <w:proofErr w:type="spellEnd"/>
+      <w:r>
+        <w:rPr>
+          <w:rFonts w:ascii="Arial Rounded MT Bold" w:hAnsi="Arial Rounded MT Bold"/>
+          <w:sz w:val="20"/>
+          <w:szCs w:val="20"/>
+        </w:rPr>
+        <w:t xml:space="preserve"> </w:t>
       </w:r>
       <w:r>
         <w:rPr>
@@ -796,7 +888,43 @@
           <w:sz w:val="20"/>
           <w:szCs w:val="20"/>
         </w:rPr>
-        <w:t xml:space="preserve">Empresa HEO ASESORIA Y CONSULTORIA EMPRESARIAL S.A.C., con RUC: 20611447541, inscrita en la Partida Electrónica N° 11221847 del Registro de Personas Jurídicas de Zona Registral N° III – C – Oficina Registral Tarapoto,  debidamente representada por su </w:t>
+        <w:t xml:space="preserve">Empresa HEO ASESORIA Y CONSULTORIA EMPRESARIAL S.A.C., con RUC: 20611447541, inscrita en la Partida Electrónica </w:t>
+      </w:r>
+      <w:proofErr w:type="spellStart"/>
+      <w:r>
+        <w:rPr>
+          <w:rFonts w:ascii="Arial Rounded MT Bold" w:hAnsi="Arial Rounded MT Bold"/>
+          <w:sz w:val="20"/>
+          <w:szCs w:val="20"/>
+        </w:rPr>
+        <w:t>N°</w:t>
+      </w:r>
+      <w:proofErr w:type="spellEnd"/>
+      <w:r>
+        <w:rPr>
+          <w:rFonts w:ascii="Arial Rounded MT Bold" w:hAnsi="Arial Rounded MT Bold"/>
+          <w:sz w:val="20"/>
+          <w:szCs w:val="20"/>
+        </w:rPr>
+        <w:t xml:space="preserve"> 11221847 del Registro de Personas Jurídicas de Zona Registral </w:t>
+      </w:r>
+      <w:proofErr w:type="spellStart"/>
+      <w:r>
+        <w:rPr>
+          <w:rFonts w:ascii="Arial Rounded MT Bold" w:hAnsi="Arial Rounded MT Bold"/>
+          <w:sz w:val="20"/>
+          <w:szCs w:val="20"/>
+        </w:rPr>
+        <w:t>N°</w:t>
+      </w:r>
+      <w:proofErr w:type="spellEnd"/>
+      <w:r>
+        <w:rPr>
+          <w:rFonts w:ascii="Arial Rounded MT Bold" w:hAnsi="Arial Rounded MT Bold"/>
+          <w:sz w:val="20"/>
+          <w:szCs w:val="20"/>
+        </w:rPr>
+        <w:t xml:space="preserve"> III – C – Oficina Registral Tarapoto,  debidamente representada por su </w:t>
       </w:r>
       <w:r>
         <w:rPr>
@@ -828,7 +956,25 @@
           <w:sz w:val="20"/>
           <w:szCs w:val="20"/>
         </w:rPr>
-        <w:t xml:space="preserve">, identificado con DNI N° </w:t>
+        <w:t xml:space="preserve">, identificado con DNI </w:t>
+      </w:r>
+      <w:proofErr w:type="spellStart"/>
+      <w:r>
+        <w:rPr>
+          <w:rFonts w:ascii="Arial Rounded MT Bold" w:hAnsi="Arial Rounded MT Bold"/>
+          <w:sz w:val="20"/>
+          <w:szCs w:val="20"/>
+        </w:rPr>
+        <w:t>N°</w:t>
+      </w:r>
+      <w:proofErr w:type="spellEnd"/>
+      <w:r>
+        <w:rPr>
+          <w:rFonts w:ascii="Arial Rounded MT Bold" w:hAnsi="Arial Rounded MT Bold"/>
+          <w:sz w:val="20"/>
+          <w:szCs w:val="20"/>
+        </w:rPr>
+        <w:t xml:space="preserve"> </w:t>
       </w:r>
       <w:r>
         <w:rPr>
@@ -844,7 +990,25 @@
           <w:sz w:val="20"/>
           <w:szCs w:val="20"/>
         </w:rPr>
-        <w:t xml:space="preserve">, con domicilio fiscal en Jirón Alegría Arias de Morey 219, Oficina 2A, Distrito de Tarapoto, Provincia y Departamento de San Martin, quien para efectos del presente se le denominará </w:t>
+        <w:t xml:space="preserve">, con domicilio fiscal en Jirón Alegría Arias de </w:t>
+      </w:r>
+      <w:proofErr w:type="spellStart"/>
+      <w:r>
+        <w:rPr>
+          <w:rFonts w:ascii="Arial Rounded MT Bold" w:hAnsi="Arial Rounded MT Bold"/>
+          <w:sz w:val="20"/>
+          <w:szCs w:val="20"/>
+        </w:rPr>
+        <w:t>Morey</w:t>
+      </w:r>
+      <w:proofErr w:type="spellEnd"/>
+      <w:r>
+        <w:rPr>
+          <w:rFonts w:ascii="Arial Rounded MT Bold" w:hAnsi="Arial Rounded MT Bold"/>
+          <w:sz w:val="20"/>
+          <w:szCs w:val="20"/>
+        </w:rPr>
+        <w:t xml:space="preserve"> 219, Oficina 2A, Distrito de Tarapoto, Provincia y Departamento de San Martin, quien para efectos del presente se le denominará </w:t>
       </w:r>
       <w:r>
         <w:rPr>
@@ -1933,8 +2097,18 @@
           <w:sz w:val="20"/>
           <w:szCs w:val="20"/>
         </w:rPr>
-        <w:t>corriente N°</w:t>
-      </w:r>
+        <w:t xml:space="preserve">corriente </w:t>
+      </w:r>
+      <w:proofErr w:type="spellStart"/>
+      <w:r>
+        <w:rPr>
+          <w:rFonts w:ascii="Arial Rounded MT Bold" w:hAnsi="Arial Rounded MT Bold"/>
+          <w:sz w:val="20"/>
+          <w:szCs w:val="20"/>
+        </w:rPr>
+        <w:t>N°</w:t>
+      </w:r>
+      <w:proofErr w:type="spellEnd"/>
       <w:r>
         <w:rPr>
           <w:rFonts w:ascii="Arial Rounded MT Bold" w:hAnsi="Arial Rounded MT Bold"/>
@@ -2474,7 +2648,27 @@
           <w:sz w:val="20"/>
           <w:szCs w:val="20"/>
         </w:rPr>
-        <w:t xml:space="preserve"> N° </w:t>
+        <w:t xml:space="preserve"> </w:t>
+      </w:r>
+      <w:proofErr w:type="spellStart"/>
+      <w:r>
+        <w:rPr>
+          <w:rFonts w:ascii="Arial Rounded MT Bold" w:hAnsi="Arial Rounded MT Bold"/>
+          <w:spacing w:val="1"/>
+          <w:sz w:val="20"/>
+          <w:szCs w:val="20"/>
+        </w:rPr>
+        <w:t>N°</w:t>
+      </w:r>
+      <w:proofErr w:type="spellEnd"/>
+      <w:r>
+        <w:rPr>
+          <w:rFonts w:ascii="Arial Rounded MT Bold" w:hAnsi="Arial Rounded MT Bold"/>
+          <w:spacing w:val="1"/>
+          <w:sz w:val="20"/>
+          <w:szCs w:val="20"/>
+        </w:rPr>
+        <w:t xml:space="preserve"> </w:t>
       </w:r>
       <w:r>
         <w:rPr>
@@ -5906,6 +6100,7 @@
         </w:rPr>
         <w:t xml:space="preserve"> </w:t>
       </w:r>
+      <w:proofErr w:type="gramStart"/>
       <w:r>
         <w:rPr>
           <w:rFonts w:ascii="Arial Rounded MT Bold" w:hAnsi="Arial Rounded MT Bold"/>
@@ -5939,6 +6134,7 @@
         </w:rPr>
         <w:t>no</w:t>
       </w:r>
+      <w:proofErr w:type="gramEnd"/>
       <w:r>
         <w:rPr>
           <w:rFonts w:ascii="Arial Rounded MT Bold" w:hAnsi="Arial Rounded MT Bold"/>
@@ -7015,6 +7211,7 @@
         </w:rPr>
         <w:t xml:space="preserve"> </w:t>
       </w:r>
+      <w:proofErr w:type="gramStart"/>
       <w:r>
         <w:rPr>
           <w:rFonts w:ascii="Arial Rounded MT Bold" w:hAnsi="Arial Rounded MT Bold"/>
@@ -7048,6 +7245,7 @@
         </w:rPr>
         <w:t>todos</w:t>
       </w:r>
+      <w:proofErr w:type="gramEnd"/>
       <w:r>
         <w:rPr>
           <w:rFonts w:ascii="Arial Rounded MT Bold" w:hAnsi="Arial Rounded MT Bold"/>
@@ -7621,7 +7819,16 @@
           <w:sz w:val="20"/>
           <w:szCs w:val="20"/>
         </w:rPr>
-        <w:t xml:space="preserve"> declarados</w:t>
+        <w:t xml:space="preserve"> </w:t>
+      </w:r>
+      <w:proofErr w:type="gramStart"/>
+      <w:r>
+        <w:rPr>
+          <w:rFonts w:ascii="Arial Rounded MT Bold" w:hAnsi="Arial Rounded MT Bold"/>
+          <w:sz w:val="20"/>
+          <w:szCs w:val="20"/>
+        </w:rPr>
+        <w:t>declarados</w:t>
       </w:r>
       <w:r>
         <w:rPr>
@@ -7646,7 +7853,16 @@
           <w:sz w:val="20"/>
           <w:szCs w:val="20"/>
         </w:rPr>
-        <w:t>por las partes (se establece que el día será computado desde las 08:00 am hasta las</w:t>
+        <w:t>por</w:t>
+      </w:r>
+      <w:proofErr w:type="gramEnd"/>
+      <w:r>
+        <w:rPr>
+          <w:rFonts w:ascii="Arial Rounded MT Bold" w:hAnsi="Arial Rounded MT Bold"/>
+          <w:sz w:val="20"/>
+          <w:szCs w:val="20"/>
+        </w:rPr>
+        <w:t xml:space="preserve"> las partes (se establece que el día será computado desde las 08:00 am hasta las</w:t>
       </w:r>
       <w:r>
         <w:rPr>
@@ -9428,6 +9644,7 @@
         </w:rPr>
         <w:t xml:space="preserve"> </w:t>
       </w:r>
+      <w:proofErr w:type="gramStart"/>
       <w:r>
         <w:rPr>
           <w:rFonts w:ascii="Arial Rounded MT Bold" w:hAnsi="Arial Rounded MT Bold"/>
@@ -9459,7 +9676,16 @@
           <w:sz w:val="20"/>
           <w:szCs w:val="20"/>
         </w:rPr>
-        <w:t>de sus domicilios personales y se someten a lo establecido en cl</w:t>
+        <w:t>de</w:t>
+      </w:r>
+      <w:proofErr w:type="gramEnd"/>
+      <w:r>
+        <w:rPr>
+          <w:rFonts w:ascii="Arial Rounded MT Bold" w:hAnsi="Arial Rounded MT Bold"/>
+          <w:sz w:val="20"/>
+          <w:szCs w:val="20"/>
+        </w:rPr>
+        <w:t xml:space="preserve"> sus domicilios personales y se someten a lo establecido en cl</w:t>
       </w:r>
       <w:r>
         <w:rPr>
@@ -9717,8 +9943,18 @@
           <w:sz w:val="20"/>
           <w:szCs w:val="20"/>
         </w:rPr>
-        <w:t>, quedando autorizado a recibir en sus cuentas corrientes N°</w:t>
-      </w:r>
+        <w:t xml:space="preserve">, quedando autorizado a recibir en sus cuentas corrientes </w:t>
+      </w:r>
+      <w:proofErr w:type="spellStart"/>
+      <w:r>
+        <w:rPr>
+          <w:rFonts w:ascii="Arial Rounded MT Bold" w:hAnsi="Arial Rounded MT Bold"/>
+          <w:sz w:val="20"/>
+          <w:szCs w:val="20"/>
+        </w:rPr>
+        <w:t>N°</w:t>
+      </w:r>
+      <w:proofErr w:type="spellEnd"/>
       <w:r>
         <w:rPr>
           <w:rFonts w:ascii="Arial Rounded MT Bold" w:hAnsi="Arial Rounded MT Bold"/>
@@ -9861,8 +10097,18 @@
           <w:sz w:val="20"/>
           <w:szCs w:val="20"/>
         </w:rPr>
-        <w:t xml:space="preserve"> N°</w:t>
-      </w:r>
+        <w:t xml:space="preserve"> </w:t>
+      </w:r>
+      <w:proofErr w:type="spellStart"/>
+      <w:r>
+        <w:rPr>
+          <w:rFonts w:ascii="Arial Rounded MT Bold" w:hAnsi="Arial Rounded MT Bold"/>
+          <w:sz w:val="20"/>
+          <w:szCs w:val="20"/>
+        </w:rPr>
+        <w:t>N°</w:t>
+      </w:r>
+      <w:proofErr w:type="spellEnd"/>
       <w:r>
         <w:rPr>
           <w:rFonts w:ascii="Arial Rounded MT Bold" w:hAnsi="Arial Rounded MT Bold"/>
@@ -10827,7 +11073,19 @@
                                   <w:szCs w:val="20"/>
                                   <w:lang w:val="es-PE"/>
                                 </w:rPr>
-                                <w:t>DNI N</w:t>
+                                <w:t xml:space="preserve">DNI </w:t>
+                              </w:r>
+                              <w:proofErr w:type="spellStart"/>
+                              <w:r>
+                                <w:rPr>
+                                  <w:rFonts w:ascii="Arial Rounded MT Bold" w:hAnsi="Arial Rounded MT Bold"/>
+                                  <w:b/>
+                                  <w:color w:val="000000" w:themeColor="text1"/>
+                                  <w:sz w:val="20"/>
+                                  <w:szCs w:val="20"/>
+                                  <w:lang w:val="es-PE"/>
+                                </w:rPr>
+                                <w:t>N</w:t>
                               </w:r>
                               <w:r>
                                 <w:rPr>
@@ -10838,7 +11096,19 @@
                                   <w:szCs w:val="20"/>
                                   <w:lang w:val="es-PE"/>
                                 </w:rPr>
-                                <w:t>° {{NUMERODOCUMENTO}}</w:t>
+                                <w:t>°</w:t>
+                              </w:r>
+                              <w:proofErr w:type="spellEnd"/>
+                              <w:r>
+                                <w:rPr>
+                                  <w:rFonts w:ascii="Arial Rounded MT Bold" w:hAnsi="Arial Rounded MT Bold"/>
+                                  <w:b/>
+                                  <w:color w:val="000000" w:themeColor="text1"/>
+                                  <w:sz w:val="20"/>
+                                  <w:szCs w:val="20"/>
+                                  <w:lang w:val="es-PE"/>
+                                </w:rPr>
+                                <w:t xml:space="preserve"> {{NUMERODOCUMENTO}}</w:t>
                               </w:r>
                             </w:p>
                             <w:p>
@@ -10993,7 +11263,19 @@
                             <w:szCs w:val="20"/>
                             <w:lang w:val="es-PE"/>
                           </w:rPr>
-                          <w:t>DNI N</w:t>
+                          <w:t xml:space="preserve">DNI </w:t>
+                        </w:r>
+                        <w:proofErr w:type="spellStart"/>
+                        <w:r>
+                          <w:rPr>
+                            <w:rFonts w:ascii="Arial Rounded MT Bold" w:hAnsi="Arial Rounded MT Bold"/>
+                            <w:b/>
+                            <w:color w:val="000000" w:themeColor="text1"/>
+                            <w:sz w:val="20"/>
+                            <w:szCs w:val="20"/>
+                            <w:lang w:val="es-PE"/>
+                          </w:rPr>
+                          <w:t>N</w:t>
                         </w:r>
                         <w:r>
                           <w:rPr>
@@ -11004,7 +11286,19 @@
                             <w:szCs w:val="20"/>
                             <w:lang w:val="es-PE"/>
                           </w:rPr>
-                          <w:t>° {{NUMERODOCUMENTO}}</w:t>
+                          <w:t>°</w:t>
+                        </w:r>
+                        <w:proofErr w:type="spellEnd"/>
+                        <w:r>
+                          <w:rPr>
+                            <w:rFonts w:ascii="Arial Rounded MT Bold" w:hAnsi="Arial Rounded MT Bold"/>
+                            <w:b/>
+                            <w:color w:val="000000" w:themeColor="text1"/>
+                            <w:sz w:val="20"/>
+                            <w:szCs w:val="20"/>
+                            <w:lang w:val="es-PE"/>
+                          </w:rPr>
+                          <w:t xml:space="preserve"> {{NUMERODOCUMENTO}}</w:t>
                         </w:r>
                       </w:p>
                       <w:p>
@@ -12177,7 +12471,9 @@
       </w:pPr>
     </w:p>
     <w:sectPr>
-      <w:headerReference w:type="default" r:id="rId13"/>
+      <w:headerReference w:type="even" r:id="rId13"/>
+      <w:headerReference w:type="default" r:id="rId14"/>
+      <w:headerReference w:type="first" r:id="rId15"/>
       <w:type w:val="continuous"/>
       <w:pgSz w:w="11910" w:h="16840"/>
       <w:pgMar w:top="1660" w:right="1580" w:bottom="1380" w:left="1280" w:header="720" w:footer="720" w:gutter="0"/>
@@ -12326,7 +12622,43 @@
                               <w:sz w:val="18"/>
                               <w:szCs w:val="18"/>
                             </w:rPr>
-                            <w:t>Alegría Arias de Morey N° 219 oficina 2 A</w:t>
+                            <w:t xml:space="preserve">Alegría Arias de </w:t>
+                          </w:r>
+                          <w:proofErr w:type="spellStart"/>
+                          <w:r>
+                            <w:rPr>
+                              <w:rFonts w:ascii="Arial" w:hAnsi="Arial" w:cs="Arial"/>
+                              <w:sz w:val="18"/>
+                              <w:szCs w:val="18"/>
+                            </w:rPr>
+                            <w:t>Morey</w:t>
+                          </w:r>
+                          <w:proofErr w:type="spellEnd"/>
+                          <w:r>
+                            <w:rPr>
+                              <w:rFonts w:ascii="Arial" w:hAnsi="Arial" w:cs="Arial"/>
+                              <w:sz w:val="18"/>
+                              <w:szCs w:val="18"/>
+                            </w:rPr>
+                            <w:t xml:space="preserve"> </w:t>
+                          </w:r>
+                          <w:proofErr w:type="spellStart"/>
+                          <w:r>
+                            <w:rPr>
+                              <w:rFonts w:ascii="Arial" w:hAnsi="Arial" w:cs="Arial"/>
+                              <w:sz w:val="18"/>
+                              <w:szCs w:val="18"/>
+                            </w:rPr>
+                            <w:t>N°</w:t>
+                          </w:r>
+                          <w:proofErr w:type="spellEnd"/>
+                          <w:r>
+                            <w:rPr>
+                              <w:rFonts w:ascii="Arial" w:hAnsi="Arial" w:cs="Arial"/>
+                              <w:sz w:val="18"/>
+                              <w:szCs w:val="18"/>
+                            </w:rPr>
+                            <w:t xml:space="preserve"> 219 oficina 2 A</w:t>
                           </w:r>
                         </w:p>
                       </w:txbxContent>
@@ -12389,7 +12721,7 @@
                                   </pic:cNvPicPr>
                                 </pic:nvPicPr>
                                 <pic:blipFill>
-                                  <a:blip r:embed="rId1">
+                                  <a:blip r:embed="rId2">
                                     <a:extLst>
                                       <a:ext uri="{28A0092B-C50C-407E-A947-70E740481C1C}">
                                         <a14:useLocalDpi xmlns:a14="http://schemas.microsoft.com/office/drawing/2010/main" val="0"/>
@@ -12429,7 +12761,43 @@
                         <w:sz w:val="18"/>
                         <w:szCs w:val="18"/>
                       </w:rPr>
-                      <w:t>Alegría Arias de Morey N° 219 oficina 2 A</w:t>
+                      <w:t xml:space="preserve">Alegría Arias de </w:t>
+                    </w:r>
+                    <w:proofErr w:type="spellStart"/>
+                    <w:r>
+                      <w:rPr>
+                        <w:rFonts w:ascii="Arial" w:hAnsi="Arial" w:cs="Arial"/>
+                        <w:sz w:val="18"/>
+                        <w:szCs w:val="18"/>
+                      </w:rPr>
+                      <w:t>Morey</w:t>
+                    </w:r>
+                    <w:proofErr w:type="spellEnd"/>
+                    <w:r>
+                      <w:rPr>
+                        <w:rFonts w:ascii="Arial" w:hAnsi="Arial" w:cs="Arial"/>
+                        <w:sz w:val="18"/>
+                        <w:szCs w:val="18"/>
+                      </w:rPr>
+                      <w:t xml:space="preserve"> </w:t>
+                    </w:r>
+                    <w:proofErr w:type="spellStart"/>
+                    <w:r>
+                      <w:rPr>
+                        <w:rFonts w:ascii="Arial" w:hAnsi="Arial" w:cs="Arial"/>
+                        <w:sz w:val="18"/>
+                        <w:szCs w:val="18"/>
+                      </w:rPr>
+                      <w:t>N°</w:t>
+                    </w:r>
+                    <w:proofErr w:type="spellEnd"/>
+                    <w:r>
+                      <w:rPr>
+                        <w:rFonts w:ascii="Arial" w:hAnsi="Arial" w:cs="Arial"/>
+                        <w:sz w:val="18"/>
+                        <w:szCs w:val="18"/>
+                      </w:rPr>
+                      <w:t xml:space="preserve"> 219 oficina 2 A</w:t>
                     </w:r>
                   </w:p>
                 </w:txbxContent>
@@ -12948,7 +13316,7 @@
       <w:rPr>
         <w:noProof/>
       </w:rPr>
-      <w:pict w14:anchorId="0EC43C80">
+      <w:pict w14:anchorId="2FA198F4">
         <v:shapetype id="_x0000_t75" coordsize="21600,21600" o:spt="75" o:preferrelative="t" path="m@4@5l@4@11@9@11@9@5xe" filled="f" stroked="f">
           <v:stroke joinstyle="miter"/>
           <v:formulas>
@@ -12968,8 +13336,8 @@
           <v:path o:extrusionok="f" gradientshapeok="t" o:connecttype="rect"/>
           <o:lock v:ext="edit" aspectratio="t"/>
         </v:shapetype>
-        <v:shape id="WordPictureWatermark776762954" o:spid="_x0000_s1026" type="#_x0000_t75" style="position:absolute;margin-left:0;margin-top:0;width:342.1pt;height:193.55pt;z-index:-251650048;mso-position-horizontal:center;mso-position-horizontal-relative:margin;mso-position-vertical:center;mso-position-vertical-relative:margin" o:allowincell="f">
-          <v:imagedata r:id="rId1" o:title="MARCA DE AGUA"/>
+        <v:shape id="WordPictureWatermark773172" o:spid="_x0000_s1029" type="#_x0000_t75" style="position:absolute;margin-left:0;margin-top:0;width:452.2pt;height:452.2pt;z-index:-251623424;mso-position-horizontal:center;mso-position-horizontal-relative:margin;mso-position-vertical:center;mso-position-vertical-relative:margin" o:allowincell="f">
+          <v:imagedata r:id="rId1" o:title="LOGO 2" gain="19661f" blacklevel="22938f"/>
           <w10:wrap anchorx="margin" anchory="margin"/>
         </v:shape>
       </w:pict>
@@ -12993,13 +13361,256 @@
     </w:pPr>
     <w:r>
       <w:rPr>
+        <w:noProof/>
+      </w:rPr>
+      <w:drawing>
+        <wp:anchor distT="0" distB="0" distL="114300" distR="114300" simplePos="0" relativeHeight="251699200" behindDoc="0" locked="0" layoutInCell="1" allowOverlap="1" wp14:anchorId="0C8A5B3B" wp14:editId="4EF4462E">
+          <wp:simplePos x="0" y="0"/>
+          <wp:positionH relativeFrom="margin">
+            <wp:posOffset>-471805</wp:posOffset>
+          </wp:positionH>
+          <wp:positionV relativeFrom="paragraph">
+            <wp:posOffset>-138430</wp:posOffset>
+          </wp:positionV>
+          <wp:extent cx="914400" cy="859155"/>
+          <wp:effectExtent l="0" t="0" r="0" b="0"/>
+          <wp:wrapSquare wrapText="bothSides"/>
+          <wp:docPr id="1686889041" name="Imagen 1"/>
+          <wp:cNvGraphicFramePr>
+            <a:graphicFrameLocks xmlns:a="http://schemas.openxmlformats.org/drawingml/2006/main" noChangeAspect="1"/>
+          </wp:cNvGraphicFramePr>
+          <a:graphic xmlns:a="http://schemas.openxmlformats.org/drawingml/2006/main">
+            <a:graphicData uri="http://schemas.openxmlformats.org/drawingml/2006/picture">
+              <pic:pic xmlns:pic="http://schemas.openxmlformats.org/drawingml/2006/picture">
+                <pic:nvPicPr>
+                  <pic:cNvPr id="0" name="Picture 1"/>
+                  <pic:cNvPicPr>
+                    <a:picLocks noChangeAspect="1" noChangeArrowheads="1"/>
+                  </pic:cNvPicPr>
+                </pic:nvPicPr>
+                <pic:blipFill>
+                  <a:blip r:embed="rId1">
+                    <a:extLst>
+                      <a:ext uri="{28A0092B-C50C-407E-A947-70E740481C1C}">
+                        <a14:useLocalDpi xmlns:a14="http://schemas.microsoft.com/office/drawing/2010/main" val="0"/>
+                      </a:ext>
+                    </a:extLst>
+                  </a:blip>
+                  <a:srcRect/>
+                  <a:stretch>
+                    <a:fillRect/>
+                  </a:stretch>
+                </pic:blipFill>
+                <pic:spPr bwMode="auto">
+                  <a:xfrm>
+                    <a:off x="0" y="0"/>
+                    <a:ext cx="914400" cy="859155"/>
+                  </a:xfrm>
+                  <a:prstGeom prst="rect">
+                    <a:avLst/>
+                  </a:prstGeom>
+                  <a:noFill/>
+                  <a:ln>
+                    <a:noFill/>
+                  </a:ln>
+                </pic:spPr>
+              </pic:pic>
+            </a:graphicData>
+          </a:graphic>
+          <wp14:sizeRelH relativeFrom="page">
+            <wp14:pctWidth>0</wp14:pctWidth>
+          </wp14:sizeRelH>
+          <wp14:sizeRelV relativeFrom="page">
+            <wp14:pctHeight>0</wp14:pctHeight>
+          </wp14:sizeRelV>
+        </wp:anchor>
+      </w:drawing>
+    </w:r>
+  </w:p>
+  <w:p>
+    <w:pPr>
+      <w:pStyle w:val="Textoindependiente"/>
+      <w:spacing w:line="14" w:lineRule="auto"/>
+      <w:rPr>
+        <w:lang w:val="es-PE"/>
+      </w:rPr>
+    </w:pPr>
+  </w:p>
+  <w:p>
+    <w:pPr>
+      <w:pStyle w:val="Textoindependiente"/>
+      <w:spacing w:line="14" w:lineRule="auto"/>
+      <w:jc w:val="right"/>
+    </w:pPr>
+    <w:r>
+      <w:rPr>
+        <w:noProof/>
+      </w:rPr>
+      <w:pict w14:anchorId="0DB56DF0">
+        <v:shapetype id="_x0000_t75" coordsize="21600,21600" o:spt="75" o:preferrelative="t" path="m@4@5l@4@11@9@11@9@5xe" filled="f" stroked="f">
+          <v:stroke joinstyle="miter"/>
+          <v:formulas>
+            <v:f eqn="if lineDrawn pixelLineWidth 0"/>
+            <v:f eqn="sum @0 1 0"/>
+            <v:f eqn="sum 0 0 @1"/>
+            <v:f eqn="prod @2 1 2"/>
+            <v:f eqn="prod @3 21600 pixelWidth"/>
+            <v:f eqn="prod @3 21600 pixelHeight"/>
+            <v:f eqn="sum @0 0 1"/>
+            <v:f eqn="prod @6 1 2"/>
+            <v:f eqn="prod @7 21600 pixelWidth"/>
+            <v:f eqn="sum @8 21600 0"/>
+            <v:f eqn="prod @7 21600 pixelHeight"/>
+            <v:f eqn="sum @10 21600 0"/>
+          </v:formulas>
+          <v:path o:extrusionok="f" gradientshapeok="t" o:connecttype="rect"/>
+          <o:lock v:ext="edit" aspectratio="t"/>
+        </v:shapetype>
+        <v:shape id="WordPictureWatermark155496658" o:spid="_x0000_s1034" type="#_x0000_t75" style="position:absolute;left:0;text-align:left;margin-left:17.7pt;margin-top:165.5pt;width:448.95pt;height:332.1pt;z-index:-251618304;mso-position-horizontal-relative:margin;mso-position-vertical-relative:margin" o:allowincell="f">
+          <v:imagedata r:id="rId2" o:title="GEOLOGOALTERNATIVO" gain="19661f" blacklevel="22938f"/>
+          <w10:wrap anchorx="margin" anchory="margin"/>
+        </v:shape>
+      </w:pict>
+    </w:r>
+  </w:p>
+</w:hdr>
+</file>
+
+<file path=word/header3.xml><?xml version="1.0" encoding="utf-8"?>
+<w:hdr xmlns:wpc="http://schemas.microsoft.com/office/word/2010/wordprocessingCanvas" xmlns:cx="http://schemas.microsoft.com/office/drawing/2014/chartex" xmlns:cx1="http://schemas.microsoft.com/office/drawing/2015/9/8/chartex" xmlns:cx2="http://schemas.microsoft.com/office/drawing/2015/10/21/chartex" xmlns:cx3="http://schemas.microsoft.com/office/drawing/2016/5/9/chartex" xmlns:cx4="http://schemas.microsoft.com/office/drawing/2016/5/10/chartex" xmlns:cx5="http://schemas.microsoft.com/office/drawing/2016/5/11/chartex" xmlns:cx6="http://schemas.microsoft.com/office/drawing/2016/5/12/chartex" xmlns:cx7="http://schemas.microsoft.com/office/drawing/2016/5/13/chartex" xmlns:cx8="http://schemas.microsoft.com/office/drawing/2016/5/14/chartex" xmlns:mc="http://schemas.openxmlformats.org/markup-compatibility/2006" xmlns:aink="http://schemas.microsoft.com/office/drawing/2016/ink" xmlns:am3d="http://schemas.microsoft.com/office/drawing/2017/model3d" xmlns:o="urn:schemas-microsoft-com:office:office" xmlns:oel="http://schemas.microsoft.com/office/2019/extlst" xmlns:r="http://schemas.openxmlformats.org/officeDocument/2006/relationships" xmlns:m="http://schemas.openxmlformats.org/officeDocument/2006/math" xmlns:v="urn:schemas-microsoft-com:vml" xmlns:wp14="http://schemas.microsoft.com/office/word/2010/wordprocessingDrawing" xmlns:wp="http://schemas.openxmlformats.org/drawingml/2006/wordprocessingDrawing" xmlns:w10="urn:schemas-microsoft-com:office:word" xmlns:w="http://schemas.openxmlformats.org/wordprocessingml/2006/main" xmlns:w14="http://schemas.microsoft.com/office/word/2010/wordml" xmlns:w15="http://schemas.microsoft.com/office/word/2012/wordml" xmlns:w16cex="http://schemas.microsoft.com/office/word/2018/wordml/cex" xmlns:w16cid="http://schemas.microsoft.com/office/word/2016/wordml/cid" xmlns:w16="http://schemas.microsoft.com/office/word/2018/wordml" xmlns:w16sdtdh="http://schemas.microsoft.com/office/word/2020/wordml/sdtdatahash" xmlns:w16se="http://schemas.microsoft.com/office/word/2015/wordml/symex" xmlns:wpg="http://schemas.microsoft.com/office/word/2010/wordprocessingGroup" xmlns:wpi="http://schemas.microsoft.com/office/word/2010/wordprocessingInk" xmlns:wne="http://schemas.microsoft.com/office/word/2006/wordml" xmlns:wps="http://schemas.microsoft.com/office/word/2010/wordprocessingShape" mc:Ignorable="w14 w15 w16se w16cid w16 w16cex w16sdtdh wp14">
+  <w:p>
+    <w:pPr>
+      <w:pStyle w:val="Encabezado"/>
+    </w:pPr>
+    <w:r>
+      <w:rPr>
+        <w:noProof/>
+      </w:rPr>
+      <w:pict w14:anchorId="39DBEE42">
+        <v:shapetype id="_x0000_t75" coordsize="21600,21600" o:spt="75" o:preferrelative="t" path="m@4@5l@4@11@9@11@9@5xe" filled="f" stroked="f">
+          <v:stroke joinstyle="miter"/>
+          <v:formulas>
+            <v:f eqn="if lineDrawn pixelLineWidth 0"/>
+            <v:f eqn="sum @0 1 0"/>
+            <v:f eqn="sum 0 0 @1"/>
+            <v:f eqn="prod @2 1 2"/>
+            <v:f eqn="prod @3 21600 pixelWidth"/>
+            <v:f eqn="prod @3 21600 pixelHeight"/>
+            <v:f eqn="sum @0 0 1"/>
+            <v:f eqn="prod @6 1 2"/>
+            <v:f eqn="prod @7 21600 pixelWidth"/>
+            <v:f eqn="sum @8 21600 0"/>
+            <v:f eqn="prod @7 21600 pixelHeight"/>
+            <v:f eqn="sum @10 21600 0"/>
+          </v:formulas>
+          <v:path o:extrusionok="f" gradientshapeok="t" o:connecttype="rect"/>
+          <o:lock v:ext="edit" aspectratio="t"/>
+        </v:shapetype>
+        <v:shape id="WordPictureWatermark773171" o:spid="_x0000_s1028" type="#_x0000_t75" style="position:absolute;margin-left:0;margin-top:0;width:452.2pt;height:452.2pt;z-index:-251624448;mso-position-horizontal:center;mso-position-horizontal-relative:margin;mso-position-vertical:center;mso-position-vertical-relative:margin" o:allowincell="f">
+          <v:imagedata r:id="rId1" o:title="LOGO 2" gain="19661f" blacklevel="22938f"/>
+          <w10:wrap anchorx="margin" anchory="margin"/>
+        </v:shape>
+      </w:pict>
+    </w:r>
+  </w:p>
+</w:hdr>
+</file>
+
+<file path=word/header4.xml><?xml version="1.0" encoding="utf-8"?>
+<w:hdr xmlns:wpc="http://schemas.microsoft.com/office/word/2010/wordprocessingCanvas" xmlns:cx="http://schemas.microsoft.com/office/drawing/2014/chartex" xmlns:cx1="http://schemas.microsoft.com/office/drawing/2015/9/8/chartex" xmlns:cx2="http://schemas.microsoft.com/office/drawing/2015/10/21/chartex" xmlns:cx3="http://schemas.microsoft.com/office/drawing/2016/5/9/chartex" xmlns:cx4="http://schemas.microsoft.com/office/drawing/2016/5/10/chartex" xmlns:cx5="http://schemas.microsoft.com/office/drawing/2016/5/11/chartex" xmlns:cx6="http://schemas.microsoft.com/office/drawing/2016/5/12/chartex" xmlns:cx7="http://schemas.microsoft.com/office/drawing/2016/5/13/chartex" xmlns:cx8="http://schemas.microsoft.com/office/drawing/2016/5/14/chartex" xmlns:mc="http://schemas.openxmlformats.org/markup-compatibility/2006" xmlns:aink="http://schemas.microsoft.com/office/drawing/2016/ink" xmlns:am3d="http://schemas.microsoft.com/office/drawing/2017/model3d" xmlns:o="urn:schemas-microsoft-com:office:office" xmlns:oel="http://schemas.microsoft.com/office/2019/extlst" xmlns:r="http://schemas.openxmlformats.org/officeDocument/2006/relationships" xmlns:m="http://schemas.openxmlformats.org/officeDocument/2006/math" xmlns:v="urn:schemas-microsoft-com:vml" xmlns:wp14="http://schemas.microsoft.com/office/word/2010/wordprocessingDrawing" xmlns:wp="http://schemas.openxmlformats.org/drawingml/2006/wordprocessingDrawing" xmlns:w10="urn:schemas-microsoft-com:office:word" xmlns:w="http://schemas.openxmlformats.org/wordprocessingml/2006/main" xmlns:w14="http://schemas.microsoft.com/office/word/2010/wordml" xmlns:w15="http://schemas.microsoft.com/office/word/2012/wordml" xmlns:w16cex="http://schemas.microsoft.com/office/word/2018/wordml/cex" xmlns:w16cid="http://schemas.microsoft.com/office/word/2016/wordml/cid" xmlns:w16="http://schemas.microsoft.com/office/word/2018/wordml" xmlns:w16sdtdh="http://schemas.microsoft.com/office/word/2020/wordml/sdtdatahash" xmlns:w16se="http://schemas.microsoft.com/office/word/2015/wordml/symex" xmlns:wpg="http://schemas.microsoft.com/office/word/2010/wordprocessingGroup" xmlns:wpi="http://schemas.microsoft.com/office/word/2010/wordprocessingInk" xmlns:wne="http://schemas.microsoft.com/office/word/2006/wordml" xmlns:wps="http://schemas.microsoft.com/office/word/2010/wordprocessingShape" mc:Ignorable="w14 w15 w16se w16cid w16 w16cex w16sdtdh wp14">
+  <w:p>
+    <w:pPr>
+      <w:pStyle w:val="Encabezado"/>
+    </w:pPr>
+    <w:r>
+      <w:rPr>
+        <w:noProof/>
+      </w:rPr>
+      <w:pict w14:anchorId="136574E7">
+        <v:shapetype id="_x0000_t75" coordsize="21600,21600" o:spt="75" o:preferrelative="t" path="m@4@5l@4@11@9@11@9@5xe" filled="f" stroked="f">
+          <v:stroke joinstyle="miter"/>
+          <v:formulas>
+            <v:f eqn="if lineDrawn pixelLineWidth 0"/>
+            <v:f eqn="sum @0 1 0"/>
+            <v:f eqn="sum 0 0 @1"/>
+            <v:f eqn="prod @2 1 2"/>
+            <v:f eqn="prod @3 21600 pixelWidth"/>
+            <v:f eqn="prod @3 21600 pixelHeight"/>
+            <v:f eqn="sum @0 0 1"/>
+            <v:f eqn="prod @6 1 2"/>
+            <v:f eqn="prod @7 21600 pixelWidth"/>
+            <v:f eqn="sum @8 21600 0"/>
+            <v:f eqn="prod @7 21600 pixelHeight"/>
+            <v:f eqn="sum @10 21600 0"/>
+          </v:formulas>
+          <v:path o:extrusionok="f" gradientshapeok="t" o:connecttype="rect"/>
+          <o:lock v:ext="edit" aspectratio="t"/>
+        </v:shapetype>
+        <v:shape id="WordPictureWatermark773175" o:spid="_x0000_s1032" type="#_x0000_t75" style="position:absolute;margin-left:0;margin-top:0;width:452.2pt;height:452.2pt;z-index:-251620352;mso-position-horizontal:center;mso-position-horizontal-relative:margin;mso-position-vertical:center;mso-position-vertical-relative:margin" o:allowincell="f">
+          <v:imagedata r:id="rId1" o:title="LOGO 2" gain="19661f" blacklevel="22938f"/>
+          <w10:wrap anchorx="margin" anchory="margin"/>
+        </v:shape>
+      </w:pict>
+    </w:r>
+  </w:p>
+</w:hdr>
+</file>
+
+<file path=word/header5.xml><?xml version="1.0" encoding="utf-8"?>
+<w:hdr xmlns:wpc="http://schemas.microsoft.com/office/word/2010/wordprocessingCanvas" xmlns:cx="http://schemas.microsoft.com/office/drawing/2014/chartex" xmlns:cx1="http://schemas.microsoft.com/office/drawing/2015/9/8/chartex" xmlns:cx2="http://schemas.microsoft.com/office/drawing/2015/10/21/chartex" xmlns:cx3="http://schemas.microsoft.com/office/drawing/2016/5/9/chartex" xmlns:cx4="http://schemas.microsoft.com/office/drawing/2016/5/10/chartex" xmlns:cx5="http://schemas.microsoft.com/office/drawing/2016/5/11/chartex" xmlns:cx6="http://schemas.microsoft.com/office/drawing/2016/5/12/chartex" xmlns:cx7="http://schemas.microsoft.com/office/drawing/2016/5/13/chartex" xmlns:cx8="http://schemas.microsoft.com/office/drawing/2016/5/14/chartex" xmlns:mc="http://schemas.openxmlformats.org/markup-compatibility/2006" xmlns:aink="http://schemas.microsoft.com/office/drawing/2016/ink" xmlns:am3d="http://schemas.microsoft.com/office/drawing/2017/model3d" xmlns:o="urn:schemas-microsoft-com:office:office" xmlns:oel="http://schemas.microsoft.com/office/2019/extlst" xmlns:r="http://schemas.openxmlformats.org/officeDocument/2006/relationships" xmlns:m="http://schemas.openxmlformats.org/officeDocument/2006/math" xmlns:v="urn:schemas-microsoft-com:vml" xmlns:wp14="http://schemas.microsoft.com/office/word/2010/wordprocessingDrawing" xmlns:wp="http://schemas.openxmlformats.org/drawingml/2006/wordprocessingDrawing" xmlns:w10="urn:schemas-microsoft-com:office:word" xmlns:w="http://schemas.openxmlformats.org/wordprocessingml/2006/main" xmlns:w14="http://schemas.microsoft.com/office/word/2010/wordml" xmlns:w15="http://schemas.microsoft.com/office/word/2012/wordml" xmlns:w16cex="http://schemas.microsoft.com/office/word/2018/wordml/cex" xmlns:w16cid="http://schemas.microsoft.com/office/word/2016/wordml/cid" xmlns:w16="http://schemas.microsoft.com/office/word/2018/wordml" xmlns:w16sdtdh="http://schemas.microsoft.com/office/word/2020/wordml/sdtdatahash" xmlns:w16se="http://schemas.microsoft.com/office/word/2015/wordml/symex" xmlns:wpg="http://schemas.microsoft.com/office/word/2010/wordprocessingGroup" xmlns:wpi="http://schemas.microsoft.com/office/word/2010/wordprocessingInk" xmlns:wne="http://schemas.microsoft.com/office/word/2006/wordml" xmlns:wps="http://schemas.microsoft.com/office/word/2010/wordprocessingShape" mc:Ignorable="w14 w15 w16se w16cid w16 w16cex w16sdtdh wp14">
+  <w:p>
+    <w:pPr>
+      <w:pStyle w:val="Ttulo1"/>
+      <w:ind w:left="299"/>
+      <w:jc w:val="right"/>
+      <w:rPr>
+        <w:bCs w:val="0"/>
+        <w:sz w:val="14"/>
+        <w:szCs w:val="14"/>
+      </w:rPr>
+    </w:pPr>
+    <w:r>
+      <w:rPr>
         <w:bCs w:val="0"/>
         <w:noProof/>
         <w:sz w:val="14"/>
         <w:szCs w:val="14"/>
       </w:rPr>
+      <w:pict w14:anchorId="30FA1A35">
+        <v:shapetype id="_x0000_t75" coordsize="21600,21600" o:spt="75" o:preferrelative="t" path="m@4@5l@4@11@9@11@9@5xe" filled="f" stroked="f">
+          <v:stroke joinstyle="miter"/>
+          <v:formulas>
+            <v:f eqn="if lineDrawn pixelLineWidth 0"/>
+            <v:f eqn="sum @0 1 0"/>
+            <v:f eqn="sum 0 0 @1"/>
+            <v:f eqn="prod @2 1 2"/>
+            <v:f eqn="prod @3 21600 pixelWidth"/>
+            <v:f eqn="prod @3 21600 pixelHeight"/>
+            <v:f eqn="sum @0 0 1"/>
+            <v:f eqn="prod @6 1 2"/>
+            <v:f eqn="prod @7 21600 pixelWidth"/>
+            <v:f eqn="sum @8 21600 0"/>
+            <v:f eqn="prod @7 21600 pixelHeight"/>
+            <v:f eqn="sum @10 21600 0"/>
+          </v:formulas>
+          <v:path o:extrusionok="f" gradientshapeok="t" o:connecttype="rect"/>
+          <o:lock v:ext="edit" aspectratio="t"/>
+        </v:shapetype>
+        <v:shape id="WordPictureWatermark773176" o:spid="_x0000_s1033" type="#_x0000_t75" style="position:absolute;left:0;text-align:left;margin-left:0;margin-top:0;width:452.2pt;height:452.2pt;z-index:-251619328;mso-position-horizontal:center;mso-position-horizontal-relative:margin;mso-position-vertical:center;mso-position-vertical-relative:margin" o:allowincell="f">
+          <v:imagedata r:id="rId1" o:title="LOGO 2" gain="19661f" blacklevel="22938f"/>
+          <w10:wrap anchorx="margin" anchory="margin"/>
+        </v:shape>
+      </w:pict>
+    </w:r>
+    <w:r>
+      <w:rPr>
+        <w:bCs w:val="0"/>
+        <w:noProof/>
+        <w:sz w:val="14"/>
+        <w:szCs w:val="14"/>
+      </w:rPr>
       <w:drawing>
-        <wp:anchor distT="0" distB="0" distL="114300" distR="114300" simplePos="0" relativeHeight="251687936" behindDoc="0" locked="0" layoutInCell="1" allowOverlap="1" wp14:anchorId="5127E1B8" wp14:editId="377B8515">
+        <wp:anchor distT="0" distB="0" distL="114300" distR="114300" simplePos="0" relativeHeight="251691008" behindDoc="0" locked="0" layoutInCell="1" allowOverlap="1" wp14:anchorId="77E5C39B" wp14:editId="448DF9C2">
           <wp:simplePos x="0" y="0"/>
           <wp:positionH relativeFrom="margin">
             <wp:posOffset>-327465</wp:posOffset>
@@ -13010,7 +13621,7 @@
           <wp:extent cx="2110154" cy="593481"/>
           <wp:effectExtent l="0" t="0" r="4445" b="0"/>
           <wp:wrapNone/>
-          <wp:docPr id="44008031" name="Imagen 4"/>
+          <wp:docPr id="15360471" name="Imagen 15360471"/>
           <wp:cNvGraphicFramePr>
             <a:graphicFrameLocks xmlns:a="http://schemas.openxmlformats.org/drawingml/2006/main" noChangeAspect="1"/>
           </wp:cNvGraphicFramePr>
@@ -13024,7 +13635,7 @@
                   </pic:cNvPicPr>
                 </pic:nvPicPr>
                 <pic:blipFill>
-                  <a:blip r:embed="rId1">
+                  <a:blip r:embed="rId2">
                     <a:extLst>
                       <a:ext uri="{28A0092B-C50C-407E-A947-70E740481C1C}">
                         <a14:useLocalDpi xmlns:a14="http://schemas.microsoft.com/office/drawing/2010/main" val="0"/>
@@ -13062,176 +13673,6 @@
       <w:rPr>
         <w:noProof/>
       </w:rPr>
-      <w:pict w14:anchorId="0DB56DF0">
-        <v:shapetype id="_x0000_t75" coordsize="21600,21600" o:spt="75" o:preferrelative="t" path="m@4@5l@4@11@9@11@9@5xe" filled="f" stroked="f">
-          <v:stroke joinstyle="miter"/>
-          <v:formulas>
-            <v:f eqn="if lineDrawn pixelLineWidth 0"/>
-            <v:f eqn="sum @0 1 0"/>
-            <v:f eqn="sum 0 0 @1"/>
-            <v:f eqn="prod @2 1 2"/>
-            <v:f eqn="prod @3 21600 pixelWidth"/>
-            <v:f eqn="prod @3 21600 pixelHeight"/>
-            <v:f eqn="sum @0 0 1"/>
-            <v:f eqn="prod @6 1 2"/>
-            <v:f eqn="prod @7 21600 pixelWidth"/>
-            <v:f eqn="sum @8 21600 0"/>
-            <v:f eqn="prod @7 21600 pixelHeight"/>
-            <v:f eqn="sum @10 21600 0"/>
-          </v:formulas>
-          <v:path o:extrusionok="f" gradientshapeok="t" o:connecttype="rect"/>
-          <o:lock v:ext="edit" aspectratio="t"/>
-        </v:shapetype>
-        <v:shape id="WordPictureWatermark155496658" o:spid="_x0000_s1027" type="#_x0000_t75" style="position:absolute;left:0;text-align:left;margin-left:11.45pt;margin-top:125.5pt;width:448.95pt;height:332.1pt;z-index:-251631616;mso-position-horizontal-relative:margin;mso-position-vertical-relative:margin" o:allowincell="f">
-          <v:imagedata r:id="rId2" o:title="GEOLOGOALTERNATIVO" gain="19661f" blacklevel="22938f"/>
-          <w10:wrap anchorx="margin" anchory="margin"/>
-        </v:shape>
-      </w:pict>
-    </w:r>
-  </w:p>
-  <w:p>
-    <w:pPr>
-      <w:pStyle w:val="Textoindependiente"/>
-      <w:spacing w:line="14" w:lineRule="auto"/>
-      <w:rPr>
-        <w:lang w:val="es-PE"/>
-      </w:rPr>
-    </w:pPr>
-  </w:p>
-  <w:p>
-    <w:pPr>
-      <w:pStyle w:val="Textoindependiente"/>
-      <w:spacing w:line="14" w:lineRule="auto"/>
-      <w:jc w:val="right"/>
-    </w:pPr>
-  </w:p>
-</w:hdr>
-</file>
-
-<file path=word/header3.xml><?xml version="1.0" encoding="utf-8"?>
-<w:hdr xmlns:wpc="http://schemas.microsoft.com/office/word/2010/wordprocessingCanvas" xmlns:cx="http://schemas.microsoft.com/office/drawing/2014/chartex" xmlns:cx1="http://schemas.microsoft.com/office/drawing/2015/9/8/chartex" xmlns:cx2="http://schemas.microsoft.com/office/drawing/2015/10/21/chartex" xmlns:cx3="http://schemas.microsoft.com/office/drawing/2016/5/9/chartex" xmlns:cx4="http://schemas.microsoft.com/office/drawing/2016/5/10/chartex" xmlns:cx5="http://schemas.microsoft.com/office/drawing/2016/5/11/chartex" xmlns:cx6="http://schemas.microsoft.com/office/drawing/2016/5/12/chartex" xmlns:cx7="http://schemas.microsoft.com/office/drawing/2016/5/13/chartex" xmlns:cx8="http://schemas.microsoft.com/office/drawing/2016/5/14/chartex" xmlns:mc="http://schemas.openxmlformats.org/markup-compatibility/2006" xmlns:aink="http://schemas.microsoft.com/office/drawing/2016/ink" xmlns:am3d="http://schemas.microsoft.com/office/drawing/2017/model3d" xmlns:o="urn:schemas-microsoft-com:office:office" xmlns:oel="http://schemas.microsoft.com/office/2019/extlst" xmlns:r="http://schemas.openxmlformats.org/officeDocument/2006/relationships" xmlns:m="http://schemas.openxmlformats.org/officeDocument/2006/math" xmlns:v="urn:schemas-microsoft-com:vml" xmlns:wp14="http://schemas.microsoft.com/office/word/2010/wordprocessingDrawing" xmlns:wp="http://schemas.openxmlformats.org/drawingml/2006/wordprocessingDrawing" xmlns:w10="urn:schemas-microsoft-com:office:word" xmlns:w="http://schemas.openxmlformats.org/wordprocessingml/2006/main" xmlns:w14="http://schemas.microsoft.com/office/word/2010/wordml" xmlns:w15="http://schemas.microsoft.com/office/word/2012/wordml" xmlns:w16cex="http://schemas.microsoft.com/office/word/2018/wordml/cex" xmlns:w16cid="http://schemas.microsoft.com/office/word/2016/wordml/cid" xmlns:w16="http://schemas.microsoft.com/office/word/2018/wordml" xmlns:w16sdtdh="http://schemas.microsoft.com/office/word/2020/wordml/sdtdatahash" xmlns:w16se="http://schemas.microsoft.com/office/word/2015/wordml/symex" xmlns:wpg="http://schemas.microsoft.com/office/word/2010/wordprocessingGroup" xmlns:wpi="http://schemas.microsoft.com/office/word/2010/wordprocessingInk" xmlns:wne="http://schemas.microsoft.com/office/word/2006/wordml" xmlns:wps="http://schemas.microsoft.com/office/word/2010/wordprocessingShape" mc:Ignorable="w14 w15 w16se w16cid w16 w16cex w16sdtdh wp14">
-  <w:p>
-    <w:pPr>
-      <w:pStyle w:val="Encabezado"/>
-    </w:pPr>
-    <w:r>
-      <w:rPr>
-        <w:noProof/>
-      </w:rPr>
-      <w:pict w14:anchorId="6C89DFF0">
-        <v:shapetype id="_x0000_t75" coordsize="21600,21600" o:spt="75" o:preferrelative="t" path="m@4@5l@4@11@9@11@9@5xe" filled="f" stroked="f">
-          <v:stroke joinstyle="miter"/>
-          <v:formulas>
-            <v:f eqn="if lineDrawn pixelLineWidth 0"/>
-            <v:f eqn="sum @0 1 0"/>
-            <v:f eqn="sum 0 0 @1"/>
-            <v:f eqn="prod @2 1 2"/>
-            <v:f eqn="prod @3 21600 pixelWidth"/>
-            <v:f eqn="prod @3 21600 pixelHeight"/>
-            <v:f eqn="sum @0 0 1"/>
-            <v:f eqn="prod @6 1 2"/>
-            <v:f eqn="prod @7 21600 pixelWidth"/>
-            <v:f eqn="sum @8 21600 0"/>
-            <v:f eqn="prod @7 21600 pixelHeight"/>
-            <v:f eqn="sum @10 21600 0"/>
-          </v:formulas>
-          <v:path o:extrusionok="f" gradientshapeok="t" o:connecttype="rect"/>
-          <o:lock v:ext="edit" aspectratio="t"/>
-        </v:shapetype>
-        <v:shape id="WordPictureWatermark776762953" o:spid="_x0000_s1025" type="#_x0000_t75" style="position:absolute;margin-left:0;margin-top:0;width:342.1pt;height:193.55pt;z-index:-251651072;mso-position-horizontal:center;mso-position-horizontal-relative:margin;mso-position-vertical:center;mso-position-vertical-relative:margin" o:allowincell="f">
-          <v:imagedata r:id="rId1" o:title="MARCA DE AGUA"/>
-          <w10:wrap anchorx="margin" anchory="margin"/>
-        </v:shape>
-      </w:pict>
-    </w:r>
-  </w:p>
-</w:hdr>
-</file>
-
-<file path=word/header4.xml><?xml version="1.0" encoding="utf-8"?>
-<w:hdr xmlns:wpc="http://schemas.microsoft.com/office/word/2010/wordprocessingCanvas" xmlns:cx="http://schemas.microsoft.com/office/drawing/2014/chartex" xmlns:cx1="http://schemas.microsoft.com/office/drawing/2015/9/8/chartex" xmlns:cx2="http://schemas.microsoft.com/office/drawing/2015/10/21/chartex" xmlns:cx3="http://schemas.microsoft.com/office/drawing/2016/5/9/chartex" xmlns:cx4="http://schemas.microsoft.com/office/drawing/2016/5/10/chartex" xmlns:cx5="http://schemas.microsoft.com/office/drawing/2016/5/11/chartex" xmlns:cx6="http://schemas.microsoft.com/office/drawing/2016/5/12/chartex" xmlns:cx7="http://schemas.microsoft.com/office/drawing/2016/5/13/chartex" xmlns:cx8="http://schemas.microsoft.com/office/drawing/2016/5/14/chartex" xmlns:mc="http://schemas.openxmlformats.org/markup-compatibility/2006" xmlns:aink="http://schemas.microsoft.com/office/drawing/2016/ink" xmlns:am3d="http://schemas.microsoft.com/office/drawing/2017/model3d" xmlns:o="urn:schemas-microsoft-com:office:office" xmlns:oel="http://schemas.microsoft.com/office/2019/extlst" xmlns:r="http://schemas.openxmlformats.org/officeDocument/2006/relationships" xmlns:m="http://schemas.openxmlformats.org/officeDocument/2006/math" xmlns:v="urn:schemas-microsoft-com:vml" xmlns:wp14="http://schemas.microsoft.com/office/word/2010/wordprocessingDrawing" xmlns:wp="http://schemas.openxmlformats.org/drawingml/2006/wordprocessingDrawing" xmlns:w10="urn:schemas-microsoft-com:office:word" xmlns:w="http://schemas.openxmlformats.org/wordprocessingml/2006/main" xmlns:w14="http://schemas.microsoft.com/office/word/2010/wordml" xmlns:w15="http://schemas.microsoft.com/office/word/2012/wordml" xmlns:w16cex="http://schemas.microsoft.com/office/word/2018/wordml/cex" xmlns:w16cid="http://schemas.microsoft.com/office/word/2016/wordml/cid" xmlns:w16="http://schemas.microsoft.com/office/word/2018/wordml" xmlns:w16sdtdh="http://schemas.microsoft.com/office/word/2020/wordml/sdtdatahash" xmlns:w16se="http://schemas.microsoft.com/office/word/2015/wordml/symex" xmlns:wpg="http://schemas.microsoft.com/office/word/2010/wordprocessingGroup" xmlns:wpi="http://schemas.microsoft.com/office/word/2010/wordprocessingInk" xmlns:wne="http://schemas.microsoft.com/office/word/2006/wordml" xmlns:wps="http://schemas.microsoft.com/office/word/2010/wordprocessingShape" mc:Ignorable="w14 w15 w16se w16cid w16 w16cex w16sdtdh wp14">
-  <w:p>
-    <w:pPr>
-      <w:pStyle w:val="Ttulo1"/>
-      <w:ind w:left="299"/>
-      <w:jc w:val="right"/>
-      <w:rPr>
-        <w:bCs w:val="0"/>
-        <w:sz w:val="14"/>
-        <w:szCs w:val="14"/>
-      </w:rPr>
-    </w:pPr>
-    <w:r>
-      <w:rPr>
-        <w:bCs w:val="0"/>
-        <w:noProof/>
-        <w:sz w:val="14"/>
-        <w:szCs w:val="14"/>
-      </w:rPr>
-      <w:drawing>
-        <wp:anchor distT="0" distB="0" distL="114300" distR="114300" simplePos="0" relativeHeight="251691008" behindDoc="0" locked="0" layoutInCell="1" allowOverlap="1" wp14:anchorId="77E5C39B" wp14:editId="448DF9C2">
-          <wp:simplePos x="0" y="0"/>
-          <wp:positionH relativeFrom="margin">
-            <wp:posOffset>-327465</wp:posOffset>
-          </wp:positionH>
-          <wp:positionV relativeFrom="paragraph">
-            <wp:posOffset>5666</wp:posOffset>
-          </wp:positionV>
-          <wp:extent cx="2110154" cy="593481"/>
-          <wp:effectExtent l="0" t="0" r="4445" b="0"/>
-          <wp:wrapNone/>
-          <wp:docPr id="15360471" name="Imagen 15360471"/>
-          <wp:cNvGraphicFramePr>
-            <a:graphicFrameLocks xmlns:a="http://schemas.openxmlformats.org/drawingml/2006/main" noChangeAspect="1"/>
-          </wp:cNvGraphicFramePr>
-          <a:graphic xmlns:a="http://schemas.openxmlformats.org/drawingml/2006/main">
-            <a:graphicData uri="http://schemas.openxmlformats.org/drawingml/2006/picture">
-              <pic:pic xmlns:pic="http://schemas.openxmlformats.org/drawingml/2006/picture">
-                <pic:nvPicPr>
-                  <pic:cNvPr id="0" name="Picture 5"/>
-                  <pic:cNvPicPr>
-                    <a:picLocks noChangeAspect="1" noChangeArrowheads="1"/>
-                  </pic:cNvPicPr>
-                </pic:nvPicPr>
-                <pic:blipFill>
-                  <a:blip r:embed="rId1">
-                    <a:extLst>
-                      <a:ext uri="{28A0092B-C50C-407E-A947-70E740481C1C}">
-                        <a14:useLocalDpi xmlns:a14="http://schemas.microsoft.com/office/drawing/2010/main" val="0"/>
-                      </a:ext>
-                    </a:extLst>
-                  </a:blip>
-                  <a:srcRect/>
-                  <a:stretch>
-                    <a:fillRect/>
-                  </a:stretch>
-                </pic:blipFill>
-                <pic:spPr bwMode="auto">
-                  <a:xfrm>
-                    <a:off x="0" y="0"/>
-                    <a:ext cx="2114712" cy="594763"/>
-                  </a:xfrm>
-                  <a:prstGeom prst="rect">
-                    <a:avLst/>
-                  </a:prstGeom>
-                  <a:noFill/>
-                </pic:spPr>
-              </pic:pic>
-            </a:graphicData>
-          </a:graphic>
-          <wp14:sizeRelH relativeFrom="margin">
-            <wp14:pctWidth>0</wp14:pctWidth>
-          </wp14:sizeRelH>
-          <wp14:sizeRelV relativeFrom="margin">
-            <wp14:pctHeight>0</wp14:pctHeight>
-          </wp14:sizeRelV>
-        </wp:anchor>
-      </w:drawing>
-    </w:r>
-    <w:r>
-      <w:rPr>
-        <w:noProof/>
-      </w:rPr>
       <w:drawing>
         <wp:anchor distT="0" distB="0" distL="114300" distR="114300" simplePos="0" relativeHeight="251689984" behindDoc="1" locked="0" layoutInCell="0" allowOverlap="1" wp14:anchorId="341D16AC" wp14:editId="71D19793">
           <wp:simplePos x="0" y="0"/>
@@ -13258,7 +13699,7 @@
                   </pic:cNvPicPr>
                 </pic:nvPicPr>
                 <pic:blipFill>
-                  <a:blip r:embed="rId2">
+                  <a:blip r:embed="rId3">
                     <a:lum bright="70000" contrast="-70000"/>
                     <a:extLst>
                       <a:ext uri="{28A0092B-C50C-407E-A947-70E740481C1C}">
@@ -13309,6 +13750,46 @@
       <w:spacing w:line="14" w:lineRule="auto"/>
       <w:jc w:val="right"/>
     </w:pPr>
+  </w:p>
+</w:hdr>
+</file>
+
+<file path=word/header6.xml><?xml version="1.0" encoding="utf-8"?>
+<w:hdr xmlns:wpc="http://schemas.microsoft.com/office/word/2010/wordprocessingCanvas" xmlns:cx="http://schemas.microsoft.com/office/drawing/2014/chartex" xmlns:cx1="http://schemas.microsoft.com/office/drawing/2015/9/8/chartex" xmlns:cx2="http://schemas.microsoft.com/office/drawing/2015/10/21/chartex" xmlns:cx3="http://schemas.microsoft.com/office/drawing/2016/5/9/chartex" xmlns:cx4="http://schemas.microsoft.com/office/drawing/2016/5/10/chartex" xmlns:cx5="http://schemas.microsoft.com/office/drawing/2016/5/11/chartex" xmlns:cx6="http://schemas.microsoft.com/office/drawing/2016/5/12/chartex" xmlns:cx7="http://schemas.microsoft.com/office/drawing/2016/5/13/chartex" xmlns:cx8="http://schemas.microsoft.com/office/drawing/2016/5/14/chartex" xmlns:mc="http://schemas.openxmlformats.org/markup-compatibility/2006" xmlns:aink="http://schemas.microsoft.com/office/drawing/2016/ink" xmlns:am3d="http://schemas.microsoft.com/office/drawing/2017/model3d" xmlns:o="urn:schemas-microsoft-com:office:office" xmlns:oel="http://schemas.microsoft.com/office/2019/extlst" xmlns:r="http://schemas.openxmlformats.org/officeDocument/2006/relationships" xmlns:m="http://schemas.openxmlformats.org/officeDocument/2006/math" xmlns:v="urn:schemas-microsoft-com:vml" xmlns:wp14="http://schemas.microsoft.com/office/word/2010/wordprocessingDrawing" xmlns:wp="http://schemas.openxmlformats.org/drawingml/2006/wordprocessingDrawing" xmlns:w10="urn:schemas-microsoft-com:office:word" xmlns:w="http://schemas.openxmlformats.org/wordprocessingml/2006/main" xmlns:w14="http://schemas.microsoft.com/office/word/2010/wordml" xmlns:w15="http://schemas.microsoft.com/office/word/2012/wordml" xmlns:w16cex="http://schemas.microsoft.com/office/word/2018/wordml/cex" xmlns:w16cid="http://schemas.microsoft.com/office/word/2016/wordml/cid" xmlns:w16="http://schemas.microsoft.com/office/word/2018/wordml" xmlns:w16sdtdh="http://schemas.microsoft.com/office/word/2020/wordml/sdtdatahash" xmlns:w16se="http://schemas.microsoft.com/office/word/2015/wordml/symex" xmlns:wpg="http://schemas.microsoft.com/office/word/2010/wordprocessingGroup" xmlns:wpi="http://schemas.microsoft.com/office/word/2010/wordprocessingInk" xmlns:wne="http://schemas.microsoft.com/office/word/2006/wordml" xmlns:wps="http://schemas.microsoft.com/office/word/2010/wordprocessingShape" mc:Ignorable="w14 w15 w16se w16cid w16 w16cex w16sdtdh wp14">
+  <w:p>
+    <w:pPr>
+      <w:pStyle w:val="Encabezado"/>
+    </w:pPr>
+    <w:r>
+      <w:rPr>
+        <w:noProof/>
+      </w:rPr>
+      <w:pict w14:anchorId="73950F4E">
+        <v:shapetype id="_x0000_t75" coordsize="21600,21600" o:spt="75" o:preferrelative="t" path="m@4@5l@4@11@9@11@9@5xe" filled="f" stroked="f">
+          <v:stroke joinstyle="miter"/>
+          <v:formulas>
+            <v:f eqn="if lineDrawn pixelLineWidth 0"/>
+            <v:f eqn="sum @0 1 0"/>
+            <v:f eqn="sum 0 0 @1"/>
+            <v:f eqn="prod @2 1 2"/>
+            <v:f eqn="prod @3 21600 pixelWidth"/>
+            <v:f eqn="prod @3 21600 pixelHeight"/>
+            <v:f eqn="sum @0 0 1"/>
+            <v:f eqn="prod @6 1 2"/>
+            <v:f eqn="prod @7 21600 pixelWidth"/>
+            <v:f eqn="sum @8 21600 0"/>
+            <v:f eqn="prod @7 21600 pixelHeight"/>
+            <v:f eqn="sum @10 21600 0"/>
+          </v:formulas>
+          <v:path o:extrusionok="f" gradientshapeok="t" o:connecttype="rect"/>
+          <o:lock v:ext="edit" aspectratio="t"/>
+        </v:shapetype>
+        <v:shape id="WordPictureWatermark773174" o:spid="_x0000_s1031" type="#_x0000_t75" style="position:absolute;margin-left:0;margin-top:0;width:452.2pt;height:452.2pt;z-index:-251621376;mso-position-horizontal:center;mso-position-horizontal-relative:margin;mso-position-vertical:center;mso-position-vertical-relative:margin" o:allowincell="f">
+          <v:imagedata r:id="rId1" o:title="LOGO 2" gain="19661f" blacklevel="22938f"/>
+          <w10:wrap anchorx="margin" anchory="margin"/>
+        </v:shape>
+      </w:pict>
+    </w:r>
   </w:p>
 </w:hdr>
 </file>

</xml_diff>

<commit_message>
SE CAMBIO EN LA IMAGEN DEL ENCABEZADO
</commit_message>
<xml_diff>
--- a/contrato_corto_plazo.docx
+++ b/contrato_corto_plazo.docx
@@ -12721,7 +12721,7 @@
                                   </pic:cNvPicPr>
                                 </pic:nvPicPr>
                                 <pic:blipFill>
-                                  <a:blip r:embed="rId2">
+                                  <a:blip r:embed="rId1">
                                     <a:extLst>
                                       <a:ext uri="{28A0092B-C50C-407E-A947-70E740481C1C}">
                                         <a14:useLocalDpi xmlns:a14="http://schemas.microsoft.com/office/drawing/2010/main" val="0"/>
@@ -13364,13 +13364,13 @@
         <w:noProof/>
       </w:rPr>
       <w:drawing>
-        <wp:anchor distT="0" distB="0" distL="114300" distR="114300" simplePos="0" relativeHeight="251699200" behindDoc="0" locked="0" layoutInCell="1" allowOverlap="1" wp14:anchorId="0C8A5B3B" wp14:editId="4EF4462E">
+        <wp:anchor distT="0" distB="0" distL="114300" distR="114300" simplePos="0" relativeHeight="251699200" behindDoc="0" locked="0" layoutInCell="1" allowOverlap="1" wp14:anchorId="0C8A5B3B" wp14:editId="0E0F0AAF">
           <wp:simplePos x="0" y="0"/>
           <wp:positionH relativeFrom="margin">
-            <wp:posOffset>-471805</wp:posOffset>
+            <wp:align>left</wp:align>
           </wp:positionH>
           <wp:positionV relativeFrom="paragraph">
-            <wp:posOffset>-138430</wp:posOffset>
+            <wp:posOffset>-196397</wp:posOffset>
           </wp:positionV>
           <wp:extent cx="914400" cy="859155"/>
           <wp:effectExtent l="0" t="0" r="0" b="0"/>

</xml_diff>

<commit_message>
SE ELIMINO LAS CLAUSULA 7.2
</commit_message>
<xml_diff>
--- a/contrato_corto_plazo.docx
+++ b/contrato_corto_plazo.docx
@@ -1,6 +1,6 @@
 
 <file path=word/document.xml><?xml version="1.0" encoding="utf-8"?>
-<w:document xmlns:wpc="http://schemas.microsoft.com/office/word/2010/wordprocessingCanvas" xmlns:cx="http://schemas.microsoft.com/office/drawing/2014/chartex" xmlns:cx1="http://schemas.microsoft.com/office/drawing/2015/9/8/chartex" xmlns:cx2="http://schemas.microsoft.com/office/drawing/2015/10/21/chartex" xmlns:cx3="http://schemas.microsoft.com/office/drawing/2016/5/9/chartex" xmlns:cx4="http://schemas.microsoft.com/office/drawing/2016/5/10/chartex" xmlns:cx5="http://schemas.microsoft.com/office/drawing/2016/5/11/chartex" xmlns:cx6="http://schemas.microsoft.com/office/drawing/2016/5/12/chartex" xmlns:cx7="http://schemas.microsoft.com/office/drawing/2016/5/13/chartex" xmlns:cx8="http://schemas.microsoft.com/office/drawing/2016/5/14/chartex" xmlns:mc="http://schemas.openxmlformats.org/markup-compatibility/2006" xmlns:aink="http://schemas.microsoft.com/office/drawing/2016/ink" xmlns:am3d="http://schemas.microsoft.com/office/drawing/2017/model3d" xmlns:o="urn:schemas-microsoft-com:office:office" xmlns:oel="http://schemas.microsoft.com/office/2019/extlst" xmlns:r="http://schemas.openxmlformats.org/officeDocument/2006/relationships" xmlns:m="http://schemas.openxmlformats.org/officeDocument/2006/math" xmlns:v="urn:schemas-microsoft-com:vml" xmlns:wp14="http://schemas.microsoft.com/office/word/2010/wordprocessingDrawing" xmlns:wp="http://schemas.openxmlformats.org/drawingml/2006/wordprocessingDrawing" xmlns:w10="urn:schemas-microsoft-com:office:word" xmlns:w="http://schemas.openxmlformats.org/wordprocessingml/2006/main" xmlns:w14="http://schemas.microsoft.com/office/word/2010/wordml" xmlns:w15="http://schemas.microsoft.com/office/word/2012/wordml" xmlns:w16cex="http://schemas.microsoft.com/office/word/2018/wordml/cex" xmlns:w16cid="http://schemas.microsoft.com/office/word/2016/wordml/cid" xmlns:w16="http://schemas.microsoft.com/office/word/2018/wordml" xmlns:w16sdtdh="http://schemas.microsoft.com/office/word/2020/wordml/sdtdatahash" xmlns:w16se="http://schemas.microsoft.com/office/word/2015/wordml/symex" xmlns:wpg="http://schemas.microsoft.com/office/word/2010/wordprocessingGroup" xmlns:wpi="http://schemas.microsoft.com/office/word/2010/wordprocessingInk" xmlns:wne="http://schemas.microsoft.com/office/word/2006/wordml" xmlns:wps="http://schemas.microsoft.com/office/word/2010/wordprocessingShape" mc:Ignorable="w14 w15 w16se w16cid w16 w16cex w16sdtdh wp14">
+<w:document xmlns:wpc="http://schemas.microsoft.com/office/word/2010/wordprocessingCanvas" xmlns:cx="http://schemas.microsoft.com/office/drawing/2014/chartex" xmlns:cx1="http://schemas.microsoft.com/office/drawing/2015/9/8/chartex" xmlns:cx2="http://schemas.microsoft.com/office/drawing/2015/10/21/chartex" xmlns:cx3="http://schemas.microsoft.com/office/drawing/2016/5/9/chartex" xmlns:cx4="http://schemas.microsoft.com/office/drawing/2016/5/10/chartex" xmlns:cx5="http://schemas.microsoft.com/office/drawing/2016/5/11/chartex" xmlns:cx6="http://schemas.microsoft.com/office/drawing/2016/5/12/chartex" xmlns:cx7="http://schemas.microsoft.com/office/drawing/2016/5/13/chartex" xmlns:cx8="http://schemas.microsoft.com/office/drawing/2016/5/14/chartex" xmlns:mc="http://schemas.openxmlformats.org/markup-compatibility/2006" xmlns:aink="http://schemas.microsoft.com/office/drawing/2016/ink" xmlns:am3d="http://schemas.microsoft.com/office/drawing/2017/model3d" xmlns:o="urn:schemas-microsoft-com:office:office" xmlns:r="http://schemas.openxmlformats.org/officeDocument/2006/relationships" xmlns:m="http://schemas.openxmlformats.org/officeDocument/2006/math" xmlns:v="urn:schemas-microsoft-com:vml" xmlns:wp14="http://schemas.microsoft.com/office/word/2010/wordprocessingDrawing" xmlns:wp="http://schemas.openxmlformats.org/drawingml/2006/wordprocessingDrawing" xmlns:w10="urn:schemas-microsoft-com:office:word" xmlns:w="http://schemas.openxmlformats.org/wordprocessingml/2006/main" xmlns:w14="http://schemas.microsoft.com/office/word/2010/wordml" xmlns:w15="http://schemas.microsoft.com/office/word/2012/wordml" xmlns:w16cex="http://schemas.microsoft.com/office/word/2018/wordml/cex" xmlns:w16cid="http://schemas.microsoft.com/office/word/2016/wordml/cid" xmlns:w16="http://schemas.microsoft.com/office/word/2018/wordml" xmlns:w16sdtdh="http://schemas.microsoft.com/office/word/2020/wordml/sdtdatahash" xmlns:w16se="http://schemas.microsoft.com/office/word/2015/wordml/symex" xmlns:wpg="http://schemas.microsoft.com/office/word/2010/wordprocessingGroup" xmlns:wpi="http://schemas.microsoft.com/office/word/2010/wordprocessingInk" xmlns:wne="http://schemas.microsoft.com/office/word/2006/wordml" xmlns:wps="http://schemas.microsoft.com/office/word/2010/wordprocessingShape" mc:Ignorable="w14 w15 w16se w16cid w16 w16cex w16sdtdh wp14">
   <w:body>
     <w:p>
       <w:pPr>
@@ -3976,55 +3976,6 @@
     </w:p>
     <w:p>
       <w:pPr>
-        <w:pStyle w:val="Prrafodelista"/>
-        <w:numPr>
-          <w:ilvl w:val="1"/>
-          <w:numId w:val="4"/>
-        </w:numPr>
-        <w:tabs>
-          <w:tab w:val="left" w:pos="0"/>
-          <w:tab w:val="left" w:pos="1142"/>
-        </w:tabs>
-        <w:spacing w:before="11" w:after="120" w:line="276" w:lineRule="auto"/>
-        <w:ind w:right="115"/>
-        <w:rPr>
-          <w:rFonts w:ascii="Arial Rounded MT Bold" w:hAnsi="Arial Rounded MT Bold"/>
-          <w:sz w:val="20"/>
-          <w:szCs w:val="20"/>
-        </w:rPr>
-      </w:pPr>
-      <w:bookmarkStart w:id="1" w:name="_Hlk146723103"/>
-      <w:bookmarkStart w:id="2" w:name="_Hlk146723054"/>
-      <w:r>
-        <w:rPr>
-          <w:rFonts w:ascii="Arial Rounded MT Bold" w:hAnsi="Arial Rounded MT Bold"/>
-          <w:b/>
-          <w:bCs/>
-          <w:sz w:val="20"/>
-          <w:szCs w:val="20"/>
-        </w:rPr>
-        <w:t>EL ASOCIANTE</w:t>
-      </w:r>
-      <w:r>
-        <w:rPr>
-          <w:rFonts w:ascii="Arial Rounded MT Bold" w:hAnsi="Arial Rounded MT Bold"/>
-          <w:sz w:val="20"/>
-          <w:szCs w:val="20"/>
-        </w:rPr>
-        <w:t>, en caso de retraso injustificado que impida el cumplimiento del abono en el plazo establecido en la cláusula cuarta, se le aplicará una penalidad equivalente al 1% del monto capital de inversión por día hábil</w:t>
-      </w:r>
-      <w:bookmarkEnd w:id="1"/>
-      <w:r>
-        <w:rPr>
-          <w:rFonts w:ascii="Arial Rounded MT Bold" w:hAnsi="Arial Rounded MT Bold"/>
-          <w:sz w:val="20"/>
-          <w:szCs w:val="20"/>
-        </w:rPr>
-        <w:t>.</w:t>
-      </w:r>
-    </w:p>
-    <w:p>
-      <w:pPr>
         <w:tabs>
           <w:tab w:val="left" w:pos="0"/>
           <w:tab w:val="left" w:pos="1142"/>
@@ -4038,8 +3989,9 @@
           <w:szCs w:val="20"/>
         </w:rPr>
       </w:pPr>
-    </w:p>
-    <w:bookmarkEnd w:id="2"/>
+      <w:bookmarkStart w:id="1" w:name="_Hlk146723054"/>
+    </w:p>
+    <w:bookmarkEnd w:id="1"/>
     <w:p>
       <w:pPr>
         <w:pStyle w:val="Prrafodelista"/>
@@ -6100,7 +6052,6 @@
         </w:rPr>
         <w:t xml:space="preserve"> </w:t>
       </w:r>
-      <w:proofErr w:type="gramStart"/>
       <w:r>
         <w:rPr>
           <w:rFonts w:ascii="Arial Rounded MT Bold" w:hAnsi="Arial Rounded MT Bold"/>
@@ -6134,7 +6085,6 @@
         </w:rPr>
         <w:t>no</w:t>
       </w:r>
-      <w:proofErr w:type="gramEnd"/>
       <w:r>
         <w:rPr>
           <w:rFonts w:ascii="Arial Rounded MT Bold" w:hAnsi="Arial Rounded MT Bold"/>
@@ -6432,7 +6382,16 @@
           <w:sz w:val="20"/>
           <w:szCs w:val="20"/>
         </w:rPr>
-        <w:t>Las controversias que surjan entre las partes durante la ejecución del contrato se</w:t>
+        <w:t xml:space="preserve">Las controversias que surjan entre las partes durante la ejecución del contrato </w:t>
+      </w:r>
+      <w:r>
+        <w:rPr>
+          <w:rFonts w:ascii="Arial Rounded MT Bold" w:hAnsi="Arial Rounded MT Bold"/>
+          <w:sz w:val="20"/>
+          <w:szCs w:val="20"/>
+        </w:rPr>
+        <w:lastRenderedPageBreak/>
+        <w:t>se</w:t>
       </w:r>
       <w:r>
         <w:rPr>
@@ -7211,7 +7170,6 @@
         </w:rPr>
         <w:t xml:space="preserve"> </w:t>
       </w:r>
-      <w:proofErr w:type="gramStart"/>
       <w:r>
         <w:rPr>
           <w:rFonts w:ascii="Arial Rounded MT Bold" w:hAnsi="Arial Rounded MT Bold"/>
@@ -7245,7 +7203,6 @@
         </w:rPr>
         <w:t>todos</w:t>
       </w:r>
-      <w:proofErr w:type="gramEnd"/>
       <w:r>
         <w:rPr>
           <w:rFonts w:ascii="Arial Rounded MT Bold" w:hAnsi="Arial Rounded MT Bold"/>
@@ -7819,16 +7776,7 @@
           <w:sz w:val="20"/>
           <w:szCs w:val="20"/>
         </w:rPr>
-        <w:t xml:space="preserve"> </w:t>
-      </w:r>
-      <w:proofErr w:type="gramStart"/>
-      <w:r>
-        <w:rPr>
-          <w:rFonts w:ascii="Arial Rounded MT Bold" w:hAnsi="Arial Rounded MT Bold"/>
-          <w:sz w:val="20"/>
-          <w:szCs w:val="20"/>
-        </w:rPr>
-        <w:t>declarados</w:t>
+        <w:t xml:space="preserve"> declarados</w:t>
       </w:r>
       <w:r>
         <w:rPr>
@@ -7853,16 +7801,7 @@
           <w:sz w:val="20"/>
           <w:szCs w:val="20"/>
         </w:rPr>
-        <w:t>por</w:t>
-      </w:r>
-      <w:proofErr w:type="gramEnd"/>
-      <w:r>
-        <w:rPr>
-          <w:rFonts w:ascii="Arial Rounded MT Bold" w:hAnsi="Arial Rounded MT Bold"/>
-          <w:sz w:val="20"/>
-          <w:szCs w:val="20"/>
-        </w:rPr>
-        <w:t xml:space="preserve"> las partes (se establece que el día será computado desde las 08:00 am hasta las</w:t>
+        <w:t>por las partes (se establece que el día será computado desde las 08:00 am hasta las</w:t>
       </w:r>
       <w:r>
         <w:rPr>
@@ -9644,7 +9583,6 @@
         </w:rPr>
         <w:t xml:space="preserve"> </w:t>
       </w:r>
-      <w:proofErr w:type="gramStart"/>
       <w:r>
         <w:rPr>
           <w:rFonts w:ascii="Arial Rounded MT Bold" w:hAnsi="Arial Rounded MT Bold"/>
@@ -9676,16 +9614,7 @@
           <w:sz w:val="20"/>
           <w:szCs w:val="20"/>
         </w:rPr>
-        <w:t>de</w:t>
-      </w:r>
-      <w:proofErr w:type="gramEnd"/>
-      <w:r>
-        <w:rPr>
-          <w:rFonts w:ascii="Arial Rounded MT Bold" w:hAnsi="Arial Rounded MT Bold"/>
-          <w:sz w:val="20"/>
-          <w:szCs w:val="20"/>
-        </w:rPr>
-        <w:t xml:space="preserve"> sus domicilios personales y se someten a lo establecido en cl</w:t>
+        <w:t>de sus domicilios personales y se someten a lo establecido en cl</w:t>
       </w:r>
       <w:r>
         <w:rPr>
@@ -10822,7 +10751,7 @@
               </wp:anchor>
             </w:drawing>
           </mc:Choice>
-          <mc:Fallback>
+          <mc:Fallback xmlns:oel="http://schemas.microsoft.com/office/2019/extlst">
             <w:pict>
               <v:shapetype w14:anchorId="0BB43B2F" id="_x0000_t202" coordsize="21600,21600" o:spt="202" path="m,l,21600r21600,l21600,xe">
                 <v:stroke joinstyle="miter"/>
@@ -11208,7 +11137,7 @@
               </wp:anchor>
             </w:drawing>
           </mc:Choice>
-          <mc:Fallback>
+          <mc:Fallback xmlns:oel="http://schemas.microsoft.com/office/2019/extlst">
             <w:pict>
               <v:group w14:anchorId="0BFCCB34" id="Grupo 22" o:spid="_x0000_s1027" style="position:absolute;left:0;text-align:left;margin-left:252.55pt;margin-top:1pt;width:252.6pt;height:132.6pt;z-index:251665408;mso-position-horizontal-relative:margin;mso-width-relative:margin;mso-height-relative:margin" coordsize="32080,16840" o:gfxdata="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">
                 <v:rect id="Rectángulo 20" o:spid="_x0000_s1028" style="position:absolute;width:32080;height:16840;visibility:visible;mso-wrap-style:square;v-text-anchor:middle" o:gfxdata="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" filled="f" stroked="f" strokeweight="2pt">
@@ -11630,7 +11559,7 @@
               </wp:anchor>
             </w:drawing>
           </mc:Choice>
-          <mc:Fallback>
+          <mc:Fallback xmlns:oel="http://schemas.microsoft.com/office/2019/extlst">
             <w:pict>
               <v:group w14:anchorId="75527E3E" id="Grupo 24" o:spid="_x0000_s1030" style="position:absolute;left:0;text-align:left;margin-left:-4.8pt;margin-top:2.95pt;width:252.6pt;height:178.2pt;z-index:251663360" coordsize="32080,22631" o:gfxdata="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">
                 <v:group id="Grupo 19" o:spid="_x0000_s1031" style="position:absolute;width:32080;height:22631" coordorigin=",-16611" coordsize="32080,22631" o:gfxdata="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">
@@ -12258,7 +12187,7 @@
               </wp:anchor>
             </w:drawing>
           </mc:Choice>
-          <mc:Fallback>
+          <mc:Fallback xmlns:oel="http://schemas.microsoft.com/office/2019/extlst">
             <w:pict>
               <v:group w14:anchorId="354B20A1" id="Grupo 1242507158" o:spid="_x0000_s1035" style="position:absolute;left:0;text-align:left;margin-left:176.4pt;margin-top:.45pt;width:252.6pt;height:167.4pt;z-index:251669504;mso-position-horizontal-relative:page;mso-width-relative:margin;mso-height-relative:margin" coordsize="32080,16840" o:gfxdata="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">
                 <v:rect id="Rectángulo 1368971167" o:spid="_x0000_s1036" style="position:absolute;width:32080;height:16840;visibility:visible;mso-wrap-style:square;v-text-anchor:middle" o:gfxdata="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" filled="f" stroked="f" strokeweight="2pt">
@@ -12484,7 +12413,7 @@
 </file>
 
 <file path=word/endnotes.xml><?xml version="1.0" encoding="utf-8"?>
-<w:endnotes xmlns:wpc="http://schemas.microsoft.com/office/word/2010/wordprocessingCanvas" xmlns:cx="http://schemas.microsoft.com/office/drawing/2014/chartex" xmlns:cx1="http://schemas.microsoft.com/office/drawing/2015/9/8/chartex" xmlns:cx2="http://schemas.microsoft.com/office/drawing/2015/10/21/chartex" xmlns:cx3="http://schemas.microsoft.com/office/drawing/2016/5/9/chartex" xmlns:cx4="http://schemas.microsoft.com/office/drawing/2016/5/10/chartex" xmlns:cx5="http://schemas.microsoft.com/office/drawing/2016/5/11/chartex" xmlns:cx6="http://schemas.microsoft.com/office/drawing/2016/5/12/chartex" xmlns:cx7="http://schemas.microsoft.com/office/drawing/2016/5/13/chartex" xmlns:cx8="http://schemas.microsoft.com/office/drawing/2016/5/14/chartex" xmlns:mc="http://schemas.openxmlformats.org/markup-compatibility/2006" xmlns:aink="http://schemas.microsoft.com/office/drawing/2016/ink" xmlns:am3d="http://schemas.microsoft.com/office/drawing/2017/model3d" xmlns:o="urn:schemas-microsoft-com:office:office" xmlns:oel="http://schemas.microsoft.com/office/2019/extlst" xmlns:r="http://schemas.openxmlformats.org/officeDocument/2006/relationships" xmlns:m="http://schemas.openxmlformats.org/officeDocument/2006/math" xmlns:v="urn:schemas-microsoft-com:vml" xmlns:wp14="http://schemas.microsoft.com/office/word/2010/wordprocessingDrawing" xmlns:wp="http://schemas.openxmlformats.org/drawingml/2006/wordprocessingDrawing" xmlns:w10="urn:schemas-microsoft-com:office:word" xmlns:w="http://schemas.openxmlformats.org/wordprocessingml/2006/main" xmlns:w14="http://schemas.microsoft.com/office/word/2010/wordml" xmlns:w15="http://schemas.microsoft.com/office/word/2012/wordml" xmlns:w16cex="http://schemas.microsoft.com/office/word/2018/wordml/cex" xmlns:w16cid="http://schemas.microsoft.com/office/word/2016/wordml/cid" xmlns:w16="http://schemas.microsoft.com/office/word/2018/wordml" xmlns:w16sdtdh="http://schemas.microsoft.com/office/word/2020/wordml/sdtdatahash" xmlns:w16se="http://schemas.microsoft.com/office/word/2015/wordml/symex" xmlns:wpg="http://schemas.microsoft.com/office/word/2010/wordprocessingGroup" xmlns:wpi="http://schemas.microsoft.com/office/word/2010/wordprocessingInk" xmlns:wne="http://schemas.microsoft.com/office/word/2006/wordml" xmlns:wps="http://schemas.microsoft.com/office/word/2010/wordprocessingShape" mc:Ignorable="w14 w15 w16se w16cid w16 w16cex w16sdtdh wp14">
+<w:endnotes xmlns:wpc="http://schemas.microsoft.com/office/word/2010/wordprocessingCanvas" xmlns:cx="http://schemas.microsoft.com/office/drawing/2014/chartex" xmlns:cx1="http://schemas.microsoft.com/office/drawing/2015/9/8/chartex" xmlns:cx2="http://schemas.microsoft.com/office/drawing/2015/10/21/chartex" xmlns:cx3="http://schemas.microsoft.com/office/drawing/2016/5/9/chartex" xmlns:cx4="http://schemas.microsoft.com/office/drawing/2016/5/10/chartex" xmlns:cx5="http://schemas.microsoft.com/office/drawing/2016/5/11/chartex" xmlns:cx6="http://schemas.microsoft.com/office/drawing/2016/5/12/chartex" xmlns:cx7="http://schemas.microsoft.com/office/drawing/2016/5/13/chartex" xmlns:cx8="http://schemas.microsoft.com/office/drawing/2016/5/14/chartex" xmlns:mc="http://schemas.openxmlformats.org/markup-compatibility/2006" xmlns:aink="http://schemas.microsoft.com/office/drawing/2016/ink" xmlns:am3d="http://schemas.microsoft.com/office/drawing/2017/model3d" xmlns:o="urn:schemas-microsoft-com:office:office" xmlns:r="http://schemas.openxmlformats.org/officeDocument/2006/relationships" xmlns:m="http://schemas.openxmlformats.org/officeDocument/2006/math" xmlns:v="urn:schemas-microsoft-com:vml" xmlns:wp14="http://schemas.microsoft.com/office/word/2010/wordprocessingDrawing" xmlns:wp="http://schemas.openxmlformats.org/drawingml/2006/wordprocessingDrawing" xmlns:w10="urn:schemas-microsoft-com:office:word" xmlns:w="http://schemas.openxmlformats.org/wordprocessingml/2006/main" xmlns:w14="http://schemas.microsoft.com/office/word/2010/wordml" xmlns:w15="http://schemas.microsoft.com/office/word/2012/wordml" xmlns:w16cex="http://schemas.microsoft.com/office/word/2018/wordml/cex" xmlns:w16cid="http://schemas.microsoft.com/office/word/2016/wordml/cid" xmlns:w16="http://schemas.microsoft.com/office/word/2018/wordml" xmlns:w16sdtdh="http://schemas.microsoft.com/office/word/2020/wordml/sdtdatahash" xmlns:w16se="http://schemas.microsoft.com/office/word/2015/wordml/symex" xmlns:wpg="http://schemas.microsoft.com/office/word/2010/wordprocessingGroup" xmlns:wpi="http://schemas.microsoft.com/office/word/2010/wordprocessingInk" xmlns:wne="http://schemas.microsoft.com/office/word/2006/wordml" xmlns:wps="http://schemas.microsoft.com/office/word/2010/wordprocessingShape" mc:Ignorable="w14 w15 w16se w16cid w16 w16cex w16sdtdh wp14">
   <w:endnote w:type="separator" w:id="-1">
     <w:p>
       <w:r>
@@ -12503,7 +12432,7 @@
 </file>
 
 <file path=word/footer1.xml><?xml version="1.0" encoding="utf-8"?>
-<w:ftr xmlns:wpc="http://schemas.microsoft.com/office/word/2010/wordprocessingCanvas" xmlns:cx="http://schemas.microsoft.com/office/drawing/2014/chartex" xmlns:cx1="http://schemas.microsoft.com/office/drawing/2015/9/8/chartex" xmlns:cx2="http://schemas.microsoft.com/office/drawing/2015/10/21/chartex" xmlns:cx3="http://schemas.microsoft.com/office/drawing/2016/5/9/chartex" xmlns:cx4="http://schemas.microsoft.com/office/drawing/2016/5/10/chartex" xmlns:cx5="http://schemas.microsoft.com/office/drawing/2016/5/11/chartex" xmlns:cx6="http://schemas.microsoft.com/office/drawing/2016/5/12/chartex" xmlns:cx7="http://schemas.microsoft.com/office/drawing/2016/5/13/chartex" xmlns:cx8="http://schemas.microsoft.com/office/drawing/2016/5/14/chartex" xmlns:mc="http://schemas.openxmlformats.org/markup-compatibility/2006" xmlns:aink="http://schemas.microsoft.com/office/drawing/2016/ink" xmlns:am3d="http://schemas.microsoft.com/office/drawing/2017/model3d" xmlns:o="urn:schemas-microsoft-com:office:office" xmlns:oel="http://schemas.microsoft.com/office/2019/extlst" xmlns:r="http://schemas.openxmlformats.org/officeDocument/2006/relationships" xmlns:m="http://schemas.openxmlformats.org/officeDocument/2006/math" xmlns:v="urn:schemas-microsoft-com:vml" xmlns:wp14="http://schemas.microsoft.com/office/word/2010/wordprocessingDrawing" xmlns:wp="http://schemas.openxmlformats.org/drawingml/2006/wordprocessingDrawing" xmlns:w10="urn:schemas-microsoft-com:office:word" xmlns:w="http://schemas.openxmlformats.org/wordprocessingml/2006/main" xmlns:w14="http://schemas.microsoft.com/office/word/2010/wordml" xmlns:w15="http://schemas.microsoft.com/office/word/2012/wordml" xmlns:w16cex="http://schemas.microsoft.com/office/word/2018/wordml/cex" xmlns:w16cid="http://schemas.microsoft.com/office/word/2016/wordml/cid" xmlns:w16="http://schemas.microsoft.com/office/word/2018/wordml" xmlns:w16sdtdh="http://schemas.microsoft.com/office/word/2020/wordml/sdtdatahash" xmlns:w16se="http://schemas.microsoft.com/office/word/2015/wordml/symex" xmlns:wpg="http://schemas.microsoft.com/office/word/2010/wordprocessingGroup" xmlns:wpi="http://schemas.microsoft.com/office/word/2010/wordprocessingInk" xmlns:wne="http://schemas.microsoft.com/office/word/2006/wordml" xmlns:wps="http://schemas.microsoft.com/office/word/2010/wordprocessingShape" mc:Ignorable="w14 w15 w16se w16cid w16 w16cex w16sdtdh wp14">
+<w:ftr xmlns:wpc="http://schemas.microsoft.com/office/word/2010/wordprocessingCanvas" xmlns:cx="http://schemas.microsoft.com/office/drawing/2014/chartex" xmlns:cx1="http://schemas.microsoft.com/office/drawing/2015/9/8/chartex" xmlns:cx2="http://schemas.microsoft.com/office/drawing/2015/10/21/chartex" xmlns:cx3="http://schemas.microsoft.com/office/drawing/2016/5/9/chartex" xmlns:cx4="http://schemas.microsoft.com/office/drawing/2016/5/10/chartex" xmlns:cx5="http://schemas.microsoft.com/office/drawing/2016/5/11/chartex" xmlns:cx6="http://schemas.microsoft.com/office/drawing/2016/5/12/chartex" xmlns:cx7="http://schemas.microsoft.com/office/drawing/2016/5/13/chartex" xmlns:cx8="http://schemas.microsoft.com/office/drawing/2016/5/14/chartex" xmlns:mc="http://schemas.openxmlformats.org/markup-compatibility/2006" xmlns:aink="http://schemas.microsoft.com/office/drawing/2016/ink" xmlns:am3d="http://schemas.microsoft.com/office/drawing/2017/model3d" xmlns:o="urn:schemas-microsoft-com:office:office" xmlns:r="http://schemas.openxmlformats.org/officeDocument/2006/relationships" xmlns:m="http://schemas.openxmlformats.org/officeDocument/2006/math" xmlns:v="urn:schemas-microsoft-com:vml" xmlns:wp14="http://schemas.microsoft.com/office/word/2010/wordprocessingDrawing" xmlns:wp="http://schemas.openxmlformats.org/drawingml/2006/wordprocessingDrawing" xmlns:w10="urn:schemas-microsoft-com:office:word" xmlns:w="http://schemas.openxmlformats.org/wordprocessingml/2006/main" xmlns:w14="http://schemas.microsoft.com/office/word/2010/wordml" xmlns:w15="http://schemas.microsoft.com/office/word/2012/wordml" xmlns:w16cex="http://schemas.microsoft.com/office/word/2018/wordml/cex" xmlns:w16cid="http://schemas.microsoft.com/office/word/2016/wordml/cid" xmlns:w16="http://schemas.microsoft.com/office/word/2018/wordml" xmlns:w16sdtdh="http://schemas.microsoft.com/office/word/2020/wordml/sdtdatahash" xmlns:w16se="http://schemas.microsoft.com/office/word/2015/wordml/symex" xmlns:wpg="http://schemas.microsoft.com/office/word/2010/wordprocessingGroup" xmlns:wpi="http://schemas.microsoft.com/office/word/2010/wordprocessingInk" xmlns:wne="http://schemas.microsoft.com/office/word/2006/wordml" xmlns:wps="http://schemas.microsoft.com/office/word/2010/wordprocessingShape" mc:Ignorable="w14 w15 w16se w16cid w16 w16cex w16sdtdh wp14">
   <w:p>
     <w:pPr>
       <w:pStyle w:val="Piedepgina"/>
@@ -12681,7 +12610,7 @@
             </wp:anchor>
           </w:drawing>
         </mc:Choice>
-        <mc:Fallback>
+        <mc:Fallback xmlns:oel="http://schemas.microsoft.com/office/2019/extlst">
           <w:pict>
             <v:shapetype w14:anchorId="6933B066" id="_x0000_t202" coordsize="21600,21600" o:spt="202" path="m,l,21600r21600,l21600,xe">
               <v:stroke joinstyle="miter"/>
@@ -12721,7 +12650,7 @@
                                   </pic:cNvPicPr>
                                 </pic:nvPicPr>
                                 <pic:blipFill>
-                                  <a:blip r:embed="rId1">
+                                  <a:blip r:embed="rId2">
                                     <a:extLst>
                                       <a:ext uri="{28A0092B-C50C-407E-A947-70E740481C1C}">
                                         <a14:useLocalDpi xmlns:a14="http://schemas.microsoft.com/office/drawing/2010/main" val="0"/>
@@ -12871,7 +12800,7 @@
             </wp:anchor>
           </w:drawing>
         </mc:Choice>
-        <mc:Fallback>
+        <mc:Fallback xmlns:oel="http://schemas.microsoft.com/office/2019/extlst">
           <w:pict>
             <v:line w14:anchorId="36B276D8" id="Conector recto 2" o:spid="_x0000_s1026" style="position:absolute;z-index:251679744;visibility:visible;mso-wrap-style:square;mso-width-percent:0;mso-wrap-distance-left:9pt;mso-wrap-distance-top:0;mso-wrap-distance-right:9pt;mso-wrap-distance-bottom:0;mso-position-horizontal:absolute;mso-position-horizontal-relative:text;mso-position-vertical:absolute;mso-position-vertical-relative:text;mso-width-percent:0;mso-width-relative:margin" from="-42.95pt,16.6pt" to="504.1pt,16.6pt" o:gfxdata="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" strokecolor="#365f91 [2404]" strokeweight="3pt"/>
           </w:pict>
@@ -12971,7 +12900,7 @@
             </wp:anchor>
           </w:drawing>
         </mc:Choice>
-        <mc:Fallback>
+        <mc:Fallback xmlns:oel="http://schemas.microsoft.com/office/2019/extlst">
           <w:pict>
             <v:shape w14:anchorId="345D4856" id="_x0000_s1039" type="#_x0000_t202" style="position:absolute;margin-left:301.6pt;margin-top:17.05pt;width:208.8pt;height:18pt;z-index:251681792;visibility:visible;mso-wrap-style:square;mso-width-percent:0;mso-height-percent:0;mso-wrap-distance-left:9pt;mso-wrap-distance-top:0;mso-wrap-distance-right:9pt;mso-wrap-distance-bottom:0;mso-position-horizontal:absolute;mso-position-horizontal-relative:text;mso-position-vertical:absolute;mso-position-vertical-relative:text;mso-width-percent:0;mso-height-percent:0;mso-width-relative:margin;mso-height-relative:margin;v-text-anchor:top" o:gfxdata="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" filled="f" stroked="f" strokeweight=".5pt">
               <v:textbox>
@@ -13075,7 +13004,7 @@
             </wp:anchor>
           </w:drawing>
         </mc:Choice>
-        <mc:Fallback>
+        <mc:Fallback xmlns:oel="http://schemas.microsoft.com/office/2019/extlst">
           <w:pict>
             <v:rect w14:anchorId="18324A32" id="Rectángulo 29" o:spid="_x0000_s1026" style="position:absolute;margin-left:17.85pt;margin-top:806.75pt;width:560.25pt;height:2.3pt;z-index:251662336;visibility:visible;mso-wrap-style:square;mso-width-percent:0;mso-height-percent:0;mso-wrap-distance-left:9pt;mso-wrap-distance-top:0;mso-wrap-distance-right:9pt;mso-wrap-distance-bottom:0;mso-position-horizontal:absolute;mso-position-horizontal-relative:text;mso-position-vertical:absolute;mso-position-vertical-relative:text;mso-width-percent:0;mso-height-percent:0;mso-width-relative:page;mso-height-relative:page;v-text-anchor:top" o:gfxdata="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" fillcolor="#bd0218" stroked="f"/>
           </w:pict>
@@ -13140,7 +13069,7 @@
             </wp:anchor>
           </w:drawing>
         </mc:Choice>
-        <mc:Fallback>
+        <mc:Fallback xmlns:oel="http://schemas.microsoft.com/office/2019/extlst">
           <w:pict>
             <v:rect w14:anchorId="20564416" id="Rectángulo 28" o:spid="_x0000_s1026" style="position:absolute;margin-left:17.85pt;margin-top:806.75pt;width:560.25pt;height:2.3pt;z-index:251661312;visibility:visible;mso-wrap-style:square;mso-width-percent:0;mso-height-percent:0;mso-wrap-distance-left:9pt;mso-wrap-distance-top:0;mso-wrap-distance-right:9pt;mso-wrap-distance-bottom:0;mso-position-horizontal:absolute;mso-position-horizontal-relative:text;mso-position-vertical:absolute;mso-position-vertical-relative:text;mso-width-percent:0;mso-height-percent:0;mso-width-relative:page;mso-height-relative:page;v-text-anchor:top" o:gfxdata="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" fillcolor="#bd0218" stroked="f"/>
           </w:pict>
@@ -13205,7 +13134,7 @@
             </wp:anchor>
           </w:drawing>
         </mc:Choice>
-        <mc:Fallback>
+        <mc:Fallback xmlns:oel="http://schemas.microsoft.com/office/2019/extlst">
           <w:pict>
             <v:rect w14:anchorId="7A082730" id="Rectángulo 27" o:spid="_x0000_s1026" style="position:absolute;margin-left:17.85pt;margin-top:806.75pt;width:560.25pt;height:2.3pt;z-index:251660288;visibility:visible;mso-wrap-style:square;mso-width-percent:0;mso-height-percent:0;mso-wrap-distance-left:9pt;mso-wrap-distance-top:0;mso-wrap-distance-right:9pt;mso-wrap-distance-bottom:0;mso-position-horizontal:absolute;mso-position-horizontal-relative:text;mso-position-vertical:absolute;mso-position-vertical-relative:text;mso-width-percent:0;mso-height-percent:0;mso-width-relative:page;mso-height-relative:page;v-text-anchor:top" o:gfxdata="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" fillcolor="#bd0218" stroked="f"/>
           </w:pict>
@@ -13270,7 +13199,7 @@
             </wp:anchor>
           </w:drawing>
         </mc:Choice>
-        <mc:Fallback>
+        <mc:Fallback xmlns:oel="http://schemas.microsoft.com/office/2019/extlst">
           <w:pict>
             <v:rect w14:anchorId="50E7650C" id="Rectángulo 26" o:spid="_x0000_s1026" style="position:absolute;margin-left:17.85pt;margin-top:806.75pt;width:560.25pt;height:2.3pt;z-index:251659264;visibility:visible;mso-wrap-style:square;mso-width-percent:0;mso-height-percent:0;mso-wrap-distance-left:9pt;mso-wrap-distance-top:0;mso-wrap-distance-right:9pt;mso-wrap-distance-bottom:0;mso-position-horizontal:absolute;mso-position-horizontal-relative:text;mso-position-vertical:absolute;mso-position-vertical-relative:text;mso-width-percent:0;mso-height-percent:0;mso-width-relative:page;mso-height-relative:page;v-text-anchor:top" o:gfxdata="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" fillcolor="#bd0218" stroked="f"/>
           </w:pict>
@@ -13288,7 +13217,7 @@
 </file>
 
 <file path=word/footnotes.xml><?xml version="1.0" encoding="utf-8"?>
-<w:footnotes xmlns:wpc="http://schemas.microsoft.com/office/word/2010/wordprocessingCanvas" xmlns:cx="http://schemas.microsoft.com/office/drawing/2014/chartex" xmlns:cx1="http://schemas.microsoft.com/office/drawing/2015/9/8/chartex" xmlns:cx2="http://schemas.microsoft.com/office/drawing/2015/10/21/chartex" xmlns:cx3="http://schemas.microsoft.com/office/drawing/2016/5/9/chartex" xmlns:cx4="http://schemas.microsoft.com/office/drawing/2016/5/10/chartex" xmlns:cx5="http://schemas.microsoft.com/office/drawing/2016/5/11/chartex" xmlns:cx6="http://schemas.microsoft.com/office/drawing/2016/5/12/chartex" xmlns:cx7="http://schemas.microsoft.com/office/drawing/2016/5/13/chartex" xmlns:cx8="http://schemas.microsoft.com/office/drawing/2016/5/14/chartex" xmlns:mc="http://schemas.openxmlformats.org/markup-compatibility/2006" xmlns:aink="http://schemas.microsoft.com/office/drawing/2016/ink" xmlns:am3d="http://schemas.microsoft.com/office/drawing/2017/model3d" xmlns:o="urn:schemas-microsoft-com:office:office" xmlns:oel="http://schemas.microsoft.com/office/2019/extlst" xmlns:r="http://schemas.openxmlformats.org/officeDocument/2006/relationships" xmlns:m="http://schemas.openxmlformats.org/officeDocument/2006/math" xmlns:v="urn:schemas-microsoft-com:vml" xmlns:wp14="http://schemas.microsoft.com/office/word/2010/wordprocessingDrawing" xmlns:wp="http://schemas.openxmlformats.org/drawingml/2006/wordprocessingDrawing" xmlns:w10="urn:schemas-microsoft-com:office:word" xmlns:w="http://schemas.openxmlformats.org/wordprocessingml/2006/main" xmlns:w14="http://schemas.microsoft.com/office/word/2010/wordml" xmlns:w15="http://schemas.microsoft.com/office/word/2012/wordml" xmlns:w16cex="http://schemas.microsoft.com/office/word/2018/wordml/cex" xmlns:w16cid="http://schemas.microsoft.com/office/word/2016/wordml/cid" xmlns:w16="http://schemas.microsoft.com/office/word/2018/wordml" xmlns:w16sdtdh="http://schemas.microsoft.com/office/word/2020/wordml/sdtdatahash" xmlns:w16se="http://schemas.microsoft.com/office/word/2015/wordml/symex" xmlns:wpg="http://schemas.microsoft.com/office/word/2010/wordprocessingGroup" xmlns:wpi="http://schemas.microsoft.com/office/word/2010/wordprocessingInk" xmlns:wne="http://schemas.microsoft.com/office/word/2006/wordml" xmlns:wps="http://schemas.microsoft.com/office/word/2010/wordprocessingShape" mc:Ignorable="w14 w15 w16se w16cid w16 w16cex w16sdtdh wp14">
+<w:footnotes xmlns:wpc="http://schemas.microsoft.com/office/word/2010/wordprocessingCanvas" xmlns:cx="http://schemas.microsoft.com/office/drawing/2014/chartex" xmlns:cx1="http://schemas.microsoft.com/office/drawing/2015/9/8/chartex" xmlns:cx2="http://schemas.microsoft.com/office/drawing/2015/10/21/chartex" xmlns:cx3="http://schemas.microsoft.com/office/drawing/2016/5/9/chartex" xmlns:cx4="http://schemas.microsoft.com/office/drawing/2016/5/10/chartex" xmlns:cx5="http://schemas.microsoft.com/office/drawing/2016/5/11/chartex" xmlns:cx6="http://schemas.microsoft.com/office/drawing/2016/5/12/chartex" xmlns:cx7="http://schemas.microsoft.com/office/drawing/2016/5/13/chartex" xmlns:cx8="http://schemas.microsoft.com/office/drawing/2016/5/14/chartex" xmlns:mc="http://schemas.openxmlformats.org/markup-compatibility/2006" xmlns:aink="http://schemas.microsoft.com/office/drawing/2016/ink" xmlns:am3d="http://schemas.microsoft.com/office/drawing/2017/model3d" xmlns:o="urn:schemas-microsoft-com:office:office" xmlns:r="http://schemas.openxmlformats.org/officeDocument/2006/relationships" xmlns:m="http://schemas.openxmlformats.org/officeDocument/2006/math" xmlns:v="urn:schemas-microsoft-com:vml" xmlns:wp14="http://schemas.microsoft.com/office/word/2010/wordprocessingDrawing" xmlns:wp="http://schemas.openxmlformats.org/drawingml/2006/wordprocessingDrawing" xmlns:w10="urn:schemas-microsoft-com:office:word" xmlns:w="http://schemas.openxmlformats.org/wordprocessingml/2006/main" xmlns:w14="http://schemas.microsoft.com/office/word/2010/wordml" xmlns:w15="http://schemas.microsoft.com/office/word/2012/wordml" xmlns:w16cex="http://schemas.microsoft.com/office/word/2018/wordml/cex" xmlns:w16cid="http://schemas.microsoft.com/office/word/2016/wordml/cid" xmlns:w16="http://schemas.microsoft.com/office/word/2018/wordml" xmlns:w16sdtdh="http://schemas.microsoft.com/office/word/2020/wordml/sdtdatahash" xmlns:w16se="http://schemas.microsoft.com/office/word/2015/wordml/symex" xmlns:wpg="http://schemas.microsoft.com/office/word/2010/wordprocessingGroup" xmlns:wpi="http://schemas.microsoft.com/office/word/2010/wordprocessingInk" xmlns:wne="http://schemas.microsoft.com/office/word/2006/wordml" xmlns:wps="http://schemas.microsoft.com/office/word/2010/wordprocessingShape" mc:Ignorable="w14 w15 w16se w16cid w16 w16cex w16sdtdh wp14">
   <w:footnote w:type="separator" w:id="-1">
     <w:p>
       <w:r>
@@ -13307,7 +13236,7 @@
 </file>
 
 <file path=word/header1.xml><?xml version="1.0" encoding="utf-8"?>
-<w:hdr xmlns:wpc="http://schemas.microsoft.com/office/word/2010/wordprocessingCanvas" xmlns:cx="http://schemas.microsoft.com/office/drawing/2014/chartex" xmlns:cx1="http://schemas.microsoft.com/office/drawing/2015/9/8/chartex" xmlns:cx2="http://schemas.microsoft.com/office/drawing/2015/10/21/chartex" xmlns:cx3="http://schemas.microsoft.com/office/drawing/2016/5/9/chartex" xmlns:cx4="http://schemas.microsoft.com/office/drawing/2016/5/10/chartex" xmlns:cx5="http://schemas.microsoft.com/office/drawing/2016/5/11/chartex" xmlns:cx6="http://schemas.microsoft.com/office/drawing/2016/5/12/chartex" xmlns:cx7="http://schemas.microsoft.com/office/drawing/2016/5/13/chartex" xmlns:cx8="http://schemas.microsoft.com/office/drawing/2016/5/14/chartex" xmlns:mc="http://schemas.openxmlformats.org/markup-compatibility/2006" xmlns:aink="http://schemas.microsoft.com/office/drawing/2016/ink" xmlns:am3d="http://schemas.microsoft.com/office/drawing/2017/model3d" xmlns:o="urn:schemas-microsoft-com:office:office" xmlns:oel="http://schemas.microsoft.com/office/2019/extlst" xmlns:r="http://schemas.openxmlformats.org/officeDocument/2006/relationships" xmlns:m="http://schemas.openxmlformats.org/officeDocument/2006/math" xmlns:v="urn:schemas-microsoft-com:vml" xmlns:wp14="http://schemas.microsoft.com/office/word/2010/wordprocessingDrawing" xmlns:wp="http://schemas.openxmlformats.org/drawingml/2006/wordprocessingDrawing" xmlns:w10="urn:schemas-microsoft-com:office:word" xmlns:w="http://schemas.openxmlformats.org/wordprocessingml/2006/main" xmlns:w14="http://schemas.microsoft.com/office/word/2010/wordml" xmlns:w15="http://schemas.microsoft.com/office/word/2012/wordml" xmlns:w16cex="http://schemas.microsoft.com/office/word/2018/wordml/cex" xmlns:w16cid="http://schemas.microsoft.com/office/word/2016/wordml/cid" xmlns:w16="http://schemas.microsoft.com/office/word/2018/wordml" xmlns:w16sdtdh="http://schemas.microsoft.com/office/word/2020/wordml/sdtdatahash" xmlns:w16se="http://schemas.microsoft.com/office/word/2015/wordml/symex" xmlns:wpg="http://schemas.microsoft.com/office/word/2010/wordprocessingGroup" xmlns:wpi="http://schemas.microsoft.com/office/word/2010/wordprocessingInk" xmlns:wne="http://schemas.microsoft.com/office/word/2006/wordml" xmlns:wps="http://schemas.microsoft.com/office/word/2010/wordprocessingShape" mc:Ignorable="w14 w15 w16se w16cid w16 w16cex w16sdtdh wp14">
+<w:hdr xmlns:wpc="http://schemas.microsoft.com/office/word/2010/wordprocessingCanvas" xmlns:cx="http://schemas.microsoft.com/office/drawing/2014/chartex" xmlns:cx1="http://schemas.microsoft.com/office/drawing/2015/9/8/chartex" xmlns:cx2="http://schemas.microsoft.com/office/drawing/2015/10/21/chartex" xmlns:cx3="http://schemas.microsoft.com/office/drawing/2016/5/9/chartex" xmlns:cx4="http://schemas.microsoft.com/office/drawing/2016/5/10/chartex" xmlns:cx5="http://schemas.microsoft.com/office/drawing/2016/5/11/chartex" xmlns:cx6="http://schemas.microsoft.com/office/drawing/2016/5/12/chartex" xmlns:cx7="http://schemas.microsoft.com/office/drawing/2016/5/13/chartex" xmlns:cx8="http://schemas.microsoft.com/office/drawing/2016/5/14/chartex" xmlns:mc="http://schemas.openxmlformats.org/markup-compatibility/2006" xmlns:aink="http://schemas.microsoft.com/office/drawing/2016/ink" xmlns:am3d="http://schemas.microsoft.com/office/drawing/2017/model3d" xmlns:o="urn:schemas-microsoft-com:office:office" xmlns:r="http://schemas.openxmlformats.org/officeDocument/2006/relationships" xmlns:m="http://schemas.openxmlformats.org/officeDocument/2006/math" xmlns:v="urn:schemas-microsoft-com:vml" xmlns:wp14="http://schemas.microsoft.com/office/word/2010/wordprocessingDrawing" xmlns:wp="http://schemas.openxmlformats.org/drawingml/2006/wordprocessingDrawing" xmlns:w10="urn:schemas-microsoft-com:office:word" xmlns:w="http://schemas.openxmlformats.org/wordprocessingml/2006/main" xmlns:w14="http://schemas.microsoft.com/office/word/2010/wordml" xmlns:w15="http://schemas.microsoft.com/office/word/2012/wordml" xmlns:w16cex="http://schemas.microsoft.com/office/word/2018/wordml/cex" xmlns:w16cid="http://schemas.microsoft.com/office/word/2016/wordml/cid" xmlns:w16="http://schemas.microsoft.com/office/word/2018/wordml" xmlns:w16sdtdh="http://schemas.microsoft.com/office/word/2020/wordml/sdtdatahash" xmlns:w16se="http://schemas.microsoft.com/office/word/2015/wordml/symex" xmlns:wpg="http://schemas.microsoft.com/office/word/2010/wordprocessingGroup" xmlns:wpi="http://schemas.microsoft.com/office/word/2010/wordprocessingInk" xmlns:wne="http://schemas.microsoft.com/office/word/2006/wordml" xmlns:wps="http://schemas.microsoft.com/office/word/2010/wordprocessingShape" mc:Ignorable="w14 w15 w16se w16cid w16 w16cex w16sdtdh wp14">
   <w:p>
     <w:pPr>
       <w:pStyle w:val="Encabezado"/>
@@ -13336,7 +13265,7 @@
           <v:path o:extrusionok="f" gradientshapeok="t" o:connecttype="rect"/>
           <o:lock v:ext="edit" aspectratio="t"/>
         </v:shapetype>
-        <v:shape id="WordPictureWatermark773172" o:spid="_x0000_s1029" type="#_x0000_t75" style="position:absolute;margin-left:0;margin-top:0;width:452.2pt;height:452.2pt;z-index:-251623424;mso-position-horizontal:center;mso-position-horizontal-relative:margin;mso-position-vertical:center;mso-position-vertical-relative:margin" o:allowincell="f">
+        <v:shape id="WordPictureWatermark773172" o:spid="_x0000_s2053" type="#_x0000_t75" style="position:absolute;margin-left:0;margin-top:0;width:452.2pt;height:452.2pt;z-index:-251623424;mso-position-horizontal:center;mso-position-horizontal-relative:margin;mso-position-vertical:center;mso-position-vertical-relative:margin" o:allowincell="f">
           <v:imagedata r:id="rId1" o:title="LOGO 2" gain="19661f" blacklevel="22938f"/>
           <w10:wrap anchorx="margin" anchory="margin"/>
         </v:shape>
@@ -13347,7 +13276,7 @@
 </file>
 
 <file path=word/header2.xml><?xml version="1.0" encoding="utf-8"?>
-<w:hdr xmlns:wpc="http://schemas.microsoft.com/office/word/2010/wordprocessingCanvas" xmlns:cx="http://schemas.microsoft.com/office/drawing/2014/chartex" xmlns:cx1="http://schemas.microsoft.com/office/drawing/2015/9/8/chartex" xmlns:cx2="http://schemas.microsoft.com/office/drawing/2015/10/21/chartex" xmlns:cx3="http://schemas.microsoft.com/office/drawing/2016/5/9/chartex" xmlns:cx4="http://schemas.microsoft.com/office/drawing/2016/5/10/chartex" xmlns:cx5="http://schemas.microsoft.com/office/drawing/2016/5/11/chartex" xmlns:cx6="http://schemas.microsoft.com/office/drawing/2016/5/12/chartex" xmlns:cx7="http://schemas.microsoft.com/office/drawing/2016/5/13/chartex" xmlns:cx8="http://schemas.microsoft.com/office/drawing/2016/5/14/chartex" xmlns:mc="http://schemas.openxmlformats.org/markup-compatibility/2006" xmlns:aink="http://schemas.microsoft.com/office/drawing/2016/ink" xmlns:am3d="http://schemas.microsoft.com/office/drawing/2017/model3d" xmlns:o="urn:schemas-microsoft-com:office:office" xmlns:oel="http://schemas.microsoft.com/office/2019/extlst" xmlns:r="http://schemas.openxmlformats.org/officeDocument/2006/relationships" xmlns:m="http://schemas.openxmlformats.org/officeDocument/2006/math" xmlns:v="urn:schemas-microsoft-com:vml" xmlns:wp14="http://schemas.microsoft.com/office/word/2010/wordprocessingDrawing" xmlns:wp="http://schemas.openxmlformats.org/drawingml/2006/wordprocessingDrawing" xmlns:w10="urn:schemas-microsoft-com:office:word" xmlns:w="http://schemas.openxmlformats.org/wordprocessingml/2006/main" xmlns:w14="http://schemas.microsoft.com/office/word/2010/wordml" xmlns:w15="http://schemas.microsoft.com/office/word/2012/wordml" xmlns:w16cex="http://schemas.microsoft.com/office/word/2018/wordml/cex" xmlns:w16cid="http://schemas.microsoft.com/office/word/2016/wordml/cid" xmlns:w16="http://schemas.microsoft.com/office/word/2018/wordml" xmlns:w16sdtdh="http://schemas.microsoft.com/office/word/2020/wordml/sdtdatahash" xmlns:w16se="http://schemas.microsoft.com/office/word/2015/wordml/symex" xmlns:wpg="http://schemas.microsoft.com/office/word/2010/wordprocessingGroup" xmlns:wpi="http://schemas.microsoft.com/office/word/2010/wordprocessingInk" xmlns:wne="http://schemas.microsoft.com/office/word/2006/wordml" xmlns:wps="http://schemas.microsoft.com/office/word/2010/wordprocessingShape" mc:Ignorable="w14 w15 w16se w16cid w16 w16cex w16sdtdh wp14">
+<w:hdr xmlns:wpc="http://schemas.microsoft.com/office/word/2010/wordprocessingCanvas" xmlns:cx="http://schemas.microsoft.com/office/drawing/2014/chartex" xmlns:cx1="http://schemas.microsoft.com/office/drawing/2015/9/8/chartex" xmlns:cx2="http://schemas.microsoft.com/office/drawing/2015/10/21/chartex" xmlns:cx3="http://schemas.microsoft.com/office/drawing/2016/5/9/chartex" xmlns:cx4="http://schemas.microsoft.com/office/drawing/2016/5/10/chartex" xmlns:cx5="http://schemas.microsoft.com/office/drawing/2016/5/11/chartex" xmlns:cx6="http://schemas.microsoft.com/office/drawing/2016/5/12/chartex" xmlns:cx7="http://schemas.microsoft.com/office/drawing/2016/5/13/chartex" xmlns:cx8="http://schemas.microsoft.com/office/drawing/2016/5/14/chartex" xmlns:mc="http://schemas.openxmlformats.org/markup-compatibility/2006" xmlns:aink="http://schemas.microsoft.com/office/drawing/2016/ink" xmlns:am3d="http://schemas.microsoft.com/office/drawing/2017/model3d" xmlns:o="urn:schemas-microsoft-com:office:office" xmlns:r="http://schemas.openxmlformats.org/officeDocument/2006/relationships" xmlns:m="http://schemas.openxmlformats.org/officeDocument/2006/math" xmlns:v="urn:schemas-microsoft-com:vml" xmlns:wp14="http://schemas.microsoft.com/office/word/2010/wordprocessingDrawing" xmlns:wp="http://schemas.openxmlformats.org/drawingml/2006/wordprocessingDrawing" xmlns:w10="urn:schemas-microsoft-com:office:word" xmlns:w="http://schemas.openxmlformats.org/wordprocessingml/2006/main" xmlns:w14="http://schemas.microsoft.com/office/word/2010/wordml" xmlns:w15="http://schemas.microsoft.com/office/word/2012/wordml" xmlns:w16cex="http://schemas.microsoft.com/office/word/2018/wordml/cex" xmlns:w16cid="http://schemas.microsoft.com/office/word/2016/wordml/cid" xmlns:w16="http://schemas.microsoft.com/office/word/2018/wordml" xmlns:w16sdtdh="http://schemas.microsoft.com/office/word/2020/wordml/sdtdatahash" xmlns:w16se="http://schemas.microsoft.com/office/word/2015/wordml/symex" xmlns:wpg="http://schemas.microsoft.com/office/word/2010/wordprocessingGroup" xmlns:wpi="http://schemas.microsoft.com/office/word/2010/wordprocessingInk" xmlns:wne="http://schemas.microsoft.com/office/word/2006/wordml" xmlns:wps="http://schemas.microsoft.com/office/word/2010/wordprocessingShape" mc:Ignorable="w14 w15 w16se w16cid w16 w16cex w16sdtdh wp14">
   <w:p>
     <w:pPr>
       <w:pStyle w:val="Ttulo1"/>
@@ -13466,7 +13395,7 @@
           <v:path o:extrusionok="f" gradientshapeok="t" o:connecttype="rect"/>
           <o:lock v:ext="edit" aspectratio="t"/>
         </v:shapetype>
-        <v:shape id="WordPictureWatermark155496658" o:spid="_x0000_s1034" type="#_x0000_t75" style="position:absolute;left:0;text-align:left;margin-left:17.7pt;margin-top:165.5pt;width:448.95pt;height:332.1pt;z-index:-251618304;mso-position-horizontal-relative:margin;mso-position-vertical-relative:margin" o:allowincell="f">
+        <v:shape id="WordPictureWatermark155496658" o:spid="_x0000_s2058" type="#_x0000_t75" style="position:absolute;left:0;text-align:left;margin-left:17.7pt;margin-top:165.5pt;width:448.95pt;height:332.1pt;z-index:-251618304;mso-position-horizontal-relative:margin;mso-position-vertical-relative:margin" o:allowincell="f">
           <v:imagedata r:id="rId2" o:title="GEOLOGOALTERNATIVO" gain="19661f" blacklevel="22938f"/>
           <w10:wrap anchorx="margin" anchory="margin"/>
         </v:shape>
@@ -13477,7 +13406,7 @@
 </file>
 
 <file path=word/header3.xml><?xml version="1.0" encoding="utf-8"?>
-<w:hdr xmlns:wpc="http://schemas.microsoft.com/office/word/2010/wordprocessingCanvas" xmlns:cx="http://schemas.microsoft.com/office/drawing/2014/chartex" xmlns:cx1="http://schemas.microsoft.com/office/drawing/2015/9/8/chartex" xmlns:cx2="http://schemas.microsoft.com/office/drawing/2015/10/21/chartex" xmlns:cx3="http://schemas.microsoft.com/office/drawing/2016/5/9/chartex" xmlns:cx4="http://schemas.microsoft.com/office/drawing/2016/5/10/chartex" xmlns:cx5="http://schemas.microsoft.com/office/drawing/2016/5/11/chartex" xmlns:cx6="http://schemas.microsoft.com/office/drawing/2016/5/12/chartex" xmlns:cx7="http://schemas.microsoft.com/office/drawing/2016/5/13/chartex" xmlns:cx8="http://schemas.microsoft.com/office/drawing/2016/5/14/chartex" xmlns:mc="http://schemas.openxmlformats.org/markup-compatibility/2006" xmlns:aink="http://schemas.microsoft.com/office/drawing/2016/ink" xmlns:am3d="http://schemas.microsoft.com/office/drawing/2017/model3d" xmlns:o="urn:schemas-microsoft-com:office:office" xmlns:oel="http://schemas.microsoft.com/office/2019/extlst" xmlns:r="http://schemas.openxmlformats.org/officeDocument/2006/relationships" xmlns:m="http://schemas.openxmlformats.org/officeDocument/2006/math" xmlns:v="urn:schemas-microsoft-com:vml" xmlns:wp14="http://schemas.microsoft.com/office/word/2010/wordprocessingDrawing" xmlns:wp="http://schemas.openxmlformats.org/drawingml/2006/wordprocessingDrawing" xmlns:w10="urn:schemas-microsoft-com:office:word" xmlns:w="http://schemas.openxmlformats.org/wordprocessingml/2006/main" xmlns:w14="http://schemas.microsoft.com/office/word/2010/wordml" xmlns:w15="http://schemas.microsoft.com/office/word/2012/wordml" xmlns:w16cex="http://schemas.microsoft.com/office/word/2018/wordml/cex" xmlns:w16cid="http://schemas.microsoft.com/office/word/2016/wordml/cid" xmlns:w16="http://schemas.microsoft.com/office/word/2018/wordml" xmlns:w16sdtdh="http://schemas.microsoft.com/office/word/2020/wordml/sdtdatahash" xmlns:w16se="http://schemas.microsoft.com/office/word/2015/wordml/symex" xmlns:wpg="http://schemas.microsoft.com/office/word/2010/wordprocessingGroup" xmlns:wpi="http://schemas.microsoft.com/office/word/2010/wordprocessingInk" xmlns:wne="http://schemas.microsoft.com/office/word/2006/wordml" xmlns:wps="http://schemas.microsoft.com/office/word/2010/wordprocessingShape" mc:Ignorable="w14 w15 w16se w16cid w16 w16cex w16sdtdh wp14">
+<w:hdr xmlns:wpc="http://schemas.microsoft.com/office/word/2010/wordprocessingCanvas" xmlns:cx="http://schemas.microsoft.com/office/drawing/2014/chartex" xmlns:cx1="http://schemas.microsoft.com/office/drawing/2015/9/8/chartex" xmlns:cx2="http://schemas.microsoft.com/office/drawing/2015/10/21/chartex" xmlns:cx3="http://schemas.microsoft.com/office/drawing/2016/5/9/chartex" xmlns:cx4="http://schemas.microsoft.com/office/drawing/2016/5/10/chartex" xmlns:cx5="http://schemas.microsoft.com/office/drawing/2016/5/11/chartex" xmlns:cx6="http://schemas.microsoft.com/office/drawing/2016/5/12/chartex" xmlns:cx7="http://schemas.microsoft.com/office/drawing/2016/5/13/chartex" xmlns:cx8="http://schemas.microsoft.com/office/drawing/2016/5/14/chartex" xmlns:mc="http://schemas.openxmlformats.org/markup-compatibility/2006" xmlns:aink="http://schemas.microsoft.com/office/drawing/2016/ink" xmlns:am3d="http://schemas.microsoft.com/office/drawing/2017/model3d" xmlns:o="urn:schemas-microsoft-com:office:office" xmlns:r="http://schemas.openxmlformats.org/officeDocument/2006/relationships" xmlns:m="http://schemas.openxmlformats.org/officeDocument/2006/math" xmlns:v="urn:schemas-microsoft-com:vml" xmlns:wp14="http://schemas.microsoft.com/office/word/2010/wordprocessingDrawing" xmlns:wp="http://schemas.openxmlformats.org/drawingml/2006/wordprocessingDrawing" xmlns:w10="urn:schemas-microsoft-com:office:word" xmlns:w="http://schemas.openxmlformats.org/wordprocessingml/2006/main" xmlns:w14="http://schemas.microsoft.com/office/word/2010/wordml" xmlns:w15="http://schemas.microsoft.com/office/word/2012/wordml" xmlns:w16cex="http://schemas.microsoft.com/office/word/2018/wordml/cex" xmlns:w16cid="http://schemas.microsoft.com/office/word/2016/wordml/cid" xmlns:w16="http://schemas.microsoft.com/office/word/2018/wordml" xmlns:w16sdtdh="http://schemas.microsoft.com/office/word/2020/wordml/sdtdatahash" xmlns:w16se="http://schemas.microsoft.com/office/word/2015/wordml/symex" xmlns:wpg="http://schemas.microsoft.com/office/word/2010/wordprocessingGroup" xmlns:wpi="http://schemas.microsoft.com/office/word/2010/wordprocessingInk" xmlns:wne="http://schemas.microsoft.com/office/word/2006/wordml" xmlns:wps="http://schemas.microsoft.com/office/word/2010/wordprocessingShape" mc:Ignorable="w14 w15 w16se w16cid w16 w16cex w16sdtdh wp14">
   <w:p>
     <w:pPr>
       <w:pStyle w:val="Encabezado"/>
@@ -13506,7 +13435,7 @@
           <v:path o:extrusionok="f" gradientshapeok="t" o:connecttype="rect"/>
           <o:lock v:ext="edit" aspectratio="t"/>
         </v:shapetype>
-        <v:shape id="WordPictureWatermark773171" o:spid="_x0000_s1028" type="#_x0000_t75" style="position:absolute;margin-left:0;margin-top:0;width:452.2pt;height:452.2pt;z-index:-251624448;mso-position-horizontal:center;mso-position-horizontal-relative:margin;mso-position-vertical:center;mso-position-vertical-relative:margin" o:allowincell="f">
+        <v:shape id="WordPictureWatermark773171" o:spid="_x0000_s2052" type="#_x0000_t75" style="position:absolute;margin-left:0;margin-top:0;width:452.2pt;height:452.2pt;z-index:-251624448;mso-position-horizontal:center;mso-position-horizontal-relative:margin;mso-position-vertical:center;mso-position-vertical-relative:margin" o:allowincell="f">
           <v:imagedata r:id="rId1" o:title="LOGO 2" gain="19661f" blacklevel="22938f"/>
           <w10:wrap anchorx="margin" anchory="margin"/>
         </v:shape>
@@ -13517,7 +13446,7 @@
 </file>
 
 <file path=word/header4.xml><?xml version="1.0" encoding="utf-8"?>
-<w:hdr xmlns:wpc="http://schemas.microsoft.com/office/word/2010/wordprocessingCanvas" xmlns:cx="http://schemas.microsoft.com/office/drawing/2014/chartex" xmlns:cx1="http://schemas.microsoft.com/office/drawing/2015/9/8/chartex" xmlns:cx2="http://schemas.microsoft.com/office/drawing/2015/10/21/chartex" xmlns:cx3="http://schemas.microsoft.com/office/drawing/2016/5/9/chartex" xmlns:cx4="http://schemas.microsoft.com/office/drawing/2016/5/10/chartex" xmlns:cx5="http://schemas.microsoft.com/office/drawing/2016/5/11/chartex" xmlns:cx6="http://schemas.microsoft.com/office/drawing/2016/5/12/chartex" xmlns:cx7="http://schemas.microsoft.com/office/drawing/2016/5/13/chartex" xmlns:cx8="http://schemas.microsoft.com/office/drawing/2016/5/14/chartex" xmlns:mc="http://schemas.openxmlformats.org/markup-compatibility/2006" xmlns:aink="http://schemas.microsoft.com/office/drawing/2016/ink" xmlns:am3d="http://schemas.microsoft.com/office/drawing/2017/model3d" xmlns:o="urn:schemas-microsoft-com:office:office" xmlns:oel="http://schemas.microsoft.com/office/2019/extlst" xmlns:r="http://schemas.openxmlformats.org/officeDocument/2006/relationships" xmlns:m="http://schemas.openxmlformats.org/officeDocument/2006/math" xmlns:v="urn:schemas-microsoft-com:vml" xmlns:wp14="http://schemas.microsoft.com/office/word/2010/wordprocessingDrawing" xmlns:wp="http://schemas.openxmlformats.org/drawingml/2006/wordprocessingDrawing" xmlns:w10="urn:schemas-microsoft-com:office:word" xmlns:w="http://schemas.openxmlformats.org/wordprocessingml/2006/main" xmlns:w14="http://schemas.microsoft.com/office/word/2010/wordml" xmlns:w15="http://schemas.microsoft.com/office/word/2012/wordml" xmlns:w16cex="http://schemas.microsoft.com/office/word/2018/wordml/cex" xmlns:w16cid="http://schemas.microsoft.com/office/word/2016/wordml/cid" xmlns:w16="http://schemas.microsoft.com/office/word/2018/wordml" xmlns:w16sdtdh="http://schemas.microsoft.com/office/word/2020/wordml/sdtdatahash" xmlns:w16se="http://schemas.microsoft.com/office/word/2015/wordml/symex" xmlns:wpg="http://schemas.microsoft.com/office/word/2010/wordprocessingGroup" xmlns:wpi="http://schemas.microsoft.com/office/word/2010/wordprocessingInk" xmlns:wne="http://schemas.microsoft.com/office/word/2006/wordml" xmlns:wps="http://schemas.microsoft.com/office/word/2010/wordprocessingShape" mc:Ignorable="w14 w15 w16se w16cid w16 w16cex w16sdtdh wp14">
+<w:hdr xmlns:wpc="http://schemas.microsoft.com/office/word/2010/wordprocessingCanvas" xmlns:cx="http://schemas.microsoft.com/office/drawing/2014/chartex" xmlns:cx1="http://schemas.microsoft.com/office/drawing/2015/9/8/chartex" xmlns:cx2="http://schemas.microsoft.com/office/drawing/2015/10/21/chartex" xmlns:cx3="http://schemas.microsoft.com/office/drawing/2016/5/9/chartex" xmlns:cx4="http://schemas.microsoft.com/office/drawing/2016/5/10/chartex" xmlns:cx5="http://schemas.microsoft.com/office/drawing/2016/5/11/chartex" xmlns:cx6="http://schemas.microsoft.com/office/drawing/2016/5/12/chartex" xmlns:cx7="http://schemas.microsoft.com/office/drawing/2016/5/13/chartex" xmlns:cx8="http://schemas.microsoft.com/office/drawing/2016/5/14/chartex" xmlns:mc="http://schemas.openxmlformats.org/markup-compatibility/2006" xmlns:aink="http://schemas.microsoft.com/office/drawing/2016/ink" xmlns:am3d="http://schemas.microsoft.com/office/drawing/2017/model3d" xmlns:o="urn:schemas-microsoft-com:office:office" xmlns:r="http://schemas.openxmlformats.org/officeDocument/2006/relationships" xmlns:m="http://schemas.openxmlformats.org/officeDocument/2006/math" xmlns:v="urn:schemas-microsoft-com:vml" xmlns:wp14="http://schemas.microsoft.com/office/word/2010/wordprocessingDrawing" xmlns:wp="http://schemas.openxmlformats.org/drawingml/2006/wordprocessingDrawing" xmlns:w10="urn:schemas-microsoft-com:office:word" xmlns:w="http://schemas.openxmlformats.org/wordprocessingml/2006/main" xmlns:w14="http://schemas.microsoft.com/office/word/2010/wordml" xmlns:w15="http://schemas.microsoft.com/office/word/2012/wordml" xmlns:w16cex="http://schemas.microsoft.com/office/word/2018/wordml/cex" xmlns:w16cid="http://schemas.microsoft.com/office/word/2016/wordml/cid" xmlns:w16="http://schemas.microsoft.com/office/word/2018/wordml" xmlns:w16sdtdh="http://schemas.microsoft.com/office/word/2020/wordml/sdtdatahash" xmlns:w16se="http://schemas.microsoft.com/office/word/2015/wordml/symex" xmlns:wpg="http://schemas.microsoft.com/office/word/2010/wordprocessingGroup" xmlns:wpi="http://schemas.microsoft.com/office/word/2010/wordprocessingInk" xmlns:wne="http://schemas.microsoft.com/office/word/2006/wordml" xmlns:wps="http://schemas.microsoft.com/office/word/2010/wordprocessingShape" mc:Ignorable="w14 w15 w16se w16cid w16 w16cex w16sdtdh wp14">
   <w:p>
     <w:pPr>
       <w:pStyle w:val="Encabezado"/>
@@ -13546,7 +13475,7 @@
           <v:path o:extrusionok="f" gradientshapeok="t" o:connecttype="rect"/>
           <o:lock v:ext="edit" aspectratio="t"/>
         </v:shapetype>
-        <v:shape id="WordPictureWatermark773175" o:spid="_x0000_s1032" type="#_x0000_t75" style="position:absolute;margin-left:0;margin-top:0;width:452.2pt;height:452.2pt;z-index:-251620352;mso-position-horizontal:center;mso-position-horizontal-relative:margin;mso-position-vertical:center;mso-position-vertical-relative:margin" o:allowincell="f">
+        <v:shape id="WordPictureWatermark773175" o:spid="_x0000_s2056" type="#_x0000_t75" style="position:absolute;margin-left:0;margin-top:0;width:452.2pt;height:452.2pt;z-index:-251620352;mso-position-horizontal:center;mso-position-horizontal-relative:margin;mso-position-vertical:center;mso-position-vertical-relative:margin" o:allowincell="f">
           <v:imagedata r:id="rId1" o:title="LOGO 2" gain="19661f" blacklevel="22938f"/>
           <w10:wrap anchorx="margin" anchory="margin"/>
         </v:shape>
@@ -13557,7 +13486,7 @@
 </file>
 
 <file path=word/header5.xml><?xml version="1.0" encoding="utf-8"?>
-<w:hdr xmlns:wpc="http://schemas.microsoft.com/office/word/2010/wordprocessingCanvas" xmlns:cx="http://schemas.microsoft.com/office/drawing/2014/chartex" xmlns:cx1="http://schemas.microsoft.com/office/drawing/2015/9/8/chartex" xmlns:cx2="http://schemas.microsoft.com/office/drawing/2015/10/21/chartex" xmlns:cx3="http://schemas.microsoft.com/office/drawing/2016/5/9/chartex" xmlns:cx4="http://schemas.microsoft.com/office/drawing/2016/5/10/chartex" xmlns:cx5="http://schemas.microsoft.com/office/drawing/2016/5/11/chartex" xmlns:cx6="http://schemas.microsoft.com/office/drawing/2016/5/12/chartex" xmlns:cx7="http://schemas.microsoft.com/office/drawing/2016/5/13/chartex" xmlns:cx8="http://schemas.microsoft.com/office/drawing/2016/5/14/chartex" xmlns:mc="http://schemas.openxmlformats.org/markup-compatibility/2006" xmlns:aink="http://schemas.microsoft.com/office/drawing/2016/ink" xmlns:am3d="http://schemas.microsoft.com/office/drawing/2017/model3d" xmlns:o="urn:schemas-microsoft-com:office:office" xmlns:oel="http://schemas.microsoft.com/office/2019/extlst" xmlns:r="http://schemas.openxmlformats.org/officeDocument/2006/relationships" xmlns:m="http://schemas.openxmlformats.org/officeDocument/2006/math" xmlns:v="urn:schemas-microsoft-com:vml" xmlns:wp14="http://schemas.microsoft.com/office/word/2010/wordprocessingDrawing" xmlns:wp="http://schemas.openxmlformats.org/drawingml/2006/wordprocessingDrawing" xmlns:w10="urn:schemas-microsoft-com:office:word" xmlns:w="http://schemas.openxmlformats.org/wordprocessingml/2006/main" xmlns:w14="http://schemas.microsoft.com/office/word/2010/wordml" xmlns:w15="http://schemas.microsoft.com/office/word/2012/wordml" xmlns:w16cex="http://schemas.microsoft.com/office/word/2018/wordml/cex" xmlns:w16cid="http://schemas.microsoft.com/office/word/2016/wordml/cid" xmlns:w16="http://schemas.microsoft.com/office/word/2018/wordml" xmlns:w16sdtdh="http://schemas.microsoft.com/office/word/2020/wordml/sdtdatahash" xmlns:w16se="http://schemas.microsoft.com/office/word/2015/wordml/symex" xmlns:wpg="http://schemas.microsoft.com/office/word/2010/wordprocessingGroup" xmlns:wpi="http://schemas.microsoft.com/office/word/2010/wordprocessingInk" xmlns:wne="http://schemas.microsoft.com/office/word/2006/wordml" xmlns:wps="http://schemas.microsoft.com/office/word/2010/wordprocessingShape" mc:Ignorable="w14 w15 w16se w16cid w16 w16cex w16sdtdh wp14">
+<w:hdr xmlns:wpc="http://schemas.microsoft.com/office/word/2010/wordprocessingCanvas" xmlns:cx="http://schemas.microsoft.com/office/drawing/2014/chartex" xmlns:cx1="http://schemas.microsoft.com/office/drawing/2015/9/8/chartex" xmlns:cx2="http://schemas.microsoft.com/office/drawing/2015/10/21/chartex" xmlns:cx3="http://schemas.microsoft.com/office/drawing/2016/5/9/chartex" xmlns:cx4="http://schemas.microsoft.com/office/drawing/2016/5/10/chartex" xmlns:cx5="http://schemas.microsoft.com/office/drawing/2016/5/11/chartex" xmlns:cx6="http://schemas.microsoft.com/office/drawing/2016/5/12/chartex" xmlns:cx7="http://schemas.microsoft.com/office/drawing/2016/5/13/chartex" xmlns:cx8="http://schemas.microsoft.com/office/drawing/2016/5/14/chartex" xmlns:mc="http://schemas.openxmlformats.org/markup-compatibility/2006" xmlns:aink="http://schemas.microsoft.com/office/drawing/2016/ink" xmlns:am3d="http://schemas.microsoft.com/office/drawing/2017/model3d" xmlns:o="urn:schemas-microsoft-com:office:office" xmlns:r="http://schemas.openxmlformats.org/officeDocument/2006/relationships" xmlns:m="http://schemas.openxmlformats.org/officeDocument/2006/math" xmlns:v="urn:schemas-microsoft-com:vml" xmlns:wp14="http://schemas.microsoft.com/office/word/2010/wordprocessingDrawing" xmlns:wp="http://schemas.openxmlformats.org/drawingml/2006/wordprocessingDrawing" xmlns:w10="urn:schemas-microsoft-com:office:word" xmlns:w="http://schemas.openxmlformats.org/wordprocessingml/2006/main" xmlns:w14="http://schemas.microsoft.com/office/word/2010/wordml" xmlns:w15="http://schemas.microsoft.com/office/word/2012/wordml" xmlns:w16cex="http://schemas.microsoft.com/office/word/2018/wordml/cex" xmlns:w16cid="http://schemas.microsoft.com/office/word/2016/wordml/cid" xmlns:w16="http://schemas.microsoft.com/office/word/2018/wordml" xmlns:w16sdtdh="http://schemas.microsoft.com/office/word/2020/wordml/sdtdatahash" xmlns:w16se="http://schemas.microsoft.com/office/word/2015/wordml/symex" xmlns:wpg="http://schemas.microsoft.com/office/word/2010/wordprocessingGroup" xmlns:wpi="http://schemas.microsoft.com/office/word/2010/wordprocessingInk" xmlns:wne="http://schemas.microsoft.com/office/word/2006/wordml" xmlns:wps="http://schemas.microsoft.com/office/word/2010/wordprocessingShape" mc:Ignorable="w14 w15 w16se w16cid w16 w16cex w16sdtdh wp14">
   <w:p>
     <w:pPr>
       <w:pStyle w:val="Ttulo1"/>
@@ -13596,7 +13525,7 @@
           <v:path o:extrusionok="f" gradientshapeok="t" o:connecttype="rect"/>
           <o:lock v:ext="edit" aspectratio="t"/>
         </v:shapetype>
-        <v:shape id="WordPictureWatermark773176" o:spid="_x0000_s1033" type="#_x0000_t75" style="position:absolute;left:0;text-align:left;margin-left:0;margin-top:0;width:452.2pt;height:452.2pt;z-index:-251619328;mso-position-horizontal:center;mso-position-horizontal-relative:margin;mso-position-vertical:center;mso-position-vertical-relative:margin" o:allowincell="f">
+        <v:shape id="WordPictureWatermark773176" o:spid="_x0000_s2057" type="#_x0000_t75" style="position:absolute;left:0;text-align:left;margin-left:0;margin-top:0;width:452.2pt;height:452.2pt;z-index:-251619328;mso-position-horizontal:center;mso-position-horizontal-relative:margin;mso-position-vertical:center;mso-position-vertical-relative:margin" o:allowincell="f">
           <v:imagedata r:id="rId1" o:title="LOGO 2" gain="19661f" blacklevel="22938f"/>
           <w10:wrap anchorx="margin" anchory="margin"/>
         </v:shape>
@@ -13755,7 +13684,7 @@
 </file>
 
 <file path=word/header6.xml><?xml version="1.0" encoding="utf-8"?>
-<w:hdr xmlns:wpc="http://schemas.microsoft.com/office/word/2010/wordprocessingCanvas" xmlns:cx="http://schemas.microsoft.com/office/drawing/2014/chartex" xmlns:cx1="http://schemas.microsoft.com/office/drawing/2015/9/8/chartex" xmlns:cx2="http://schemas.microsoft.com/office/drawing/2015/10/21/chartex" xmlns:cx3="http://schemas.microsoft.com/office/drawing/2016/5/9/chartex" xmlns:cx4="http://schemas.microsoft.com/office/drawing/2016/5/10/chartex" xmlns:cx5="http://schemas.microsoft.com/office/drawing/2016/5/11/chartex" xmlns:cx6="http://schemas.microsoft.com/office/drawing/2016/5/12/chartex" xmlns:cx7="http://schemas.microsoft.com/office/drawing/2016/5/13/chartex" xmlns:cx8="http://schemas.microsoft.com/office/drawing/2016/5/14/chartex" xmlns:mc="http://schemas.openxmlformats.org/markup-compatibility/2006" xmlns:aink="http://schemas.microsoft.com/office/drawing/2016/ink" xmlns:am3d="http://schemas.microsoft.com/office/drawing/2017/model3d" xmlns:o="urn:schemas-microsoft-com:office:office" xmlns:oel="http://schemas.microsoft.com/office/2019/extlst" xmlns:r="http://schemas.openxmlformats.org/officeDocument/2006/relationships" xmlns:m="http://schemas.openxmlformats.org/officeDocument/2006/math" xmlns:v="urn:schemas-microsoft-com:vml" xmlns:wp14="http://schemas.microsoft.com/office/word/2010/wordprocessingDrawing" xmlns:wp="http://schemas.openxmlformats.org/drawingml/2006/wordprocessingDrawing" xmlns:w10="urn:schemas-microsoft-com:office:word" xmlns:w="http://schemas.openxmlformats.org/wordprocessingml/2006/main" xmlns:w14="http://schemas.microsoft.com/office/word/2010/wordml" xmlns:w15="http://schemas.microsoft.com/office/word/2012/wordml" xmlns:w16cex="http://schemas.microsoft.com/office/word/2018/wordml/cex" xmlns:w16cid="http://schemas.microsoft.com/office/word/2016/wordml/cid" xmlns:w16="http://schemas.microsoft.com/office/word/2018/wordml" xmlns:w16sdtdh="http://schemas.microsoft.com/office/word/2020/wordml/sdtdatahash" xmlns:w16se="http://schemas.microsoft.com/office/word/2015/wordml/symex" xmlns:wpg="http://schemas.microsoft.com/office/word/2010/wordprocessingGroup" xmlns:wpi="http://schemas.microsoft.com/office/word/2010/wordprocessingInk" xmlns:wne="http://schemas.microsoft.com/office/word/2006/wordml" xmlns:wps="http://schemas.microsoft.com/office/word/2010/wordprocessingShape" mc:Ignorable="w14 w15 w16se w16cid w16 w16cex w16sdtdh wp14">
+<w:hdr xmlns:wpc="http://schemas.microsoft.com/office/word/2010/wordprocessingCanvas" xmlns:cx="http://schemas.microsoft.com/office/drawing/2014/chartex" xmlns:cx1="http://schemas.microsoft.com/office/drawing/2015/9/8/chartex" xmlns:cx2="http://schemas.microsoft.com/office/drawing/2015/10/21/chartex" xmlns:cx3="http://schemas.microsoft.com/office/drawing/2016/5/9/chartex" xmlns:cx4="http://schemas.microsoft.com/office/drawing/2016/5/10/chartex" xmlns:cx5="http://schemas.microsoft.com/office/drawing/2016/5/11/chartex" xmlns:cx6="http://schemas.microsoft.com/office/drawing/2016/5/12/chartex" xmlns:cx7="http://schemas.microsoft.com/office/drawing/2016/5/13/chartex" xmlns:cx8="http://schemas.microsoft.com/office/drawing/2016/5/14/chartex" xmlns:mc="http://schemas.openxmlformats.org/markup-compatibility/2006" xmlns:aink="http://schemas.microsoft.com/office/drawing/2016/ink" xmlns:am3d="http://schemas.microsoft.com/office/drawing/2017/model3d" xmlns:o="urn:schemas-microsoft-com:office:office" xmlns:r="http://schemas.openxmlformats.org/officeDocument/2006/relationships" xmlns:m="http://schemas.openxmlformats.org/officeDocument/2006/math" xmlns:v="urn:schemas-microsoft-com:vml" xmlns:wp14="http://schemas.microsoft.com/office/word/2010/wordprocessingDrawing" xmlns:wp="http://schemas.openxmlformats.org/drawingml/2006/wordprocessingDrawing" xmlns:w10="urn:schemas-microsoft-com:office:word" xmlns:w="http://schemas.openxmlformats.org/wordprocessingml/2006/main" xmlns:w14="http://schemas.microsoft.com/office/word/2010/wordml" xmlns:w15="http://schemas.microsoft.com/office/word/2012/wordml" xmlns:w16cex="http://schemas.microsoft.com/office/word/2018/wordml/cex" xmlns:w16cid="http://schemas.microsoft.com/office/word/2016/wordml/cid" xmlns:w16="http://schemas.microsoft.com/office/word/2018/wordml" xmlns:w16sdtdh="http://schemas.microsoft.com/office/word/2020/wordml/sdtdatahash" xmlns:w16se="http://schemas.microsoft.com/office/word/2015/wordml/symex" xmlns:wpg="http://schemas.microsoft.com/office/word/2010/wordprocessingGroup" xmlns:wpi="http://schemas.microsoft.com/office/word/2010/wordprocessingInk" xmlns:wne="http://schemas.microsoft.com/office/word/2006/wordml" xmlns:wps="http://schemas.microsoft.com/office/word/2010/wordprocessingShape" mc:Ignorable="w14 w15 w16se w16cid w16 w16cex w16sdtdh wp14">
   <w:p>
     <w:pPr>
       <w:pStyle w:val="Encabezado"/>
@@ -13784,7 +13713,7 @@
           <v:path o:extrusionok="f" gradientshapeok="t" o:connecttype="rect"/>
           <o:lock v:ext="edit" aspectratio="t"/>
         </v:shapetype>
-        <v:shape id="WordPictureWatermark773174" o:spid="_x0000_s1031" type="#_x0000_t75" style="position:absolute;margin-left:0;margin-top:0;width:452.2pt;height:452.2pt;z-index:-251621376;mso-position-horizontal:center;mso-position-horizontal-relative:margin;mso-position-vertical:center;mso-position-vertical-relative:margin" o:allowincell="f">
+        <v:shape id="WordPictureWatermark773174" o:spid="_x0000_s2055" type="#_x0000_t75" style="position:absolute;margin-left:0;margin-top:0;width:452.2pt;height:452.2pt;z-index:-251621376;mso-position-horizontal:center;mso-position-horizontal-relative:margin;mso-position-vertical:center;mso-position-vertical-relative:margin" o:allowincell="f">
           <v:imagedata r:id="rId1" o:title="LOGO 2" gain="19661f" blacklevel="22938f"/>
           <w10:wrap anchorx="margin" anchory="margin"/>
         </v:shape>
@@ -13795,7 +13724,7 @@
 </file>
 
 <file path=word/numbering.xml><?xml version="1.0" encoding="utf-8"?>
-<w:numbering xmlns:wpc="http://schemas.microsoft.com/office/word/2010/wordprocessingCanvas" xmlns:cx="http://schemas.microsoft.com/office/drawing/2014/chartex" xmlns:cx1="http://schemas.microsoft.com/office/drawing/2015/9/8/chartex" xmlns:cx2="http://schemas.microsoft.com/office/drawing/2015/10/21/chartex" xmlns:cx3="http://schemas.microsoft.com/office/drawing/2016/5/9/chartex" xmlns:cx4="http://schemas.microsoft.com/office/drawing/2016/5/10/chartex" xmlns:cx5="http://schemas.microsoft.com/office/drawing/2016/5/11/chartex" xmlns:cx6="http://schemas.microsoft.com/office/drawing/2016/5/12/chartex" xmlns:cx7="http://schemas.microsoft.com/office/drawing/2016/5/13/chartex" xmlns:cx8="http://schemas.microsoft.com/office/drawing/2016/5/14/chartex" xmlns:mc="http://schemas.openxmlformats.org/markup-compatibility/2006" xmlns:aink="http://schemas.microsoft.com/office/drawing/2016/ink" xmlns:am3d="http://schemas.microsoft.com/office/drawing/2017/model3d" xmlns:o="urn:schemas-microsoft-com:office:office" xmlns:oel="http://schemas.microsoft.com/office/2019/extlst" xmlns:r="http://schemas.openxmlformats.org/officeDocument/2006/relationships" xmlns:m="http://schemas.openxmlformats.org/officeDocument/2006/math" xmlns:v="urn:schemas-microsoft-com:vml" xmlns:wp14="http://schemas.microsoft.com/office/word/2010/wordprocessingDrawing" xmlns:wp="http://schemas.openxmlformats.org/drawingml/2006/wordprocessingDrawing" xmlns:w10="urn:schemas-microsoft-com:office:word" xmlns:w="http://schemas.openxmlformats.org/wordprocessingml/2006/main" xmlns:w14="http://schemas.microsoft.com/office/word/2010/wordml" xmlns:w15="http://schemas.microsoft.com/office/word/2012/wordml" xmlns:w16cex="http://schemas.microsoft.com/office/word/2018/wordml/cex" xmlns:w16cid="http://schemas.microsoft.com/office/word/2016/wordml/cid" xmlns:w16="http://schemas.microsoft.com/office/word/2018/wordml" xmlns:w16sdtdh="http://schemas.microsoft.com/office/word/2020/wordml/sdtdatahash" xmlns:w16se="http://schemas.microsoft.com/office/word/2015/wordml/symex" xmlns:wpg="http://schemas.microsoft.com/office/word/2010/wordprocessingGroup" xmlns:wpi="http://schemas.microsoft.com/office/word/2010/wordprocessingInk" xmlns:wne="http://schemas.microsoft.com/office/word/2006/wordml" xmlns:wps="http://schemas.microsoft.com/office/word/2010/wordprocessingShape" mc:Ignorable="w14 w15 w16se w16cid w16 w16cex w16sdtdh wp14">
+<w:numbering xmlns:wpc="http://schemas.microsoft.com/office/word/2010/wordprocessingCanvas" xmlns:cx="http://schemas.microsoft.com/office/drawing/2014/chartex" xmlns:cx1="http://schemas.microsoft.com/office/drawing/2015/9/8/chartex" xmlns:cx2="http://schemas.microsoft.com/office/drawing/2015/10/21/chartex" xmlns:cx3="http://schemas.microsoft.com/office/drawing/2016/5/9/chartex" xmlns:cx4="http://schemas.microsoft.com/office/drawing/2016/5/10/chartex" xmlns:cx5="http://schemas.microsoft.com/office/drawing/2016/5/11/chartex" xmlns:cx6="http://schemas.microsoft.com/office/drawing/2016/5/12/chartex" xmlns:cx7="http://schemas.microsoft.com/office/drawing/2016/5/13/chartex" xmlns:cx8="http://schemas.microsoft.com/office/drawing/2016/5/14/chartex" xmlns:mc="http://schemas.openxmlformats.org/markup-compatibility/2006" xmlns:aink="http://schemas.microsoft.com/office/drawing/2016/ink" xmlns:am3d="http://schemas.microsoft.com/office/drawing/2017/model3d" xmlns:o="urn:schemas-microsoft-com:office:office" xmlns:r="http://schemas.openxmlformats.org/officeDocument/2006/relationships" xmlns:m="http://schemas.openxmlformats.org/officeDocument/2006/math" xmlns:v="urn:schemas-microsoft-com:vml" xmlns:wp14="http://schemas.microsoft.com/office/word/2010/wordprocessingDrawing" xmlns:wp="http://schemas.openxmlformats.org/drawingml/2006/wordprocessingDrawing" xmlns:w10="urn:schemas-microsoft-com:office:word" xmlns:w="http://schemas.openxmlformats.org/wordprocessingml/2006/main" xmlns:w14="http://schemas.microsoft.com/office/word/2010/wordml" xmlns:w15="http://schemas.microsoft.com/office/word/2012/wordml" xmlns:w16cex="http://schemas.microsoft.com/office/word/2018/wordml/cex" xmlns:w16cid="http://schemas.microsoft.com/office/word/2016/wordml/cid" xmlns:w16="http://schemas.microsoft.com/office/word/2018/wordml" xmlns:w16sdtdh="http://schemas.microsoft.com/office/word/2020/wordml/sdtdatahash" xmlns:w16se="http://schemas.microsoft.com/office/word/2015/wordml/symex" xmlns:wpg="http://schemas.microsoft.com/office/word/2010/wordprocessingGroup" xmlns:wpi="http://schemas.microsoft.com/office/word/2010/wordprocessingInk" xmlns:wne="http://schemas.microsoft.com/office/word/2006/wordml" xmlns:wps="http://schemas.microsoft.com/office/word/2010/wordprocessingShape" mc:Ignorable="w14 w15 w16se w16cid w16 w16cex w16sdtdh wp14">
   <w:abstractNum w:abstractNumId="0" w15:restartNumberingAfterBreak="0">
     <w:nsid w:val="00B66D49"/>
     <w:multiLevelType w:val="hybridMultilevel"/>
@@ -16684,37 +16613,37 @@
       </w:rPr>
     </w:lvl>
   </w:abstractNum>
-  <w:num w:numId="1" w16cid:durableId="3212617">
+  <w:num w:numId="1">
     <w:abstractNumId w:val="5"/>
   </w:num>
-  <w:num w:numId="2" w16cid:durableId="1682200742">
+  <w:num w:numId="2">
     <w:abstractNumId w:val="8"/>
   </w:num>
-  <w:num w:numId="3" w16cid:durableId="1953509978">
+  <w:num w:numId="3">
     <w:abstractNumId w:val="19"/>
   </w:num>
-  <w:num w:numId="4" w16cid:durableId="1916822122">
+  <w:num w:numId="4">
     <w:abstractNumId w:val="16"/>
   </w:num>
-  <w:num w:numId="5" w16cid:durableId="20783744">
+  <w:num w:numId="5">
     <w:abstractNumId w:val="2"/>
   </w:num>
-  <w:num w:numId="6" w16cid:durableId="1028987710">
+  <w:num w:numId="6">
     <w:abstractNumId w:val="24"/>
   </w:num>
-  <w:num w:numId="7" w16cid:durableId="1488202213">
+  <w:num w:numId="7">
     <w:abstractNumId w:val="20"/>
   </w:num>
-  <w:num w:numId="8" w16cid:durableId="1639526084">
+  <w:num w:numId="8">
     <w:abstractNumId w:val="11"/>
   </w:num>
-  <w:num w:numId="9" w16cid:durableId="2106026804">
+  <w:num w:numId="9">
     <w:abstractNumId w:val="7"/>
   </w:num>
-  <w:num w:numId="10" w16cid:durableId="1606646273">
+  <w:num w:numId="10">
     <w:abstractNumId w:val="21"/>
   </w:num>
-  <w:num w:numId="11" w16cid:durableId="1767261865">
+  <w:num w:numId="11">
     <w:abstractNumId w:val="22"/>
     <w:lvlOverride w:ilvl="0">
       <w:startOverride w:val="7"/>
@@ -16744,49 +16673,49 @@
       <w:startOverride w:val="1"/>
     </w:lvlOverride>
   </w:num>
-  <w:num w:numId="12" w16cid:durableId="1421020660">
+  <w:num w:numId="12">
     <w:abstractNumId w:val="22"/>
   </w:num>
-  <w:num w:numId="13" w16cid:durableId="1834106516">
+  <w:num w:numId="13">
     <w:abstractNumId w:val="0"/>
   </w:num>
-  <w:num w:numId="14" w16cid:durableId="60297904">
+  <w:num w:numId="14">
     <w:abstractNumId w:val="23"/>
   </w:num>
-  <w:num w:numId="15" w16cid:durableId="778526227">
+  <w:num w:numId="15">
     <w:abstractNumId w:val="12"/>
   </w:num>
-  <w:num w:numId="16" w16cid:durableId="1987855404">
+  <w:num w:numId="16">
     <w:abstractNumId w:val="15"/>
   </w:num>
-  <w:num w:numId="17" w16cid:durableId="1369796720">
+  <w:num w:numId="17">
     <w:abstractNumId w:val="6"/>
   </w:num>
-  <w:num w:numId="18" w16cid:durableId="549265498">
+  <w:num w:numId="18">
     <w:abstractNumId w:val="13"/>
   </w:num>
-  <w:num w:numId="19" w16cid:durableId="13583780">
+  <w:num w:numId="19">
     <w:abstractNumId w:val="10"/>
   </w:num>
-  <w:num w:numId="20" w16cid:durableId="1606841678">
+  <w:num w:numId="20">
     <w:abstractNumId w:val="14"/>
   </w:num>
-  <w:num w:numId="21" w16cid:durableId="1520585443">
+  <w:num w:numId="21">
     <w:abstractNumId w:val="1"/>
   </w:num>
-  <w:num w:numId="22" w16cid:durableId="745079930">
+  <w:num w:numId="22">
     <w:abstractNumId w:val="4"/>
   </w:num>
-  <w:num w:numId="23" w16cid:durableId="1409693265">
+  <w:num w:numId="23">
     <w:abstractNumId w:val="17"/>
   </w:num>
-  <w:num w:numId="24" w16cid:durableId="1692341526">
+  <w:num w:numId="24">
     <w:abstractNumId w:val="18"/>
   </w:num>
-  <w:num w:numId="25" w16cid:durableId="798493633">
+  <w:num w:numId="25">
     <w:abstractNumId w:val="9"/>
   </w:num>
-  <w:num w:numId="26" w16cid:durableId="377316076">
+  <w:num w:numId="26">
     <w:abstractNumId w:val="3"/>
   </w:num>
 </w:numbering>

</xml_diff>

<commit_message>
SE ELIMINO EL PM  de las horas en formato 24H
</commit_message>
<xml_diff>
--- a/contrato_corto_plazo.docx
+++ b/contrato_corto_plazo.docx
@@ -25,14 +25,12 @@
         </w:rPr>
         <w:t xml:space="preserve"> </w:t>
       </w:r>
-      <w:proofErr w:type="spellStart"/>
       <w:r>
         <w:rPr>
           <w:rFonts w:ascii="Arial Rounded MT Bold" w:hAnsi="Arial Rounded MT Bold"/>
         </w:rPr>
         <w:t>N°</w:t>
       </w:r>
-      <w:proofErr w:type="spellEnd"/>
       <w:r>
         <w:rPr>
           <w:rFonts w:ascii="Arial Rounded MT Bold" w:hAnsi="Arial Rounded MT Bold"/>
@@ -315,25 +313,7 @@
           <w:sz w:val="20"/>
           <w:szCs w:val="20"/>
         </w:rPr>
-        <w:t xml:space="preserve"> inscrita en la Partida Electrónica </w:t>
-      </w:r>
-      <w:proofErr w:type="spellStart"/>
-      <w:r>
-        <w:rPr>
-          <w:rFonts w:ascii="Arial Rounded MT Bold" w:hAnsi="Arial Rounded MT Bold"/>
-          <w:sz w:val="20"/>
-          <w:szCs w:val="20"/>
-        </w:rPr>
-        <w:t>N°</w:t>
-      </w:r>
-      <w:proofErr w:type="spellEnd"/>
-      <w:r>
-        <w:rPr>
-          <w:rFonts w:ascii="Arial Rounded MT Bold" w:hAnsi="Arial Rounded MT Bold"/>
-          <w:sz w:val="20"/>
-          <w:szCs w:val="20"/>
-        </w:rPr>
-        <w:t xml:space="preserve"> </w:t>
+        <w:t xml:space="preserve"> inscrita en la Partida Electrónica N° </w:t>
       </w:r>
       <w:r>
         <w:rPr>
@@ -349,25 +329,7 @@
           <w:sz w:val="20"/>
           <w:szCs w:val="20"/>
         </w:rPr>
-        <w:t xml:space="preserve"> del Registro de Personas Jurídicas de Zona Registral </w:t>
-      </w:r>
-      <w:proofErr w:type="spellStart"/>
-      <w:r>
-        <w:rPr>
-          <w:rFonts w:ascii="Arial Rounded MT Bold" w:hAnsi="Arial Rounded MT Bold"/>
-          <w:sz w:val="20"/>
-          <w:szCs w:val="20"/>
-        </w:rPr>
-        <w:t>N°</w:t>
-      </w:r>
-      <w:proofErr w:type="spellEnd"/>
-      <w:r>
-        <w:rPr>
-          <w:rFonts w:ascii="Arial Rounded MT Bold" w:hAnsi="Arial Rounded MT Bold"/>
-          <w:sz w:val="20"/>
-          <w:szCs w:val="20"/>
-        </w:rPr>
-        <w:t xml:space="preserve"> III – C – Oficina Registral </w:t>
+        <w:t xml:space="preserve"> del Registro de Personas Jurídicas de Zona Registral N° III – C – Oficina Registral </w:t>
       </w:r>
       <w:r>
         <w:rPr>
@@ -399,25 +361,7 @@
           <w:sz w:val="20"/>
           <w:szCs w:val="20"/>
         </w:rPr>
-        <w:t xml:space="preserve">, identificado con DNI </w:t>
-      </w:r>
-      <w:proofErr w:type="spellStart"/>
-      <w:r>
-        <w:rPr>
-          <w:rFonts w:ascii="Arial Rounded MT Bold" w:hAnsi="Arial Rounded MT Bold"/>
-          <w:sz w:val="20"/>
-          <w:szCs w:val="20"/>
-        </w:rPr>
-        <w:t>N°</w:t>
-      </w:r>
-      <w:proofErr w:type="spellEnd"/>
-      <w:r>
-        <w:rPr>
-          <w:rFonts w:ascii="Arial Rounded MT Bold" w:hAnsi="Arial Rounded MT Bold"/>
-          <w:sz w:val="20"/>
-          <w:szCs w:val="20"/>
-        </w:rPr>
-        <w:t xml:space="preserve"> </w:t>
+        <w:t xml:space="preserve">, identificado con DNI N° </w:t>
       </w:r>
       <w:r>
         <w:rPr>
@@ -473,25 +417,7 @@
           <w:sz w:val="20"/>
           <w:szCs w:val="20"/>
         </w:rPr>
-        <w:t xml:space="preserve"> Belaunde </w:t>
-      </w:r>
-      <w:proofErr w:type="spellStart"/>
-      <w:r>
-        <w:rPr>
-          <w:rFonts w:ascii="Arial Rounded MT Bold" w:hAnsi="Arial Rounded MT Bold"/>
-          <w:sz w:val="20"/>
-          <w:szCs w:val="20"/>
-        </w:rPr>
-        <w:t>N°</w:t>
-      </w:r>
-      <w:proofErr w:type="spellEnd"/>
-      <w:r>
-        <w:rPr>
-          <w:rFonts w:ascii="Arial Rounded MT Bold" w:hAnsi="Arial Rounded MT Bold"/>
-          <w:sz w:val="20"/>
-          <w:szCs w:val="20"/>
-        </w:rPr>
-        <w:t xml:space="preserve"> 318 - </w:t>
+        <w:t xml:space="preserve"> Belaunde N° 318 - </w:t>
       </w:r>
       <w:r>
         <w:rPr>
@@ -614,25 +540,7 @@
           <w:sz w:val="20"/>
           <w:szCs w:val="20"/>
         </w:rPr>
-        <w:t xml:space="preserve"> </w:t>
-      </w:r>
-      <w:proofErr w:type="spellStart"/>
-      <w:r>
-        <w:rPr>
-          <w:rFonts w:ascii="Arial Rounded MT Bold" w:hAnsi="Arial Rounded MT Bold"/>
-          <w:sz w:val="20"/>
-          <w:szCs w:val="20"/>
-        </w:rPr>
-        <w:t>N°</w:t>
-      </w:r>
-      <w:proofErr w:type="spellEnd"/>
-      <w:r>
-        <w:rPr>
-          <w:rFonts w:ascii="Arial Rounded MT Bold" w:hAnsi="Arial Rounded MT Bold"/>
-          <w:sz w:val="20"/>
-          <w:szCs w:val="20"/>
-        </w:rPr>
-        <w:t xml:space="preserve"> </w:t>
+        <w:t xml:space="preserve"> N° </w:t>
       </w:r>
       <w:r>
         <w:rPr>
@@ -888,43 +796,7 @@
           <w:sz w:val="20"/>
           <w:szCs w:val="20"/>
         </w:rPr>
-        <w:t xml:space="preserve">Empresa HEO ASESORIA Y CONSULTORIA EMPRESARIAL S.A.C., con RUC: 20611447541, inscrita en la Partida Electrónica </w:t>
-      </w:r>
-      <w:proofErr w:type="spellStart"/>
-      <w:r>
-        <w:rPr>
-          <w:rFonts w:ascii="Arial Rounded MT Bold" w:hAnsi="Arial Rounded MT Bold"/>
-          <w:sz w:val="20"/>
-          <w:szCs w:val="20"/>
-        </w:rPr>
-        <w:t>N°</w:t>
-      </w:r>
-      <w:proofErr w:type="spellEnd"/>
-      <w:r>
-        <w:rPr>
-          <w:rFonts w:ascii="Arial Rounded MT Bold" w:hAnsi="Arial Rounded MT Bold"/>
-          <w:sz w:val="20"/>
-          <w:szCs w:val="20"/>
-        </w:rPr>
-        <w:t xml:space="preserve"> 11221847 del Registro de Personas Jurídicas de Zona Registral </w:t>
-      </w:r>
-      <w:proofErr w:type="spellStart"/>
-      <w:r>
-        <w:rPr>
-          <w:rFonts w:ascii="Arial Rounded MT Bold" w:hAnsi="Arial Rounded MT Bold"/>
-          <w:sz w:val="20"/>
-          <w:szCs w:val="20"/>
-        </w:rPr>
-        <w:t>N°</w:t>
-      </w:r>
-      <w:proofErr w:type="spellEnd"/>
-      <w:r>
-        <w:rPr>
-          <w:rFonts w:ascii="Arial Rounded MT Bold" w:hAnsi="Arial Rounded MT Bold"/>
-          <w:sz w:val="20"/>
-          <w:szCs w:val="20"/>
-        </w:rPr>
-        <w:t xml:space="preserve"> III – C – Oficina Registral Tarapoto,  debidamente representada por su </w:t>
+        <w:t xml:space="preserve">Empresa HEO ASESORIA Y CONSULTORIA EMPRESARIAL S.A.C., con RUC: 20611447541, inscrita en la Partida Electrónica N° 11221847 del Registro de Personas Jurídicas de Zona Registral N° III – C – Oficina Registral Tarapoto,  debidamente representada por su </w:t>
       </w:r>
       <w:r>
         <w:rPr>
@@ -956,25 +828,7 @@
           <w:sz w:val="20"/>
           <w:szCs w:val="20"/>
         </w:rPr>
-        <w:t xml:space="preserve">, identificado con DNI </w:t>
-      </w:r>
-      <w:proofErr w:type="spellStart"/>
-      <w:r>
-        <w:rPr>
-          <w:rFonts w:ascii="Arial Rounded MT Bold" w:hAnsi="Arial Rounded MT Bold"/>
-          <w:sz w:val="20"/>
-          <w:szCs w:val="20"/>
-        </w:rPr>
-        <w:t>N°</w:t>
-      </w:r>
-      <w:proofErr w:type="spellEnd"/>
-      <w:r>
-        <w:rPr>
-          <w:rFonts w:ascii="Arial Rounded MT Bold" w:hAnsi="Arial Rounded MT Bold"/>
-          <w:sz w:val="20"/>
-          <w:szCs w:val="20"/>
-        </w:rPr>
-        <w:t xml:space="preserve"> </w:t>
+        <w:t xml:space="preserve">, identificado con DNI N° </w:t>
       </w:r>
       <w:r>
         <w:rPr>
@@ -990,25 +844,7 @@
           <w:sz w:val="20"/>
           <w:szCs w:val="20"/>
         </w:rPr>
-        <w:t xml:space="preserve">, con domicilio fiscal en Jirón Alegría Arias de </w:t>
-      </w:r>
-      <w:proofErr w:type="spellStart"/>
-      <w:r>
-        <w:rPr>
-          <w:rFonts w:ascii="Arial Rounded MT Bold" w:hAnsi="Arial Rounded MT Bold"/>
-          <w:sz w:val="20"/>
-          <w:szCs w:val="20"/>
-        </w:rPr>
-        <w:t>Morey</w:t>
-      </w:r>
-      <w:proofErr w:type="spellEnd"/>
-      <w:r>
-        <w:rPr>
-          <w:rFonts w:ascii="Arial Rounded MT Bold" w:hAnsi="Arial Rounded MT Bold"/>
-          <w:sz w:val="20"/>
-          <w:szCs w:val="20"/>
-        </w:rPr>
-        <w:t xml:space="preserve"> 219, Oficina 2A, Distrito de Tarapoto, Provincia y Departamento de San Martin, quien para efectos del presente se le denominará </w:t>
+        <w:t xml:space="preserve">, con domicilio fiscal en Jirón Alegría Arias de Morey 219, Oficina 2A, Distrito de Tarapoto, Provincia y Departamento de San Martin, quien para efectos del presente se le denominará </w:t>
       </w:r>
       <w:r>
         <w:rPr>
@@ -2097,18 +1933,8 @@
           <w:sz w:val="20"/>
           <w:szCs w:val="20"/>
         </w:rPr>
-        <w:t xml:space="preserve">corriente </w:t>
-      </w:r>
-      <w:proofErr w:type="spellStart"/>
-      <w:r>
-        <w:rPr>
-          <w:rFonts w:ascii="Arial Rounded MT Bold" w:hAnsi="Arial Rounded MT Bold"/>
-          <w:sz w:val="20"/>
-          <w:szCs w:val="20"/>
-        </w:rPr>
-        <w:t>N°</w:t>
-      </w:r>
-      <w:proofErr w:type="spellEnd"/>
+        <w:t>corriente N°</w:t>
+      </w:r>
       <w:r>
         <w:rPr>
           <w:rFonts w:ascii="Arial Rounded MT Bold" w:hAnsi="Arial Rounded MT Bold"/>
@@ -2648,27 +2474,7 @@
           <w:sz w:val="20"/>
           <w:szCs w:val="20"/>
         </w:rPr>
-        <w:t xml:space="preserve"> </w:t>
-      </w:r>
-      <w:proofErr w:type="spellStart"/>
-      <w:r>
-        <w:rPr>
-          <w:rFonts w:ascii="Arial Rounded MT Bold" w:hAnsi="Arial Rounded MT Bold"/>
-          <w:spacing w:val="1"/>
-          <w:sz w:val="20"/>
-          <w:szCs w:val="20"/>
-        </w:rPr>
-        <w:t>N°</w:t>
-      </w:r>
-      <w:proofErr w:type="spellEnd"/>
-      <w:r>
-        <w:rPr>
-          <w:rFonts w:ascii="Arial Rounded MT Bold" w:hAnsi="Arial Rounded MT Bold"/>
-          <w:spacing w:val="1"/>
-          <w:sz w:val="20"/>
-          <w:szCs w:val="20"/>
-        </w:rPr>
-        <w:t xml:space="preserve"> </w:t>
+        <w:t xml:space="preserve"> N° </w:t>
       </w:r>
       <w:r>
         <w:rPr>
@@ -7818,7 +7624,7 @@
           <w:sz w:val="20"/>
           <w:szCs w:val="20"/>
         </w:rPr>
-        <w:t>17:00 pm, en caso la comunicación se produzca fuera de dicho horario, será computada</w:t>
+        <w:t>17:00, en caso la comunicación se produzca fuera de dicho horario, será computada</w:t>
       </w:r>
       <w:r>
         <w:rPr>
@@ -9872,18 +9678,8 @@
           <w:sz w:val="20"/>
           <w:szCs w:val="20"/>
         </w:rPr>
-        <w:t xml:space="preserve">, quedando autorizado a recibir en sus cuentas corrientes </w:t>
-      </w:r>
-      <w:proofErr w:type="spellStart"/>
-      <w:r>
-        <w:rPr>
-          <w:rFonts w:ascii="Arial Rounded MT Bold" w:hAnsi="Arial Rounded MT Bold"/>
-          <w:sz w:val="20"/>
-          <w:szCs w:val="20"/>
-        </w:rPr>
-        <w:t>N°</w:t>
-      </w:r>
-      <w:proofErr w:type="spellEnd"/>
+        <w:t>, quedando autorizado a recibir en sus cuentas corrientes N°</w:t>
+      </w:r>
       <w:r>
         <w:rPr>
           <w:rFonts w:ascii="Arial Rounded MT Bold" w:hAnsi="Arial Rounded MT Bold"/>
@@ -10026,18 +9822,8 @@
           <w:sz w:val="20"/>
           <w:szCs w:val="20"/>
         </w:rPr>
-        <w:t xml:space="preserve"> </w:t>
-      </w:r>
-      <w:proofErr w:type="spellStart"/>
-      <w:r>
-        <w:rPr>
-          <w:rFonts w:ascii="Arial Rounded MT Bold" w:hAnsi="Arial Rounded MT Bold"/>
-          <w:sz w:val="20"/>
-          <w:szCs w:val="20"/>
-        </w:rPr>
-        <w:t>N°</w:t>
-      </w:r>
-      <w:proofErr w:type="spellEnd"/>
+        <w:t xml:space="preserve"> N°</w:t>
+      </w:r>
       <w:r>
         <w:rPr>
           <w:rFonts w:ascii="Arial Rounded MT Bold" w:hAnsi="Arial Rounded MT Bold"/>
@@ -10751,13 +10537,13 @@
               </wp:anchor>
             </w:drawing>
           </mc:Choice>
-          <mc:Fallback xmlns:oel="http://schemas.microsoft.com/office/2019/extlst">
+          <mc:Fallback>
             <w:pict>
               <v:shapetype w14:anchorId="0BB43B2F" id="_x0000_t202" coordsize="21600,21600" o:spt="202" path="m,l,21600r21600,l21600,xe">
                 <v:stroke joinstyle="miter"/>
                 <v:path gradientshapeok="t" o:connecttype="rect"/>
               </v:shapetype>
-              <v:shape id="Cuadro de texto 1" o:spid="_x0000_s1026" type="#_x0000_t202" style="position:absolute;left:0;text-align:left;margin-left:19.4pt;margin-top:7.4pt;width:227.6pt;height:120pt;z-index:251667456;visibility:visible;mso-wrap-style:square;mso-width-percent:0;mso-height-percent:0;mso-wrap-distance-left:9pt;mso-wrap-distance-top:0;mso-wrap-distance-right:9pt;mso-wrap-distance-bottom:0;mso-position-horizontal:absolute;mso-position-horizontal-relative:margin;mso-position-vertical:absolute;mso-position-vertical-relative:text;mso-width-percent:0;mso-height-percent:0;mso-width-relative:margin;mso-height-relative:margin;v-text-anchor:top" o:gfxdata="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" filled="f" stroked="f">
+              <v:shape id="Cuadro de texto 1" o:spid="_x0000_s1026" type="#_x0000_t202" style="position:absolute;left:0;text-align:left;margin-left:19.4pt;margin-top:7.4pt;width:227.6pt;height:120pt;z-index:251667456;visibility:visible;mso-wrap-style:square;mso-width-percent:0;mso-height-percent:0;mso-wrap-distance-left:9pt;mso-wrap-distance-top:0;mso-wrap-distance-right:9pt;mso-wrap-distance-bottom:0;mso-position-horizontal:absolute;mso-position-horizontal-relative:margin;mso-position-vertical:absolute;mso-position-vertical-relative:text;mso-width-percent:0;mso-height-percent:0;mso-width-relative:margin;mso-height-relative:margin;v-text-anchor:top" o:gfxdata="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" filled="f" stroked="f">
                 <v:textbox>
                   <w:txbxContent>
                     <w:p>
@@ -11002,19 +10788,7 @@
                                   <w:szCs w:val="20"/>
                                   <w:lang w:val="es-PE"/>
                                 </w:rPr>
-                                <w:t xml:space="preserve">DNI </w:t>
-                              </w:r>
-                              <w:proofErr w:type="spellStart"/>
-                              <w:r>
-                                <w:rPr>
-                                  <w:rFonts w:ascii="Arial Rounded MT Bold" w:hAnsi="Arial Rounded MT Bold"/>
-                                  <w:b/>
-                                  <w:color w:val="000000" w:themeColor="text1"/>
-                                  <w:sz w:val="20"/>
-                                  <w:szCs w:val="20"/>
-                                  <w:lang w:val="es-PE"/>
-                                </w:rPr>
-                                <w:t>N</w:t>
+                                <w:t>DNI N</w:t>
                               </w:r>
                               <w:r>
                                 <w:rPr>
@@ -11025,19 +10799,7 @@
                                   <w:szCs w:val="20"/>
                                   <w:lang w:val="es-PE"/>
                                 </w:rPr>
-                                <w:t>°</w:t>
-                              </w:r>
-                              <w:proofErr w:type="spellEnd"/>
-                              <w:r>
-                                <w:rPr>
-                                  <w:rFonts w:ascii="Arial Rounded MT Bold" w:hAnsi="Arial Rounded MT Bold"/>
-                                  <w:b/>
-                                  <w:color w:val="000000" w:themeColor="text1"/>
-                                  <w:sz w:val="20"/>
-                                  <w:szCs w:val="20"/>
-                                  <w:lang w:val="es-PE"/>
-                                </w:rPr>
-                                <w:t xml:space="preserve"> {{NUMERODOCUMENTO}}</w:t>
+                                <w:t>° {{NUMERODOCUMENTO}}</w:t>
                               </w:r>
                             </w:p>
                             <w:p>
@@ -11137,9 +10899,9 @@
               </wp:anchor>
             </w:drawing>
           </mc:Choice>
-          <mc:Fallback xmlns:oel="http://schemas.microsoft.com/office/2019/extlst">
+          <mc:Fallback>
             <w:pict>
-              <v:group w14:anchorId="0BFCCB34" id="Grupo 22" o:spid="_x0000_s1027" style="position:absolute;left:0;text-align:left;margin-left:252.55pt;margin-top:1pt;width:252.6pt;height:132.6pt;z-index:251665408;mso-position-horizontal-relative:margin;mso-width-relative:margin;mso-height-relative:margin" coordsize="32080,16840" o:gfxdata="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">
+              <v:group w14:anchorId="0BFCCB34" id="Grupo 22" o:spid="_x0000_s1027" style="position:absolute;left:0;text-align:left;margin-left:252.55pt;margin-top:1pt;width:252.6pt;height:132.6pt;z-index:251665408;mso-position-horizontal-relative:margin;mso-width-relative:margin;mso-height-relative:margin" coordsize="32080,16840" o:gfxdata="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">
                 <v:rect id="Rectángulo 20" o:spid="_x0000_s1028" style="position:absolute;width:32080;height:16840;visibility:visible;mso-wrap-style:square;v-text-anchor:middle" o:gfxdata="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" filled="f" stroked="f" strokeweight="2pt">
                   <v:textbox>
                     <w:txbxContent>
@@ -11192,19 +10954,7 @@
                             <w:szCs w:val="20"/>
                             <w:lang w:val="es-PE"/>
                           </w:rPr>
-                          <w:t xml:space="preserve">DNI </w:t>
-                        </w:r>
-                        <w:proofErr w:type="spellStart"/>
-                        <w:r>
-                          <w:rPr>
-                            <w:rFonts w:ascii="Arial Rounded MT Bold" w:hAnsi="Arial Rounded MT Bold"/>
-                            <w:b/>
-                            <w:color w:val="000000" w:themeColor="text1"/>
-                            <w:sz w:val="20"/>
-                            <w:szCs w:val="20"/>
-                            <w:lang w:val="es-PE"/>
-                          </w:rPr>
-                          <w:t>N</w:t>
+                          <w:t>DNI N</w:t>
                         </w:r>
                         <w:r>
                           <w:rPr>
@@ -11215,19 +10965,7 @@
                             <w:szCs w:val="20"/>
                             <w:lang w:val="es-PE"/>
                           </w:rPr>
-                          <w:t>°</w:t>
-                        </w:r>
-                        <w:proofErr w:type="spellEnd"/>
-                        <w:r>
-                          <w:rPr>
-                            <w:rFonts w:ascii="Arial Rounded MT Bold" w:hAnsi="Arial Rounded MT Bold"/>
-                            <w:b/>
-                            <w:color w:val="000000" w:themeColor="text1"/>
-                            <w:sz w:val="20"/>
-                            <w:szCs w:val="20"/>
-                            <w:lang w:val="es-PE"/>
-                          </w:rPr>
-                          <w:t xml:space="preserve"> {{NUMERODOCUMENTO}}</w:t>
+                          <w:t>° {{NUMERODOCUMENTO}}</w:t>
                         </w:r>
                       </w:p>
                       <w:p>
@@ -11559,9 +11297,9 @@
               </wp:anchor>
             </w:drawing>
           </mc:Choice>
-          <mc:Fallback xmlns:oel="http://schemas.microsoft.com/office/2019/extlst">
+          <mc:Fallback>
             <w:pict>
-              <v:group w14:anchorId="75527E3E" id="Grupo 24" o:spid="_x0000_s1030" style="position:absolute;left:0;text-align:left;margin-left:-4.8pt;margin-top:2.95pt;width:252.6pt;height:178.2pt;z-index:251663360" coordsize="32080,22631" o:gfxdata="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">
+              <v:group w14:anchorId="75527E3E" id="Grupo 24" o:spid="_x0000_s1030" style="position:absolute;left:0;text-align:left;margin-left:-4.8pt;margin-top:2.95pt;width:252.6pt;height:178.2pt;z-index:251663360" coordsize="32080,22631" o:gfxdata="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">
                 <v:group id="Grupo 19" o:spid="_x0000_s1031" style="position:absolute;width:32080;height:22631" coordorigin=",-16611" coordsize="32080,22631" o:gfxdata="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">
                   <v:rect id="Rectángulo 16" o:spid="_x0000_s1032" style="position:absolute;top:-16611;width:32080;height:16839;visibility:visible;mso-wrap-style:square;v-text-anchor:middle" o:gfxdata="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" filled="f" stroked="f" strokeweight="2pt">
                     <v:textbox>
@@ -12187,9 +11925,9 @@
               </wp:anchor>
             </w:drawing>
           </mc:Choice>
-          <mc:Fallback xmlns:oel="http://schemas.microsoft.com/office/2019/extlst">
+          <mc:Fallback>
             <w:pict>
-              <v:group w14:anchorId="354B20A1" id="Grupo 1242507158" o:spid="_x0000_s1035" style="position:absolute;left:0;text-align:left;margin-left:176.4pt;margin-top:.45pt;width:252.6pt;height:167.4pt;z-index:251669504;mso-position-horizontal-relative:page;mso-width-relative:margin;mso-height-relative:margin" coordsize="32080,16840" o:gfxdata="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">
+              <v:group w14:anchorId="354B20A1" id="Grupo 1242507158" o:spid="_x0000_s1035" style="position:absolute;left:0;text-align:left;margin-left:176.4pt;margin-top:.45pt;width:252.6pt;height:167.4pt;z-index:251669504;mso-position-horizontal-relative:page;mso-width-relative:margin;mso-height-relative:margin" coordsize="32080,16840" o:gfxdata="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">
                 <v:rect id="Rectángulo 1368971167" o:spid="_x0000_s1036" style="position:absolute;width:32080;height:16840;visibility:visible;mso-wrap-style:square;v-text-anchor:middle" o:gfxdata="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" filled="f" stroked="f" strokeweight="2pt">
                   <v:textbox>
                     <w:txbxContent>
@@ -12551,43 +12289,7 @@
                               <w:sz w:val="18"/>
                               <w:szCs w:val="18"/>
                             </w:rPr>
-                            <w:t xml:space="preserve">Alegría Arias de </w:t>
-                          </w:r>
-                          <w:proofErr w:type="spellStart"/>
-                          <w:r>
-                            <w:rPr>
-                              <w:rFonts w:ascii="Arial" w:hAnsi="Arial" w:cs="Arial"/>
-                              <w:sz w:val="18"/>
-                              <w:szCs w:val="18"/>
-                            </w:rPr>
-                            <w:t>Morey</w:t>
-                          </w:r>
-                          <w:proofErr w:type="spellEnd"/>
-                          <w:r>
-                            <w:rPr>
-                              <w:rFonts w:ascii="Arial" w:hAnsi="Arial" w:cs="Arial"/>
-                              <w:sz w:val="18"/>
-                              <w:szCs w:val="18"/>
-                            </w:rPr>
-                            <w:t xml:space="preserve"> </w:t>
-                          </w:r>
-                          <w:proofErr w:type="spellStart"/>
-                          <w:r>
-                            <w:rPr>
-                              <w:rFonts w:ascii="Arial" w:hAnsi="Arial" w:cs="Arial"/>
-                              <w:sz w:val="18"/>
-                              <w:szCs w:val="18"/>
-                            </w:rPr>
-                            <w:t>N°</w:t>
-                          </w:r>
-                          <w:proofErr w:type="spellEnd"/>
-                          <w:r>
-                            <w:rPr>
-                              <w:rFonts w:ascii="Arial" w:hAnsi="Arial" w:cs="Arial"/>
-                              <w:sz w:val="18"/>
-                              <w:szCs w:val="18"/>
-                            </w:rPr>
-                            <w:t xml:space="preserve"> 219 oficina 2 A</w:t>
+                            <w:t>Alegría Arias de Morey N° 219 oficina 2 A</w:t>
                           </w:r>
                         </w:p>
                       </w:txbxContent>
@@ -12610,13 +12312,13 @@
             </wp:anchor>
           </w:drawing>
         </mc:Choice>
-        <mc:Fallback xmlns:oel="http://schemas.microsoft.com/office/2019/extlst">
+        <mc:Fallback>
           <w:pict>
             <v:shapetype w14:anchorId="6933B066" id="_x0000_t202" coordsize="21600,21600" o:spt="202" path="m,l,21600r21600,l21600,xe">
               <v:stroke joinstyle="miter"/>
               <v:path gradientshapeok="t" o:connecttype="rect"/>
             </v:shapetype>
-            <v:shape id="Cuadro de texto 3" o:spid="_x0000_s1038" type="#_x0000_t202" style="position:absolute;margin-left:-27.6pt;margin-top:17.65pt;width:208.8pt;height:25.2pt;z-index:251680768;visibility:visible;mso-wrap-style:square;mso-width-percent:0;mso-height-percent:0;mso-wrap-distance-left:9pt;mso-wrap-distance-top:0;mso-wrap-distance-right:9pt;mso-wrap-distance-bottom:0;mso-position-horizontal:absolute;mso-position-horizontal-relative:text;mso-position-vertical:absolute;mso-position-vertical-relative:text;mso-width-percent:0;mso-height-percent:0;mso-width-relative:margin;mso-height-relative:margin;v-text-anchor:top" o:gfxdata="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" filled="f" stroked="f" strokeweight=".5pt">
+            <v:shape id="Cuadro de texto 3" o:spid="_x0000_s1038" type="#_x0000_t202" style="position:absolute;margin-left:-27.6pt;margin-top:17.65pt;width:208.8pt;height:25.2pt;z-index:251680768;visibility:visible;mso-wrap-style:square;mso-width-percent:0;mso-height-percent:0;mso-wrap-distance-left:9pt;mso-wrap-distance-top:0;mso-wrap-distance-right:9pt;mso-wrap-distance-bottom:0;mso-position-horizontal:absolute;mso-position-horizontal-relative:text;mso-position-vertical:absolute;mso-position-vertical-relative:text;mso-width-percent:0;mso-height-percent:0;mso-width-relative:margin;mso-height-relative:margin;v-text-anchor:top" o:gfxdata="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" filled="f" stroked="f" strokeweight=".5pt">
               <v:textbox>
                 <w:txbxContent>
                   <w:p>
@@ -12650,7 +12352,7 @@
                                   </pic:cNvPicPr>
                                 </pic:nvPicPr>
                                 <pic:blipFill>
-                                  <a:blip r:embed="rId2">
+                                  <a:blip r:embed="rId1">
                                     <a:extLst>
                                       <a:ext uri="{28A0092B-C50C-407E-A947-70E740481C1C}">
                                         <a14:useLocalDpi xmlns:a14="http://schemas.microsoft.com/office/drawing/2010/main" val="0"/>
@@ -12690,43 +12392,7 @@
                         <w:sz w:val="18"/>
                         <w:szCs w:val="18"/>
                       </w:rPr>
-                      <w:t xml:space="preserve">Alegría Arias de </w:t>
-                    </w:r>
-                    <w:proofErr w:type="spellStart"/>
-                    <w:r>
-                      <w:rPr>
-                        <w:rFonts w:ascii="Arial" w:hAnsi="Arial" w:cs="Arial"/>
-                        <w:sz w:val="18"/>
-                        <w:szCs w:val="18"/>
-                      </w:rPr>
-                      <w:t>Morey</w:t>
-                    </w:r>
-                    <w:proofErr w:type="spellEnd"/>
-                    <w:r>
-                      <w:rPr>
-                        <w:rFonts w:ascii="Arial" w:hAnsi="Arial" w:cs="Arial"/>
-                        <w:sz w:val="18"/>
-                        <w:szCs w:val="18"/>
-                      </w:rPr>
-                      <w:t xml:space="preserve"> </w:t>
-                    </w:r>
-                    <w:proofErr w:type="spellStart"/>
-                    <w:r>
-                      <w:rPr>
-                        <w:rFonts w:ascii="Arial" w:hAnsi="Arial" w:cs="Arial"/>
-                        <w:sz w:val="18"/>
-                        <w:szCs w:val="18"/>
-                      </w:rPr>
-                      <w:t>N°</w:t>
-                    </w:r>
-                    <w:proofErr w:type="spellEnd"/>
-                    <w:r>
-                      <w:rPr>
-                        <w:rFonts w:ascii="Arial" w:hAnsi="Arial" w:cs="Arial"/>
-                        <w:sz w:val="18"/>
-                        <w:szCs w:val="18"/>
-                      </w:rPr>
-                      <w:t xml:space="preserve"> 219 oficina 2 A</w:t>
+                      <w:t>Alegría Arias de Morey N° 219 oficina 2 A</w:t>
                     </w:r>
                   </w:p>
                 </w:txbxContent>
@@ -12900,9 +12566,9 @@
             </wp:anchor>
           </w:drawing>
         </mc:Choice>
-        <mc:Fallback xmlns:oel="http://schemas.microsoft.com/office/2019/extlst">
+        <mc:Fallback>
           <w:pict>
-            <v:shape w14:anchorId="345D4856" id="_x0000_s1039" type="#_x0000_t202" style="position:absolute;margin-left:301.6pt;margin-top:17.05pt;width:208.8pt;height:18pt;z-index:251681792;visibility:visible;mso-wrap-style:square;mso-width-percent:0;mso-height-percent:0;mso-wrap-distance-left:9pt;mso-wrap-distance-top:0;mso-wrap-distance-right:9pt;mso-wrap-distance-bottom:0;mso-position-horizontal:absolute;mso-position-horizontal-relative:text;mso-position-vertical:absolute;mso-position-vertical-relative:text;mso-width-percent:0;mso-height-percent:0;mso-width-relative:margin;mso-height-relative:margin;v-text-anchor:top" o:gfxdata="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" filled="f" stroked="f" strokeweight=".5pt">
+            <v:shape w14:anchorId="345D4856" id="_x0000_s1039" type="#_x0000_t202" style="position:absolute;margin-left:301.6pt;margin-top:17.05pt;width:208.8pt;height:18pt;z-index:251681792;visibility:visible;mso-wrap-style:square;mso-width-percent:0;mso-height-percent:0;mso-wrap-distance-left:9pt;mso-wrap-distance-top:0;mso-wrap-distance-right:9pt;mso-wrap-distance-bottom:0;mso-position-horizontal:absolute;mso-position-horizontal-relative:text;mso-position-vertical:absolute;mso-position-vertical-relative:text;mso-width-percent:0;mso-height-percent:0;mso-width-relative:margin;mso-height-relative:margin;v-text-anchor:top" o:gfxdata="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" filled="f" stroked="f" strokeweight=".5pt">
               <v:textbox>
                 <w:txbxContent>
                   <w:p>

</xml_diff>

<commit_message>
se agrego un parrafo en la clausuila 8 de la macro
</commit_message>
<xml_diff>
--- a/contrato_corto_plazo.docx
+++ b/contrato_corto_plazo.docx
@@ -1,6 +1,6 @@
 
 <file path=word/document.xml><?xml version="1.0" encoding="utf-8"?>
-<w:document xmlns:wpc="http://schemas.microsoft.com/office/word/2010/wordprocessingCanvas" xmlns:cx="http://schemas.microsoft.com/office/drawing/2014/chartex" xmlns:cx1="http://schemas.microsoft.com/office/drawing/2015/9/8/chartex" xmlns:cx2="http://schemas.microsoft.com/office/drawing/2015/10/21/chartex" xmlns:cx3="http://schemas.microsoft.com/office/drawing/2016/5/9/chartex" xmlns:cx4="http://schemas.microsoft.com/office/drawing/2016/5/10/chartex" xmlns:cx5="http://schemas.microsoft.com/office/drawing/2016/5/11/chartex" xmlns:cx6="http://schemas.microsoft.com/office/drawing/2016/5/12/chartex" xmlns:cx7="http://schemas.microsoft.com/office/drawing/2016/5/13/chartex" xmlns:cx8="http://schemas.microsoft.com/office/drawing/2016/5/14/chartex" xmlns:mc="http://schemas.openxmlformats.org/markup-compatibility/2006" xmlns:aink="http://schemas.microsoft.com/office/drawing/2016/ink" xmlns:am3d="http://schemas.microsoft.com/office/drawing/2017/model3d" xmlns:o="urn:schemas-microsoft-com:office:office" xmlns:r="http://schemas.openxmlformats.org/officeDocument/2006/relationships" xmlns:m="http://schemas.openxmlformats.org/officeDocument/2006/math" xmlns:v="urn:schemas-microsoft-com:vml" xmlns:wp14="http://schemas.microsoft.com/office/word/2010/wordprocessingDrawing" xmlns:wp="http://schemas.openxmlformats.org/drawingml/2006/wordprocessingDrawing" xmlns:w10="urn:schemas-microsoft-com:office:word" xmlns:w="http://schemas.openxmlformats.org/wordprocessingml/2006/main" xmlns:w14="http://schemas.microsoft.com/office/word/2010/wordml" xmlns:w15="http://schemas.microsoft.com/office/word/2012/wordml" xmlns:w16cex="http://schemas.microsoft.com/office/word/2018/wordml/cex" xmlns:w16cid="http://schemas.microsoft.com/office/word/2016/wordml/cid" xmlns:w16="http://schemas.microsoft.com/office/word/2018/wordml" xmlns:w16sdtdh="http://schemas.microsoft.com/office/word/2020/wordml/sdtdatahash" xmlns:w16se="http://schemas.microsoft.com/office/word/2015/wordml/symex" xmlns:wpg="http://schemas.microsoft.com/office/word/2010/wordprocessingGroup" xmlns:wpi="http://schemas.microsoft.com/office/word/2010/wordprocessingInk" xmlns:wne="http://schemas.microsoft.com/office/word/2006/wordml" xmlns:wps="http://schemas.microsoft.com/office/word/2010/wordprocessingShape" mc:Ignorable="w14 w15 w16se w16cid w16 w16cex w16sdtdh wp14">
+<w:document xmlns:wpc="http://schemas.microsoft.com/office/word/2010/wordprocessingCanvas" xmlns:cx="http://schemas.microsoft.com/office/drawing/2014/chartex" xmlns:cx1="http://schemas.microsoft.com/office/drawing/2015/9/8/chartex" xmlns:cx2="http://schemas.microsoft.com/office/drawing/2015/10/21/chartex" xmlns:cx3="http://schemas.microsoft.com/office/drawing/2016/5/9/chartex" xmlns:cx4="http://schemas.microsoft.com/office/drawing/2016/5/10/chartex" xmlns:cx5="http://schemas.microsoft.com/office/drawing/2016/5/11/chartex" xmlns:cx6="http://schemas.microsoft.com/office/drawing/2016/5/12/chartex" xmlns:cx7="http://schemas.microsoft.com/office/drawing/2016/5/13/chartex" xmlns:cx8="http://schemas.microsoft.com/office/drawing/2016/5/14/chartex" xmlns:mc="http://schemas.openxmlformats.org/markup-compatibility/2006" xmlns:aink="http://schemas.microsoft.com/office/drawing/2016/ink" xmlns:am3d="http://schemas.microsoft.com/office/drawing/2017/model3d" xmlns:o="urn:schemas-microsoft-com:office:office" xmlns:oel="http://schemas.microsoft.com/office/2019/extlst" xmlns:r="http://schemas.openxmlformats.org/officeDocument/2006/relationships" xmlns:m="http://schemas.openxmlformats.org/officeDocument/2006/math" xmlns:v="urn:schemas-microsoft-com:vml" xmlns:wp14="http://schemas.microsoft.com/office/word/2010/wordprocessingDrawing" xmlns:wp="http://schemas.openxmlformats.org/drawingml/2006/wordprocessingDrawing" xmlns:w10="urn:schemas-microsoft-com:office:word" xmlns:w="http://schemas.openxmlformats.org/wordprocessingml/2006/main" xmlns:w14="http://schemas.microsoft.com/office/word/2010/wordml" xmlns:w15="http://schemas.microsoft.com/office/word/2012/wordml" xmlns:w16cex="http://schemas.microsoft.com/office/word/2018/wordml/cex" xmlns:w16cid="http://schemas.microsoft.com/office/word/2016/wordml/cid" xmlns:w16="http://schemas.microsoft.com/office/word/2018/wordml" xmlns:w16sdtdh="http://schemas.microsoft.com/office/word/2020/wordml/sdtdatahash" xmlns:w16se="http://schemas.microsoft.com/office/word/2015/wordml/symex" xmlns:wpg="http://schemas.microsoft.com/office/word/2010/wordprocessingGroup" xmlns:wpi="http://schemas.microsoft.com/office/word/2010/wordprocessingInk" xmlns:wne="http://schemas.microsoft.com/office/word/2006/wordml" xmlns:wps="http://schemas.microsoft.com/office/word/2010/wordprocessingShape" mc:Ignorable="w14 w15 w16se w16cid w16 w16cex w16sdtdh wp14">
   <w:body>
     <w:p>
       <w:pPr>
@@ -25,12 +25,14 @@
         </w:rPr>
         <w:t xml:space="preserve"> </w:t>
       </w:r>
+      <w:proofErr w:type="spellStart"/>
       <w:r>
         <w:rPr>
           <w:rFonts w:ascii="Arial Rounded MT Bold" w:hAnsi="Arial Rounded MT Bold"/>
         </w:rPr>
         <w:t>N°</w:t>
       </w:r>
+      <w:proofErr w:type="spellEnd"/>
       <w:r>
         <w:rPr>
           <w:rFonts w:ascii="Arial Rounded MT Bold" w:hAnsi="Arial Rounded MT Bold"/>
@@ -313,7 +315,25 @@
           <w:sz w:val="20"/>
           <w:szCs w:val="20"/>
         </w:rPr>
-        <w:t xml:space="preserve"> inscrita en la Partida Electrónica N° </w:t>
+        <w:t xml:space="preserve"> inscrita en la Partida Electrónica </w:t>
+      </w:r>
+      <w:proofErr w:type="spellStart"/>
+      <w:r>
+        <w:rPr>
+          <w:rFonts w:ascii="Arial Rounded MT Bold" w:hAnsi="Arial Rounded MT Bold"/>
+          <w:sz w:val="20"/>
+          <w:szCs w:val="20"/>
+        </w:rPr>
+        <w:t>N°</w:t>
+      </w:r>
+      <w:proofErr w:type="spellEnd"/>
+      <w:r>
+        <w:rPr>
+          <w:rFonts w:ascii="Arial Rounded MT Bold" w:hAnsi="Arial Rounded MT Bold"/>
+          <w:sz w:val="20"/>
+          <w:szCs w:val="20"/>
+        </w:rPr>
+        <w:t xml:space="preserve"> </w:t>
       </w:r>
       <w:r>
         <w:rPr>
@@ -329,7 +349,25 @@
           <w:sz w:val="20"/>
           <w:szCs w:val="20"/>
         </w:rPr>
-        <w:t xml:space="preserve"> del Registro de Personas Jurídicas de Zona Registral N° III – C – Oficina Registral </w:t>
+        <w:t xml:space="preserve"> del Registro de Personas Jurídicas de Zona Registral </w:t>
+      </w:r>
+      <w:proofErr w:type="spellStart"/>
+      <w:r>
+        <w:rPr>
+          <w:rFonts w:ascii="Arial Rounded MT Bold" w:hAnsi="Arial Rounded MT Bold"/>
+          <w:sz w:val="20"/>
+          <w:szCs w:val="20"/>
+        </w:rPr>
+        <w:t>N°</w:t>
+      </w:r>
+      <w:proofErr w:type="spellEnd"/>
+      <w:r>
+        <w:rPr>
+          <w:rFonts w:ascii="Arial Rounded MT Bold" w:hAnsi="Arial Rounded MT Bold"/>
+          <w:sz w:val="20"/>
+          <w:szCs w:val="20"/>
+        </w:rPr>
+        <w:t xml:space="preserve"> III – C – Oficina Registral </w:t>
       </w:r>
       <w:r>
         <w:rPr>
@@ -361,7 +399,25 @@
           <w:sz w:val="20"/>
           <w:szCs w:val="20"/>
         </w:rPr>
-        <w:t xml:space="preserve">, identificado con DNI N° </w:t>
+        <w:t xml:space="preserve">, identificado con DNI </w:t>
+      </w:r>
+      <w:proofErr w:type="spellStart"/>
+      <w:r>
+        <w:rPr>
+          <w:rFonts w:ascii="Arial Rounded MT Bold" w:hAnsi="Arial Rounded MT Bold"/>
+          <w:sz w:val="20"/>
+          <w:szCs w:val="20"/>
+        </w:rPr>
+        <w:t>N°</w:t>
+      </w:r>
+      <w:proofErr w:type="spellEnd"/>
+      <w:r>
+        <w:rPr>
+          <w:rFonts w:ascii="Arial Rounded MT Bold" w:hAnsi="Arial Rounded MT Bold"/>
+          <w:sz w:val="20"/>
+          <w:szCs w:val="20"/>
+        </w:rPr>
+        <w:t xml:space="preserve"> </w:t>
       </w:r>
       <w:r>
         <w:rPr>
@@ -417,7 +473,25 @@
           <w:sz w:val="20"/>
           <w:szCs w:val="20"/>
         </w:rPr>
-        <w:t xml:space="preserve"> Belaunde N° 318 - </w:t>
+        <w:t xml:space="preserve"> Belaunde </w:t>
+      </w:r>
+      <w:proofErr w:type="spellStart"/>
+      <w:r>
+        <w:rPr>
+          <w:rFonts w:ascii="Arial Rounded MT Bold" w:hAnsi="Arial Rounded MT Bold"/>
+          <w:sz w:val="20"/>
+          <w:szCs w:val="20"/>
+        </w:rPr>
+        <w:t>N°</w:t>
+      </w:r>
+      <w:proofErr w:type="spellEnd"/>
+      <w:r>
+        <w:rPr>
+          <w:rFonts w:ascii="Arial Rounded MT Bold" w:hAnsi="Arial Rounded MT Bold"/>
+          <w:sz w:val="20"/>
+          <w:szCs w:val="20"/>
+        </w:rPr>
+        <w:t xml:space="preserve"> 318 - </w:t>
       </w:r>
       <w:r>
         <w:rPr>
@@ -540,7 +614,25 @@
           <w:sz w:val="20"/>
           <w:szCs w:val="20"/>
         </w:rPr>
-        <w:t xml:space="preserve"> N° </w:t>
+        <w:t xml:space="preserve"> </w:t>
+      </w:r>
+      <w:proofErr w:type="spellStart"/>
+      <w:r>
+        <w:rPr>
+          <w:rFonts w:ascii="Arial Rounded MT Bold" w:hAnsi="Arial Rounded MT Bold"/>
+          <w:sz w:val="20"/>
+          <w:szCs w:val="20"/>
+        </w:rPr>
+        <w:t>N°</w:t>
+      </w:r>
+      <w:proofErr w:type="spellEnd"/>
+      <w:r>
+        <w:rPr>
+          <w:rFonts w:ascii="Arial Rounded MT Bold" w:hAnsi="Arial Rounded MT Bold"/>
+          <w:sz w:val="20"/>
+          <w:szCs w:val="20"/>
+        </w:rPr>
+        <w:t xml:space="preserve"> </w:t>
       </w:r>
       <w:r>
         <w:rPr>
@@ -796,7 +888,43 @@
           <w:sz w:val="20"/>
           <w:szCs w:val="20"/>
         </w:rPr>
-        <w:t xml:space="preserve">Empresa HEO ASESORIA Y CONSULTORIA EMPRESARIAL S.A.C., con RUC: 20611447541, inscrita en la Partida Electrónica N° 11221847 del Registro de Personas Jurídicas de Zona Registral N° III – C – Oficina Registral Tarapoto,  debidamente representada por su </w:t>
+        <w:t xml:space="preserve">Empresa HEO ASESORIA Y CONSULTORIA EMPRESARIAL S.A.C., con RUC: 20611447541, inscrita en la Partida Electrónica </w:t>
+      </w:r>
+      <w:proofErr w:type="spellStart"/>
+      <w:r>
+        <w:rPr>
+          <w:rFonts w:ascii="Arial Rounded MT Bold" w:hAnsi="Arial Rounded MT Bold"/>
+          <w:sz w:val="20"/>
+          <w:szCs w:val="20"/>
+        </w:rPr>
+        <w:t>N°</w:t>
+      </w:r>
+      <w:proofErr w:type="spellEnd"/>
+      <w:r>
+        <w:rPr>
+          <w:rFonts w:ascii="Arial Rounded MT Bold" w:hAnsi="Arial Rounded MT Bold"/>
+          <w:sz w:val="20"/>
+          <w:szCs w:val="20"/>
+        </w:rPr>
+        <w:t xml:space="preserve"> 11221847 del Registro de Personas Jurídicas de Zona Registral </w:t>
+      </w:r>
+      <w:proofErr w:type="spellStart"/>
+      <w:r>
+        <w:rPr>
+          <w:rFonts w:ascii="Arial Rounded MT Bold" w:hAnsi="Arial Rounded MT Bold"/>
+          <w:sz w:val="20"/>
+          <w:szCs w:val="20"/>
+        </w:rPr>
+        <w:t>N°</w:t>
+      </w:r>
+      <w:proofErr w:type="spellEnd"/>
+      <w:r>
+        <w:rPr>
+          <w:rFonts w:ascii="Arial Rounded MT Bold" w:hAnsi="Arial Rounded MT Bold"/>
+          <w:sz w:val="20"/>
+          <w:szCs w:val="20"/>
+        </w:rPr>
+        <w:t xml:space="preserve"> III – C – Oficina Registral Tarapoto,  debidamente representada por su </w:t>
       </w:r>
       <w:r>
         <w:rPr>
@@ -828,7 +956,25 @@
           <w:sz w:val="20"/>
           <w:szCs w:val="20"/>
         </w:rPr>
-        <w:t xml:space="preserve">, identificado con DNI N° </w:t>
+        <w:t xml:space="preserve">, identificado con DNI </w:t>
+      </w:r>
+      <w:proofErr w:type="spellStart"/>
+      <w:r>
+        <w:rPr>
+          <w:rFonts w:ascii="Arial Rounded MT Bold" w:hAnsi="Arial Rounded MT Bold"/>
+          <w:sz w:val="20"/>
+          <w:szCs w:val="20"/>
+        </w:rPr>
+        <w:t>N°</w:t>
+      </w:r>
+      <w:proofErr w:type="spellEnd"/>
+      <w:r>
+        <w:rPr>
+          <w:rFonts w:ascii="Arial Rounded MT Bold" w:hAnsi="Arial Rounded MT Bold"/>
+          <w:sz w:val="20"/>
+          <w:szCs w:val="20"/>
+        </w:rPr>
+        <w:t xml:space="preserve"> </w:t>
       </w:r>
       <w:r>
         <w:rPr>
@@ -844,7 +990,25 @@
           <w:sz w:val="20"/>
           <w:szCs w:val="20"/>
         </w:rPr>
-        <w:t xml:space="preserve">, con domicilio fiscal en Jirón Alegría Arias de Morey 219, Oficina 2A, Distrito de Tarapoto, Provincia y Departamento de San Martin, quien para efectos del presente se le denominará </w:t>
+        <w:t xml:space="preserve">, con domicilio fiscal en Jirón Alegría Arias de </w:t>
+      </w:r>
+      <w:proofErr w:type="spellStart"/>
+      <w:r>
+        <w:rPr>
+          <w:rFonts w:ascii="Arial Rounded MT Bold" w:hAnsi="Arial Rounded MT Bold"/>
+          <w:sz w:val="20"/>
+          <w:szCs w:val="20"/>
+        </w:rPr>
+        <w:t>Morey</w:t>
+      </w:r>
+      <w:proofErr w:type="spellEnd"/>
+      <w:r>
+        <w:rPr>
+          <w:rFonts w:ascii="Arial Rounded MT Bold" w:hAnsi="Arial Rounded MT Bold"/>
+          <w:sz w:val="20"/>
+          <w:szCs w:val="20"/>
+        </w:rPr>
+        <w:t xml:space="preserve"> 219, Oficina 2A, Distrito de Tarapoto, Provincia y Departamento de San Martin, quien para efectos del presente se le denominará </w:t>
       </w:r>
       <w:r>
         <w:rPr>
@@ -1933,8 +2097,18 @@
           <w:sz w:val="20"/>
           <w:szCs w:val="20"/>
         </w:rPr>
-        <w:t>corriente N°</w:t>
-      </w:r>
+        <w:t xml:space="preserve">corriente </w:t>
+      </w:r>
+      <w:proofErr w:type="spellStart"/>
+      <w:r>
+        <w:rPr>
+          <w:rFonts w:ascii="Arial Rounded MT Bold" w:hAnsi="Arial Rounded MT Bold"/>
+          <w:sz w:val="20"/>
+          <w:szCs w:val="20"/>
+        </w:rPr>
+        <w:t>N°</w:t>
+      </w:r>
+      <w:proofErr w:type="spellEnd"/>
       <w:r>
         <w:rPr>
           <w:rFonts w:ascii="Arial Rounded MT Bold" w:hAnsi="Arial Rounded MT Bold"/>
@@ -2474,7 +2648,27 @@
           <w:sz w:val="20"/>
           <w:szCs w:val="20"/>
         </w:rPr>
-        <w:t xml:space="preserve"> N° </w:t>
+        <w:t xml:space="preserve"> </w:t>
+      </w:r>
+      <w:proofErr w:type="spellStart"/>
+      <w:r>
+        <w:rPr>
+          <w:rFonts w:ascii="Arial Rounded MT Bold" w:hAnsi="Arial Rounded MT Bold"/>
+          <w:spacing w:val="1"/>
+          <w:sz w:val="20"/>
+          <w:szCs w:val="20"/>
+        </w:rPr>
+        <w:t>N°</w:t>
+      </w:r>
+      <w:proofErr w:type="spellEnd"/>
+      <w:r>
+        <w:rPr>
+          <w:rFonts w:ascii="Arial Rounded MT Bold" w:hAnsi="Arial Rounded MT Bold"/>
+          <w:spacing w:val="1"/>
+          <w:sz w:val="20"/>
+          <w:szCs w:val="20"/>
+        </w:rPr>
+        <w:t xml:space="preserve"> </w:t>
       </w:r>
       <w:r>
         <w:rPr>
@@ -5858,6 +6052,7 @@
         </w:rPr>
         <w:t xml:space="preserve"> </w:t>
       </w:r>
+      <w:proofErr w:type="gramStart"/>
       <w:r>
         <w:rPr>
           <w:rFonts w:ascii="Arial Rounded MT Bold" w:hAnsi="Arial Rounded MT Bold"/>
@@ -5891,6 +6086,7 @@
         </w:rPr>
         <w:t>no</w:t>
       </w:r>
+      <w:proofErr w:type="gramEnd"/>
       <w:r>
         <w:rPr>
           <w:rFonts w:ascii="Arial Rounded MT Bold" w:hAnsi="Arial Rounded MT Bold"/>
@@ -5983,6 +6179,221 @@
           <w:szCs w:val="20"/>
         </w:rPr>
         <w:t xml:space="preserve">; para lo cual suscribirán una transacción extrajudicial con firmas legalizadas. </w:t>
+      </w:r>
+    </w:p>
+    <w:p>
+      <w:pPr>
+        <w:tabs>
+          <w:tab w:val="left" w:pos="1142"/>
+        </w:tabs>
+        <w:spacing w:line="276" w:lineRule="auto"/>
+        <w:rPr>
+          <w:rFonts w:ascii="Arial Rounded MT Bold" w:hAnsi="Arial Rounded MT Bold"/>
+          <w:sz w:val="20"/>
+          <w:szCs w:val="20"/>
+        </w:rPr>
+      </w:pPr>
+    </w:p>
+    <w:p>
+      <w:pPr>
+        <w:tabs>
+          <w:tab w:val="left" w:pos="1142"/>
+        </w:tabs>
+        <w:spacing w:line="276" w:lineRule="auto"/>
+        <w:rPr>
+          <w:rFonts w:ascii="Arial Rounded MT Bold" w:hAnsi="Arial Rounded MT Bold"/>
+          <w:sz w:val="20"/>
+          <w:szCs w:val="20"/>
+        </w:rPr>
+      </w:pPr>
+    </w:p>
+    <w:p>
+      <w:pPr>
+        <w:tabs>
+          <w:tab w:val="left" w:pos="1142"/>
+        </w:tabs>
+        <w:spacing w:line="276" w:lineRule="auto"/>
+        <w:rPr>
+          <w:rFonts w:ascii="Arial Rounded MT Bold" w:hAnsi="Arial Rounded MT Bold"/>
+          <w:sz w:val="20"/>
+          <w:szCs w:val="20"/>
+        </w:rPr>
+      </w:pPr>
+    </w:p>
+    <w:p>
+      <w:pPr>
+        <w:tabs>
+          <w:tab w:val="left" w:pos="1142"/>
+        </w:tabs>
+        <w:spacing w:line="276" w:lineRule="auto"/>
+        <w:rPr>
+          <w:rFonts w:ascii="Arial Rounded MT Bold" w:hAnsi="Arial Rounded MT Bold"/>
+          <w:sz w:val="20"/>
+          <w:szCs w:val="20"/>
+        </w:rPr>
+      </w:pPr>
+    </w:p>
+    <w:p>
+      <w:pPr>
+        <w:tabs>
+          <w:tab w:val="left" w:pos="1142"/>
+        </w:tabs>
+        <w:spacing w:line="276" w:lineRule="auto"/>
+        <w:rPr>
+          <w:rFonts w:ascii="Arial Rounded MT Bold" w:hAnsi="Arial Rounded MT Bold"/>
+          <w:sz w:val="20"/>
+          <w:szCs w:val="20"/>
+        </w:rPr>
+      </w:pPr>
+    </w:p>
+    <w:p>
+      <w:pPr>
+        <w:tabs>
+          <w:tab w:val="left" w:pos="1142"/>
+        </w:tabs>
+        <w:spacing w:line="276" w:lineRule="auto"/>
+        <w:rPr>
+          <w:rFonts w:ascii="Arial Rounded MT Bold" w:hAnsi="Arial Rounded MT Bold"/>
+          <w:sz w:val="20"/>
+          <w:szCs w:val="20"/>
+        </w:rPr>
+      </w:pPr>
+    </w:p>
+    <w:p>
+      <w:pPr>
+        <w:tabs>
+          <w:tab w:val="left" w:pos="1142"/>
+        </w:tabs>
+        <w:spacing w:line="276" w:lineRule="auto"/>
+        <w:rPr>
+          <w:rFonts w:ascii="Arial Rounded MT Bold" w:hAnsi="Arial Rounded MT Bold"/>
+          <w:sz w:val="20"/>
+          <w:szCs w:val="20"/>
+        </w:rPr>
+      </w:pPr>
+    </w:p>
+    <w:p>
+      <w:pPr>
+        <w:tabs>
+          <w:tab w:val="left" w:pos="1142"/>
+        </w:tabs>
+        <w:spacing w:line="276" w:lineRule="auto"/>
+        <w:rPr>
+          <w:rFonts w:ascii="Arial Rounded MT Bold" w:hAnsi="Arial Rounded MT Bold"/>
+          <w:sz w:val="20"/>
+          <w:szCs w:val="20"/>
+        </w:rPr>
+      </w:pPr>
+    </w:p>
+    <w:p>
+      <w:pPr>
+        <w:tabs>
+          <w:tab w:val="left" w:pos="1142"/>
+        </w:tabs>
+        <w:spacing w:line="276" w:lineRule="auto"/>
+        <w:rPr>
+          <w:rFonts w:ascii="Arial Rounded MT Bold" w:hAnsi="Arial Rounded MT Bold"/>
+          <w:sz w:val="20"/>
+          <w:szCs w:val="20"/>
+        </w:rPr>
+      </w:pPr>
+    </w:p>
+    <w:p>
+      <w:pPr>
+        <w:tabs>
+          <w:tab w:val="left" w:pos="1142"/>
+        </w:tabs>
+        <w:spacing w:line="276" w:lineRule="auto"/>
+        <w:rPr>
+          <w:rFonts w:ascii="Arial Rounded MT Bold" w:hAnsi="Arial Rounded MT Bold"/>
+          <w:sz w:val="20"/>
+          <w:szCs w:val="20"/>
+        </w:rPr>
+      </w:pPr>
+    </w:p>
+    <w:p>
+      <w:pPr>
+        <w:tabs>
+          <w:tab w:val="left" w:pos="1142"/>
+        </w:tabs>
+        <w:spacing w:line="276" w:lineRule="auto"/>
+        <w:rPr>
+          <w:rFonts w:ascii="Arial Rounded MT Bold" w:hAnsi="Arial Rounded MT Bold"/>
+          <w:sz w:val="20"/>
+          <w:szCs w:val="20"/>
+        </w:rPr>
+      </w:pPr>
+    </w:p>
+    <w:p>
+      <w:pPr>
+        <w:tabs>
+          <w:tab w:val="left" w:pos="1142"/>
+        </w:tabs>
+        <w:spacing w:line="276" w:lineRule="auto"/>
+        <w:rPr>
+          <w:rFonts w:ascii="Arial Rounded MT Bold" w:hAnsi="Arial Rounded MT Bold"/>
+          <w:sz w:val="20"/>
+          <w:szCs w:val="20"/>
+        </w:rPr>
+      </w:pPr>
+    </w:p>
+    <w:p>
+      <w:pPr>
+        <w:pStyle w:val="Prrafodelista"/>
+        <w:numPr>
+          <w:ilvl w:val="1"/>
+          <w:numId w:val="3"/>
+        </w:numPr>
+        <w:tabs>
+          <w:tab w:val="left" w:pos="1142"/>
+        </w:tabs>
+        <w:spacing w:line="276" w:lineRule="auto"/>
+        <w:rPr>
+          <w:rFonts w:ascii="Arial Rounded MT Bold" w:hAnsi="Arial Rounded MT Bold"/>
+          <w:sz w:val="20"/>
+          <w:szCs w:val="20"/>
+        </w:rPr>
+      </w:pPr>
+      <w:r>
+        <w:rPr>
+          <w:rFonts w:ascii="Arial Rounded MT Bold" w:hAnsi="Arial Rounded MT Bold"/>
+          <w:sz w:val="20"/>
+          <w:szCs w:val="20"/>
+        </w:rPr>
+        <w:lastRenderedPageBreak/>
+        <w:t xml:space="preserve">No obstante lo expuesto en los numerales 8.1 y 8.2 anteriores, mediante la presente y por acuerdo expreso entre las partes intervinientes, EL </w:t>
+      </w:r>
+      <w:r>
+        <w:rPr>
+          <w:rFonts w:ascii="Arial Rounded MT Bold" w:hAnsi="Arial Rounded MT Bold"/>
+          <w:sz w:val="20"/>
+          <w:szCs w:val="20"/>
+        </w:rPr>
+        <w:t>ASOCIANTE</w:t>
+      </w:r>
+      <w:r>
+        <w:rPr>
+          <w:rFonts w:ascii="Arial Rounded MT Bold" w:hAnsi="Arial Rounded MT Bold"/>
+          <w:sz w:val="20"/>
+          <w:szCs w:val="20"/>
+        </w:rPr>
+        <w:t xml:space="preserve"> en cualquier momento podrá resolver de manera unilateral el contrato principal y su o sus adendas, esto sin expresión de causa, para esta pactada situación, EL </w:t>
+      </w:r>
+      <w:r>
+        <w:rPr>
+          <w:rFonts w:ascii="Arial Rounded MT Bold" w:hAnsi="Arial Rounded MT Bold"/>
+          <w:sz w:val="20"/>
+          <w:szCs w:val="20"/>
+        </w:rPr>
+        <w:t>ASOCIANTE</w:t>
+      </w:r>
+      <w:r>
+        <w:rPr>
+          <w:rFonts w:ascii="Arial Rounded MT Bold" w:hAnsi="Arial Rounded MT Bold"/>
+          <w:sz w:val="20"/>
+          <w:szCs w:val="20"/>
+        </w:rPr>
+        <w:t xml:space="preserve"> deberá devolver el íntegro del capital invertido, además de la rentabilidad generada hasta el día mismo de la resolución unilateral del contrato, para la aplicación de esta resolución unilateral, esta no estará afecta a ninguna penalidad y/o sanción, dado que se está cumpliendo con devolver el íntegro del dinero invertido así como cancelar la rentabilidad pactada.</w:t>
       </w:r>
     </w:p>
     <w:p>
@@ -5992,103 +6403,53 @@
           <w:tab w:val="left" w:pos="1142"/>
         </w:tabs>
         <w:spacing w:line="276" w:lineRule="auto"/>
-        <w:ind w:firstLine="0"/>
-        <w:rPr>
-          <w:rFonts w:ascii="Arial Rounded MT Bold" w:hAnsi="Arial Rounded MT Bold"/>
-          <w:sz w:val="20"/>
-          <w:szCs w:val="20"/>
-        </w:rPr>
-      </w:pPr>
-    </w:p>
-    <w:p>
-      <w:pPr>
-        <w:pStyle w:val="Prrafodelista"/>
-        <w:tabs>
-          <w:tab w:val="left" w:pos="1142"/>
-        </w:tabs>
-        <w:spacing w:line="276" w:lineRule="auto"/>
-        <w:ind w:firstLine="0"/>
-        <w:rPr>
-          <w:rFonts w:ascii="Arial Rounded MT Bold" w:hAnsi="Arial Rounded MT Bold"/>
-          <w:sz w:val="20"/>
-          <w:szCs w:val="20"/>
-        </w:rPr>
-      </w:pPr>
-    </w:p>
-    <w:p>
-      <w:pPr>
-        <w:pStyle w:val="Prrafodelista"/>
-        <w:tabs>
-          <w:tab w:val="left" w:pos="1142"/>
-        </w:tabs>
-        <w:spacing w:line="276" w:lineRule="auto"/>
-        <w:ind w:firstLine="0"/>
-        <w:rPr>
-          <w:rFonts w:ascii="Arial Rounded MT Bold" w:hAnsi="Arial Rounded MT Bold"/>
-          <w:sz w:val="20"/>
-          <w:szCs w:val="20"/>
-        </w:rPr>
-      </w:pPr>
-    </w:p>
-    <w:p>
-      <w:pPr>
-        <w:pStyle w:val="Prrafodelista"/>
-        <w:tabs>
-          <w:tab w:val="left" w:pos="1142"/>
-        </w:tabs>
-        <w:spacing w:line="276" w:lineRule="auto"/>
-        <w:ind w:firstLine="0"/>
-        <w:rPr>
-          <w:rFonts w:ascii="Arial Rounded MT Bold" w:hAnsi="Arial Rounded MT Bold"/>
-          <w:sz w:val="20"/>
-          <w:szCs w:val="20"/>
-        </w:rPr>
-      </w:pPr>
-    </w:p>
-    <w:p>
-      <w:pPr>
-        <w:pStyle w:val="Prrafodelista"/>
-        <w:tabs>
-          <w:tab w:val="left" w:pos="1142"/>
-        </w:tabs>
-        <w:spacing w:line="276" w:lineRule="auto"/>
-        <w:ind w:firstLine="0"/>
-        <w:rPr>
-          <w:rFonts w:ascii="Arial Rounded MT Bold" w:hAnsi="Arial Rounded MT Bold"/>
-          <w:sz w:val="20"/>
-          <w:szCs w:val="20"/>
-        </w:rPr>
-      </w:pPr>
-    </w:p>
-    <w:p>
-      <w:pPr>
-        <w:pStyle w:val="Prrafodelista"/>
-        <w:tabs>
-          <w:tab w:val="left" w:pos="1142"/>
-        </w:tabs>
-        <w:spacing w:line="276" w:lineRule="auto"/>
-        <w:ind w:firstLine="0"/>
-        <w:rPr>
-          <w:rFonts w:ascii="Arial Rounded MT Bold" w:hAnsi="Arial Rounded MT Bold"/>
-          <w:sz w:val="20"/>
-          <w:szCs w:val="20"/>
-        </w:rPr>
-      </w:pPr>
-    </w:p>
-    <w:p>
-      <w:pPr>
-        <w:pStyle w:val="Prrafodelista"/>
-        <w:tabs>
-          <w:tab w:val="left" w:pos="1142"/>
-        </w:tabs>
-        <w:spacing w:line="276" w:lineRule="auto"/>
-        <w:ind w:firstLine="0"/>
-        <w:rPr>
-          <w:rFonts w:ascii="Arial Rounded MT Bold" w:hAnsi="Arial Rounded MT Bold"/>
-          <w:sz w:val="20"/>
-          <w:szCs w:val="20"/>
-        </w:rPr>
-      </w:pPr>
+        <w:ind w:left="1142" w:firstLine="0"/>
+        <w:rPr>
+          <w:rFonts w:ascii="Arial Rounded MT Bold" w:hAnsi="Arial Rounded MT Bold"/>
+          <w:sz w:val="20"/>
+          <w:szCs w:val="20"/>
+        </w:rPr>
+      </w:pPr>
+      <w:r>
+        <w:rPr>
+          <w:rFonts w:ascii="Arial Rounded MT Bold" w:hAnsi="Arial Rounded MT Bold"/>
+          <w:sz w:val="20"/>
+          <w:szCs w:val="20"/>
+        </w:rPr>
+        <w:t xml:space="preserve">Para el proceso de la resolución unilateral descrita en el párrafo que antecede, EL </w:t>
+      </w:r>
+      <w:r>
+        <w:rPr>
+          <w:rFonts w:ascii="Arial Rounded MT Bold" w:hAnsi="Arial Rounded MT Bold"/>
+          <w:sz w:val="20"/>
+          <w:szCs w:val="20"/>
+        </w:rPr>
+        <w:t>ASOCIANTE</w:t>
+      </w:r>
+      <w:r>
+        <w:rPr>
+          <w:rFonts w:ascii="Arial Rounded MT Bold" w:hAnsi="Arial Rounded MT Bold"/>
+          <w:sz w:val="20"/>
+          <w:szCs w:val="20"/>
+        </w:rPr>
+        <w:t xml:space="preserve"> notificara de este hecho mediante correo electrónico a EL </w:t>
+      </w:r>
+      <w:r>
+        <w:rPr>
+          <w:rFonts w:ascii="Arial Rounded MT Bold" w:hAnsi="Arial Rounded MT Bold"/>
+          <w:sz w:val="20"/>
+          <w:szCs w:val="20"/>
+        </w:rPr>
+        <w:t>ASOCIADO</w:t>
+      </w:r>
+      <w:r>
+        <w:rPr>
+          <w:rFonts w:ascii="Arial Rounded MT Bold" w:hAnsi="Arial Rounded MT Bold"/>
+          <w:sz w:val="20"/>
+          <w:szCs w:val="20"/>
+        </w:rPr>
+        <w:t>, teniendo un plazo no mayor de dos días hábiles de enviado el correo electrónico para realizar el depósito del íntegro del dinero que corresponda, en caso no se cumpla con el depósito dentro del plazo, la resolución  unilateral queda sin efecto, corriendo el plazo correspondiente de acuerdo al contrato salvo excepciones de ejecución de la misma expresadas en los artículos 1314 y 1315 del Código Civil.</w:t>
+      </w:r>
     </w:p>
     <w:p>
       <w:pPr>
@@ -6188,16 +6549,7 @@
           <w:sz w:val="20"/>
           <w:szCs w:val="20"/>
         </w:rPr>
-        <w:t xml:space="preserve">Las controversias que surjan entre las partes durante la ejecución del contrato </w:t>
-      </w:r>
-      <w:r>
-        <w:rPr>
-          <w:rFonts w:ascii="Arial Rounded MT Bold" w:hAnsi="Arial Rounded MT Bold"/>
-          <w:sz w:val="20"/>
-          <w:szCs w:val="20"/>
-        </w:rPr>
-        <w:lastRenderedPageBreak/>
-        <w:t>se</w:t>
+        <w:t>Las controversias que surjan entre las partes durante la ejecución del contrato se</w:t>
       </w:r>
       <w:r>
         <w:rPr>
@@ -6976,6 +7328,7 @@
         </w:rPr>
         <w:t xml:space="preserve"> </w:t>
       </w:r>
+      <w:proofErr w:type="gramStart"/>
       <w:r>
         <w:rPr>
           <w:rFonts w:ascii="Arial Rounded MT Bold" w:hAnsi="Arial Rounded MT Bold"/>
@@ -7009,6 +7362,7 @@
         </w:rPr>
         <w:t>todos</w:t>
       </w:r>
+      <w:proofErr w:type="gramEnd"/>
       <w:r>
         <w:rPr>
           <w:rFonts w:ascii="Arial Rounded MT Bold" w:hAnsi="Arial Rounded MT Bold"/>
@@ -7582,7 +7936,16 @@
           <w:sz w:val="20"/>
           <w:szCs w:val="20"/>
         </w:rPr>
-        <w:t xml:space="preserve"> declarados</w:t>
+        <w:t xml:space="preserve"> </w:t>
+      </w:r>
+      <w:proofErr w:type="gramStart"/>
+      <w:r>
+        <w:rPr>
+          <w:rFonts w:ascii="Arial Rounded MT Bold" w:hAnsi="Arial Rounded MT Bold"/>
+          <w:sz w:val="20"/>
+          <w:szCs w:val="20"/>
+        </w:rPr>
+        <w:t>declarados</w:t>
       </w:r>
       <w:r>
         <w:rPr>
@@ -7607,7 +7970,16 @@
           <w:sz w:val="20"/>
           <w:szCs w:val="20"/>
         </w:rPr>
-        <w:t>por las partes (se establece que el día será computado desde las 08:00 am hasta las</w:t>
+        <w:t>por</w:t>
+      </w:r>
+      <w:proofErr w:type="gramEnd"/>
+      <w:r>
+        <w:rPr>
+          <w:rFonts w:ascii="Arial Rounded MT Bold" w:hAnsi="Arial Rounded MT Bold"/>
+          <w:sz w:val="20"/>
+          <w:szCs w:val="20"/>
+        </w:rPr>
+        <w:t xml:space="preserve"> las partes (se establece que el día será computado desde las 08:00 am hasta las</w:t>
       </w:r>
       <w:r>
         <w:rPr>
@@ -7676,6 +8048,44 @@
         </w:rPr>
         <w:t>.</w:t>
       </w:r>
+    </w:p>
+    <w:p>
+      <w:pPr>
+        <w:pStyle w:val="Prrafodelista"/>
+        <w:rPr>
+          <w:rFonts w:ascii="Arial Rounded MT Bold" w:hAnsi="Arial Rounded MT Bold"/>
+          <w:sz w:val="20"/>
+          <w:szCs w:val="20"/>
+        </w:rPr>
+      </w:pPr>
+    </w:p>
+    <w:p>
+      <w:pPr>
+        <w:tabs>
+          <w:tab w:val="left" w:pos="1142"/>
+        </w:tabs>
+        <w:spacing w:line="276" w:lineRule="auto"/>
+        <w:ind w:right="115"/>
+        <w:rPr>
+          <w:rFonts w:ascii="Arial Rounded MT Bold" w:hAnsi="Arial Rounded MT Bold"/>
+          <w:sz w:val="20"/>
+          <w:szCs w:val="20"/>
+        </w:rPr>
+      </w:pPr>
+    </w:p>
+    <w:p>
+      <w:pPr>
+        <w:tabs>
+          <w:tab w:val="left" w:pos="1142"/>
+        </w:tabs>
+        <w:spacing w:line="276" w:lineRule="auto"/>
+        <w:ind w:right="115"/>
+        <w:rPr>
+          <w:rFonts w:ascii="Arial Rounded MT Bold" w:hAnsi="Arial Rounded MT Bold"/>
+          <w:sz w:val="20"/>
+          <w:szCs w:val="20"/>
+        </w:rPr>
+      </w:pPr>
     </w:p>
     <w:p>
       <w:pPr>
@@ -7711,6 +8121,7 @@
           <w:sz w:val="20"/>
           <w:szCs w:val="20"/>
         </w:rPr>
+        <w:lastRenderedPageBreak/>
         <w:t>Para la administración del presente contrato, las partes declaran los siguientes correos</w:t>
       </w:r>
       <w:r>
@@ -9389,6 +9800,7 @@
         </w:rPr>
         <w:t xml:space="preserve"> </w:t>
       </w:r>
+      <w:proofErr w:type="gramStart"/>
       <w:r>
         <w:rPr>
           <w:rFonts w:ascii="Arial Rounded MT Bold" w:hAnsi="Arial Rounded MT Bold"/>
@@ -9420,7 +9832,16 @@
           <w:sz w:val="20"/>
           <w:szCs w:val="20"/>
         </w:rPr>
-        <w:t>de sus domicilios personales y se someten a lo establecido en cl</w:t>
+        <w:t>de</w:t>
+      </w:r>
+      <w:proofErr w:type="gramEnd"/>
+      <w:r>
+        <w:rPr>
+          <w:rFonts w:ascii="Arial Rounded MT Bold" w:hAnsi="Arial Rounded MT Bold"/>
+          <w:sz w:val="20"/>
+          <w:szCs w:val="20"/>
+        </w:rPr>
+        <w:t xml:space="preserve"> sus domicilios personales y se someten a lo establecido en cl</w:t>
       </w:r>
       <w:r>
         <w:rPr>
@@ -9472,6 +9893,36 @@
         </w:rPr>
         <w:t>contrato.</w:t>
       </w:r>
+    </w:p>
+    <w:p>
+      <w:pPr>
+        <w:spacing w:line="276" w:lineRule="auto"/>
+        <w:rPr>
+          <w:rFonts w:ascii="Arial Rounded MT Bold" w:hAnsi="Arial Rounded MT Bold"/>
+          <w:sz w:val="20"/>
+          <w:szCs w:val="20"/>
+        </w:rPr>
+      </w:pPr>
+    </w:p>
+    <w:p>
+      <w:pPr>
+        <w:spacing w:line="276" w:lineRule="auto"/>
+        <w:rPr>
+          <w:rFonts w:ascii="Arial Rounded MT Bold" w:hAnsi="Arial Rounded MT Bold"/>
+          <w:sz w:val="20"/>
+          <w:szCs w:val="20"/>
+        </w:rPr>
+      </w:pPr>
+    </w:p>
+    <w:p>
+      <w:pPr>
+        <w:spacing w:line="276" w:lineRule="auto"/>
+        <w:rPr>
+          <w:rFonts w:ascii="Arial Rounded MT Bold" w:hAnsi="Arial Rounded MT Bold"/>
+          <w:sz w:val="20"/>
+          <w:szCs w:val="20"/>
+        </w:rPr>
+      </w:pPr>
     </w:p>
     <w:p>
       <w:pPr>
@@ -9513,6 +9964,7 @@
           <w:b/>
           <w:bCs/>
         </w:rPr>
+        <w:lastRenderedPageBreak/>
         <w:t>CLAUSULA D</w:t>
       </w:r>
       <w:r>
@@ -9678,8 +10130,18 @@
           <w:sz w:val="20"/>
           <w:szCs w:val="20"/>
         </w:rPr>
-        <w:t>, quedando autorizado a recibir en sus cuentas corrientes N°</w:t>
-      </w:r>
+        <w:t xml:space="preserve">, quedando autorizado a recibir en sus cuentas corrientes </w:t>
+      </w:r>
+      <w:proofErr w:type="spellStart"/>
+      <w:r>
+        <w:rPr>
+          <w:rFonts w:ascii="Arial Rounded MT Bold" w:hAnsi="Arial Rounded MT Bold"/>
+          <w:sz w:val="20"/>
+          <w:szCs w:val="20"/>
+        </w:rPr>
+        <w:t>N°</w:t>
+      </w:r>
+      <w:proofErr w:type="spellEnd"/>
       <w:r>
         <w:rPr>
           <w:rFonts w:ascii="Arial Rounded MT Bold" w:hAnsi="Arial Rounded MT Bold"/>
@@ -9822,8 +10284,18 @@
           <w:sz w:val="20"/>
           <w:szCs w:val="20"/>
         </w:rPr>
-        <w:t xml:space="preserve"> N°</w:t>
-      </w:r>
+        <w:t xml:space="preserve"> </w:t>
+      </w:r>
+      <w:proofErr w:type="spellStart"/>
+      <w:r>
+        <w:rPr>
+          <w:rFonts w:ascii="Arial Rounded MT Bold" w:hAnsi="Arial Rounded MT Bold"/>
+          <w:sz w:val="20"/>
+          <w:szCs w:val="20"/>
+        </w:rPr>
+        <w:t>N°</w:t>
+      </w:r>
+      <w:proofErr w:type="spellEnd"/>
       <w:r>
         <w:rPr>
           <w:rFonts w:ascii="Arial Rounded MT Bold" w:hAnsi="Arial Rounded MT Bold"/>
@@ -10285,129 +10757,389 @@
     </w:p>
     <w:p>
       <w:pPr>
-        <w:pStyle w:val="Textoindependiente"/>
+        <w:pStyle w:val="Prrafodelista"/>
+        <w:rPr>
+          <w:rFonts w:ascii="Arial Rounded MT Bold" w:hAnsi="Arial Rounded MT Bold"/>
+          <w:sz w:val="20"/>
+          <w:szCs w:val="20"/>
+        </w:rPr>
+      </w:pPr>
+    </w:p>
+    <w:p>
+      <w:pPr>
         <w:spacing w:line="276" w:lineRule="auto"/>
-        <w:ind w:right="122"/>
-        <w:jc w:val="both"/>
-        <w:rPr>
-          <w:rFonts w:ascii="Arial Rounded MT Bold" w:hAnsi="Arial Rounded MT Bold"/>
-        </w:rPr>
-      </w:pPr>
-      <w:r>
-        <w:rPr>
-          <w:rFonts w:ascii="Arial Rounded MT Bold" w:hAnsi="Arial Rounded MT Bold"/>
-        </w:rPr>
-        <w:br/>
-      </w:r>
-      <w:r>
-        <w:rPr>
-          <w:rFonts w:ascii="Arial Rounded MT Bold" w:hAnsi="Arial Rounded MT Bold"/>
-        </w:rPr>
-        <w:t xml:space="preserve"> </w:t>
-      </w:r>
-    </w:p>
-    <w:p>
-      <w:pPr>
-        <w:pStyle w:val="Textoindependiente"/>
+        <w:rPr>
+          <w:rFonts w:ascii="Arial Rounded MT Bold" w:hAnsi="Arial Rounded MT Bold"/>
+          <w:sz w:val="20"/>
+          <w:szCs w:val="20"/>
+        </w:rPr>
+      </w:pPr>
+    </w:p>
+    <w:p>
+      <w:pPr>
         <w:spacing w:line="276" w:lineRule="auto"/>
-        <w:jc w:val="both"/>
-        <w:rPr>
-          <w:rFonts w:ascii="Arial Rounded MT Bold" w:hAnsi="Arial Rounded MT Bold"/>
-        </w:rPr>
-      </w:pPr>
-    </w:p>
-    <w:p>
-      <w:pPr>
-        <w:pStyle w:val="Textoindependiente"/>
+        <w:rPr>
+          <w:rFonts w:ascii="Arial Rounded MT Bold" w:hAnsi="Arial Rounded MT Bold"/>
+          <w:sz w:val="20"/>
+          <w:szCs w:val="20"/>
+        </w:rPr>
+      </w:pPr>
+    </w:p>
+    <w:p>
+      <w:pPr>
         <w:spacing w:line="276" w:lineRule="auto"/>
-        <w:jc w:val="both"/>
-        <w:rPr>
-          <w:rFonts w:ascii="Arial Rounded MT Bold" w:hAnsi="Arial Rounded MT Bold"/>
-        </w:rPr>
-      </w:pPr>
-    </w:p>
-    <w:p>
-      <w:pPr>
-        <w:pStyle w:val="Textoindependiente"/>
+        <w:rPr>
+          <w:rFonts w:ascii="Arial Rounded MT Bold" w:hAnsi="Arial Rounded MT Bold"/>
+          <w:sz w:val="20"/>
+          <w:szCs w:val="20"/>
+        </w:rPr>
+      </w:pPr>
+    </w:p>
+    <w:p>
+      <w:pPr>
         <w:spacing w:line="276" w:lineRule="auto"/>
-        <w:jc w:val="both"/>
-        <w:rPr>
-          <w:rFonts w:ascii="Arial Rounded MT Bold" w:hAnsi="Arial Rounded MT Bold"/>
-        </w:rPr>
-      </w:pPr>
-    </w:p>
-    <w:p>
-      <w:pPr>
-        <w:pStyle w:val="Textoindependiente"/>
+        <w:rPr>
+          <w:rFonts w:ascii="Arial Rounded MT Bold" w:hAnsi="Arial Rounded MT Bold"/>
+          <w:sz w:val="20"/>
+          <w:szCs w:val="20"/>
+        </w:rPr>
+      </w:pPr>
+    </w:p>
+    <w:p>
+      <w:pPr>
         <w:spacing w:line="276" w:lineRule="auto"/>
-        <w:jc w:val="both"/>
-        <w:rPr>
-          <w:rFonts w:ascii="Arial Rounded MT Bold" w:hAnsi="Arial Rounded MT Bold"/>
-        </w:rPr>
-      </w:pPr>
-    </w:p>
-    <w:p>
-      <w:pPr>
-        <w:pStyle w:val="Textoindependiente"/>
+        <w:rPr>
+          <w:rFonts w:ascii="Arial Rounded MT Bold" w:hAnsi="Arial Rounded MT Bold"/>
+          <w:sz w:val="20"/>
+          <w:szCs w:val="20"/>
+        </w:rPr>
+      </w:pPr>
+    </w:p>
+    <w:p>
+      <w:pPr>
         <w:spacing w:line="276" w:lineRule="auto"/>
-        <w:jc w:val="both"/>
-        <w:rPr>
-          <w:rFonts w:ascii="Arial Rounded MT Bold" w:hAnsi="Arial Rounded MT Bold"/>
-        </w:rPr>
-      </w:pPr>
-    </w:p>
-    <w:p>
-      <w:pPr>
-        <w:pStyle w:val="Textoindependiente"/>
+        <w:rPr>
+          <w:rFonts w:ascii="Arial Rounded MT Bold" w:hAnsi="Arial Rounded MT Bold"/>
+          <w:sz w:val="20"/>
+          <w:szCs w:val="20"/>
+        </w:rPr>
+      </w:pPr>
+    </w:p>
+    <w:p>
+      <w:pPr>
         <w:spacing w:line="276" w:lineRule="auto"/>
-        <w:jc w:val="both"/>
-        <w:rPr>
-          <w:rFonts w:ascii="Arial Rounded MT Bold" w:hAnsi="Arial Rounded MT Bold"/>
-        </w:rPr>
-      </w:pPr>
-    </w:p>
-    <w:p>
-      <w:pPr>
-        <w:pStyle w:val="Textoindependiente"/>
+        <w:rPr>
+          <w:rFonts w:ascii="Arial Rounded MT Bold" w:hAnsi="Arial Rounded MT Bold"/>
+          <w:sz w:val="20"/>
+          <w:szCs w:val="20"/>
+        </w:rPr>
+      </w:pPr>
+    </w:p>
+    <w:p>
+      <w:pPr>
         <w:spacing w:line="276" w:lineRule="auto"/>
-        <w:jc w:val="both"/>
-        <w:rPr>
-          <w:rFonts w:ascii="Arial Rounded MT Bold" w:hAnsi="Arial Rounded MT Bold"/>
-        </w:rPr>
-      </w:pPr>
-    </w:p>
-    <w:p>
-      <w:pPr>
-        <w:pStyle w:val="Textoindependiente"/>
+        <w:rPr>
+          <w:rFonts w:ascii="Arial Rounded MT Bold" w:hAnsi="Arial Rounded MT Bold"/>
+          <w:sz w:val="20"/>
+          <w:szCs w:val="20"/>
+        </w:rPr>
+      </w:pPr>
+    </w:p>
+    <w:p>
+      <w:pPr>
         <w:spacing w:line="276" w:lineRule="auto"/>
-        <w:jc w:val="both"/>
-        <w:rPr>
-          <w:rFonts w:ascii="Arial Rounded MT Bold" w:hAnsi="Arial Rounded MT Bold"/>
-        </w:rPr>
-      </w:pPr>
-    </w:p>
-    <w:p>
-      <w:pPr>
-        <w:pStyle w:val="Textoindependiente"/>
+        <w:rPr>
+          <w:rFonts w:ascii="Arial Rounded MT Bold" w:hAnsi="Arial Rounded MT Bold"/>
+          <w:sz w:val="20"/>
+          <w:szCs w:val="20"/>
+        </w:rPr>
+      </w:pPr>
+    </w:p>
+    <w:p>
+      <w:pPr>
         <w:spacing w:line="276" w:lineRule="auto"/>
-        <w:jc w:val="both"/>
-        <w:rPr>
-          <w:rFonts w:ascii="Arial Rounded MT Bold" w:hAnsi="Arial Rounded MT Bold"/>
-        </w:rPr>
-      </w:pPr>
-    </w:p>
-    <w:p>
-      <w:pPr>
-        <w:pStyle w:val="Textoindependiente"/>
+        <w:rPr>
+          <w:rFonts w:ascii="Arial Rounded MT Bold" w:hAnsi="Arial Rounded MT Bold"/>
+          <w:sz w:val="20"/>
+          <w:szCs w:val="20"/>
+        </w:rPr>
+      </w:pPr>
+    </w:p>
+    <w:p>
+      <w:pPr>
         <w:spacing w:line="276" w:lineRule="auto"/>
-        <w:jc w:val="both"/>
-        <w:rPr>
-          <w:rFonts w:ascii="Arial Rounded MT Bold" w:hAnsi="Arial Rounded MT Bold"/>
-        </w:rPr>
-      </w:pPr>
-      <w:r>
-        <w:rPr>
-          <w:rFonts w:ascii="Arial Rounded MT Bold" w:hAnsi="Arial Rounded MT Bold"/>
+        <w:rPr>
+          <w:rFonts w:ascii="Arial Rounded MT Bold" w:hAnsi="Arial Rounded MT Bold"/>
+          <w:sz w:val="20"/>
+          <w:szCs w:val="20"/>
+        </w:rPr>
+      </w:pPr>
+    </w:p>
+    <w:p>
+      <w:pPr>
+        <w:spacing w:line="276" w:lineRule="auto"/>
+        <w:rPr>
+          <w:rFonts w:ascii="Arial Rounded MT Bold" w:hAnsi="Arial Rounded MT Bold"/>
+          <w:sz w:val="20"/>
+          <w:szCs w:val="20"/>
+        </w:rPr>
+      </w:pPr>
+    </w:p>
+    <w:p>
+      <w:pPr>
+        <w:spacing w:line="276" w:lineRule="auto"/>
+        <w:rPr>
+          <w:rFonts w:ascii="Arial Rounded MT Bold" w:hAnsi="Arial Rounded MT Bold"/>
+          <w:sz w:val="20"/>
+          <w:szCs w:val="20"/>
+        </w:rPr>
+      </w:pPr>
+    </w:p>
+    <w:p>
+      <w:pPr>
+        <w:spacing w:line="276" w:lineRule="auto"/>
+        <w:rPr>
+          <w:rFonts w:ascii="Arial Rounded MT Bold" w:hAnsi="Arial Rounded MT Bold"/>
+          <w:sz w:val="20"/>
+          <w:szCs w:val="20"/>
+        </w:rPr>
+      </w:pPr>
+    </w:p>
+    <w:p>
+      <w:pPr>
+        <w:spacing w:line="276" w:lineRule="auto"/>
+        <w:rPr>
+          <w:rFonts w:ascii="Arial Rounded MT Bold" w:hAnsi="Arial Rounded MT Bold"/>
+          <w:sz w:val="20"/>
+          <w:szCs w:val="20"/>
+        </w:rPr>
+      </w:pPr>
+    </w:p>
+    <w:p>
+      <w:pPr>
+        <w:spacing w:line="276" w:lineRule="auto"/>
+        <w:rPr>
+          <w:rFonts w:ascii="Arial Rounded MT Bold" w:hAnsi="Arial Rounded MT Bold"/>
+          <w:sz w:val="20"/>
+          <w:szCs w:val="20"/>
+        </w:rPr>
+      </w:pPr>
+    </w:p>
+    <w:p>
+      <w:pPr>
+        <w:spacing w:line="276" w:lineRule="auto"/>
+        <w:rPr>
+          <w:rFonts w:ascii="Arial Rounded MT Bold" w:hAnsi="Arial Rounded MT Bold"/>
+          <w:sz w:val="20"/>
+          <w:szCs w:val="20"/>
+        </w:rPr>
+      </w:pPr>
+    </w:p>
+    <w:p>
+      <w:pPr>
+        <w:spacing w:line="276" w:lineRule="auto"/>
+        <w:rPr>
+          <w:rFonts w:ascii="Arial Rounded MT Bold" w:hAnsi="Arial Rounded MT Bold"/>
+          <w:sz w:val="20"/>
+          <w:szCs w:val="20"/>
+        </w:rPr>
+      </w:pPr>
+    </w:p>
+    <w:p>
+      <w:pPr>
+        <w:spacing w:line="276" w:lineRule="auto"/>
+        <w:rPr>
+          <w:rFonts w:ascii="Arial Rounded MT Bold" w:hAnsi="Arial Rounded MT Bold"/>
+          <w:sz w:val="20"/>
+          <w:szCs w:val="20"/>
+        </w:rPr>
+      </w:pPr>
+    </w:p>
+    <w:p>
+      <w:pPr>
+        <w:spacing w:line="276" w:lineRule="auto"/>
+        <w:rPr>
+          <w:rFonts w:ascii="Arial Rounded MT Bold" w:hAnsi="Arial Rounded MT Bold"/>
+          <w:sz w:val="20"/>
+          <w:szCs w:val="20"/>
+        </w:rPr>
+      </w:pPr>
+    </w:p>
+    <w:p>
+      <w:pPr>
+        <w:spacing w:line="276" w:lineRule="auto"/>
+        <w:rPr>
+          <w:rFonts w:ascii="Arial Rounded MT Bold" w:hAnsi="Arial Rounded MT Bold"/>
+          <w:sz w:val="20"/>
+          <w:szCs w:val="20"/>
+        </w:rPr>
+      </w:pPr>
+    </w:p>
+    <w:p>
+      <w:pPr>
+        <w:spacing w:line="276" w:lineRule="auto"/>
+        <w:rPr>
+          <w:rFonts w:ascii="Arial Rounded MT Bold" w:hAnsi="Arial Rounded MT Bold"/>
+          <w:sz w:val="20"/>
+          <w:szCs w:val="20"/>
+        </w:rPr>
+      </w:pPr>
+    </w:p>
+    <w:p>
+      <w:pPr>
+        <w:spacing w:line="276" w:lineRule="auto"/>
+        <w:rPr>
+          <w:rFonts w:ascii="Arial Rounded MT Bold" w:hAnsi="Arial Rounded MT Bold"/>
+          <w:sz w:val="20"/>
+          <w:szCs w:val="20"/>
+        </w:rPr>
+      </w:pPr>
+    </w:p>
+    <w:p>
+      <w:pPr>
+        <w:spacing w:line="276" w:lineRule="auto"/>
+        <w:rPr>
+          <w:rFonts w:ascii="Arial Rounded MT Bold" w:hAnsi="Arial Rounded MT Bold"/>
+          <w:sz w:val="20"/>
+          <w:szCs w:val="20"/>
+        </w:rPr>
+      </w:pPr>
+    </w:p>
+    <w:p>
+      <w:pPr>
+        <w:spacing w:line="276" w:lineRule="auto"/>
+        <w:rPr>
+          <w:rFonts w:ascii="Arial Rounded MT Bold" w:hAnsi="Arial Rounded MT Bold"/>
+          <w:sz w:val="20"/>
+          <w:szCs w:val="20"/>
+        </w:rPr>
+      </w:pPr>
+    </w:p>
+    <w:p>
+      <w:pPr>
+        <w:spacing w:line="276" w:lineRule="auto"/>
+        <w:rPr>
+          <w:rFonts w:ascii="Arial Rounded MT Bold" w:hAnsi="Arial Rounded MT Bold"/>
+          <w:sz w:val="20"/>
+          <w:szCs w:val="20"/>
+        </w:rPr>
+      </w:pPr>
+    </w:p>
+    <w:p>
+      <w:pPr>
+        <w:spacing w:line="276" w:lineRule="auto"/>
+        <w:rPr>
+          <w:rFonts w:ascii="Arial Rounded MT Bold" w:hAnsi="Arial Rounded MT Bold"/>
+          <w:sz w:val="20"/>
+          <w:szCs w:val="20"/>
+        </w:rPr>
+      </w:pPr>
+    </w:p>
+    <w:p>
+      <w:pPr>
+        <w:spacing w:line="276" w:lineRule="auto"/>
+        <w:rPr>
+          <w:rFonts w:ascii="Arial Rounded MT Bold" w:hAnsi="Arial Rounded MT Bold"/>
+          <w:sz w:val="20"/>
+          <w:szCs w:val="20"/>
+        </w:rPr>
+      </w:pPr>
+    </w:p>
+    <w:p>
+      <w:pPr>
+        <w:pStyle w:val="Prrafodelista"/>
+        <w:rPr>
+          <w:rFonts w:ascii="Arial Rounded MT Bold" w:hAnsi="Arial Rounded MT Bold"/>
+          <w:sz w:val="20"/>
+          <w:szCs w:val="20"/>
+        </w:rPr>
+      </w:pPr>
+    </w:p>
+    <w:p>
+      <w:pPr>
+        <w:pStyle w:val="Prrafodelista"/>
+        <w:spacing w:line="276" w:lineRule="auto"/>
+        <w:ind w:left="1134" w:firstLine="0"/>
+        <w:rPr>
+          <w:rFonts w:ascii="Arial Rounded MT Bold" w:hAnsi="Arial Rounded MT Bold"/>
+          <w:sz w:val="20"/>
+          <w:szCs w:val="20"/>
+        </w:rPr>
+      </w:pPr>
+    </w:p>
+    <w:p>
+      <w:pPr>
+        <w:pStyle w:val="Prrafodelista"/>
+        <w:spacing w:line="276" w:lineRule="auto"/>
+        <w:ind w:left="1134" w:firstLine="0"/>
+        <w:rPr>
+          <w:rFonts w:ascii="Arial Rounded MT Bold" w:hAnsi="Arial Rounded MT Bold"/>
+          <w:sz w:val="20"/>
+          <w:szCs w:val="20"/>
+        </w:rPr>
+      </w:pPr>
+    </w:p>
+    <w:p>
+      <w:pPr>
+        <w:pStyle w:val="Prrafodelista"/>
+        <w:spacing w:line="276" w:lineRule="auto"/>
+        <w:ind w:left="1134" w:firstLine="0"/>
+        <w:rPr>
+          <w:rFonts w:ascii="Arial Rounded MT Bold" w:hAnsi="Arial Rounded MT Bold"/>
+          <w:sz w:val="20"/>
+          <w:szCs w:val="20"/>
+        </w:rPr>
+      </w:pPr>
+    </w:p>
+    <w:p>
+      <w:pPr>
+        <w:pStyle w:val="Prrafodelista"/>
+        <w:spacing w:line="276" w:lineRule="auto"/>
+        <w:ind w:left="1134" w:firstLine="0"/>
+        <w:rPr>
+          <w:rFonts w:ascii="Arial Rounded MT Bold" w:hAnsi="Arial Rounded MT Bold"/>
+          <w:sz w:val="20"/>
+          <w:szCs w:val="20"/>
+        </w:rPr>
+      </w:pPr>
+    </w:p>
+    <w:p>
+      <w:pPr>
+        <w:pStyle w:val="Prrafodelista"/>
+        <w:spacing w:line="276" w:lineRule="auto"/>
+        <w:ind w:left="1134" w:firstLine="0"/>
+        <w:rPr>
+          <w:rFonts w:ascii="Arial Rounded MT Bold" w:hAnsi="Arial Rounded MT Bold"/>
+          <w:sz w:val="20"/>
+          <w:szCs w:val="20"/>
+        </w:rPr>
+      </w:pPr>
+    </w:p>
+    <w:p>
+      <w:pPr>
+        <w:pStyle w:val="Prrafodelista"/>
+        <w:spacing w:line="276" w:lineRule="auto"/>
+        <w:ind w:left="1134" w:firstLine="0"/>
+        <w:rPr>
+          <w:rFonts w:ascii="Arial Rounded MT Bold" w:hAnsi="Arial Rounded MT Bold"/>
+          <w:sz w:val="20"/>
+          <w:szCs w:val="20"/>
+        </w:rPr>
+      </w:pPr>
+    </w:p>
+    <w:p>
+      <w:pPr>
+        <w:pStyle w:val="Prrafodelista"/>
+        <w:spacing w:line="276" w:lineRule="auto"/>
+        <w:ind w:left="1134" w:firstLine="0"/>
+        <w:rPr>
+          <w:rFonts w:ascii="Arial Rounded MT Bold" w:hAnsi="Arial Rounded MT Bold"/>
+          <w:sz w:val="20"/>
+          <w:szCs w:val="20"/>
+        </w:rPr>
+      </w:pPr>
+      <w:r>
+        <w:rPr>
           <w:noProof/>
         </w:rPr>
         <mc:AlternateContent>
@@ -10543,7 +11275,7 @@
                 <v:stroke joinstyle="miter"/>
                 <v:path gradientshapeok="t" o:connecttype="rect"/>
               </v:shapetype>
-              <v:shape id="Cuadro de texto 1" o:spid="_x0000_s1026" type="#_x0000_t202" style="position:absolute;left:0;text-align:left;margin-left:19.4pt;margin-top:7.4pt;width:227.6pt;height:120pt;z-index:251667456;visibility:visible;mso-wrap-style:square;mso-width-percent:0;mso-height-percent:0;mso-wrap-distance-left:9pt;mso-wrap-distance-top:0;mso-wrap-distance-right:9pt;mso-wrap-distance-bottom:0;mso-position-horizontal:absolute;mso-position-horizontal-relative:margin;mso-position-vertical:absolute;mso-position-vertical-relative:text;mso-width-percent:0;mso-height-percent:0;mso-width-relative:margin;mso-height-relative:margin;v-text-anchor:top" o:gfxdata="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" filled="f" stroked="f">
+              <v:shape id="Cuadro de texto 1" o:spid="_x0000_s1026" type="#_x0000_t202" style="position:absolute;left:0;text-align:left;margin-left:19.4pt;margin-top:7.4pt;width:227.6pt;height:120pt;z-index:251667456;visibility:visible;mso-wrap-style:square;mso-width-percent:0;mso-height-percent:0;mso-wrap-distance-left:9pt;mso-wrap-distance-top:0;mso-wrap-distance-right:9pt;mso-wrap-distance-bottom:0;mso-position-horizontal:absolute;mso-position-horizontal-relative:margin;mso-position-vertical:absolute;mso-position-vertical-relative:text;mso-width-percent:0;mso-height-percent:0;mso-width-relative:margin;mso-height-relative:margin;v-text-anchor:top" o:gfxdata="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" filled="f" stroked="f">
                 <v:textbox>
                   <w:txbxContent>
                     <w:p>
@@ -10788,7 +11520,19 @@
                                   <w:szCs w:val="20"/>
                                   <w:lang w:val="es-PE"/>
                                 </w:rPr>
-                                <w:t>DNI N</w:t>
+                                <w:t xml:space="preserve">DNI </w:t>
+                              </w:r>
+                              <w:proofErr w:type="spellStart"/>
+                              <w:r>
+                                <w:rPr>
+                                  <w:rFonts w:ascii="Arial Rounded MT Bold" w:hAnsi="Arial Rounded MT Bold"/>
+                                  <w:b/>
+                                  <w:color w:val="000000" w:themeColor="text1"/>
+                                  <w:sz w:val="20"/>
+                                  <w:szCs w:val="20"/>
+                                  <w:lang w:val="es-PE"/>
+                                </w:rPr>
+                                <w:t>N</w:t>
                               </w:r>
                               <w:r>
                                 <w:rPr>
@@ -10799,7 +11543,19 @@
                                   <w:szCs w:val="20"/>
                                   <w:lang w:val="es-PE"/>
                                 </w:rPr>
-                                <w:t>° {{NUMERODOCUMENTO}}</w:t>
+                                <w:t>°</w:t>
+                              </w:r>
+                              <w:proofErr w:type="spellEnd"/>
+                              <w:r>
+                                <w:rPr>
+                                  <w:rFonts w:ascii="Arial Rounded MT Bold" w:hAnsi="Arial Rounded MT Bold"/>
+                                  <w:b/>
+                                  <w:color w:val="000000" w:themeColor="text1"/>
+                                  <w:sz w:val="20"/>
+                                  <w:szCs w:val="20"/>
+                                  <w:lang w:val="es-PE"/>
+                                </w:rPr>
+                                <w:t xml:space="preserve"> {{NUMERODOCUMENTO}}</w:t>
                               </w:r>
                             </w:p>
                             <w:p>
@@ -10901,7 +11657,7 @@
           </mc:Choice>
           <mc:Fallback>
             <w:pict>
-              <v:group w14:anchorId="0BFCCB34" id="Grupo 22" o:spid="_x0000_s1027" style="position:absolute;left:0;text-align:left;margin-left:252.55pt;margin-top:1pt;width:252.6pt;height:132.6pt;z-index:251665408;mso-position-horizontal-relative:margin;mso-width-relative:margin;mso-height-relative:margin" coordsize="32080,16840" o:gfxdata="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">
+              <v:group w14:anchorId="0BFCCB34" id="Grupo 22" o:spid="_x0000_s1027" style="position:absolute;left:0;text-align:left;margin-left:252.55pt;margin-top:1pt;width:252.6pt;height:132.6pt;z-index:251665408;mso-position-horizontal-relative:margin;mso-width-relative:margin;mso-height-relative:margin" coordsize="32080,16840" o:gfxdata="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">
                 <v:rect id="Rectángulo 20" o:spid="_x0000_s1028" style="position:absolute;width:32080;height:16840;visibility:visible;mso-wrap-style:square;v-text-anchor:middle" o:gfxdata="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" filled="f" stroked="f" strokeweight="2pt">
                   <v:textbox>
                     <w:txbxContent>
@@ -10954,7 +11710,19 @@
                             <w:szCs w:val="20"/>
                             <w:lang w:val="es-PE"/>
                           </w:rPr>
-                          <w:t>DNI N</w:t>
+                          <w:t xml:space="preserve">DNI </w:t>
+                        </w:r>
+                        <w:proofErr w:type="spellStart"/>
+                        <w:r>
+                          <w:rPr>
+                            <w:rFonts w:ascii="Arial Rounded MT Bold" w:hAnsi="Arial Rounded MT Bold"/>
+                            <w:b/>
+                            <w:color w:val="000000" w:themeColor="text1"/>
+                            <w:sz w:val="20"/>
+                            <w:szCs w:val="20"/>
+                            <w:lang w:val="es-PE"/>
+                          </w:rPr>
+                          <w:t>N</w:t>
                         </w:r>
                         <w:r>
                           <w:rPr>
@@ -10965,7 +11733,19 @@
                             <w:szCs w:val="20"/>
                             <w:lang w:val="es-PE"/>
                           </w:rPr>
-                          <w:t>° {{NUMERODOCUMENTO}}</w:t>
+                          <w:t>°</w:t>
+                        </w:r>
+                        <w:proofErr w:type="spellEnd"/>
+                        <w:r>
+                          <w:rPr>
+                            <w:rFonts w:ascii="Arial Rounded MT Bold" w:hAnsi="Arial Rounded MT Bold"/>
+                            <w:b/>
+                            <w:color w:val="000000" w:themeColor="text1"/>
+                            <w:sz w:val="20"/>
+                            <w:szCs w:val="20"/>
+                            <w:lang w:val="es-PE"/>
+                          </w:rPr>
+                          <w:t xml:space="preserve"> {{NUMERODOCUMENTO}}</w:t>
                         </w:r>
                       </w:p>
                       <w:p>
@@ -11299,7 +12079,7 @@
           </mc:Choice>
           <mc:Fallback>
             <w:pict>
-              <v:group w14:anchorId="75527E3E" id="Grupo 24" o:spid="_x0000_s1030" style="position:absolute;left:0;text-align:left;margin-left:-4.8pt;margin-top:2.95pt;width:252.6pt;height:178.2pt;z-index:251663360" coordsize="32080,22631" o:gfxdata="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">
+              <v:group w14:anchorId="75527E3E" id="Grupo 24" o:spid="_x0000_s1030" style="position:absolute;left:0;text-align:left;margin-left:-4.8pt;margin-top:2.95pt;width:252.6pt;height:178.2pt;z-index:251663360" coordsize="32080,22631" o:gfxdata="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">
                 <v:group id="Grupo 19" o:spid="_x0000_s1031" style="position:absolute;width:32080;height:22631" coordorigin=",-16611" coordsize="32080,22631" o:gfxdata="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">
                   <v:rect id="Rectángulo 16" o:spid="_x0000_s1032" style="position:absolute;top:-16611;width:32080;height:16839;visibility:visible;mso-wrap-style:square;v-text-anchor:middle" o:gfxdata="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" filled="f" stroked="f" strokeweight="2pt">
                     <v:textbox>
@@ -11480,50 +12260,6 @@
       <w:pPr>
         <w:spacing w:before="10" w:line="276" w:lineRule="auto"/>
         <w:ind w:right="49"/>
-        <w:jc w:val="both"/>
-        <w:rPr>
-          <w:rFonts w:ascii="Arial Rounded MT Bold" w:hAnsi="Arial Rounded MT Bold"/>
-          <w:sz w:val="20"/>
-          <w:szCs w:val="20"/>
-        </w:rPr>
-      </w:pPr>
-    </w:p>
-    <w:p>
-      <w:pPr>
-        <w:spacing w:line="276" w:lineRule="auto"/>
-        <w:jc w:val="both"/>
-        <w:rPr>
-          <w:rFonts w:ascii="Arial Rounded MT Bold" w:hAnsi="Arial Rounded MT Bold"/>
-          <w:sz w:val="20"/>
-          <w:szCs w:val="20"/>
-        </w:rPr>
-      </w:pPr>
-    </w:p>
-    <w:p>
-      <w:pPr>
-        <w:spacing w:line="276" w:lineRule="auto"/>
-        <w:jc w:val="both"/>
-        <w:rPr>
-          <w:rFonts w:ascii="Arial Rounded MT Bold" w:hAnsi="Arial Rounded MT Bold"/>
-          <w:sz w:val="20"/>
-          <w:szCs w:val="20"/>
-        </w:rPr>
-      </w:pPr>
-    </w:p>
-    <w:p>
-      <w:pPr>
-        <w:spacing w:line="276" w:lineRule="auto"/>
-        <w:jc w:val="both"/>
-        <w:rPr>
-          <w:rFonts w:ascii="Arial Rounded MT Bold" w:hAnsi="Arial Rounded MT Bold"/>
-          <w:sz w:val="20"/>
-          <w:szCs w:val="20"/>
-        </w:rPr>
-      </w:pPr>
-    </w:p>
-    <w:p>
-      <w:pPr>
-        <w:spacing w:line="276" w:lineRule="auto"/>
         <w:jc w:val="both"/>
         <w:rPr>
           <w:rFonts w:ascii="Arial Rounded MT Bold" w:hAnsi="Arial Rounded MT Bold"/>
@@ -11927,7 +12663,7 @@
           </mc:Choice>
           <mc:Fallback>
             <w:pict>
-              <v:group w14:anchorId="354B20A1" id="Grupo 1242507158" o:spid="_x0000_s1035" style="position:absolute;left:0;text-align:left;margin-left:176.4pt;margin-top:.45pt;width:252.6pt;height:167.4pt;z-index:251669504;mso-position-horizontal-relative:page;mso-width-relative:margin;mso-height-relative:margin" coordsize="32080,16840" o:gfxdata="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">
+              <v:group w14:anchorId="354B20A1" id="Grupo 1242507158" o:spid="_x0000_s1035" style="position:absolute;left:0;text-align:left;margin-left:176.4pt;margin-top:.45pt;width:252.6pt;height:167.4pt;z-index:251669504;mso-position-horizontal-relative:page;mso-width-relative:margin;mso-height-relative:margin" coordsize="32080,16840" o:gfxdata="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">
                 <v:rect id="Rectángulo 1368971167" o:spid="_x0000_s1036" style="position:absolute;width:32080;height:16840;visibility:visible;mso-wrap-style:square;v-text-anchor:middle" o:gfxdata="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" filled="f" stroked="f" strokeweight="2pt">
                   <v:textbox>
                     <w:txbxContent>
@@ -12151,7 +12887,7 @@
 </file>
 
 <file path=word/endnotes.xml><?xml version="1.0" encoding="utf-8"?>
-<w:endnotes xmlns:wpc="http://schemas.microsoft.com/office/word/2010/wordprocessingCanvas" xmlns:cx="http://schemas.microsoft.com/office/drawing/2014/chartex" xmlns:cx1="http://schemas.microsoft.com/office/drawing/2015/9/8/chartex" xmlns:cx2="http://schemas.microsoft.com/office/drawing/2015/10/21/chartex" xmlns:cx3="http://schemas.microsoft.com/office/drawing/2016/5/9/chartex" xmlns:cx4="http://schemas.microsoft.com/office/drawing/2016/5/10/chartex" xmlns:cx5="http://schemas.microsoft.com/office/drawing/2016/5/11/chartex" xmlns:cx6="http://schemas.microsoft.com/office/drawing/2016/5/12/chartex" xmlns:cx7="http://schemas.microsoft.com/office/drawing/2016/5/13/chartex" xmlns:cx8="http://schemas.microsoft.com/office/drawing/2016/5/14/chartex" xmlns:mc="http://schemas.openxmlformats.org/markup-compatibility/2006" xmlns:aink="http://schemas.microsoft.com/office/drawing/2016/ink" xmlns:am3d="http://schemas.microsoft.com/office/drawing/2017/model3d" xmlns:o="urn:schemas-microsoft-com:office:office" xmlns:r="http://schemas.openxmlformats.org/officeDocument/2006/relationships" xmlns:m="http://schemas.openxmlformats.org/officeDocument/2006/math" xmlns:v="urn:schemas-microsoft-com:vml" xmlns:wp14="http://schemas.microsoft.com/office/word/2010/wordprocessingDrawing" xmlns:wp="http://schemas.openxmlformats.org/drawingml/2006/wordprocessingDrawing" xmlns:w10="urn:schemas-microsoft-com:office:word" xmlns:w="http://schemas.openxmlformats.org/wordprocessingml/2006/main" xmlns:w14="http://schemas.microsoft.com/office/word/2010/wordml" xmlns:w15="http://schemas.microsoft.com/office/word/2012/wordml" xmlns:w16cex="http://schemas.microsoft.com/office/word/2018/wordml/cex" xmlns:w16cid="http://schemas.microsoft.com/office/word/2016/wordml/cid" xmlns:w16="http://schemas.microsoft.com/office/word/2018/wordml" xmlns:w16sdtdh="http://schemas.microsoft.com/office/word/2020/wordml/sdtdatahash" xmlns:w16se="http://schemas.microsoft.com/office/word/2015/wordml/symex" xmlns:wpg="http://schemas.microsoft.com/office/word/2010/wordprocessingGroup" xmlns:wpi="http://schemas.microsoft.com/office/word/2010/wordprocessingInk" xmlns:wne="http://schemas.microsoft.com/office/word/2006/wordml" xmlns:wps="http://schemas.microsoft.com/office/word/2010/wordprocessingShape" mc:Ignorable="w14 w15 w16se w16cid w16 w16cex w16sdtdh wp14">
+<w:endnotes xmlns:wpc="http://schemas.microsoft.com/office/word/2010/wordprocessingCanvas" xmlns:cx="http://schemas.microsoft.com/office/drawing/2014/chartex" xmlns:cx1="http://schemas.microsoft.com/office/drawing/2015/9/8/chartex" xmlns:cx2="http://schemas.microsoft.com/office/drawing/2015/10/21/chartex" xmlns:cx3="http://schemas.microsoft.com/office/drawing/2016/5/9/chartex" xmlns:cx4="http://schemas.microsoft.com/office/drawing/2016/5/10/chartex" xmlns:cx5="http://schemas.microsoft.com/office/drawing/2016/5/11/chartex" xmlns:cx6="http://schemas.microsoft.com/office/drawing/2016/5/12/chartex" xmlns:cx7="http://schemas.microsoft.com/office/drawing/2016/5/13/chartex" xmlns:cx8="http://schemas.microsoft.com/office/drawing/2016/5/14/chartex" xmlns:mc="http://schemas.openxmlformats.org/markup-compatibility/2006" xmlns:aink="http://schemas.microsoft.com/office/drawing/2016/ink" xmlns:am3d="http://schemas.microsoft.com/office/drawing/2017/model3d" xmlns:o="urn:schemas-microsoft-com:office:office" xmlns:oel="http://schemas.microsoft.com/office/2019/extlst" xmlns:r="http://schemas.openxmlformats.org/officeDocument/2006/relationships" xmlns:m="http://schemas.openxmlformats.org/officeDocument/2006/math" xmlns:v="urn:schemas-microsoft-com:vml" xmlns:wp14="http://schemas.microsoft.com/office/word/2010/wordprocessingDrawing" xmlns:wp="http://schemas.openxmlformats.org/drawingml/2006/wordprocessingDrawing" xmlns:w10="urn:schemas-microsoft-com:office:word" xmlns:w="http://schemas.openxmlformats.org/wordprocessingml/2006/main" xmlns:w14="http://schemas.microsoft.com/office/word/2010/wordml" xmlns:w15="http://schemas.microsoft.com/office/word/2012/wordml" xmlns:w16cex="http://schemas.microsoft.com/office/word/2018/wordml/cex" xmlns:w16cid="http://schemas.microsoft.com/office/word/2016/wordml/cid" xmlns:w16="http://schemas.microsoft.com/office/word/2018/wordml" xmlns:w16sdtdh="http://schemas.microsoft.com/office/word/2020/wordml/sdtdatahash" xmlns:w16se="http://schemas.microsoft.com/office/word/2015/wordml/symex" xmlns:wpg="http://schemas.microsoft.com/office/word/2010/wordprocessingGroup" xmlns:wpi="http://schemas.microsoft.com/office/word/2010/wordprocessingInk" xmlns:wne="http://schemas.microsoft.com/office/word/2006/wordml" xmlns:wps="http://schemas.microsoft.com/office/word/2010/wordprocessingShape" mc:Ignorable="w14 w15 w16se w16cid w16 w16cex w16sdtdh wp14">
   <w:endnote w:type="separator" w:id="-1">
     <w:p>
       <w:r>
@@ -12170,7 +12906,7 @@
 </file>
 
 <file path=word/footer1.xml><?xml version="1.0" encoding="utf-8"?>
-<w:ftr xmlns:wpc="http://schemas.microsoft.com/office/word/2010/wordprocessingCanvas" xmlns:cx="http://schemas.microsoft.com/office/drawing/2014/chartex" xmlns:cx1="http://schemas.microsoft.com/office/drawing/2015/9/8/chartex" xmlns:cx2="http://schemas.microsoft.com/office/drawing/2015/10/21/chartex" xmlns:cx3="http://schemas.microsoft.com/office/drawing/2016/5/9/chartex" xmlns:cx4="http://schemas.microsoft.com/office/drawing/2016/5/10/chartex" xmlns:cx5="http://schemas.microsoft.com/office/drawing/2016/5/11/chartex" xmlns:cx6="http://schemas.microsoft.com/office/drawing/2016/5/12/chartex" xmlns:cx7="http://schemas.microsoft.com/office/drawing/2016/5/13/chartex" xmlns:cx8="http://schemas.microsoft.com/office/drawing/2016/5/14/chartex" xmlns:mc="http://schemas.openxmlformats.org/markup-compatibility/2006" xmlns:aink="http://schemas.microsoft.com/office/drawing/2016/ink" xmlns:am3d="http://schemas.microsoft.com/office/drawing/2017/model3d" xmlns:o="urn:schemas-microsoft-com:office:office" xmlns:r="http://schemas.openxmlformats.org/officeDocument/2006/relationships" xmlns:m="http://schemas.openxmlformats.org/officeDocument/2006/math" xmlns:v="urn:schemas-microsoft-com:vml" xmlns:wp14="http://schemas.microsoft.com/office/word/2010/wordprocessingDrawing" xmlns:wp="http://schemas.openxmlformats.org/drawingml/2006/wordprocessingDrawing" xmlns:w10="urn:schemas-microsoft-com:office:word" xmlns:w="http://schemas.openxmlformats.org/wordprocessingml/2006/main" xmlns:w14="http://schemas.microsoft.com/office/word/2010/wordml" xmlns:w15="http://schemas.microsoft.com/office/word/2012/wordml" xmlns:w16cex="http://schemas.microsoft.com/office/word/2018/wordml/cex" xmlns:w16cid="http://schemas.microsoft.com/office/word/2016/wordml/cid" xmlns:w16="http://schemas.microsoft.com/office/word/2018/wordml" xmlns:w16sdtdh="http://schemas.microsoft.com/office/word/2020/wordml/sdtdatahash" xmlns:w16se="http://schemas.microsoft.com/office/word/2015/wordml/symex" xmlns:wpg="http://schemas.microsoft.com/office/word/2010/wordprocessingGroup" xmlns:wpi="http://schemas.microsoft.com/office/word/2010/wordprocessingInk" xmlns:wne="http://schemas.microsoft.com/office/word/2006/wordml" xmlns:wps="http://schemas.microsoft.com/office/word/2010/wordprocessingShape" mc:Ignorable="w14 w15 w16se w16cid w16 w16cex w16sdtdh wp14">
+<w:ftr xmlns:wpc="http://schemas.microsoft.com/office/word/2010/wordprocessingCanvas" xmlns:cx="http://schemas.microsoft.com/office/drawing/2014/chartex" xmlns:cx1="http://schemas.microsoft.com/office/drawing/2015/9/8/chartex" xmlns:cx2="http://schemas.microsoft.com/office/drawing/2015/10/21/chartex" xmlns:cx3="http://schemas.microsoft.com/office/drawing/2016/5/9/chartex" xmlns:cx4="http://schemas.microsoft.com/office/drawing/2016/5/10/chartex" xmlns:cx5="http://schemas.microsoft.com/office/drawing/2016/5/11/chartex" xmlns:cx6="http://schemas.microsoft.com/office/drawing/2016/5/12/chartex" xmlns:cx7="http://schemas.microsoft.com/office/drawing/2016/5/13/chartex" xmlns:cx8="http://schemas.microsoft.com/office/drawing/2016/5/14/chartex" xmlns:mc="http://schemas.openxmlformats.org/markup-compatibility/2006" xmlns:aink="http://schemas.microsoft.com/office/drawing/2016/ink" xmlns:am3d="http://schemas.microsoft.com/office/drawing/2017/model3d" xmlns:o="urn:schemas-microsoft-com:office:office" xmlns:oel="http://schemas.microsoft.com/office/2019/extlst" xmlns:r="http://schemas.openxmlformats.org/officeDocument/2006/relationships" xmlns:m="http://schemas.openxmlformats.org/officeDocument/2006/math" xmlns:v="urn:schemas-microsoft-com:vml" xmlns:wp14="http://schemas.microsoft.com/office/word/2010/wordprocessingDrawing" xmlns:wp="http://schemas.openxmlformats.org/drawingml/2006/wordprocessingDrawing" xmlns:w10="urn:schemas-microsoft-com:office:word" xmlns:w="http://schemas.openxmlformats.org/wordprocessingml/2006/main" xmlns:w14="http://schemas.microsoft.com/office/word/2010/wordml" xmlns:w15="http://schemas.microsoft.com/office/word/2012/wordml" xmlns:w16cex="http://schemas.microsoft.com/office/word/2018/wordml/cex" xmlns:w16cid="http://schemas.microsoft.com/office/word/2016/wordml/cid" xmlns:w16="http://schemas.microsoft.com/office/word/2018/wordml" xmlns:w16sdtdh="http://schemas.microsoft.com/office/word/2020/wordml/sdtdatahash" xmlns:w16se="http://schemas.microsoft.com/office/word/2015/wordml/symex" xmlns:wpg="http://schemas.microsoft.com/office/word/2010/wordprocessingGroup" xmlns:wpi="http://schemas.microsoft.com/office/word/2010/wordprocessingInk" xmlns:wne="http://schemas.microsoft.com/office/word/2006/wordml" xmlns:wps="http://schemas.microsoft.com/office/word/2010/wordprocessingShape" mc:Ignorable="w14 w15 w16se w16cid w16 w16cex w16sdtdh wp14">
   <w:p>
     <w:pPr>
       <w:pStyle w:val="Piedepgina"/>
@@ -12289,7 +13025,43 @@
                               <w:sz w:val="18"/>
                               <w:szCs w:val="18"/>
                             </w:rPr>
-                            <w:t>Alegría Arias de Morey N° 219 oficina 2 A</w:t>
+                            <w:t xml:space="preserve">Alegría Arias de </w:t>
+                          </w:r>
+                          <w:proofErr w:type="spellStart"/>
+                          <w:r>
+                            <w:rPr>
+                              <w:rFonts w:ascii="Arial" w:hAnsi="Arial" w:cs="Arial"/>
+                              <w:sz w:val="18"/>
+                              <w:szCs w:val="18"/>
+                            </w:rPr>
+                            <w:t>Morey</w:t>
+                          </w:r>
+                          <w:proofErr w:type="spellEnd"/>
+                          <w:r>
+                            <w:rPr>
+                              <w:rFonts w:ascii="Arial" w:hAnsi="Arial" w:cs="Arial"/>
+                              <w:sz w:val="18"/>
+                              <w:szCs w:val="18"/>
+                            </w:rPr>
+                            <w:t xml:space="preserve"> </w:t>
+                          </w:r>
+                          <w:proofErr w:type="spellStart"/>
+                          <w:r>
+                            <w:rPr>
+                              <w:rFonts w:ascii="Arial" w:hAnsi="Arial" w:cs="Arial"/>
+                              <w:sz w:val="18"/>
+                              <w:szCs w:val="18"/>
+                            </w:rPr>
+                            <w:t>N°</w:t>
+                          </w:r>
+                          <w:proofErr w:type="spellEnd"/>
+                          <w:r>
+                            <w:rPr>
+                              <w:rFonts w:ascii="Arial" w:hAnsi="Arial" w:cs="Arial"/>
+                              <w:sz w:val="18"/>
+                              <w:szCs w:val="18"/>
+                            </w:rPr>
+                            <w:t xml:space="preserve"> 219 oficina 2 A</w:t>
                           </w:r>
                         </w:p>
                       </w:txbxContent>
@@ -12318,7 +13090,7 @@
               <v:stroke joinstyle="miter"/>
               <v:path gradientshapeok="t" o:connecttype="rect"/>
             </v:shapetype>
-            <v:shape id="Cuadro de texto 3" o:spid="_x0000_s1038" type="#_x0000_t202" style="position:absolute;margin-left:-27.6pt;margin-top:17.65pt;width:208.8pt;height:25.2pt;z-index:251680768;visibility:visible;mso-wrap-style:square;mso-width-percent:0;mso-height-percent:0;mso-wrap-distance-left:9pt;mso-wrap-distance-top:0;mso-wrap-distance-right:9pt;mso-wrap-distance-bottom:0;mso-position-horizontal:absolute;mso-position-horizontal-relative:text;mso-position-vertical:absolute;mso-position-vertical-relative:text;mso-width-percent:0;mso-height-percent:0;mso-width-relative:margin;mso-height-relative:margin;v-text-anchor:top" o:gfxdata="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" filled="f" stroked="f" strokeweight=".5pt">
+            <v:shape id="Cuadro de texto 3" o:spid="_x0000_s1038" type="#_x0000_t202" style="position:absolute;margin-left:-27.6pt;margin-top:17.65pt;width:208.8pt;height:25.2pt;z-index:251680768;visibility:visible;mso-wrap-style:square;mso-width-percent:0;mso-height-percent:0;mso-wrap-distance-left:9pt;mso-wrap-distance-top:0;mso-wrap-distance-right:9pt;mso-wrap-distance-bottom:0;mso-position-horizontal:absolute;mso-position-horizontal-relative:text;mso-position-vertical:absolute;mso-position-vertical-relative:text;mso-width-percent:0;mso-height-percent:0;mso-width-relative:margin;mso-height-relative:margin;v-text-anchor:top" o:gfxdata="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" filled="f" stroked="f" strokeweight=".5pt">
               <v:textbox>
                 <w:txbxContent>
                   <w:p>
@@ -12392,7 +13164,43 @@
                         <w:sz w:val="18"/>
                         <w:szCs w:val="18"/>
                       </w:rPr>
-                      <w:t>Alegría Arias de Morey N° 219 oficina 2 A</w:t>
+                      <w:t xml:space="preserve">Alegría Arias de </w:t>
+                    </w:r>
+                    <w:proofErr w:type="spellStart"/>
+                    <w:r>
+                      <w:rPr>
+                        <w:rFonts w:ascii="Arial" w:hAnsi="Arial" w:cs="Arial"/>
+                        <w:sz w:val="18"/>
+                        <w:szCs w:val="18"/>
+                      </w:rPr>
+                      <w:t>Morey</w:t>
+                    </w:r>
+                    <w:proofErr w:type="spellEnd"/>
+                    <w:r>
+                      <w:rPr>
+                        <w:rFonts w:ascii="Arial" w:hAnsi="Arial" w:cs="Arial"/>
+                        <w:sz w:val="18"/>
+                        <w:szCs w:val="18"/>
+                      </w:rPr>
+                      <w:t xml:space="preserve"> </w:t>
+                    </w:r>
+                    <w:proofErr w:type="spellStart"/>
+                    <w:r>
+                      <w:rPr>
+                        <w:rFonts w:ascii="Arial" w:hAnsi="Arial" w:cs="Arial"/>
+                        <w:sz w:val="18"/>
+                        <w:szCs w:val="18"/>
+                      </w:rPr>
+                      <w:t>N°</w:t>
+                    </w:r>
+                    <w:proofErr w:type="spellEnd"/>
+                    <w:r>
+                      <w:rPr>
+                        <w:rFonts w:ascii="Arial" w:hAnsi="Arial" w:cs="Arial"/>
+                        <w:sz w:val="18"/>
+                        <w:szCs w:val="18"/>
+                      </w:rPr>
+                      <w:t xml:space="preserve"> 219 oficina 2 A</w:t>
                     </w:r>
                   </w:p>
                 </w:txbxContent>
@@ -12466,7 +13274,7 @@
             </wp:anchor>
           </w:drawing>
         </mc:Choice>
-        <mc:Fallback xmlns:oel="http://schemas.microsoft.com/office/2019/extlst">
+        <mc:Fallback>
           <w:pict>
             <v:line w14:anchorId="36B276D8" id="Conector recto 2" o:spid="_x0000_s1026" style="position:absolute;z-index:251679744;visibility:visible;mso-wrap-style:square;mso-width-percent:0;mso-wrap-distance-left:9pt;mso-wrap-distance-top:0;mso-wrap-distance-right:9pt;mso-wrap-distance-bottom:0;mso-position-horizontal:absolute;mso-position-horizontal-relative:text;mso-position-vertical:absolute;mso-position-vertical-relative:text;mso-width-percent:0;mso-width-relative:margin" from="-42.95pt,16.6pt" to="504.1pt,16.6pt" o:gfxdata="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" strokecolor="#365f91 [2404]" strokeweight="3pt"/>
           </w:pict>
@@ -12568,7 +13376,7 @@
         </mc:Choice>
         <mc:Fallback>
           <w:pict>
-            <v:shape w14:anchorId="345D4856" id="_x0000_s1039" type="#_x0000_t202" style="position:absolute;margin-left:301.6pt;margin-top:17.05pt;width:208.8pt;height:18pt;z-index:251681792;visibility:visible;mso-wrap-style:square;mso-width-percent:0;mso-height-percent:0;mso-wrap-distance-left:9pt;mso-wrap-distance-top:0;mso-wrap-distance-right:9pt;mso-wrap-distance-bottom:0;mso-position-horizontal:absolute;mso-position-horizontal-relative:text;mso-position-vertical:absolute;mso-position-vertical-relative:text;mso-width-percent:0;mso-height-percent:0;mso-width-relative:margin;mso-height-relative:margin;v-text-anchor:top" o:gfxdata="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" filled="f" stroked="f" strokeweight=".5pt">
+            <v:shape w14:anchorId="345D4856" id="_x0000_s1039" type="#_x0000_t202" style="position:absolute;margin-left:301.6pt;margin-top:17.05pt;width:208.8pt;height:18pt;z-index:251681792;visibility:visible;mso-wrap-style:square;mso-width-percent:0;mso-height-percent:0;mso-wrap-distance-left:9pt;mso-wrap-distance-top:0;mso-wrap-distance-right:9pt;mso-wrap-distance-bottom:0;mso-position-horizontal:absolute;mso-position-horizontal-relative:text;mso-position-vertical:absolute;mso-position-vertical-relative:text;mso-width-percent:0;mso-height-percent:0;mso-width-relative:margin;mso-height-relative:margin;v-text-anchor:top" o:gfxdata="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" filled="f" stroked="f" strokeweight=".5pt">
               <v:textbox>
                 <w:txbxContent>
                   <w:p>
@@ -12670,7 +13478,7 @@
             </wp:anchor>
           </w:drawing>
         </mc:Choice>
-        <mc:Fallback xmlns:oel="http://schemas.microsoft.com/office/2019/extlst">
+        <mc:Fallback>
           <w:pict>
             <v:rect w14:anchorId="18324A32" id="Rectángulo 29" o:spid="_x0000_s1026" style="position:absolute;margin-left:17.85pt;margin-top:806.75pt;width:560.25pt;height:2.3pt;z-index:251662336;visibility:visible;mso-wrap-style:square;mso-width-percent:0;mso-height-percent:0;mso-wrap-distance-left:9pt;mso-wrap-distance-top:0;mso-wrap-distance-right:9pt;mso-wrap-distance-bottom:0;mso-position-horizontal:absolute;mso-position-horizontal-relative:text;mso-position-vertical:absolute;mso-position-vertical-relative:text;mso-width-percent:0;mso-height-percent:0;mso-width-relative:page;mso-height-relative:page;v-text-anchor:top" o:gfxdata="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" fillcolor="#bd0218" stroked="f"/>
           </w:pict>
@@ -12735,7 +13543,7 @@
             </wp:anchor>
           </w:drawing>
         </mc:Choice>
-        <mc:Fallback xmlns:oel="http://schemas.microsoft.com/office/2019/extlst">
+        <mc:Fallback>
           <w:pict>
             <v:rect w14:anchorId="20564416" id="Rectángulo 28" o:spid="_x0000_s1026" style="position:absolute;margin-left:17.85pt;margin-top:806.75pt;width:560.25pt;height:2.3pt;z-index:251661312;visibility:visible;mso-wrap-style:square;mso-width-percent:0;mso-height-percent:0;mso-wrap-distance-left:9pt;mso-wrap-distance-top:0;mso-wrap-distance-right:9pt;mso-wrap-distance-bottom:0;mso-position-horizontal:absolute;mso-position-horizontal-relative:text;mso-position-vertical:absolute;mso-position-vertical-relative:text;mso-width-percent:0;mso-height-percent:0;mso-width-relative:page;mso-height-relative:page;v-text-anchor:top" o:gfxdata="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" fillcolor="#bd0218" stroked="f"/>
           </w:pict>
@@ -12800,7 +13608,7 @@
             </wp:anchor>
           </w:drawing>
         </mc:Choice>
-        <mc:Fallback xmlns:oel="http://schemas.microsoft.com/office/2019/extlst">
+        <mc:Fallback>
           <w:pict>
             <v:rect w14:anchorId="7A082730" id="Rectángulo 27" o:spid="_x0000_s1026" style="position:absolute;margin-left:17.85pt;margin-top:806.75pt;width:560.25pt;height:2.3pt;z-index:251660288;visibility:visible;mso-wrap-style:square;mso-width-percent:0;mso-height-percent:0;mso-wrap-distance-left:9pt;mso-wrap-distance-top:0;mso-wrap-distance-right:9pt;mso-wrap-distance-bottom:0;mso-position-horizontal:absolute;mso-position-horizontal-relative:text;mso-position-vertical:absolute;mso-position-vertical-relative:text;mso-width-percent:0;mso-height-percent:0;mso-width-relative:page;mso-height-relative:page;v-text-anchor:top" o:gfxdata="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" fillcolor="#bd0218" stroked="f"/>
           </w:pict>
@@ -12865,7 +13673,7 @@
             </wp:anchor>
           </w:drawing>
         </mc:Choice>
-        <mc:Fallback xmlns:oel="http://schemas.microsoft.com/office/2019/extlst">
+        <mc:Fallback>
           <w:pict>
             <v:rect w14:anchorId="50E7650C" id="Rectángulo 26" o:spid="_x0000_s1026" style="position:absolute;margin-left:17.85pt;margin-top:806.75pt;width:560.25pt;height:2.3pt;z-index:251659264;visibility:visible;mso-wrap-style:square;mso-width-percent:0;mso-height-percent:0;mso-wrap-distance-left:9pt;mso-wrap-distance-top:0;mso-wrap-distance-right:9pt;mso-wrap-distance-bottom:0;mso-position-horizontal:absolute;mso-position-horizontal-relative:text;mso-position-vertical:absolute;mso-position-vertical-relative:text;mso-width-percent:0;mso-height-percent:0;mso-width-relative:page;mso-height-relative:page;v-text-anchor:top" o:gfxdata="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" fillcolor="#bd0218" stroked="f"/>
           </w:pict>
@@ -12883,7 +13691,7 @@
 </file>
 
 <file path=word/footnotes.xml><?xml version="1.0" encoding="utf-8"?>
-<w:footnotes xmlns:wpc="http://schemas.microsoft.com/office/word/2010/wordprocessingCanvas" xmlns:cx="http://schemas.microsoft.com/office/drawing/2014/chartex" xmlns:cx1="http://schemas.microsoft.com/office/drawing/2015/9/8/chartex" xmlns:cx2="http://schemas.microsoft.com/office/drawing/2015/10/21/chartex" xmlns:cx3="http://schemas.microsoft.com/office/drawing/2016/5/9/chartex" xmlns:cx4="http://schemas.microsoft.com/office/drawing/2016/5/10/chartex" xmlns:cx5="http://schemas.microsoft.com/office/drawing/2016/5/11/chartex" xmlns:cx6="http://schemas.microsoft.com/office/drawing/2016/5/12/chartex" xmlns:cx7="http://schemas.microsoft.com/office/drawing/2016/5/13/chartex" xmlns:cx8="http://schemas.microsoft.com/office/drawing/2016/5/14/chartex" xmlns:mc="http://schemas.openxmlformats.org/markup-compatibility/2006" xmlns:aink="http://schemas.microsoft.com/office/drawing/2016/ink" xmlns:am3d="http://schemas.microsoft.com/office/drawing/2017/model3d" xmlns:o="urn:schemas-microsoft-com:office:office" xmlns:r="http://schemas.openxmlformats.org/officeDocument/2006/relationships" xmlns:m="http://schemas.openxmlformats.org/officeDocument/2006/math" xmlns:v="urn:schemas-microsoft-com:vml" xmlns:wp14="http://schemas.microsoft.com/office/word/2010/wordprocessingDrawing" xmlns:wp="http://schemas.openxmlformats.org/drawingml/2006/wordprocessingDrawing" xmlns:w10="urn:schemas-microsoft-com:office:word" xmlns:w="http://schemas.openxmlformats.org/wordprocessingml/2006/main" xmlns:w14="http://schemas.microsoft.com/office/word/2010/wordml" xmlns:w15="http://schemas.microsoft.com/office/word/2012/wordml" xmlns:w16cex="http://schemas.microsoft.com/office/word/2018/wordml/cex" xmlns:w16cid="http://schemas.microsoft.com/office/word/2016/wordml/cid" xmlns:w16="http://schemas.microsoft.com/office/word/2018/wordml" xmlns:w16sdtdh="http://schemas.microsoft.com/office/word/2020/wordml/sdtdatahash" xmlns:w16se="http://schemas.microsoft.com/office/word/2015/wordml/symex" xmlns:wpg="http://schemas.microsoft.com/office/word/2010/wordprocessingGroup" xmlns:wpi="http://schemas.microsoft.com/office/word/2010/wordprocessingInk" xmlns:wne="http://schemas.microsoft.com/office/word/2006/wordml" xmlns:wps="http://schemas.microsoft.com/office/word/2010/wordprocessingShape" mc:Ignorable="w14 w15 w16se w16cid w16 w16cex w16sdtdh wp14">
+<w:footnotes xmlns:wpc="http://schemas.microsoft.com/office/word/2010/wordprocessingCanvas" xmlns:cx="http://schemas.microsoft.com/office/drawing/2014/chartex" xmlns:cx1="http://schemas.microsoft.com/office/drawing/2015/9/8/chartex" xmlns:cx2="http://schemas.microsoft.com/office/drawing/2015/10/21/chartex" xmlns:cx3="http://schemas.microsoft.com/office/drawing/2016/5/9/chartex" xmlns:cx4="http://schemas.microsoft.com/office/drawing/2016/5/10/chartex" xmlns:cx5="http://schemas.microsoft.com/office/drawing/2016/5/11/chartex" xmlns:cx6="http://schemas.microsoft.com/office/drawing/2016/5/12/chartex" xmlns:cx7="http://schemas.microsoft.com/office/drawing/2016/5/13/chartex" xmlns:cx8="http://schemas.microsoft.com/office/drawing/2016/5/14/chartex" xmlns:mc="http://schemas.openxmlformats.org/markup-compatibility/2006" xmlns:aink="http://schemas.microsoft.com/office/drawing/2016/ink" xmlns:am3d="http://schemas.microsoft.com/office/drawing/2017/model3d" xmlns:o="urn:schemas-microsoft-com:office:office" xmlns:oel="http://schemas.microsoft.com/office/2019/extlst" xmlns:r="http://schemas.openxmlformats.org/officeDocument/2006/relationships" xmlns:m="http://schemas.openxmlformats.org/officeDocument/2006/math" xmlns:v="urn:schemas-microsoft-com:vml" xmlns:wp14="http://schemas.microsoft.com/office/word/2010/wordprocessingDrawing" xmlns:wp="http://schemas.openxmlformats.org/drawingml/2006/wordprocessingDrawing" xmlns:w10="urn:schemas-microsoft-com:office:word" xmlns:w="http://schemas.openxmlformats.org/wordprocessingml/2006/main" xmlns:w14="http://schemas.microsoft.com/office/word/2010/wordml" xmlns:w15="http://schemas.microsoft.com/office/word/2012/wordml" xmlns:w16cex="http://schemas.microsoft.com/office/word/2018/wordml/cex" xmlns:w16cid="http://schemas.microsoft.com/office/word/2016/wordml/cid" xmlns:w16="http://schemas.microsoft.com/office/word/2018/wordml" xmlns:w16sdtdh="http://schemas.microsoft.com/office/word/2020/wordml/sdtdatahash" xmlns:w16se="http://schemas.microsoft.com/office/word/2015/wordml/symex" xmlns:wpg="http://schemas.microsoft.com/office/word/2010/wordprocessingGroup" xmlns:wpi="http://schemas.microsoft.com/office/word/2010/wordprocessingInk" xmlns:wne="http://schemas.microsoft.com/office/word/2006/wordml" xmlns:wps="http://schemas.microsoft.com/office/word/2010/wordprocessingShape" mc:Ignorable="w14 w15 w16se w16cid w16 w16cex w16sdtdh wp14">
   <w:footnote w:type="separator" w:id="-1">
     <w:p>
       <w:r>
@@ -12902,7 +13710,7 @@
 </file>
 
 <file path=word/header1.xml><?xml version="1.0" encoding="utf-8"?>
-<w:hdr xmlns:wpc="http://schemas.microsoft.com/office/word/2010/wordprocessingCanvas" xmlns:cx="http://schemas.microsoft.com/office/drawing/2014/chartex" xmlns:cx1="http://schemas.microsoft.com/office/drawing/2015/9/8/chartex" xmlns:cx2="http://schemas.microsoft.com/office/drawing/2015/10/21/chartex" xmlns:cx3="http://schemas.microsoft.com/office/drawing/2016/5/9/chartex" xmlns:cx4="http://schemas.microsoft.com/office/drawing/2016/5/10/chartex" xmlns:cx5="http://schemas.microsoft.com/office/drawing/2016/5/11/chartex" xmlns:cx6="http://schemas.microsoft.com/office/drawing/2016/5/12/chartex" xmlns:cx7="http://schemas.microsoft.com/office/drawing/2016/5/13/chartex" xmlns:cx8="http://schemas.microsoft.com/office/drawing/2016/5/14/chartex" xmlns:mc="http://schemas.openxmlformats.org/markup-compatibility/2006" xmlns:aink="http://schemas.microsoft.com/office/drawing/2016/ink" xmlns:am3d="http://schemas.microsoft.com/office/drawing/2017/model3d" xmlns:o="urn:schemas-microsoft-com:office:office" xmlns:r="http://schemas.openxmlformats.org/officeDocument/2006/relationships" xmlns:m="http://schemas.openxmlformats.org/officeDocument/2006/math" xmlns:v="urn:schemas-microsoft-com:vml" xmlns:wp14="http://schemas.microsoft.com/office/word/2010/wordprocessingDrawing" xmlns:wp="http://schemas.openxmlformats.org/drawingml/2006/wordprocessingDrawing" xmlns:w10="urn:schemas-microsoft-com:office:word" xmlns:w="http://schemas.openxmlformats.org/wordprocessingml/2006/main" xmlns:w14="http://schemas.microsoft.com/office/word/2010/wordml" xmlns:w15="http://schemas.microsoft.com/office/word/2012/wordml" xmlns:w16cex="http://schemas.microsoft.com/office/word/2018/wordml/cex" xmlns:w16cid="http://schemas.microsoft.com/office/word/2016/wordml/cid" xmlns:w16="http://schemas.microsoft.com/office/word/2018/wordml" xmlns:w16sdtdh="http://schemas.microsoft.com/office/word/2020/wordml/sdtdatahash" xmlns:w16se="http://schemas.microsoft.com/office/word/2015/wordml/symex" xmlns:wpg="http://schemas.microsoft.com/office/word/2010/wordprocessingGroup" xmlns:wpi="http://schemas.microsoft.com/office/word/2010/wordprocessingInk" xmlns:wne="http://schemas.microsoft.com/office/word/2006/wordml" xmlns:wps="http://schemas.microsoft.com/office/word/2010/wordprocessingShape" mc:Ignorable="w14 w15 w16se w16cid w16 w16cex w16sdtdh wp14">
+<w:hdr xmlns:wpc="http://schemas.microsoft.com/office/word/2010/wordprocessingCanvas" xmlns:cx="http://schemas.microsoft.com/office/drawing/2014/chartex" xmlns:cx1="http://schemas.microsoft.com/office/drawing/2015/9/8/chartex" xmlns:cx2="http://schemas.microsoft.com/office/drawing/2015/10/21/chartex" xmlns:cx3="http://schemas.microsoft.com/office/drawing/2016/5/9/chartex" xmlns:cx4="http://schemas.microsoft.com/office/drawing/2016/5/10/chartex" xmlns:cx5="http://schemas.microsoft.com/office/drawing/2016/5/11/chartex" xmlns:cx6="http://schemas.microsoft.com/office/drawing/2016/5/12/chartex" xmlns:cx7="http://schemas.microsoft.com/office/drawing/2016/5/13/chartex" xmlns:cx8="http://schemas.microsoft.com/office/drawing/2016/5/14/chartex" xmlns:mc="http://schemas.openxmlformats.org/markup-compatibility/2006" xmlns:aink="http://schemas.microsoft.com/office/drawing/2016/ink" xmlns:am3d="http://schemas.microsoft.com/office/drawing/2017/model3d" xmlns:o="urn:schemas-microsoft-com:office:office" xmlns:oel="http://schemas.microsoft.com/office/2019/extlst" xmlns:r="http://schemas.openxmlformats.org/officeDocument/2006/relationships" xmlns:m="http://schemas.openxmlformats.org/officeDocument/2006/math" xmlns:v="urn:schemas-microsoft-com:vml" xmlns:wp14="http://schemas.microsoft.com/office/word/2010/wordprocessingDrawing" xmlns:wp="http://schemas.openxmlformats.org/drawingml/2006/wordprocessingDrawing" xmlns:w10="urn:schemas-microsoft-com:office:word" xmlns:w="http://schemas.openxmlformats.org/wordprocessingml/2006/main" xmlns:w14="http://schemas.microsoft.com/office/word/2010/wordml" xmlns:w15="http://schemas.microsoft.com/office/word/2012/wordml" xmlns:w16cex="http://schemas.microsoft.com/office/word/2018/wordml/cex" xmlns:w16cid="http://schemas.microsoft.com/office/word/2016/wordml/cid" xmlns:w16="http://schemas.microsoft.com/office/word/2018/wordml" xmlns:w16sdtdh="http://schemas.microsoft.com/office/word/2020/wordml/sdtdatahash" xmlns:w16se="http://schemas.microsoft.com/office/word/2015/wordml/symex" xmlns:wpg="http://schemas.microsoft.com/office/word/2010/wordprocessingGroup" xmlns:wpi="http://schemas.microsoft.com/office/word/2010/wordprocessingInk" xmlns:wne="http://schemas.microsoft.com/office/word/2006/wordml" xmlns:wps="http://schemas.microsoft.com/office/word/2010/wordprocessingShape" mc:Ignorable="w14 w15 w16se w16cid w16 w16cex w16sdtdh wp14">
   <w:p>
     <w:pPr>
       <w:pStyle w:val="Encabezado"/>
@@ -12931,7 +13739,7 @@
           <v:path o:extrusionok="f" gradientshapeok="t" o:connecttype="rect"/>
           <o:lock v:ext="edit" aspectratio="t"/>
         </v:shapetype>
-        <v:shape id="WordPictureWatermark773172" o:spid="_x0000_s2053" type="#_x0000_t75" style="position:absolute;margin-left:0;margin-top:0;width:452.2pt;height:452.2pt;z-index:-251623424;mso-position-horizontal:center;mso-position-horizontal-relative:margin;mso-position-vertical:center;mso-position-vertical-relative:margin" o:allowincell="f">
+        <v:shape id="WordPictureWatermark773172" o:spid="_x0000_s1029" type="#_x0000_t75" style="position:absolute;margin-left:0;margin-top:0;width:452.2pt;height:452.2pt;z-index:-251623424;mso-position-horizontal:center;mso-position-horizontal-relative:margin;mso-position-vertical:center;mso-position-vertical-relative:margin" o:allowincell="f">
           <v:imagedata r:id="rId1" o:title="LOGO 2" gain="19661f" blacklevel="22938f"/>
           <w10:wrap anchorx="margin" anchory="margin"/>
         </v:shape>
@@ -12942,7 +13750,7 @@
 </file>
 
 <file path=word/header2.xml><?xml version="1.0" encoding="utf-8"?>
-<w:hdr xmlns:wpc="http://schemas.microsoft.com/office/word/2010/wordprocessingCanvas" xmlns:cx="http://schemas.microsoft.com/office/drawing/2014/chartex" xmlns:cx1="http://schemas.microsoft.com/office/drawing/2015/9/8/chartex" xmlns:cx2="http://schemas.microsoft.com/office/drawing/2015/10/21/chartex" xmlns:cx3="http://schemas.microsoft.com/office/drawing/2016/5/9/chartex" xmlns:cx4="http://schemas.microsoft.com/office/drawing/2016/5/10/chartex" xmlns:cx5="http://schemas.microsoft.com/office/drawing/2016/5/11/chartex" xmlns:cx6="http://schemas.microsoft.com/office/drawing/2016/5/12/chartex" xmlns:cx7="http://schemas.microsoft.com/office/drawing/2016/5/13/chartex" xmlns:cx8="http://schemas.microsoft.com/office/drawing/2016/5/14/chartex" xmlns:mc="http://schemas.openxmlformats.org/markup-compatibility/2006" xmlns:aink="http://schemas.microsoft.com/office/drawing/2016/ink" xmlns:am3d="http://schemas.microsoft.com/office/drawing/2017/model3d" xmlns:o="urn:schemas-microsoft-com:office:office" xmlns:r="http://schemas.openxmlformats.org/officeDocument/2006/relationships" xmlns:m="http://schemas.openxmlformats.org/officeDocument/2006/math" xmlns:v="urn:schemas-microsoft-com:vml" xmlns:wp14="http://schemas.microsoft.com/office/word/2010/wordprocessingDrawing" xmlns:wp="http://schemas.openxmlformats.org/drawingml/2006/wordprocessingDrawing" xmlns:w10="urn:schemas-microsoft-com:office:word" xmlns:w="http://schemas.openxmlformats.org/wordprocessingml/2006/main" xmlns:w14="http://schemas.microsoft.com/office/word/2010/wordml" xmlns:w15="http://schemas.microsoft.com/office/word/2012/wordml" xmlns:w16cex="http://schemas.microsoft.com/office/word/2018/wordml/cex" xmlns:w16cid="http://schemas.microsoft.com/office/word/2016/wordml/cid" xmlns:w16="http://schemas.microsoft.com/office/word/2018/wordml" xmlns:w16sdtdh="http://schemas.microsoft.com/office/word/2020/wordml/sdtdatahash" xmlns:w16se="http://schemas.microsoft.com/office/word/2015/wordml/symex" xmlns:wpg="http://schemas.microsoft.com/office/word/2010/wordprocessingGroup" xmlns:wpi="http://schemas.microsoft.com/office/word/2010/wordprocessingInk" xmlns:wne="http://schemas.microsoft.com/office/word/2006/wordml" xmlns:wps="http://schemas.microsoft.com/office/word/2010/wordprocessingShape" mc:Ignorable="w14 w15 w16se w16cid w16 w16cex w16sdtdh wp14">
+<w:hdr xmlns:wpc="http://schemas.microsoft.com/office/word/2010/wordprocessingCanvas" xmlns:cx="http://schemas.microsoft.com/office/drawing/2014/chartex" xmlns:cx1="http://schemas.microsoft.com/office/drawing/2015/9/8/chartex" xmlns:cx2="http://schemas.microsoft.com/office/drawing/2015/10/21/chartex" xmlns:cx3="http://schemas.microsoft.com/office/drawing/2016/5/9/chartex" xmlns:cx4="http://schemas.microsoft.com/office/drawing/2016/5/10/chartex" xmlns:cx5="http://schemas.microsoft.com/office/drawing/2016/5/11/chartex" xmlns:cx6="http://schemas.microsoft.com/office/drawing/2016/5/12/chartex" xmlns:cx7="http://schemas.microsoft.com/office/drawing/2016/5/13/chartex" xmlns:cx8="http://schemas.microsoft.com/office/drawing/2016/5/14/chartex" xmlns:mc="http://schemas.openxmlformats.org/markup-compatibility/2006" xmlns:aink="http://schemas.microsoft.com/office/drawing/2016/ink" xmlns:am3d="http://schemas.microsoft.com/office/drawing/2017/model3d" xmlns:o="urn:schemas-microsoft-com:office:office" xmlns:oel="http://schemas.microsoft.com/office/2019/extlst" xmlns:r="http://schemas.openxmlformats.org/officeDocument/2006/relationships" xmlns:m="http://schemas.openxmlformats.org/officeDocument/2006/math" xmlns:v="urn:schemas-microsoft-com:vml" xmlns:wp14="http://schemas.microsoft.com/office/word/2010/wordprocessingDrawing" xmlns:wp="http://schemas.openxmlformats.org/drawingml/2006/wordprocessingDrawing" xmlns:w10="urn:schemas-microsoft-com:office:word" xmlns:w="http://schemas.openxmlformats.org/wordprocessingml/2006/main" xmlns:w14="http://schemas.microsoft.com/office/word/2010/wordml" xmlns:w15="http://schemas.microsoft.com/office/word/2012/wordml" xmlns:w16cex="http://schemas.microsoft.com/office/word/2018/wordml/cex" xmlns:w16cid="http://schemas.microsoft.com/office/word/2016/wordml/cid" xmlns:w16="http://schemas.microsoft.com/office/word/2018/wordml" xmlns:w16sdtdh="http://schemas.microsoft.com/office/word/2020/wordml/sdtdatahash" xmlns:w16se="http://schemas.microsoft.com/office/word/2015/wordml/symex" xmlns:wpg="http://schemas.microsoft.com/office/word/2010/wordprocessingGroup" xmlns:wpi="http://schemas.microsoft.com/office/word/2010/wordprocessingInk" xmlns:wne="http://schemas.microsoft.com/office/word/2006/wordml" xmlns:wps="http://schemas.microsoft.com/office/word/2010/wordprocessingShape" mc:Ignorable="w14 w15 w16se w16cid w16 w16cex w16sdtdh wp14">
   <w:p>
     <w:pPr>
       <w:pStyle w:val="Ttulo1"/>
@@ -13061,7 +13869,7 @@
           <v:path o:extrusionok="f" gradientshapeok="t" o:connecttype="rect"/>
           <o:lock v:ext="edit" aspectratio="t"/>
         </v:shapetype>
-        <v:shape id="WordPictureWatermark155496658" o:spid="_x0000_s2058" type="#_x0000_t75" style="position:absolute;left:0;text-align:left;margin-left:17.7pt;margin-top:165.5pt;width:448.95pt;height:332.1pt;z-index:-251618304;mso-position-horizontal-relative:margin;mso-position-vertical-relative:margin" o:allowincell="f">
+        <v:shape id="WordPictureWatermark155496658" o:spid="_x0000_s1034" type="#_x0000_t75" style="position:absolute;left:0;text-align:left;margin-left:17.7pt;margin-top:165.5pt;width:448.95pt;height:332.1pt;z-index:-251618304;mso-position-horizontal-relative:margin;mso-position-vertical-relative:margin" o:allowincell="f">
           <v:imagedata r:id="rId2" o:title="GEOLOGOALTERNATIVO" gain="19661f" blacklevel="22938f"/>
           <w10:wrap anchorx="margin" anchory="margin"/>
         </v:shape>
@@ -13072,7 +13880,7 @@
 </file>
 
 <file path=word/header3.xml><?xml version="1.0" encoding="utf-8"?>
-<w:hdr xmlns:wpc="http://schemas.microsoft.com/office/word/2010/wordprocessingCanvas" xmlns:cx="http://schemas.microsoft.com/office/drawing/2014/chartex" xmlns:cx1="http://schemas.microsoft.com/office/drawing/2015/9/8/chartex" xmlns:cx2="http://schemas.microsoft.com/office/drawing/2015/10/21/chartex" xmlns:cx3="http://schemas.microsoft.com/office/drawing/2016/5/9/chartex" xmlns:cx4="http://schemas.microsoft.com/office/drawing/2016/5/10/chartex" xmlns:cx5="http://schemas.microsoft.com/office/drawing/2016/5/11/chartex" xmlns:cx6="http://schemas.microsoft.com/office/drawing/2016/5/12/chartex" xmlns:cx7="http://schemas.microsoft.com/office/drawing/2016/5/13/chartex" xmlns:cx8="http://schemas.microsoft.com/office/drawing/2016/5/14/chartex" xmlns:mc="http://schemas.openxmlformats.org/markup-compatibility/2006" xmlns:aink="http://schemas.microsoft.com/office/drawing/2016/ink" xmlns:am3d="http://schemas.microsoft.com/office/drawing/2017/model3d" xmlns:o="urn:schemas-microsoft-com:office:office" xmlns:r="http://schemas.openxmlformats.org/officeDocument/2006/relationships" xmlns:m="http://schemas.openxmlformats.org/officeDocument/2006/math" xmlns:v="urn:schemas-microsoft-com:vml" xmlns:wp14="http://schemas.microsoft.com/office/word/2010/wordprocessingDrawing" xmlns:wp="http://schemas.openxmlformats.org/drawingml/2006/wordprocessingDrawing" xmlns:w10="urn:schemas-microsoft-com:office:word" xmlns:w="http://schemas.openxmlformats.org/wordprocessingml/2006/main" xmlns:w14="http://schemas.microsoft.com/office/word/2010/wordml" xmlns:w15="http://schemas.microsoft.com/office/word/2012/wordml" xmlns:w16cex="http://schemas.microsoft.com/office/word/2018/wordml/cex" xmlns:w16cid="http://schemas.microsoft.com/office/word/2016/wordml/cid" xmlns:w16="http://schemas.microsoft.com/office/word/2018/wordml" xmlns:w16sdtdh="http://schemas.microsoft.com/office/word/2020/wordml/sdtdatahash" xmlns:w16se="http://schemas.microsoft.com/office/word/2015/wordml/symex" xmlns:wpg="http://schemas.microsoft.com/office/word/2010/wordprocessingGroup" xmlns:wpi="http://schemas.microsoft.com/office/word/2010/wordprocessingInk" xmlns:wne="http://schemas.microsoft.com/office/word/2006/wordml" xmlns:wps="http://schemas.microsoft.com/office/word/2010/wordprocessingShape" mc:Ignorable="w14 w15 w16se w16cid w16 w16cex w16sdtdh wp14">
+<w:hdr xmlns:wpc="http://schemas.microsoft.com/office/word/2010/wordprocessingCanvas" xmlns:cx="http://schemas.microsoft.com/office/drawing/2014/chartex" xmlns:cx1="http://schemas.microsoft.com/office/drawing/2015/9/8/chartex" xmlns:cx2="http://schemas.microsoft.com/office/drawing/2015/10/21/chartex" xmlns:cx3="http://schemas.microsoft.com/office/drawing/2016/5/9/chartex" xmlns:cx4="http://schemas.microsoft.com/office/drawing/2016/5/10/chartex" xmlns:cx5="http://schemas.microsoft.com/office/drawing/2016/5/11/chartex" xmlns:cx6="http://schemas.microsoft.com/office/drawing/2016/5/12/chartex" xmlns:cx7="http://schemas.microsoft.com/office/drawing/2016/5/13/chartex" xmlns:cx8="http://schemas.microsoft.com/office/drawing/2016/5/14/chartex" xmlns:mc="http://schemas.openxmlformats.org/markup-compatibility/2006" xmlns:aink="http://schemas.microsoft.com/office/drawing/2016/ink" xmlns:am3d="http://schemas.microsoft.com/office/drawing/2017/model3d" xmlns:o="urn:schemas-microsoft-com:office:office" xmlns:oel="http://schemas.microsoft.com/office/2019/extlst" xmlns:r="http://schemas.openxmlformats.org/officeDocument/2006/relationships" xmlns:m="http://schemas.openxmlformats.org/officeDocument/2006/math" xmlns:v="urn:schemas-microsoft-com:vml" xmlns:wp14="http://schemas.microsoft.com/office/word/2010/wordprocessingDrawing" xmlns:wp="http://schemas.openxmlformats.org/drawingml/2006/wordprocessingDrawing" xmlns:w10="urn:schemas-microsoft-com:office:word" xmlns:w="http://schemas.openxmlformats.org/wordprocessingml/2006/main" xmlns:w14="http://schemas.microsoft.com/office/word/2010/wordml" xmlns:w15="http://schemas.microsoft.com/office/word/2012/wordml" xmlns:w16cex="http://schemas.microsoft.com/office/word/2018/wordml/cex" xmlns:w16cid="http://schemas.microsoft.com/office/word/2016/wordml/cid" xmlns:w16="http://schemas.microsoft.com/office/word/2018/wordml" xmlns:w16sdtdh="http://schemas.microsoft.com/office/word/2020/wordml/sdtdatahash" xmlns:w16se="http://schemas.microsoft.com/office/word/2015/wordml/symex" xmlns:wpg="http://schemas.microsoft.com/office/word/2010/wordprocessingGroup" xmlns:wpi="http://schemas.microsoft.com/office/word/2010/wordprocessingInk" xmlns:wne="http://schemas.microsoft.com/office/word/2006/wordml" xmlns:wps="http://schemas.microsoft.com/office/word/2010/wordprocessingShape" mc:Ignorable="w14 w15 w16se w16cid w16 w16cex w16sdtdh wp14">
   <w:p>
     <w:pPr>
       <w:pStyle w:val="Encabezado"/>
@@ -13101,7 +13909,7 @@
           <v:path o:extrusionok="f" gradientshapeok="t" o:connecttype="rect"/>
           <o:lock v:ext="edit" aspectratio="t"/>
         </v:shapetype>
-        <v:shape id="WordPictureWatermark773171" o:spid="_x0000_s2052" type="#_x0000_t75" style="position:absolute;margin-left:0;margin-top:0;width:452.2pt;height:452.2pt;z-index:-251624448;mso-position-horizontal:center;mso-position-horizontal-relative:margin;mso-position-vertical:center;mso-position-vertical-relative:margin" o:allowincell="f">
+        <v:shape id="WordPictureWatermark773171" o:spid="_x0000_s1028" type="#_x0000_t75" style="position:absolute;margin-left:0;margin-top:0;width:452.2pt;height:452.2pt;z-index:-251624448;mso-position-horizontal:center;mso-position-horizontal-relative:margin;mso-position-vertical:center;mso-position-vertical-relative:margin" o:allowincell="f">
           <v:imagedata r:id="rId1" o:title="LOGO 2" gain="19661f" blacklevel="22938f"/>
           <w10:wrap anchorx="margin" anchory="margin"/>
         </v:shape>
@@ -13112,7 +13920,7 @@
 </file>
 
 <file path=word/header4.xml><?xml version="1.0" encoding="utf-8"?>
-<w:hdr xmlns:wpc="http://schemas.microsoft.com/office/word/2010/wordprocessingCanvas" xmlns:cx="http://schemas.microsoft.com/office/drawing/2014/chartex" xmlns:cx1="http://schemas.microsoft.com/office/drawing/2015/9/8/chartex" xmlns:cx2="http://schemas.microsoft.com/office/drawing/2015/10/21/chartex" xmlns:cx3="http://schemas.microsoft.com/office/drawing/2016/5/9/chartex" xmlns:cx4="http://schemas.microsoft.com/office/drawing/2016/5/10/chartex" xmlns:cx5="http://schemas.microsoft.com/office/drawing/2016/5/11/chartex" xmlns:cx6="http://schemas.microsoft.com/office/drawing/2016/5/12/chartex" xmlns:cx7="http://schemas.microsoft.com/office/drawing/2016/5/13/chartex" xmlns:cx8="http://schemas.microsoft.com/office/drawing/2016/5/14/chartex" xmlns:mc="http://schemas.openxmlformats.org/markup-compatibility/2006" xmlns:aink="http://schemas.microsoft.com/office/drawing/2016/ink" xmlns:am3d="http://schemas.microsoft.com/office/drawing/2017/model3d" xmlns:o="urn:schemas-microsoft-com:office:office" xmlns:r="http://schemas.openxmlformats.org/officeDocument/2006/relationships" xmlns:m="http://schemas.openxmlformats.org/officeDocument/2006/math" xmlns:v="urn:schemas-microsoft-com:vml" xmlns:wp14="http://schemas.microsoft.com/office/word/2010/wordprocessingDrawing" xmlns:wp="http://schemas.openxmlformats.org/drawingml/2006/wordprocessingDrawing" xmlns:w10="urn:schemas-microsoft-com:office:word" xmlns:w="http://schemas.openxmlformats.org/wordprocessingml/2006/main" xmlns:w14="http://schemas.microsoft.com/office/word/2010/wordml" xmlns:w15="http://schemas.microsoft.com/office/word/2012/wordml" xmlns:w16cex="http://schemas.microsoft.com/office/word/2018/wordml/cex" xmlns:w16cid="http://schemas.microsoft.com/office/word/2016/wordml/cid" xmlns:w16="http://schemas.microsoft.com/office/word/2018/wordml" xmlns:w16sdtdh="http://schemas.microsoft.com/office/word/2020/wordml/sdtdatahash" xmlns:w16se="http://schemas.microsoft.com/office/word/2015/wordml/symex" xmlns:wpg="http://schemas.microsoft.com/office/word/2010/wordprocessingGroup" xmlns:wpi="http://schemas.microsoft.com/office/word/2010/wordprocessingInk" xmlns:wne="http://schemas.microsoft.com/office/word/2006/wordml" xmlns:wps="http://schemas.microsoft.com/office/word/2010/wordprocessingShape" mc:Ignorable="w14 w15 w16se w16cid w16 w16cex w16sdtdh wp14">
+<w:hdr xmlns:wpc="http://schemas.microsoft.com/office/word/2010/wordprocessingCanvas" xmlns:cx="http://schemas.microsoft.com/office/drawing/2014/chartex" xmlns:cx1="http://schemas.microsoft.com/office/drawing/2015/9/8/chartex" xmlns:cx2="http://schemas.microsoft.com/office/drawing/2015/10/21/chartex" xmlns:cx3="http://schemas.microsoft.com/office/drawing/2016/5/9/chartex" xmlns:cx4="http://schemas.microsoft.com/office/drawing/2016/5/10/chartex" xmlns:cx5="http://schemas.microsoft.com/office/drawing/2016/5/11/chartex" xmlns:cx6="http://schemas.microsoft.com/office/drawing/2016/5/12/chartex" xmlns:cx7="http://schemas.microsoft.com/office/drawing/2016/5/13/chartex" xmlns:cx8="http://schemas.microsoft.com/office/drawing/2016/5/14/chartex" xmlns:mc="http://schemas.openxmlformats.org/markup-compatibility/2006" xmlns:aink="http://schemas.microsoft.com/office/drawing/2016/ink" xmlns:am3d="http://schemas.microsoft.com/office/drawing/2017/model3d" xmlns:o="urn:schemas-microsoft-com:office:office" xmlns:oel="http://schemas.microsoft.com/office/2019/extlst" xmlns:r="http://schemas.openxmlformats.org/officeDocument/2006/relationships" xmlns:m="http://schemas.openxmlformats.org/officeDocument/2006/math" xmlns:v="urn:schemas-microsoft-com:vml" xmlns:wp14="http://schemas.microsoft.com/office/word/2010/wordprocessingDrawing" xmlns:wp="http://schemas.openxmlformats.org/drawingml/2006/wordprocessingDrawing" xmlns:w10="urn:schemas-microsoft-com:office:word" xmlns:w="http://schemas.openxmlformats.org/wordprocessingml/2006/main" xmlns:w14="http://schemas.microsoft.com/office/word/2010/wordml" xmlns:w15="http://schemas.microsoft.com/office/word/2012/wordml" xmlns:w16cex="http://schemas.microsoft.com/office/word/2018/wordml/cex" xmlns:w16cid="http://schemas.microsoft.com/office/word/2016/wordml/cid" xmlns:w16="http://schemas.microsoft.com/office/word/2018/wordml" xmlns:w16sdtdh="http://schemas.microsoft.com/office/word/2020/wordml/sdtdatahash" xmlns:w16se="http://schemas.microsoft.com/office/word/2015/wordml/symex" xmlns:wpg="http://schemas.microsoft.com/office/word/2010/wordprocessingGroup" xmlns:wpi="http://schemas.microsoft.com/office/word/2010/wordprocessingInk" xmlns:wne="http://schemas.microsoft.com/office/word/2006/wordml" xmlns:wps="http://schemas.microsoft.com/office/word/2010/wordprocessingShape" mc:Ignorable="w14 w15 w16se w16cid w16 w16cex w16sdtdh wp14">
   <w:p>
     <w:pPr>
       <w:pStyle w:val="Encabezado"/>
@@ -13141,7 +13949,7 @@
           <v:path o:extrusionok="f" gradientshapeok="t" o:connecttype="rect"/>
           <o:lock v:ext="edit" aspectratio="t"/>
         </v:shapetype>
-        <v:shape id="WordPictureWatermark773175" o:spid="_x0000_s2056" type="#_x0000_t75" style="position:absolute;margin-left:0;margin-top:0;width:452.2pt;height:452.2pt;z-index:-251620352;mso-position-horizontal:center;mso-position-horizontal-relative:margin;mso-position-vertical:center;mso-position-vertical-relative:margin" o:allowincell="f">
+        <v:shape id="WordPictureWatermark773175" o:spid="_x0000_s1032" type="#_x0000_t75" style="position:absolute;margin-left:0;margin-top:0;width:452.2pt;height:452.2pt;z-index:-251620352;mso-position-horizontal:center;mso-position-horizontal-relative:margin;mso-position-vertical:center;mso-position-vertical-relative:margin" o:allowincell="f">
           <v:imagedata r:id="rId1" o:title="LOGO 2" gain="19661f" blacklevel="22938f"/>
           <w10:wrap anchorx="margin" anchory="margin"/>
         </v:shape>
@@ -13152,7 +13960,7 @@
 </file>
 
 <file path=word/header5.xml><?xml version="1.0" encoding="utf-8"?>
-<w:hdr xmlns:wpc="http://schemas.microsoft.com/office/word/2010/wordprocessingCanvas" xmlns:cx="http://schemas.microsoft.com/office/drawing/2014/chartex" xmlns:cx1="http://schemas.microsoft.com/office/drawing/2015/9/8/chartex" xmlns:cx2="http://schemas.microsoft.com/office/drawing/2015/10/21/chartex" xmlns:cx3="http://schemas.microsoft.com/office/drawing/2016/5/9/chartex" xmlns:cx4="http://schemas.microsoft.com/office/drawing/2016/5/10/chartex" xmlns:cx5="http://schemas.microsoft.com/office/drawing/2016/5/11/chartex" xmlns:cx6="http://schemas.microsoft.com/office/drawing/2016/5/12/chartex" xmlns:cx7="http://schemas.microsoft.com/office/drawing/2016/5/13/chartex" xmlns:cx8="http://schemas.microsoft.com/office/drawing/2016/5/14/chartex" xmlns:mc="http://schemas.openxmlformats.org/markup-compatibility/2006" xmlns:aink="http://schemas.microsoft.com/office/drawing/2016/ink" xmlns:am3d="http://schemas.microsoft.com/office/drawing/2017/model3d" xmlns:o="urn:schemas-microsoft-com:office:office" xmlns:r="http://schemas.openxmlformats.org/officeDocument/2006/relationships" xmlns:m="http://schemas.openxmlformats.org/officeDocument/2006/math" xmlns:v="urn:schemas-microsoft-com:vml" xmlns:wp14="http://schemas.microsoft.com/office/word/2010/wordprocessingDrawing" xmlns:wp="http://schemas.openxmlformats.org/drawingml/2006/wordprocessingDrawing" xmlns:w10="urn:schemas-microsoft-com:office:word" xmlns:w="http://schemas.openxmlformats.org/wordprocessingml/2006/main" xmlns:w14="http://schemas.microsoft.com/office/word/2010/wordml" xmlns:w15="http://schemas.microsoft.com/office/word/2012/wordml" xmlns:w16cex="http://schemas.microsoft.com/office/word/2018/wordml/cex" xmlns:w16cid="http://schemas.microsoft.com/office/word/2016/wordml/cid" xmlns:w16="http://schemas.microsoft.com/office/word/2018/wordml" xmlns:w16sdtdh="http://schemas.microsoft.com/office/word/2020/wordml/sdtdatahash" xmlns:w16se="http://schemas.microsoft.com/office/word/2015/wordml/symex" xmlns:wpg="http://schemas.microsoft.com/office/word/2010/wordprocessingGroup" xmlns:wpi="http://schemas.microsoft.com/office/word/2010/wordprocessingInk" xmlns:wne="http://schemas.microsoft.com/office/word/2006/wordml" xmlns:wps="http://schemas.microsoft.com/office/word/2010/wordprocessingShape" mc:Ignorable="w14 w15 w16se w16cid w16 w16cex w16sdtdh wp14">
+<w:hdr xmlns:wpc="http://schemas.microsoft.com/office/word/2010/wordprocessingCanvas" xmlns:cx="http://schemas.microsoft.com/office/drawing/2014/chartex" xmlns:cx1="http://schemas.microsoft.com/office/drawing/2015/9/8/chartex" xmlns:cx2="http://schemas.microsoft.com/office/drawing/2015/10/21/chartex" xmlns:cx3="http://schemas.microsoft.com/office/drawing/2016/5/9/chartex" xmlns:cx4="http://schemas.microsoft.com/office/drawing/2016/5/10/chartex" xmlns:cx5="http://schemas.microsoft.com/office/drawing/2016/5/11/chartex" xmlns:cx6="http://schemas.microsoft.com/office/drawing/2016/5/12/chartex" xmlns:cx7="http://schemas.microsoft.com/office/drawing/2016/5/13/chartex" xmlns:cx8="http://schemas.microsoft.com/office/drawing/2016/5/14/chartex" xmlns:mc="http://schemas.openxmlformats.org/markup-compatibility/2006" xmlns:aink="http://schemas.microsoft.com/office/drawing/2016/ink" xmlns:am3d="http://schemas.microsoft.com/office/drawing/2017/model3d" xmlns:o="urn:schemas-microsoft-com:office:office" xmlns:oel="http://schemas.microsoft.com/office/2019/extlst" xmlns:r="http://schemas.openxmlformats.org/officeDocument/2006/relationships" xmlns:m="http://schemas.openxmlformats.org/officeDocument/2006/math" xmlns:v="urn:schemas-microsoft-com:vml" xmlns:wp14="http://schemas.microsoft.com/office/word/2010/wordprocessingDrawing" xmlns:wp="http://schemas.openxmlformats.org/drawingml/2006/wordprocessingDrawing" xmlns:w10="urn:schemas-microsoft-com:office:word" xmlns:w="http://schemas.openxmlformats.org/wordprocessingml/2006/main" xmlns:w14="http://schemas.microsoft.com/office/word/2010/wordml" xmlns:w15="http://schemas.microsoft.com/office/word/2012/wordml" xmlns:w16cex="http://schemas.microsoft.com/office/word/2018/wordml/cex" xmlns:w16cid="http://schemas.microsoft.com/office/word/2016/wordml/cid" xmlns:w16="http://schemas.microsoft.com/office/word/2018/wordml" xmlns:w16sdtdh="http://schemas.microsoft.com/office/word/2020/wordml/sdtdatahash" xmlns:w16se="http://schemas.microsoft.com/office/word/2015/wordml/symex" xmlns:wpg="http://schemas.microsoft.com/office/word/2010/wordprocessingGroup" xmlns:wpi="http://schemas.microsoft.com/office/word/2010/wordprocessingInk" xmlns:wne="http://schemas.microsoft.com/office/word/2006/wordml" xmlns:wps="http://schemas.microsoft.com/office/word/2010/wordprocessingShape" mc:Ignorable="w14 w15 w16se w16cid w16 w16cex w16sdtdh wp14">
   <w:p>
     <w:pPr>
       <w:pStyle w:val="Ttulo1"/>
@@ -13191,7 +13999,7 @@
           <v:path o:extrusionok="f" gradientshapeok="t" o:connecttype="rect"/>
           <o:lock v:ext="edit" aspectratio="t"/>
         </v:shapetype>
-        <v:shape id="WordPictureWatermark773176" o:spid="_x0000_s2057" type="#_x0000_t75" style="position:absolute;left:0;text-align:left;margin-left:0;margin-top:0;width:452.2pt;height:452.2pt;z-index:-251619328;mso-position-horizontal:center;mso-position-horizontal-relative:margin;mso-position-vertical:center;mso-position-vertical-relative:margin" o:allowincell="f">
+        <v:shape id="WordPictureWatermark773176" o:spid="_x0000_s1033" type="#_x0000_t75" style="position:absolute;left:0;text-align:left;margin-left:0;margin-top:0;width:452.2pt;height:452.2pt;z-index:-251619328;mso-position-horizontal:center;mso-position-horizontal-relative:margin;mso-position-vertical:center;mso-position-vertical-relative:margin" o:allowincell="f">
           <v:imagedata r:id="rId1" o:title="LOGO 2" gain="19661f" blacklevel="22938f"/>
           <w10:wrap anchorx="margin" anchory="margin"/>
         </v:shape>
@@ -13350,7 +14158,7 @@
 </file>
 
 <file path=word/header6.xml><?xml version="1.0" encoding="utf-8"?>
-<w:hdr xmlns:wpc="http://schemas.microsoft.com/office/word/2010/wordprocessingCanvas" xmlns:cx="http://schemas.microsoft.com/office/drawing/2014/chartex" xmlns:cx1="http://schemas.microsoft.com/office/drawing/2015/9/8/chartex" xmlns:cx2="http://schemas.microsoft.com/office/drawing/2015/10/21/chartex" xmlns:cx3="http://schemas.microsoft.com/office/drawing/2016/5/9/chartex" xmlns:cx4="http://schemas.microsoft.com/office/drawing/2016/5/10/chartex" xmlns:cx5="http://schemas.microsoft.com/office/drawing/2016/5/11/chartex" xmlns:cx6="http://schemas.microsoft.com/office/drawing/2016/5/12/chartex" xmlns:cx7="http://schemas.microsoft.com/office/drawing/2016/5/13/chartex" xmlns:cx8="http://schemas.microsoft.com/office/drawing/2016/5/14/chartex" xmlns:mc="http://schemas.openxmlformats.org/markup-compatibility/2006" xmlns:aink="http://schemas.microsoft.com/office/drawing/2016/ink" xmlns:am3d="http://schemas.microsoft.com/office/drawing/2017/model3d" xmlns:o="urn:schemas-microsoft-com:office:office" xmlns:r="http://schemas.openxmlformats.org/officeDocument/2006/relationships" xmlns:m="http://schemas.openxmlformats.org/officeDocument/2006/math" xmlns:v="urn:schemas-microsoft-com:vml" xmlns:wp14="http://schemas.microsoft.com/office/word/2010/wordprocessingDrawing" xmlns:wp="http://schemas.openxmlformats.org/drawingml/2006/wordprocessingDrawing" xmlns:w10="urn:schemas-microsoft-com:office:word" xmlns:w="http://schemas.openxmlformats.org/wordprocessingml/2006/main" xmlns:w14="http://schemas.microsoft.com/office/word/2010/wordml" xmlns:w15="http://schemas.microsoft.com/office/word/2012/wordml" xmlns:w16cex="http://schemas.microsoft.com/office/word/2018/wordml/cex" xmlns:w16cid="http://schemas.microsoft.com/office/word/2016/wordml/cid" xmlns:w16="http://schemas.microsoft.com/office/word/2018/wordml" xmlns:w16sdtdh="http://schemas.microsoft.com/office/word/2020/wordml/sdtdatahash" xmlns:w16se="http://schemas.microsoft.com/office/word/2015/wordml/symex" xmlns:wpg="http://schemas.microsoft.com/office/word/2010/wordprocessingGroup" xmlns:wpi="http://schemas.microsoft.com/office/word/2010/wordprocessingInk" xmlns:wne="http://schemas.microsoft.com/office/word/2006/wordml" xmlns:wps="http://schemas.microsoft.com/office/word/2010/wordprocessingShape" mc:Ignorable="w14 w15 w16se w16cid w16 w16cex w16sdtdh wp14">
+<w:hdr xmlns:wpc="http://schemas.microsoft.com/office/word/2010/wordprocessingCanvas" xmlns:cx="http://schemas.microsoft.com/office/drawing/2014/chartex" xmlns:cx1="http://schemas.microsoft.com/office/drawing/2015/9/8/chartex" xmlns:cx2="http://schemas.microsoft.com/office/drawing/2015/10/21/chartex" xmlns:cx3="http://schemas.microsoft.com/office/drawing/2016/5/9/chartex" xmlns:cx4="http://schemas.microsoft.com/office/drawing/2016/5/10/chartex" xmlns:cx5="http://schemas.microsoft.com/office/drawing/2016/5/11/chartex" xmlns:cx6="http://schemas.microsoft.com/office/drawing/2016/5/12/chartex" xmlns:cx7="http://schemas.microsoft.com/office/drawing/2016/5/13/chartex" xmlns:cx8="http://schemas.microsoft.com/office/drawing/2016/5/14/chartex" xmlns:mc="http://schemas.openxmlformats.org/markup-compatibility/2006" xmlns:aink="http://schemas.microsoft.com/office/drawing/2016/ink" xmlns:am3d="http://schemas.microsoft.com/office/drawing/2017/model3d" xmlns:o="urn:schemas-microsoft-com:office:office" xmlns:oel="http://schemas.microsoft.com/office/2019/extlst" xmlns:r="http://schemas.openxmlformats.org/officeDocument/2006/relationships" xmlns:m="http://schemas.openxmlformats.org/officeDocument/2006/math" xmlns:v="urn:schemas-microsoft-com:vml" xmlns:wp14="http://schemas.microsoft.com/office/word/2010/wordprocessingDrawing" xmlns:wp="http://schemas.openxmlformats.org/drawingml/2006/wordprocessingDrawing" xmlns:w10="urn:schemas-microsoft-com:office:word" xmlns:w="http://schemas.openxmlformats.org/wordprocessingml/2006/main" xmlns:w14="http://schemas.microsoft.com/office/word/2010/wordml" xmlns:w15="http://schemas.microsoft.com/office/word/2012/wordml" xmlns:w16cex="http://schemas.microsoft.com/office/word/2018/wordml/cex" xmlns:w16cid="http://schemas.microsoft.com/office/word/2016/wordml/cid" xmlns:w16="http://schemas.microsoft.com/office/word/2018/wordml" xmlns:w16sdtdh="http://schemas.microsoft.com/office/word/2020/wordml/sdtdatahash" xmlns:w16se="http://schemas.microsoft.com/office/word/2015/wordml/symex" xmlns:wpg="http://schemas.microsoft.com/office/word/2010/wordprocessingGroup" xmlns:wpi="http://schemas.microsoft.com/office/word/2010/wordprocessingInk" xmlns:wne="http://schemas.microsoft.com/office/word/2006/wordml" xmlns:wps="http://schemas.microsoft.com/office/word/2010/wordprocessingShape" mc:Ignorable="w14 w15 w16se w16cid w16 w16cex w16sdtdh wp14">
   <w:p>
     <w:pPr>
       <w:pStyle w:val="Encabezado"/>
@@ -13379,7 +14187,7 @@
           <v:path o:extrusionok="f" gradientshapeok="t" o:connecttype="rect"/>
           <o:lock v:ext="edit" aspectratio="t"/>
         </v:shapetype>
-        <v:shape id="WordPictureWatermark773174" o:spid="_x0000_s2055" type="#_x0000_t75" style="position:absolute;margin-left:0;margin-top:0;width:452.2pt;height:452.2pt;z-index:-251621376;mso-position-horizontal:center;mso-position-horizontal-relative:margin;mso-position-vertical:center;mso-position-vertical-relative:margin" o:allowincell="f">
+        <v:shape id="WordPictureWatermark773174" o:spid="_x0000_s1031" type="#_x0000_t75" style="position:absolute;margin-left:0;margin-top:0;width:452.2pt;height:452.2pt;z-index:-251621376;mso-position-horizontal:center;mso-position-horizontal-relative:margin;mso-position-vertical:center;mso-position-vertical-relative:margin" o:allowincell="f">
           <v:imagedata r:id="rId1" o:title="LOGO 2" gain="19661f" blacklevel="22938f"/>
           <w10:wrap anchorx="margin" anchory="margin"/>
         </v:shape>
@@ -13390,7 +14198,7 @@
 </file>
 
 <file path=word/numbering.xml><?xml version="1.0" encoding="utf-8"?>
-<w:numbering xmlns:wpc="http://schemas.microsoft.com/office/word/2010/wordprocessingCanvas" xmlns:cx="http://schemas.microsoft.com/office/drawing/2014/chartex" xmlns:cx1="http://schemas.microsoft.com/office/drawing/2015/9/8/chartex" xmlns:cx2="http://schemas.microsoft.com/office/drawing/2015/10/21/chartex" xmlns:cx3="http://schemas.microsoft.com/office/drawing/2016/5/9/chartex" xmlns:cx4="http://schemas.microsoft.com/office/drawing/2016/5/10/chartex" xmlns:cx5="http://schemas.microsoft.com/office/drawing/2016/5/11/chartex" xmlns:cx6="http://schemas.microsoft.com/office/drawing/2016/5/12/chartex" xmlns:cx7="http://schemas.microsoft.com/office/drawing/2016/5/13/chartex" xmlns:cx8="http://schemas.microsoft.com/office/drawing/2016/5/14/chartex" xmlns:mc="http://schemas.openxmlformats.org/markup-compatibility/2006" xmlns:aink="http://schemas.microsoft.com/office/drawing/2016/ink" xmlns:am3d="http://schemas.microsoft.com/office/drawing/2017/model3d" xmlns:o="urn:schemas-microsoft-com:office:office" xmlns:r="http://schemas.openxmlformats.org/officeDocument/2006/relationships" xmlns:m="http://schemas.openxmlformats.org/officeDocument/2006/math" xmlns:v="urn:schemas-microsoft-com:vml" xmlns:wp14="http://schemas.microsoft.com/office/word/2010/wordprocessingDrawing" xmlns:wp="http://schemas.openxmlformats.org/drawingml/2006/wordprocessingDrawing" xmlns:w10="urn:schemas-microsoft-com:office:word" xmlns:w="http://schemas.openxmlformats.org/wordprocessingml/2006/main" xmlns:w14="http://schemas.microsoft.com/office/word/2010/wordml" xmlns:w15="http://schemas.microsoft.com/office/word/2012/wordml" xmlns:w16cex="http://schemas.microsoft.com/office/word/2018/wordml/cex" xmlns:w16cid="http://schemas.microsoft.com/office/word/2016/wordml/cid" xmlns:w16="http://schemas.microsoft.com/office/word/2018/wordml" xmlns:w16sdtdh="http://schemas.microsoft.com/office/word/2020/wordml/sdtdatahash" xmlns:w16se="http://schemas.microsoft.com/office/word/2015/wordml/symex" xmlns:wpg="http://schemas.microsoft.com/office/word/2010/wordprocessingGroup" xmlns:wpi="http://schemas.microsoft.com/office/word/2010/wordprocessingInk" xmlns:wne="http://schemas.microsoft.com/office/word/2006/wordml" xmlns:wps="http://schemas.microsoft.com/office/word/2010/wordprocessingShape" mc:Ignorable="w14 w15 w16se w16cid w16 w16cex w16sdtdh wp14">
+<w:numbering xmlns:wpc="http://schemas.microsoft.com/office/word/2010/wordprocessingCanvas" xmlns:cx="http://schemas.microsoft.com/office/drawing/2014/chartex" xmlns:cx1="http://schemas.microsoft.com/office/drawing/2015/9/8/chartex" xmlns:cx2="http://schemas.microsoft.com/office/drawing/2015/10/21/chartex" xmlns:cx3="http://schemas.microsoft.com/office/drawing/2016/5/9/chartex" xmlns:cx4="http://schemas.microsoft.com/office/drawing/2016/5/10/chartex" xmlns:cx5="http://schemas.microsoft.com/office/drawing/2016/5/11/chartex" xmlns:cx6="http://schemas.microsoft.com/office/drawing/2016/5/12/chartex" xmlns:cx7="http://schemas.microsoft.com/office/drawing/2016/5/13/chartex" xmlns:cx8="http://schemas.microsoft.com/office/drawing/2016/5/14/chartex" xmlns:mc="http://schemas.openxmlformats.org/markup-compatibility/2006" xmlns:aink="http://schemas.microsoft.com/office/drawing/2016/ink" xmlns:am3d="http://schemas.microsoft.com/office/drawing/2017/model3d" xmlns:o="urn:schemas-microsoft-com:office:office" xmlns:oel="http://schemas.microsoft.com/office/2019/extlst" xmlns:r="http://schemas.openxmlformats.org/officeDocument/2006/relationships" xmlns:m="http://schemas.openxmlformats.org/officeDocument/2006/math" xmlns:v="urn:schemas-microsoft-com:vml" xmlns:wp14="http://schemas.microsoft.com/office/word/2010/wordprocessingDrawing" xmlns:wp="http://schemas.openxmlformats.org/drawingml/2006/wordprocessingDrawing" xmlns:w10="urn:schemas-microsoft-com:office:word" xmlns:w="http://schemas.openxmlformats.org/wordprocessingml/2006/main" xmlns:w14="http://schemas.microsoft.com/office/word/2010/wordml" xmlns:w15="http://schemas.microsoft.com/office/word/2012/wordml" xmlns:w16cex="http://schemas.microsoft.com/office/word/2018/wordml/cex" xmlns:w16cid="http://schemas.microsoft.com/office/word/2016/wordml/cid" xmlns:w16="http://schemas.microsoft.com/office/word/2018/wordml" xmlns:w16sdtdh="http://schemas.microsoft.com/office/word/2020/wordml/sdtdatahash" xmlns:w16se="http://schemas.microsoft.com/office/word/2015/wordml/symex" xmlns:wpg="http://schemas.microsoft.com/office/word/2010/wordprocessingGroup" xmlns:wpi="http://schemas.microsoft.com/office/word/2010/wordprocessingInk" xmlns:wne="http://schemas.microsoft.com/office/word/2006/wordml" xmlns:wps="http://schemas.microsoft.com/office/word/2010/wordprocessingShape" mc:Ignorable="w14 w15 w16se w16cid w16 w16cex w16sdtdh wp14">
   <w:abstractNum w:abstractNumId="0" w15:restartNumberingAfterBreak="0">
     <w:nsid w:val="00B66D49"/>
     <w:multiLevelType w:val="hybridMultilevel"/>
@@ -16279,37 +17087,37 @@
       </w:rPr>
     </w:lvl>
   </w:abstractNum>
-  <w:num w:numId="1">
+  <w:num w:numId="1" w16cid:durableId="404376865">
     <w:abstractNumId w:val="5"/>
   </w:num>
-  <w:num w:numId="2">
+  <w:num w:numId="2" w16cid:durableId="1813330375">
     <w:abstractNumId w:val="8"/>
   </w:num>
-  <w:num w:numId="3">
+  <w:num w:numId="3" w16cid:durableId="901333072">
     <w:abstractNumId w:val="19"/>
   </w:num>
-  <w:num w:numId="4">
+  <w:num w:numId="4" w16cid:durableId="104204464">
     <w:abstractNumId w:val="16"/>
   </w:num>
-  <w:num w:numId="5">
+  <w:num w:numId="5" w16cid:durableId="2008560056">
     <w:abstractNumId w:val="2"/>
   </w:num>
-  <w:num w:numId="6">
+  <w:num w:numId="6" w16cid:durableId="1432554278">
     <w:abstractNumId w:val="24"/>
   </w:num>
-  <w:num w:numId="7">
+  <w:num w:numId="7" w16cid:durableId="1629820833">
     <w:abstractNumId w:val="20"/>
   </w:num>
-  <w:num w:numId="8">
+  <w:num w:numId="8" w16cid:durableId="823201618">
     <w:abstractNumId w:val="11"/>
   </w:num>
-  <w:num w:numId="9">
+  <w:num w:numId="9" w16cid:durableId="2119830740">
     <w:abstractNumId w:val="7"/>
   </w:num>
-  <w:num w:numId="10">
+  <w:num w:numId="10" w16cid:durableId="1875147533">
     <w:abstractNumId w:val="21"/>
   </w:num>
-  <w:num w:numId="11">
+  <w:num w:numId="11" w16cid:durableId="1924754007">
     <w:abstractNumId w:val="22"/>
     <w:lvlOverride w:ilvl="0">
       <w:startOverride w:val="7"/>
@@ -16339,49 +17147,49 @@
       <w:startOverride w:val="1"/>
     </w:lvlOverride>
   </w:num>
-  <w:num w:numId="12">
+  <w:num w:numId="12" w16cid:durableId="1404403696">
     <w:abstractNumId w:val="22"/>
   </w:num>
-  <w:num w:numId="13">
+  <w:num w:numId="13" w16cid:durableId="1074351634">
     <w:abstractNumId w:val="0"/>
   </w:num>
-  <w:num w:numId="14">
+  <w:num w:numId="14" w16cid:durableId="1900627462">
     <w:abstractNumId w:val="23"/>
   </w:num>
-  <w:num w:numId="15">
+  <w:num w:numId="15" w16cid:durableId="1055927548">
     <w:abstractNumId w:val="12"/>
   </w:num>
-  <w:num w:numId="16">
+  <w:num w:numId="16" w16cid:durableId="1125469121">
     <w:abstractNumId w:val="15"/>
   </w:num>
-  <w:num w:numId="17">
+  <w:num w:numId="17" w16cid:durableId="1739161560">
     <w:abstractNumId w:val="6"/>
   </w:num>
-  <w:num w:numId="18">
+  <w:num w:numId="18" w16cid:durableId="817068820">
     <w:abstractNumId w:val="13"/>
   </w:num>
-  <w:num w:numId="19">
+  <w:num w:numId="19" w16cid:durableId="139812942">
     <w:abstractNumId w:val="10"/>
   </w:num>
-  <w:num w:numId="20">
+  <w:num w:numId="20" w16cid:durableId="1738746213">
     <w:abstractNumId w:val="14"/>
   </w:num>
-  <w:num w:numId="21">
+  <w:num w:numId="21" w16cid:durableId="369065919">
     <w:abstractNumId w:val="1"/>
   </w:num>
-  <w:num w:numId="22">
+  <w:num w:numId="22" w16cid:durableId="1911109198">
     <w:abstractNumId w:val="4"/>
   </w:num>
-  <w:num w:numId="23">
+  <w:num w:numId="23" w16cid:durableId="1872067432">
     <w:abstractNumId w:val="17"/>
   </w:num>
-  <w:num w:numId="24">
+  <w:num w:numId="24" w16cid:durableId="684090630">
     <w:abstractNumId w:val="18"/>
   </w:num>
-  <w:num w:numId="25">
+  <w:num w:numId="25" w16cid:durableId="1523281306">
     <w:abstractNumId w:val="9"/>
   </w:num>
-  <w:num w:numId="26">
+  <w:num w:numId="26" w16cid:durableId="1049304178">
     <w:abstractNumId w:val="3"/>
   </w:num>
 </w:numbering>

</xml_diff>